<commit_message>
Professors dataset enrichment and detail it in main doc
</commit_message>
<xml_diff>
--- a/PROYECTO DIPLOMADO EN ESTADISTICA APLICADA.docx
+++ b/PROYECTO DIPLOMADO EN ESTADISTICA APLICADA.docx
@@ -772,19 +772,11 @@
           <w:rFonts w:ascii="Garamond" w:eastAsia="Garamond" w:hAnsi="Garamond" w:cs="Garamond"/>
         </w:rPr>
       </w:pPr>
-      <w:proofErr w:type="spellStart"/>
-      <w:r>
-        <w:rPr>
-          <w:rFonts w:ascii="Garamond" w:eastAsia="Garamond" w:hAnsi="Garamond" w:cs="Garamond"/>
-        </w:rPr>
-        <w:t>M.Sc</w:t>
-      </w:r>
-      <w:proofErr w:type="spellEnd"/>
-      <w:r>
-        <w:rPr>
-          <w:rFonts w:ascii="Garamond" w:eastAsia="Garamond" w:hAnsi="Garamond" w:cs="Garamond"/>
-        </w:rPr>
-        <w:t>. Rolando Amir Mirabal Hinojosa</w:t>
+      <w:r>
+        <w:rPr>
+          <w:rFonts w:ascii="Garamond" w:eastAsia="Garamond" w:hAnsi="Garamond" w:cs="Garamond"/>
+        </w:rPr>
+        <w:t>M.Sc. Rolando Amir Mirabal Hinojosa</w:t>
       </w:r>
     </w:p>
     <w:p>
@@ -844,49 +836,21 @@
         <w:rPr>
           <w:rFonts w:ascii="Garamond" w:eastAsia="Garamond" w:hAnsi="Garamond" w:cs="Garamond"/>
         </w:rPr>
-        <w:t xml:space="preserve">Lic. ….., </w:t>
-      </w:r>
-      <w:proofErr w:type="spellStart"/>
-      <w:r>
-        <w:rPr>
-          <w:rFonts w:ascii="Garamond" w:eastAsia="Garamond" w:hAnsi="Garamond" w:cs="Garamond"/>
-        </w:rPr>
-        <w:t>M.Sc</w:t>
-      </w:r>
-      <w:proofErr w:type="spellEnd"/>
-      <w:r>
-        <w:rPr>
-          <w:rFonts w:ascii="Garamond" w:eastAsia="Garamond" w:hAnsi="Garamond" w:cs="Garamond"/>
-        </w:rPr>
-        <w:t>. (Presidente)</w:t>
-      </w:r>
-    </w:p>
-    <w:p>
-      <w:pPr>
-        <w:pStyle w:val="LO-normal"/>
-        <w:rPr>
-          <w:rFonts w:ascii="Garamond" w:eastAsia="Garamond" w:hAnsi="Garamond" w:cs="Garamond"/>
-        </w:rPr>
-      </w:pPr>
-      <w:r>
-        <w:rPr>
-          <w:rFonts w:ascii="Garamond" w:eastAsia="Garamond" w:hAnsi="Garamond" w:cs="Garamond"/>
-        </w:rPr>
-        <w:t xml:space="preserve">Ing. ….., </w:t>
-      </w:r>
-      <w:proofErr w:type="spellStart"/>
-      <w:r>
-        <w:rPr>
-          <w:rFonts w:ascii="Garamond" w:eastAsia="Garamond" w:hAnsi="Garamond" w:cs="Garamond"/>
-        </w:rPr>
-        <w:t>M.Sc</w:t>
-      </w:r>
-      <w:proofErr w:type="spellEnd"/>
-      <w:r>
-        <w:rPr>
-          <w:rFonts w:ascii="Garamond" w:eastAsia="Garamond" w:hAnsi="Garamond" w:cs="Garamond"/>
-        </w:rPr>
-        <w:t>. (Asesor 1)</w:t>
+        <w:t>Lic. ….., M.Sc. (Presidente)</w:t>
+      </w:r>
+    </w:p>
+    <w:p>
+      <w:pPr>
+        <w:pStyle w:val="LO-normal"/>
+        <w:rPr>
+          <w:rFonts w:ascii="Garamond" w:eastAsia="Garamond" w:hAnsi="Garamond" w:cs="Garamond"/>
+        </w:rPr>
+      </w:pPr>
+      <w:r>
+        <w:rPr>
+          <w:rFonts w:ascii="Garamond" w:eastAsia="Garamond" w:hAnsi="Garamond" w:cs="Garamond"/>
+        </w:rPr>
+        <w:t>Ing. ….., M.Sc. (Asesor 1)</w:t>
       </w:r>
     </w:p>
     <w:p>
@@ -902,21 +866,12 @@
         </w:rPr>
         <w:t xml:space="preserve">Ing. ……, M. Sc. (Docente </w:t>
       </w:r>
-      <w:proofErr w:type="spellStart"/>
       <w:r>
         <w:rPr>
           <w:rFonts w:ascii="Garamond" w:eastAsia="Garamond" w:hAnsi="Garamond" w:cs="Garamond"/>
           <w:color w:val="808080"/>
         </w:rPr>
-        <w:t>FCyT</w:t>
-      </w:r>
-      <w:proofErr w:type="spellEnd"/>
-      <w:r>
-        <w:rPr>
-          <w:rFonts w:ascii="Garamond" w:eastAsia="Garamond" w:hAnsi="Garamond" w:cs="Garamond"/>
-          <w:color w:val="808080"/>
-        </w:rPr>
-        <w:t xml:space="preserve"> o del Diplomado</w:t>
+        <w:t>FCyT o del Diplomado</w:t>
       </w:r>
       <w:r>
         <w:rPr>
@@ -936,21 +891,7 @@
         <w:rPr>
           <w:rFonts w:ascii="Garamond" w:eastAsia="Garamond" w:hAnsi="Garamond" w:cs="Garamond"/>
         </w:rPr>
-        <w:t xml:space="preserve">Lic. …….., </w:t>
-      </w:r>
-      <w:proofErr w:type="spellStart"/>
-      <w:r>
-        <w:rPr>
-          <w:rFonts w:ascii="Garamond" w:eastAsia="Garamond" w:hAnsi="Garamond" w:cs="Garamond"/>
-        </w:rPr>
-        <w:t>M.Sc</w:t>
-      </w:r>
-      <w:proofErr w:type="spellEnd"/>
-      <w:r>
-        <w:rPr>
-          <w:rFonts w:ascii="Garamond" w:eastAsia="Garamond" w:hAnsi="Garamond" w:cs="Garamond"/>
-        </w:rPr>
-        <w:t>. (Tribunal externo)</w:t>
+        <w:t>Lic. …….., M.Sc. (Tribunal externo)</w:t>
       </w:r>
     </w:p>
     <w:p>
@@ -1044,7 +985,7 @@
           <w:noProof/>
         </w:rPr>
         <w:pict w14:anchorId="4BCEAD8F">
-          <v:rect id="Shape 3" o:spid="_x0000_s2051" style="position:absolute;left:0;text-align:left;margin-left:833.85pt;margin-top:577.2pt;width:329.15pt;height:35.15pt;z-index:8;visibility:visible;mso-wrap-style:square;mso-wrap-distance-left:0;mso-wrap-distance-top:28.7pt;mso-wrap-distance-right:0;mso-wrap-distance-bottom:28.8pt;mso-position-horizontal:right;mso-position-horizontal-relative:margin;mso-position-vertical:absolute;mso-position-vertical-relative:margin;v-text-anchor:top" o:gfxdata="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" o:allowincell="f" filled="f" stroked="f" strokeweight="0">
+          <v:rect id="Shape 3" o:spid="_x0000_s2051" style="position:absolute;left:0;text-align:left;margin-left:1111.8pt;margin-top:577.2pt;width:329.15pt;height:35.15pt;z-index:8;visibility:visible;mso-wrap-style:square;mso-wrap-distance-left:0;mso-wrap-distance-top:28.7pt;mso-wrap-distance-right:0;mso-wrap-distance-bottom:28.8pt;mso-position-horizontal:right;mso-position-horizontal-relative:margin;mso-position-vertical:absolute;mso-position-vertical-relative:margin;v-text-anchor:top" o:gfxdata="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" o:allowincell="f" filled="f" stroked="f" strokeweight="0">
             <v:textbox inset="0,0,0,0">
               <w:txbxContent>
                 <w:p>
@@ -2322,18 +2263,8 @@
           <w:i/>
           <w:color w:val="000000"/>
         </w:rPr>
-        <w:t xml:space="preserve">Al(la) Ing. …….. </w:t>
-      </w:r>
-      <w:proofErr w:type="spellStart"/>
-      <w:r>
-        <w:rPr>
-          <w:rFonts w:ascii="Garamond" w:eastAsia="Garamond" w:hAnsi="Garamond" w:cs="Garamond"/>
-          <w:i/>
-          <w:color w:val="000000"/>
-        </w:rPr>
-        <w:t>MSc</w:t>
-      </w:r>
-      <w:proofErr w:type="spellEnd"/>
+        <w:t>Al(la) Ing. …….. MSc</w:t>
+      </w:r>
       <w:r>
         <w:rPr>
           <w:rFonts w:ascii="Garamond" w:eastAsia="Garamond" w:hAnsi="Garamond" w:cs="Garamond"/>
@@ -7208,25 +7139,7 @@
           <w:sz w:val="23"/>
           <w:szCs w:val="23"/>
         </w:rPr>
-        <w:t xml:space="preserve">La inclusión de las Tecnologías de la Información y la Comunicación (TICs) en Bolivia es esencial para mejorar la competitividad económica del país, así como para mejorar la calidad de vida de la población. Las TICs pueden ayudar a mejorar la educación, el acceso a la información, la salud, el empleo, la seguridad y la eficiencia en los servicios públicos. Además, la inclusión de TICs puede ayudar a reducir las desigualdades sociales y económicas, al permitir el acceso a oportunidades y recursos que de otra manera estarían fuera del alcance de muchas personas. (Barreto &amp; </w:t>
-      </w:r>
-      <w:proofErr w:type="spellStart"/>
-      <w:r>
-        <w:rPr>
-          <w:rFonts w:ascii="Garamond" w:eastAsia="Garamond" w:hAnsi="Garamond" w:cs="Garamond"/>
-          <w:sz w:val="23"/>
-          <w:szCs w:val="23"/>
-        </w:rPr>
-        <w:t>Diazgranados</w:t>
-      </w:r>
-      <w:proofErr w:type="spellEnd"/>
-      <w:r>
-        <w:rPr>
-          <w:rFonts w:ascii="Garamond" w:eastAsia="Garamond" w:hAnsi="Garamond" w:cs="Garamond"/>
-          <w:sz w:val="23"/>
-          <w:szCs w:val="23"/>
-        </w:rPr>
-        <w:t>, 2017)</w:t>
+        <w:t>La inclusión de las Tecnologías de la Información y la Comunicación (TICs) en Bolivia es esencial para mejorar la competitividad económica del país, así como para mejorar la calidad de vida de la población. Las TICs pueden ayudar a mejorar la educación, el acceso a la información, la salud, el empleo, la seguridad y la eficiencia en los servicios públicos. Además, la inclusión de TICs puede ayudar a reducir las desigualdades sociales y económicas, al permitir el acceso a oportunidades y recursos que de otra manera estarían fuera del alcance de muchas personas. (Barreto &amp; Diazgranados, 2017)</w:t>
       </w:r>
     </w:p>
     <w:p>
@@ -7869,25 +7782,7 @@
           <w:sz w:val="23"/>
           <w:szCs w:val="23"/>
         </w:rPr>
-        <w:t xml:space="preserve">“Las herramientas de desarrollo del software (llamadas en ocasiones herramientas de Ingeniería de Software Asistido por Computadora o CASE, por las siglas de </w:t>
-      </w:r>
-      <w:proofErr w:type="spellStart"/>
-      <w:r>
-        <w:rPr>
-          <w:rFonts w:ascii="Garamond" w:hAnsi="Garamond"/>
-          <w:sz w:val="23"/>
-          <w:szCs w:val="23"/>
-        </w:rPr>
-        <w:t>Computer-Aided</w:t>
-      </w:r>
-      <w:proofErr w:type="spellEnd"/>
-      <w:r>
-        <w:rPr>
-          <w:rFonts w:ascii="Garamond" w:hAnsi="Garamond"/>
-          <w:sz w:val="23"/>
-          <w:szCs w:val="23"/>
-        </w:rPr>
-        <w:t xml:space="preserve"> Software Engineering) son programas usados para apoyar las actividades del proceso de la ingeniería de software. En consecuencia, estas herramientas incluyen editores de diseño, diccionarios de datos, compiladores, depuradores, herramientas de construcción de sistema, etcétera. ” (Somerville Ian, 2011, p. 37)</w:t>
+        <w:t>“Las herramientas de desarrollo del software (llamadas en ocasiones herramientas de Ingeniería de Software Asistido por Computadora o CASE, por las siglas de Computer-Aided Software Engineering) son programas usados para apoyar las actividades del proceso de la ingeniería de software. En consecuencia, estas herramientas incluyen editores de diseño, diccionarios de datos, compiladores, depuradores, herramientas de construcción de sistema, etcétera. ” (Somerville Ian, 2011, p. 37)</w:t>
       </w:r>
     </w:p>
     <w:p>
@@ -8034,43 +7929,7 @@
           <w:szCs w:val="23"/>
         </w:rPr>
         <w:lastRenderedPageBreak/>
-        <w:t xml:space="preserve">Las herramientas pueden combinarse en un marco llamado ambiente de desarrollo interactivo o IDE (por las siglas de Interactive </w:t>
-      </w:r>
-      <w:proofErr w:type="spellStart"/>
-      <w:r>
-        <w:rPr>
-          <w:rFonts w:ascii="Garamond" w:hAnsi="Garamond"/>
-          <w:sz w:val="23"/>
-          <w:szCs w:val="23"/>
-        </w:rPr>
-        <w:t>Development</w:t>
-      </w:r>
-      <w:proofErr w:type="spellEnd"/>
-      <w:r>
-        <w:rPr>
-          <w:rFonts w:ascii="Garamond" w:hAnsi="Garamond"/>
-          <w:sz w:val="23"/>
-          <w:szCs w:val="23"/>
-        </w:rPr>
-        <w:t xml:space="preserve"> </w:t>
-      </w:r>
-      <w:proofErr w:type="spellStart"/>
-      <w:r>
-        <w:rPr>
-          <w:rFonts w:ascii="Garamond" w:hAnsi="Garamond"/>
-          <w:sz w:val="23"/>
-          <w:szCs w:val="23"/>
-        </w:rPr>
-        <w:t>Environment</w:t>
-      </w:r>
-      <w:proofErr w:type="spellEnd"/>
-      <w:r>
-        <w:rPr>
-          <w:rFonts w:ascii="Garamond" w:hAnsi="Garamond"/>
-          <w:sz w:val="23"/>
-          <w:szCs w:val="23"/>
-        </w:rPr>
-        <w:t>). Esto ofrece un conjunto común de facilidades, que usan las herramientas para comunicarse y operar con mayor destreza en una forma integrada.</w:t>
+        <w:t>Las herramientas pueden combinarse en un marco llamado ambiente de desarrollo interactivo o IDE (por las siglas de Interactive Development Environment). Esto ofrece un conjunto común de facilidades, que usan las herramientas para comunicarse y operar con mayor destreza en una forma integrada.</w:t>
       </w:r>
     </w:p>
     <w:p>
@@ -8353,61 +8212,7 @@
           <w:sz w:val="23"/>
           <w:szCs w:val="23"/>
         </w:rPr>
-        <w:t>Los lenguajes de programación son el medio fundamental para la comunicación entre los seres humanos y las computadoras, y son una herramienta esencial para la programación de software. (</w:t>
-      </w:r>
-      <w:proofErr w:type="spellStart"/>
-      <w:r>
-        <w:rPr>
-          <w:rFonts w:ascii="Garamond" w:hAnsi="Garamond"/>
-          <w:sz w:val="23"/>
-          <w:szCs w:val="23"/>
-        </w:rPr>
-        <w:t>Ghezzi</w:t>
-      </w:r>
-      <w:proofErr w:type="spellEnd"/>
-      <w:r>
-        <w:rPr>
-          <w:rFonts w:ascii="Garamond" w:hAnsi="Garamond"/>
-          <w:sz w:val="23"/>
-          <w:szCs w:val="23"/>
-        </w:rPr>
-        <w:t xml:space="preserve">, </w:t>
-      </w:r>
-      <w:proofErr w:type="spellStart"/>
-      <w:r>
-        <w:rPr>
-          <w:rFonts w:ascii="Garamond" w:hAnsi="Garamond"/>
-          <w:sz w:val="23"/>
-          <w:szCs w:val="23"/>
-        </w:rPr>
-        <w:t>Jazayeri</w:t>
-      </w:r>
-      <w:proofErr w:type="spellEnd"/>
-      <w:r>
-        <w:rPr>
-          <w:rFonts w:ascii="Garamond" w:hAnsi="Garamond"/>
-          <w:sz w:val="23"/>
-          <w:szCs w:val="23"/>
-        </w:rPr>
-        <w:t xml:space="preserve">, &amp; </w:t>
-      </w:r>
-      <w:proofErr w:type="spellStart"/>
-      <w:r>
-        <w:rPr>
-          <w:rFonts w:ascii="Garamond" w:hAnsi="Garamond"/>
-          <w:sz w:val="23"/>
-          <w:szCs w:val="23"/>
-        </w:rPr>
-        <w:t>Mandrioli</w:t>
-      </w:r>
-      <w:proofErr w:type="spellEnd"/>
-      <w:r>
-        <w:rPr>
-          <w:rFonts w:ascii="Garamond" w:hAnsi="Garamond"/>
-          <w:sz w:val="23"/>
-          <w:szCs w:val="23"/>
-        </w:rPr>
-        <w:t>, 2017).</w:t>
+        <w:t>Los lenguajes de programación son el medio fundamental para la comunicación entre los seres humanos y las computadoras, y son una herramienta esencial para la programación de software. (Ghezzi, Jazayeri, &amp; Mandrioli, 2017).</w:t>
       </w:r>
     </w:p>
     <w:p>
@@ -8555,153 +8360,63 @@
           <w:sz w:val="23"/>
           <w:szCs w:val="23"/>
         </w:rPr>
-        <w:t xml:space="preserve">Pandas es una librería de Python que proporciona estructuras de datos y herramientas para el análisis y manipulación de datos. La librería está construida sobre las estructuras de datos de </w:t>
-      </w:r>
-      <w:proofErr w:type="spellStart"/>
-      <w:r>
+        <w:t>Pandas es una librería de Python que proporciona estructuras de datos y herramientas para el análisis y manipulación de datos. La librería está construida sobre las estructuras de datos de NumPy y se utiliza ampliamente en el análisis de datos y la ciencia de datos. Los dos principales tipos de estructuras de datos en Pandas son los DataFrame y los Series. Los DataFrame son similares a las tablas en una base de datos relacional o las hojas de cálculo, mientras que las Series son similares a las columnas en un DataFrame.</w:t>
+      </w:r>
+    </w:p>
+    <w:p>
+      <w:pPr>
+        <w:pStyle w:val="LO-normal"/>
         <w:rPr>
           <w:rFonts w:ascii="Garamond" w:hAnsi="Garamond"/>
           <w:sz w:val="23"/>
           <w:szCs w:val="23"/>
         </w:rPr>
-        <w:t>NumPy</w:t>
-      </w:r>
-      <w:proofErr w:type="spellEnd"/>
-      <w:r>
+      </w:pPr>
+    </w:p>
+    <w:p>
+      <w:pPr>
+        <w:pStyle w:val="LO-normal"/>
         <w:rPr>
           <w:rFonts w:ascii="Garamond" w:hAnsi="Garamond"/>
           <w:sz w:val="23"/>
           <w:szCs w:val="23"/>
         </w:rPr>
-        <w:t xml:space="preserve"> y se utiliza ampliamente en el análisis de datos y la ciencia de datos. Los dos principales tipos de estructuras de datos en Pandas son los </w:t>
-      </w:r>
-      <w:proofErr w:type="spellStart"/>
+      </w:pPr>
       <w:r>
         <w:rPr>
           <w:rFonts w:ascii="Garamond" w:hAnsi="Garamond"/>
           <w:sz w:val="23"/>
           <w:szCs w:val="23"/>
         </w:rPr>
-        <w:t>DataFrame</w:t>
-      </w:r>
-      <w:proofErr w:type="spellEnd"/>
-      <w:r>
+        <w:t>Pandas ofrece una gran cantidad de funciones y métodos para manipular y analizar datos, como la selección de datos, el filtrado, la agrupación, la unión, el agregado y la limpieza de datos. Además, también proporciona una interfaz para leer y escribir datos en diferentes formatos, como CSV, Excel, SQL y JSON.</w:t>
+      </w:r>
+    </w:p>
+    <w:p>
+      <w:pPr>
+        <w:pStyle w:val="LO-normal"/>
         <w:rPr>
           <w:rFonts w:ascii="Garamond" w:hAnsi="Garamond"/>
           <w:sz w:val="23"/>
           <w:szCs w:val="23"/>
         </w:rPr>
-        <w:t xml:space="preserve"> y los Series. Los </w:t>
-      </w:r>
-      <w:proofErr w:type="spellStart"/>
-      <w:r>
+      </w:pPr>
+    </w:p>
+    <w:p>
+      <w:pPr>
+        <w:pStyle w:val="LO-normal"/>
         <w:rPr>
           <w:rFonts w:ascii="Garamond" w:hAnsi="Garamond"/>
           <w:sz w:val="23"/>
           <w:szCs w:val="23"/>
         </w:rPr>
-        <w:t>DataFrame</w:t>
-      </w:r>
-      <w:proofErr w:type="spellEnd"/>
+      </w:pPr>
       <w:r>
         <w:rPr>
           <w:rFonts w:ascii="Garamond" w:hAnsi="Garamond"/>
           <w:sz w:val="23"/>
           <w:szCs w:val="23"/>
         </w:rPr>
-        <w:t xml:space="preserve"> son similares a las tablas en una base de datos relacional o las hojas de cálculo, mientras que las Series son similares a las columnas en un </w:t>
-      </w:r>
-      <w:proofErr w:type="spellStart"/>
-      <w:r>
-        <w:rPr>
-          <w:rFonts w:ascii="Garamond" w:hAnsi="Garamond"/>
-          <w:sz w:val="23"/>
-          <w:szCs w:val="23"/>
-        </w:rPr>
-        <w:t>DataFrame</w:t>
-      </w:r>
-      <w:proofErr w:type="spellEnd"/>
-      <w:r>
-        <w:rPr>
-          <w:rFonts w:ascii="Garamond" w:hAnsi="Garamond"/>
-          <w:sz w:val="23"/>
-          <w:szCs w:val="23"/>
-        </w:rPr>
-        <w:t>.</w:t>
-      </w:r>
-    </w:p>
-    <w:p>
-      <w:pPr>
-        <w:pStyle w:val="LO-normal"/>
-        <w:rPr>
-          <w:rFonts w:ascii="Garamond" w:hAnsi="Garamond"/>
-          <w:sz w:val="23"/>
-          <w:szCs w:val="23"/>
-        </w:rPr>
-      </w:pPr>
-    </w:p>
-    <w:p>
-      <w:pPr>
-        <w:pStyle w:val="LO-normal"/>
-        <w:rPr>
-          <w:rFonts w:ascii="Garamond" w:hAnsi="Garamond"/>
-          <w:sz w:val="23"/>
-          <w:szCs w:val="23"/>
-        </w:rPr>
-      </w:pPr>
-      <w:r>
-        <w:rPr>
-          <w:rFonts w:ascii="Garamond" w:hAnsi="Garamond"/>
-          <w:sz w:val="23"/>
-          <w:szCs w:val="23"/>
-        </w:rPr>
-        <w:t>Pandas ofrece una gran cantidad de funciones y métodos para manipular y analizar datos, como la selección de datos, el filtrado, la agrupación, la unión, el agregado y la limpieza de datos. Además, también proporciona una interfaz para leer y escribir datos en diferentes formatos, como CSV, Excel, SQL y JSON.</w:t>
-      </w:r>
-    </w:p>
-    <w:p>
-      <w:pPr>
-        <w:pStyle w:val="LO-normal"/>
-        <w:rPr>
-          <w:rFonts w:ascii="Garamond" w:hAnsi="Garamond"/>
-          <w:sz w:val="23"/>
-          <w:szCs w:val="23"/>
-        </w:rPr>
-      </w:pPr>
-    </w:p>
-    <w:p>
-      <w:pPr>
-        <w:pStyle w:val="LO-normal"/>
-        <w:rPr>
-          <w:rFonts w:ascii="Garamond" w:hAnsi="Garamond"/>
-          <w:sz w:val="23"/>
-          <w:szCs w:val="23"/>
-        </w:rPr>
-      </w:pPr>
-      <w:r>
-        <w:rPr>
-          <w:rFonts w:ascii="Garamond" w:hAnsi="Garamond"/>
-          <w:sz w:val="23"/>
-          <w:szCs w:val="23"/>
-        </w:rPr>
-        <w:t>La librería Pandas es una librería de Python que proporciona estructuras de datos flexibles y herramientas para el análisis y manipulación de datos, con el objetivo de facilitar el trabajo con datos en Python. (</w:t>
-      </w:r>
-      <w:proofErr w:type="spellStart"/>
-      <w:r>
-        <w:rPr>
-          <w:rFonts w:ascii="Garamond" w:hAnsi="Garamond"/>
-          <w:sz w:val="23"/>
-          <w:szCs w:val="23"/>
-        </w:rPr>
-        <w:t>McKinney</w:t>
-      </w:r>
-      <w:proofErr w:type="spellEnd"/>
-      <w:r>
-        <w:rPr>
-          <w:rFonts w:ascii="Garamond" w:hAnsi="Garamond"/>
-          <w:sz w:val="23"/>
-          <w:szCs w:val="23"/>
-        </w:rPr>
-        <w:t>, 2011).</w:t>
+        <w:t>La librería Pandas es una librería de Python que proporciona estructuras de datos flexibles y herramientas para el análisis y manipulación de datos, con el objetivo de facilitar el trabajo con datos en Python. (McKinney, 2011).</w:t>
       </w:r>
     </w:p>
     <w:p>
@@ -8773,25 +8488,7 @@
           <w:sz w:val="23"/>
           <w:szCs w:val="23"/>
         </w:rPr>
-        <w:t>Jupyter ofrece una interfaz de usuario amigable, conocida como Jupyter Notebook, que permite escribir, ejecutar y documentar el código de manera eficiente. Los Notebooks de Jupyter son archivos que contienen tanto código como texto explicativo, se pueden compartir fácilmente y son ideales para la creación de tutoriales y documentos de investigación. (</w:t>
-      </w:r>
-      <w:proofErr w:type="spellStart"/>
-      <w:r>
-        <w:rPr>
-          <w:rFonts w:ascii="Garamond" w:hAnsi="Garamond"/>
-          <w:sz w:val="23"/>
-          <w:szCs w:val="23"/>
-        </w:rPr>
-        <w:t>Kluyver</w:t>
-      </w:r>
-      <w:proofErr w:type="spellEnd"/>
-      <w:r>
-        <w:rPr>
-          <w:rFonts w:ascii="Garamond" w:hAnsi="Garamond"/>
-          <w:sz w:val="23"/>
-          <w:szCs w:val="23"/>
-        </w:rPr>
-        <w:t xml:space="preserve"> et al., 2016).</w:t>
+        <w:t>Jupyter ofrece una interfaz de usuario amigable, conocida como Jupyter Notebook, que permite escribir, ejecutar y documentar el código de manera eficiente. Los Notebooks de Jupyter son archivos que contienen tanto código como texto explicativo, se pueden compartir fácilmente y son ideales para la creación de tutoriales y documentos de investigación. (Kluyver et al., 2016).</w:t>
       </w:r>
     </w:p>
     <w:p>
@@ -9049,25 +8746,7 @@
           <w:szCs w:val="23"/>
         </w:rPr>
         <w:lastRenderedPageBreak/>
-        <w:t>también ha desarrollado un sistema de educación en línea, conocido como "</w:t>
-      </w:r>
-      <w:proofErr w:type="spellStart"/>
-      <w:r>
-        <w:rPr>
-          <w:rFonts w:ascii="Garamond" w:hAnsi="Garamond"/>
-          <w:sz w:val="23"/>
-          <w:szCs w:val="23"/>
-        </w:rPr>
-        <w:t>EduBolivia</w:t>
-      </w:r>
-      <w:proofErr w:type="spellEnd"/>
-      <w:r>
-        <w:rPr>
-          <w:rFonts w:ascii="Garamond" w:hAnsi="Garamond"/>
-          <w:sz w:val="23"/>
-          <w:szCs w:val="23"/>
-        </w:rPr>
-        <w:t>", que permite a los estudiantes acceder a recursos educativos en línea y participar en clases virtuales.</w:t>
+        <w:t>también ha desarrollado un sistema de educación en línea, conocido como "EduBolivia", que permite a los estudiantes acceder a recursos educativos en línea y participar en clases virtuales.</w:t>
       </w:r>
     </w:p>
     <w:p>
@@ -9155,14 +8834,9 @@
       </w:pPr>
       <w:bookmarkStart w:id="40" w:name="_Toc128605022"/>
       <w:bookmarkStart w:id="41" w:name="_Toc128605401"/>
-      <w:commentRangeStart w:id="42"/>
       <w:r>
         <w:lastRenderedPageBreak/>
         <w:t>Marco metodológico</w:t>
-      </w:r>
-      <w:commentRangeEnd w:id="42"/>
-      <w:r>
-        <w:commentReference w:id="42"/>
       </w:r>
       <w:bookmarkEnd w:id="40"/>
       <w:bookmarkEnd w:id="41"/>
@@ -9176,13 +8850,13 @@
         </w:numPr>
         <w:ind w:left="680"/>
       </w:pPr>
-      <w:bookmarkStart w:id="43" w:name="_Toc128605023"/>
-      <w:bookmarkStart w:id="44" w:name="_Toc128605402"/>
+      <w:bookmarkStart w:id="42" w:name="_Toc128605023"/>
+      <w:bookmarkStart w:id="43" w:name="_Toc128605402"/>
       <w:r>
         <w:t>Área de estudio</w:t>
       </w:r>
+      <w:bookmarkEnd w:id="42"/>
       <w:bookmarkEnd w:id="43"/>
-      <w:bookmarkEnd w:id="44"/>
     </w:p>
     <w:p>
       <w:pPr>
@@ -9263,43 +8937,48 @@
           <w:szCs w:val="23"/>
         </w:rPr>
       </w:pPr>
-      <w:bookmarkStart w:id="45" w:name="_Toc128605160"/>
-      <w:bookmarkStart w:id="46" w:name="_Toc128605218"/>
-      <w:bookmarkStart w:id="47" w:name="_Toc128605360"/>
-      <w:bookmarkStart w:id="48" w:name="_Toc128605559"/>
+      <w:bookmarkStart w:id="44" w:name="_Toc128605160"/>
+      <w:bookmarkStart w:id="45" w:name="_Toc128605218"/>
+      <w:bookmarkStart w:id="46" w:name="_Toc128605360"/>
+      <w:bookmarkStart w:id="47" w:name="_Toc128605559"/>
       <w:r>
         <w:t xml:space="preserve">Figura </w:t>
       </w:r>
-      <w:fldSimple w:instr=" SEQ Figura \* ARABIC ">
-        <w:r>
-          <w:rPr>
-            <w:noProof/>
-          </w:rPr>
-          <w:t>1</w:t>
-        </w:r>
-      </w:fldSimple>
+      <w:r>
+        <w:fldChar w:fldCharType="begin"/>
+      </w:r>
+      <w:r>
+        <w:instrText xml:space="preserve"> SEQ Figura \* ARABIC </w:instrText>
+      </w:r>
+      <w:r>
+        <w:fldChar w:fldCharType="separate"/>
+      </w:r>
+      <w:r>
+        <w:rPr>
+          <w:noProof/>
+        </w:rPr>
+        <w:t>1</w:t>
+      </w:r>
+      <w:r>
+        <w:rPr>
+          <w:noProof/>
+        </w:rPr>
+        <w:fldChar w:fldCharType="end"/>
+      </w:r>
       <w:r>
         <w:t xml:space="preserve">: </w:t>
       </w:r>
       <w:r>
-        <w:t xml:space="preserve">Mapa de Bolivia. (2022). Google </w:t>
-      </w:r>
-      <w:proofErr w:type="spellStart"/>
-      <w:r>
-        <w:t>Earth</w:t>
-      </w:r>
-      <w:proofErr w:type="spellEnd"/>
-      <w:r>
-        <w:t>.</w:t>
-      </w:r>
-      <w:bookmarkStart w:id="49" w:name="_3rdcrjn"/>
-      <w:bookmarkStart w:id="50" w:name="_qf4j9jafhju8"/>
+        <w:t>Mapa de Bolivia. (2022). Google Earth.</w:t>
+      </w:r>
+      <w:bookmarkStart w:id="48" w:name="_3rdcrjn"/>
+      <w:bookmarkStart w:id="49" w:name="_qf4j9jafhju8"/>
+      <w:bookmarkEnd w:id="44"/>
       <w:bookmarkEnd w:id="45"/>
       <w:bookmarkEnd w:id="46"/>
       <w:bookmarkEnd w:id="47"/>
       <w:bookmarkEnd w:id="48"/>
       <w:bookmarkEnd w:id="49"/>
-      <w:bookmarkEnd w:id="50"/>
     </w:p>
     <w:p>
       <w:pPr>
@@ -9311,10 +8990,10 @@
           <w:szCs w:val="18"/>
         </w:rPr>
       </w:pPr>
-      <w:bookmarkStart w:id="51" w:name="_x00itrw9luql"/>
-      <w:bookmarkStart w:id="52" w:name="_lordh27p58xn"/>
+      <w:bookmarkStart w:id="50" w:name="_x00itrw9luql"/>
+      <w:bookmarkStart w:id="51" w:name="_lordh27p58xn"/>
+      <w:bookmarkEnd w:id="50"/>
       <w:bookmarkEnd w:id="51"/>
-      <w:bookmarkEnd w:id="52"/>
     </w:p>
     <w:p>
       <w:pPr>
@@ -9338,8 +9017,8 @@
           <w:szCs w:val="18"/>
         </w:rPr>
       </w:pPr>
-      <w:bookmarkStart w:id="53" w:name="_642rqga50gnw"/>
-      <w:bookmarkEnd w:id="53"/>
+      <w:bookmarkStart w:id="52" w:name="_642rqga50gnw"/>
+      <w:bookmarkEnd w:id="52"/>
     </w:p>
     <w:p>
       <w:pPr>
@@ -9352,8 +9031,8 @@
           <w:szCs w:val="18"/>
         </w:rPr>
       </w:pPr>
-      <w:bookmarkStart w:id="54" w:name="_l4uydutvcu70"/>
-      <w:bookmarkEnd w:id="54"/>
+      <w:bookmarkStart w:id="53" w:name="_l4uydutvcu70"/>
+      <w:bookmarkEnd w:id="53"/>
     </w:p>
     <w:p>
       <w:pPr>
@@ -9390,8 +9069,8 @@
           <w:szCs w:val="18"/>
         </w:rPr>
       </w:pPr>
-      <w:bookmarkStart w:id="55" w:name="_bul4z921yadj"/>
-      <w:bookmarkEnd w:id="55"/>
+      <w:bookmarkStart w:id="54" w:name="_bul4z921yadj"/>
+      <w:bookmarkEnd w:id="54"/>
     </w:p>
     <w:p>
       <w:pPr>
@@ -9404,8 +9083,8 @@
           <w:szCs w:val="18"/>
         </w:rPr>
       </w:pPr>
-      <w:bookmarkStart w:id="56" w:name="_985bauiut0ox"/>
-      <w:bookmarkEnd w:id="56"/>
+      <w:bookmarkStart w:id="55" w:name="_985bauiut0ox"/>
+      <w:bookmarkEnd w:id="55"/>
     </w:p>
     <w:p>
       <w:pPr>
@@ -9418,8 +9097,8 @@
           <w:szCs w:val="18"/>
         </w:rPr>
       </w:pPr>
-      <w:bookmarkStart w:id="57" w:name="_t948s8huiedj"/>
-      <w:bookmarkEnd w:id="57"/>
+      <w:bookmarkStart w:id="56" w:name="_t948s8huiedj"/>
+      <w:bookmarkEnd w:id="56"/>
     </w:p>
     <w:p>
       <w:pPr>
@@ -9430,14 +9109,14 @@
         </w:numPr>
         <w:ind w:left="680"/>
       </w:pPr>
-      <w:bookmarkStart w:id="58" w:name="_Toc128605024"/>
-      <w:bookmarkStart w:id="59" w:name="_Toc128605403"/>
+      <w:bookmarkStart w:id="57" w:name="_Toc128605024"/>
+      <w:bookmarkStart w:id="58" w:name="_Toc128605403"/>
       <w:r>
         <w:lastRenderedPageBreak/>
         <w:t>Flujograma metodológico</w:t>
       </w:r>
+      <w:bookmarkEnd w:id="57"/>
       <w:bookmarkEnd w:id="58"/>
-      <w:bookmarkEnd w:id="59"/>
     </w:p>
     <w:p>
       <w:pPr>
@@ -9499,27 +9178,46 @@
         <w:pStyle w:val="Descripcin"/>
         <w:jc w:val="center"/>
       </w:pPr>
-      <w:bookmarkStart w:id="60" w:name="_Toc128605361"/>
-      <w:bookmarkStart w:id="61" w:name="_Toc128605560"/>
+      <w:bookmarkStart w:id="59" w:name="_Toc128605361"/>
+      <w:bookmarkStart w:id="60" w:name="_Toc128605560"/>
       <w:r>
         <w:t xml:space="preserve">Figura </w:t>
       </w:r>
-      <w:fldSimple w:instr=" SEQ Figura \* ARABIC ">
-        <w:r>
-          <w:rPr>
-            <w:noProof/>
-          </w:rPr>
-          <w:t>2</w:t>
-        </w:r>
-      </w:fldSimple>
+      <w:r>
+        <w:fldChar w:fldCharType="begin"/>
+      </w:r>
+      <w:r>
+        <w:instrText xml:space="preserve"> SEQ Figura \* ARABIC </w:instrText>
+      </w:r>
+      <w:r>
+        <w:fldChar w:fldCharType="separate"/>
+      </w:r>
+      <w:r>
+        <w:rPr>
+          <w:noProof/>
+        </w:rPr>
+        <w:t>2</w:t>
+      </w:r>
+      <w:r>
+        <w:rPr>
+          <w:noProof/>
+        </w:rPr>
+        <w:fldChar w:fldCharType="end"/>
+      </w:r>
       <w:r>
         <w:t xml:space="preserve">: </w:t>
       </w:r>
       <w:r>
         <w:t>Flujograma metodológico (Elaboración Propia)</w:t>
       </w:r>
+      <w:bookmarkEnd w:id="59"/>
       <w:bookmarkEnd w:id="60"/>
-      <w:bookmarkEnd w:id="61"/>
+    </w:p>
+    <w:p>
+      <w:pPr>
+        <w:pStyle w:val="Descripcin"/>
+        <w:jc w:val="center"/>
+      </w:pPr>
     </w:p>
     <w:p>
       <w:pPr>
@@ -9529,10 +9227,10 @@
           <w:szCs w:val="24"/>
         </w:rPr>
       </w:pPr>
-      <w:bookmarkStart w:id="62" w:name="_co5lr1nwil9f"/>
-      <w:bookmarkStart w:id="63" w:name="_Toc128605025"/>
-      <w:bookmarkStart w:id="64" w:name="_Toc128605404"/>
-      <w:bookmarkEnd w:id="62"/>
+      <w:bookmarkStart w:id="61" w:name="_co5lr1nwil9f"/>
+      <w:bookmarkStart w:id="62" w:name="_Toc128605025"/>
+      <w:bookmarkStart w:id="63" w:name="_Toc128605404"/>
+      <w:bookmarkEnd w:id="61"/>
       <w:r>
         <w:rPr>
           <w:sz w:val="24"/>
@@ -9540,8 +9238,8 @@
         </w:rPr>
         <w:t>3.2.1. Planteamiento del problema</w:t>
       </w:r>
+      <w:bookmarkEnd w:id="62"/>
       <w:bookmarkEnd w:id="63"/>
-      <w:bookmarkEnd w:id="64"/>
     </w:p>
     <w:p>
       <w:pPr>
@@ -9647,8 +9345,8 @@
           <w:szCs w:val="24"/>
         </w:rPr>
       </w:pPr>
-      <w:bookmarkStart w:id="65" w:name="_Toc128605026"/>
-      <w:bookmarkStart w:id="66" w:name="_Toc128605405"/>
+      <w:bookmarkStart w:id="64" w:name="_Toc128605026"/>
+      <w:bookmarkStart w:id="65" w:name="_Toc128605405"/>
       <w:r>
         <w:rPr>
           <w:sz w:val="24"/>
@@ -9656,8 +9354,8 @@
         </w:rPr>
         <w:t>3.2.2. Recopilación de datos</w:t>
       </w:r>
+      <w:bookmarkEnd w:id="64"/>
       <w:bookmarkEnd w:id="65"/>
-      <w:bookmarkEnd w:id="66"/>
     </w:p>
     <w:p>
       <w:pPr>
@@ -9685,8 +9383,8 @@
           <w:szCs w:val="24"/>
         </w:rPr>
       </w:pPr>
-      <w:bookmarkStart w:id="67" w:name="_Toc128605027"/>
-      <w:bookmarkStart w:id="68" w:name="_Toc128605406"/>
+      <w:bookmarkStart w:id="66" w:name="_Toc128605027"/>
+      <w:bookmarkStart w:id="67" w:name="_Toc128605406"/>
       <w:r>
         <w:rPr>
           <w:sz w:val="24"/>
@@ -9694,8 +9392,8 @@
         </w:rPr>
         <w:t>3.2.3. EDA (Exploratory Data Analysis)</w:t>
       </w:r>
+      <w:bookmarkEnd w:id="66"/>
       <w:bookmarkEnd w:id="67"/>
-      <w:bookmarkEnd w:id="68"/>
     </w:p>
     <w:p>
       <w:pPr>
@@ -9723,8 +9421,8 @@
           <w:szCs w:val="24"/>
         </w:rPr>
       </w:pPr>
-      <w:bookmarkStart w:id="69" w:name="_Toc128605028"/>
-      <w:bookmarkStart w:id="70" w:name="_Toc128605407"/>
+      <w:bookmarkStart w:id="68" w:name="_Toc128605028"/>
+      <w:bookmarkStart w:id="69" w:name="_Toc128605407"/>
       <w:r>
         <w:rPr>
           <w:sz w:val="24"/>
@@ -9733,8 +9431,8 @@
         <w:lastRenderedPageBreak/>
         <w:t>3.2.4. Limpieza y ordenamiento de datos</w:t>
       </w:r>
+      <w:bookmarkEnd w:id="68"/>
       <w:bookmarkEnd w:id="69"/>
-      <w:bookmarkEnd w:id="70"/>
     </w:p>
     <w:p>
       <w:pPr>
@@ -9780,8 +9478,8 @@
           <w:szCs w:val="24"/>
         </w:rPr>
       </w:pPr>
-      <w:bookmarkStart w:id="71" w:name="_Toc128605029"/>
-      <w:bookmarkStart w:id="72" w:name="_Toc128605408"/>
+      <w:bookmarkStart w:id="70" w:name="_Toc128605029"/>
+      <w:bookmarkStart w:id="71" w:name="_Toc128605408"/>
       <w:r>
         <w:rPr>
           <w:sz w:val="24"/>
@@ -9789,8 +9487,8 @@
         </w:rPr>
         <w:t>3.2.5. Procesamiento de datos</w:t>
       </w:r>
+      <w:bookmarkEnd w:id="70"/>
       <w:bookmarkEnd w:id="71"/>
-      <w:bookmarkEnd w:id="72"/>
     </w:p>
     <w:p>
       <w:pPr>
@@ -9818,8 +9516,8 @@
           <w:szCs w:val="24"/>
         </w:rPr>
       </w:pPr>
-      <w:bookmarkStart w:id="73" w:name="_Toc128605030"/>
-      <w:bookmarkStart w:id="74" w:name="_Toc128605409"/>
+      <w:bookmarkStart w:id="72" w:name="_Toc128605030"/>
+      <w:bookmarkStart w:id="73" w:name="_Toc128605409"/>
       <w:r>
         <w:rPr>
           <w:sz w:val="24"/>
@@ -9827,8 +9525,8 @@
         </w:rPr>
         <w:t>3.2.6. Determinar indicadores y pesos</w:t>
       </w:r>
+      <w:bookmarkEnd w:id="72"/>
       <w:bookmarkEnd w:id="73"/>
-      <w:bookmarkEnd w:id="74"/>
     </w:p>
     <w:p>
       <w:pPr>
@@ -9856,8 +9554,8 @@
           <w:szCs w:val="24"/>
         </w:rPr>
       </w:pPr>
-      <w:bookmarkStart w:id="75" w:name="_Toc128605031"/>
-      <w:bookmarkStart w:id="76" w:name="_Toc128605410"/>
+      <w:bookmarkStart w:id="74" w:name="_Toc128605031"/>
+      <w:bookmarkStart w:id="75" w:name="_Toc128605410"/>
       <w:r>
         <w:rPr>
           <w:sz w:val="24"/>
@@ -9865,8 +9563,8 @@
         </w:rPr>
         <w:t>3.2.7. Dataset enriquecido</w:t>
       </w:r>
+      <w:bookmarkEnd w:id="74"/>
       <w:bookmarkEnd w:id="75"/>
-      <w:bookmarkEnd w:id="76"/>
     </w:p>
     <w:p>
       <w:pPr>
@@ -9894,8 +9592,8 @@
           <w:szCs w:val="24"/>
         </w:rPr>
       </w:pPr>
-      <w:bookmarkStart w:id="77" w:name="_Toc128605032"/>
-      <w:bookmarkStart w:id="78" w:name="_Toc128605411"/>
+      <w:bookmarkStart w:id="76" w:name="_Toc128605032"/>
+      <w:bookmarkStart w:id="77" w:name="_Toc128605411"/>
       <w:r>
         <w:rPr>
           <w:sz w:val="24"/>
@@ -9903,8 +9601,8 @@
         </w:rPr>
         <w:t>3.2.8. Dashboards descriptivos</w:t>
       </w:r>
+      <w:bookmarkEnd w:id="76"/>
       <w:bookmarkEnd w:id="77"/>
-      <w:bookmarkEnd w:id="78"/>
     </w:p>
     <w:p>
       <w:pPr>
@@ -9942,14 +9640,14 @@
         <w:spacing w:before="240" w:after="240" w:line="288" w:lineRule="auto"/>
         <w:ind w:left="680"/>
       </w:pPr>
-      <w:bookmarkStart w:id="79" w:name="_Toc128605033"/>
-      <w:bookmarkStart w:id="80" w:name="_Toc128605412"/>
+      <w:bookmarkStart w:id="78" w:name="_Toc128605033"/>
+      <w:bookmarkStart w:id="79" w:name="_Toc128605412"/>
       <w:r>
         <w:lastRenderedPageBreak/>
         <w:t>Fuentes de información</w:t>
       </w:r>
+      <w:bookmarkEnd w:id="78"/>
       <w:bookmarkEnd w:id="79"/>
-      <w:bookmarkEnd w:id="80"/>
     </w:p>
     <w:p>
       <w:pPr>
@@ -9964,8 +9662,8 @@
           <w:szCs w:val="24"/>
         </w:rPr>
       </w:pPr>
-      <w:bookmarkStart w:id="81" w:name="_Toc128605034"/>
-      <w:bookmarkStart w:id="82" w:name="_Toc128605413"/>
+      <w:bookmarkStart w:id="80" w:name="_Toc128605034"/>
+      <w:bookmarkStart w:id="81" w:name="_Toc128605413"/>
       <w:r>
         <w:rPr>
           <w:sz w:val="24"/>
@@ -9973,8 +9671,8 @@
         </w:rPr>
         <w:t>Fuente secundaria</w:t>
       </w:r>
+      <w:bookmarkEnd w:id="80"/>
       <w:bookmarkEnd w:id="81"/>
-      <w:bookmarkEnd w:id="82"/>
     </w:p>
     <w:p>
       <w:pPr>
@@ -10015,7 +9713,167 @@
           <w:sz w:val="23"/>
           <w:szCs w:val="23"/>
         </w:rPr>
-        <w:t>Encuesta Nacional de Opinión sobre TIC: El objetivo de la Encuesta Nacional de Opinión sobre TIC fue obtener información representativa a nivel nacional, urbano/ rural y departamental, sobre el acceso y usos de Tecnologías de Información y Comunicación (TIC), servicios de Gobierno Electrónico y equipamiento de la población internauta de 14 o más años de edad.</w:t>
+        <w:t>Encuesta Nacional de Opinión sobre TIC: El objetivo de la Encuesta Nacional de Opinión sobre TIC fue obtener información representativa a nivel nacional, urbano/rural y departamental, sobre el acceso y usos de Tecnologías de Información y Comunicación (TIC), servicios de Gobierno Electrónico y equipamiento de la población internauta de 14 o más años de edad.</w:t>
+      </w:r>
+      <w:r>
+        <w:rPr>
+          <w:rFonts w:ascii="Garamond" w:eastAsia="Garamond" w:hAnsi="Garamond" w:cs="Garamond"/>
+          <w:sz w:val="23"/>
+          <w:szCs w:val="23"/>
+        </w:rPr>
+        <w:t xml:space="preserve"> Los datos recopilados se encuentran en un solo archivo que contienen las respuestas para dos tipos de poblaciones encuestadas: Internautas y No internautas. </w:t>
+      </w:r>
+      <w:r>
+        <w:rPr>
+          <w:rFonts w:ascii="Garamond" w:eastAsia="Garamond" w:hAnsi="Garamond" w:cs="Garamond"/>
+          <w:sz w:val="23"/>
+          <w:szCs w:val="23"/>
+        </w:rPr>
+        <w:t>Se considera como personas internautas a a</w:t>
+      </w:r>
+      <w:r>
+        <w:rPr>
+          <w:rFonts w:ascii="Garamond" w:eastAsia="Garamond" w:hAnsi="Garamond" w:cs="Garamond"/>
+          <w:sz w:val="23"/>
+          <w:szCs w:val="23"/>
+        </w:rPr>
+        <w:t>quella</w:t>
+      </w:r>
+      <w:r>
+        <w:rPr>
+          <w:rFonts w:ascii="Garamond" w:eastAsia="Garamond" w:hAnsi="Garamond" w:cs="Garamond"/>
+          <w:sz w:val="23"/>
+          <w:szCs w:val="23"/>
+        </w:rPr>
+        <w:t xml:space="preserve"> </w:t>
+      </w:r>
+      <w:r>
+        <w:rPr>
+          <w:rFonts w:ascii="Garamond" w:eastAsia="Garamond" w:hAnsi="Garamond" w:cs="Garamond"/>
+          <w:sz w:val="23"/>
+          <w:szCs w:val="23"/>
+        </w:rPr>
+        <w:t>que tuvo acceso a Internet al menos una vez en los últimos 30 días previos a la encuesta.</w:t>
+      </w:r>
+      <w:r>
+        <w:rPr>
+          <w:rFonts w:ascii="Garamond" w:eastAsia="Garamond" w:hAnsi="Garamond" w:cs="Garamond"/>
+          <w:sz w:val="23"/>
+          <w:szCs w:val="23"/>
+        </w:rPr>
+        <w:t xml:space="preserve"> Para cada una de estas poblaciones se usó una encuesta distinta.</w:t>
+      </w:r>
+    </w:p>
+    <w:p>
+      <w:pPr>
+        <w:pStyle w:val="LO-normal"/>
+        <w:spacing w:before="120" w:after="120"/>
+        <w:ind w:left="720"/>
+        <w:rPr>
+          <w:rFonts w:ascii="Garamond" w:eastAsia="Garamond" w:hAnsi="Garamond" w:cs="Garamond"/>
+          <w:sz w:val="23"/>
+          <w:szCs w:val="23"/>
+          <w:lang w:val="es-MX"/>
+        </w:rPr>
+      </w:pPr>
+      <w:r>
+        <w:rPr>
+          <w:rFonts w:ascii="Garamond" w:eastAsia="Garamond" w:hAnsi="Garamond" w:cs="Garamond"/>
+          <w:sz w:val="23"/>
+          <w:szCs w:val="23"/>
+          <w:lang w:val="es-MX"/>
+        </w:rPr>
+        <w:t>Se tiene un nivel de confianza del 95%</w:t>
+      </w:r>
+      <w:r>
+        <w:rPr>
+          <w:rFonts w:ascii="Garamond" w:eastAsia="Garamond" w:hAnsi="Garamond" w:cs="Garamond"/>
+          <w:sz w:val="23"/>
+          <w:szCs w:val="23"/>
+          <w:lang w:val="es-MX"/>
+        </w:rPr>
+        <w:t xml:space="preserve"> y </w:t>
+      </w:r>
+      <w:r>
+        <w:rPr>
+          <w:rFonts w:ascii="Garamond" w:eastAsia="Garamond" w:hAnsi="Garamond" w:cs="Garamond"/>
+          <w:sz w:val="23"/>
+          <w:szCs w:val="23"/>
+          <w:lang w:val="es-MX"/>
+        </w:rPr>
+        <w:t>un error muestral de ±1.3% para el conjunto de la muestra a nivel nacional y de ±4% a nivel departamental, usando formulas estándar para el cálculo de error de muestreo.</w:t>
+      </w:r>
+      <w:r>
+        <w:rPr>
+          <w:rFonts w:ascii="Garamond" w:eastAsia="Garamond" w:hAnsi="Garamond" w:cs="Garamond"/>
+          <w:sz w:val="23"/>
+          <w:szCs w:val="23"/>
+          <w:lang w:val="es-MX"/>
+        </w:rPr>
+        <w:t xml:space="preserve"> </w:t>
+      </w:r>
+      <w:r>
+        <w:rPr>
+          <w:rFonts w:ascii="Garamond" w:eastAsia="Garamond" w:hAnsi="Garamond" w:cs="Garamond"/>
+          <w:sz w:val="23"/>
+          <w:szCs w:val="23"/>
+          <w:lang w:val="es-MX"/>
+        </w:rPr>
+        <w:t>Se empleó un muestreo Multietápico por conglomerados</w:t>
+      </w:r>
+      <w:r>
+        <w:rPr>
+          <w:rFonts w:ascii="Garamond" w:eastAsia="Garamond" w:hAnsi="Garamond" w:cs="Garamond"/>
+          <w:sz w:val="23"/>
+          <w:szCs w:val="23"/>
+          <w:lang w:val="es-MX"/>
+        </w:rPr>
+        <w:t xml:space="preserve"> con un</w:t>
+      </w:r>
+      <w:r>
+        <w:rPr>
+          <w:rFonts w:ascii="Garamond" w:eastAsia="Garamond" w:hAnsi="Garamond" w:cs="Garamond"/>
+          <w:sz w:val="23"/>
+          <w:szCs w:val="23"/>
+          <w:lang w:val="es-MX"/>
+        </w:rPr>
+        <w:t xml:space="preserve"> </w:t>
+      </w:r>
+      <w:r>
+        <w:rPr>
+          <w:rFonts w:ascii="Garamond" w:eastAsia="Garamond" w:hAnsi="Garamond" w:cs="Garamond"/>
+          <w:sz w:val="23"/>
+          <w:szCs w:val="23"/>
+          <w:lang w:val="es-MX"/>
+        </w:rPr>
+        <w:t>t</w:t>
+      </w:r>
+      <w:r>
+        <w:rPr>
+          <w:rFonts w:ascii="Garamond" w:eastAsia="Garamond" w:hAnsi="Garamond" w:cs="Garamond"/>
+          <w:sz w:val="23"/>
+          <w:szCs w:val="23"/>
+          <w:lang w:val="es-MX"/>
+        </w:rPr>
+        <w:t>amaño de la muestra</w:t>
+      </w:r>
+      <w:r>
+        <w:rPr>
+          <w:rFonts w:ascii="Garamond" w:eastAsia="Garamond" w:hAnsi="Garamond" w:cs="Garamond"/>
+          <w:sz w:val="23"/>
+          <w:szCs w:val="23"/>
+          <w:lang w:val="es-MX"/>
+        </w:rPr>
+        <w:t xml:space="preserve"> de</w:t>
+      </w:r>
+      <w:r>
+        <w:rPr>
+          <w:rFonts w:ascii="Garamond" w:eastAsia="Garamond" w:hAnsi="Garamond" w:cs="Garamond"/>
+          <w:sz w:val="23"/>
+          <w:szCs w:val="23"/>
+          <w:lang w:val="es-MX"/>
+        </w:rPr>
+        <w:t xml:space="preserve"> 5.536 encuestas (base agregada conformada por 5.033 encuestas a Internautas y 503 a No Internautas).</w:t>
       </w:r>
     </w:p>
     <w:p>
@@ -10038,25 +9896,23 @@
           <w:sz w:val="23"/>
           <w:szCs w:val="23"/>
         </w:rPr>
-        <w:t xml:space="preserve">Encuesta Final-Profesores de Inclusión Digital: Estudio con el propósito de integrar tecnologías de software libre a los métodos de enseñanza-aprendizaje en Unidades Educativas Públicas. El objetivo de este estudio es obtener información inicial de información relevante sobre Tecnologías de Información y Comunicación TIC de las </w:t>
-      </w:r>
-      <w:proofErr w:type="spellStart"/>
-      <w:r>
-        <w:rPr>
-          <w:rFonts w:ascii="Garamond" w:eastAsia="Garamond" w:hAnsi="Garamond" w:cs="Garamond"/>
-          <w:sz w:val="23"/>
-          <w:szCs w:val="23"/>
-        </w:rPr>
-        <w:t>las</w:t>
-      </w:r>
-      <w:proofErr w:type="spellEnd"/>
-      <w:r>
-        <w:rPr>
-          <w:rFonts w:ascii="Garamond" w:eastAsia="Garamond" w:hAnsi="Garamond" w:cs="Garamond"/>
-          <w:sz w:val="23"/>
-          <w:szCs w:val="23"/>
-        </w:rPr>
-        <w:t xml:space="preserve"> Unidades Educativas Públicas.</w:t>
+        <w:t>Encuesta Final-Profesores de Inclusión Digital: Estudio con el propósito de integrar tecnologías de software libre a los métodos de enseñanza-aprendizaje en Unidades Educativas Públicas. El objetivo de este estudio es obtener información inicial de información relevante sobre Tecnologías de Información y Comunicación TIC de las Unidades Educativas Públicas.</w:t>
+      </w:r>
+      <w:r>
+        <w:rPr>
+          <w:rFonts w:ascii="Garamond" w:eastAsia="Garamond" w:hAnsi="Garamond" w:cs="Garamond"/>
+          <w:sz w:val="23"/>
+          <w:szCs w:val="23"/>
+        </w:rPr>
+        <w:t xml:space="preserve"> Como su nombre lo indica, estos datos hacen referencia directa al programa de inclusión digital y tratar de obtener una opinión directa de los profesores sobre el programa y las oportunidades y desafíos que se encontraron.</w:t>
+      </w:r>
+      <w:r>
+        <w:rPr>
+          <w:rFonts w:ascii="Garamond" w:eastAsia="Garamond" w:hAnsi="Garamond" w:cs="Garamond"/>
+          <w:sz w:val="23"/>
+          <w:szCs w:val="23"/>
+        </w:rPr>
+        <w:t xml:space="preserve"> Este conjunto de datos cuenta con un total 871 filas y 189 columnas.</w:t>
       </w:r>
     </w:p>
     <w:p>
@@ -10079,8 +9935,8 @@
         </w:rPr>
         <w:t xml:space="preserve"> </w:t>
       </w:r>
-      <w:bookmarkStart w:id="83" w:name="_Toc128605035"/>
-      <w:bookmarkStart w:id="84" w:name="_Toc128605414"/>
+      <w:bookmarkStart w:id="82" w:name="_Toc128605035"/>
+      <w:bookmarkStart w:id="83" w:name="_Toc128605414"/>
       <w:r>
         <w:rPr>
           <w:sz w:val="24"/>
@@ -10088,8 +9944,8 @@
         </w:rPr>
         <w:t>Fuente primaria</w:t>
       </w:r>
+      <w:bookmarkEnd w:id="82"/>
       <w:bookmarkEnd w:id="83"/>
-      <w:bookmarkEnd w:id="84"/>
     </w:p>
     <w:p>
       <w:pPr>
@@ -10146,7 +10002,6 @@
         </w:rPr>
       </w:pPr>
       <w:hyperlink r:id="rId45">
-        <w:commentRangeStart w:id="85"/>
         <w:r>
           <w:rPr>
             <w:rStyle w:val="Hipervnculo"/>
@@ -10196,10 +10051,6 @@
           </w:rPr>
           <w:t>Notebook con el código fuente utilizado.</w:t>
         </w:r>
-        <w:commentRangeEnd w:id="85"/>
-        <w:r>
-          <w:commentReference w:id="85"/>
-        </w:r>
       </w:hyperlink>
     </w:p>
     <w:p>
@@ -10211,9 +10062,10 @@
         </w:numPr>
         <w:ind w:left="680"/>
       </w:pPr>
-      <w:bookmarkStart w:id="86" w:name="_Indicadores"/>
-      <w:bookmarkEnd w:id="86"/>
-      <w:r>
+      <w:bookmarkStart w:id="84" w:name="_Indicadores"/>
+      <w:bookmarkEnd w:id="84"/>
+      <w:r>
+        <w:lastRenderedPageBreak/>
         <w:t>Indicadores</w:t>
       </w:r>
     </w:p>
@@ -10357,6 +10209,15 @@
           <w:szCs w:val="23"/>
         </w:rPr>
       </w:pPr>
+      <w:r>
+        <w:rPr>
+          <w:rFonts w:ascii="Garamond" w:eastAsia="Garamond" w:hAnsi="Garamond" w:cs="Garamond"/>
+          <w:color w:val="000000"/>
+          <w:sz w:val="23"/>
+          <w:szCs w:val="23"/>
+        </w:rPr>
+        <w:t>El programa "Inclusión Digital" en Bolivia, buscaba reducir la brecha digital en el país y promover el acceso a las TICs, enfrentó varios problemas e inconvenientes.</w:t>
+      </w:r>
     </w:p>
     <w:p>
       <w:pPr>
@@ -10369,18 +10230,15 @@
           <w:szCs w:val="23"/>
         </w:rPr>
       </w:pPr>
-    </w:p>
-    <w:p>
-      <w:pPr>
-        <w:pStyle w:val="LO-normal"/>
-        <w:spacing w:before="240" w:after="240"/>
+      <w:r>
         <w:rPr>
           <w:rFonts w:ascii="Garamond" w:eastAsia="Garamond" w:hAnsi="Garamond" w:cs="Garamond"/>
           <w:color w:val="000000"/>
           <w:sz w:val="23"/>
           <w:szCs w:val="23"/>
         </w:rPr>
-      </w:pPr>
+        <w:t>Uno de los principales problemas fue la falta de infraestructura y recursos para implementar efectivamente el programa, así como la falta de capacitación y formación adecuada para los docentes y usuarios. Además, la falta de políticas claras y sostenibles para el programa también dificultó su implementación efectiva.</w:t>
+      </w:r>
       <w:r>
         <w:rPr>
           <w:rFonts w:ascii="Garamond" w:eastAsia="Garamond" w:hAnsi="Garamond" w:cs="Garamond"/>
@@ -10388,21 +10246,17 @@
           <w:sz w:val="23"/>
           <w:szCs w:val="23"/>
         </w:rPr>
-        <w:lastRenderedPageBreak/>
-        <w:t>El programa "Inclusión Digital" en Bolivia, buscaba reducir la brecha digital en el país y promover el acceso a las TICs, enfrentó varios problemas e inconvenientes.</w:t>
-      </w:r>
-    </w:p>
-    <w:p>
-      <w:pPr>
-        <w:pStyle w:val="LO-normal"/>
-        <w:spacing w:before="240" w:after="240"/>
+        <w:t xml:space="preserve"> </w:t>
+      </w:r>
+      <w:r>
         <w:rPr>
           <w:rFonts w:ascii="Garamond" w:eastAsia="Garamond" w:hAnsi="Garamond" w:cs="Garamond"/>
           <w:color w:val="000000"/>
           <w:sz w:val="23"/>
           <w:szCs w:val="23"/>
         </w:rPr>
-      </w:pPr>
+        <w:t>Otro desafío importante fue la desigualdad en el acceso a las TICs, especialmente en las áreas rurales y para las poblaciones más vulnerables, lo que limitó la efectividad del programa en reducir la brecha digital.</w:t>
+      </w:r>
       <w:r>
         <w:rPr>
           <w:rFonts w:ascii="Garamond" w:eastAsia="Garamond" w:hAnsi="Garamond" w:cs="Garamond"/>
@@ -10410,7 +10264,7 @@
           <w:sz w:val="23"/>
           <w:szCs w:val="23"/>
         </w:rPr>
-        <w:t>Uno de los principales problemas fue la falta de infraestructura y recursos para implementar efectivamente el programa, así como la falta de capacitación y formación adecuada para los docentes y usuarios. Además, la falta de políticas claras y sostenibles para el programa también dificultó su implementación efectiva.</w:t>
+        <w:t xml:space="preserve"> </w:t>
       </w:r>
       <w:r>
         <w:rPr>
@@ -10419,54 +10273,7 @@
           <w:sz w:val="23"/>
           <w:szCs w:val="23"/>
         </w:rPr>
-        <w:t xml:space="preserve"> </w:t>
-      </w:r>
-      <w:r>
-        <w:rPr>
-          <w:rFonts w:ascii="Garamond" w:eastAsia="Garamond" w:hAnsi="Garamond" w:cs="Garamond"/>
-          <w:color w:val="000000"/>
-          <w:sz w:val="23"/>
-          <w:szCs w:val="23"/>
-        </w:rPr>
-        <w:t>Otro desafío importante fue la desigualdad en el acceso a las TICs, especialmente en las áreas rurales y para las poblaciones más vulnerables, lo que limitó la efectividad del programa en reducir la brecha digital.</w:t>
-      </w:r>
-      <w:r>
-        <w:rPr>
-          <w:rFonts w:ascii="Garamond" w:eastAsia="Garamond" w:hAnsi="Garamond" w:cs="Garamond"/>
-          <w:color w:val="000000"/>
-          <w:sz w:val="23"/>
-          <w:szCs w:val="23"/>
-        </w:rPr>
-        <w:t xml:space="preserve"> </w:t>
-      </w:r>
-      <w:r>
-        <w:rPr>
-          <w:rFonts w:ascii="Garamond" w:eastAsia="Garamond" w:hAnsi="Garamond" w:cs="Garamond"/>
-          <w:color w:val="000000"/>
-          <w:sz w:val="23"/>
-          <w:szCs w:val="23"/>
-        </w:rPr>
-        <w:t xml:space="preserve">García, J. R., &amp; </w:t>
-      </w:r>
-      <w:proofErr w:type="spellStart"/>
-      <w:r>
-        <w:rPr>
-          <w:rFonts w:ascii="Garamond" w:eastAsia="Garamond" w:hAnsi="Garamond" w:cs="Garamond"/>
-          <w:color w:val="000000"/>
-          <w:sz w:val="23"/>
-          <w:szCs w:val="23"/>
-        </w:rPr>
-        <w:t>Perrotta</w:t>
-      </w:r>
-      <w:proofErr w:type="spellEnd"/>
-      <w:r>
-        <w:rPr>
-          <w:rFonts w:ascii="Garamond" w:eastAsia="Garamond" w:hAnsi="Garamond" w:cs="Garamond"/>
-          <w:color w:val="000000"/>
-          <w:sz w:val="23"/>
-          <w:szCs w:val="23"/>
-        </w:rPr>
-        <w:t>, C. (2016)</w:t>
+        <w:t>García, J. R., &amp; Perrotta, C. (2016)</w:t>
       </w:r>
     </w:p>
     <w:p>
@@ -10608,7 +10415,7 @@
           <w:szCs w:val="23"/>
           <w:lang w:val="es-MX"/>
         </w:rPr>
-        <w:t>Fiabilidad</w:t>
+        <w:t>Fiabilidad:</w:t>
       </w:r>
       <w:r>
         <w:rPr>
@@ -10620,8 +10427,31 @@
           <w:szCs w:val="23"/>
           <w:lang w:val="es-MX"/>
         </w:rPr>
-        <w:t>:</w:t>
-      </w:r>
+        <w:t xml:space="preserve"> </w:t>
+      </w:r>
+      <w:r>
+        <w:rPr>
+          <w:rFonts w:ascii="Garamond" w:eastAsia="Garamond" w:hAnsi="Garamond" w:cs="Garamond"/>
+          <w:color w:val="000000"/>
+          <w:sz w:val="23"/>
+          <w:szCs w:val="23"/>
+          <w:lang w:val="es-MX"/>
+        </w:rPr>
+        <w:t>La fiabilidad se refiere a la confiabilidad y estabilidad de las TICs. Se puede preguntar sobre la frecuencia de interrupciones y errores, la velocidad y capacidad de respuesta, la seguridad de los datos y la confianza en el uso de las TICs.</w:t>
+      </w:r>
+    </w:p>
+    <w:p>
+      <w:pPr>
+        <w:pStyle w:val="LO-normal"/>
+        <w:spacing w:before="240" w:after="240"/>
+        <w:rPr>
+          <w:rFonts w:ascii="Garamond" w:eastAsia="Garamond" w:hAnsi="Garamond" w:cs="Garamond"/>
+          <w:color w:val="000000"/>
+          <w:sz w:val="23"/>
+          <w:szCs w:val="23"/>
+          <w:lang w:val="es-MX"/>
+        </w:rPr>
+      </w:pPr>
       <w:r>
         <w:rPr>
           <w:rFonts w:ascii="Garamond" w:eastAsia="Garamond" w:hAnsi="Garamond" w:cs="Garamond"/>
@@ -10632,31 +10462,8 @@
           <w:szCs w:val="23"/>
           <w:lang w:val="es-MX"/>
         </w:rPr>
-        <w:t xml:space="preserve"> </w:t>
-      </w:r>
-      <w:r>
-        <w:rPr>
-          <w:rFonts w:ascii="Garamond" w:eastAsia="Garamond" w:hAnsi="Garamond" w:cs="Garamond"/>
-          <w:color w:val="000000"/>
-          <w:sz w:val="23"/>
-          <w:szCs w:val="23"/>
-          <w:lang w:val="es-MX"/>
-        </w:rPr>
-        <w:t>La fiabilidad se refiere a la confiabilidad y estabilidad de las TICs. Se puede preguntar sobre la frecuencia de interrupciones y errores, la velocidad y capacidad de respuesta, la seguridad de los datos y la confianza en el uso de las TICs.</w:t>
-      </w:r>
-    </w:p>
-    <w:p>
-      <w:pPr>
-        <w:pStyle w:val="LO-normal"/>
-        <w:spacing w:before="240" w:after="240"/>
-        <w:rPr>
-          <w:rFonts w:ascii="Garamond" w:eastAsia="Garamond" w:hAnsi="Garamond" w:cs="Garamond"/>
-          <w:color w:val="000000"/>
-          <w:sz w:val="23"/>
-          <w:szCs w:val="23"/>
-          <w:lang w:val="es-MX"/>
-        </w:rPr>
-      </w:pPr>
+        <w:t>Nivel de alfabetización digital</w:t>
+      </w:r>
       <w:r>
         <w:rPr>
           <w:rFonts w:ascii="Garamond" w:eastAsia="Garamond" w:hAnsi="Garamond" w:cs="Garamond"/>
@@ -10667,7 +10474,7 @@
           <w:szCs w:val="23"/>
           <w:lang w:val="es-MX"/>
         </w:rPr>
-        <w:t>Costo:</w:t>
+        <w:t>:</w:t>
       </w:r>
       <w:r>
         <w:rPr>
@@ -10677,7 +10484,17 @@
           <w:szCs w:val="23"/>
           <w:lang w:val="es-MX"/>
         </w:rPr>
-        <w:t xml:space="preserve"> El costo se refiere al valor percibido de las TICs en relación al precio pagado por los servicios. Se puede preguntar sobre la satisfacción con el costo de los servicios y herramientas de TICs en relación a su utilidad y beneficios.</w:t>
+        <w:t xml:space="preserve"> </w:t>
+      </w:r>
+      <w:r>
+        <w:rPr>
+          <w:rFonts w:ascii="Garamond" w:eastAsia="Garamond" w:hAnsi="Garamond" w:cs="Garamond"/>
+          <w:color w:val="000000"/>
+          <w:sz w:val="23"/>
+          <w:szCs w:val="23"/>
+          <w:lang w:val="es-MX"/>
+        </w:rPr>
+        <w:t>La población objetivo debe tener un nivel mínimo de alfabetización digital para poder utilizar las herramientas de TICs y aprovechar al máximo el proyecto. Si el nivel de alfabetización digital es bajo, se pueden ofrecer capacitaciones o tutoriales para mejorar sus habilidades.</w:t>
       </w:r>
     </w:p>
     <w:p>
@@ -10725,6 +10542,7 @@
         <w:ind w:left="709" w:hanging="709"/>
       </w:pPr>
       <w:r>
+        <w:lastRenderedPageBreak/>
         <w:t>Modelación</w:t>
       </w:r>
     </w:p>
@@ -10765,25 +10583,7 @@
             <w:sz w:val="23"/>
             <w:szCs w:val="23"/>
           </w:rPr>
-          <w:t>indi</w:t>
-        </w:r>
-        <w:r>
-          <w:rPr>
-            <w:rStyle w:val="Hipervnculo"/>
-            <w:rFonts w:ascii="Garamond" w:eastAsia="Garamond" w:hAnsi="Garamond" w:cs="Garamond"/>
-            <w:sz w:val="23"/>
-            <w:szCs w:val="23"/>
-          </w:rPr>
-          <w:t>c</w:t>
-        </w:r>
-        <w:r>
-          <w:rPr>
-            <w:rStyle w:val="Hipervnculo"/>
-            <w:rFonts w:ascii="Garamond" w:eastAsia="Garamond" w:hAnsi="Garamond" w:cs="Garamond"/>
-            <w:sz w:val="23"/>
-            <w:szCs w:val="23"/>
-          </w:rPr>
-          <w:t>adores</w:t>
+          <w:t>indicadores</w:t>
         </w:r>
       </w:hyperlink>
       <w:r>
@@ -10843,7 +10643,6 @@
           <w:sz w:val="23"/>
           <w:szCs w:val="23"/>
         </w:rPr>
-        <w:lastRenderedPageBreak/>
         <w:t>Ponderar las preguntas</w:t>
       </w:r>
       <w:r>
@@ -10948,27 +10747,7 @@
           <w:sz w:val="23"/>
           <w:szCs w:val="23"/>
         </w:rPr>
-        <w:t xml:space="preserve"> (</w:t>
-      </w:r>
-      <w:proofErr w:type="spellStart"/>
-      <w:r>
-        <w:rPr>
-          <w:rFonts w:ascii="Garamond" w:eastAsia="Garamond" w:hAnsi="Garamond" w:cs="Garamond"/>
-          <w:color w:val="000000"/>
-          <w:sz w:val="23"/>
-          <w:szCs w:val="23"/>
-        </w:rPr>
-        <w:t>Hair</w:t>
-      </w:r>
-      <w:proofErr w:type="spellEnd"/>
-      <w:r>
-        <w:rPr>
-          <w:rFonts w:ascii="Garamond" w:eastAsia="Garamond" w:hAnsi="Garamond" w:cs="Garamond"/>
-          <w:color w:val="000000"/>
-          <w:sz w:val="23"/>
-          <w:szCs w:val="23"/>
-        </w:rPr>
-        <w:t>, J. F y Otros - 2014)</w:t>
+        <w:t xml:space="preserve"> (Hair, J. F y Otros - 2014)</w:t>
       </w:r>
     </w:p>
     <w:p>
@@ -11025,55 +10804,20 @@
           <w:sz w:val="23"/>
           <w:szCs w:val="23"/>
         </w:rPr>
-        <w:t xml:space="preserve">Para la preselección de preguntas solo se tomó en cuenta aquellas que puedan tener relevancia en tanto al objetivo general de este proyecto como a las </w:t>
-      </w:r>
-      <w:proofErr w:type="spellStart"/>
-      <w:r>
+        <w:t>Para la preselección de preguntas solo se tomó en cuenta aquellas que puedan tener relevancia en tanto al objetivo general de este proyecto como a las cuestionantes que se quieren responder. A continuación, se muestra algunos ejemplos de la estrategia que se tomó para la ponderación de las preguntas seleccionadas:</w:t>
+      </w:r>
+    </w:p>
+    <w:p>
+      <w:pPr>
+        <w:pStyle w:val="LO-normal"/>
+        <w:spacing w:before="240" w:after="240"/>
         <w:rPr>
           <w:rFonts w:ascii="Garamond" w:eastAsia="Garamond" w:hAnsi="Garamond" w:cs="Garamond"/>
           <w:color w:val="000000"/>
           <w:sz w:val="23"/>
           <w:szCs w:val="23"/>
         </w:rPr>
-        <w:t>cuestionantes</w:t>
-      </w:r>
-      <w:proofErr w:type="spellEnd"/>
-      <w:r>
-        <w:rPr>
-          <w:rFonts w:ascii="Garamond" w:eastAsia="Garamond" w:hAnsi="Garamond" w:cs="Garamond"/>
-          <w:color w:val="000000"/>
-          <w:sz w:val="23"/>
-          <w:szCs w:val="23"/>
-        </w:rPr>
-        <w:t xml:space="preserve"> que se quieren responder. </w:t>
-      </w:r>
-      <w:r>
-        <w:rPr>
-          <w:rFonts w:ascii="Garamond" w:eastAsia="Garamond" w:hAnsi="Garamond" w:cs="Garamond"/>
-          <w:color w:val="000000"/>
-          <w:sz w:val="23"/>
-          <w:szCs w:val="23"/>
-        </w:rPr>
-        <w:t xml:space="preserve">A </w:t>
-      </w:r>
-      <w:r>
-        <w:rPr>
-          <w:rFonts w:ascii="Garamond" w:eastAsia="Garamond" w:hAnsi="Garamond" w:cs="Garamond"/>
-          <w:color w:val="000000"/>
-          <w:sz w:val="23"/>
-          <w:szCs w:val="23"/>
-        </w:rPr>
-        <w:t>continuación,</w:t>
-      </w:r>
-      <w:r>
-        <w:rPr>
-          <w:rFonts w:ascii="Garamond" w:eastAsia="Garamond" w:hAnsi="Garamond" w:cs="Garamond"/>
-          <w:color w:val="000000"/>
-          <w:sz w:val="23"/>
-          <w:szCs w:val="23"/>
-        </w:rPr>
-        <w:t xml:space="preserve"> se muestra algunos ejemplos de la estrategia que se tomó para la ponderación de las preguntas seleccionadas:</w:t>
-      </w:r>
+      </w:pPr>
     </w:p>
     <w:tbl>
       <w:tblPr>
@@ -11195,27 +10939,7 @@
                 <w:sz w:val="20"/>
                 <w:szCs w:val="20"/>
               </w:rPr>
-              <w:t xml:space="preserve"> ¿Cuál es el uso que le da a la computadora de escritorio, portátil o </w:t>
-            </w:r>
-            <w:proofErr w:type="spellStart"/>
-            <w:r>
-              <w:rPr>
-                <w:rFonts w:ascii="Garamond" w:eastAsia="Garamond" w:hAnsi="Garamond" w:cs="Garamond"/>
-                <w:color w:val="000000"/>
-                <w:sz w:val="20"/>
-                <w:szCs w:val="20"/>
-              </w:rPr>
-              <w:t>tablet</w:t>
-            </w:r>
-            <w:proofErr w:type="spellEnd"/>
-            <w:r>
-              <w:rPr>
-                <w:rFonts w:ascii="Garamond" w:eastAsia="Garamond" w:hAnsi="Garamond" w:cs="Garamond"/>
-                <w:color w:val="000000"/>
-                <w:sz w:val="20"/>
-                <w:szCs w:val="20"/>
-              </w:rPr>
-              <w:t>?  [Juegos]</w:t>
+              <w:t xml:space="preserve"> ¿Cuál es el uso que le da a la computadora de escritorio, portátil o tablet?  [Juegos]</w:t>
             </w:r>
           </w:p>
         </w:tc>
@@ -11271,27 +10995,7 @@
                 <w:sz w:val="20"/>
                 <w:szCs w:val="20"/>
               </w:rPr>
-              <w:t xml:space="preserve"> ¿Cuál es el uso que le da a la computadora de escritorio, portátil o </w:t>
-            </w:r>
-            <w:proofErr w:type="spellStart"/>
-            <w:r>
-              <w:rPr>
-                <w:rFonts w:ascii="Garamond" w:eastAsia="Garamond" w:hAnsi="Garamond" w:cs="Garamond"/>
-                <w:color w:val="000000"/>
-                <w:sz w:val="20"/>
-                <w:szCs w:val="20"/>
-              </w:rPr>
-              <w:t>tablet</w:t>
-            </w:r>
-            <w:proofErr w:type="spellEnd"/>
-            <w:r>
-              <w:rPr>
-                <w:rFonts w:ascii="Garamond" w:eastAsia="Garamond" w:hAnsi="Garamond" w:cs="Garamond"/>
-                <w:color w:val="000000"/>
-                <w:sz w:val="20"/>
-                <w:szCs w:val="20"/>
-              </w:rPr>
-              <w:t>?  [Estudio]</w:t>
+              <w:t xml:space="preserve"> ¿Cuál es el uso que le da a la computadora de escritorio, portátil o tablet?  [Estudio]</w:t>
             </w:r>
           </w:p>
         </w:tc>
@@ -11347,27 +11051,7 @@
                 <w:sz w:val="20"/>
                 <w:szCs w:val="20"/>
               </w:rPr>
-              <w:t xml:space="preserve"> ¿Cuál es el uso que le da a la computadora de escritorio, portátil o </w:t>
-            </w:r>
-            <w:proofErr w:type="spellStart"/>
-            <w:r>
-              <w:rPr>
-                <w:rFonts w:ascii="Garamond" w:eastAsia="Garamond" w:hAnsi="Garamond" w:cs="Garamond"/>
-                <w:color w:val="000000"/>
-                <w:sz w:val="20"/>
-                <w:szCs w:val="20"/>
-              </w:rPr>
-              <w:t>tablet</w:t>
-            </w:r>
-            <w:proofErr w:type="spellEnd"/>
-            <w:r>
-              <w:rPr>
-                <w:rFonts w:ascii="Garamond" w:eastAsia="Garamond" w:hAnsi="Garamond" w:cs="Garamond"/>
-                <w:color w:val="000000"/>
-                <w:sz w:val="20"/>
-                <w:szCs w:val="20"/>
-              </w:rPr>
-              <w:t>?  [Música]</w:t>
+              <w:t xml:space="preserve"> ¿Cuál es el uso que le da a la computadora de escritorio, portátil o tablet?  [Música]</w:t>
             </w:r>
           </w:p>
         </w:tc>
@@ -11423,27 +11107,7 @@
                 <w:sz w:val="20"/>
                 <w:szCs w:val="20"/>
               </w:rPr>
-              <w:t xml:space="preserve"> ¿Cuál es el uso que le da a la computadora de escritorio, portátil o </w:t>
-            </w:r>
-            <w:proofErr w:type="spellStart"/>
-            <w:r>
-              <w:rPr>
-                <w:rFonts w:ascii="Garamond" w:eastAsia="Garamond" w:hAnsi="Garamond" w:cs="Garamond"/>
-                <w:color w:val="000000"/>
-                <w:sz w:val="20"/>
-                <w:szCs w:val="20"/>
-              </w:rPr>
-              <w:t>tablet</w:t>
-            </w:r>
-            <w:proofErr w:type="spellEnd"/>
-            <w:r>
-              <w:rPr>
-                <w:rFonts w:ascii="Garamond" w:eastAsia="Garamond" w:hAnsi="Garamond" w:cs="Garamond"/>
-                <w:color w:val="000000"/>
-                <w:sz w:val="20"/>
-                <w:szCs w:val="20"/>
-              </w:rPr>
-              <w:t>?  [Redes Sociales]</w:t>
+              <w:t xml:space="preserve"> ¿Cuál es el uso que le da a la computadora de escritorio, portátil o tablet?  [Redes Sociales]</w:t>
             </w:r>
           </w:p>
         </w:tc>
@@ -11499,27 +11163,7 @@
                 <w:sz w:val="20"/>
                 <w:szCs w:val="20"/>
               </w:rPr>
-              <w:t xml:space="preserve"> ¿Cuál es el uso que le da a la computadora de escritorio, portátil o </w:t>
-            </w:r>
-            <w:proofErr w:type="spellStart"/>
-            <w:r>
-              <w:rPr>
-                <w:rFonts w:ascii="Garamond" w:eastAsia="Garamond" w:hAnsi="Garamond" w:cs="Garamond"/>
-                <w:color w:val="000000"/>
-                <w:sz w:val="20"/>
-                <w:szCs w:val="20"/>
-              </w:rPr>
-              <w:t>tablet</w:t>
-            </w:r>
-            <w:proofErr w:type="spellEnd"/>
-            <w:r>
-              <w:rPr>
-                <w:rFonts w:ascii="Garamond" w:eastAsia="Garamond" w:hAnsi="Garamond" w:cs="Garamond"/>
-                <w:color w:val="000000"/>
-                <w:sz w:val="20"/>
-                <w:szCs w:val="20"/>
-              </w:rPr>
-              <w:t>?  [Ningún uso]</w:t>
+              <w:t xml:space="preserve"> ¿Cuál es el uso que le da a la computadora de escritorio, portátil o tablet?  [Ningún uso]</w:t>
             </w:r>
           </w:p>
         </w:tc>
@@ -11575,27 +11219,7 @@
                 <w:sz w:val="20"/>
                 <w:szCs w:val="20"/>
               </w:rPr>
-              <w:t xml:space="preserve"> ¿Cuál es el uso que le da a la computadora de escritorio, portátil o </w:t>
-            </w:r>
-            <w:proofErr w:type="spellStart"/>
-            <w:r>
-              <w:rPr>
-                <w:rFonts w:ascii="Garamond" w:eastAsia="Garamond" w:hAnsi="Garamond" w:cs="Garamond"/>
-                <w:color w:val="000000"/>
-                <w:sz w:val="20"/>
-                <w:szCs w:val="20"/>
-              </w:rPr>
-              <w:t>tablet</w:t>
-            </w:r>
-            <w:proofErr w:type="spellEnd"/>
-            <w:r>
-              <w:rPr>
-                <w:rFonts w:ascii="Garamond" w:eastAsia="Garamond" w:hAnsi="Garamond" w:cs="Garamond"/>
-                <w:color w:val="000000"/>
-                <w:sz w:val="20"/>
-                <w:szCs w:val="20"/>
-              </w:rPr>
-              <w:t>?  [Planificar clases]</w:t>
+              <w:t xml:space="preserve"> ¿Cuál es el uso que le da a la computadora de escritorio, portátil o tablet?  [Planificar clases]</w:t>
             </w:r>
           </w:p>
         </w:tc>
@@ -11651,27 +11275,7 @@
                 <w:sz w:val="20"/>
                 <w:szCs w:val="20"/>
               </w:rPr>
-              <w:t xml:space="preserve"> ¿Cuál es el uso que le da a la computadora de escritorio, portátil o </w:t>
-            </w:r>
-            <w:proofErr w:type="spellStart"/>
-            <w:r>
-              <w:rPr>
-                <w:rFonts w:ascii="Garamond" w:eastAsia="Garamond" w:hAnsi="Garamond" w:cs="Garamond"/>
-                <w:color w:val="000000"/>
-                <w:sz w:val="20"/>
-                <w:szCs w:val="20"/>
-              </w:rPr>
-              <w:t>tablet</w:t>
-            </w:r>
-            <w:proofErr w:type="spellEnd"/>
-            <w:r>
-              <w:rPr>
-                <w:rFonts w:ascii="Garamond" w:eastAsia="Garamond" w:hAnsi="Garamond" w:cs="Garamond"/>
-                <w:color w:val="000000"/>
-                <w:sz w:val="20"/>
-                <w:szCs w:val="20"/>
-              </w:rPr>
-              <w:t>?  [Uso en clases]</w:t>
+              <w:t xml:space="preserve"> ¿Cuál es el uso que le da a la computadora de escritorio, portátil o tablet?  [Uso en clases]</w:t>
             </w:r>
           </w:p>
         </w:tc>
@@ -11727,27 +11331,7 @@
                 <w:sz w:val="20"/>
                 <w:szCs w:val="20"/>
               </w:rPr>
-              <w:t xml:space="preserve"> ¿Cuál es el uso que le da a la computadora de escritorio, portátil o </w:t>
-            </w:r>
-            <w:proofErr w:type="spellStart"/>
-            <w:r>
-              <w:rPr>
-                <w:rFonts w:ascii="Garamond" w:eastAsia="Garamond" w:hAnsi="Garamond" w:cs="Garamond"/>
-                <w:color w:val="000000"/>
-                <w:sz w:val="20"/>
-                <w:szCs w:val="20"/>
-              </w:rPr>
-              <w:t>tablet</w:t>
-            </w:r>
-            <w:proofErr w:type="spellEnd"/>
-            <w:r>
-              <w:rPr>
-                <w:rFonts w:ascii="Garamond" w:eastAsia="Garamond" w:hAnsi="Garamond" w:cs="Garamond"/>
-                <w:color w:val="000000"/>
-                <w:sz w:val="20"/>
-                <w:szCs w:val="20"/>
-              </w:rPr>
-              <w:t>?  [Vídeos]</w:t>
+              <w:t xml:space="preserve"> ¿Cuál es el uso que le da a la computadora de escritorio, portátil o tablet?  [Vídeos]</w:t>
             </w:r>
           </w:p>
         </w:tc>
@@ -11804,27 +11388,7 @@
                 <w:sz w:val="20"/>
                 <w:szCs w:val="20"/>
               </w:rPr>
-              <w:t xml:space="preserve"> ¿Cuál es el uso que le da a la computadora de escritorio, portátil o </w:t>
-            </w:r>
-            <w:proofErr w:type="spellStart"/>
-            <w:r>
-              <w:rPr>
-                <w:rFonts w:ascii="Garamond" w:eastAsia="Garamond" w:hAnsi="Garamond" w:cs="Garamond"/>
-                <w:color w:val="000000"/>
-                <w:sz w:val="20"/>
-                <w:szCs w:val="20"/>
-              </w:rPr>
-              <w:t>tablet</w:t>
-            </w:r>
-            <w:proofErr w:type="spellEnd"/>
-            <w:r>
-              <w:rPr>
-                <w:rFonts w:ascii="Garamond" w:eastAsia="Garamond" w:hAnsi="Garamond" w:cs="Garamond"/>
-                <w:color w:val="000000"/>
-                <w:sz w:val="20"/>
-                <w:szCs w:val="20"/>
-              </w:rPr>
-              <w:t>?  [Internet]</w:t>
+              <w:t xml:space="preserve"> ¿Cuál es el uso que le da a la computadora de escritorio, portátil o tablet?  [Internet]</w:t>
             </w:r>
           </w:p>
         </w:tc>
@@ -11905,6 +11469,15 @@
         </w:rPr>
         <w:t>del dataset: Encuesta Final-Profesores de Inclusión Digital</w:t>
       </w:r>
+    </w:p>
+    <w:p>
+      <w:pPr>
+        <w:pStyle w:val="Descripcin"/>
+        <w:jc w:val="center"/>
+        <w:rPr>
+          <w:rFonts w:ascii="Garamond" w:hAnsi="Garamond"/>
+        </w:rPr>
+      </w:pPr>
     </w:p>
     <w:tbl>
       <w:tblPr>
@@ -11938,6 +11511,7 @@
                 <w:rFonts w:ascii="Garamond" w:hAnsi="Garamond"/>
                 <w:lang w:val="en-US"/>
               </w:rPr>
+              <w:lastRenderedPageBreak/>
               <w:t>Código</w:t>
             </w:r>
           </w:p>
@@ -13232,23 +12806,7 @@
           <w:sz w:val="23"/>
           <w:szCs w:val="23"/>
         </w:rPr>
-        <w:t xml:space="preserve"> las </w:t>
-      </w:r>
-      <w:r>
-        <w:rPr>
-          <w:rFonts w:ascii="Garamond" w:hAnsi="Garamond"/>
-          <w:sz w:val="23"/>
-          <w:szCs w:val="23"/>
-        </w:rPr>
-        <w:t>alternativas</w:t>
-      </w:r>
-      <w:r>
-        <w:rPr>
-          <w:rFonts w:ascii="Garamond" w:hAnsi="Garamond"/>
-          <w:sz w:val="23"/>
-          <w:szCs w:val="23"/>
-        </w:rPr>
-        <w:t xml:space="preserve"> de las preguntas según la importancia en relación a la educación que tienen las mismas.</w:t>
+        <w:t xml:space="preserve"> las alternativas de las preguntas según la importancia en relación a la educación que tienen las mismas.</w:t>
       </w:r>
       <w:r>
         <w:rPr>
@@ -13294,6 +12852,7 @@
           <w:sz w:val="23"/>
           <w:szCs w:val="23"/>
         </w:rPr>
+        <w:lastRenderedPageBreak/>
         <w:t>Pregunta</w:t>
       </w:r>
       <w:r>
@@ -13302,47 +12861,7 @@
           <w:sz w:val="23"/>
           <w:szCs w:val="23"/>
         </w:rPr>
-        <w:t xml:space="preserve">: </w:t>
-      </w:r>
-      <w:r>
-        <w:rPr>
-          <w:rFonts w:ascii="Garamond" w:hAnsi="Garamond"/>
-          <w:sz w:val="23"/>
-          <w:szCs w:val="23"/>
-        </w:rPr>
-        <w:t xml:space="preserve">¿Usted ha incorporado las KUAA u otras </w:t>
-      </w:r>
-      <w:r>
-        <w:rPr>
-          <w:rFonts w:ascii="Garamond" w:hAnsi="Garamond"/>
-          <w:sz w:val="23"/>
-          <w:szCs w:val="23"/>
-        </w:rPr>
-        <w:t xml:space="preserve">herramientas </w:t>
-      </w:r>
-      <w:r>
-        <w:rPr>
-          <w:rFonts w:ascii="Garamond" w:hAnsi="Garamond"/>
-          <w:sz w:val="23"/>
-          <w:szCs w:val="23"/>
-        </w:rPr>
-        <w:t xml:space="preserve">TIC </w:t>
-      </w:r>
-      <w:r>
-        <w:rPr>
-          <w:rFonts w:ascii="Garamond" w:hAnsi="Garamond"/>
-          <w:sz w:val="23"/>
-          <w:szCs w:val="23"/>
-        </w:rPr>
-        <w:t>como medios</w:t>
-      </w:r>
-      <w:r>
-        <w:rPr>
-          <w:rFonts w:ascii="Garamond" w:hAnsi="Garamond"/>
-          <w:sz w:val="23"/>
-          <w:szCs w:val="23"/>
-        </w:rPr>
-        <w:t xml:space="preserve"> para desarrollar el proceso de enseñanza y aprendizaje?</w:t>
+        <w:t>: ¿Usted ha incorporado las KUAA u otras herramientas TIC como medios para desarrollar el proceso de enseñanza y aprendizaje?</w:t>
       </w:r>
     </w:p>
     <w:p>
@@ -13370,23 +12889,7 @@
           <w:sz w:val="23"/>
           <w:szCs w:val="23"/>
         </w:rPr>
-        <w:t>: U</w:t>
-      </w:r>
-      <w:r>
-        <w:rPr>
-          <w:rFonts w:ascii="Garamond" w:hAnsi="Garamond"/>
-          <w:sz w:val="23"/>
-          <w:szCs w:val="23"/>
-        </w:rPr>
-        <w:t>tilidad</w:t>
-      </w:r>
-      <w:r>
-        <w:rPr>
-          <w:rFonts w:ascii="Garamond" w:hAnsi="Garamond"/>
-          <w:sz w:val="23"/>
-          <w:szCs w:val="23"/>
-        </w:rPr>
-        <w:t>.</w:t>
+        <w:t>: Utilidad.</w:t>
       </w:r>
     </w:p>
     <w:p>
@@ -13547,14 +13050,14 @@
         </w:numPr>
         <w:spacing w:before="240" w:after="240" w:line="288" w:lineRule="auto"/>
       </w:pPr>
-      <w:bookmarkStart w:id="87" w:name="_Toc128605042"/>
-      <w:bookmarkStart w:id="88" w:name="_Toc128605421"/>
+      <w:bookmarkStart w:id="85" w:name="_Toc128605042"/>
+      <w:bookmarkStart w:id="86" w:name="_Toc128605421"/>
       <w:r>
         <w:lastRenderedPageBreak/>
         <w:t>Resultados y Discusión</w:t>
       </w:r>
-      <w:bookmarkEnd w:id="87"/>
-      <w:bookmarkEnd w:id="88"/>
+      <w:bookmarkEnd w:id="85"/>
+      <w:bookmarkEnd w:id="86"/>
     </w:p>
     <w:p>
       <w:pPr>
@@ -13606,17 +13109,6 @@
         </w:rPr>
         <w:t xml:space="preserve">Encuesta Final-Profesores de Inclusión Digital </w:t>
       </w:r>
-    </w:p>
-    <w:p>
-      <w:pPr>
-        <w:pStyle w:val="LO-normal"/>
-        <w:spacing w:before="120" w:after="240"/>
-        <w:rPr>
-          <w:color w:val="000000"/>
-          <w:sz w:val="23"/>
-          <w:szCs w:val="23"/>
-        </w:rPr>
-      </w:pPr>
     </w:p>
     <w:tbl>
       <w:tblPr>
@@ -14834,14 +14326,27 @@
       <w:r>
         <w:t xml:space="preserve">Tabla </w:t>
       </w:r>
-      <w:fldSimple w:instr=" SEQ Tabla \* ARABIC ">
-        <w:r>
-          <w:rPr>
-            <w:noProof/>
-          </w:rPr>
-          <w:t>5</w:t>
-        </w:r>
-      </w:fldSimple>
+      <w:r>
+        <w:fldChar w:fldCharType="begin"/>
+      </w:r>
+      <w:r>
+        <w:instrText xml:space="preserve"> SEQ Tabla \* ARABIC </w:instrText>
+      </w:r>
+      <w:r>
+        <w:fldChar w:fldCharType="separate"/>
+      </w:r>
+      <w:r>
+        <w:rPr>
+          <w:noProof/>
+        </w:rPr>
+        <w:t>5</w:t>
+      </w:r>
+      <w:r>
+        <w:rPr>
+          <w:noProof/>
+        </w:rPr>
+        <w:fldChar w:fldCharType="end"/>
+      </w:r>
       <w:r>
         <w:t>Muestra del dataset: Encuesta Final-Profesores de Inclusión Digital</w:t>
       </w:r>
@@ -14850,110 +14355,15 @@
       <w:pPr>
         <w:pStyle w:val="LO-normal"/>
         <w:spacing w:before="120" w:after="240"/>
-        <w:rPr>
-          <w:color w:val="000000"/>
-          <w:sz w:val="23"/>
-          <w:szCs w:val="23"/>
-        </w:rPr>
-      </w:pPr>
-      <w:r>
-        <w:rPr>
-          <w:rFonts w:ascii="Garamond" w:eastAsia="Garamond" w:hAnsi="Garamond" w:cs="Garamond"/>
-          <w:sz w:val="23"/>
-          <w:szCs w:val="23"/>
-        </w:rPr>
-        <w:t>Este dataset nos brinda una serie de datos derivado de preguntas generalizadas sobre las TICs en archivo .csv y también cuenta con un diccionario de datos en un formato .</w:t>
-      </w:r>
-      <w:proofErr w:type="spellStart"/>
-      <w:r>
-        <w:rPr>
-          <w:rFonts w:ascii="Garamond" w:eastAsia="Garamond" w:hAnsi="Garamond" w:cs="Garamond"/>
-          <w:sz w:val="23"/>
-          <w:szCs w:val="23"/>
-        </w:rPr>
-        <w:t>ods</w:t>
-      </w:r>
-      <w:proofErr w:type="spellEnd"/>
-      <w:r>
-        <w:rPr>
-          <w:rFonts w:ascii="Garamond" w:eastAsia="Garamond" w:hAnsi="Garamond" w:cs="Garamond"/>
-          <w:sz w:val="23"/>
-          <w:szCs w:val="23"/>
-        </w:rPr>
-        <w:t xml:space="preserve"> en donde se encuentran las preguntas adjunto con la codificación de cada una de las que se realizaron en esta encuesta. Del tipo:</w:t>
-      </w:r>
-    </w:p>
-    <w:p>
-      <w:pPr>
-        <w:pStyle w:val="LO-normal"/>
-        <w:spacing w:before="120" w:after="240"/>
-        <w:rPr>
-          <w:color w:val="000000"/>
-          <w:sz w:val="23"/>
-          <w:szCs w:val="23"/>
-        </w:rPr>
-      </w:pPr>
-    </w:p>
-    <w:p>
-      <w:pPr>
-        <w:pStyle w:val="LO-normal"/>
-        <w:spacing w:before="120" w:after="240"/>
-        <w:rPr>
-          <w:color w:val="000000"/>
-          <w:sz w:val="23"/>
-          <w:szCs w:val="23"/>
-        </w:rPr>
-      </w:pPr>
-    </w:p>
-    <w:p>
-      <w:pPr>
-        <w:pStyle w:val="LO-normal"/>
-        <w:spacing w:before="120" w:after="240"/>
-        <w:rPr>
-          <w:color w:val="000000"/>
-          <w:sz w:val="23"/>
-          <w:szCs w:val="23"/>
-        </w:rPr>
-      </w:pPr>
-    </w:p>
-    <w:p>
-      <w:pPr>
-        <w:pStyle w:val="LO-normal"/>
-        <w:spacing w:before="120" w:after="240"/>
-        <w:rPr>
-          <w:color w:val="000000"/>
-          <w:sz w:val="23"/>
-          <w:szCs w:val="23"/>
-        </w:rPr>
-      </w:pPr>
-    </w:p>
-    <w:p>
-      <w:pPr>
-        <w:pStyle w:val="LO-normal"/>
-        <w:spacing w:before="120" w:after="240"/>
-        <w:rPr>
-          <w:color w:val="000000"/>
-          <w:sz w:val="23"/>
-          <w:szCs w:val="23"/>
-        </w:rPr>
-      </w:pPr>
-    </w:p>
-    <w:p>
-      <w:pPr>
-        <w:pStyle w:val="LO-normal"/>
-        <w:spacing w:before="120" w:after="240"/>
-        <w:rPr>
-          <w:color w:val="000000"/>
-          <w:sz w:val="23"/>
-          <w:szCs w:val="23"/>
-        </w:rPr>
-      </w:pPr>
-    </w:p>
-    <w:p>
-      <w:pPr>
-        <w:pStyle w:val="Table"/>
-        <w:keepNext/>
-      </w:pPr>
+      </w:pPr>
+      <w:r>
+        <w:rPr>
+          <w:rFonts w:ascii="Garamond" w:eastAsia="Garamond" w:hAnsi="Garamond" w:cs="Garamond"/>
+          <w:sz w:val="23"/>
+          <w:szCs w:val="23"/>
+        </w:rPr>
+        <w:t>Este dataset nos brinda una serie de datos derivado de preguntas generalizadas sobre las TICs en archivo .csv y también cuenta con un diccionario de datos en un formato .ods en donde se encuentran las preguntas adjunto con la codificación de cada una de las que se realizaron en esta encuesta. Del tipo:</w:t>
+      </w:r>
     </w:p>
     <w:tbl>
       <w:tblPr>
@@ -15547,15 +14957,7 @@
               <w:jc w:val="center"/>
             </w:pPr>
             <w:r>
-              <w:t>b1[</w:t>
-            </w:r>
-            <w:proofErr w:type="spellStart"/>
-            <w:r>
-              <w:t>other</w:t>
-            </w:r>
-            <w:proofErr w:type="spellEnd"/>
-            <w:r>
-              <w:t>]</w:t>
+              <w:t>b1[other]</w:t>
             </w:r>
           </w:p>
         </w:tc>
@@ -15587,14 +14989,27 @@
       <w:r>
         <w:t xml:space="preserve">Tabla </w:t>
       </w:r>
-      <w:fldSimple w:instr=" SEQ Tabla \* ARABIC ">
-        <w:r>
-          <w:rPr>
-            <w:noProof/>
-          </w:rPr>
-          <w:t>6</w:t>
-        </w:r>
-      </w:fldSimple>
+      <w:r>
+        <w:fldChar w:fldCharType="begin"/>
+      </w:r>
+      <w:r>
+        <w:instrText xml:space="preserve"> SEQ Tabla \* ARABIC </w:instrText>
+      </w:r>
+      <w:r>
+        <w:fldChar w:fldCharType="separate"/>
+      </w:r>
+      <w:r>
+        <w:rPr>
+          <w:noProof/>
+        </w:rPr>
+        <w:t>6</w:t>
+      </w:r>
+      <w:r>
+        <w:rPr>
+          <w:noProof/>
+        </w:rPr>
+        <w:fldChar w:fldCharType="end"/>
+      </w:r>
       <w:r>
         <w:t xml:space="preserve">: </w:t>
       </w:r>
@@ -15604,6 +15019,12 @@
     </w:p>
     <w:p>
       <w:pPr>
+        <w:pStyle w:val="Descripcin"/>
+        <w:jc w:val="center"/>
+      </w:pPr>
+    </w:p>
+    <w:p>
+      <w:pPr>
         <w:pStyle w:val="LO-normal"/>
         <w:spacing w:before="120" w:after="240"/>
         <w:rPr>
@@ -15618,6 +15039,7 @@
           <w:sz w:val="23"/>
           <w:szCs w:val="23"/>
         </w:rPr>
+        <w:lastRenderedPageBreak/>
         <w:t xml:space="preserve">Se tomará el enfoque de accesibilidad, uso y opinión que tienen los maestros sobre las TICs. Verificar si cuentan con acceso a tecnología como Smartphones, computadoras; si saben cómo usar las mismas y </w:t>
       </w:r>
       <w:r>
@@ -15696,26 +15118,7 @@
         <w:pStyle w:val="LO-normal"/>
         <w:spacing w:before="120" w:after="240"/>
         <w:rPr>
-          <w:color w:val="000000"/>
-          <w:sz w:val="23"/>
-          <w:szCs w:val="23"/>
-        </w:rPr>
-      </w:pPr>
-      <w:r>
-        <w:rPr>
-          <w:rFonts w:ascii="Garamond" w:eastAsia="Garamond" w:hAnsi="Garamond" w:cs="Garamond"/>
-          <w:sz w:val="23"/>
-          <w:szCs w:val="23"/>
-        </w:rPr>
-        <w:t xml:space="preserve">Este dataset nos ofrece algo más generalizado, dirigido a internautas y no internautas. Estos datos se encuentran en un archivo .csv el mismo que cuenta con los registros para ambas encuestas, es decir; para los internautas y no internautas, también cuenta con un diccionario de datos en formato .pdf con todas las preguntas que se realizaron para la encuesta, la codificación de la pregunta, el tipo de respuesta obtenido y el tipo de respuesta que representa. </w:t>
-      </w:r>
-    </w:p>
-    <w:p>
-      <w:pPr>
-        <w:pStyle w:val="LO-normal"/>
-        <w:spacing w:before="120" w:after="240"/>
-        <w:rPr>
-          <w:color w:val="000000"/>
+          <w:rFonts w:ascii="Garamond" w:eastAsia="Garamond" w:hAnsi="Garamond" w:cs="Garamond"/>
           <w:sz w:val="23"/>
           <w:szCs w:val="23"/>
         </w:rPr>
@@ -15724,67 +15127,22 @@
         <w:rPr>
           <w:noProof/>
         </w:rPr>
-        <w:lastRenderedPageBreak/>
-        <w:pict w14:anchorId="58BD0C4D">
+        <w:pict w14:anchorId="5E13F521">
           <v:shapetype id="_x0000_t202" coordsize="21600,21600" o:spt="202" path="m,l,21600r21600,l21600,xe">
             <v:stroke joinstyle="miter"/>
             <v:path gradientshapeok="t" o:connecttype="rect"/>
           </v:shapetype>
-          <v:shape id="Frame2" o:spid="_x0000_s2050" type="#_x0000_t202" style="position:absolute;left:0;text-align:left;margin-left:18.55pt;margin-top:-4.5pt;width:423.75pt;height:387.55pt;z-index:251658752;visibility:visible;mso-wrap-style:square;mso-wrap-distance-left:0;mso-wrap-distance-top:0;mso-wrap-distance-right:0;mso-wrap-distance-bottom:0;mso-position-horizontal:absolute;mso-position-horizontal-relative:text;mso-position-vertical:absolute;mso-position-vertical-relative:text;v-text-anchor:top" o:gfxdata="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" o:allowincell="f" stroked="f">
-            <v:textbox style="mso-next-textbox:#Frame2" inset="0,0,0,0">
+          <v:shape id="_x0000_s2053" type="#_x0000_t202" style="position:absolute;left:0;text-align:left;margin-left:.9pt;margin-top:335.7pt;width:451.4pt;height:.05pt;z-index:251661824;mso-position-horizontal-relative:text;mso-position-vertical-relative:text" stroked="f">
+            <v:textbox style="mso-fit-shape-to-text:t" inset="0,0,0,0">
               <w:txbxContent>
-                <w:p>
-                  <w:pPr>
-                    <w:pStyle w:val="Figure"/>
-                    <w:keepNext/>
-                  </w:pPr>
-                  <w:r>
-                    <w:rPr>
-                      <w:noProof/>
-                    </w:rPr>
-                    <w:drawing>
-                      <wp:inline distT="0" distB="0" distL="0" distR="0" wp14:anchorId="53FBE885" wp14:editId="054FAB5B">
-                        <wp:extent cx="5381625" cy="4331335"/>
-                        <wp:effectExtent l="0" t="0" r="0" b="0"/>
-                        <wp:docPr id="16" name="Image1"/>
-                        <wp:cNvGraphicFramePr>
-                          <a:graphicFrameLocks xmlns:a="http://schemas.openxmlformats.org/drawingml/2006/main" noChangeAspect="1"/>
-                        </wp:cNvGraphicFramePr>
-                        <a:graphic xmlns:a="http://schemas.openxmlformats.org/drawingml/2006/main">
-                          <a:graphicData uri="http://schemas.openxmlformats.org/drawingml/2006/picture">
-                            <pic:pic xmlns:pic="http://schemas.openxmlformats.org/drawingml/2006/picture">
-                              <pic:nvPicPr>
-                                <pic:cNvPr id="11" name="Image1"/>
-                                <pic:cNvPicPr>
-                                  <a:picLocks noChangeAspect="1" noChangeArrowheads="1"/>
-                                </pic:cNvPicPr>
-                              </pic:nvPicPr>
-                              <pic:blipFill>
-                                <a:blip r:embed="rId51"/>
-                                <a:stretch>
-                                  <a:fillRect/>
-                                </a:stretch>
-                              </pic:blipFill>
-                              <pic:spPr bwMode="auto">
-                                <a:xfrm>
-                                  <a:off x="0" y="0"/>
-                                  <a:ext cx="5381625" cy="4331335"/>
-                                </a:xfrm>
-                                <a:prstGeom prst="rect">
-                                  <a:avLst/>
-                                </a:prstGeom>
-                              </pic:spPr>
-                            </pic:pic>
-                          </a:graphicData>
-                        </a:graphic>
-                      </wp:inline>
-                    </w:drawing>
-                  </w:r>
-                </w:p>
                 <w:p>
                   <w:pPr>
                     <w:pStyle w:val="Descripcin"/>
                     <w:jc w:val="center"/>
+                    <w:rPr>
+                      <w:rFonts w:cs="Times"/>
+                      <w:noProof/>
+                    </w:rPr>
                   </w:pPr>
                   <w:r>
                     <w:t xml:space="preserve">Tabla </w:t>
@@ -15798,19 +15156,8 @@
                     </w:r>
                   </w:fldSimple>
                   <w:r>
-                    <w:t xml:space="preserve">: </w:t>
+                    <w:t>: Muestra del diccionario de datos de "Encuesta Nacional de Opinión sobre TIC"</w:t>
                   </w:r>
-                  <w:r>
-                    <w:t>Muestra del diccionario de datos de "Encuesta Nacional de Opinión sobre TIC"</w:t>
-                  </w:r>
-                </w:p>
-                <w:p>
-                  <w:pPr>
-                    <w:pStyle w:val="Figure"/>
-                    <w:rPr>
-                      <w:lang w:val="es-MX"/>
-                    </w:rPr>
-                  </w:pPr>
                 </w:p>
               </w:txbxContent>
             </v:textbox>
@@ -15820,29 +15167,98 @@
       </w:r>
       <w:r>
         <w:rPr>
-          <w:rFonts w:ascii="Garamond" w:eastAsia="Garamond" w:hAnsi="Garamond" w:cs="Garamond"/>
-          <w:sz w:val="23"/>
-          <w:szCs w:val="23"/>
-        </w:rPr>
-        <w:t xml:space="preserve">De forma similar, las dos encuestas recopilan información general sobre el acceso, uso y medio en el que se encuentran las personas que hacen uso de estas tecnologías. Al igual que el tratamiento del dataset anterior se procede a </w:t>
-      </w:r>
-      <w:proofErr w:type="spellStart"/>
-      <w:r>
-        <w:rPr>
-          <w:rFonts w:ascii="Garamond" w:eastAsia="Garamond" w:hAnsi="Garamond" w:cs="Garamond"/>
-          <w:sz w:val="23"/>
-          <w:szCs w:val="23"/>
-        </w:rPr>
-        <w:t>pre-seleccionar</w:t>
-      </w:r>
-      <w:proofErr w:type="spellEnd"/>
-      <w:r>
-        <w:rPr>
-          <w:rFonts w:ascii="Garamond" w:eastAsia="Garamond" w:hAnsi="Garamond" w:cs="Garamond"/>
-          <w:sz w:val="23"/>
-          <w:szCs w:val="23"/>
-        </w:rPr>
-        <w:t xml:space="preserve"> las preguntas que nos sean de más utilidad para obtener los datos que necesitamos para este análisis.</w:t>
+          <w:noProof/>
+        </w:rPr>
+        <w:drawing>
+          <wp:anchor distT="0" distB="0" distL="114300" distR="114300" simplePos="0" relativeHeight="251657216" behindDoc="0" locked="0" layoutInCell="1" allowOverlap="1" wp14:anchorId="36631258" wp14:editId="0338A84A">
+            <wp:simplePos x="0" y="0"/>
+            <wp:positionH relativeFrom="column">
+              <wp:posOffset>11430</wp:posOffset>
+            </wp:positionH>
+            <wp:positionV relativeFrom="paragraph">
+              <wp:posOffset>1193414</wp:posOffset>
+            </wp:positionV>
+            <wp:extent cx="5732780" cy="3013075"/>
+            <wp:effectExtent l="0" t="0" r="0" b="0"/>
+            <wp:wrapTopAndBottom/>
+            <wp:docPr id="16" name="Image1"/>
+            <wp:cNvGraphicFramePr>
+              <a:graphicFrameLocks xmlns:a="http://schemas.openxmlformats.org/drawingml/2006/main" noChangeAspect="1"/>
+            </wp:cNvGraphicFramePr>
+            <a:graphic xmlns:a="http://schemas.openxmlformats.org/drawingml/2006/main">
+              <a:graphicData uri="http://schemas.openxmlformats.org/drawingml/2006/picture">
+                <pic:pic xmlns:pic="http://schemas.openxmlformats.org/drawingml/2006/picture">
+                  <pic:nvPicPr>
+                    <pic:cNvPr id="11" name="Image1"/>
+                    <pic:cNvPicPr>
+                      <a:picLocks noChangeAspect="1" noChangeArrowheads="1"/>
+                    </pic:cNvPicPr>
+                  </pic:nvPicPr>
+                  <pic:blipFill>
+                    <a:blip r:embed="rId51">
+                      <a:extLst>
+                        <a:ext uri="{28A0092B-C50C-407E-A947-70E740481C1C}">
+                          <a14:useLocalDpi xmlns:a14="http://schemas.microsoft.com/office/drawing/2010/main" val="0"/>
+                        </a:ext>
+                      </a:extLst>
+                    </a:blip>
+                    <a:stretch>
+                      <a:fillRect/>
+                    </a:stretch>
+                  </pic:blipFill>
+                  <pic:spPr bwMode="auto">
+                    <a:xfrm>
+                      <a:off x="0" y="0"/>
+                      <a:ext cx="5732780" cy="3013075"/>
+                    </a:xfrm>
+                    <a:prstGeom prst="rect">
+                      <a:avLst/>
+                    </a:prstGeom>
+                  </pic:spPr>
+                </pic:pic>
+              </a:graphicData>
+            </a:graphic>
+          </wp:anchor>
+        </w:drawing>
+      </w:r>
+      <w:r>
+        <w:rPr>
+          <w:rFonts w:ascii="Garamond" w:eastAsia="Garamond" w:hAnsi="Garamond" w:cs="Garamond"/>
+          <w:sz w:val="23"/>
+          <w:szCs w:val="23"/>
+        </w:rPr>
+        <w:t>Este dataset nos ofrece algo más generalizado, dirigido a internautas y no internautas. Estos datos se encuentran en un archivo .csv el mismo que cuenta con los registros para ambas encuestas, es decir; para los internautas y no internautas, también cuenta con un diccionario de datos en formato .pdf con todas las preguntas que se realizaron para la encuesta, la codificación de la pregunta, el tipo de respuesta obtenido y el tipo de respuesta que representa.</w:t>
+      </w:r>
+    </w:p>
+    <w:p>
+      <w:pPr>
+        <w:pStyle w:val="LO-normal"/>
+        <w:spacing w:before="120" w:after="240"/>
+        <w:rPr>
+          <w:rFonts w:ascii="Garamond" w:hAnsi="Garamond"/>
+          <w:color w:val="000000"/>
+          <w:sz w:val="23"/>
+          <w:szCs w:val="23"/>
+        </w:rPr>
+      </w:pPr>
+      <w:r>
+        <w:rPr>
+          <w:rFonts w:ascii="Garamond" w:hAnsi="Garamond"/>
+          <w:color w:val="000000"/>
+          <w:sz w:val="23"/>
+          <w:szCs w:val="23"/>
+        </w:rPr>
+        <w:lastRenderedPageBreak/>
+        <w:t>D</w:t>
+      </w:r>
+      <w:r>
+        <w:rPr>
+          <w:rFonts w:ascii="Garamond" w:hAnsi="Garamond"/>
+          <w:color w:val="000000"/>
+          <w:sz w:val="23"/>
+          <w:szCs w:val="23"/>
+        </w:rPr>
+        <w:t>e forma similar, las dos encuestas recopilan información general sobre el acceso, uso y medio en el que se encuentran las personas que hacen uso de estas tecnologías. Al igual que el tratamiento del dataset anterior se procede a preseleccionar las preguntas que nos sean de más utilidad para obtener los datos que necesitamos para este análisis.</w:t>
       </w:r>
     </w:p>
     <w:p>
@@ -15878,25 +15294,7 @@
           <w:sz w:val="23"/>
           <w:szCs w:val="23"/>
         </w:rPr>
-        <w:t xml:space="preserve">Para el dataset “Encuesta Final-Profesores de Inclusión Digital” primeramente se procedió a </w:t>
-      </w:r>
-      <w:proofErr w:type="spellStart"/>
-      <w:r>
-        <w:rPr>
-          <w:rFonts w:ascii="Garamond" w:eastAsia="Garamond" w:hAnsi="Garamond" w:cs="Garamond"/>
-          <w:sz w:val="23"/>
-          <w:szCs w:val="23"/>
-        </w:rPr>
-        <w:t>pre-seleccionar</w:t>
-      </w:r>
-      <w:proofErr w:type="spellEnd"/>
-      <w:r>
-        <w:rPr>
-          <w:rFonts w:ascii="Garamond" w:eastAsia="Garamond" w:hAnsi="Garamond" w:cs="Garamond"/>
-          <w:sz w:val="23"/>
-          <w:szCs w:val="23"/>
-        </w:rPr>
-        <w:t xml:space="preserve"> las preguntas que nos puedan brindar más detalle según el objetivo de nuestro análisis por lo cual se seleccionaron las siguientes:</w:t>
+        <w:t>Para el dataset “Encuesta Final-Profesores de Inclusión Digital” primeramente se procedió a preseleccionar las preguntas que nos puedan brindar más detalle según el objetivo de nuestro análisis por lo cual se seleccionaron las siguientes:</w:t>
       </w:r>
     </w:p>
     <w:p>
@@ -15958,7 +15356,6 @@
               <w:rPr>
                 <w:rFonts w:ascii="Times New Roman" w:eastAsia="Garamond" w:hAnsi="Times New Roman" w:cs="Garamond"/>
               </w:rPr>
-              <w:lastRenderedPageBreak/>
               <w:t>Cod. Pregunta</w:t>
             </w:r>
           </w:p>
@@ -16659,21 +16056,7 @@
               <w:rPr>
                 <w:rFonts w:ascii="Times New Roman" w:hAnsi="Times New Roman"/>
               </w:rPr>
-              <w:t xml:space="preserve"> ¿</w:t>
-            </w:r>
-            <w:proofErr w:type="spellStart"/>
-            <w:r>
-              <w:rPr>
-                <w:rFonts w:ascii="Times New Roman" w:hAnsi="Times New Roman"/>
-              </w:rPr>
-              <w:t>Cúal</w:t>
-            </w:r>
-            <w:proofErr w:type="spellEnd"/>
-            <w:r>
-              <w:rPr>
-                <w:rFonts w:ascii="Times New Roman" w:hAnsi="Times New Roman"/>
-              </w:rPr>
-              <w:t xml:space="preserve"> es el área en la que imparte sus clases?</w:t>
+              <w:t xml:space="preserve"> ¿Cúal es el área en la que imparte sus clases?</w:t>
             </w:r>
           </w:p>
         </w:tc>
@@ -16687,14 +16070,27 @@
       <w:r>
         <w:t xml:space="preserve">Tabla </w:t>
       </w:r>
-      <w:fldSimple w:instr=" SEQ Tabla \* ARABIC ">
-        <w:r>
-          <w:rPr>
-            <w:noProof/>
-          </w:rPr>
-          <w:t>8</w:t>
-        </w:r>
-      </w:fldSimple>
+      <w:r>
+        <w:fldChar w:fldCharType="begin"/>
+      </w:r>
+      <w:r>
+        <w:instrText xml:space="preserve"> SEQ Tabla \* ARABIC </w:instrText>
+      </w:r>
+      <w:r>
+        <w:fldChar w:fldCharType="separate"/>
+      </w:r>
+      <w:r>
+        <w:rPr>
+          <w:noProof/>
+        </w:rPr>
+        <w:t>9</w:t>
+      </w:r>
+      <w:r>
+        <w:rPr>
+          <w:noProof/>
+        </w:rPr>
+        <w:fldChar w:fldCharType="end"/>
+      </w:r>
       <w:r>
         <w:t xml:space="preserve">: </w:t>
       </w:r>
@@ -16719,25 +16115,25 @@
           <w:sz w:val="23"/>
           <w:szCs w:val="23"/>
         </w:rPr>
-        <w:t>Esto en un archivo .</w:t>
-      </w:r>
-      <w:proofErr w:type="spellStart"/>
-      <w:r>
-        <w:rPr>
-          <w:rFonts w:ascii="Garamond" w:eastAsia="Garamond" w:hAnsi="Garamond" w:cs="Garamond"/>
-          <w:sz w:val="23"/>
-          <w:szCs w:val="23"/>
-        </w:rPr>
-        <w:t>txt</w:t>
-      </w:r>
-      <w:proofErr w:type="spellEnd"/>
-      <w:r>
-        <w:rPr>
-          <w:rFonts w:ascii="Garamond" w:eastAsia="Garamond" w:hAnsi="Garamond" w:cs="Garamond"/>
-          <w:sz w:val="23"/>
-          <w:szCs w:val="23"/>
-        </w:rPr>
-        <w:t xml:space="preserve"> donde se recopiló manualmente el código de las preguntas seleccionadas desde el diccionario de datos como se muestra en la </w:t>
+        <w:t xml:space="preserve">Esto en un archivo </w:t>
+      </w:r>
+      <w:r>
+        <w:rPr>
+          <w:rFonts w:ascii="Garamond" w:eastAsia="Garamond" w:hAnsi="Garamond" w:cs="Garamond"/>
+          <w:i/>
+          <w:iCs/>
+          <w:sz w:val="23"/>
+          <w:szCs w:val="23"/>
+        </w:rPr>
+        <w:t xml:space="preserve">.txt </w:t>
+      </w:r>
+      <w:r>
+        <w:rPr>
+          <w:rFonts w:ascii="Garamond" w:eastAsia="Garamond" w:hAnsi="Garamond" w:cs="Garamond"/>
+          <w:sz w:val="23"/>
+          <w:szCs w:val="23"/>
+        </w:rPr>
+        <w:t xml:space="preserve">donde se recopiló manualmente el código de las preguntas seleccionadas desde el diccionario de datos como se muestra en la </w:t>
       </w:r>
       <w:r>
         <w:rPr>
@@ -16869,6 +16265,7 @@
           <w:sz w:val="23"/>
           <w:szCs w:val="23"/>
         </w:rPr>
+        <w:lastRenderedPageBreak/>
         <w:t xml:space="preserve">Filtración y exportación de un nuevo dataset que cuenta únicamente con el conjunto de preguntas </w:t>
       </w:r>
       <w:r>
@@ -16892,64 +16289,13 @@
       <w:pPr>
         <w:pStyle w:val="LO-normal"/>
         <w:spacing w:before="120" w:after="240"/>
-        <w:rPr>
-          <w:rFonts w:ascii="Garamond" w:eastAsia="Garamond" w:hAnsi="Garamond" w:cs="Garamond"/>
-          <w:sz w:val="23"/>
-          <w:szCs w:val="23"/>
-        </w:rPr>
-      </w:pPr>
-    </w:p>
-    <w:p>
-      <w:pPr>
-        <w:pStyle w:val="LO-normal"/>
-        <w:spacing w:before="120" w:after="240"/>
-        <w:rPr>
-          <w:rFonts w:ascii="Garamond" w:eastAsia="Garamond" w:hAnsi="Garamond" w:cs="Garamond"/>
-          <w:sz w:val="23"/>
-          <w:szCs w:val="23"/>
-        </w:rPr>
-      </w:pPr>
-    </w:p>
-    <w:p>
-      <w:pPr>
-        <w:pStyle w:val="LO-normal"/>
-        <w:spacing w:before="120" w:after="240"/>
-        <w:rPr>
-          <w:rFonts w:ascii="Garamond" w:eastAsia="Garamond" w:hAnsi="Garamond" w:cs="Garamond"/>
-          <w:sz w:val="23"/>
-          <w:szCs w:val="23"/>
-        </w:rPr>
-      </w:pPr>
-    </w:p>
-    <w:p>
-      <w:pPr>
-        <w:pStyle w:val="LO-normal"/>
-        <w:spacing w:before="120" w:after="240"/>
-        <w:rPr>
-          <w:rFonts w:ascii="Garamond" w:eastAsia="Garamond" w:hAnsi="Garamond" w:cs="Garamond"/>
-          <w:sz w:val="23"/>
-          <w:szCs w:val="23"/>
-        </w:rPr>
-      </w:pPr>
-    </w:p>
-    <w:p>
-      <w:pPr>
-        <w:pStyle w:val="LO-normal"/>
-        <w:spacing w:before="120" w:after="240"/>
-      </w:pPr>
-    </w:p>
-    <w:p>
-      <w:pPr>
-        <w:pStyle w:val="LO-normal"/>
-        <w:spacing w:before="120" w:after="240"/>
-      </w:pPr>
-      <w:r>
-        <w:rPr>
-          <w:rFonts w:ascii="Garamond" w:eastAsia="Garamond" w:hAnsi="Garamond" w:cs="Garamond"/>
-          <w:sz w:val="23"/>
-          <w:szCs w:val="23"/>
-        </w:rPr>
-        <w:lastRenderedPageBreak/>
+      </w:pPr>
+      <w:r>
+        <w:rPr>
+          <w:rFonts w:ascii="Garamond" w:eastAsia="Garamond" w:hAnsi="Garamond" w:cs="Garamond"/>
+          <w:sz w:val="23"/>
+          <w:szCs w:val="23"/>
+        </w:rPr>
         <w:t xml:space="preserve">Para el dataset </w:t>
       </w:r>
       <w:r>
@@ -17026,35 +16372,7 @@
         <w:rPr>
           <w:rFonts w:ascii="Garamond" w:eastAsia="Garamond" w:hAnsi="Garamond" w:cs="Garamond"/>
         </w:rPr>
-        <w:t>"</w:t>
-      </w:r>
-      <w:proofErr w:type="spellStart"/>
-      <w:r>
-        <w:rPr>
-          <w:rFonts w:ascii="Garamond" w:eastAsia="Garamond" w:hAnsi="Garamond" w:cs="Garamond"/>
-        </w:rPr>
-        <w:t>nq</w:t>
-      </w:r>
-      <w:proofErr w:type="spellEnd"/>
-      <w:r>
-        <w:rPr>
-          <w:rFonts w:ascii="Garamond" w:eastAsia="Garamond" w:hAnsi="Garamond" w:cs="Garamond"/>
-        </w:rPr>
-        <w:t xml:space="preserve">": "3.", // Número de pregunta. </w:t>
-      </w:r>
-      <w:proofErr w:type="spellStart"/>
-      <w:r>
-        <w:rPr>
-          <w:rFonts w:ascii="Garamond" w:eastAsia="Garamond" w:hAnsi="Garamond" w:cs="Garamond"/>
-        </w:rPr>
-        <w:t>Ejm</w:t>
-      </w:r>
-      <w:proofErr w:type="spellEnd"/>
-      <w:r>
-        <w:rPr>
-          <w:rFonts w:ascii="Garamond" w:eastAsia="Garamond" w:hAnsi="Garamond" w:cs="Garamond"/>
-        </w:rPr>
-        <w:t>. P3</w:t>
+        <w:t>"nq": "3.", // Número de pregunta. Ejm. P3</w:t>
       </w:r>
     </w:p>
     <w:p>
@@ -17073,49 +16391,7 @@
         <w:rPr>
           <w:rFonts w:ascii="Garamond" w:eastAsia="Garamond" w:hAnsi="Garamond" w:cs="Garamond"/>
         </w:rPr>
-        <w:t>"</w:t>
-      </w:r>
-      <w:proofErr w:type="spellStart"/>
-      <w:r>
-        <w:rPr>
-          <w:rFonts w:ascii="Garamond" w:eastAsia="Garamond" w:hAnsi="Garamond" w:cs="Garamond"/>
-        </w:rPr>
-        <w:t>question</w:t>
-      </w:r>
-      <w:proofErr w:type="spellEnd"/>
-      <w:r>
-        <w:rPr>
-          <w:rFonts w:ascii="Garamond" w:eastAsia="Garamond" w:hAnsi="Garamond" w:cs="Garamond"/>
-        </w:rPr>
-        <w:t xml:space="preserve">": "¿Cuándo fue la última vez que navegó en Internet o estuvo </w:t>
-      </w:r>
-      <w:proofErr w:type="spellStart"/>
-      <w:r>
-        <w:rPr>
-          <w:rFonts w:ascii="Garamond" w:eastAsia="Garamond" w:hAnsi="Garamond" w:cs="Garamond"/>
-        </w:rPr>
-        <w:t>co</w:t>
-      </w:r>
-      <w:proofErr w:type="spellEnd"/>
-      <w:r>
-        <w:rPr>
-          <w:rFonts w:ascii="Garamond" w:eastAsia="Garamond" w:hAnsi="Garamond" w:cs="Garamond"/>
-        </w:rPr>
-        <w:t xml:space="preserve"> </w:t>
-      </w:r>
-      <w:proofErr w:type="spellStart"/>
-      <w:r>
-        <w:rPr>
-          <w:rFonts w:ascii="Garamond" w:eastAsia="Garamond" w:hAnsi="Garamond" w:cs="Garamond"/>
-        </w:rPr>
-        <w:t>nectado</w:t>
-      </w:r>
-      <w:proofErr w:type="spellEnd"/>
-      <w:r>
-        <w:rPr>
-          <w:rFonts w:ascii="Garamond" w:eastAsia="Garamond" w:hAnsi="Garamond" w:cs="Garamond"/>
-        </w:rPr>
-        <w:t xml:space="preserve"> a las redes sociales?", // Pregunta</w:t>
+        <w:t>"question": "¿Cuándo fue la última vez que navegó en Internet o estuvo co nectado a las redes sociales?", // Pregunta</w:t>
       </w:r>
     </w:p>
     <w:p>
@@ -17134,21 +16410,7 @@
         <w:rPr>
           <w:rFonts w:ascii="Garamond" w:eastAsia="Garamond" w:hAnsi="Garamond" w:cs="Garamond"/>
         </w:rPr>
-        <w:t>"</w:t>
-      </w:r>
-      <w:proofErr w:type="spellStart"/>
-      <w:r>
-        <w:rPr>
-          <w:rFonts w:ascii="Garamond" w:eastAsia="Garamond" w:hAnsi="Garamond" w:cs="Garamond"/>
-        </w:rPr>
-        <w:t>qtype</w:t>
-      </w:r>
-      <w:proofErr w:type="spellEnd"/>
-      <w:r>
-        <w:rPr>
-          <w:rFonts w:ascii="Garamond" w:eastAsia="Garamond" w:hAnsi="Garamond" w:cs="Garamond"/>
-        </w:rPr>
-        <w:t>": "Numérico", // Tipo de respuesta obtenido</w:t>
+        <w:t>"qtype": "Numérico", // Tipo de respuesta obtenido</w:t>
       </w:r>
     </w:p>
     <w:p>
@@ -17167,21 +16429,7 @@
         <w:rPr>
           <w:rFonts w:ascii="Garamond" w:eastAsia="Garamond" w:hAnsi="Garamond" w:cs="Garamond"/>
         </w:rPr>
-        <w:t>"</w:t>
-      </w:r>
-      <w:proofErr w:type="spellStart"/>
-      <w:r>
-        <w:rPr>
-          <w:rFonts w:ascii="Garamond" w:eastAsia="Garamond" w:hAnsi="Garamond" w:cs="Garamond"/>
-        </w:rPr>
-        <w:t>rtype</w:t>
-      </w:r>
-      <w:proofErr w:type="spellEnd"/>
-      <w:r>
-        <w:rPr>
-          <w:rFonts w:ascii="Garamond" w:eastAsia="Garamond" w:hAnsi="Garamond" w:cs="Garamond"/>
-        </w:rPr>
-        <w:t>": "Nominal", // Tipo de respuesta que representa</w:t>
+        <w:t>"rtype": "Nominal", // Tipo de respuesta que representa</w:t>
       </w:r>
     </w:p>
     <w:p>
@@ -17200,44 +16448,8 @@
         <w:rPr>
           <w:rFonts w:ascii="Garamond" w:eastAsia="Garamond" w:hAnsi="Garamond" w:cs="Garamond"/>
         </w:rPr>
-        <w:t>"</w:t>
-      </w:r>
-      <w:proofErr w:type="spellStart"/>
-      <w:r>
-        <w:rPr>
-          <w:rFonts w:ascii="Garamond" w:eastAsia="Garamond" w:hAnsi="Garamond" w:cs="Garamond"/>
-        </w:rPr>
-        <w:t>options</w:t>
-      </w:r>
-      <w:proofErr w:type="spellEnd"/>
-      <w:r>
-        <w:rPr>
-          <w:rFonts w:ascii="Garamond" w:eastAsia="Garamond" w:hAnsi="Garamond" w:cs="Garamond"/>
-        </w:rPr>
-        <w:t xml:space="preserve">": { // Opciones de respuesta </w:t>
-      </w:r>
-      <w:proofErr w:type="spellStart"/>
-      <w:r>
-        <w:rPr>
-          <w:rFonts w:ascii="Garamond" w:eastAsia="Garamond" w:hAnsi="Garamond" w:cs="Garamond"/>
-        </w:rPr>
-        <w:t>qtype</w:t>
-      </w:r>
-      <w:proofErr w:type="spellEnd"/>
-      <w:r>
-        <w:rPr>
-          <w:rFonts w:ascii="Garamond" w:eastAsia="Garamond" w:hAnsi="Garamond" w:cs="Garamond"/>
-        </w:rPr>
-        <w:t xml:space="preserve">: </w:t>
-      </w:r>
-      <w:proofErr w:type="spellStart"/>
-      <w:r>
-        <w:rPr>
-          <w:rFonts w:ascii="Garamond" w:eastAsia="Garamond" w:hAnsi="Garamond" w:cs="Garamond"/>
-        </w:rPr>
-        <w:t>rtype</w:t>
-      </w:r>
-      <w:proofErr w:type="spellEnd"/>
+        <w:t>"options": { // Opciones de respuesta qtype: rtype</w:t>
+      </w:r>
     </w:p>
     <w:p>
       <w:pPr>
@@ -17362,23 +16574,13 @@
         </w:numPr>
         <w:spacing w:before="120" w:after="240"/>
       </w:pPr>
-      <w:proofErr w:type="spellStart"/>
-      <w:r>
-        <w:rPr>
-          <w:rFonts w:ascii="Garamond" w:eastAsia="Garamond" w:hAnsi="Garamond" w:cs="Garamond"/>
-          <w:sz w:val="23"/>
-          <w:szCs w:val="23"/>
-        </w:rPr>
-        <w:t>nq</w:t>
-      </w:r>
-      <w:proofErr w:type="spellEnd"/>
-      <w:r>
-        <w:rPr>
-          <w:rFonts w:ascii="Garamond" w:eastAsia="Garamond" w:hAnsi="Garamond" w:cs="Garamond"/>
-          <w:sz w:val="23"/>
-          <w:szCs w:val="23"/>
-        </w:rPr>
-        <w:t>: Representa la posición de la pregunta en el dataset.</w:t>
+      <w:r>
+        <w:rPr>
+          <w:rFonts w:ascii="Garamond" w:eastAsia="Garamond" w:hAnsi="Garamond" w:cs="Garamond"/>
+          <w:sz w:val="23"/>
+          <w:szCs w:val="23"/>
+        </w:rPr>
+        <w:t>nq: Representa la posición de la pregunta en el dataset.</w:t>
       </w:r>
     </w:p>
     <w:p>
@@ -17390,23 +16592,13 @@
         </w:numPr>
         <w:spacing w:before="120" w:after="240"/>
       </w:pPr>
-      <w:proofErr w:type="spellStart"/>
-      <w:r>
-        <w:rPr>
-          <w:rFonts w:ascii="Garamond" w:eastAsia="Garamond" w:hAnsi="Garamond" w:cs="Garamond"/>
-          <w:sz w:val="23"/>
-          <w:szCs w:val="23"/>
-        </w:rPr>
-        <w:t>question</w:t>
-      </w:r>
-      <w:proofErr w:type="spellEnd"/>
-      <w:r>
-        <w:rPr>
-          <w:rFonts w:ascii="Garamond" w:eastAsia="Garamond" w:hAnsi="Garamond" w:cs="Garamond"/>
-          <w:sz w:val="23"/>
-          <w:szCs w:val="23"/>
-        </w:rPr>
-        <w:t>: Representa la pregunta a la que hace referencia.</w:t>
+      <w:r>
+        <w:rPr>
+          <w:rFonts w:ascii="Garamond" w:eastAsia="Garamond" w:hAnsi="Garamond" w:cs="Garamond"/>
+          <w:sz w:val="23"/>
+          <w:szCs w:val="23"/>
+        </w:rPr>
+        <w:t>question: Representa la pregunta a la que hace referencia.</w:t>
       </w:r>
     </w:p>
     <w:p>
@@ -17418,23 +16610,13 @@
         </w:numPr>
         <w:spacing w:before="120" w:after="240"/>
       </w:pPr>
-      <w:proofErr w:type="spellStart"/>
-      <w:r>
-        <w:rPr>
-          <w:rFonts w:ascii="Garamond" w:eastAsia="Garamond" w:hAnsi="Garamond" w:cs="Garamond"/>
-          <w:sz w:val="23"/>
-          <w:szCs w:val="23"/>
-        </w:rPr>
-        <w:t>qtype</w:t>
-      </w:r>
-      <w:proofErr w:type="spellEnd"/>
-      <w:r>
-        <w:rPr>
-          <w:rFonts w:ascii="Garamond" w:eastAsia="Garamond" w:hAnsi="Garamond" w:cs="Garamond"/>
-          <w:sz w:val="23"/>
-          <w:szCs w:val="23"/>
-        </w:rPr>
-        <w:t>: Representa el tipo de dato de la respuesta obtenida.</w:t>
+      <w:r>
+        <w:rPr>
+          <w:rFonts w:ascii="Garamond" w:eastAsia="Garamond" w:hAnsi="Garamond" w:cs="Garamond"/>
+          <w:sz w:val="23"/>
+          <w:szCs w:val="23"/>
+        </w:rPr>
+        <w:t>qtype: Representa el tipo de dato de la respuesta obtenida.</w:t>
       </w:r>
     </w:p>
     <w:p>
@@ -17446,23 +16628,13 @@
         </w:numPr>
         <w:spacing w:before="120" w:after="240"/>
       </w:pPr>
-      <w:proofErr w:type="spellStart"/>
-      <w:r>
-        <w:rPr>
-          <w:rFonts w:ascii="Garamond" w:eastAsia="Garamond" w:hAnsi="Garamond" w:cs="Garamond"/>
-          <w:sz w:val="23"/>
-          <w:szCs w:val="23"/>
-        </w:rPr>
-        <w:t>rtype</w:t>
-      </w:r>
-      <w:proofErr w:type="spellEnd"/>
-      <w:r>
-        <w:rPr>
-          <w:rFonts w:ascii="Garamond" w:eastAsia="Garamond" w:hAnsi="Garamond" w:cs="Garamond"/>
-          <w:sz w:val="23"/>
-          <w:szCs w:val="23"/>
-        </w:rPr>
-        <w:t>: Representa el tipo de dato de la respuesta que representa.</w:t>
+      <w:r>
+        <w:rPr>
+          <w:rFonts w:ascii="Garamond" w:eastAsia="Garamond" w:hAnsi="Garamond" w:cs="Garamond"/>
+          <w:sz w:val="23"/>
+          <w:szCs w:val="23"/>
+        </w:rPr>
+        <w:t>rtype: Representa el tipo de dato de la respuesta que representa.</w:t>
       </w:r>
     </w:p>
     <w:p>
@@ -17474,25 +16646,14 @@
         </w:numPr>
         <w:spacing w:before="120" w:after="240"/>
       </w:pPr>
-      <w:proofErr w:type="spellStart"/>
-      <w:r>
-        <w:rPr>
-          <w:rFonts w:ascii="Garamond" w:eastAsia="Garamond" w:hAnsi="Garamond" w:cs="Garamond"/>
-          <w:sz w:val="23"/>
-          <w:szCs w:val="23"/>
-        </w:rPr>
-        <w:t>options</w:t>
-      </w:r>
-      <w:proofErr w:type="spellEnd"/>
-      <w:r>
-        <w:rPr>
-          <w:rFonts w:ascii="Garamond" w:eastAsia="Garamond" w:hAnsi="Garamond" w:cs="Garamond"/>
-          <w:sz w:val="23"/>
-          <w:szCs w:val="23"/>
-        </w:rPr>
-        <w:t xml:space="preserve">: Representa la codificación de las respuestas posibles, de la forma: </w:t>
-      </w:r>
-      <w:proofErr w:type="spellStart"/>
+      <w:r>
+        <w:rPr>
+          <w:rFonts w:ascii="Garamond" w:eastAsia="Garamond" w:hAnsi="Garamond" w:cs="Garamond"/>
+          <w:sz w:val="23"/>
+          <w:szCs w:val="23"/>
+        </w:rPr>
+        <w:t xml:space="preserve">options: Representa la codificación de las respuestas posibles, de la forma: </w:t>
+      </w:r>
       <w:r>
         <w:rPr>
           <w:rFonts w:ascii="Garamond" w:eastAsia="Garamond" w:hAnsi="Garamond" w:cs="Garamond"/>
@@ -17501,40 +16662,7 @@
           <w:sz w:val="23"/>
           <w:szCs w:val="23"/>
         </w:rPr>
-        <w:t>qtype</w:t>
-      </w:r>
-      <w:proofErr w:type="spellEnd"/>
-      <w:r>
-        <w:rPr>
-          <w:rFonts w:ascii="Garamond" w:eastAsia="Garamond" w:hAnsi="Garamond" w:cs="Garamond"/>
-          <w:i/>
-          <w:iCs/>
-          <w:sz w:val="23"/>
-          <w:szCs w:val="23"/>
-        </w:rPr>
-        <w:t xml:space="preserve">: </w:t>
-      </w:r>
-      <w:proofErr w:type="spellStart"/>
-      <w:r>
-        <w:rPr>
-          <w:rFonts w:ascii="Garamond" w:eastAsia="Garamond" w:hAnsi="Garamond" w:cs="Garamond"/>
-          <w:i/>
-          <w:iCs/>
-          <w:sz w:val="23"/>
-          <w:szCs w:val="23"/>
-        </w:rPr>
-        <w:t>rtype</w:t>
-      </w:r>
-      <w:proofErr w:type="spellEnd"/>
-      <w:r>
-        <w:rPr>
-          <w:rFonts w:ascii="Garamond" w:eastAsia="Garamond" w:hAnsi="Garamond" w:cs="Garamond"/>
-          <w:i/>
-          <w:iCs/>
-          <w:sz w:val="23"/>
-          <w:szCs w:val="23"/>
-        </w:rPr>
-        <w:t xml:space="preserve">. </w:t>
+        <w:t xml:space="preserve">qtype: rtype. </w:t>
       </w:r>
       <w:r>
         <w:rPr>
@@ -18100,14 +17228,33 @@
       <w:r>
         <w:t xml:space="preserve">Tabla </w:t>
       </w:r>
-      <w:fldSimple w:instr=" SEQ Tabla \* ARABIC ">
-        <w:r>
-          <w:rPr>
-            <w:noProof/>
-          </w:rPr>
-          <w:t>9</w:t>
-        </w:r>
-      </w:fldSimple>
+      <w:r>
+        <w:fldChar w:fldCharType="begin"/>
+      </w:r>
+      <w:r>
+        <w:instrText xml:space="preserve"> SEQ Tabla \* ARABIC </w:instrText>
+      </w:r>
+      <w:r>
+        <w:fldChar w:fldCharType="separate"/>
+      </w:r>
+      <w:r>
+        <w:rPr>
+          <w:noProof/>
+        </w:rPr>
+        <w:t>10</w:t>
+      </w:r>
+      <w:r>
+        <w:rPr>
+          <w:noProof/>
+        </w:rPr>
+        <w:fldChar w:fldCharType="end"/>
+      </w:r>
+      <w:r>
+        <w:rPr>
+          <w:noProof/>
+        </w:rPr>
+        <w:t xml:space="preserve">: </w:t>
+      </w:r>
       <w:r>
         <w:t xml:space="preserve">Muestra de preguntas </w:t>
       </w:r>
@@ -18129,25 +17276,7 @@
           <w:sz w:val="23"/>
           <w:szCs w:val="23"/>
         </w:rPr>
-        <w:t>Esto en un archivo .</w:t>
-      </w:r>
-      <w:proofErr w:type="spellStart"/>
-      <w:r>
-        <w:rPr>
-          <w:rFonts w:ascii="Garamond" w:eastAsia="Garamond" w:hAnsi="Garamond" w:cs="Garamond"/>
-          <w:sz w:val="23"/>
-          <w:szCs w:val="23"/>
-        </w:rPr>
-        <w:t>txt</w:t>
-      </w:r>
-      <w:proofErr w:type="spellEnd"/>
-      <w:r>
-        <w:rPr>
-          <w:rFonts w:ascii="Garamond" w:eastAsia="Garamond" w:hAnsi="Garamond" w:cs="Garamond"/>
-          <w:sz w:val="23"/>
-          <w:szCs w:val="23"/>
-        </w:rPr>
-        <w:t xml:space="preserve"> donde se recopiló manualmente el código de las preguntas seleccionadas desde el diccionario de datos original.</w:t>
+        <w:t>Esto en un archivo .txt donde se recopiló manualmente el código de las preguntas seleccionadas desde el diccionario de datos original.</w:t>
       </w:r>
     </w:p>
     <w:p>
@@ -18318,24 +17447,11 @@
     <w:p>
       <w:pPr>
         <w:pStyle w:val="LO-normal"/>
-        <w:spacing w:before="120" w:after="240"/>
-        <w:ind w:left="357"/>
-        <w:rPr>
-          <w:rFonts w:ascii="Garamond" w:eastAsia="Garamond" w:hAnsi="Garamond" w:cs="Garamond"/>
-          <w:sz w:val="23"/>
-          <w:szCs w:val="23"/>
-        </w:rPr>
-      </w:pPr>
-    </w:p>
-    <w:p>
-      <w:pPr>
-        <w:pStyle w:val="LO-normal"/>
         <w:numPr>
           <w:ilvl w:val="0"/>
-          <w:numId w:val="6"/>
+          <w:numId w:val="17"/>
         </w:numPr>
         <w:spacing w:before="120" w:after="240"/>
-        <w:ind w:left="714" w:hanging="357"/>
         <w:rPr>
           <w:color w:val="000000"/>
           <w:sz w:val="23"/>
@@ -18382,10 +17498,9 @@
         <w:pStyle w:val="LO-normal"/>
         <w:numPr>
           <w:ilvl w:val="0"/>
-          <w:numId w:val="6"/>
+          <w:numId w:val="17"/>
         </w:numPr>
         <w:spacing w:before="120" w:after="240"/>
-        <w:ind w:left="714" w:hanging="357"/>
         <w:rPr>
           <w:rFonts w:ascii="Garamond" w:eastAsia="Garamond" w:hAnsi="Garamond" w:cs="Garamond"/>
           <w:sz w:val="23"/>
@@ -18406,24 +17521,45 @@
         <w:pStyle w:val="LO-normal"/>
         <w:numPr>
           <w:ilvl w:val="0"/>
-          <w:numId w:val="6"/>
+          <w:numId w:val="17"/>
         </w:numPr>
+        <w:spacing w:before="120" w:after="240"/>
+        <w:rPr>
+          <w:rFonts w:ascii="Garamond" w:eastAsia="Garamond" w:hAnsi="Garamond" w:cs="Garamond"/>
+          <w:sz w:val="23"/>
+          <w:szCs w:val="23"/>
+        </w:rPr>
+      </w:pPr>
+      <w:r>
+        <w:rPr>
+          <w:rFonts w:ascii="Garamond" w:eastAsia="Garamond" w:hAnsi="Garamond" w:cs="Garamond"/>
+          <w:sz w:val="23"/>
+          <w:szCs w:val="23"/>
+        </w:rPr>
+        <w:t>Visualizar insights encontrados en los procesos previos mediante dashboards.</w:t>
+      </w:r>
+    </w:p>
+    <w:p>
+      <w:pPr>
+        <w:pStyle w:val="LO-normal"/>
         <w:spacing w:before="240" w:after="240"/>
-        <w:ind w:left="720" w:hanging="360"/>
+        <w:rPr>
+          <w:rFonts w:ascii="Garamond" w:eastAsia="Garamond" w:hAnsi="Garamond" w:cs="Garamond"/>
+          <w:sz w:val="23"/>
+          <w:szCs w:val="23"/>
+        </w:rPr>
+      </w:pPr>
+    </w:p>
+    <w:p>
+      <w:pPr>
+        <w:pStyle w:val="LO-normal"/>
+        <w:spacing w:before="240" w:after="240"/>
         <w:rPr>
           <w:color w:val="000000"/>
           <w:sz w:val="23"/>
           <w:szCs w:val="23"/>
         </w:rPr>
       </w:pPr>
-      <w:r>
-        <w:rPr>
-          <w:rFonts w:ascii="Garamond" w:eastAsia="Garamond" w:hAnsi="Garamond" w:cs="Garamond"/>
-          <w:sz w:val="23"/>
-          <w:szCs w:val="23"/>
-        </w:rPr>
-        <w:t>Visualizar insights encontrados en los procesos previos mediante dashboards.</w:t>
-      </w:r>
     </w:p>
     <w:p>
       <w:pPr>
@@ -18443,6 +17579,7 @@
           <w:sz w:val="23"/>
           <w:szCs w:val="23"/>
         </w:rPr>
+        <w:lastRenderedPageBreak/>
         <w:t>Extensión sugerida del capítulo, entre 8 y 12 páginas. En esta sección los resultados son presentados y analizados. Se presentan porcentajes, números/cantidades/valores correspondientes a los resultados además del ANÁLISIS de los mismos.</w:t>
       </w:r>
     </w:p>
@@ -18464,7 +17601,6 @@
           <w:sz w:val="23"/>
           <w:szCs w:val="23"/>
         </w:rPr>
-        <w:lastRenderedPageBreak/>
         <w:t>El módulo V, correspondiente a la analítica y visualización de datos será utilizado en toda su extensión, presentando gráficos elaborados, llamativos, descriptivos, adecuados, que muestren de la mejor manera los resultados de interés. Tomar en cuenta todo lo aprendido en este módulo (V) sin dejar de lado el análisis de los mismos.</w:t>
       </w:r>
     </w:p>
@@ -18519,13 +17655,13 @@
         </w:numPr>
         <w:ind w:left="709" w:hanging="709"/>
       </w:pPr>
-      <w:bookmarkStart w:id="89" w:name="_Toc128605043"/>
-      <w:bookmarkStart w:id="90" w:name="_Toc128605422"/>
+      <w:bookmarkStart w:id="87" w:name="_Toc128605043"/>
+      <w:bookmarkStart w:id="88" w:name="_Toc128605422"/>
       <w:r>
         <w:t>Resultados de …….</w:t>
       </w:r>
-      <w:bookmarkEnd w:id="89"/>
-      <w:bookmarkEnd w:id="90"/>
+      <w:bookmarkEnd w:id="87"/>
+      <w:bookmarkEnd w:id="88"/>
     </w:p>
     <w:p>
       <w:pPr>
@@ -18574,8 +17710,8 @@
           <w:szCs w:val="23"/>
         </w:rPr>
       </w:pPr>
-      <w:bookmarkStart w:id="91" w:name="_147n2zr"/>
-      <w:bookmarkEnd w:id="91"/>
+      <w:bookmarkStart w:id="89" w:name="_147n2zr"/>
+      <w:bookmarkEnd w:id="89"/>
       <w:r>
         <w:rPr>
           <w:b/>
@@ -18694,13 +17830,13 @@
         </w:numPr>
         <w:ind w:left="680"/>
       </w:pPr>
-      <w:bookmarkStart w:id="92" w:name="_Toc128605044"/>
-      <w:bookmarkStart w:id="93" w:name="_Toc128605423"/>
+      <w:bookmarkStart w:id="90" w:name="_Toc128605044"/>
+      <w:bookmarkStart w:id="91" w:name="_Toc128605423"/>
       <w:r>
         <w:t>Discusión de resultados</w:t>
       </w:r>
-      <w:bookmarkEnd w:id="92"/>
-      <w:bookmarkEnd w:id="93"/>
+      <w:bookmarkEnd w:id="90"/>
+      <w:bookmarkEnd w:id="91"/>
     </w:p>
     <w:p>
       <w:pPr>
@@ -18747,8 +17883,8 @@
           <w:szCs w:val="18"/>
         </w:rPr>
       </w:pPr>
-      <w:bookmarkStart w:id="94" w:name="_23ckvvd"/>
-      <w:bookmarkEnd w:id="94"/>
+      <w:bookmarkStart w:id="92" w:name="_23ckvvd"/>
+      <w:bookmarkEnd w:id="92"/>
       <w:r>
         <w:rPr>
           <w:b/>
@@ -18777,8 +17913,8 @@
           <w:szCs w:val="18"/>
         </w:rPr>
       </w:pPr>
-      <w:bookmarkStart w:id="95" w:name="_ihv636"/>
-      <w:bookmarkEnd w:id="95"/>
+      <w:bookmarkStart w:id="93" w:name="_ihv636"/>
+      <w:bookmarkEnd w:id="93"/>
       <w:r>
         <w:rPr>
           <w:b/>
@@ -18824,6 +17960,7 @@
           <w:sz w:val="23"/>
           <w:szCs w:val="23"/>
         </w:rPr>
+        <w:lastRenderedPageBreak/>
         <w:t>Estas diferencias o igualdades, se debe a que  en el presente estudio …….. lo cual muestra que…….., puede ser analizada en función a………..</w:t>
       </w:r>
     </w:p>
@@ -18838,8 +17975,8 @@
           <w:szCs w:val="23"/>
         </w:rPr>
       </w:pPr>
-      <w:bookmarkStart w:id="96" w:name="_32hioqz"/>
-      <w:bookmarkEnd w:id="96"/>
+      <w:bookmarkStart w:id="94" w:name="_32hioqz"/>
+      <w:bookmarkEnd w:id="94"/>
       <w:r>
         <w:rPr>
           <w:rFonts w:ascii="Garamond" w:eastAsia="Garamond" w:hAnsi="Garamond" w:cs="Garamond"/>
@@ -18890,14 +18027,14 @@
         </w:numPr>
         <w:spacing w:before="240" w:after="240" w:line="288" w:lineRule="auto"/>
       </w:pPr>
-      <w:bookmarkStart w:id="97" w:name="_Toc128605045"/>
-      <w:bookmarkStart w:id="98" w:name="_Toc128605424"/>
+      <w:bookmarkStart w:id="95" w:name="_Toc128605045"/>
+      <w:bookmarkStart w:id="96" w:name="_Toc128605424"/>
       <w:r>
         <w:lastRenderedPageBreak/>
         <w:t>Conclusiones</w:t>
       </w:r>
-      <w:bookmarkEnd w:id="97"/>
-      <w:bookmarkEnd w:id="98"/>
+      <w:bookmarkEnd w:id="95"/>
+      <w:bookmarkEnd w:id="96"/>
     </w:p>
     <w:p>
       <w:pPr>
@@ -18973,14 +18110,14 @@
         </w:numPr>
         <w:spacing w:before="240" w:after="240" w:line="288" w:lineRule="auto"/>
       </w:pPr>
-      <w:bookmarkStart w:id="99" w:name="_Toc128605046"/>
-      <w:bookmarkStart w:id="100" w:name="_Toc128605425"/>
+      <w:bookmarkStart w:id="97" w:name="_Toc128605046"/>
+      <w:bookmarkStart w:id="98" w:name="_Toc128605425"/>
       <w:r>
         <w:lastRenderedPageBreak/>
         <w:t>Recomendaciones</w:t>
       </w:r>
-      <w:bookmarkEnd w:id="99"/>
-      <w:bookmarkEnd w:id="100"/>
+      <w:bookmarkEnd w:id="97"/>
+      <w:bookmarkEnd w:id="98"/>
     </w:p>
     <w:p>
       <w:pPr>
@@ -19160,14 +18297,14 @@
           <w:rFonts w:ascii="Garamond" w:eastAsia="Garamond" w:hAnsi="Garamond" w:cs="Garamond"/>
         </w:rPr>
       </w:pPr>
-      <w:bookmarkStart w:id="101" w:name="_Toc128605047"/>
-      <w:bookmarkStart w:id="102" w:name="_Toc128605426"/>
+      <w:bookmarkStart w:id="99" w:name="_Toc128605047"/>
+      <w:bookmarkStart w:id="100" w:name="_Toc128605426"/>
       <w:r>
         <w:lastRenderedPageBreak/>
         <w:t>Referencias bibliográficas</w:t>
       </w:r>
-      <w:bookmarkEnd w:id="101"/>
-      <w:bookmarkEnd w:id="102"/>
+      <w:bookmarkEnd w:id="99"/>
+      <w:bookmarkEnd w:id="100"/>
     </w:p>
     <w:p>
       <w:pPr>
@@ -19212,7 +18349,6 @@
           <w:szCs w:val="23"/>
         </w:rPr>
       </w:pPr>
-      <w:proofErr w:type="spellStart"/>
       <w:r>
         <w:rPr>
           <w:rFonts w:ascii="Garamond" w:hAnsi="Garamond"/>
@@ -19221,18 +18357,7 @@
           <w:sz w:val="23"/>
           <w:szCs w:val="23"/>
         </w:rPr>
-        <w:t>Internetbolivia</w:t>
-      </w:r>
-      <w:proofErr w:type="spellEnd"/>
-      <w:r>
-        <w:rPr>
-          <w:rFonts w:ascii="Garamond" w:hAnsi="Garamond"/>
-          <w:i/>
-          <w:iCs/>
-          <w:sz w:val="23"/>
-          <w:szCs w:val="23"/>
-        </w:rPr>
-        <w:t xml:space="preserve">. </w:t>
+        <w:t xml:space="preserve">Internetbolivia. </w:t>
       </w:r>
     </w:p>
     <w:p>
@@ -19301,43 +18426,7 @@
           <w:sz w:val="23"/>
           <w:szCs w:val="23"/>
         </w:rPr>
-        <w:t xml:space="preserve">. La Voz de Bolivia. </w:t>
-      </w:r>
-      <w:proofErr w:type="spellStart"/>
-      <w:r>
-        <w:rPr>
-          <w:rFonts w:ascii="Garamond" w:eastAsia="Arial" w:hAnsi="Garamond" w:cs="Arial"/>
-          <w:sz w:val="23"/>
-          <w:szCs w:val="23"/>
-        </w:rPr>
-        <w:t>Retrieved</w:t>
-      </w:r>
-      <w:proofErr w:type="spellEnd"/>
-      <w:r>
-        <w:rPr>
-          <w:rFonts w:ascii="Garamond" w:eastAsia="Arial" w:hAnsi="Garamond" w:cs="Arial"/>
-          <w:sz w:val="23"/>
-          <w:szCs w:val="23"/>
-        </w:rPr>
-        <w:t xml:space="preserve"> </w:t>
-      </w:r>
-      <w:proofErr w:type="spellStart"/>
-      <w:r>
-        <w:rPr>
-          <w:rFonts w:ascii="Garamond" w:eastAsia="Arial" w:hAnsi="Garamond" w:cs="Arial"/>
-          <w:sz w:val="23"/>
-          <w:szCs w:val="23"/>
-        </w:rPr>
-        <w:t>January</w:t>
-      </w:r>
-      <w:proofErr w:type="spellEnd"/>
-      <w:r>
-        <w:rPr>
-          <w:rFonts w:ascii="Garamond" w:eastAsia="Arial" w:hAnsi="Garamond" w:cs="Arial"/>
-          <w:sz w:val="23"/>
-          <w:szCs w:val="23"/>
-        </w:rPr>
-        <w:t xml:space="preserve"> 10, 2023, </w:t>
+        <w:t xml:space="preserve">. La Voz de Bolivia. Retrieved January 10, 2023, </w:t>
       </w:r>
     </w:p>
     <w:p>
@@ -19463,27 +18552,7 @@
           <w:szCs w:val="23"/>
           <w:lang w:val="en-US"/>
         </w:rPr>
-        <w:t xml:space="preserve">M. Shaw y D. </w:t>
-      </w:r>
-      <w:proofErr w:type="spellStart"/>
-      <w:r>
-        <w:rPr>
-          <w:rFonts w:ascii="Garamond" w:hAnsi="Garamond"/>
-          <w:sz w:val="23"/>
-          <w:szCs w:val="23"/>
-          <w:lang w:val="en-US"/>
-        </w:rPr>
-        <w:t>Garlan</w:t>
-      </w:r>
-      <w:proofErr w:type="spellEnd"/>
-      <w:r>
-        <w:rPr>
-          <w:rFonts w:ascii="Garamond" w:hAnsi="Garamond"/>
-          <w:sz w:val="23"/>
-          <w:szCs w:val="23"/>
-          <w:lang w:val="en-US"/>
-        </w:rPr>
-        <w:t xml:space="preserve">, Software architecture: </w:t>
+        <w:t xml:space="preserve">M. Shaw y D. Garlan, Software architecture: </w:t>
       </w:r>
       <w:r>
         <w:rPr>
@@ -19624,7 +18693,7 @@
           <w:rFonts w:ascii="Garamond" w:hAnsi="Garamond"/>
           <w:sz w:val="23"/>
           <w:szCs w:val="23"/>
-          <w:lang w:val="es-MX"/>
+          <w:lang w:val="en-US"/>
         </w:rPr>
         <w:t xml:space="preserve">PyPDF2 (3.0.1). (s. f.). </w:t>
       </w:r>
@@ -19634,25 +18703,7 @@
           <w:sz w:val="23"/>
           <w:szCs w:val="23"/>
         </w:rPr>
-        <w:t xml:space="preserve">[Librería]. </w:t>
-      </w:r>
-      <w:proofErr w:type="spellStart"/>
-      <w:r>
-        <w:rPr>
-          <w:rFonts w:ascii="Garamond" w:hAnsi="Garamond"/>
-          <w:sz w:val="23"/>
-          <w:szCs w:val="23"/>
-        </w:rPr>
-        <w:t>readthedocs</w:t>
-      </w:r>
-      <w:proofErr w:type="spellEnd"/>
-      <w:r>
-        <w:rPr>
-          <w:rFonts w:ascii="Garamond" w:hAnsi="Garamond"/>
-          <w:sz w:val="23"/>
-          <w:szCs w:val="23"/>
-        </w:rPr>
-        <w:t xml:space="preserve">. </w:t>
+        <w:t xml:space="preserve">[Librería]. readthedocs. </w:t>
       </w:r>
     </w:p>
     <w:p>
@@ -19704,25 +18755,7 @@
           <w:sz w:val="23"/>
           <w:szCs w:val="23"/>
         </w:rPr>
-        <w:t xml:space="preserve">Barreto, C. R., &amp; </w:t>
-      </w:r>
-      <w:proofErr w:type="spellStart"/>
-      <w:r>
-        <w:rPr>
-          <w:rFonts w:ascii="Garamond" w:eastAsia="Garamond" w:hAnsi="Garamond" w:cs="Garamond"/>
-          <w:sz w:val="23"/>
-          <w:szCs w:val="23"/>
-        </w:rPr>
-        <w:t>Diazgranados</w:t>
-      </w:r>
-      <w:proofErr w:type="spellEnd"/>
-      <w:r>
-        <w:rPr>
-          <w:rFonts w:ascii="Garamond" w:eastAsia="Garamond" w:hAnsi="Garamond" w:cs="Garamond"/>
-          <w:sz w:val="23"/>
-          <w:szCs w:val="23"/>
-        </w:rPr>
-        <w:t xml:space="preserve">, F. I. (2017, 1 1). </w:t>
+        <w:t xml:space="preserve">Barreto, C. R., &amp; Diazgranados, F. I. (2017, 1 1). </w:t>
       </w:r>
       <w:r>
         <w:rPr>
@@ -19772,7 +18805,7 @@
           <w:rFonts w:ascii="Garamond" w:eastAsia="Garamond" w:hAnsi="Garamond" w:cs="Garamond"/>
           <w:sz w:val="23"/>
           <w:szCs w:val="23"/>
-          <w:lang w:val="es-MX"/>
+          <w:lang w:val="en-US"/>
         </w:rPr>
       </w:pPr>
       <w:r>
@@ -19790,25 +18823,7 @@
           <w:sz w:val="23"/>
           <w:szCs w:val="23"/>
         </w:rPr>
-        <w:t>. (</w:t>
-      </w:r>
-      <w:proofErr w:type="spellStart"/>
-      <w:r>
-        <w:rPr>
-          <w:rFonts w:ascii="Garamond" w:eastAsia="Garamond" w:hAnsi="Garamond" w:cs="Garamond"/>
-          <w:sz w:val="23"/>
-          <w:szCs w:val="23"/>
-        </w:rPr>
-        <w:t>n.d</w:t>
-      </w:r>
-      <w:proofErr w:type="spellEnd"/>
-      <w:r>
-        <w:rPr>
-          <w:rFonts w:ascii="Garamond" w:eastAsia="Garamond" w:hAnsi="Garamond" w:cs="Garamond"/>
-          <w:sz w:val="23"/>
-          <w:szCs w:val="23"/>
-        </w:rPr>
-        <w:t xml:space="preserve">.). </w:t>
+        <w:t xml:space="preserve">. (n.d.). </w:t>
       </w:r>
       <w:r>
         <w:rPr>
@@ -19842,29 +18857,9 @@
           <w:rFonts w:ascii="Garamond" w:eastAsia="Garamond" w:hAnsi="Garamond" w:cs="Garamond"/>
           <w:sz w:val="23"/>
           <w:szCs w:val="23"/>
-          <w:lang w:val="es-MX"/>
-        </w:rPr>
-        <w:t xml:space="preserve"> Diciembre 20, 2022, </w:t>
-      </w:r>
-      <w:proofErr w:type="spellStart"/>
-      <w:r>
-        <w:rPr>
-          <w:rFonts w:ascii="Garamond" w:eastAsia="Garamond" w:hAnsi="Garamond" w:cs="Garamond"/>
-          <w:sz w:val="23"/>
-          <w:szCs w:val="23"/>
-          <w:lang w:val="es-MX"/>
-        </w:rPr>
-        <w:t>from</w:t>
-      </w:r>
-      <w:proofErr w:type="spellEnd"/>
-      <w:r>
-        <w:rPr>
-          <w:rFonts w:ascii="Garamond" w:eastAsia="Garamond" w:hAnsi="Garamond" w:cs="Garamond"/>
-          <w:sz w:val="23"/>
-          <w:szCs w:val="23"/>
-          <w:lang w:val="es-MX"/>
-        </w:rPr>
-        <w:t xml:space="preserve"> </w:t>
+          <w:lang w:val="en-US"/>
+        </w:rPr>
+        <w:t xml:space="preserve"> Diciembre 20, 2022, from </w:t>
       </w:r>
       <w:hyperlink r:id="rId70">
         <w:r>
@@ -19874,7 +18869,7 @@
             <w:sz w:val="23"/>
             <w:szCs w:val="23"/>
             <w:u w:val="single"/>
-            <w:lang w:val="es-MX"/>
+            <w:lang w:val="en-US"/>
           </w:rPr>
           <w:t>https://datos.gob.bo/about</w:t>
         </w:r>
@@ -19892,7 +18887,6 @@
           <w:lang w:val="en-US"/>
         </w:rPr>
       </w:pPr>
-      <w:proofErr w:type="spellStart"/>
       <w:r>
         <w:rPr>
           <w:rFonts w:ascii="Garamond" w:eastAsia="Garamond" w:hAnsi="Garamond" w:cs="Garamond"/>
@@ -19900,17 +18894,7 @@
           <w:szCs w:val="23"/>
           <w:lang w:val="en-US"/>
         </w:rPr>
-        <w:t>Bnamericas</w:t>
-      </w:r>
-      <w:proofErr w:type="spellEnd"/>
-      <w:r>
-        <w:rPr>
-          <w:rFonts w:ascii="Garamond" w:eastAsia="Garamond" w:hAnsi="Garamond" w:cs="Garamond"/>
-          <w:sz w:val="23"/>
-          <w:szCs w:val="23"/>
-          <w:lang w:val="en-US"/>
-        </w:rPr>
-        <w:t xml:space="preserve">. (2020, May 20). </w:t>
+        <w:t xml:space="preserve">Bnamericas. (2020, May 20). </w:t>
       </w:r>
       <w:r>
         <w:rPr>
@@ -19930,7 +18914,6 @@
         </w:rPr>
         <w:t xml:space="preserve"> </w:t>
       </w:r>
-      <w:proofErr w:type="spellStart"/>
       <w:r>
         <w:rPr>
           <w:rFonts w:ascii="Garamond" w:eastAsia="Garamond" w:hAnsi="Garamond" w:cs="Garamond"/>
@@ -19938,17 +18921,7 @@
           <w:szCs w:val="23"/>
           <w:lang w:val="en-US"/>
         </w:rPr>
-        <w:t>BNamericas</w:t>
-      </w:r>
-      <w:proofErr w:type="spellEnd"/>
-      <w:r>
-        <w:rPr>
-          <w:rFonts w:ascii="Garamond" w:eastAsia="Garamond" w:hAnsi="Garamond" w:cs="Garamond"/>
-          <w:sz w:val="23"/>
-          <w:szCs w:val="23"/>
-          <w:lang w:val="en-US"/>
-        </w:rPr>
-        <w:t xml:space="preserve">. Retrieved January 8, 2023, from </w:t>
+        <w:t xml:space="preserve">BNamericas. Retrieved January 8, 2023, from </w:t>
       </w:r>
     </w:p>
     <w:p>
@@ -20006,9 +18979,50 @@
           <w:szCs w:val="23"/>
           <w:lang w:val="en-US"/>
         </w:rPr>
-        <w:t xml:space="preserve">Python tutorial. Technical report, Centrum </w:t>
-      </w:r>
-      <w:proofErr w:type="spellStart"/>
+        <w:t>Python tutorial. Technical report, Centrum voor Wiskunde en Informatica (CWI)</w:t>
+      </w:r>
+      <w:r>
+        <w:rPr>
+          <w:rFonts w:ascii="Garamond" w:eastAsia="Garamond" w:hAnsi="Garamond" w:cs="Garamond"/>
+          <w:sz w:val="23"/>
+          <w:szCs w:val="23"/>
+          <w:lang w:val="en-US"/>
+        </w:rPr>
+        <w:t>, Amsterdam.</w:t>
+      </w:r>
+    </w:p>
+    <w:p>
+      <w:pPr>
+        <w:pStyle w:val="LO-normal"/>
+        <w:spacing w:before="120" w:after="120"/>
+        <w:rPr>
+          <w:rFonts w:ascii="Garamond" w:eastAsia="Garamond" w:hAnsi="Garamond" w:cs="Garamond"/>
+          <w:sz w:val="23"/>
+          <w:szCs w:val="23"/>
+          <w:lang w:val="en-US"/>
+        </w:rPr>
+      </w:pPr>
+    </w:p>
+    <w:p>
+      <w:pPr>
+        <w:pStyle w:val="LO-normal"/>
+        <w:spacing w:before="120" w:after="120"/>
+        <w:rPr>
+          <w:rFonts w:ascii="Garamond" w:eastAsia="Garamond" w:hAnsi="Garamond" w:cs="Garamond"/>
+          <w:sz w:val="23"/>
+          <w:szCs w:val="23"/>
+          <w:lang w:val="en-US"/>
+        </w:rPr>
+      </w:pPr>
+      <w:r>
+        <w:rPr>
+          <w:rFonts w:ascii="Garamond" w:eastAsia="Garamond" w:hAnsi="Garamond" w:cs="Garamond"/>
+          <w:sz w:val="23"/>
+          <w:szCs w:val="23"/>
+          <w:lang w:val="en-US"/>
+        </w:rPr>
+        <w:t xml:space="preserve">Ghezzi, C., Jazayeri, M., &amp; Mandrioli, D. (2017). </w:t>
+      </w:r>
       <w:r>
         <w:rPr>
           <w:rFonts w:ascii="Garamond" w:eastAsia="Garamond" w:hAnsi="Garamond" w:cs="Garamond"/>
@@ -20016,11 +19030,59 @@
           <w:iCs/>
           <w:sz w:val="23"/>
           <w:szCs w:val="23"/>
+        </w:rPr>
+        <w:t>Fundamentos de ingeniería del software</w:t>
+      </w:r>
+      <w:r>
+        <w:rPr>
+          <w:rFonts w:ascii="Garamond" w:eastAsia="Garamond" w:hAnsi="Garamond" w:cs="Garamond"/>
+          <w:sz w:val="23"/>
+          <w:szCs w:val="23"/>
+        </w:rPr>
+        <w:t xml:space="preserve">. </w:t>
+      </w:r>
+      <w:r>
+        <w:rPr>
+          <w:rFonts w:ascii="Garamond" w:eastAsia="Garamond" w:hAnsi="Garamond" w:cs="Garamond"/>
+          <w:sz w:val="23"/>
+          <w:szCs w:val="23"/>
           <w:lang w:val="en-US"/>
         </w:rPr>
-        <w:t>voor</w:t>
-      </w:r>
-      <w:proofErr w:type="spellEnd"/>
+        <w:t>Pearson.</w:t>
+      </w:r>
+    </w:p>
+    <w:p>
+      <w:pPr>
+        <w:pStyle w:val="LO-normal"/>
+        <w:spacing w:before="120" w:after="120"/>
+        <w:rPr>
+          <w:rFonts w:ascii="Garamond" w:eastAsia="Garamond" w:hAnsi="Garamond" w:cs="Garamond"/>
+          <w:sz w:val="23"/>
+          <w:szCs w:val="23"/>
+          <w:lang w:val="en-US"/>
+        </w:rPr>
+      </w:pPr>
+    </w:p>
+    <w:p>
+      <w:pPr>
+        <w:pStyle w:val="LO-normal"/>
+        <w:spacing w:before="120" w:after="120"/>
+        <w:rPr>
+          <w:rFonts w:ascii="Garamond" w:eastAsia="Garamond" w:hAnsi="Garamond" w:cs="Garamond"/>
+          <w:sz w:val="23"/>
+          <w:szCs w:val="23"/>
+          <w:lang w:val="en-US"/>
+        </w:rPr>
+      </w:pPr>
+      <w:r>
+        <w:rPr>
+          <w:rFonts w:ascii="Garamond" w:eastAsia="Garamond" w:hAnsi="Garamond" w:cs="Garamond"/>
+          <w:sz w:val="23"/>
+          <w:szCs w:val="23"/>
+          <w:lang w:val="en-US"/>
+        </w:rPr>
+        <w:t xml:space="preserve">McKinney, W. (2011). </w:t>
+      </w:r>
       <w:r>
         <w:rPr>
           <w:rFonts w:ascii="Garamond" w:eastAsia="Garamond" w:hAnsi="Garamond" w:cs="Garamond"/>
@@ -20030,9 +19092,116 @@
           <w:szCs w:val="23"/>
           <w:lang w:val="en-US"/>
         </w:rPr>
-        <w:t xml:space="preserve"> </w:t>
-      </w:r>
-      <w:proofErr w:type="spellStart"/>
+        <w:t>Python for data analysis: Data wrangling with Pandas, NumPy, and IPython</w:t>
+      </w:r>
+      <w:r>
+        <w:rPr>
+          <w:rFonts w:ascii="Garamond" w:eastAsia="Garamond" w:hAnsi="Garamond" w:cs="Garamond"/>
+          <w:sz w:val="23"/>
+          <w:szCs w:val="23"/>
+          <w:lang w:val="en-US"/>
+        </w:rPr>
+        <w:t>. O'Reilly Media.</w:t>
+      </w:r>
+    </w:p>
+    <w:p>
+      <w:pPr>
+        <w:pStyle w:val="LO-normal"/>
+        <w:spacing w:before="120" w:after="120"/>
+        <w:rPr>
+          <w:rFonts w:ascii="Garamond" w:eastAsia="Garamond" w:hAnsi="Garamond" w:cs="Garamond"/>
+          <w:sz w:val="23"/>
+          <w:szCs w:val="23"/>
+          <w:lang w:val="en-US"/>
+        </w:rPr>
+      </w:pPr>
+    </w:p>
+    <w:p>
+      <w:pPr>
+        <w:pStyle w:val="LO-normal"/>
+        <w:spacing w:before="120" w:after="120"/>
+        <w:rPr>
+          <w:rFonts w:ascii="Garamond" w:eastAsia="Garamond" w:hAnsi="Garamond" w:cs="Garamond"/>
+          <w:sz w:val="23"/>
+          <w:szCs w:val="23"/>
+          <w:lang w:val="en-US"/>
+        </w:rPr>
+      </w:pPr>
+      <w:r>
+        <w:rPr>
+          <w:rFonts w:ascii="Garamond" w:eastAsia="Garamond" w:hAnsi="Garamond" w:cs="Garamond"/>
+          <w:sz w:val="23"/>
+          <w:szCs w:val="23"/>
+          <w:lang w:val="en-US"/>
+        </w:rPr>
+        <w:t>Kluyver, T., Ragan-Kelley, B., Pérez, F., Granger, B. E., Bussonnier, M., Frederic, J., … IPython Development Team. (2016). Jupyter Notebook-A Publishing Format for Reproducible Computational Workflows. In Positioning and Power in Academic Publishing (pp. 87–90). International Society for Computers and their Applications.</w:t>
+      </w:r>
+    </w:p>
+    <w:p>
+      <w:pPr>
+        <w:pStyle w:val="LO-normal"/>
+        <w:spacing w:before="120" w:after="120"/>
+        <w:rPr>
+          <w:rFonts w:ascii="Garamond" w:eastAsia="Garamond" w:hAnsi="Garamond" w:cs="Garamond"/>
+          <w:sz w:val="23"/>
+          <w:szCs w:val="23"/>
+          <w:lang w:val="en-US"/>
+        </w:rPr>
+      </w:pPr>
+    </w:p>
+    <w:p>
+      <w:pPr>
+        <w:pStyle w:val="LO-normal"/>
+        <w:spacing w:before="120" w:after="120"/>
+        <w:rPr>
+          <w:rFonts w:ascii="Garamond" w:eastAsia="Garamond" w:hAnsi="Garamond" w:cs="Garamond"/>
+          <w:sz w:val="23"/>
+          <w:szCs w:val="23"/>
+          <w:lang w:val="en-US"/>
+        </w:rPr>
+      </w:pPr>
+      <w:r>
+        <w:rPr>
+          <w:rFonts w:ascii="Garamond" w:eastAsia="Garamond" w:hAnsi="Garamond" w:cs="Garamond"/>
+          <w:sz w:val="23"/>
+          <w:szCs w:val="23"/>
+          <w:lang w:val="en-US"/>
+        </w:rPr>
+        <w:t>Tableau. (2021). Tableau Prep Builder. https://www.tableau.com/products/prep-builder</w:t>
+      </w:r>
+    </w:p>
+    <w:p>
+      <w:pPr>
+        <w:pStyle w:val="LO-normal"/>
+        <w:spacing w:before="120" w:after="120"/>
+        <w:rPr>
+          <w:rFonts w:ascii="Garamond" w:eastAsia="Garamond" w:hAnsi="Garamond" w:cs="Garamond"/>
+          <w:sz w:val="23"/>
+          <w:szCs w:val="23"/>
+          <w:lang w:val="en-US"/>
+        </w:rPr>
+      </w:pPr>
+    </w:p>
+    <w:p>
+      <w:pPr>
+        <w:pStyle w:val="LO-normal"/>
+        <w:spacing w:before="120" w:after="120"/>
+        <w:rPr>
+          <w:rFonts w:ascii="Garamond" w:eastAsia="Garamond" w:hAnsi="Garamond" w:cs="Garamond"/>
+          <w:sz w:val="23"/>
+          <w:szCs w:val="23"/>
+          <w:lang w:val="es-MX"/>
+        </w:rPr>
+      </w:pPr>
+      <w:r>
+        <w:rPr>
+          <w:rFonts w:ascii="Garamond" w:eastAsia="Garamond" w:hAnsi="Garamond" w:cs="Garamond"/>
+          <w:sz w:val="23"/>
+          <w:szCs w:val="23"/>
+          <w:lang w:val="es-MX"/>
+        </w:rPr>
+        <w:t xml:space="preserve">García, J. R., &amp; Perrotta, C. (2016). </w:t>
+      </w:r>
       <w:r>
         <w:rPr>
           <w:rFonts w:ascii="Garamond" w:eastAsia="Garamond" w:hAnsi="Garamond" w:cs="Garamond"/>
@@ -20040,11 +19209,52 @@
           <w:iCs/>
           <w:sz w:val="23"/>
           <w:szCs w:val="23"/>
-          <w:lang w:val="en-US"/>
-        </w:rPr>
-        <w:t>Wiskunde</w:t>
-      </w:r>
-      <w:proofErr w:type="spellEnd"/>
+          <w:lang w:val="es-MX"/>
+        </w:rPr>
+        <w:t>Política pública de inclusión digital en Bolivia: Análisis crítico del programa Bolivia Digital. Revista Latinoamericana de Ciencias Sociales, Niñez y Juventud</w:t>
+      </w:r>
+      <w:r>
+        <w:rPr>
+          <w:rFonts w:ascii="Garamond" w:eastAsia="Garamond" w:hAnsi="Garamond" w:cs="Garamond"/>
+          <w:sz w:val="23"/>
+          <w:szCs w:val="23"/>
+          <w:lang w:val="es-MX"/>
+        </w:rPr>
+        <w:t>, 14(2), 1493-1506.</w:t>
+      </w:r>
+    </w:p>
+    <w:p>
+      <w:pPr>
+        <w:pStyle w:val="LO-normal"/>
+        <w:spacing w:before="120" w:after="120"/>
+        <w:rPr>
+          <w:rFonts w:ascii="Garamond" w:eastAsia="Garamond" w:hAnsi="Garamond" w:cs="Garamond"/>
+          <w:sz w:val="23"/>
+          <w:szCs w:val="23"/>
+          <w:lang w:val="es-MX"/>
+        </w:rPr>
+      </w:pPr>
+    </w:p>
+    <w:p>
+      <w:pPr>
+        <w:pStyle w:val="LO-normal"/>
+        <w:spacing w:before="120" w:after="120"/>
+        <w:rPr>
+          <w:rFonts w:ascii="Garamond" w:eastAsia="Garamond" w:hAnsi="Garamond" w:cs="Garamond"/>
+          <w:sz w:val="23"/>
+          <w:szCs w:val="23"/>
+          <w:lang w:val="es-MX"/>
+        </w:rPr>
+      </w:pPr>
+      <w:r>
+        <w:rPr>
+          <w:rFonts w:ascii="Garamond" w:eastAsia="Garamond" w:hAnsi="Garamond" w:cs="Garamond"/>
+          <w:sz w:val="23"/>
+          <w:szCs w:val="23"/>
+          <w:lang w:val="es-MX"/>
+        </w:rPr>
+        <w:t>Olmos, M. (2017</w:t>
+      </w:r>
       <w:r>
         <w:rPr>
           <w:rFonts w:ascii="Garamond" w:eastAsia="Garamond" w:hAnsi="Garamond" w:cs="Garamond"/>
@@ -20052,579 +19262,62 @@
           <w:iCs/>
           <w:sz w:val="23"/>
           <w:szCs w:val="23"/>
+          <w:lang w:val="es-MX"/>
+        </w:rPr>
+        <w:t>). El programa Bolivia Digital: Inclusión digital, innovación y desarrollo en Bolivia</w:t>
+      </w:r>
+      <w:r>
+        <w:rPr>
+          <w:rFonts w:ascii="Garamond" w:eastAsia="Garamond" w:hAnsi="Garamond" w:cs="Garamond"/>
+          <w:sz w:val="23"/>
+          <w:szCs w:val="23"/>
+          <w:lang w:val="es-MX"/>
+        </w:rPr>
+        <w:t xml:space="preserve">. </w:t>
+      </w:r>
+      <w:r>
+        <w:rPr>
+          <w:rFonts w:ascii="Garamond" w:eastAsia="Garamond" w:hAnsi="Garamond" w:cs="Garamond"/>
+          <w:sz w:val="23"/>
+          <w:szCs w:val="23"/>
+          <w:lang w:val="es-MX"/>
+        </w:rPr>
+        <w:t>Revista Interamericana de Bibliotecología, 40(3), 249-258.</w:t>
+      </w:r>
+    </w:p>
+    <w:p>
+      <w:pPr>
+        <w:pStyle w:val="LO-normal"/>
+        <w:spacing w:before="120" w:after="120"/>
+        <w:rPr>
+          <w:rFonts w:ascii="Garamond" w:eastAsia="Garamond" w:hAnsi="Garamond" w:cs="Garamond"/>
+          <w:sz w:val="23"/>
+          <w:szCs w:val="23"/>
+          <w:lang w:val="es-MX"/>
+        </w:rPr>
+      </w:pPr>
+    </w:p>
+    <w:p>
+      <w:pPr>
+        <w:pStyle w:val="LO-normal"/>
+        <w:spacing w:before="240" w:after="240"/>
+        <w:rPr>
+          <w:rFonts w:ascii="Garamond" w:eastAsia="Garamond" w:hAnsi="Garamond" w:cs="Garamond"/>
+          <w:color w:val="000000"/>
+          <w:sz w:val="23"/>
+          <w:szCs w:val="23"/>
           <w:lang w:val="en-US"/>
         </w:rPr>
-        <w:t xml:space="preserve"> </w:t>
-      </w:r>
-      <w:proofErr w:type="spellStart"/>
-      <w:r>
-        <w:rPr>
-          <w:rFonts w:ascii="Garamond" w:eastAsia="Garamond" w:hAnsi="Garamond" w:cs="Garamond"/>
-          <w:i/>
-          <w:iCs/>
-          <w:sz w:val="23"/>
-          <w:szCs w:val="23"/>
-          <w:lang w:val="en-US"/>
-        </w:rPr>
-        <w:t>en</w:t>
-      </w:r>
-      <w:proofErr w:type="spellEnd"/>
-      <w:r>
-        <w:rPr>
-          <w:rFonts w:ascii="Garamond" w:eastAsia="Garamond" w:hAnsi="Garamond" w:cs="Garamond"/>
-          <w:i/>
-          <w:iCs/>
-          <w:sz w:val="23"/>
-          <w:szCs w:val="23"/>
-          <w:lang w:val="en-US"/>
-        </w:rPr>
-        <w:t xml:space="preserve"> Informatica (CWI)</w:t>
-      </w:r>
-      <w:r>
-        <w:rPr>
-          <w:rFonts w:ascii="Garamond" w:eastAsia="Garamond" w:hAnsi="Garamond" w:cs="Garamond"/>
-          <w:sz w:val="23"/>
-          <w:szCs w:val="23"/>
-          <w:lang w:val="en-US"/>
-        </w:rPr>
-        <w:t>, Amsterdam.</w:t>
-      </w:r>
-    </w:p>
-    <w:p>
-      <w:pPr>
-        <w:pStyle w:val="LO-normal"/>
-        <w:spacing w:before="120" w:after="120"/>
-        <w:rPr>
-          <w:rFonts w:ascii="Garamond" w:eastAsia="Garamond" w:hAnsi="Garamond" w:cs="Garamond"/>
-          <w:sz w:val="23"/>
-          <w:szCs w:val="23"/>
-          <w:lang w:val="en-US"/>
-        </w:rPr>
-      </w:pPr>
-    </w:p>
-    <w:p>
-      <w:pPr>
-        <w:pStyle w:val="LO-normal"/>
-        <w:spacing w:before="120" w:after="120"/>
-        <w:rPr>
-          <w:rFonts w:ascii="Garamond" w:eastAsia="Garamond" w:hAnsi="Garamond" w:cs="Garamond"/>
-          <w:sz w:val="23"/>
-          <w:szCs w:val="23"/>
-          <w:lang w:val="en-US"/>
-        </w:rPr>
-      </w:pPr>
-      <w:proofErr w:type="spellStart"/>
-      <w:r>
-        <w:rPr>
-          <w:rFonts w:ascii="Garamond" w:eastAsia="Garamond" w:hAnsi="Garamond" w:cs="Garamond"/>
-          <w:sz w:val="23"/>
-          <w:szCs w:val="23"/>
-          <w:lang w:val="en-US"/>
-        </w:rPr>
-        <w:t>Ghezzi</w:t>
-      </w:r>
-      <w:proofErr w:type="spellEnd"/>
-      <w:r>
-        <w:rPr>
-          <w:rFonts w:ascii="Garamond" w:eastAsia="Garamond" w:hAnsi="Garamond" w:cs="Garamond"/>
-          <w:sz w:val="23"/>
-          <w:szCs w:val="23"/>
-          <w:lang w:val="en-US"/>
-        </w:rPr>
-        <w:t xml:space="preserve">, C., </w:t>
-      </w:r>
-      <w:proofErr w:type="spellStart"/>
-      <w:r>
-        <w:rPr>
-          <w:rFonts w:ascii="Garamond" w:eastAsia="Garamond" w:hAnsi="Garamond" w:cs="Garamond"/>
-          <w:sz w:val="23"/>
-          <w:szCs w:val="23"/>
-          <w:lang w:val="en-US"/>
-        </w:rPr>
-        <w:t>Jazayeri</w:t>
-      </w:r>
-      <w:proofErr w:type="spellEnd"/>
-      <w:r>
-        <w:rPr>
-          <w:rFonts w:ascii="Garamond" w:eastAsia="Garamond" w:hAnsi="Garamond" w:cs="Garamond"/>
-          <w:sz w:val="23"/>
-          <w:szCs w:val="23"/>
-          <w:lang w:val="en-US"/>
-        </w:rPr>
-        <w:t xml:space="preserve">, M., &amp; </w:t>
-      </w:r>
-      <w:proofErr w:type="spellStart"/>
-      <w:r>
-        <w:rPr>
-          <w:rFonts w:ascii="Garamond" w:eastAsia="Garamond" w:hAnsi="Garamond" w:cs="Garamond"/>
-          <w:sz w:val="23"/>
-          <w:szCs w:val="23"/>
-          <w:lang w:val="en-US"/>
-        </w:rPr>
-        <w:t>Mandrioli</w:t>
-      </w:r>
-      <w:proofErr w:type="spellEnd"/>
-      <w:r>
-        <w:rPr>
-          <w:rFonts w:ascii="Garamond" w:eastAsia="Garamond" w:hAnsi="Garamond" w:cs="Garamond"/>
-          <w:sz w:val="23"/>
-          <w:szCs w:val="23"/>
-          <w:lang w:val="en-US"/>
-        </w:rPr>
-        <w:t xml:space="preserve">, D. (2017). </w:t>
-      </w:r>
-      <w:r>
-        <w:rPr>
-          <w:rFonts w:ascii="Garamond" w:eastAsia="Garamond" w:hAnsi="Garamond" w:cs="Garamond"/>
-          <w:i/>
-          <w:iCs/>
-          <w:sz w:val="23"/>
-          <w:szCs w:val="23"/>
-        </w:rPr>
-        <w:t>Fundamentos de ingeniería del software</w:t>
-      </w:r>
-      <w:r>
-        <w:rPr>
-          <w:rFonts w:ascii="Garamond" w:eastAsia="Garamond" w:hAnsi="Garamond" w:cs="Garamond"/>
-          <w:sz w:val="23"/>
-          <w:szCs w:val="23"/>
-        </w:rPr>
-        <w:t xml:space="preserve">. </w:t>
-      </w:r>
-      <w:r>
-        <w:rPr>
-          <w:rFonts w:ascii="Garamond" w:eastAsia="Garamond" w:hAnsi="Garamond" w:cs="Garamond"/>
-          <w:sz w:val="23"/>
-          <w:szCs w:val="23"/>
-          <w:lang w:val="en-US"/>
-        </w:rPr>
-        <w:t>Pearson.</w:t>
-      </w:r>
-    </w:p>
-    <w:p>
-      <w:pPr>
-        <w:pStyle w:val="LO-normal"/>
-        <w:spacing w:before="120" w:after="120"/>
-        <w:rPr>
-          <w:rFonts w:ascii="Garamond" w:eastAsia="Garamond" w:hAnsi="Garamond" w:cs="Garamond"/>
-          <w:sz w:val="23"/>
-          <w:szCs w:val="23"/>
-          <w:lang w:val="en-US"/>
-        </w:rPr>
-      </w:pPr>
-    </w:p>
-    <w:p>
-      <w:pPr>
-        <w:pStyle w:val="LO-normal"/>
-        <w:spacing w:before="120" w:after="120"/>
-        <w:rPr>
-          <w:rFonts w:ascii="Garamond" w:eastAsia="Garamond" w:hAnsi="Garamond" w:cs="Garamond"/>
-          <w:sz w:val="23"/>
-          <w:szCs w:val="23"/>
-          <w:lang w:val="en-US"/>
-        </w:rPr>
-      </w:pPr>
-      <w:r>
-        <w:rPr>
-          <w:rFonts w:ascii="Garamond" w:eastAsia="Garamond" w:hAnsi="Garamond" w:cs="Garamond"/>
-          <w:sz w:val="23"/>
-          <w:szCs w:val="23"/>
-          <w:lang w:val="en-US"/>
-        </w:rPr>
-        <w:t xml:space="preserve">McKinney, W. (2011). </w:t>
-      </w:r>
-      <w:r>
-        <w:rPr>
-          <w:rFonts w:ascii="Garamond" w:eastAsia="Garamond" w:hAnsi="Garamond" w:cs="Garamond"/>
-          <w:i/>
-          <w:iCs/>
-          <w:sz w:val="23"/>
-          <w:szCs w:val="23"/>
-          <w:lang w:val="en-US"/>
-        </w:rPr>
-        <w:t xml:space="preserve">Python for data analysis: Data wrangling with Pandas, NumPy, and </w:t>
-      </w:r>
-      <w:proofErr w:type="spellStart"/>
-      <w:r>
-        <w:rPr>
-          <w:rFonts w:ascii="Garamond" w:eastAsia="Garamond" w:hAnsi="Garamond" w:cs="Garamond"/>
-          <w:i/>
-          <w:iCs/>
-          <w:sz w:val="23"/>
-          <w:szCs w:val="23"/>
-          <w:lang w:val="en-US"/>
-        </w:rPr>
-        <w:t>IPython</w:t>
-      </w:r>
-      <w:proofErr w:type="spellEnd"/>
-      <w:r>
-        <w:rPr>
-          <w:rFonts w:ascii="Garamond" w:eastAsia="Garamond" w:hAnsi="Garamond" w:cs="Garamond"/>
-          <w:sz w:val="23"/>
-          <w:szCs w:val="23"/>
-          <w:lang w:val="en-US"/>
-        </w:rPr>
-        <w:t>. O'Reilly Media.</w:t>
-      </w:r>
-    </w:p>
-    <w:p>
-      <w:pPr>
-        <w:pStyle w:val="LO-normal"/>
-        <w:spacing w:before="120" w:after="120"/>
-        <w:rPr>
-          <w:rFonts w:ascii="Garamond" w:eastAsia="Garamond" w:hAnsi="Garamond" w:cs="Garamond"/>
-          <w:sz w:val="23"/>
-          <w:szCs w:val="23"/>
-          <w:lang w:val="en-US"/>
-        </w:rPr>
-      </w:pPr>
-    </w:p>
-    <w:p>
-      <w:pPr>
-        <w:pStyle w:val="LO-normal"/>
-        <w:spacing w:before="120" w:after="120"/>
-        <w:rPr>
-          <w:rFonts w:ascii="Garamond" w:eastAsia="Garamond" w:hAnsi="Garamond" w:cs="Garamond"/>
-          <w:sz w:val="23"/>
-          <w:szCs w:val="23"/>
-          <w:lang w:val="en-US"/>
-        </w:rPr>
-      </w:pPr>
-      <w:proofErr w:type="spellStart"/>
-      <w:r>
-        <w:rPr>
-          <w:rFonts w:ascii="Garamond" w:eastAsia="Garamond" w:hAnsi="Garamond" w:cs="Garamond"/>
-          <w:sz w:val="23"/>
-          <w:szCs w:val="23"/>
-          <w:lang w:val="en-US"/>
-        </w:rPr>
-        <w:t>Kluyver</w:t>
-      </w:r>
-      <w:proofErr w:type="spellEnd"/>
-      <w:r>
-        <w:rPr>
-          <w:rFonts w:ascii="Garamond" w:eastAsia="Garamond" w:hAnsi="Garamond" w:cs="Garamond"/>
-          <w:sz w:val="23"/>
-          <w:szCs w:val="23"/>
-          <w:lang w:val="en-US"/>
-        </w:rPr>
-        <w:t xml:space="preserve">, T., Ragan-Kelley, B., Pérez, F., Granger, B. E., </w:t>
-      </w:r>
-      <w:proofErr w:type="spellStart"/>
-      <w:r>
-        <w:rPr>
-          <w:rFonts w:ascii="Garamond" w:eastAsia="Garamond" w:hAnsi="Garamond" w:cs="Garamond"/>
-          <w:sz w:val="23"/>
-          <w:szCs w:val="23"/>
-          <w:lang w:val="en-US"/>
-        </w:rPr>
-        <w:t>Bussonnier</w:t>
-      </w:r>
-      <w:proofErr w:type="spellEnd"/>
-      <w:r>
-        <w:rPr>
-          <w:rFonts w:ascii="Garamond" w:eastAsia="Garamond" w:hAnsi="Garamond" w:cs="Garamond"/>
-          <w:sz w:val="23"/>
-          <w:szCs w:val="23"/>
-          <w:lang w:val="en-US"/>
-        </w:rPr>
-        <w:t xml:space="preserve">, M., Frederic, J., … </w:t>
-      </w:r>
-      <w:proofErr w:type="spellStart"/>
-      <w:r>
-        <w:rPr>
-          <w:rFonts w:ascii="Garamond" w:eastAsia="Garamond" w:hAnsi="Garamond" w:cs="Garamond"/>
-          <w:sz w:val="23"/>
-          <w:szCs w:val="23"/>
-          <w:lang w:val="en-US"/>
-        </w:rPr>
-        <w:t>IPython</w:t>
-      </w:r>
-      <w:proofErr w:type="spellEnd"/>
-      <w:r>
-        <w:rPr>
-          <w:rFonts w:ascii="Garamond" w:eastAsia="Garamond" w:hAnsi="Garamond" w:cs="Garamond"/>
-          <w:sz w:val="23"/>
-          <w:szCs w:val="23"/>
-          <w:lang w:val="en-US"/>
-        </w:rPr>
-        <w:t xml:space="preserve"> Development Team. (2016). Jupyter Notebook-A Publishing Format for Reproducible Computational Workflows. In Positioning and Power in Academic Publishing (pp. 87–90). International Society for Computers and their Applications.</w:t>
-      </w:r>
-    </w:p>
-    <w:p>
-      <w:pPr>
-        <w:pStyle w:val="LO-normal"/>
-        <w:spacing w:before="120" w:after="120"/>
-        <w:rPr>
-          <w:rFonts w:ascii="Garamond" w:eastAsia="Garamond" w:hAnsi="Garamond" w:cs="Garamond"/>
-          <w:sz w:val="23"/>
-          <w:szCs w:val="23"/>
-          <w:lang w:val="en-US"/>
-        </w:rPr>
-      </w:pPr>
-    </w:p>
-    <w:p>
-      <w:pPr>
-        <w:pStyle w:val="LO-normal"/>
-        <w:spacing w:before="120" w:after="120"/>
-        <w:rPr>
-          <w:rFonts w:ascii="Garamond" w:eastAsia="Garamond" w:hAnsi="Garamond" w:cs="Garamond"/>
-          <w:sz w:val="23"/>
-          <w:szCs w:val="23"/>
-          <w:lang w:val="en-US"/>
-        </w:rPr>
-      </w:pPr>
-      <w:r>
-        <w:rPr>
-          <w:rFonts w:ascii="Garamond" w:eastAsia="Garamond" w:hAnsi="Garamond" w:cs="Garamond"/>
-          <w:sz w:val="23"/>
-          <w:szCs w:val="23"/>
-          <w:lang w:val="en-US"/>
-        </w:rPr>
-        <w:t>Tableau. (2021). Tableau Prep Builder. https://www.tableau.com/products/prep-builder</w:t>
-      </w:r>
-    </w:p>
-    <w:p>
-      <w:pPr>
-        <w:pStyle w:val="LO-normal"/>
-        <w:spacing w:before="120" w:after="120"/>
-        <w:rPr>
-          <w:rFonts w:ascii="Garamond" w:eastAsia="Garamond" w:hAnsi="Garamond" w:cs="Garamond"/>
-          <w:sz w:val="23"/>
-          <w:szCs w:val="23"/>
-          <w:lang w:val="en-US"/>
-        </w:rPr>
-      </w:pPr>
-    </w:p>
-    <w:p>
-      <w:pPr>
-        <w:pStyle w:val="LO-normal"/>
-        <w:spacing w:before="120" w:after="120"/>
-        <w:rPr>
-          <w:rFonts w:ascii="Garamond" w:eastAsia="Garamond" w:hAnsi="Garamond" w:cs="Garamond"/>
+      </w:pPr>
+      <w:r>
+        <w:rPr>
+          <w:rFonts w:ascii="Garamond" w:eastAsia="Garamond" w:hAnsi="Garamond" w:cs="Garamond"/>
+          <w:color w:val="000000"/>
           <w:sz w:val="23"/>
           <w:szCs w:val="23"/>
           <w:lang w:val="es-MX"/>
         </w:rPr>
-      </w:pPr>
-      <w:r>
-        <w:rPr>
-          <w:rFonts w:ascii="Garamond" w:eastAsia="Garamond" w:hAnsi="Garamond" w:cs="Garamond"/>
-          <w:sz w:val="23"/>
-          <w:szCs w:val="23"/>
-          <w:lang w:val="es-MX"/>
-        </w:rPr>
-        <w:t xml:space="preserve">García, J. R., &amp; </w:t>
-      </w:r>
-      <w:proofErr w:type="spellStart"/>
-      <w:r>
-        <w:rPr>
-          <w:rFonts w:ascii="Garamond" w:eastAsia="Garamond" w:hAnsi="Garamond" w:cs="Garamond"/>
-          <w:sz w:val="23"/>
-          <w:szCs w:val="23"/>
-          <w:lang w:val="es-MX"/>
-        </w:rPr>
-        <w:t>Perrotta</w:t>
-      </w:r>
-      <w:proofErr w:type="spellEnd"/>
-      <w:r>
-        <w:rPr>
-          <w:rFonts w:ascii="Garamond" w:eastAsia="Garamond" w:hAnsi="Garamond" w:cs="Garamond"/>
-          <w:sz w:val="23"/>
-          <w:szCs w:val="23"/>
-          <w:lang w:val="es-MX"/>
-        </w:rPr>
-        <w:t xml:space="preserve">, C. (2016). </w:t>
-      </w:r>
-      <w:r>
-        <w:rPr>
-          <w:rFonts w:ascii="Garamond" w:eastAsia="Garamond" w:hAnsi="Garamond" w:cs="Garamond"/>
-          <w:i/>
-          <w:iCs/>
-          <w:sz w:val="23"/>
-          <w:szCs w:val="23"/>
-          <w:lang w:val="es-MX"/>
-        </w:rPr>
-        <w:t>Política pública de inclusión digital en Bolivia: Análisis crítico del programa Bolivia Digital. Revista Latinoamericana de Ciencias Sociales, Niñez y Juventud</w:t>
-      </w:r>
-      <w:r>
-        <w:rPr>
-          <w:rFonts w:ascii="Garamond" w:eastAsia="Garamond" w:hAnsi="Garamond" w:cs="Garamond"/>
-          <w:sz w:val="23"/>
-          <w:szCs w:val="23"/>
-          <w:lang w:val="es-MX"/>
-        </w:rPr>
-        <w:t>, 14(2), 1493-1506.</w:t>
-      </w:r>
-    </w:p>
-    <w:p>
-      <w:pPr>
-        <w:pStyle w:val="LO-normal"/>
-        <w:spacing w:before="120" w:after="120"/>
-        <w:rPr>
-          <w:rFonts w:ascii="Garamond" w:eastAsia="Garamond" w:hAnsi="Garamond" w:cs="Garamond"/>
-          <w:sz w:val="23"/>
-          <w:szCs w:val="23"/>
-          <w:lang w:val="es-MX"/>
-        </w:rPr>
-      </w:pPr>
-    </w:p>
-    <w:p>
-      <w:pPr>
-        <w:pStyle w:val="LO-normal"/>
-        <w:spacing w:before="120" w:after="120"/>
-        <w:rPr>
-          <w:rFonts w:ascii="Garamond" w:eastAsia="Garamond" w:hAnsi="Garamond" w:cs="Garamond"/>
-          <w:sz w:val="23"/>
-          <w:szCs w:val="23"/>
-          <w:lang w:val="en-US"/>
-        </w:rPr>
-      </w:pPr>
-      <w:r>
-        <w:rPr>
-          <w:rFonts w:ascii="Garamond" w:eastAsia="Garamond" w:hAnsi="Garamond" w:cs="Garamond"/>
-          <w:sz w:val="23"/>
-          <w:szCs w:val="23"/>
-          <w:lang w:val="es-MX"/>
-        </w:rPr>
-        <w:t>Olmos, M. (2017</w:t>
-      </w:r>
-      <w:r>
-        <w:rPr>
-          <w:rFonts w:ascii="Garamond" w:eastAsia="Garamond" w:hAnsi="Garamond" w:cs="Garamond"/>
-          <w:i/>
-          <w:iCs/>
-          <w:sz w:val="23"/>
-          <w:szCs w:val="23"/>
-          <w:lang w:val="es-MX"/>
-        </w:rPr>
-        <w:t>). El programa Bolivia Digital: Inclusión digital, innovación y desarrollo en Bolivia</w:t>
-      </w:r>
-      <w:r>
-        <w:rPr>
-          <w:rFonts w:ascii="Garamond" w:eastAsia="Garamond" w:hAnsi="Garamond" w:cs="Garamond"/>
-          <w:sz w:val="23"/>
-          <w:szCs w:val="23"/>
-          <w:lang w:val="es-MX"/>
-        </w:rPr>
-        <w:t xml:space="preserve">. </w:t>
-      </w:r>
-      <w:proofErr w:type="spellStart"/>
-      <w:r>
-        <w:rPr>
-          <w:rFonts w:ascii="Garamond" w:eastAsia="Garamond" w:hAnsi="Garamond" w:cs="Garamond"/>
-          <w:sz w:val="23"/>
-          <w:szCs w:val="23"/>
-          <w:lang w:val="en-US"/>
-        </w:rPr>
-        <w:t>Revista</w:t>
-      </w:r>
-      <w:proofErr w:type="spellEnd"/>
-      <w:r>
-        <w:rPr>
-          <w:rFonts w:ascii="Garamond" w:eastAsia="Garamond" w:hAnsi="Garamond" w:cs="Garamond"/>
-          <w:sz w:val="23"/>
-          <w:szCs w:val="23"/>
-          <w:lang w:val="en-US"/>
-        </w:rPr>
-        <w:t xml:space="preserve"> </w:t>
-      </w:r>
-      <w:proofErr w:type="spellStart"/>
-      <w:r>
-        <w:rPr>
-          <w:rFonts w:ascii="Garamond" w:eastAsia="Garamond" w:hAnsi="Garamond" w:cs="Garamond"/>
-          <w:sz w:val="23"/>
-          <w:szCs w:val="23"/>
-          <w:lang w:val="en-US"/>
-        </w:rPr>
-        <w:t>Interamericana</w:t>
-      </w:r>
-      <w:proofErr w:type="spellEnd"/>
-      <w:r>
-        <w:rPr>
-          <w:rFonts w:ascii="Garamond" w:eastAsia="Garamond" w:hAnsi="Garamond" w:cs="Garamond"/>
-          <w:sz w:val="23"/>
-          <w:szCs w:val="23"/>
-          <w:lang w:val="en-US"/>
-        </w:rPr>
-        <w:t xml:space="preserve"> de </w:t>
-      </w:r>
-      <w:proofErr w:type="spellStart"/>
-      <w:r>
-        <w:rPr>
-          <w:rFonts w:ascii="Garamond" w:eastAsia="Garamond" w:hAnsi="Garamond" w:cs="Garamond"/>
-          <w:sz w:val="23"/>
-          <w:szCs w:val="23"/>
-          <w:lang w:val="en-US"/>
-        </w:rPr>
-        <w:t>Bibliotecología</w:t>
-      </w:r>
-      <w:proofErr w:type="spellEnd"/>
-      <w:r>
-        <w:rPr>
-          <w:rFonts w:ascii="Garamond" w:eastAsia="Garamond" w:hAnsi="Garamond" w:cs="Garamond"/>
-          <w:sz w:val="23"/>
-          <w:szCs w:val="23"/>
-          <w:lang w:val="en-US"/>
-        </w:rPr>
-        <w:t>, 40(3), 249-258.</w:t>
-      </w:r>
-    </w:p>
-    <w:p>
-      <w:pPr>
-        <w:pStyle w:val="LO-normal"/>
-        <w:spacing w:before="120" w:after="120"/>
-        <w:rPr>
-          <w:rFonts w:ascii="Garamond" w:eastAsia="Garamond" w:hAnsi="Garamond" w:cs="Garamond"/>
-          <w:sz w:val="23"/>
-          <w:szCs w:val="23"/>
-          <w:lang w:val="en-US"/>
-        </w:rPr>
-      </w:pPr>
-    </w:p>
-    <w:p>
-      <w:pPr>
-        <w:pStyle w:val="LO-normal"/>
-        <w:spacing w:before="240" w:after="240"/>
-        <w:rPr>
-          <w:rFonts w:ascii="Garamond" w:eastAsia="Garamond" w:hAnsi="Garamond" w:cs="Garamond"/>
-          <w:color w:val="000000"/>
-          <w:sz w:val="23"/>
-          <w:szCs w:val="23"/>
-          <w:lang w:val="en-US"/>
-        </w:rPr>
-      </w:pPr>
-      <w:r>
-        <w:rPr>
-          <w:rFonts w:ascii="Garamond" w:eastAsia="Garamond" w:hAnsi="Garamond" w:cs="Garamond"/>
-          <w:color w:val="000000"/>
-          <w:sz w:val="23"/>
-          <w:szCs w:val="23"/>
-          <w:lang w:val="en-US"/>
-        </w:rPr>
-        <w:t xml:space="preserve">Hair, J. F., Black, W. C., </w:t>
-      </w:r>
-      <w:proofErr w:type="spellStart"/>
-      <w:r>
-        <w:rPr>
-          <w:rFonts w:ascii="Garamond" w:eastAsia="Garamond" w:hAnsi="Garamond" w:cs="Garamond"/>
-          <w:color w:val="000000"/>
-          <w:sz w:val="23"/>
-          <w:szCs w:val="23"/>
-          <w:lang w:val="en-US"/>
-        </w:rPr>
-        <w:t>Babin</w:t>
-      </w:r>
-      <w:proofErr w:type="spellEnd"/>
-      <w:r>
-        <w:rPr>
-          <w:rFonts w:ascii="Garamond" w:eastAsia="Garamond" w:hAnsi="Garamond" w:cs="Garamond"/>
-          <w:color w:val="000000"/>
-          <w:sz w:val="23"/>
-          <w:szCs w:val="23"/>
-          <w:lang w:val="en-US"/>
-        </w:rPr>
-        <w:t xml:space="preserve">, B. J., &amp; Anderson, R. E. (2014). </w:t>
+        <w:t xml:space="preserve">Hair, J. F., Black, W. C., Babin, B. J., &amp; Anderson, R. E. (2014). </w:t>
       </w:r>
       <w:r>
         <w:rPr>
@@ -20634,19 +19327,29 @@
           <w:color w:val="000000"/>
           <w:sz w:val="23"/>
           <w:szCs w:val="23"/>
+          <w:lang w:val="es-MX"/>
+        </w:rPr>
+        <w:t xml:space="preserve">Multivariate data analysis </w:t>
+      </w:r>
+      <w:r>
+        <w:rPr>
+          <w:rFonts w:ascii="Garamond" w:eastAsia="Garamond" w:hAnsi="Garamond" w:cs="Garamond"/>
+          <w:color w:val="000000"/>
+          <w:sz w:val="23"/>
+          <w:szCs w:val="23"/>
+          <w:lang w:val="es-MX"/>
+        </w:rPr>
+        <w:t xml:space="preserve">(7th ed.). </w:t>
+      </w:r>
+      <w:r>
+        <w:rPr>
+          <w:rFonts w:ascii="Garamond" w:eastAsia="Garamond" w:hAnsi="Garamond" w:cs="Garamond"/>
+          <w:color w:val="000000"/>
+          <w:sz w:val="23"/>
+          <w:szCs w:val="23"/>
           <w:lang w:val="en-US"/>
         </w:rPr>
-        <w:t xml:space="preserve">Multivariate data analysis </w:t>
-      </w:r>
-      <w:r>
-        <w:rPr>
-          <w:rFonts w:ascii="Garamond" w:eastAsia="Garamond" w:hAnsi="Garamond" w:cs="Garamond"/>
-          <w:color w:val="000000"/>
-          <w:sz w:val="23"/>
-          <w:szCs w:val="23"/>
-          <w:lang w:val="en-US"/>
-        </w:rPr>
-        <w:t>(7th ed.). Pearson.</w:t>
+        <w:t>Pearson.</w:t>
       </w:r>
     </w:p>
     <w:p>
@@ -20675,14 +19378,14 @@
         <w:pStyle w:val="Ttulo1"/>
         <w:spacing w:before="240" w:after="240" w:line="288" w:lineRule="auto"/>
       </w:pPr>
-      <w:bookmarkStart w:id="103" w:name="_Toc128605048"/>
-      <w:bookmarkStart w:id="104" w:name="_Toc128605427"/>
+      <w:bookmarkStart w:id="101" w:name="_Toc128605048"/>
+      <w:bookmarkStart w:id="102" w:name="_Toc128605427"/>
       <w:r>
         <w:lastRenderedPageBreak/>
         <w:t>Anexos</w:t>
       </w:r>
-      <w:bookmarkEnd w:id="103"/>
-      <w:bookmarkEnd w:id="104"/>
+      <w:bookmarkEnd w:id="101"/>
+      <w:bookmarkEnd w:id="102"/>
     </w:p>
     <w:p>
       <w:pPr>
@@ -20694,13 +19397,13 @@
         <w:spacing w:before="240" w:after="240" w:line="288" w:lineRule="auto"/>
         <w:ind w:left="1134" w:hanging="1145"/>
       </w:pPr>
-      <w:bookmarkStart w:id="105" w:name="_Toc128605049"/>
-      <w:bookmarkStart w:id="106" w:name="_Toc128605428"/>
+      <w:bookmarkStart w:id="103" w:name="_Toc128605049"/>
+      <w:bookmarkStart w:id="104" w:name="_Toc128605428"/>
       <w:r>
         <w:t>Resultados de encuesta sobre ……</w:t>
       </w:r>
-      <w:bookmarkEnd w:id="105"/>
-      <w:bookmarkEnd w:id="106"/>
+      <w:bookmarkEnd w:id="103"/>
+      <w:bookmarkEnd w:id="104"/>
     </w:p>
     <w:p>
       <w:pPr>
@@ -20750,59 +19453,24 @@
       </w:r>
     </w:p>
   </w:comment>
-  <w:comment w:id="42" w:author="Joel VG" w:date="2023-01-13T22:24:00Z" w:initials="">
-    <w:p>
-      <w:pPr>
-        <w:pStyle w:val="LO-normal"/>
-      </w:pPr>
-      <w:r>
-        <w:rPr>
-          <w:rFonts w:ascii="Liberation Serif" w:eastAsia="DejaVu Sans" w:hAnsi="Liberation Serif" w:cs="DejaVu Sans"/>
-          <w:sz w:val="24"/>
-          <w:szCs w:val="24"/>
-          <w:lang w:val="es-MX" w:eastAsia="en-US" w:bidi="en-US"/>
-        </w:rPr>
-        <w:t>Extensión sugerida del capítulo, entre 15 y 25 páginas. Esta sección describe el cómo se desarrolló el proyecto (es una de las partes más importantes, describe la esencia del trabajo). Área de estudio, metodología adoptada (pasos a seguir), datos recolectados (describe la forma de recolección), las herramientas utilizadas para el procesamiento (métodos, software, versión el porqué de la selección de los mismos), el diseño, modelación, simulación (como se lo hizo y por qué se realiza de esa manera).</w:t>
-      </w:r>
-    </w:p>
-  </w:comment>
-  <w:comment w:id="85" w:author="Unknown Author" w:date="2023-02-21T13:00:00Z" w:initials="">
-    <w:p>
-      <w:pPr>
-        <w:pStyle w:val="LO-normal"/>
-      </w:pPr>
-      <w:r>
-        <w:rPr>
-          <w:sz w:val="20"/>
-        </w:rPr>
-        <w:t>AGREGAR A LA BIBLIOGRAFÍA</w:t>
-      </w:r>
-    </w:p>
-  </w:comment>
 </w:comments>
 </file>
 
 <file path=word/commentsExtended.xml><?xml version="1.0" encoding="utf-8"?>
 <w15:commentsEx xmlns:wpc="http://schemas.microsoft.com/office/word/2010/wordprocessingCanvas" xmlns:cx="http://schemas.microsoft.com/office/drawing/2014/chartex" xmlns:cx1="http://schemas.microsoft.com/office/drawing/2015/9/8/chartex" xmlns:cx2="http://schemas.microsoft.com/office/drawing/2015/10/21/chartex" xmlns:cx3="http://schemas.microsoft.com/office/drawing/2016/5/9/chartex" xmlns:cx4="http://schemas.microsoft.com/office/drawing/2016/5/10/chartex" xmlns:cx5="http://schemas.microsoft.com/office/drawing/2016/5/11/chartex" xmlns:cx6="http://schemas.microsoft.com/office/drawing/2016/5/12/chartex" xmlns:cx7="http://schemas.microsoft.com/office/drawing/2016/5/13/chartex" xmlns:cx8="http://schemas.microsoft.com/office/drawing/2016/5/14/chartex" xmlns:mc="http://schemas.openxmlformats.org/markup-compatibility/2006" xmlns:aink="http://schemas.microsoft.com/office/drawing/2016/ink" xmlns:am3d="http://schemas.microsoft.com/office/drawing/2017/model3d" xmlns:o="urn:schemas-microsoft-com:office:office" xmlns:r="http://schemas.openxmlformats.org/officeDocument/2006/relationships" xmlns:m="http://schemas.openxmlformats.org/officeDocument/2006/math" xmlns:v="urn:schemas-microsoft-com:vml" xmlns:wp14="http://schemas.microsoft.com/office/word/2010/wordprocessingDrawing" xmlns:wp="http://schemas.openxmlformats.org/drawingml/2006/wordprocessingDrawing" xmlns:w10="urn:schemas-microsoft-com:office:word" xmlns:w="http://schemas.openxmlformats.org/wordprocessingml/2006/main" xmlns:w14="http://schemas.microsoft.com/office/word/2010/wordml" xmlns:w15="http://schemas.microsoft.com/office/word/2012/wordml" xmlns:w16cex="http://schemas.microsoft.com/office/word/2018/wordml/cex" xmlns:w16cid="http://schemas.microsoft.com/office/word/2016/wordml/cid" xmlns:w16="http://schemas.microsoft.com/office/word/2018/wordml" xmlns:w16sdtdh="http://schemas.microsoft.com/office/word/2020/wordml/sdtdatahash" xmlns:w16se="http://schemas.microsoft.com/office/word/2015/wordml/symex" xmlns:wpg="http://schemas.microsoft.com/office/word/2010/wordprocessingGroup" xmlns:wpi="http://schemas.microsoft.com/office/word/2010/wordprocessingInk" xmlns:wne="http://schemas.microsoft.com/office/word/2006/wordml" xmlns:wps="http://schemas.microsoft.com/office/word/2010/wordprocessingShape" mc:Ignorable="w14 w15 w16se w16cid w16 w16cex w16sdtdh wp14">
   <w15:commentEx w15:paraId="70698760" w15:done="0"/>
-  <w15:commentEx w15:paraId="01000000" w15:done="0"/>
-  <w15:commentEx w15:paraId="18C1BD6E" w15:done="0"/>
 </w15:commentsEx>
 </file>
 
 <file path=word/commentsExtensible.xml><?xml version="1.0" encoding="utf-8"?>
 <w16cex:commentsExtensible xmlns:wpc="http://schemas.microsoft.com/office/word/2010/wordprocessingCanvas" xmlns:cx="http://schemas.microsoft.com/office/drawing/2014/chartex" xmlns:cx1="http://schemas.microsoft.com/office/drawing/2015/9/8/chartex" xmlns:cx2="http://schemas.microsoft.com/office/drawing/2015/10/21/chartex" xmlns:cx3="http://schemas.microsoft.com/office/drawing/2016/5/9/chartex" xmlns:cx4="http://schemas.microsoft.com/office/drawing/2016/5/10/chartex" xmlns:cx5="http://schemas.microsoft.com/office/drawing/2016/5/11/chartex" xmlns:cx6="http://schemas.microsoft.com/office/drawing/2016/5/12/chartex" xmlns:cx7="http://schemas.microsoft.com/office/drawing/2016/5/13/chartex" xmlns:cx8="http://schemas.microsoft.com/office/drawing/2016/5/14/chartex" xmlns:mc="http://schemas.openxmlformats.org/markup-compatibility/2006" xmlns:aink="http://schemas.microsoft.com/office/drawing/2016/ink" xmlns:am3d="http://schemas.microsoft.com/office/drawing/2017/model3d" xmlns:o="urn:schemas-microsoft-com:office:office" xmlns:r="http://schemas.openxmlformats.org/officeDocument/2006/relationships" xmlns:m="http://schemas.openxmlformats.org/officeDocument/2006/math" xmlns:v="urn:schemas-microsoft-com:vml" xmlns:wp14="http://schemas.microsoft.com/office/word/2010/wordprocessingDrawing" xmlns:wp="http://schemas.openxmlformats.org/drawingml/2006/wordprocessingDrawing" xmlns:w10="urn:schemas-microsoft-com:office:word" xmlns:w="http://schemas.openxmlformats.org/wordprocessingml/2006/main" xmlns:w14="http://schemas.microsoft.com/office/word/2010/wordml" xmlns:w15="http://schemas.microsoft.com/office/word/2012/wordml" xmlns:w16cex="http://schemas.microsoft.com/office/word/2018/wordml/cex" xmlns:w16cid="http://schemas.microsoft.com/office/word/2016/wordml/cid" xmlns:w16="http://schemas.microsoft.com/office/word/2018/wordml" xmlns:w16sdtdh="http://schemas.microsoft.com/office/word/2020/wordml/sdtdatahash" xmlns:w16se="http://schemas.microsoft.com/office/word/2015/wordml/symex" xmlns:wpg="http://schemas.microsoft.com/office/word/2010/wordprocessingGroup" xmlns:wpi="http://schemas.microsoft.com/office/word/2010/wordprocessingInk" xmlns:wne="http://schemas.microsoft.com/office/word/2006/wordml" xmlns:wps="http://schemas.microsoft.com/office/word/2010/wordprocessingShape" mc:Ignorable="w14 w15 w16se w16cid w16 w16cex w16sdtdh wp14">
   <w16cex:commentExtensible w16cex:durableId="27ACA173" w16cex:dateUtc="2023-03-03T20:40:00Z"/>
-  <w16cex:commentExtensible w16cex:durableId="27A63647" w16cex:dateUtc="2023-01-14T02:24:00Z"/>
-  <w16cex:commentExtensible w16cex:durableId="27A63649" w16cex:dateUtc="2023-02-21T17:00:00Z"/>
 </w16cex:commentsExtensible>
 </file>
 
 <file path=word/commentsIds.xml><?xml version="1.0" encoding="utf-8"?>
 <w16cid:commentsIds xmlns:wpc="http://schemas.microsoft.com/office/word/2010/wordprocessingCanvas" xmlns:cx="http://schemas.microsoft.com/office/drawing/2014/chartex" xmlns:cx1="http://schemas.microsoft.com/office/drawing/2015/9/8/chartex" xmlns:cx2="http://schemas.microsoft.com/office/drawing/2015/10/21/chartex" xmlns:cx3="http://schemas.microsoft.com/office/drawing/2016/5/9/chartex" xmlns:cx4="http://schemas.microsoft.com/office/drawing/2016/5/10/chartex" xmlns:cx5="http://schemas.microsoft.com/office/drawing/2016/5/11/chartex" xmlns:cx6="http://schemas.microsoft.com/office/drawing/2016/5/12/chartex" xmlns:cx7="http://schemas.microsoft.com/office/drawing/2016/5/13/chartex" xmlns:cx8="http://schemas.microsoft.com/office/drawing/2016/5/14/chartex" xmlns:mc="http://schemas.openxmlformats.org/markup-compatibility/2006" xmlns:aink="http://schemas.microsoft.com/office/drawing/2016/ink" xmlns:am3d="http://schemas.microsoft.com/office/drawing/2017/model3d" xmlns:o="urn:schemas-microsoft-com:office:office" xmlns:r="http://schemas.openxmlformats.org/officeDocument/2006/relationships" xmlns:m="http://schemas.openxmlformats.org/officeDocument/2006/math" xmlns:v="urn:schemas-microsoft-com:vml" xmlns:wp14="http://schemas.microsoft.com/office/word/2010/wordprocessingDrawing" xmlns:wp="http://schemas.openxmlformats.org/drawingml/2006/wordprocessingDrawing" xmlns:w10="urn:schemas-microsoft-com:office:word" xmlns:w="http://schemas.openxmlformats.org/wordprocessingml/2006/main" xmlns:w14="http://schemas.microsoft.com/office/word/2010/wordml" xmlns:w15="http://schemas.microsoft.com/office/word/2012/wordml" xmlns:w16cex="http://schemas.microsoft.com/office/word/2018/wordml/cex" xmlns:w16cid="http://schemas.microsoft.com/office/word/2016/wordml/cid" xmlns:w16="http://schemas.microsoft.com/office/word/2018/wordml" xmlns:w16sdtdh="http://schemas.microsoft.com/office/word/2020/wordml/sdtdatahash" xmlns:w16se="http://schemas.microsoft.com/office/word/2015/wordml/symex" xmlns:wpg="http://schemas.microsoft.com/office/word/2010/wordprocessingGroup" xmlns:wpi="http://schemas.microsoft.com/office/word/2010/wordprocessingInk" xmlns:wne="http://schemas.microsoft.com/office/word/2006/wordml" xmlns:wps="http://schemas.microsoft.com/office/word/2010/wordprocessingShape" mc:Ignorable="w14 w15 w16se w16cid w16 w16cex w16sdtdh wp14">
   <w16cid:commentId w16cid:paraId="70698760" w16cid:durableId="27ACA173"/>
-  <w16cid:commentId w16cid:paraId="01000000" w16cid:durableId="27A63647"/>
-  <w16cid:commentId w16cid:paraId="18C1BD6E" w16cid:durableId="27A63649"/>
 </w16cid:commentsIds>
 </file>
 
@@ -24540,6 +23208,119 @@
     </w:lvl>
   </w:abstractNum>
   <w:abstractNum w:abstractNumId="15" w15:restartNumberingAfterBreak="0">
+    <w:nsid w:val="75AF0D6F"/>
+    <w:multiLevelType w:val="hybridMultilevel"/>
+    <w:tmpl w:val="0DA84874"/>
+    <w:lvl w:ilvl="0" w:tplc="080A0001">
+      <w:start w:val="1"/>
+      <w:numFmt w:val="bullet"/>
+      <w:lvlText w:val=""/>
+      <w:lvlJc w:val="left"/>
+      <w:pPr>
+        <w:ind w:left="720" w:hanging="360"/>
+      </w:pPr>
+      <w:rPr>
+        <w:rFonts w:ascii="Symbol" w:hAnsi="Symbol" w:hint="default"/>
+      </w:rPr>
+    </w:lvl>
+    <w:lvl w:ilvl="1" w:tplc="080A0003">
+      <w:start w:val="1"/>
+      <w:numFmt w:val="bullet"/>
+      <w:lvlText w:val="o"/>
+      <w:lvlJc w:val="left"/>
+      <w:pPr>
+        <w:ind w:left="1440" w:hanging="360"/>
+      </w:pPr>
+      <w:rPr>
+        <w:rFonts w:ascii="Courier New" w:hAnsi="Courier New" w:cs="Courier New" w:hint="default"/>
+      </w:rPr>
+    </w:lvl>
+    <w:lvl w:ilvl="2" w:tplc="080A0005" w:tentative="1">
+      <w:start w:val="1"/>
+      <w:numFmt w:val="bullet"/>
+      <w:lvlText w:val=""/>
+      <w:lvlJc w:val="left"/>
+      <w:pPr>
+        <w:ind w:left="2160" w:hanging="360"/>
+      </w:pPr>
+      <w:rPr>
+        <w:rFonts w:ascii="Wingdings" w:hAnsi="Wingdings" w:hint="default"/>
+      </w:rPr>
+    </w:lvl>
+    <w:lvl w:ilvl="3" w:tplc="080A0001" w:tentative="1">
+      <w:start w:val="1"/>
+      <w:numFmt w:val="bullet"/>
+      <w:lvlText w:val=""/>
+      <w:lvlJc w:val="left"/>
+      <w:pPr>
+        <w:ind w:left="2880" w:hanging="360"/>
+      </w:pPr>
+      <w:rPr>
+        <w:rFonts w:ascii="Symbol" w:hAnsi="Symbol" w:hint="default"/>
+      </w:rPr>
+    </w:lvl>
+    <w:lvl w:ilvl="4" w:tplc="080A0003" w:tentative="1">
+      <w:start w:val="1"/>
+      <w:numFmt w:val="bullet"/>
+      <w:lvlText w:val="o"/>
+      <w:lvlJc w:val="left"/>
+      <w:pPr>
+        <w:ind w:left="3600" w:hanging="360"/>
+      </w:pPr>
+      <w:rPr>
+        <w:rFonts w:ascii="Courier New" w:hAnsi="Courier New" w:cs="Courier New" w:hint="default"/>
+      </w:rPr>
+    </w:lvl>
+    <w:lvl w:ilvl="5" w:tplc="080A0005" w:tentative="1">
+      <w:start w:val="1"/>
+      <w:numFmt w:val="bullet"/>
+      <w:lvlText w:val=""/>
+      <w:lvlJc w:val="left"/>
+      <w:pPr>
+        <w:ind w:left="4320" w:hanging="360"/>
+      </w:pPr>
+      <w:rPr>
+        <w:rFonts w:ascii="Wingdings" w:hAnsi="Wingdings" w:hint="default"/>
+      </w:rPr>
+    </w:lvl>
+    <w:lvl w:ilvl="6" w:tplc="080A0001" w:tentative="1">
+      <w:start w:val="1"/>
+      <w:numFmt w:val="bullet"/>
+      <w:lvlText w:val=""/>
+      <w:lvlJc w:val="left"/>
+      <w:pPr>
+        <w:ind w:left="5040" w:hanging="360"/>
+      </w:pPr>
+      <w:rPr>
+        <w:rFonts w:ascii="Symbol" w:hAnsi="Symbol" w:hint="default"/>
+      </w:rPr>
+    </w:lvl>
+    <w:lvl w:ilvl="7" w:tplc="080A0003" w:tentative="1">
+      <w:start w:val="1"/>
+      <w:numFmt w:val="bullet"/>
+      <w:lvlText w:val="o"/>
+      <w:lvlJc w:val="left"/>
+      <w:pPr>
+        <w:ind w:left="5760" w:hanging="360"/>
+      </w:pPr>
+      <w:rPr>
+        <w:rFonts w:ascii="Courier New" w:hAnsi="Courier New" w:cs="Courier New" w:hint="default"/>
+      </w:rPr>
+    </w:lvl>
+    <w:lvl w:ilvl="8" w:tplc="080A0005" w:tentative="1">
+      <w:start w:val="1"/>
+      <w:numFmt w:val="bullet"/>
+      <w:lvlText w:val=""/>
+      <w:lvlJc w:val="left"/>
+      <w:pPr>
+        <w:ind w:left="6480" w:hanging="360"/>
+      </w:pPr>
+      <w:rPr>
+        <w:rFonts w:ascii="Wingdings" w:hAnsi="Wingdings" w:hint="default"/>
+      </w:rPr>
+    </w:lvl>
+  </w:abstractNum>
+  <w:abstractNum w:abstractNumId="16" w15:restartNumberingAfterBreak="0">
     <w:nsid w:val="773A47AA"/>
     <w:multiLevelType w:val="multilevel"/>
     <w:tmpl w:val="F0BE6D38"/>
@@ -24695,7 +23476,7 @@
     <w:abstractNumId w:val="5"/>
   </w:num>
   <w:num w:numId="3">
-    <w:abstractNumId w:val="15"/>
+    <w:abstractNumId w:val="16"/>
   </w:num>
   <w:num w:numId="4">
     <w:abstractNumId w:val="10"/>
@@ -24735,6 +23516,9 @@
   </w:num>
   <w:num w:numId="16">
     <w:abstractNumId w:val="14"/>
+  </w:num>
+  <w:num w:numId="17">
+    <w:abstractNumId w:val="15"/>
   </w:num>
 </w:numbering>
 </file>

</xml_diff>

<commit_message>
add recomendaciones to main doc
</commit_message>
<xml_diff>
--- a/PROYECTO DIPLOMADO EN ESTADISTICA APLICADA.docx
+++ b/PROYECTO DIPLOMADO EN ESTADISTICA APLICADA.docx
@@ -772,11 +772,19 @@
           <w:rFonts w:ascii="Garamond" w:eastAsia="Garamond" w:hAnsi="Garamond" w:cs="Garamond"/>
         </w:rPr>
       </w:pPr>
-      <w:r>
-        <w:rPr>
-          <w:rFonts w:ascii="Garamond" w:eastAsia="Garamond" w:hAnsi="Garamond" w:cs="Garamond"/>
-        </w:rPr>
-        <w:t>M.Sc. Rolando Amir Mirabal Hinojosa</w:t>
+      <w:proofErr w:type="spellStart"/>
+      <w:r>
+        <w:rPr>
+          <w:rFonts w:ascii="Garamond" w:eastAsia="Garamond" w:hAnsi="Garamond" w:cs="Garamond"/>
+        </w:rPr>
+        <w:t>M.Sc</w:t>
+      </w:r>
+      <w:proofErr w:type="spellEnd"/>
+      <w:r>
+        <w:rPr>
+          <w:rFonts w:ascii="Garamond" w:eastAsia="Garamond" w:hAnsi="Garamond" w:cs="Garamond"/>
+        </w:rPr>
+        <w:t>. Rolando Amir Mirabal Hinojosa</w:t>
       </w:r>
     </w:p>
     <w:p>
@@ -836,21 +844,91 @@
         <w:rPr>
           <w:rFonts w:ascii="Garamond" w:eastAsia="Garamond" w:hAnsi="Garamond" w:cs="Garamond"/>
         </w:rPr>
-        <w:t>Lic. ….., M.Sc. (Presidente)</w:t>
-      </w:r>
-    </w:p>
-    <w:p>
-      <w:pPr>
-        <w:pStyle w:val="LO-normal"/>
-        <w:rPr>
-          <w:rFonts w:ascii="Garamond" w:eastAsia="Garamond" w:hAnsi="Garamond" w:cs="Garamond"/>
-        </w:rPr>
-      </w:pPr>
-      <w:r>
-        <w:rPr>
-          <w:rFonts w:ascii="Garamond" w:eastAsia="Garamond" w:hAnsi="Garamond" w:cs="Garamond"/>
-        </w:rPr>
-        <w:t>Ing. ….., M.Sc. (Asesor 1)</w:t>
+        <w:t>Lic.</w:t>
+      </w:r>
+      <w:proofErr w:type="gramStart"/>
+      <w:r>
+        <w:rPr>
+          <w:rFonts w:ascii="Garamond" w:eastAsia="Garamond" w:hAnsi="Garamond" w:cs="Garamond"/>
+        </w:rPr>
+        <w:t xml:space="preserve"> ….</w:t>
+      </w:r>
+      <w:proofErr w:type="gramEnd"/>
+      <w:r>
+        <w:rPr>
+          <w:rFonts w:ascii="Garamond" w:eastAsia="Garamond" w:hAnsi="Garamond" w:cs="Garamond"/>
+        </w:rPr>
+        <w:t xml:space="preserve">., </w:t>
+      </w:r>
+      <w:proofErr w:type="spellStart"/>
+      <w:r>
+        <w:rPr>
+          <w:rFonts w:ascii="Garamond" w:eastAsia="Garamond" w:hAnsi="Garamond" w:cs="Garamond"/>
+        </w:rPr>
+        <w:t>M.Sc</w:t>
+      </w:r>
+      <w:proofErr w:type="spellEnd"/>
+      <w:r>
+        <w:rPr>
+          <w:rFonts w:ascii="Garamond" w:eastAsia="Garamond" w:hAnsi="Garamond" w:cs="Garamond"/>
+        </w:rPr>
+        <w:t>. (</w:t>
+      </w:r>
+      <w:proofErr w:type="gramStart"/>
+      <w:r>
+        <w:rPr>
+          <w:rFonts w:ascii="Garamond" w:eastAsia="Garamond" w:hAnsi="Garamond" w:cs="Garamond"/>
+        </w:rPr>
+        <w:t>Presidente</w:t>
+      </w:r>
+      <w:proofErr w:type="gramEnd"/>
+      <w:r>
+        <w:rPr>
+          <w:rFonts w:ascii="Garamond" w:eastAsia="Garamond" w:hAnsi="Garamond" w:cs="Garamond"/>
+        </w:rPr>
+        <w:t>)</w:t>
+      </w:r>
+    </w:p>
+    <w:p>
+      <w:pPr>
+        <w:pStyle w:val="LO-normal"/>
+        <w:rPr>
+          <w:rFonts w:ascii="Garamond" w:eastAsia="Garamond" w:hAnsi="Garamond" w:cs="Garamond"/>
+        </w:rPr>
+      </w:pPr>
+      <w:r>
+        <w:rPr>
+          <w:rFonts w:ascii="Garamond" w:eastAsia="Garamond" w:hAnsi="Garamond" w:cs="Garamond"/>
+        </w:rPr>
+        <w:t>Ing.</w:t>
+      </w:r>
+      <w:proofErr w:type="gramStart"/>
+      <w:r>
+        <w:rPr>
+          <w:rFonts w:ascii="Garamond" w:eastAsia="Garamond" w:hAnsi="Garamond" w:cs="Garamond"/>
+        </w:rPr>
+        <w:t xml:space="preserve"> ….</w:t>
+      </w:r>
+      <w:proofErr w:type="gramEnd"/>
+      <w:r>
+        <w:rPr>
+          <w:rFonts w:ascii="Garamond" w:eastAsia="Garamond" w:hAnsi="Garamond" w:cs="Garamond"/>
+        </w:rPr>
+        <w:t xml:space="preserve">., </w:t>
+      </w:r>
+      <w:proofErr w:type="spellStart"/>
+      <w:r>
+        <w:rPr>
+          <w:rFonts w:ascii="Garamond" w:eastAsia="Garamond" w:hAnsi="Garamond" w:cs="Garamond"/>
+        </w:rPr>
+        <w:t>M.Sc</w:t>
+      </w:r>
+      <w:proofErr w:type="spellEnd"/>
+      <w:r>
+        <w:rPr>
+          <w:rFonts w:ascii="Garamond" w:eastAsia="Garamond" w:hAnsi="Garamond" w:cs="Garamond"/>
+        </w:rPr>
+        <w:t>. (Asesor 1)</w:t>
       </w:r>
     </w:p>
     <w:p>
@@ -866,12 +944,21 @@
         </w:rPr>
         <w:t xml:space="preserve">Ing. ……, M. Sc. (Docente </w:t>
       </w:r>
+      <w:proofErr w:type="spellStart"/>
       <w:r>
         <w:rPr>
           <w:rFonts w:ascii="Garamond" w:eastAsia="Garamond" w:hAnsi="Garamond" w:cs="Garamond"/>
           <w:color w:val="808080"/>
         </w:rPr>
-        <w:t>FCyT o del Diplomado</w:t>
+        <w:t>FCyT</w:t>
+      </w:r>
+      <w:proofErr w:type="spellEnd"/>
+      <w:r>
+        <w:rPr>
+          <w:rFonts w:ascii="Garamond" w:eastAsia="Garamond" w:hAnsi="Garamond" w:cs="Garamond"/>
+          <w:color w:val="808080"/>
+        </w:rPr>
+        <w:t xml:space="preserve"> o del Diplomado</w:t>
       </w:r>
       <w:r>
         <w:rPr>
@@ -891,7 +978,35 @@
         <w:rPr>
           <w:rFonts w:ascii="Garamond" w:eastAsia="Garamond" w:hAnsi="Garamond" w:cs="Garamond"/>
         </w:rPr>
-        <w:t>Lic. …….., M.Sc. (Tribunal externo)</w:t>
+        <w:t xml:space="preserve">Lic. </w:t>
+      </w:r>
+      <w:proofErr w:type="gramStart"/>
+      <w:r>
+        <w:rPr>
+          <w:rFonts w:ascii="Garamond" w:eastAsia="Garamond" w:hAnsi="Garamond" w:cs="Garamond"/>
+        </w:rPr>
+        <w:t>…….</w:t>
+      </w:r>
+      <w:proofErr w:type="gramEnd"/>
+      <w:r>
+        <w:rPr>
+          <w:rFonts w:ascii="Garamond" w:eastAsia="Garamond" w:hAnsi="Garamond" w:cs="Garamond"/>
+        </w:rPr>
+        <w:t xml:space="preserve">., </w:t>
+      </w:r>
+      <w:proofErr w:type="spellStart"/>
+      <w:r>
+        <w:rPr>
+          <w:rFonts w:ascii="Garamond" w:eastAsia="Garamond" w:hAnsi="Garamond" w:cs="Garamond"/>
+        </w:rPr>
+        <w:t>M.Sc</w:t>
+      </w:r>
+      <w:proofErr w:type="spellEnd"/>
+      <w:r>
+        <w:rPr>
+          <w:rFonts w:ascii="Garamond" w:eastAsia="Garamond" w:hAnsi="Garamond" w:cs="Garamond"/>
+        </w:rPr>
+        <w:t>. (Tribunal externo)</w:t>
       </w:r>
     </w:p>
     <w:p>
@@ -985,7 +1100,7 @@
           <w:noProof/>
         </w:rPr>
         <w:pict w14:anchorId="4BCEAD8F">
-          <v:rect id="Shape 3" o:spid="_x0000_s2051" style="position:absolute;left:0;text-align:left;margin-left:1111.8pt;margin-top:577.2pt;width:329.15pt;height:35.15pt;z-index:8;visibility:visible;mso-wrap-style:square;mso-wrap-distance-left:0;mso-wrap-distance-top:28.7pt;mso-wrap-distance-right:0;mso-wrap-distance-bottom:28.8pt;mso-position-horizontal:right;mso-position-horizontal-relative:margin;mso-position-vertical:absolute;mso-position-vertical-relative:margin;v-text-anchor:top" o:gfxdata="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" o:allowincell="f" filled="f" stroked="f" strokeweight="0">
+          <v:rect id="Shape 3" o:spid="_x0000_s2051" style="position:absolute;left:0;text-align:left;margin-left:1389.75pt;margin-top:577.2pt;width:329.15pt;height:35.15pt;z-index:8;visibility:visible;mso-wrap-style:square;mso-wrap-distance-left:0;mso-wrap-distance-top:28.7pt;mso-wrap-distance-right:0;mso-wrap-distance-bottom:28.8pt;mso-position-horizontal:right;mso-position-horizontal-relative:margin;mso-position-vertical:absolute;mso-position-vertical-relative:margin;v-text-anchor:top" o:gfxdata="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" o:allowincell="f" filled="f" stroked="f" strokeweight="0">
             <v:textbox inset="0,0,0,0">
               <w:txbxContent>
                 <w:p>
@@ -2263,13 +2378,41 @@
           <w:i/>
           <w:color w:val="000000"/>
         </w:rPr>
-        <w:t>Al(la) Ing. …….. MSc</w:t>
-      </w:r>
+        <w:t xml:space="preserve">Al(la) Ing. </w:t>
+      </w:r>
+      <w:proofErr w:type="gramStart"/>
       <w:r>
         <w:rPr>
           <w:rFonts w:ascii="Garamond" w:eastAsia="Garamond" w:hAnsi="Garamond" w:cs="Garamond"/>
           <w:i/>
           <w:color w:val="000000"/>
+        </w:rPr>
+        <w:t>…….</w:t>
+      </w:r>
+      <w:proofErr w:type="gramEnd"/>
+      <w:r>
+        <w:rPr>
+          <w:rFonts w:ascii="Garamond" w:eastAsia="Garamond" w:hAnsi="Garamond" w:cs="Garamond"/>
+          <w:i/>
+          <w:color w:val="000000"/>
+        </w:rPr>
+        <w:t xml:space="preserve">. </w:t>
+      </w:r>
+      <w:proofErr w:type="spellStart"/>
+      <w:r>
+        <w:rPr>
+          <w:rFonts w:ascii="Garamond" w:eastAsia="Garamond" w:hAnsi="Garamond" w:cs="Garamond"/>
+          <w:i/>
+          <w:color w:val="000000"/>
+        </w:rPr>
+        <w:t>MSc</w:t>
+      </w:r>
+      <w:proofErr w:type="spellEnd"/>
+      <w:r>
+        <w:rPr>
+          <w:rFonts w:ascii="Garamond" w:eastAsia="Garamond" w:hAnsi="Garamond" w:cs="Garamond"/>
+          <w:i/>
+          <w:color w:val="000000"/>
           <w:sz w:val="23"/>
           <w:szCs w:val="23"/>
         </w:rPr>
@@ -2296,7 +2439,29 @@
           <w:sz w:val="23"/>
           <w:szCs w:val="23"/>
         </w:rPr>
-        <w:t>A todo el equipo de profesionales del….. por la transmisión de sus conocimientos y por brindarme la información generada en ……… utilizada en el presente proyecto.</w:t>
+        <w:t xml:space="preserve">A todo el equipo de profesionales </w:t>
+      </w:r>
+      <w:proofErr w:type="gramStart"/>
+      <w:r>
+        <w:rPr>
+          <w:rFonts w:ascii="Garamond" w:eastAsia="Garamond" w:hAnsi="Garamond" w:cs="Garamond"/>
+          <w:i/>
+          <w:color w:val="000000"/>
+          <w:sz w:val="23"/>
+          <w:szCs w:val="23"/>
+        </w:rPr>
+        <w:t>del….</w:t>
+      </w:r>
+      <w:proofErr w:type="gramEnd"/>
+      <w:r>
+        <w:rPr>
+          <w:rFonts w:ascii="Garamond" w:eastAsia="Garamond" w:hAnsi="Garamond" w:cs="Garamond"/>
+          <w:i/>
+          <w:color w:val="000000"/>
+          <w:sz w:val="23"/>
+          <w:szCs w:val="23"/>
+        </w:rPr>
+        <w:t>. por la transmisión de sus conocimientos y por brindarme la información generada en ……… utilizada en el presente proyecto.</w:t>
       </w:r>
     </w:p>
     <w:p>
@@ -2319,7 +2484,29 @@
           <w:sz w:val="23"/>
           <w:szCs w:val="23"/>
         </w:rPr>
-        <w:t>A los técnicos de ……….. por los datos brindados.</w:t>
+        <w:t>A los técnicos de …</w:t>
+      </w:r>
+      <w:proofErr w:type="gramStart"/>
+      <w:r>
+        <w:rPr>
+          <w:rFonts w:ascii="Garamond" w:eastAsia="Garamond" w:hAnsi="Garamond" w:cs="Garamond"/>
+          <w:i/>
+          <w:color w:val="000000"/>
+          <w:sz w:val="23"/>
+          <w:szCs w:val="23"/>
+        </w:rPr>
+        <w:t>…….</w:t>
+      </w:r>
+      <w:proofErr w:type="gramEnd"/>
+      <w:r>
+        <w:rPr>
+          <w:rFonts w:ascii="Garamond" w:eastAsia="Garamond" w:hAnsi="Garamond" w:cs="Garamond"/>
+          <w:i/>
+          <w:color w:val="000000"/>
+          <w:sz w:val="23"/>
+          <w:szCs w:val="23"/>
+        </w:rPr>
+        <w:t>. por los datos brindados.</w:t>
       </w:r>
     </w:p>
     <w:p>
@@ -7139,7 +7326,25 @@
           <w:sz w:val="23"/>
           <w:szCs w:val="23"/>
         </w:rPr>
-        <w:t>La inclusión de las Tecnologías de la Información y la Comunicación (TICs) en Bolivia es esencial para mejorar la competitividad económica del país, así como para mejorar la calidad de vida de la población. Las TICs pueden ayudar a mejorar la educación, el acceso a la información, la salud, el empleo, la seguridad y la eficiencia en los servicios públicos. Además, la inclusión de TICs puede ayudar a reducir las desigualdades sociales y económicas, al permitir el acceso a oportunidades y recursos que de otra manera estarían fuera del alcance de muchas personas. (Barreto &amp; Diazgranados, 2017)</w:t>
+        <w:t xml:space="preserve">La inclusión de las Tecnologías de la Información y la Comunicación (TICs) en Bolivia es esencial para mejorar la competitividad económica del país, así como para mejorar la calidad de vida de la población. Las TICs pueden ayudar a mejorar la educación, el acceso a la información, la salud, el empleo, la seguridad y la eficiencia en los servicios públicos. Además, la inclusión de TICs puede ayudar a reducir las desigualdades sociales y económicas, al permitir el acceso a oportunidades y recursos que de otra manera estarían fuera del alcance de muchas personas. (Barreto &amp; </w:t>
+      </w:r>
+      <w:proofErr w:type="spellStart"/>
+      <w:r>
+        <w:rPr>
+          <w:rFonts w:ascii="Garamond" w:eastAsia="Garamond" w:hAnsi="Garamond" w:cs="Garamond"/>
+          <w:sz w:val="23"/>
+          <w:szCs w:val="23"/>
+        </w:rPr>
+        <w:t>Diazgranados</w:t>
+      </w:r>
+      <w:proofErr w:type="spellEnd"/>
+      <w:r>
+        <w:rPr>
+          <w:rFonts w:ascii="Garamond" w:eastAsia="Garamond" w:hAnsi="Garamond" w:cs="Garamond"/>
+          <w:sz w:val="23"/>
+          <w:szCs w:val="23"/>
+        </w:rPr>
+        <w:t>, 2017)</w:t>
       </w:r>
     </w:p>
     <w:p>
@@ -7782,7 +7987,43 @@
           <w:sz w:val="23"/>
           <w:szCs w:val="23"/>
         </w:rPr>
-        <w:t>“Las herramientas de desarrollo del software (llamadas en ocasiones herramientas de Ingeniería de Software Asistido por Computadora o CASE, por las siglas de Computer-Aided Software Engineering) son programas usados para apoyar las actividades del proceso de la ingeniería de software. En consecuencia, estas herramientas incluyen editores de diseño, diccionarios de datos, compiladores, depuradores, herramientas de construcción de sistema, etcétera. ” (Somerville Ian, 2011, p. 37)</w:t>
+        <w:t xml:space="preserve">“Las herramientas de desarrollo del software (llamadas en ocasiones herramientas de Ingeniería de Software Asistido por Computadora o CASE, por las siglas de </w:t>
+      </w:r>
+      <w:proofErr w:type="spellStart"/>
+      <w:r>
+        <w:rPr>
+          <w:rFonts w:ascii="Garamond" w:hAnsi="Garamond"/>
+          <w:sz w:val="23"/>
+          <w:szCs w:val="23"/>
+        </w:rPr>
+        <w:t>Computer-Aided</w:t>
+      </w:r>
+      <w:proofErr w:type="spellEnd"/>
+      <w:r>
+        <w:rPr>
+          <w:rFonts w:ascii="Garamond" w:hAnsi="Garamond"/>
+          <w:sz w:val="23"/>
+          <w:szCs w:val="23"/>
+        </w:rPr>
+        <w:t xml:space="preserve"> Software Engineering) son programas usados para apoyar las actividades del proceso de la ingeniería de software. En consecuencia, estas herramientas incluyen editores de diseño, diccionarios de datos, compiladores, depuradores, herramientas de construcción de sistema, etcétera</w:t>
+      </w:r>
+      <w:proofErr w:type="gramStart"/>
+      <w:r>
+        <w:rPr>
+          <w:rFonts w:ascii="Garamond" w:hAnsi="Garamond"/>
+          <w:sz w:val="23"/>
+          <w:szCs w:val="23"/>
+        </w:rPr>
+        <w:t>. ”</w:t>
+      </w:r>
+      <w:proofErr w:type="gramEnd"/>
+      <w:r>
+        <w:rPr>
+          <w:rFonts w:ascii="Garamond" w:hAnsi="Garamond"/>
+          <w:sz w:val="23"/>
+          <w:szCs w:val="23"/>
+        </w:rPr>
+        <w:t xml:space="preserve"> (Somerville Ian, 2011, p. 37)</w:t>
       </w:r>
     </w:p>
     <w:p>
@@ -7929,7 +8170,43 @@
           <w:szCs w:val="23"/>
         </w:rPr>
         <w:lastRenderedPageBreak/>
-        <w:t>Las herramientas pueden combinarse en un marco llamado ambiente de desarrollo interactivo o IDE (por las siglas de Interactive Development Environment). Esto ofrece un conjunto común de facilidades, que usan las herramientas para comunicarse y operar con mayor destreza en una forma integrada.</w:t>
+        <w:t xml:space="preserve">Las herramientas pueden combinarse en un marco llamado ambiente de desarrollo interactivo o IDE (por las siglas de Interactive </w:t>
+      </w:r>
+      <w:proofErr w:type="spellStart"/>
+      <w:r>
+        <w:rPr>
+          <w:rFonts w:ascii="Garamond" w:hAnsi="Garamond"/>
+          <w:sz w:val="23"/>
+          <w:szCs w:val="23"/>
+        </w:rPr>
+        <w:t>Development</w:t>
+      </w:r>
+      <w:proofErr w:type="spellEnd"/>
+      <w:r>
+        <w:rPr>
+          <w:rFonts w:ascii="Garamond" w:hAnsi="Garamond"/>
+          <w:sz w:val="23"/>
+          <w:szCs w:val="23"/>
+        </w:rPr>
+        <w:t xml:space="preserve"> </w:t>
+      </w:r>
+      <w:proofErr w:type="spellStart"/>
+      <w:r>
+        <w:rPr>
+          <w:rFonts w:ascii="Garamond" w:hAnsi="Garamond"/>
+          <w:sz w:val="23"/>
+          <w:szCs w:val="23"/>
+        </w:rPr>
+        <w:t>Environment</w:t>
+      </w:r>
+      <w:proofErr w:type="spellEnd"/>
+      <w:r>
+        <w:rPr>
+          <w:rFonts w:ascii="Garamond" w:hAnsi="Garamond"/>
+          <w:sz w:val="23"/>
+          <w:szCs w:val="23"/>
+        </w:rPr>
+        <w:t>). Esto ofrece un conjunto común de facilidades, que usan las herramientas para comunicarse y operar con mayor destreza en una forma integrada.</w:t>
       </w:r>
     </w:p>
     <w:p>
@@ -8212,7 +8489,61 @@
           <w:sz w:val="23"/>
           <w:szCs w:val="23"/>
         </w:rPr>
-        <w:t>Los lenguajes de programación son el medio fundamental para la comunicación entre los seres humanos y las computadoras, y son una herramienta esencial para la programación de software. (Ghezzi, Jazayeri, &amp; Mandrioli, 2017).</w:t>
+        <w:t>Los lenguajes de programación son el medio fundamental para la comunicación entre los seres humanos y las computadoras, y son una herramienta esencial para la programación de software. (</w:t>
+      </w:r>
+      <w:proofErr w:type="spellStart"/>
+      <w:r>
+        <w:rPr>
+          <w:rFonts w:ascii="Garamond" w:hAnsi="Garamond"/>
+          <w:sz w:val="23"/>
+          <w:szCs w:val="23"/>
+        </w:rPr>
+        <w:t>Ghezzi</w:t>
+      </w:r>
+      <w:proofErr w:type="spellEnd"/>
+      <w:r>
+        <w:rPr>
+          <w:rFonts w:ascii="Garamond" w:hAnsi="Garamond"/>
+          <w:sz w:val="23"/>
+          <w:szCs w:val="23"/>
+        </w:rPr>
+        <w:t xml:space="preserve">, </w:t>
+      </w:r>
+      <w:proofErr w:type="spellStart"/>
+      <w:r>
+        <w:rPr>
+          <w:rFonts w:ascii="Garamond" w:hAnsi="Garamond"/>
+          <w:sz w:val="23"/>
+          <w:szCs w:val="23"/>
+        </w:rPr>
+        <w:t>Jazayeri</w:t>
+      </w:r>
+      <w:proofErr w:type="spellEnd"/>
+      <w:r>
+        <w:rPr>
+          <w:rFonts w:ascii="Garamond" w:hAnsi="Garamond"/>
+          <w:sz w:val="23"/>
+          <w:szCs w:val="23"/>
+        </w:rPr>
+        <w:t xml:space="preserve">, &amp; </w:t>
+      </w:r>
+      <w:proofErr w:type="spellStart"/>
+      <w:r>
+        <w:rPr>
+          <w:rFonts w:ascii="Garamond" w:hAnsi="Garamond"/>
+          <w:sz w:val="23"/>
+          <w:szCs w:val="23"/>
+        </w:rPr>
+        <w:t>Mandrioli</w:t>
+      </w:r>
+      <w:proofErr w:type="spellEnd"/>
+      <w:r>
+        <w:rPr>
+          <w:rFonts w:ascii="Garamond" w:hAnsi="Garamond"/>
+          <w:sz w:val="23"/>
+          <w:szCs w:val="23"/>
+        </w:rPr>
+        <w:t>, 2017).</w:t>
       </w:r>
     </w:p>
     <w:p>
@@ -8360,34 +8691,106 @@
           <w:sz w:val="23"/>
           <w:szCs w:val="23"/>
         </w:rPr>
-        <w:t>Pandas es una librería de Python que proporciona estructuras de datos y herramientas para el análisis y manipulación de datos. La librería está construida sobre las estructuras de datos de NumPy y se utiliza ampliamente en el análisis de datos y la ciencia de datos. Los dos principales tipos de estructuras de datos en Pandas son los DataFrame y los Series. Los DataFrame son similares a las tablas en una base de datos relacional o las hojas de cálculo, mientras que las Series son similares a las columnas en un DataFrame.</w:t>
-      </w:r>
-    </w:p>
-    <w:p>
-      <w:pPr>
-        <w:pStyle w:val="LO-normal"/>
+        <w:t xml:space="preserve">Pandas es una librería de Python que proporciona estructuras de datos y herramientas para el análisis y manipulación de datos. La librería está construida sobre las estructuras de datos de </w:t>
+      </w:r>
+      <w:proofErr w:type="spellStart"/>
+      <w:r>
         <w:rPr>
           <w:rFonts w:ascii="Garamond" w:hAnsi="Garamond"/>
           <w:sz w:val="23"/>
           <w:szCs w:val="23"/>
         </w:rPr>
-      </w:pPr>
-    </w:p>
-    <w:p>
-      <w:pPr>
-        <w:pStyle w:val="LO-normal"/>
+        <w:t>NumPy</w:t>
+      </w:r>
+      <w:proofErr w:type="spellEnd"/>
+      <w:r>
         <w:rPr>
           <w:rFonts w:ascii="Garamond" w:hAnsi="Garamond"/>
           <w:sz w:val="23"/>
           <w:szCs w:val="23"/>
         </w:rPr>
-      </w:pPr>
+        <w:t xml:space="preserve"> y se utiliza ampliamente en el análisis de datos y la ciencia de datos. Los dos principales tipos de estructuras de datos en Pandas son los </w:t>
+      </w:r>
+      <w:proofErr w:type="spellStart"/>
       <w:r>
         <w:rPr>
           <w:rFonts w:ascii="Garamond" w:hAnsi="Garamond"/>
           <w:sz w:val="23"/>
           <w:szCs w:val="23"/>
         </w:rPr>
+        <w:t>DataFrame</w:t>
+      </w:r>
+      <w:proofErr w:type="spellEnd"/>
+      <w:r>
+        <w:rPr>
+          <w:rFonts w:ascii="Garamond" w:hAnsi="Garamond"/>
+          <w:sz w:val="23"/>
+          <w:szCs w:val="23"/>
+        </w:rPr>
+        <w:t xml:space="preserve"> y los Series. Los </w:t>
+      </w:r>
+      <w:proofErr w:type="spellStart"/>
+      <w:r>
+        <w:rPr>
+          <w:rFonts w:ascii="Garamond" w:hAnsi="Garamond"/>
+          <w:sz w:val="23"/>
+          <w:szCs w:val="23"/>
+        </w:rPr>
+        <w:t>DataFrame</w:t>
+      </w:r>
+      <w:proofErr w:type="spellEnd"/>
+      <w:r>
+        <w:rPr>
+          <w:rFonts w:ascii="Garamond" w:hAnsi="Garamond"/>
+          <w:sz w:val="23"/>
+          <w:szCs w:val="23"/>
+        </w:rPr>
+        <w:t xml:space="preserve"> son similares a las tablas en una base de datos relacional o las hojas de cálculo, mientras que las Series son similares a las columnas en un </w:t>
+      </w:r>
+      <w:proofErr w:type="spellStart"/>
+      <w:r>
+        <w:rPr>
+          <w:rFonts w:ascii="Garamond" w:hAnsi="Garamond"/>
+          <w:sz w:val="23"/>
+          <w:szCs w:val="23"/>
+        </w:rPr>
+        <w:t>DataFrame</w:t>
+      </w:r>
+      <w:proofErr w:type="spellEnd"/>
+      <w:r>
+        <w:rPr>
+          <w:rFonts w:ascii="Garamond" w:hAnsi="Garamond"/>
+          <w:sz w:val="23"/>
+          <w:szCs w:val="23"/>
+        </w:rPr>
+        <w:t>.</w:t>
+      </w:r>
+    </w:p>
+    <w:p>
+      <w:pPr>
+        <w:pStyle w:val="LO-normal"/>
+        <w:rPr>
+          <w:rFonts w:ascii="Garamond" w:hAnsi="Garamond"/>
+          <w:sz w:val="23"/>
+          <w:szCs w:val="23"/>
+        </w:rPr>
+      </w:pPr>
+    </w:p>
+    <w:p>
+      <w:pPr>
+        <w:pStyle w:val="LO-normal"/>
+        <w:rPr>
+          <w:rFonts w:ascii="Garamond" w:hAnsi="Garamond"/>
+          <w:sz w:val="23"/>
+          <w:szCs w:val="23"/>
+        </w:rPr>
+      </w:pPr>
+      <w:r>
+        <w:rPr>
+          <w:rFonts w:ascii="Garamond" w:hAnsi="Garamond"/>
+          <w:sz w:val="23"/>
+          <w:szCs w:val="23"/>
+        </w:rPr>
         <w:t>Pandas ofrece una gran cantidad de funciones y métodos para manipular y analizar datos, como la selección de datos, el filtrado, la agrupación, la unión, el agregado y la limpieza de datos. Además, también proporciona una interfaz para leer y escribir datos en diferentes formatos, como CSV, Excel, SQL y JSON.</w:t>
       </w:r>
     </w:p>
@@ -8416,7 +8819,25 @@
           <w:sz w:val="23"/>
           <w:szCs w:val="23"/>
         </w:rPr>
-        <w:t>La librería Pandas es una librería de Python que proporciona estructuras de datos flexibles y herramientas para el análisis y manipulación de datos, con el objetivo de facilitar el trabajo con datos en Python. (McKinney, 2011).</w:t>
+        <w:t>La librería Pandas es una librería de Python que proporciona estructuras de datos flexibles y herramientas para el análisis y manipulación de datos, con el objetivo de facilitar el trabajo con datos en Python. (</w:t>
+      </w:r>
+      <w:proofErr w:type="spellStart"/>
+      <w:r>
+        <w:rPr>
+          <w:rFonts w:ascii="Garamond" w:hAnsi="Garamond"/>
+          <w:sz w:val="23"/>
+          <w:szCs w:val="23"/>
+        </w:rPr>
+        <w:t>McKinney</w:t>
+      </w:r>
+      <w:proofErr w:type="spellEnd"/>
+      <w:r>
+        <w:rPr>
+          <w:rFonts w:ascii="Garamond" w:hAnsi="Garamond"/>
+          <w:sz w:val="23"/>
+          <w:szCs w:val="23"/>
+        </w:rPr>
+        <w:t>, 2011).</w:t>
       </w:r>
     </w:p>
     <w:p>
@@ -8488,7 +8909,25 @@
           <w:sz w:val="23"/>
           <w:szCs w:val="23"/>
         </w:rPr>
-        <w:t>Jupyter ofrece una interfaz de usuario amigable, conocida como Jupyter Notebook, que permite escribir, ejecutar y documentar el código de manera eficiente. Los Notebooks de Jupyter son archivos que contienen tanto código como texto explicativo, se pueden compartir fácilmente y son ideales para la creación de tutoriales y documentos de investigación. (Kluyver et al., 2016).</w:t>
+        <w:t>Jupyter ofrece una interfaz de usuario amigable, conocida como Jupyter Notebook, que permite escribir, ejecutar y documentar el código de manera eficiente. Los Notebooks de Jupyter son archivos que contienen tanto código como texto explicativo, se pueden compartir fácilmente y son ideales para la creación de tutoriales y documentos de investigación. (</w:t>
+      </w:r>
+      <w:proofErr w:type="spellStart"/>
+      <w:r>
+        <w:rPr>
+          <w:rFonts w:ascii="Garamond" w:hAnsi="Garamond"/>
+          <w:sz w:val="23"/>
+          <w:szCs w:val="23"/>
+        </w:rPr>
+        <w:t>Kluyver</w:t>
+      </w:r>
+      <w:proofErr w:type="spellEnd"/>
+      <w:r>
+        <w:rPr>
+          <w:rFonts w:ascii="Garamond" w:hAnsi="Garamond"/>
+          <w:sz w:val="23"/>
+          <w:szCs w:val="23"/>
+        </w:rPr>
+        <w:t xml:space="preserve"> et al., 2016).</w:t>
       </w:r>
     </w:p>
     <w:p>
@@ -8746,7 +9185,25 @@
           <w:szCs w:val="23"/>
         </w:rPr>
         <w:lastRenderedPageBreak/>
-        <w:t>también ha desarrollado un sistema de educación en línea, conocido como "EduBolivia", que permite a los estudiantes acceder a recursos educativos en línea y participar en clases virtuales.</w:t>
+        <w:t>también ha desarrollado un sistema de educación en línea, conocido como "</w:t>
+      </w:r>
+      <w:proofErr w:type="spellStart"/>
+      <w:r>
+        <w:rPr>
+          <w:rFonts w:ascii="Garamond" w:hAnsi="Garamond"/>
+          <w:sz w:val="23"/>
+          <w:szCs w:val="23"/>
+        </w:rPr>
+        <w:t>EduBolivia</w:t>
+      </w:r>
+      <w:proofErr w:type="spellEnd"/>
+      <w:r>
+        <w:rPr>
+          <w:rFonts w:ascii="Garamond" w:hAnsi="Garamond"/>
+          <w:sz w:val="23"/>
+          <w:szCs w:val="23"/>
+        </w:rPr>
+        <w:t>", que permite a los estudiantes acceder a recursos educativos en línea y participar en clases virtuales.</w:t>
       </w:r>
     </w:p>
     <w:p>
@@ -8944,32 +9401,27 @@
       <w:r>
         <w:t xml:space="preserve">Figura </w:t>
       </w:r>
-      <w:r>
-        <w:fldChar w:fldCharType="begin"/>
-      </w:r>
-      <w:r>
-        <w:instrText xml:space="preserve"> SEQ Figura \* ARABIC </w:instrText>
-      </w:r>
-      <w:r>
-        <w:fldChar w:fldCharType="separate"/>
-      </w:r>
-      <w:r>
-        <w:rPr>
-          <w:noProof/>
-        </w:rPr>
-        <w:t>1</w:t>
-      </w:r>
-      <w:r>
-        <w:rPr>
-          <w:noProof/>
-        </w:rPr>
-        <w:fldChar w:fldCharType="end"/>
-      </w:r>
+      <w:fldSimple w:instr=" SEQ Figura \* ARABIC ">
+        <w:r>
+          <w:rPr>
+            <w:noProof/>
+          </w:rPr>
+          <w:t>1</w:t>
+        </w:r>
+      </w:fldSimple>
       <w:r>
         <w:t xml:space="preserve">: </w:t>
       </w:r>
       <w:r>
-        <w:t>Mapa de Bolivia. (2022). Google Earth.</w:t>
+        <w:t xml:space="preserve">Mapa de Bolivia. (2022). Google </w:t>
+      </w:r>
+      <w:proofErr w:type="spellStart"/>
+      <w:r>
+        <w:t>Earth</w:t>
+      </w:r>
+      <w:proofErr w:type="spellEnd"/>
+      <w:r>
+        <w:t>.</w:t>
       </w:r>
       <w:bookmarkStart w:id="48" w:name="_3rdcrjn"/>
       <w:bookmarkStart w:id="49" w:name="_qf4j9jafhju8"/>
@@ -9183,27 +9635,14 @@
       <w:r>
         <w:t xml:space="preserve">Figura </w:t>
       </w:r>
-      <w:r>
-        <w:fldChar w:fldCharType="begin"/>
-      </w:r>
-      <w:r>
-        <w:instrText xml:space="preserve"> SEQ Figura \* ARABIC </w:instrText>
-      </w:r>
-      <w:r>
-        <w:fldChar w:fldCharType="separate"/>
-      </w:r>
-      <w:r>
-        <w:rPr>
-          <w:noProof/>
-        </w:rPr>
-        <w:t>2</w:t>
-      </w:r>
-      <w:r>
-        <w:rPr>
-          <w:noProof/>
-        </w:rPr>
-        <w:fldChar w:fldCharType="end"/>
-      </w:r>
+      <w:fldSimple w:instr=" SEQ Figura \* ARABIC ">
+        <w:r>
+          <w:rPr>
+            <w:noProof/>
+          </w:rPr>
+          <w:t>2</w:t>
+        </w:r>
+      </w:fldSimple>
       <w:r>
         <w:t xml:space="preserve">: </w:t>
       </w:r>
@@ -9729,31 +10168,7 @@
           <w:sz w:val="23"/>
           <w:szCs w:val="23"/>
         </w:rPr>
-        <w:t>Se considera como personas internautas a a</w:t>
-      </w:r>
-      <w:r>
-        <w:rPr>
-          <w:rFonts w:ascii="Garamond" w:eastAsia="Garamond" w:hAnsi="Garamond" w:cs="Garamond"/>
-          <w:sz w:val="23"/>
-          <w:szCs w:val="23"/>
-        </w:rPr>
-        <w:t>quella</w:t>
-      </w:r>
-      <w:r>
-        <w:rPr>
-          <w:rFonts w:ascii="Garamond" w:eastAsia="Garamond" w:hAnsi="Garamond" w:cs="Garamond"/>
-          <w:sz w:val="23"/>
-          <w:szCs w:val="23"/>
-        </w:rPr>
-        <w:t xml:space="preserve"> </w:t>
-      </w:r>
-      <w:r>
-        <w:rPr>
-          <w:rFonts w:ascii="Garamond" w:eastAsia="Garamond" w:hAnsi="Garamond" w:cs="Garamond"/>
-          <w:sz w:val="23"/>
-          <w:szCs w:val="23"/>
-        </w:rPr>
-        <w:t>que tuvo acceso a Internet al menos una vez en los últimos 30 días previos a la encuesta.</w:t>
+        <w:t>Se considera como personas internautas a aquella que tuvo acceso a Internet al menos una vez en los últimos 30 días previos a la encuesta.</w:t>
       </w:r>
       <w:r>
         <w:rPr>
@@ -9819,7 +10234,27 @@
           <w:szCs w:val="23"/>
           <w:lang w:val="es-MX"/>
         </w:rPr>
-        <w:t>Se empleó un muestreo Multietápico por conglomerados</w:t>
+        <w:t xml:space="preserve">Se empleó un muestreo </w:t>
+      </w:r>
+      <w:proofErr w:type="spellStart"/>
+      <w:r>
+        <w:rPr>
+          <w:rFonts w:ascii="Garamond" w:eastAsia="Garamond" w:hAnsi="Garamond" w:cs="Garamond"/>
+          <w:sz w:val="23"/>
+          <w:szCs w:val="23"/>
+          <w:lang w:val="es-MX"/>
+        </w:rPr>
+        <w:t>Multietápico</w:t>
+      </w:r>
+      <w:proofErr w:type="spellEnd"/>
+      <w:r>
+        <w:rPr>
+          <w:rFonts w:ascii="Garamond" w:eastAsia="Garamond" w:hAnsi="Garamond" w:cs="Garamond"/>
+          <w:sz w:val="23"/>
+          <w:szCs w:val="23"/>
+          <w:lang w:val="es-MX"/>
+        </w:rPr>
+        <w:t xml:space="preserve"> por conglomerados</w:t>
       </w:r>
       <w:r>
         <w:rPr>
@@ -10273,7 +10708,27 @@
           <w:sz w:val="23"/>
           <w:szCs w:val="23"/>
         </w:rPr>
-        <w:t>García, J. R., &amp; Perrotta, C. (2016)</w:t>
+        <w:t xml:space="preserve">García, J. R., &amp; </w:t>
+      </w:r>
+      <w:proofErr w:type="spellStart"/>
+      <w:r>
+        <w:rPr>
+          <w:rFonts w:ascii="Garamond" w:eastAsia="Garamond" w:hAnsi="Garamond" w:cs="Garamond"/>
+          <w:color w:val="000000"/>
+          <w:sz w:val="23"/>
+          <w:szCs w:val="23"/>
+        </w:rPr>
+        <w:t>Perrotta</w:t>
+      </w:r>
+      <w:proofErr w:type="spellEnd"/>
+      <w:r>
+        <w:rPr>
+          <w:rFonts w:ascii="Garamond" w:eastAsia="Garamond" w:hAnsi="Garamond" w:cs="Garamond"/>
+          <w:color w:val="000000"/>
+          <w:sz w:val="23"/>
+          <w:szCs w:val="23"/>
+        </w:rPr>
+        <w:t>, C. (2016)</w:t>
       </w:r>
     </w:p>
     <w:p>
@@ -10747,7 +11202,27 @@
           <w:sz w:val="23"/>
           <w:szCs w:val="23"/>
         </w:rPr>
-        <w:t xml:space="preserve"> (Hair, J. F y Otros - 2014)</w:t>
+        <w:t xml:space="preserve"> (</w:t>
+      </w:r>
+      <w:proofErr w:type="spellStart"/>
+      <w:r>
+        <w:rPr>
+          <w:rFonts w:ascii="Garamond" w:eastAsia="Garamond" w:hAnsi="Garamond" w:cs="Garamond"/>
+          <w:color w:val="000000"/>
+          <w:sz w:val="23"/>
+          <w:szCs w:val="23"/>
+        </w:rPr>
+        <w:t>Hair</w:t>
+      </w:r>
+      <w:proofErr w:type="spellEnd"/>
+      <w:r>
+        <w:rPr>
+          <w:rFonts w:ascii="Garamond" w:eastAsia="Garamond" w:hAnsi="Garamond" w:cs="Garamond"/>
+          <w:color w:val="000000"/>
+          <w:sz w:val="23"/>
+          <w:szCs w:val="23"/>
+        </w:rPr>
+        <w:t>, J. F y Otros - 2014)</w:t>
       </w:r>
     </w:p>
     <w:p>
@@ -10804,7 +11279,27 @@
           <w:sz w:val="23"/>
           <w:szCs w:val="23"/>
         </w:rPr>
-        <w:t>Para la preselección de preguntas solo se tomó en cuenta aquellas que puedan tener relevancia en tanto al objetivo general de este proyecto como a las cuestionantes que se quieren responder. A continuación, se muestra algunos ejemplos de la estrategia que se tomó para la ponderación de las preguntas seleccionadas:</w:t>
+        <w:t xml:space="preserve">Para la preselección de preguntas solo se tomó en cuenta aquellas que puedan tener relevancia en tanto al objetivo general de este proyecto como a las </w:t>
+      </w:r>
+      <w:proofErr w:type="spellStart"/>
+      <w:r>
+        <w:rPr>
+          <w:rFonts w:ascii="Garamond" w:eastAsia="Garamond" w:hAnsi="Garamond" w:cs="Garamond"/>
+          <w:color w:val="000000"/>
+          <w:sz w:val="23"/>
+          <w:szCs w:val="23"/>
+        </w:rPr>
+        <w:t>cuestionantes</w:t>
+      </w:r>
+      <w:proofErr w:type="spellEnd"/>
+      <w:r>
+        <w:rPr>
+          <w:rFonts w:ascii="Garamond" w:eastAsia="Garamond" w:hAnsi="Garamond" w:cs="Garamond"/>
+          <w:color w:val="000000"/>
+          <w:sz w:val="23"/>
+          <w:szCs w:val="23"/>
+        </w:rPr>
+        <w:t xml:space="preserve"> que se quieren responder. A continuación, se muestra algunos ejemplos de la estrategia que se tomó para la ponderación de las preguntas seleccionadas:</w:t>
       </w:r>
     </w:p>
     <w:p>
@@ -10939,7 +11434,27 @@
                 <w:sz w:val="20"/>
                 <w:szCs w:val="20"/>
               </w:rPr>
-              <w:t xml:space="preserve"> ¿Cuál es el uso que le da a la computadora de escritorio, portátil o tablet?  [Juegos]</w:t>
+              <w:t xml:space="preserve"> ¿Cuál es el uso que le da a la computadora de escritorio, portátil o </w:t>
+            </w:r>
+            <w:proofErr w:type="spellStart"/>
+            <w:r>
+              <w:rPr>
+                <w:rFonts w:ascii="Garamond" w:eastAsia="Garamond" w:hAnsi="Garamond" w:cs="Garamond"/>
+                <w:color w:val="000000"/>
+                <w:sz w:val="20"/>
+                <w:szCs w:val="20"/>
+              </w:rPr>
+              <w:t>tablet</w:t>
+            </w:r>
+            <w:proofErr w:type="spellEnd"/>
+            <w:r>
+              <w:rPr>
+                <w:rFonts w:ascii="Garamond" w:eastAsia="Garamond" w:hAnsi="Garamond" w:cs="Garamond"/>
+                <w:color w:val="000000"/>
+                <w:sz w:val="20"/>
+                <w:szCs w:val="20"/>
+              </w:rPr>
+              <w:t>?  [Juegos]</w:t>
             </w:r>
           </w:p>
         </w:tc>
@@ -10995,7 +11510,27 @@
                 <w:sz w:val="20"/>
                 <w:szCs w:val="20"/>
               </w:rPr>
-              <w:t xml:space="preserve"> ¿Cuál es el uso que le da a la computadora de escritorio, portátil o tablet?  [Estudio]</w:t>
+              <w:t xml:space="preserve"> ¿Cuál es el uso que le da a la computadora de escritorio, portátil o </w:t>
+            </w:r>
+            <w:proofErr w:type="spellStart"/>
+            <w:r>
+              <w:rPr>
+                <w:rFonts w:ascii="Garamond" w:eastAsia="Garamond" w:hAnsi="Garamond" w:cs="Garamond"/>
+                <w:color w:val="000000"/>
+                <w:sz w:val="20"/>
+                <w:szCs w:val="20"/>
+              </w:rPr>
+              <w:t>tablet</w:t>
+            </w:r>
+            <w:proofErr w:type="spellEnd"/>
+            <w:r>
+              <w:rPr>
+                <w:rFonts w:ascii="Garamond" w:eastAsia="Garamond" w:hAnsi="Garamond" w:cs="Garamond"/>
+                <w:color w:val="000000"/>
+                <w:sz w:val="20"/>
+                <w:szCs w:val="20"/>
+              </w:rPr>
+              <w:t>?  [Estudio]</w:t>
             </w:r>
           </w:p>
         </w:tc>
@@ -11051,7 +11586,27 @@
                 <w:sz w:val="20"/>
                 <w:szCs w:val="20"/>
               </w:rPr>
-              <w:t xml:space="preserve"> ¿Cuál es el uso que le da a la computadora de escritorio, portátil o tablet?  [Música]</w:t>
+              <w:t xml:space="preserve"> ¿Cuál es el uso que le da a la computadora de escritorio, portátil o </w:t>
+            </w:r>
+            <w:proofErr w:type="spellStart"/>
+            <w:r>
+              <w:rPr>
+                <w:rFonts w:ascii="Garamond" w:eastAsia="Garamond" w:hAnsi="Garamond" w:cs="Garamond"/>
+                <w:color w:val="000000"/>
+                <w:sz w:val="20"/>
+                <w:szCs w:val="20"/>
+              </w:rPr>
+              <w:t>tablet</w:t>
+            </w:r>
+            <w:proofErr w:type="spellEnd"/>
+            <w:r>
+              <w:rPr>
+                <w:rFonts w:ascii="Garamond" w:eastAsia="Garamond" w:hAnsi="Garamond" w:cs="Garamond"/>
+                <w:color w:val="000000"/>
+                <w:sz w:val="20"/>
+                <w:szCs w:val="20"/>
+              </w:rPr>
+              <w:t>?  [Música]</w:t>
             </w:r>
           </w:p>
         </w:tc>
@@ -11107,7 +11662,27 @@
                 <w:sz w:val="20"/>
                 <w:szCs w:val="20"/>
               </w:rPr>
-              <w:t xml:space="preserve"> ¿Cuál es el uso que le da a la computadora de escritorio, portátil o tablet?  [Redes Sociales]</w:t>
+              <w:t xml:space="preserve"> ¿Cuál es el uso que le da a la computadora de escritorio, portátil o </w:t>
+            </w:r>
+            <w:proofErr w:type="spellStart"/>
+            <w:r>
+              <w:rPr>
+                <w:rFonts w:ascii="Garamond" w:eastAsia="Garamond" w:hAnsi="Garamond" w:cs="Garamond"/>
+                <w:color w:val="000000"/>
+                <w:sz w:val="20"/>
+                <w:szCs w:val="20"/>
+              </w:rPr>
+              <w:t>tablet</w:t>
+            </w:r>
+            <w:proofErr w:type="spellEnd"/>
+            <w:r>
+              <w:rPr>
+                <w:rFonts w:ascii="Garamond" w:eastAsia="Garamond" w:hAnsi="Garamond" w:cs="Garamond"/>
+                <w:color w:val="000000"/>
+                <w:sz w:val="20"/>
+                <w:szCs w:val="20"/>
+              </w:rPr>
+              <w:t>?  [Redes Sociales]</w:t>
             </w:r>
           </w:p>
         </w:tc>
@@ -11163,7 +11738,27 @@
                 <w:sz w:val="20"/>
                 <w:szCs w:val="20"/>
               </w:rPr>
-              <w:t xml:space="preserve"> ¿Cuál es el uso que le da a la computadora de escritorio, portátil o tablet?  [Ningún uso]</w:t>
+              <w:t xml:space="preserve"> ¿Cuál es el uso que le da a la computadora de escritorio, portátil o </w:t>
+            </w:r>
+            <w:proofErr w:type="spellStart"/>
+            <w:r>
+              <w:rPr>
+                <w:rFonts w:ascii="Garamond" w:eastAsia="Garamond" w:hAnsi="Garamond" w:cs="Garamond"/>
+                <w:color w:val="000000"/>
+                <w:sz w:val="20"/>
+                <w:szCs w:val="20"/>
+              </w:rPr>
+              <w:t>tablet</w:t>
+            </w:r>
+            <w:proofErr w:type="spellEnd"/>
+            <w:r>
+              <w:rPr>
+                <w:rFonts w:ascii="Garamond" w:eastAsia="Garamond" w:hAnsi="Garamond" w:cs="Garamond"/>
+                <w:color w:val="000000"/>
+                <w:sz w:val="20"/>
+                <w:szCs w:val="20"/>
+              </w:rPr>
+              <w:t>?  [Ningún uso]</w:t>
             </w:r>
           </w:p>
         </w:tc>
@@ -11219,7 +11814,27 @@
                 <w:sz w:val="20"/>
                 <w:szCs w:val="20"/>
               </w:rPr>
-              <w:t xml:space="preserve"> ¿Cuál es el uso que le da a la computadora de escritorio, portátil o tablet?  [Planificar clases]</w:t>
+              <w:t xml:space="preserve"> ¿Cuál es el uso que le da a la computadora de escritorio, portátil o </w:t>
+            </w:r>
+            <w:proofErr w:type="spellStart"/>
+            <w:r>
+              <w:rPr>
+                <w:rFonts w:ascii="Garamond" w:eastAsia="Garamond" w:hAnsi="Garamond" w:cs="Garamond"/>
+                <w:color w:val="000000"/>
+                <w:sz w:val="20"/>
+                <w:szCs w:val="20"/>
+              </w:rPr>
+              <w:t>tablet</w:t>
+            </w:r>
+            <w:proofErr w:type="spellEnd"/>
+            <w:r>
+              <w:rPr>
+                <w:rFonts w:ascii="Garamond" w:eastAsia="Garamond" w:hAnsi="Garamond" w:cs="Garamond"/>
+                <w:color w:val="000000"/>
+                <w:sz w:val="20"/>
+                <w:szCs w:val="20"/>
+              </w:rPr>
+              <w:t>?  [Planificar clases]</w:t>
             </w:r>
           </w:p>
         </w:tc>
@@ -11275,7 +11890,27 @@
                 <w:sz w:val="20"/>
                 <w:szCs w:val="20"/>
               </w:rPr>
-              <w:t xml:space="preserve"> ¿Cuál es el uso que le da a la computadora de escritorio, portátil o tablet?  [Uso en clases]</w:t>
+              <w:t xml:space="preserve"> ¿Cuál es el uso que le da a la computadora de escritorio, portátil o </w:t>
+            </w:r>
+            <w:proofErr w:type="spellStart"/>
+            <w:r>
+              <w:rPr>
+                <w:rFonts w:ascii="Garamond" w:eastAsia="Garamond" w:hAnsi="Garamond" w:cs="Garamond"/>
+                <w:color w:val="000000"/>
+                <w:sz w:val="20"/>
+                <w:szCs w:val="20"/>
+              </w:rPr>
+              <w:t>tablet</w:t>
+            </w:r>
+            <w:proofErr w:type="spellEnd"/>
+            <w:r>
+              <w:rPr>
+                <w:rFonts w:ascii="Garamond" w:eastAsia="Garamond" w:hAnsi="Garamond" w:cs="Garamond"/>
+                <w:color w:val="000000"/>
+                <w:sz w:val="20"/>
+                <w:szCs w:val="20"/>
+              </w:rPr>
+              <w:t>?  [Uso en clases]</w:t>
             </w:r>
           </w:p>
         </w:tc>
@@ -11331,7 +11966,27 @@
                 <w:sz w:val="20"/>
                 <w:szCs w:val="20"/>
               </w:rPr>
-              <w:t xml:space="preserve"> ¿Cuál es el uso que le da a la computadora de escritorio, portátil o tablet?  [Vídeos]</w:t>
+              <w:t xml:space="preserve"> ¿Cuál es el uso que le da a la computadora de escritorio, portátil o </w:t>
+            </w:r>
+            <w:proofErr w:type="spellStart"/>
+            <w:r>
+              <w:rPr>
+                <w:rFonts w:ascii="Garamond" w:eastAsia="Garamond" w:hAnsi="Garamond" w:cs="Garamond"/>
+                <w:color w:val="000000"/>
+                <w:sz w:val="20"/>
+                <w:szCs w:val="20"/>
+              </w:rPr>
+              <w:t>tablet</w:t>
+            </w:r>
+            <w:proofErr w:type="spellEnd"/>
+            <w:r>
+              <w:rPr>
+                <w:rFonts w:ascii="Garamond" w:eastAsia="Garamond" w:hAnsi="Garamond" w:cs="Garamond"/>
+                <w:color w:val="000000"/>
+                <w:sz w:val="20"/>
+                <w:szCs w:val="20"/>
+              </w:rPr>
+              <w:t>?  [Vídeos]</w:t>
             </w:r>
           </w:p>
         </w:tc>
@@ -11388,7 +12043,27 @@
                 <w:sz w:val="20"/>
                 <w:szCs w:val="20"/>
               </w:rPr>
-              <w:t xml:space="preserve"> ¿Cuál es el uso que le da a la computadora de escritorio, portátil o tablet?  [Internet]</w:t>
+              <w:t xml:space="preserve"> ¿Cuál es el uso que le da a la computadora de escritorio, portátil o </w:t>
+            </w:r>
+            <w:proofErr w:type="spellStart"/>
+            <w:r>
+              <w:rPr>
+                <w:rFonts w:ascii="Garamond" w:eastAsia="Garamond" w:hAnsi="Garamond" w:cs="Garamond"/>
+                <w:color w:val="000000"/>
+                <w:sz w:val="20"/>
+                <w:szCs w:val="20"/>
+              </w:rPr>
+              <w:t>tablet</w:t>
+            </w:r>
+            <w:proofErr w:type="spellEnd"/>
+            <w:r>
+              <w:rPr>
+                <w:rFonts w:ascii="Garamond" w:eastAsia="Garamond" w:hAnsi="Garamond" w:cs="Garamond"/>
+                <w:color w:val="000000"/>
+                <w:sz w:val="20"/>
+                <w:szCs w:val="20"/>
+              </w:rPr>
+              <w:t>?  [Internet]</w:t>
             </w:r>
           </w:p>
         </w:tc>
@@ -12078,7 +12753,21 @@
               <w:rPr>
                 <w:rFonts w:ascii="Garamond" w:hAnsi="Garamond"/>
               </w:rPr>
-              <w:t>b1.b11.</w:t>
+              <w:t>b</w:t>
+            </w:r>
+            <w:proofErr w:type="gramStart"/>
+            <w:r>
+              <w:rPr>
+                <w:rFonts w:ascii="Garamond" w:hAnsi="Garamond"/>
+              </w:rPr>
+              <w:t>1.b</w:t>
+            </w:r>
+            <w:proofErr w:type="gramEnd"/>
+            <w:r>
+              <w:rPr>
+                <w:rFonts w:ascii="Garamond" w:hAnsi="Garamond"/>
+              </w:rPr>
+              <w:t>11.</w:t>
             </w:r>
           </w:p>
         </w:tc>
@@ -12121,7 +12810,21 @@
               <w:rPr>
                 <w:rFonts w:ascii="Garamond" w:hAnsi="Garamond"/>
               </w:rPr>
-              <w:t>b1.b12.</w:t>
+              <w:t>b</w:t>
+            </w:r>
+            <w:proofErr w:type="gramStart"/>
+            <w:r>
+              <w:rPr>
+                <w:rFonts w:ascii="Garamond" w:hAnsi="Garamond"/>
+              </w:rPr>
+              <w:t>1.b</w:t>
+            </w:r>
+            <w:proofErr w:type="gramEnd"/>
+            <w:r>
+              <w:rPr>
+                <w:rFonts w:ascii="Garamond" w:hAnsi="Garamond"/>
+              </w:rPr>
+              <w:t>12.</w:t>
             </w:r>
           </w:p>
         </w:tc>
@@ -12164,7 +12867,21 @@
               <w:rPr>
                 <w:rFonts w:ascii="Garamond" w:hAnsi="Garamond"/>
               </w:rPr>
-              <w:t>b1.b13.</w:t>
+              <w:t>b</w:t>
+            </w:r>
+            <w:proofErr w:type="gramStart"/>
+            <w:r>
+              <w:rPr>
+                <w:rFonts w:ascii="Garamond" w:hAnsi="Garamond"/>
+              </w:rPr>
+              <w:t>1.b</w:t>
+            </w:r>
+            <w:proofErr w:type="gramEnd"/>
+            <w:r>
+              <w:rPr>
+                <w:rFonts w:ascii="Garamond" w:hAnsi="Garamond"/>
+              </w:rPr>
+              <w:t>13.</w:t>
             </w:r>
           </w:p>
         </w:tc>
@@ -12207,7 +12924,21 @@
               <w:rPr>
                 <w:rFonts w:ascii="Garamond" w:hAnsi="Garamond"/>
               </w:rPr>
-              <w:t>b1.b14.</w:t>
+              <w:t>b</w:t>
+            </w:r>
+            <w:proofErr w:type="gramStart"/>
+            <w:r>
+              <w:rPr>
+                <w:rFonts w:ascii="Garamond" w:hAnsi="Garamond"/>
+              </w:rPr>
+              <w:t>1.b</w:t>
+            </w:r>
+            <w:proofErr w:type="gramEnd"/>
+            <w:r>
+              <w:rPr>
+                <w:rFonts w:ascii="Garamond" w:hAnsi="Garamond"/>
+              </w:rPr>
+              <w:t>14.</w:t>
             </w:r>
           </w:p>
         </w:tc>
@@ -12250,7 +12981,21 @@
               <w:rPr>
                 <w:rFonts w:ascii="Garamond" w:hAnsi="Garamond"/>
               </w:rPr>
-              <w:t>b1.b15.</w:t>
+              <w:t>b</w:t>
+            </w:r>
+            <w:proofErr w:type="gramStart"/>
+            <w:r>
+              <w:rPr>
+                <w:rFonts w:ascii="Garamond" w:hAnsi="Garamond"/>
+              </w:rPr>
+              <w:t>1.b</w:t>
+            </w:r>
+            <w:proofErr w:type="gramEnd"/>
+            <w:r>
+              <w:rPr>
+                <w:rFonts w:ascii="Garamond" w:hAnsi="Garamond"/>
+              </w:rPr>
+              <w:t>15.</w:t>
             </w:r>
           </w:p>
         </w:tc>
@@ -12293,7 +13038,21 @@
               <w:rPr>
                 <w:rFonts w:ascii="Garamond" w:hAnsi="Garamond"/>
               </w:rPr>
-              <w:t>b1.b16.</w:t>
+              <w:t>b</w:t>
+            </w:r>
+            <w:proofErr w:type="gramStart"/>
+            <w:r>
+              <w:rPr>
+                <w:rFonts w:ascii="Garamond" w:hAnsi="Garamond"/>
+              </w:rPr>
+              <w:t>1.b</w:t>
+            </w:r>
+            <w:proofErr w:type="gramEnd"/>
+            <w:r>
+              <w:rPr>
+                <w:rFonts w:ascii="Garamond" w:hAnsi="Garamond"/>
+              </w:rPr>
+              <w:t>16.</w:t>
             </w:r>
           </w:p>
         </w:tc>
@@ -12456,7 +13215,23 @@
                 <w:rFonts w:ascii="Garamond" w:hAnsi="Garamond"/>
                 <w:lang w:val="en-US"/>
               </w:rPr>
-              <w:t>b1.b11.</w:t>
+              <w:t>b</w:t>
+            </w:r>
+            <w:proofErr w:type="gramStart"/>
+            <w:r>
+              <w:rPr>
+                <w:rFonts w:ascii="Garamond" w:hAnsi="Garamond"/>
+                <w:lang w:val="en-US"/>
+              </w:rPr>
+              <w:t>1.b</w:t>
+            </w:r>
+            <w:proofErr w:type="gramEnd"/>
+            <w:r>
+              <w:rPr>
+                <w:rFonts w:ascii="Garamond" w:hAnsi="Garamond"/>
+                <w:lang w:val="en-US"/>
+              </w:rPr>
+              <w:t>11.</w:t>
             </w:r>
           </w:p>
         </w:tc>
@@ -12503,7 +13278,23 @@
                 <w:rFonts w:ascii="Garamond" w:hAnsi="Garamond"/>
                 <w:lang w:val="en-US"/>
               </w:rPr>
-              <w:t>b1.b12.</w:t>
+              <w:t>b</w:t>
+            </w:r>
+            <w:proofErr w:type="gramStart"/>
+            <w:r>
+              <w:rPr>
+                <w:rFonts w:ascii="Garamond" w:hAnsi="Garamond"/>
+                <w:lang w:val="en-US"/>
+              </w:rPr>
+              <w:t>1.b</w:t>
+            </w:r>
+            <w:proofErr w:type="gramEnd"/>
+            <w:r>
+              <w:rPr>
+                <w:rFonts w:ascii="Garamond" w:hAnsi="Garamond"/>
+                <w:lang w:val="en-US"/>
+              </w:rPr>
+              <w:t>12.</w:t>
             </w:r>
           </w:p>
         </w:tc>
@@ -12550,7 +13341,23 @@
                 <w:rFonts w:ascii="Garamond" w:hAnsi="Garamond"/>
                 <w:lang w:val="en-US"/>
               </w:rPr>
-              <w:t>b1.b13.</w:t>
+              <w:t>b</w:t>
+            </w:r>
+            <w:proofErr w:type="gramStart"/>
+            <w:r>
+              <w:rPr>
+                <w:rFonts w:ascii="Garamond" w:hAnsi="Garamond"/>
+                <w:lang w:val="en-US"/>
+              </w:rPr>
+              <w:t>1.b</w:t>
+            </w:r>
+            <w:proofErr w:type="gramEnd"/>
+            <w:r>
+              <w:rPr>
+                <w:rFonts w:ascii="Garamond" w:hAnsi="Garamond"/>
+                <w:lang w:val="en-US"/>
+              </w:rPr>
+              <w:t>13.</w:t>
             </w:r>
           </w:p>
         </w:tc>
@@ -12597,7 +13404,23 @@
                 <w:rFonts w:ascii="Garamond" w:hAnsi="Garamond"/>
                 <w:lang w:val="en-US"/>
               </w:rPr>
-              <w:t>b1.b14.</w:t>
+              <w:t>b</w:t>
+            </w:r>
+            <w:proofErr w:type="gramStart"/>
+            <w:r>
+              <w:rPr>
+                <w:rFonts w:ascii="Garamond" w:hAnsi="Garamond"/>
+                <w:lang w:val="en-US"/>
+              </w:rPr>
+              <w:t>1.b</w:t>
+            </w:r>
+            <w:proofErr w:type="gramEnd"/>
+            <w:r>
+              <w:rPr>
+                <w:rFonts w:ascii="Garamond" w:hAnsi="Garamond"/>
+                <w:lang w:val="en-US"/>
+              </w:rPr>
+              <w:t>14.</w:t>
             </w:r>
           </w:p>
         </w:tc>
@@ -12644,7 +13467,23 @@
                 <w:rFonts w:ascii="Garamond" w:hAnsi="Garamond"/>
                 <w:lang w:val="en-US"/>
               </w:rPr>
-              <w:t>b1.b15.</w:t>
+              <w:t>b</w:t>
+            </w:r>
+            <w:proofErr w:type="gramStart"/>
+            <w:r>
+              <w:rPr>
+                <w:rFonts w:ascii="Garamond" w:hAnsi="Garamond"/>
+                <w:lang w:val="en-US"/>
+              </w:rPr>
+              <w:t>1.b</w:t>
+            </w:r>
+            <w:proofErr w:type="gramEnd"/>
+            <w:r>
+              <w:rPr>
+                <w:rFonts w:ascii="Garamond" w:hAnsi="Garamond"/>
+                <w:lang w:val="en-US"/>
+              </w:rPr>
+              <w:t>15.</w:t>
             </w:r>
           </w:p>
         </w:tc>
@@ -12689,7 +13528,21 @@
               <w:rPr>
                 <w:rFonts w:ascii="Garamond" w:hAnsi="Garamond"/>
               </w:rPr>
-              <w:t>b1.b16.</w:t>
+              <w:t>b</w:t>
+            </w:r>
+            <w:proofErr w:type="gramStart"/>
+            <w:r>
+              <w:rPr>
+                <w:rFonts w:ascii="Garamond" w:hAnsi="Garamond"/>
+              </w:rPr>
+              <w:t>1.b</w:t>
+            </w:r>
+            <w:proofErr w:type="gramEnd"/>
+            <w:r>
+              <w:rPr>
+                <w:rFonts w:ascii="Garamond" w:hAnsi="Garamond"/>
+              </w:rPr>
+              <w:t>16.</w:t>
             </w:r>
           </w:p>
         </w:tc>
@@ -13331,7 +14184,25 @@
                 <w:sz w:val="20"/>
                 <w:szCs w:val="20"/>
               </w:rPr>
-              <w:t>b1.b11.</w:t>
+              <w:t>b</w:t>
+            </w:r>
+            <w:proofErr w:type="gramStart"/>
+            <w:r>
+              <w:rPr>
+                <w:rFonts w:ascii="Garamond" w:hAnsi="Garamond"/>
+                <w:sz w:val="20"/>
+                <w:szCs w:val="20"/>
+              </w:rPr>
+              <w:t>1.b</w:t>
+            </w:r>
+            <w:proofErr w:type="gramEnd"/>
+            <w:r>
+              <w:rPr>
+                <w:rFonts w:ascii="Garamond" w:hAnsi="Garamond"/>
+                <w:sz w:val="20"/>
+                <w:szCs w:val="20"/>
+              </w:rPr>
+              <w:t>11.</w:t>
             </w:r>
           </w:p>
         </w:tc>
@@ -14326,27 +15197,14 @@
       <w:r>
         <w:t xml:space="preserve">Tabla </w:t>
       </w:r>
-      <w:r>
-        <w:fldChar w:fldCharType="begin"/>
-      </w:r>
-      <w:r>
-        <w:instrText xml:space="preserve"> SEQ Tabla \* ARABIC </w:instrText>
-      </w:r>
-      <w:r>
-        <w:fldChar w:fldCharType="separate"/>
-      </w:r>
-      <w:r>
-        <w:rPr>
-          <w:noProof/>
-        </w:rPr>
-        <w:t>5</w:t>
-      </w:r>
-      <w:r>
-        <w:rPr>
-          <w:noProof/>
-        </w:rPr>
-        <w:fldChar w:fldCharType="end"/>
-      </w:r>
+      <w:fldSimple w:instr=" SEQ Tabla \* ARABIC ">
+        <w:r>
+          <w:rPr>
+            <w:noProof/>
+          </w:rPr>
+          <w:t>5</w:t>
+        </w:r>
+      </w:fldSimple>
       <w:r>
         <w:t>Muestra del dataset: Encuesta Final-Profesores de Inclusión Digital</w:t>
       </w:r>
@@ -14362,7 +15220,25 @@
           <w:sz w:val="23"/>
           <w:szCs w:val="23"/>
         </w:rPr>
-        <w:t>Este dataset nos brinda una serie de datos derivado de preguntas generalizadas sobre las TICs en archivo .csv y también cuenta con un diccionario de datos en un formato .ods en donde se encuentran las preguntas adjunto con la codificación de cada una de las que se realizaron en esta encuesta. Del tipo:</w:t>
+        <w:t>Este dataset nos brinda una serie de datos derivado de preguntas generalizadas sobre las TICs en archivo .csv y también cuenta con un diccionario de datos en un formato .</w:t>
+      </w:r>
+      <w:proofErr w:type="spellStart"/>
+      <w:r>
+        <w:rPr>
+          <w:rFonts w:ascii="Garamond" w:eastAsia="Garamond" w:hAnsi="Garamond" w:cs="Garamond"/>
+          <w:sz w:val="23"/>
+          <w:szCs w:val="23"/>
+        </w:rPr>
+        <w:t>ods</w:t>
+      </w:r>
+      <w:proofErr w:type="spellEnd"/>
+      <w:r>
+        <w:rPr>
+          <w:rFonts w:ascii="Garamond" w:eastAsia="Garamond" w:hAnsi="Garamond" w:cs="Garamond"/>
+          <w:sz w:val="23"/>
+          <w:szCs w:val="23"/>
+        </w:rPr>
+        <w:t xml:space="preserve"> en donde se encuentran las preguntas adjunto con la codificación de cada una de las que se realizaron en esta encuesta. Del tipo:</w:t>
       </w:r>
     </w:p>
     <w:tbl>
@@ -14957,7 +15833,15 @@
               <w:jc w:val="center"/>
             </w:pPr>
             <w:r>
-              <w:t>b1[other]</w:t>
+              <w:t>b1[</w:t>
+            </w:r>
+            <w:proofErr w:type="spellStart"/>
+            <w:r>
+              <w:t>other</w:t>
+            </w:r>
+            <w:proofErr w:type="spellEnd"/>
+            <w:r>
+              <w:t>]</w:t>
             </w:r>
           </w:p>
         </w:tc>
@@ -14989,27 +15873,14 @@
       <w:r>
         <w:t xml:space="preserve">Tabla </w:t>
       </w:r>
-      <w:r>
-        <w:fldChar w:fldCharType="begin"/>
-      </w:r>
-      <w:r>
-        <w:instrText xml:space="preserve"> SEQ Tabla \* ARABIC </w:instrText>
-      </w:r>
-      <w:r>
-        <w:fldChar w:fldCharType="separate"/>
-      </w:r>
-      <w:r>
-        <w:rPr>
-          <w:noProof/>
-        </w:rPr>
-        <w:t>6</w:t>
-      </w:r>
-      <w:r>
-        <w:rPr>
-          <w:noProof/>
-        </w:rPr>
-        <w:fldChar w:fldCharType="end"/>
-      </w:r>
+      <w:fldSimple w:instr=" SEQ Tabla \* ARABIC ">
+        <w:r>
+          <w:rPr>
+            <w:noProof/>
+          </w:rPr>
+          <w:t>6</w:t>
+        </w:r>
+      </w:fldSimple>
       <w:r>
         <w:t xml:space="preserve">: </w:t>
       </w:r>
@@ -15147,14 +16018,27 @@
                   <w:r>
                     <w:t xml:space="preserve">Tabla </w:t>
                   </w:r>
-                  <w:fldSimple w:instr=" SEQ Tabla \* ARABIC ">
-                    <w:r>
-                      <w:rPr>
-                        <w:noProof/>
-                      </w:rPr>
-                      <w:t>7</w:t>
-                    </w:r>
-                  </w:fldSimple>
+                  <w:r>
+                    <w:fldChar w:fldCharType="begin"/>
+                  </w:r>
+                  <w:r>
+                    <w:instrText xml:space="preserve"> SEQ Tabla \* ARABIC </w:instrText>
+                  </w:r>
+                  <w:r>
+                    <w:fldChar w:fldCharType="separate"/>
+                  </w:r>
+                  <w:r>
+                    <w:rPr>
+                      <w:noProof/>
+                    </w:rPr>
+                    <w:t>7</w:t>
+                  </w:r>
+                  <w:r>
+                    <w:rPr>
+                      <w:noProof/>
+                    </w:rPr>
+                    <w:fldChar w:fldCharType="end"/>
+                  </w:r>
                   <w:r>
                     <w:t>: Muestra del diccionario de datos de "Encuesta Nacional de Opinión sobre TIC"</w:t>
                   </w:r>
@@ -15249,16 +16133,7 @@
           <w:szCs w:val="23"/>
         </w:rPr>
         <w:lastRenderedPageBreak/>
-        <w:t>D</w:t>
-      </w:r>
-      <w:r>
-        <w:rPr>
-          <w:rFonts w:ascii="Garamond" w:hAnsi="Garamond"/>
-          <w:color w:val="000000"/>
-          <w:sz w:val="23"/>
-          <w:szCs w:val="23"/>
-        </w:rPr>
-        <w:t>e forma similar, las dos encuestas recopilan información general sobre el acceso, uso y medio en el que se encuentran las personas que hacen uso de estas tecnologías. Al igual que el tratamiento del dataset anterior se procede a preseleccionar las preguntas que nos sean de más utilidad para obtener los datos que necesitamos para este análisis.</w:t>
+        <w:t>De forma similar, las dos encuestas recopilan información general sobre el acceso, uso y medio en el que se encuentran las personas que hacen uso de estas tecnologías. Al igual que el tratamiento del dataset anterior se procede a preseleccionar las preguntas que nos sean de más utilidad para obtener los datos que necesitamos para este análisis.</w:t>
       </w:r>
     </w:p>
     <w:p>
@@ -15616,7 +16491,21 @@
               <w:rPr>
                 <w:rFonts w:ascii="Times New Roman" w:hAnsi="Times New Roman"/>
               </w:rPr>
-              <w:t>b1.b11.</w:t>
+              <w:t>b</w:t>
+            </w:r>
+            <w:proofErr w:type="gramStart"/>
+            <w:r>
+              <w:rPr>
+                <w:rFonts w:ascii="Times New Roman" w:hAnsi="Times New Roman"/>
+              </w:rPr>
+              <w:t>1.b</w:t>
+            </w:r>
+            <w:proofErr w:type="gramEnd"/>
+            <w:r>
+              <w:rPr>
+                <w:rFonts w:ascii="Times New Roman" w:hAnsi="Times New Roman"/>
+              </w:rPr>
+              <w:t>11.</w:t>
             </w:r>
           </w:p>
         </w:tc>
@@ -15668,7 +16557,21 @@
               <w:rPr>
                 <w:rFonts w:ascii="Times New Roman" w:hAnsi="Times New Roman"/>
               </w:rPr>
-              <w:t>b1.b12.</w:t>
+              <w:t>b</w:t>
+            </w:r>
+            <w:proofErr w:type="gramStart"/>
+            <w:r>
+              <w:rPr>
+                <w:rFonts w:ascii="Times New Roman" w:hAnsi="Times New Roman"/>
+              </w:rPr>
+              <w:t>1.b</w:t>
+            </w:r>
+            <w:proofErr w:type="gramEnd"/>
+            <w:r>
+              <w:rPr>
+                <w:rFonts w:ascii="Times New Roman" w:hAnsi="Times New Roman"/>
+              </w:rPr>
+              <w:t>12.</w:t>
             </w:r>
           </w:p>
         </w:tc>
@@ -15720,7 +16623,21 @@
               <w:rPr>
                 <w:rFonts w:ascii="Times New Roman" w:hAnsi="Times New Roman"/>
               </w:rPr>
-              <w:t>b1.b13.</w:t>
+              <w:t>b</w:t>
+            </w:r>
+            <w:proofErr w:type="gramStart"/>
+            <w:r>
+              <w:rPr>
+                <w:rFonts w:ascii="Times New Roman" w:hAnsi="Times New Roman"/>
+              </w:rPr>
+              <w:t>1.b</w:t>
+            </w:r>
+            <w:proofErr w:type="gramEnd"/>
+            <w:r>
+              <w:rPr>
+                <w:rFonts w:ascii="Times New Roman" w:hAnsi="Times New Roman"/>
+              </w:rPr>
+              <w:t>13.</w:t>
             </w:r>
           </w:p>
         </w:tc>
@@ -15772,7 +16689,21 @@
               <w:rPr>
                 <w:rFonts w:ascii="Times New Roman" w:hAnsi="Times New Roman"/>
               </w:rPr>
-              <w:t>b1.b14.</w:t>
+              <w:t>b</w:t>
+            </w:r>
+            <w:proofErr w:type="gramStart"/>
+            <w:r>
+              <w:rPr>
+                <w:rFonts w:ascii="Times New Roman" w:hAnsi="Times New Roman"/>
+              </w:rPr>
+              <w:t>1.b</w:t>
+            </w:r>
+            <w:proofErr w:type="gramEnd"/>
+            <w:r>
+              <w:rPr>
+                <w:rFonts w:ascii="Times New Roman" w:hAnsi="Times New Roman"/>
+              </w:rPr>
+              <w:t>14.</w:t>
             </w:r>
           </w:p>
         </w:tc>
@@ -15824,7 +16755,21 @@
               <w:rPr>
                 <w:rFonts w:ascii="Times New Roman" w:hAnsi="Times New Roman"/>
               </w:rPr>
-              <w:t>b1.b15.</w:t>
+              <w:t>b</w:t>
+            </w:r>
+            <w:proofErr w:type="gramStart"/>
+            <w:r>
+              <w:rPr>
+                <w:rFonts w:ascii="Times New Roman" w:hAnsi="Times New Roman"/>
+              </w:rPr>
+              <w:t>1.b</w:t>
+            </w:r>
+            <w:proofErr w:type="gramEnd"/>
+            <w:r>
+              <w:rPr>
+                <w:rFonts w:ascii="Times New Roman" w:hAnsi="Times New Roman"/>
+              </w:rPr>
+              <w:t>15.</w:t>
             </w:r>
           </w:p>
         </w:tc>
@@ -15876,7 +16821,21 @@
               <w:rPr>
                 <w:rFonts w:ascii="Times New Roman" w:hAnsi="Times New Roman"/>
               </w:rPr>
-              <w:t>b1.b16.</w:t>
+              <w:t>b</w:t>
+            </w:r>
+            <w:proofErr w:type="gramStart"/>
+            <w:r>
+              <w:rPr>
+                <w:rFonts w:ascii="Times New Roman" w:hAnsi="Times New Roman"/>
+              </w:rPr>
+              <w:t>1.b</w:t>
+            </w:r>
+            <w:proofErr w:type="gramEnd"/>
+            <w:r>
+              <w:rPr>
+                <w:rFonts w:ascii="Times New Roman" w:hAnsi="Times New Roman"/>
+              </w:rPr>
+              <w:t>16.</w:t>
             </w:r>
           </w:p>
         </w:tc>
@@ -15928,7 +16887,21 @@
               <w:rPr>
                 <w:rFonts w:ascii="Times New Roman" w:hAnsi="Times New Roman"/>
               </w:rPr>
-              <w:t>b1.other.</w:t>
+              <w:t>b</w:t>
+            </w:r>
+            <w:proofErr w:type="gramStart"/>
+            <w:r>
+              <w:rPr>
+                <w:rFonts w:ascii="Times New Roman" w:hAnsi="Times New Roman"/>
+              </w:rPr>
+              <w:t>1.other</w:t>
+            </w:r>
+            <w:proofErr w:type="gramEnd"/>
+            <w:r>
+              <w:rPr>
+                <w:rFonts w:ascii="Times New Roman" w:hAnsi="Times New Roman"/>
+              </w:rPr>
+              <w:t>.</w:t>
             </w:r>
           </w:p>
         </w:tc>
@@ -16056,7 +17029,21 @@
               <w:rPr>
                 <w:rFonts w:ascii="Times New Roman" w:hAnsi="Times New Roman"/>
               </w:rPr>
-              <w:t xml:space="preserve"> ¿Cúal es el área en la que imparte sus clases?</w:t>
+              <w:t xml:space="preserve"> ¿</w:t>
+            </w:r>
+            <w:proofErr w:type="spellStart"/>
+            <w:r>
+              <w:rPr>
+                <w:rFonts w:ascii="Times New Roman" w:hAnsi="Times New Roman"/>
+              </w:rPr>
+              <w:t>Cúal</w:t>
+            </w:r>
+            <w:proofErr w:type="spellEnd"/>
+            <w:r>
+              <w:rPr>
+                <w:rFonts w:ascii="Times New Roman" w:hAnsi="Times New Roman"/>
+              </w:rPr>
+              <w:t xml:space="preserve"> es el área en la que imparte sus clases?</w:t>
             </w:r>
           </w:p>
         </w:tc>
@@ -16070,27 +17057,14 @@
       <w:r>
         <w:t xml:space="preserve">Tabla </w:t>
       </w:r>
-      <w:r>
-        <w:fldChar w:fldCharType="begin"/>
-      </w:r>
-      <w:r>
-        <w:instrText xml:space="preserve"> SEQ Tabla \* ARABIC </w:instrText>
-      </w:r>
-      <w:r>
-        <w:fldChar w:fldCharType="separate"/>
-      </w:r>
-      <w:r>
-        <w:rPr>
-          <w:noProof/>
-        </w:rPr>
-        <w:t>9</w:t>
-      </w:r>
-      <w:r>
-        <w:rPr>
-          <w:noProof/>
-        </w:rPr>
-        <w:fldChar w:fldCharType="end"/>
-      </w:r>
+      <w:fldSimple w:instr=" SEQ Tabla \* ARABIC ">
+        <w:r>
+          <w:rPr>
+            <w:noProof/>
+          </w:rPr>
+          <w:t>9</w:t>
+        </w:r>
+      </w:fldSimple>
       <w:r>
         <w:t xml:space="preserve">: </w:t>
       </w:r>
@@ -16125,7 +17099,29 @@
           <w:sz w:val="23"/>
           <w:szCs w:val="23"/>
         </w:rPr>
-        <w:t xml:space="preserve">.txt </w:t>
+        <w:t>.</w:t>
+      </w:r>
+      <w:proofErr w:type="spellStart"/>
+      <w:r>
+        <w:rPr>
+          <w:rFonts w:ascii="Garamond" w:eastAsia="Garamond" w:hAnsi="Garamond" w:cs="Garamond"/>
+          <w:i/>
+          <w:iCs/>
+          <w:sz w:val="23"/>
+          <w:szCs w:val="23"/>
+        </w:rPr>
+        <w:t>txt</w:t>
+      </w:r>
+      <w:proofErr w:type="spellEnd"/>
+      <w:r>
+        <w:rPr>
+          <w:rFonts w:ascii="Garamond" w:eastAsia="Garamond" w:hAnsi="Garamond" w:cs="Garamond"/>
+          <w:i/>
+          <w:iCs/>
+          <w:sz w:val="23"/>
+          <w:szCs w:val="23"/>
+        </w:rPr>
+        <w:t xml:space="preserve"> </w:t>
       </w:r>
       <w:r>
         <w:rPr>
@@ -16372,7 +17368,35 @@
         <w:rPr>
           <w:rFonts w:ascii="Garamond" w:eastAsia="Garamond" w:hAnsi="Garamond" w:cs="Garamond"/>
         </w:rPr>
-        <w:t>"nq": "3.", // Número de pregunta. Ejm. P3</w:t>
+        <w:t>"</w:t>
+      </w:r>
+      <w:proofErr w:type="spellStart"/>
+      <w:r>
+        <w:rPr>
+          <w:rFonts w:ascii="Garamond" w:eastAsia="Garamond" w:hAnsi="Garamond" w:cs="Garamond"/>
+        </w:rPr>
+        <w:t>nq</w:t>
+      </w:r>
+      <w:proofErr w:type="spellEnd"/>
+      <w:r>
+        <w:rPr>
+          <w:rFonts w:ascii="Garamond" w:eastAsia="Garamond" w:hAnsi="Garamond" w:cs="Garamond"/>
+        </w:rPr>
+        <w:t xml:space="preserve">": "3.", // Número de pregunta. </w:t>
+      </w:r>
+      <w:proofErr w:type="spellStart"/>
+      <w:r>
+        <w:rPr>
+          <w:rFonts w:ascii="Garamond" w:eastAsia="Garamond" w:hAnsi="Garamond" w:cs="Garamond"/>
+        </w:rPr>
+        <w:t>Ejm</w:t>
+      </w:r>
+      <w:proofErr w:type="spellEnd"/>
+      <w:r>
+        <w:rPr>
+          <w:rFonts w:ascii="Garamond" w:eastAsia="Garamond" w:hAnsi="Garamond" w:cs="Garamond"/>
+        </w:rPr>
+        <w:t>. P3</w:t>
       </w:r>
     </w:p>
     <w:p>
@@ -16391,7 +17415,49 @@
         <w:rPr>
           <w:rFonts w:ascii="Garamond" w:eastAsia="Garamond" w:hAnsi="Garamond" w:cs="Garamond"/>
         </w:rPr>
-        <w:t>"question": "¿Cuándo fue la última vez que navegó en Internet o estuvo co nectado a las redes sociales?", // Pregunta</w:t>
+        <w:t>"</w:t>
+      </w:r>
+      <w:proofErr w:type="spellStart"/>
+      <w:r>
+        <w:rPr>
+          <w:rFonts w:ascii="Garamond" w:eastAsia="Garamond" w:hAnsi="Garamond" w:cs="Garamond"/>
+        </w:rPr>
+        <w:t>question</w:t>
+      </w:r>
+      <w:proofErr w:type="spellEnd"/>
+      <w:r>
+        <w:rPr>
+          <w:rFonts w:ascii="Garamond" w:eastAsia="Garamond" w:hAnsi="Garamond" w:cs="Garamond"/>
+        </w:rPr>
+        <w:t xml:space="preserve">": "¿Cuándo fue la última vez que navegó en Internet o estuvo </w:t>
+      </w:r>
+      <w:proofErr w:type="spellStart"/>
+      <w:r>
+        <w:rPr>
+          <w:rFonts w:ascii="Garamond" w:eastAsia="Garamond" w:hAnsi="Garamond" w:cs="Garamond"/>
+        </w:rPr>
+        <w:t>co</w:t>
+      </w:r>
+      <w:proofErr w:type="spellEnd"/>
+      <w:r>
+        <w:rPr>
+          <w:rFonts w:ascii="Garamond" w:eastAsia="Garamond" w:hAnsi="Garamond" w:cs="Garamond"/>
+        </w:rPr>
+        <w:t xml:space="preserve"> </w:t>
+      </w:r>
+      <w:proofErr w:type="spellStart"/>
+      <w:r>
+        <w:rPr>
+          <w:rFonts w:ascii="Garamond" w:eastAsia="Garamond" w:hAnsi="Garamond" w:cs="Garamond"/>
+        </w:rPr>
+        <w:t>nectado</w:t>
+      </w:r>
+      <w:proofErr w:type="spellEnd"/>
+      <w:r>
+        <w:rPr>
+          <w:rFonts w:ascii="Garamond" w:eastAsia="Garamond" w:hAnsi="Garamond" w:cs="Garamond"/>
+        </w:rPr>
+        <w:t xml:space="preserve"> a las redes sociales?", // Pregunta</w:t>
       </w:r>
     </w:p>
     <w:p>
@@ -16410,7 +17476,21 @@
         <w:rPr>
           <w:rFonts w:ascii="Garamond" w:eastAsia="Garamond" w:hAnsi="Garamond" w:cs="Garamond"/>
         </w:rPr>
-        <w:t>"qtype": "Numérico", // Tipo de respuesta obtenido</w:t>
+        <w:t>"</w:t>
+      </w:r>
+      <w:proofErr w:type="spellStart"/>
+      <w:r>
+        <w:rPr>
+          <w:rFonts w:ascii="Garamond" w:eastAsia="Garamond" w:hAnsi="Garamond" w:cs="Garamond"/>
+        </w:rPr>
+        <w:t>qtype</w:t>
+      </w:r>
+      <w:proofErr w:type="spellEnd"/>
+      <w:r>
+        <w:rPr>
+          <w:rFonts w:ascii="Garamond" w:eastAsia="Garamond" w:hAnsi="Garamond" w:cs="Garamond"/>
+        </w:rPr>
+        <w:t>": "Numérico", // Tipo de respuesta obtenido</w:t>
       </w:r>
     </w:p>
     <w:p>
@@ -16429,7 +17509,21 @@
         <w:rPr>
           <w:rFonts w:ascii="Garamond" w:eastAsia="Garamond" w:hAnsi="Garamond" w:cs="Garamond"/>
         </w:rPr>
-        <w:t>"rtype": "Nominal", // Tipo de respuesta que representa</w:t>
+        <w:t>"</w:t>
+      </w:r>
+      <w:proofErr w:type="spellStart"/>
+      <w:r>
+        <w:rPr>
+          <w:rFonts w:ascii="Garamond" w:eastAsia="Garamond" w:hAnsi="Garamond" w:cs="Garamond"/>
+        </w:rPr>
+        <w:t>rtype</w:t>
+      </w:r>
+      <w:proofErr w:type="spellEnd"/>
+      <w:r>
+        <w:rPr>
+          <w:rFonts w:ascii="Garamond" w:eastAsia="Garamond" w:hAnsi="Garamond" w:cs="Garamond"/>
+        </w:rPr>
+        <w:t>": "Nominal", // Tipo de respuesta que representa</w:t>
       </w:r>
     </w:p>
     <w:p>
@@ -16448,8 +17542,58 @@
         <w:rPr>
           <w:rFonts w:ascii="Garamond" w:eastAsia="Garamond" w:hAnsi="Garamond" w:cs="Garamond"/>
         </w:rPr>
-        <w:t>"options": { // Opciones de respuesta qtype: rtype</w:t>
-      </w:r>
+        <w:t>"</w:t>
+      </w:r>
+      <w:proofErr w:type="spellStart"/>
+      <w:r>
+        <w:rPr>
+          <w:rFonts w:ascii="Garamond" w:eastAsia="Garamond" w:hAnsi="Garamond" w:cs="Garamond"/>
+        </w:rPr>
+        <w:t>options</w:t>
+      </w:r>
+      <w:proofErr w:type="spellEnd"/>
+      <w:r>
+        <w:rPr>
+          <w:rFonts w:ascii="Garamond" w:eastAsia="Garamond" w:hAnsi="Garamond" w:cs="Garamond"/>
+        </w:rPr>
+        <w:t xml:space="preserve">": </w:t>
+      </w:r>
+      <w:proofErr w:type="gramStart"/>
+      <w:r>
+        <w:rPr>
+          <w:rFonts w:ascii="Garamond" w:eastAsia="Garamond" w:hAnsi="Garamond" w:cs="Garamond"/>
+        </w:rPr>
+        <w:t>{ /</w:t>
+      </w:r>
+      <w:proofErr w:type="gramEnd"/>
+      <w:r>
+        <w:rPr>
+          <w:rFonts w:ascii="Garamond" w:eastAsia="Garamond" w:hAnsi="Garamond" w:cs="Garamond"/>
+        </w:rPr>
+        <w:t xml:space="preserve">/ Opciones de respuesta </w:t>
+      </w:r>
+      <w:proofErr w:type="spellStart"/>
+      <w:r>
+        <w:rPr>
+          <w:rFonts w:ascii="Garamond" w:eastAsia="Garamond" w:hAnsi="Garamond" w:cs="Garamond"/>
+        </w:rPr>
+        <w:t>qtype</w:t>
+      </w:r>
+      <w:proofErr w:type="spellEnd"/>
+      <w:r>
+        <w:rPr>
+          <w:rFonts w:ascii="Garamond" w:eastAsia="Garamond" w:hAnsi="Garamond" w:cs="Garamond"/>
+        </w:rPr>
+        <w:t xml:space="preserve">: </w:t>
+      </w:r>
+      <w:proofErr w:type="spellStart"/>
+      <w:r>
+        <w:rPr>
+          <w:rFonts w:ascii="Garamond" w:eastAsia="Garamond" w:hAnsi="Garamond" w:cs="Garamond"/>
+        </w:rPr>
+        <w:t>rtype</w:t>
+      </w:r>
+      <w:proofErr w:type="spellEnd"/>
     </w:p>
     <w:p>
       <w:pPr>
@@ -16574,13 +17718,23 @@
         </w:numPr>
         <w:spacing w:before="120" w:after="240"/>
       </w:pPr>
-      <w:r>
-        <w:rPr>
-          <w:rFonts w:ascii="Garamond" w:eastAsia="Garamond" w:hAnsi="Garamond" w:cs="Garamond"/>
-          <w:sz w:val="23"/>
-          <w:szCs w:val="23"/>
-        </w:rPr>
-        <w:t>nq: Representa la posición de la pregunta en el dataset.</w:t>
+      <w:proofErr w:type="spellStart"/>
+      <w:r>
+        <w:rPr>
+          <w:rFonts w:ascii="Garamond" w:eastAsia="Garamond" w:hAnsi="Garamond" w:cs="Garamond"/>
+          <w:sz w:val="23"/>
+          <w:szCs w:val="23"/>
+        </w:rPr>
+        <w:t>nq</w:t>
+      </w:r>
+      <w:proofErr w:type="spellEnd"/>
+      <w:r>
+        <w:rPr>
+          <w:rFonts w:ascii="Garamond" w:eastAsia="Garamond" w:hAnsi="Garamond" w:cs="Garamond"/>
+          <w:sz w:val="23"/>
+          <w:szCs w:val="23"/>
+        </w:rPr>
+        <w:t>: Representa la posición de la pregunta en el dataset.</w:t>
       </w:r>
     </w:p>
     <w:p>
@@ -16592,13 +17746,23 @@
         </w:numPr>
         <w:spacing w:before="120" w:after="240"/>
       </w:pPr>
-      <w:r>
-        <w:rPr>
-          <w:rFonts w:ascii="Garamond" w:eastAsia="Garamond" w:hAnsi="Garamond" w:cs="Garamond"/>
-          <w:sz w:val="23"/>
-          <w:szCs w:val="23"/>
-        </w:rPr>
-        <w:t>question: Representa la pregunta a la que hace referencia.</w:t>
+      <w:proofErr w:type="spellStart"/>
+      <w:r>
+        <w:rPr>
+          <w:rFonts w:ascii="Garamond" w:eastAsia="Garamond" w:hAnsi="Garamond" w:cs="Garamond"/>
+          <w:sz w:val="23"/>
+          <w:szCs w:val="23"/>
+        </w:rPr>
+        <w:t>question</w:t>
+      </w:r>
+      <w:proofErr w:type="spellEnd"/>
+      <w:r>
+        <w:rPr>
+          <w:rFonts w:ascii="Garamond" w:eastAsia="Garamond" w:hAnsi="Garamond" w:cs="Garamond"/>
+          <w:sz w:val="23"/>
+          <w:szCs w:val="23"/>
+        </w:rPr>
+        <w:t>: Representa la pregunta a la que hace referencia.</w:t>
       </w:r>
     </w:p>
     <w:p>
@@ -16610,13 +17774,23 @@
         </w:numPr>
         <w:spacing w:before="120" w:after="240"/>
       </w:pPr>
-      <w:r>
-        <w:rPr>
-          <w:rFonts w:ascii="Garamond" w:eastAsia="Garamond" w:hAnsi="Garamond" w:cs="Garamond"/>
-          <w:sz w:val="23"/>
-          <w:szCs w:val="23"/>
-        </w:rPr>
-        <w:t>qtype: Representa el tipo de dato de la respuesta obtenida.</w:t>
+      <w:proofErr w:type="spellStart"/>
+      <w:r>
+        <w:rPr>
+          <w:rFonts w:ascii="Garamond" w:eastAsia="Garamond" w:hAnsi="Garamond" w:cs="Garamond"/>
+          <w:sz w:val="23"/>
+          <w:szCs w:val="23"/>
+        </w:rPr>
+        <w:t>qtype</w:t>
+      </w:r>
+      <w:proofErr w:type="spellEnd"/>
+      <w:r>
+        <w:rPr>
+          <w:rFonts w:ascii="Garamond" w:eastAsia="Garamond" w:hAnsi="Garamond" w:cs="Garamond"/>
+          <w:sz w:val="23"/>
+          <w:szCs w:val="23"/>
+        </w:rPr>
+        <w:t>: Representa el tipo de dato de la respuesta obtenida.</w:t>
       </w:r>
     </w:p>
     <w:p>
@@ -16628,13 +17802,23 @@
         </w:numPr>
         <w:spacing w:before="120" w:after="240"/>
       </w:pPr>
-      <w:r>
-        <w:rPr>
-          <w:rFonts w:ascii="Garamond" w:eastAsia="Garamond" w:hAnsi="Garamond" w:cs="Garamond"/>
-          <w:sz w:val="23"/>
-          <w:szCs w:val="23"/>
-        </w:rPr>
-        <w:t>rtype: Representa el tipo de dato de la respuesta que representa.</w:t>
+      <w:proofErr w:type="spellStart"/>
+      <w:r>
+        <w:rPr>
+          <w:rFonts w:ascii="Garamond" w:eastAsia="Garamond" w:hAnsi="Garamond" w:cs="Garamond"/>
+          <w:sz w:val="23"/>
+          <w:szCs w:val="23"/>
+        </w:rPr>
+        <w:t>rtype</w:t>
+      </w:r>
+      <w:proofErr w:type="spellEnd"/>
+      <w:r>
+        <w:rPr>
+          <w:rFonts w:ascii="Garamond" w:eastAsia="Garamond" w:hAnsi="Garamond" w:cs="Garamond"/>
+          <w:sz w:val="23"/>
+          <w:szCs w:val="23"/>
+        </w:rPr>
+        <w:t>: Representa el tipo de dato de la respuesta que representa.</w:t>
       </w:r>
     </w:p>
     <w:p>
@@ -16646,14 +17830,25 @@
         </w:numPr>
         <w:spacing w:before="120" w:after="240"/>
       </w:pPr>
-      <w:r>
-        <w:rPr>
-          <w:rFonts w:ascii="Garamond" w:eastAsia="Garamond" w:hAnsi="Garamond" w:cs="Garamond"/>
-          <w:sz w:val="23"/>
-          <w:szCs w:val="23"/>
-        </w:rPr>
-        <w:t xml:space="preserve">options: Representa la codificación de las respuestas posibles, de la forma: </w:t>
-      </w:r>
+      <w:proofErr w:type="spellStart"/>
+      <w:r>
+        <w:rPr>
+          <w:rFonts w:ascii="Garamond" w:eastAsia="Garamond" w:hAnsi="Garamond" w:cs="Garamond"/>
+          <w:sz w:val="23"/>
+          <w:szCs w:val="23"/>
+        </w:rPr>
+        <w:t>options</w:t>
+      </w:r>
+      <w:proofErr w:type="spellEnd"/>
+      <w:r>
+        <w:rPr>
+          <w:rFonts w:ascii="Garamond" w:eastAsia="Garamond" w:hAnsi="Garamond" w:cs="Garamond"/>
+          <w:sz w:val="23"/>
+          <w:szCs w:val="23"/>
+        </w:rPr>
+        <w:t xml:space="preserve">: Representa la codificación de las respuestas posibles, de la forma: </w:t>
+      </w:r>
+      <w:proofErr w:type="spellStart"/>
       <w:r>
         <w:rPr>
           <w:rFonts w:ascii="Garamond" w:eastAsia="Garamond" w:hAnsi="Garamond" w:cs="Garamond"/>
@@ -16662,7 +17857,40 @@
           <w:sz w:val="23"/>
           <w:szCs w:val="23"/>
         </w:rPr>
-        <w:t xml:space="preserve">qtype: rtype. </w:t>
+        <w:t>qtype</w:t>
+      </w:r>
+      <w:proofErr w:type="spellEnd"/>
+      <w:r>
+        <w:rPr>
+          <w:rFonts w:ascii="Garamond" w:eastAsia="Garamond" w:hAnsi="Garamond" w:cs="Garamond"/>
+          <w:i/>
+          <w:iCs/>
+          <w:sz w:val="23"/>
+          <w:szCs w:val="23"/>
+        </w:rPr>
+        <w:t xml:space="preserve">: </w:t>
+      </w:r>
+      <w:proofErr w:type="spellStart"/>
+      <w:r>
+        <w:rPr>
+          <w:rFonts w:ascii="Garamond" w:eastAsia="Garamond" w:hAnsi="Garamond" w:cs="Garamond"/>
+          <w:i/>
+          <w:iCs/>
+          <w:sz w:val="23"/>
+          <w:szCs w:val="23"/>
+        </w:rPr>
+        <w:t>rtype</w:t>
+      </w:r>
+      <w:proofErr w:type="spellEnd"/>
+      <w:r>
+        <w:rPr>
+          <w:rFonts w:ascii="Garamond" w:eastAsia="Garamond" w:hAnsi="Garamond" w:cs="Garamond"/>
+          <w:i/>
+          <w:iCs/>
+          <w:sz w:val="23"/>
+          <w:szCs w:val="23"/>
+        </w:rPr>
+        <w:t xml:space="preserve">. </w:t>
       </w:r>
       <w:r>
         <w:rPr>
@@ -17228,31 +18456,18 @@
       <w:r>
         <w:t xml:space="preserve">Tabla </w:t>
       </w:r>
-      <w:r>
-        <w:fldChar w:fldCharType="begin"/>
-      </w:r>
-      <w:r>
-        <w:instrText xml:space="preserve"> SEQ Tabla \* ARABIC </w:instrText>
-      </w:r>
-      <w:r>
-        <w:fldChar w:fldCharType="separate"/>
-      </w:r>
+      <w:fldSimple w:instr=" SEQ Tabla \* ARABIC ">
+        <w:r>
+          <w:rPr>
+            <w:noProof/>
+          </w:rPr>
+          <w:t>10</w:t>
+        </w:r>
+      </w:fldSimple>
       <w:r>
         <w:rPr>
           <w:noProof/>
         </w:rPr>
-        <w:t>10</w:t>
-      </w:r>
-      <w:r>
-        <w:rPr>
-          <w:noProof/>
-        </w:rPr>
-        <w:fldChar w:fldCharType="end"/>
-      </w:r>
-      <w:r>
-        <w:rPr>
-          <w:noProof/>
-        </w:rPr>
         <w:t xml:space="preserve">: </w:t>
       </w:r>
       <w:r>
@@ -17276,7 +18491,25 @@
           <w:sz w:val="23"/>
           <w:szCs w:val="23"/>
         </w:rPr>
-        <w:t>Esto en un archivo .txt donde se recopiló manualmente el código de las preguntas seleccionadas desde el diccionario de datos original.</w:t>
+        <w:t>Esto en un archivo .</w:t>
+      </w:r>
+      <w:proofErr w:type="spellStart"/>
+      <w:r>
+        <w:rPr>
+          <w:rFonts w:ascii="Garamond" w:eastAsia="Garamond" w:hAnsi="Garamond" w:cs="Garamond"/>
+          <w:sz w:val="23"/>
+          <w:szCs w:val="23"/>
+        </w:rPr>
+        <w:t>txt</w:t>
+      </w:r>
+      <w:proofErr w:type="spellEnd"/>
+      <w:r>
+        <w:rPr>
+          <w:rFonts w:ascii="Garamond" w:eastAsia="Garamond" w:hAnsi="Garamond" w:cs="Garamond"/>
+          <w:sz w:val="23"/>
+          <w:szCs w:val="23"/>
+        </w:rPr>
+        <w:t xml:space="preserve"> donde se recopiló manualmente el código de las preguntas seleccionadas desde el diccionario de datos original.</w:t>
       </w:r>
     </w:p>
     <w:p>
@@ -17856,7 +19089,27 @@
           <w:sz w:val="23"/>
           <w:szCs w:val="23"/>
         </w:rPr>
-        <w:t xml:space="preserve">Los resultados de ----otro autor, muestran ---------(ver figura 4.x); por ende a efectos de poder efectuar la comparación ______ resultado de ello se aprecia en la figura 4-11. </w:t>
+        <w:t xml:space="preserve">Los resultados de ----otro autor, muestran ---------(ver figura 4.x); por </w:t>
+      </w:r>
+      <w:proofErr w:type="gramStart"/>
+      <w:r>
+        <w:rPr>
+          <w:rFonts w:ascii="Garamond" w:eastAsia="Garamond" w:hAnsi="Garamond" w:cs="Garamond"/>
+          <w:color w:val="000000"/>
+          <w:sz w:val="23"/>
+          <w:szCs w:val="23"/>
+        </w:rPr>
+        <w:t>ende</w:t>
+      </w:r>
+      <w:proofErr w:type="gramEnd"/>
+      <w:r>
+        <w:rPr>
+          <w:rFonts w:ascii="Garamond" w:eastAsia="Garamond" w:hAnsi="Garamond" w:cs="Garamond"/>
+          <w:color w:val="000000"/>
+          <w:sz w:val="23"/>
+          <w:szCs w:val="23"/>
+        </w:rPr>
+        <w:t xml:space="preserve"> a efectos de poder efectuar la comparación ______ resultado de ello se aprecia en la figura 4-11. </w:t>
       </w:r>
     </w:p>
     <w:p>
@@ -17941,7 +19194,25 @@
           <w:sz w:val="23"/>
           <w:szCs w:val="23"/>
         </w:rPr>
-        <w:t>El resultado de la otra investigación……. Comparando visualmente ambos ____ se observa que continúa mostrando los mismos resultados en……. Similitudes en…… diferencias  en……..</w:t>
+        <w:t xml:space="preserve">El resultado de la otra investigación……. Comparando visualmente ambos ____ se observa que continúa mostrando los mismos resultados en……. Similitudes en…… </w:t>
+      </w:r>
+      <w:proofErr w:type="gramStart"/>
+      <w:r>
+        <w:rPr>
+          <w:rFonts w:ascii="Garamond" w:eastAsia="Garamond" w:hAnsi="Garamond" w:cs="Garamond"/>
+          <w:sz w:val="23"/>
+          <w:szCs w:val="23"/>
+        </w:rPr>
+        <w:t>diferencias  en</w:t>
+      </w:r>
+      <w:proofErr w:type="gramEnd"/>
+      <w:r>
+        <w:rPr>
+          <w:rFonts w:ascii="Garamond" w:eastAsia="Garamond" w:hAnsi="Garamond" w:cs="Garamond"/>
+          <w:sz w:val="23"/>
+          <w:szCs w:val="23"/>
+        </w:rPr>
+        <w:t>……..</w:t>
       </w:r>
     </w:p>
     <w:p>
@@ -17961,7 +19232,43 @@
           <w:szCs w:val="23"/>
         </w:rPr>
         <w:lastRenderedPageBreak/>
-        <w:t>Estas diferencias o igualdades, se debe a que  en el presente estudio …….. lo cual muestra que…….., puede ser analizada en función a………..</w:t>
+        <w:t xml:space="preserve">Estas diferencias o igualdades, se debe a </w:t>
+      </w:r>
+      <w:proofErr w:type="gramStart"/>
+      <w:r>
+        <w:rPr>
+          <w:rFonts w:ascii="Garamond" w:eastAsia="Garamond" w:hAnsi="Garamond" w:cs="Garamond"/>
+          <w:sz w:val="23"/>
+          <w:szCs w:val="23"/>
+        </w:rPr>
+        <w:t>que  en</w:t>
+      </w:r>
+      <w:proofErr w:type="gramEnd"/>
+      <w:r>
+        <w:rPr>
+          <w:rFonts w:ascii="Garamond" w:eastAsia="Garamond" w:hAnsi="Garamond" w:cs="Garamond"/>
+          <w:sz w:val="23"/>
+          <w:szCs w:val="23"/>
+        </w:rPr>
+        <w:t xml:space="preserve"> el presente estudio …….. lo cual muestra que</w:t>
+      </w:r>
+      <w:proofErr w:type="gramStart"/>
+      <w:r>
+        <w:rPr>
+          <w:rFonts w:ascii="Garamond" w:eastAsia="Garamond" w:hAnsi="Garamond" w:cs="Garamond"/>
+          <w:sz w:val="23"/>
+          <w:szCs w:val="23"/>
+        </w:rPr>
+        <w:t>…….</w:t>
+      </w:r>
+      <w:proofErr w:type="gramEnd"/>
+      <w:r>
+        <w:rPr>
+          <w:rFonts w:ascii="Garamond" w:eastAsia="Garamond" w:hAnsi="Garamond" w:cs="Garamond"/>
+          <w:sz w:val="23"/>
+          <w:szCs w:val="23"/>
+        </w:rPr>
+        <w:t>., puede ser analizada en función a………..</w:t>
       </w:r>
     </w:p>
     <w:p>
@@ -18054,7 +19361,27 @@
           <w:sz w:val="23"/>
           <w:szCs w:val="23"/>
         </w:rPr>
-        <w:t xml:space="preserve">Poner afirmaciones basadas o respaldadas/fundamentadas en el presente proyecto.. </w:t>
+        <w:t xml:space="preserve">Poner afirmaciones basadas o respaldadas/fundamentadas en el presente </w:t>
+      </w:r>
+      <w:proofErr w:type="gramStart"/>
+      <w:r>
+        <w:rPr>
+          <w:rFonts w:ascii="Garamond" w:eastAsia="Garamond" w:hAnsi="Garamond" w:cs="Garamond"/>
+          <w:color w:val="000000"/>
+          <w:sz w:val="23"/>
+          <w:szCs w:val="23"/>
+        </w:rPr>
+        <w:t>proyecto..</w:t>
+      </w:r>
+      <w:proofErr w:type="gramEnd"/>
+      <w:r>
+        <w:rPr>
+          <w:rFonts w:ascii="Garamond" w:eastAsia="Garamond" w:hAnsi="Garamond" w:cs="Garamond"/>
+          <w:color w:val="000000"/>
+          <w:sz w:val="23"/>
+          <w:szCs w:val="23"/>
+        </w:rPr>
+        <w:t xml:space="preserve"> </w:t>
       </w:r>
     </w:p>
     <w:p>
@@ -18137,7 +19464,106 @@
           <w:sz w:val="23"/>
           <w:szCs w:val="23"/>
         </w:rPr>
-        <w:t>A partir …….</w:t>
+        <w:t>Se r</w:t>
+      </w:r>
+      <w:r>
+        <w:rPr>
+          <w:rFonts w:ascii="Garamond" w:eastAsia="Garamond" w:hAnsi="Garamond" w:cs="Garamond"/>
+          <w:color w:val="000000"/>
+          <w:sz w:val="23"/>
+          <w:szCs w:val="23"/>
+        </w:rPr>
+        <w:t>ecomiend</w:t>
+      </w:r>
+      <w:r>
+        <w:rPr>
+          <w:rFonts w:ascii="Garamond" w:eastAsia="Garamond" w:hAnsi="Garamond" w:cs="Garamond"/>
+          <w:color w:val="000000"/>
+          <w:sz w:val="23"/>
+          <w:szCs w:val="23"/>
+        </w:rPr>
+        <w:t>a</w:t>
+      </w:r>
+      <w:r>
+        <w:rPr>
+          <w:rFonts w:ascii="Garamond" w:eastAsia="Garamond" w:hAnsi="Garamond" w:cs="Garamond"/>
+          <w:color w:val="000000"/>
+          <w:sz w:val="23"/>
+          <w:szCs w:val="23"/>
+        </w:rPr>
+        <w:t xml:space="preserve"> encarecidamente realizar una encuesta actualizada</w:t>
+      </w:r>
+      <w:r>
+        <w:rPr>
+          <w:rFonts w:ascii="Garamond" w:eastAsia="Garamond" w:hAnsi="Garamond" w:cs="Garamond"/>
+          <w:color w:val="000000"/>
+          <w:sz w:val="23"/>
+          <w:szCs w:val="23"/>
+        </w:rPr>
+        <w:t xml:space="preserve"> postpandemia</w:t>
+      </w:r>
+      <w:r>
+        <w:rPr>
+          <w:rFonts w:ascii="Garamond" w:eastAsia="Garamond" w:hAnsi="Garamond" w:cs="Garamond"/>
+          <w:color w:val="000000"/>
+          <w:sz w:val="23"/>
+          <w:szCs w:val="23"/>
+        </w:rPr>
+        <w:t xml:space="preserve"> sobre el uso de las TICs en la educación boliviana</w:t>
+      </w:r>
+      <w:r>
+        <w:rPr>
+          <w:rFonts w:ascii="Garamond" w:eastAsia="Garamond" w:hAnsi="Garamond" w:cs="Garamond"/>
+          <w:color w:val="000000"/>
+          <w:sz w:val="23"/>
+          <w:szCs w:val="23"/>
+        </w:rPr>
+        <w:t xml:space="preserve"> ya que este evento marcó un antes y un después en la educación tal y como la conocemos, dándonos a notar la deficiencia de nuestro sistema educativo y el cómo no está preparado para afrontar el futuro tecnológico que muchos otros países latinoamericanos ya contaban con los recursos y políticas necesarias para adaptarse</w:t>
+      </w:r>
+      <w:r>
+        <w:rPr>
+          <w:rFonts w:ascii="Garamond" w:eastAsia="Garamond" w:hAnsi="Garamond" w:cs="Garamond"/>
+          <w:color w:val="000000"/>
+          <w:sz w:val="23"/>
+          <w:szCs w:val="23"/>
+        </w:rPr>
+        <w:t xml:space="preserve">. Una encuesta bien diseñada </w:t>
+      </w:r>
+      <w:r>
+        <w:rPr>
+          <w:rFonts w:ascii="Garamond" w:eastAsia="Garamond" w:hAnsi="Garamond" w:cs="Garamond"/>
+          <w:color w:val="000000"/>
+          <w:sz w:val="23"/>
+          <w:szCs w:val="23"/>
+        </w:rPr>
+        <w:t xml:space="preserve">nos </w:t>
+      </w:r>
+      <w:r>
+        <w:rPr>
+          <w:rFonts w:ascii="Garamond" w:eastAsia="Garamond" w:hAnsi="Garamond" w:cs="Garamond"/>
+          <w:color w:val="000000"/>
+          <w:sz w:val="23"/>
+          <w:szCs w:val="23"/>
+        </w:rPr>
+        <w:t>puede proporcionar información valiosa sobre cómo las TICs están siendo utilizadas</w:t>
+      </w:r>
+      <w:r>
+        <w:rPr>
+          <w:rFonts w:ascii="Garamond" w:eastAsia="Garamond" w:hAnsi="Garamond" w:cs="Garamond"/>
+          <w:color w:val="000000"/>
+          <w:sz w:val="23"/>
+          <w:szCs w:val="23"/>
+        </w:rPr>
+        <w:t xml:space="preserve"> actualmente</w:t>
+      </w:r>
+      <w:r>
+        <w:rPr>
+          <w:rFonts w:ascii="Garamond" w:eastAsia="Garamond" w:hAnsi="Garamond" w:cs="Garamond"/>
+          <w:color w:val="000000"/>
+          <w:sz w:val="23"/>
+          <w:szCs w:val="23"/>
+        </w:rPr>
+        <w:t>, y puede ayudar a identificar las áreas en las que se necesitan mejoras.</w:t>
       </w:r>
     </w:p>
     <w:p>
@@ -18151,6 +19577,15 @@
           <w:szCs w:val="23"/>
         </w:rPr>
       </w:pPr>
+      <w:r>
+        <w:rPr>
+          <w:rFonts w:ascii="Garamond" w:eastAsia="Garamond" w:hAnsi="Garamond" w:cs="Garamond"/>
+          <w:color w:val="000000"/>
+          <w:sz w:val="23"/>
+          <w:szCs w:val="23"/>
+        </w:rPr>
+        <w:t>Para asegurar que la encuesta sea efectiva, se debe prestar atención a varios factores clave. En primer lugar, la muestra debe ser representativa de la población objetivo, lo que significa que debe incluir a una variedad de grupos de edad, géneros, niveles educativos y ubicaciones geográficas. En segundo lugar, se deben utilizar preguntas claras y específicas para obtener información precisa y relevante sobre el uso de las TICs en la educación. Además, es importante garantizar que la encuesta sea anónima y confidencial para promover la honestidad y la franqueza en las respuestas. Si se siguen estas recomendaciones, una encuesta bien diseñada puede proporcionar información valiosa para mejorar la implementación y el uso de las TICs en la educación boliviana.</w:t>
+      </w:r>
     </w:p>
     <w:p>
       <w:pPr>
@@ -18170,7 +19605,16 @@
           <w:sz w:val="23"/>
           <w:szCs w:val="23"/>
         </w:rPr>
-        <w:t>Se recomienda ……..</w:t>
+        <w:t>Una de las recomendaciones para mejorar las políticas de regulación sobre el uso de las TICs es establecer un marco normativo claro y actualizado que permita la adaptación a las nuevas tecnologías y a los cambios que se presenten en el futuro. Esto debe incluir la definición de políticas claras y coherentes sobre el uso de las TICs en la educación, así como la creación de mecanismos de evaluación y seguimiento para garantizar su cumplimiento</w:t>
+      </w:r>
+      <w:r>
+        <w:rPr>
+          <w:rFonts w:ascii="Garamond" w:eastAsia="Garamond" w:hAnsi="Garamond" w:cs="Garamond"/>
+          <w:color w:val="000000"/>
+          <w:sz w:val="23"/>
+          <w:szCs w:val="23"/>
+        </w:rPr>
+        <w:t>.</w:t>
       </w:r>
     </w:p>
     <w:p>
@@ -18191,77 +19635,46 @@
           <w:sz w:val="23"/>
           <w:szCs w:val="23"/>
         </w:rPr>
-        <w:t>Se debe tener presente que los resultados obtenidos son producto de …….., que tienen involucradas hipótesis y condiciones iniciales particulares por lo tanto, estos resultados deben irse calibrando con el transcurso del tiempo.</w:t>
+        <w:t>El</w:t>
+      </w:r>
+      <w:r>
+        <w:rPr>
+          <w:rFonts w:ascii="Garamond" w:eastAsia="Garamond" w:hAnsi="Garamond" w:cs="Garamond"/>
+          <w:color w:val="000000"/>
+          <w:sz w:val="23"/>
+          <w:szCs w:val="23"/>
+        </w:rPr>
+        <w:t xml:space="preserve"> involucrar a los actores clave en la toma de decisiones, como son los educadores, los estudiantes, los padres de familia y los expertos en tecnología. Es fundamental que se establezca un diálogo abierto y constructivo entre todos los involucrados para poder definir políticas efectivas y adecuadas a las necesidades de la educación boliviana en cuanto al uso de las TICs. Además, esto permitirá una mayor apropiación y compromiso de los actores involucrados en la implementación y seguimiento de las políticas definidas.</w:t>
       </w:r>
     </w:p>
     <w:p>
       <w:pPr>
         <w:pStyle w:val="LO-normal"/>
         <w:spacing w:before="240" w:after="240"/>
-        <w:jc w:val="left"/>
-        <w:rPr>
-          <w:rFonts w:ascii="Garamond" w:eastAsia="Garamond" w:hAnsi="Garamond" w:cs="Garamond"/>
-          <w:color w:val="000000"/>
-          <w:sz w:val="23"/>
-          <w:szCs w:val="23"/>
-        </w:rPr>
-      </w:pPr>
-      <w:r>
-        <w:rPr>
-          <w:rFonts w:ascii="Garamond" w:eastAsia="Garamond" w:hAnsi="Garamond" w:cs="Garamond"/>
-          <w:color w:val="000000"/>
-          <w:sz w:val="23"/>
-          <w:szCs w:val="23"/>
-        </w:rPr>
-        <w:t>Extensión sugerida entre ¾ y 1 página.</w:t>
-      </w:r>
-    </w:p>
-    <w:p>
-      <w:pPr>
-        <w:pStyle w:val="LO-normal"/>
-        <w:spacing w:before="240" w:after="240"/>
-        <w:jc w:val="left"/>
-        <w:rPr>
-          <w:rFonts w:ascii="Garamond" w:eastAsia="Garamond" w:hAnsi="Garamond" w:cs="Garamond"/>
-          <w:color w:val="000000"/>
-          <w:sz w:val="23"/>
-          <w:szCs w:val="23"/>
-        </w:rPr>
-      </w:pPr>
-    </w:p>
-    <w:p>
-      <w:pPr>
-        <w:pStyle w:val="LO-normal"/>
-        <w:spacing w:before="240" w:after="240"/>
-        <w:jc w:val="left"/>
-        <w:rPr>
-          <w:rFonts w:ascii="Garamond" w:eastAsia="Garamond" w:hAnsi="Garamond" w:cs="Garamond"/>
-          <w:color w:val="000000"/>
-          <w:sz w:val="23"/>
-          <w:szCs w:val="23"/>
-        </w:rPr>
-      </w:pPr>
-    </w:p>
-    <w:p>
-      <w:pPr>
-        <w:pStyle w:val="LO-normal"/>
-        <w:spacing w:before="240" w:after="240"/>
-        <w:jc w:val="left"/>
-        <w:rPr>
-          <w:rFonts w:ascii="Garamond" w:eastAsia="Garamond" w:hAnsi="Garamond" w:cs="Garamond"/>
-          <w:color w:val="000000"/>
-          <w:sz w:val="23"/>
-          <w:szCs w:val="23"/>
-        </w:rPr>
-      </w:pPr>
-      <w:r>
-        <w:rPr>
-          <w:rFonts w:ascii="Garamond" w:eastAsia="Garamond" w:hAnsi="Garamond" w:cs="Garamond"/>
-          <w:color w:val="000000"/>
-          <w:sz w:val="23"/>
-          <w:szCs w:val="23"/>
-        </w:rPr>
-        <w:t>EXTENSION TOTAL DE DOCUMENTO, ENTRE 30 – 60 PÁGINAS.</w:t>
+        <w:rPr>
+          <w:rFonts w:ascii="Garamond" w:eastAsia="Garamond" w:hAnsi="Garamond" w:cs="Garamond"/>
+          <w:color w:val="000000"/>
+          <w:sz w:val="23"/>
+          <w:szCs w:val="23"/>
+        </w:rPr>
+      </w:pPr>
+      <w:r>
+        <w:rPr>
+          <w:rFonts w:ascii="Garamond" w:eastAsia="Garamond" w:hAnsi="Garamond" w:cs="Garamond"/>
+          <w:color w:val="000000"/>
+          <w:sz w:val="23"/>
+          <w:szCs w:val="23"/>
+        </w:rPr>
+        <w:t xml:space="preserve">Finalmente observamos que las capacitaciones o programas que se fueron dando alrededor de nuestro país fueron </w:t>
+      </w:r>
+      <w:r>
+        <w:rPr>
+          <w:rFonts w:ascii="Garamond" w:eastAsia="Garamond" w:hAnsi="Garamond" w:cs="Garamond"/>
+          <w:color w:val="000000"/>
+          <w:sz w:val="23"/>
+          <w:szCs w:val="23"/>
+        </w:rPr>
+        <w:t>de poco acierto en el sentido de que al parecer no se contaban con estudios previos que denoten la carencia según la población, lugar geográfico y recursos disponibles donde se impartían. Se muestra en los gráficos de este proyecto que en muchos casos los programas de capacitación eran impartidos en lugares en donde ni se contaba con acceso a internet o la infraestructura era inexistente para la aplicación de laboratorios diseñados para impartir dichos cursos. Es por eso que se requiere ser más preciso y consciente del entorno al momento de ejecutar los proyectos de esta índole.</w:t>
       </w:r>
     </w:p>
     <w:p>
@@ -18349,6 +19762,7 @@
           <w:szCs w:val="23"/>
         </w:rPr>
       </w:pPr>
+      <w:proofErr w:type="spellStart"/>
       <w:r>
         <w:rPr>
           <w:rFonts w:ascii="Garamond" w:hAnsi="Garamond"/>
@@ -18357,7 +19771,18 @@
           <w:sz w:val="23"/>
           <w:szCs w:val="23"/>
         </w:rPr>
-        <w:t xml:space="preserve">Internetbolivia. </w:t>
+        <w:t>Internetbolivia</w:t>
+      </w:r>
+      <w:proofErr w:type="spellEnd"/>
+      <w:r>
+        <w:rPr>
+          <w:rFonts w:ascii="Garamond" w:hAnsi="Garamond"/>
+          <w:i/>
+          <w:iCs/>
+          <w:sz w:val="23"/>
+          <w:szCs w:val="23"/>
+        </w:rPr>
+        <w:t xml:space="preserve">. </w:t>
       </w:r>
     </w:p>
     <w:p>
@@ -18426,7 +19851,43 @@
           <w:sz w:val="23"/>
           <w:szCs w:val="23"/>
         </w:rPr>
-        <w:t xml:space="preserve">. La Voz de Bolivia. Retrieved January 10, 2023, </w:t>
+        <w:t xml:space="preserve">. La Voz de Bolivia. </w:t>
+      </w:r>
+      <w:proofErr w:type="spellStart"/>
+      <w:r>
+        <w:rPr>
+          <w:rFonts w:ascii="Garamond" w:eastAsia="Arial" w:hAnsi="Garamond" w:cs="Arial"/>
+          <w:sz w:val="23"/>
+          <w:szCs w:val="23"/>
+        </w:rPr>
+        <w:t>Retrieved</w:t>
+      </w:r>
+      <w:proofErr w:type="spellEnd"/>
+      <w:r>
+        <w:rPr>
+          <w:rFonts w:ascii="Garamond" w:eastAsia="Arial" w:hAnsi="Garamond" w:cs="Arial"/>
+          <w:sz w:val="23"/>
+          <w:szCs w:val="23"/>
+        </w:rPr>
+        <w:t xml:space="preserve"> </w:t>
+      </w:r>
+      <w:proofErr w:type="spellStart"/>
+      <w:r>
+        <w:rPr>
+          <w:rFonts w:ascii="Garamond" w:eastAsia="Arial" w:hAnsi="Garamond" w:cs="Arial"/>
+          <w:sz w:val="23"/>
+          <w:szCs w:val="23"/>
+        </w:rPr>
+        <w:t>January</w:t>
+      </w:r>
+      <w:proofErr w:type="spellEnd"/>
+      <w:r>
+        <w:rPr>
+          <w:rFonts w:ascii="Garamond" w:eastAsia="Arial" w:hAnsi="Garamond" w:cs="Arial"/>
+          <w:sz w:val="23"/>
+          <w:szCs w:val="23"/>
+        </w:rPr>
+        <w:t xml:space="preserve"> 10, 2023, </w:t>
       </w:r>
     </w:p>
     <w:p>
@@ -18552,7 +20013,27 @@
           <w:szCs w:val="23"/>
           <w:lang w:val="en-US"/>
         </w:rPr>
-        <w:t xml:space="preserve">M. Shaw y D. Garlan, Software architecture: </w:t>
+        <w:t xml:space="preserve">M. Shaw y D. </w:t>
+      </w:r>
+      <w:proofErr w:type="spellStart"/>
+      <w:r>
+        <w:rPr>
+          <w:rFonts w:ascii="Garamond" w:hAnsi="Garamond"/>
+          <w:sz w:val="23"/>
+          <w:szCs w:val="23"/>
+          <w:lang w:val="en-US"/>
+        </w:rPr>
+        <w:t>Garlan</w:t>
+      </w:r>
+      <w:proofErr w:type="spellEnd"/>
+      <w:r>
+        <w:rPr>
+          <w:rFonts w:ascii="Garamond" w:hAnsi="Garamond"/>
+          <w:sz w:val="23"/>
+          <w:szCs w:val="23"/>
+          <w:lang w:val="en-US"/>
+        </w:rPr>
+        <w:t xml:space="preserve">, Software architecture: </w:t>
       </w:r>
       <w:r>
         <w:rPr>
@@ -18703,7 +20184,25 @@
           <w:sz w:val="23"/>
           <w:szCs w:val="23"/>
         </w:rPr>
-        <w:t xml:space="preserve">[Librería]. readthedocs. </w:t>
+        <w:t xml:space="preserve">[Librería]. </w:t>
+      </w:r>
+      <w:proofErr w:type="spellStart"/>
+      <w:r>
+        <w:rPr>
+          <w:rFonts w:ascii="Garamond" w:hAnsi="Garamond"/>
+          <w:sz w:val="23"/>
+          <w:szCs w:val="23"/>
+        </w:rPr>
+        <w:t>readthedocs</w:t>
+      </w:r>
+      <w:proofErr w:type="spellEnd"/>
+      <w:r>
+        <w:rPr>
+          <w:rFonts w:ascii="Garamond" w:hAnsi="Garamond"/>
+          <w:sz w:val="23"/>
+          <w:szCs w:val="23"/>
+        </w:rPr>
+        <w:t xml:space="preserve">. </w:t>
       </w:r>
     </w:p>
     <w:p>
@@ -18755,7 +20254,25 @@
           <w:sz w:val="23"/>
           <w:szCs w:val="23"/>
         </w:rPr>
-        <w:t xml:space="preserve">Barreto, C. R., &amp; Diazgranados, F. I. (2017, 1 1). </w:t>
+        <w:t xml:space="preserve">Barreto, C. R., &amp; </w:t>
+      </w:r>
+      <w:proofErr w:type="spellStart"/>
+      <w:r>
+        <w:rPr>
+          <w:rFonts w:ascii="Garamond" w:eastAsia="Garamond" w:hAnsi="Garamond" w:cs="Garamond"/>
+          <w:sz w:val="23"/>
+          <w:szCs w:val="23"/>
+        </w:rPr>
+        <w:t>Diazgranados</w:t>
+      </w:r>
+      <w:proofErr w:type="spellEnd"/>
+      <w:r>
+        <w:rPr>
+          <w:rFonts w:ascii="Garamond" w:eastAsia="Garamond" w:hAnsi="Garamond" w:cs="Garamond"/>
+          <w:sz w:val="23"/>
+          <w:szCs w:val="23"/>
+        </w:rPr>
+        <w:t xml:space="preserve">, F. I. (2017, 1 1). </w:t>
       </w:r>
       <w:r>
         <w:rPr>
@@ -18823,7 +20340,25 @@
           <w:sz w:val="23"/>
           <w:szCs w:val="23"/>
         </w:rPr>
-        <w:t xml:space="preserve">. (n.d.). </w:t>
+        <w:t>. (</w:t>
+      </w:r>
+      <w:proofErr w:type="spellStart"/>
+      <w:r>
+        <w:rPr>
+          <w:rFonts w:ascii="Garamond" w:eastAsia="Garamond" w:hAnsi="Garamond" w:cs="Garamond"/>
+          <w:sz w:val="23"/>
+          <w:szCs w:val="23"/>
+        </w:rPr>
+        <w:t>n.d</w:t>
+      </w:r>
+      <w:proofErr w:type="spellEnd"/>
+      <w:r>
+        <w:rPr>
+          <w:rFonts w:ascii="Garamond" w:eastAsia="Garamond" w:hAnsi="Garamond" w:cs="Garamond"/>
+          <w:sz w:val="23"/>
+          <w:szCs w:val="23"/>
+        </w:rPr>
+        <w:t xml:space="preserve">.). </w:t>
       </w:r>
       <w:r>
         <w:rPr>
@@ -18859,7 +20394,27 @@
           <w:szCs w:val="23"/>
           <w:lang w:val="en-US"/>
         </w:rPr>
-        <w:t xml:space="preserve"> Diciembre 20, 2022, from </w:t>
+        <w:t xml:space="preserve"> </w:t>
+      </w:r>
+      <w:proofErr w:type="spellStart"/>
+      <w:r>
+        <w:rPr>
+          <w:rFonts w:ascii="Garamond" w:eastAsia="Garamond" w:hAnsi="Garamond" w:cs="Garamond"/>
+          <w:sz w:val="23"/>
+          <w:szCs w:val="23"/>
+          <w:lang w:val="en-US"/>
+        </w:rPr>
+        <w:t>Diciembre</w:t>
+      </w:r>
+      <w:proofErr w:type="spellEnd"/>
+      <w:r>
+        <w:rPr>
+          <w:rFonts w:ascii="Garamond" w:eastAsia="Garamond" w:hAnsi="Garamond" w:cs="Garamond"/>
+          <w:sz w:val="23"/>
+          <w:szCs w:val="23"/>
+          <w:lang w:val="en-US"/>
+        </w:rPr>
+        <w:t xml:space="preserve"> 20, 2022, from </w:t>
       </w:r>
       <w:hyperlink r:id="rId70">
         <w:r>
@@ -18887,6 +20442,7 @@
           <w:lang w:val="en-US"/>
         </w:rPr>
       </w:pPr>
+      <w:proofErr w:type="spellStart"/>
       <w:r>
         <w:rPr>
           <w:rFonts w:ascii="Garamond" w:eastAsia="Garamond" w:hAnsi="Garamond" w:cs="Garamond"/>
@@ -18894,7 +20450,17 @@
           <w:szCs w:val="23"/>
           <w:lang w:val="en-US"/>
         </w:rPr>
-        <w:t xml:space="preserve">Bnamericas. (2020, May 20). </w:t>
+        <w:t>Bnamericas</w:t>
+      </w:r>
+      <w:proofErr w:type="spellEnd"/>
+      <w:r>
+        <w:rPr>
+          <w:rFonts w:ascii="Garamond" w:eastAsia="Garamond" w:hAnsi="Garamond" w:cs="Garamond"/>
+          <w:sz w:val="23"/>
+          <w:szCs w:val="23"/>
+          <w:lang w:val="en-US"/>
+        </w:rPr>
+        <w:t xml:space="preserve">. (2020, May 20). </w:t>
       </w:r>
       <w:r>
         <w:rPr>
@@ -18914,6 +20480,7 @@
         </w:rPr>
         <w:t xml:space="preserve"> </w:t>
       </w:r>
+      <w:proofErr w:type="spellStart"/>
       <w:r>
         <w:rPr>
           <w:rFonts w:ascii="Garamond" w:eastAsia="Garamond" w:hAnsi="Garamond" w:cs="Garamond"/>
@@ -18921,7 +20488,17 @@
           <w:szCs w:val="23"/>
           <w:lang w:val="en-US"/>
         </w:rPr>
-        <w:t xml:space="preserve">BNamericas. Retrieved January 8, 2023, from </w:t>
+        <w:t>BNamericas</w:t>
+      </w:r>
+      <w:proofErr w:type="spellEnd"/>
+      <w:r>
+        <w:rPr>
+          <w:rFonts w:ascii="Garamond" w:eastAsia="Garamond" w:hAnsi="Garamond" w:cs="Garamond"/>
+          <w:sz w:val="23"/>
+          <w:szCs w:val="23"/>
+          <w:lang w:val="en-US"/>
+        </w:rPr>
+        <w:t xml:space="preserve">. Retrieved January 8, 2023, from </w:t>
       </w:r>
     </w:p>
     <w:p>
@@ -18979,50 +20556,9 @@
           <w:szCs w:val="23"/>
           <w:lang w:val="en-US"/>
         </w:rPr>
-        <w:t>Python tutorial. Technical report, Centrum voor Wiskunde en Informatica (CWI)</w:t>
-      </w:r>
-      <w:r>
-        <w:rPr>
-          <w:rFonts w:ascii="Garamond" w:eastAsia="Garamond" w:hAnsi="Garamond" w:cs="Garamond"/>
-          <w:sz w:val="23"/>
-          <w:szCs w:val="23"/>
-          <w:lang w:val="en-US"/>
-        </w:rPr>
-        <w:t>, Amsterdam.</w:t>
-      </w:r>
-    </w:p>
-    <w:p>
-      <w:pPr>
-        <w:pStyle w:val="LO-normal"/>
-        <w:spacing w:before="120" w:after="120"/>
-        <w:rPr>
-          <w:rFonts w:ascii="Garamond" w:eastAsia="Garamond" w:hAnsi="Garamond" w:cs="Garamond"/>
-          <w:sz w:val="23"/>
-          <w:szCs w:val="23"/>
-          <w:lang w:val="en-US"/>
-        </w:rPr>
-      </w:pPr>
-    </w:p>
-    <w:p>
-      <w:pPr>
-        <w:pStyle w:val="LO-normal"/>
-        <w:spacing w:before="120" w:after="120"/>
-        <w:rPr>
-          <w:rFonts w:ascii="Garamond" w:eastAsia="Garamond" w:hAnsi="Garamond" w:cs="Garamond"/>
-          <w:sz w:val="23"/>
-          <w:szCs w:val="23"/>
-          <w:lang w:val="en-US"/>
-        </w:rPr>
-      </w:pPr>
-      <w:r>
-        <w:rPr>
-          <w:rFonts w:ascii="Garamond" w:eastAsia="Garamond" w:hAnsi="Garamond" w:cs="Garamond"/>
-          <w:sz w:val="23"/>
-          <w:szCs w:val="23"/>
-          <w:lang w:val="en-US"/>
-        </w:rPr>
-        <w:t xml:space="preserve">Ghezzi, C., Jazayeri, M., &amp; Mandrioli, D. (2017). </w:t>
-      </w:r>
+        <w:t xml:space="preserve">Python tutorial. Technical report, Centrum </w:t>
+      </w:r>
+      <w:proofErr w:type="spellStart"/>
       <w:r>
         <w:rPr>
           <w:rFonts w:ascii="Garamond" w:eastAsia="Garamond" w:hAnsi="Garamond" w:cs="Garamond"/>
@@ -19030,59 +20566,11 @@
           <w:iCs/>
           <w:sz w:val="23"/>
           <w:szCs w:val="23"/>
-        </w:rPr>
-        <w:t>Fundamentos de ingeniería del software</w:t>
-      </w:r>
-      <w:r>
-        <w:rPr>
-          <w:rFonts w:ascii="Garamond" w:eastAsia="Garamond" w:hAnsi="Garamond" w:cs="Garamond"/>
-          <w:sz w:val="23"/>
-          <w:szCs w:val="23"/>
-        </w:rPr>
-        <w:t xml:space="preserve">. </w:t>
-      </w:r>
-      <w:r>
-        <w:rPr>
-          <w:rFonts w:ascii="Garamond" w:eastAsia="Garamond" w:hAnsi="Garamond" w:cs="Garamond"/>
-          <w:sz w:val="23"/>
-          <w:szCs w:val="23"/>
           <w:lang w:val="en-US"/>
         </w:rPr>
-        <w:t>Pearson.</w:t>
-      </w:r>
-    </w:p>
-    <w:p>
-      <w:pPr>
-        <w:pStyle w:val="LO-normal"/>
-        <w:spacing w:before="120" w:after="120"/>
-        <w:rPr>
-          <w:rFonts w:ascii="Garamond" w:eastAsia="Garamond" w:hAnsi="Garamond" w:cs="Garamond"/>
-          <w:sz w:val="23"/>
-          <w:szCs w:val="23"/>
-          <w:lang w:val="en-US"/>
-        </w:rPr>
-      </w:pPr>
-    </w:p>
-    <w:p>
-      <w:pPr>
-        <w:pStyle w:val="LO-normal"/>
-        <w:spacing w:before="120" w:after="120"/>
-        <w:rPr>
-          <w:rFonts w:ascii="Garamond" w:eastAsia="Garamond" w:hAnsi="Garamond" w:cs="Garamond"/>
-          <w:sz w:val="23"/>
-          <w:szCs w:val="23"/>
-          <w:lang w:val="en-US"/>
-        </w:rPr>
-      </w:pPr>
-      <w:r>
-        <w:rPr>
-          <w:rFonts w:ascii="Garamond" w:eastAsia="Garamond" w:hAnsi="Garamond" w:cs="Garamond"/>
-          <w:sz w:val="23"/>
-          <w:szCs w:val="23"/>
-          <w:lang w:val="en-US"/>
-        </w:rPr>
-        <w:t xml:space="preserve">McKinney, W. (2011). </w:t>
-      </w:r>
+        <w:t>voor</w:t>
+      </w:r>
+      <w:proofErr w:type="spellEnd"/>
       <w:r>
         <w:rPr>
           <w:rFonts w:ascii="Garamond" w:eastAsia="Garamond" w:hAnsi="Garamond" w:cs="Garamond"/>
@@ -19092,116 +20580,9 @@
           <w:szCs w:val="23"/>
           <w:lang w:val="en-US"/>
         </w:rPr>
-        <w:t>Python for data analysis: Data wrangling with Pandas, NumPy, and IPython</w:t>
-      </w:r>
-      <w:r>
-        <w:rPr>
-          <w:rFonts w:ascii="Garamond" w:eastAsia="Garamond" w:hAnsi="Garamond" w:cs="Garamond"/>
-          <w:sz w:val="23"/>
-          <w:szCs w:val="23"/>
-          <w:lang w:val="en-US"/>
-        </w:rPr>
-        <w:t>. O'Reilly Media.</w:t>
-      </w:r>
-    </w:p>
-    <w:p>
-      <w:pPr>
-        <w:pStyle w:val="LO-normal"/>
-        <w:spacing w:before="120" w:after="120"/>
-        <w:rPr>
-          <w:rFonts w:ascii="Garamond" w:eastAsia="Garamond" w:hAnsi="Garamond" w:cs="Garamond"/>
-          <w:sz w:val="23"/>
-          <w:szCs w:val="23"/>
-          <w:lang w:val="en-US"/>
-        </w:rPr>
-      </w:pPr>
-    </w:p>
-    <w:p>
-      <w:pPr>
-        <w:pStyle w:val="LO-normal"/>
-        <w:spacing w:before="120" w:after="120"/>
-        <w:rPr>
-          <w:rFonts w:ascii="Garamond" w:eastAsia="Garamond" w:hAnsi="Garamond" w:cs="Garamond"/>
-          <w:sz w:val="23"/>
-          <w:szCs w:val="23"/>
-          <w:lang w:val="en-US"/>
-        </w:rPr>
-      </w:pPr>
-      <w:r>
-        <w:rPr>
-          <w:rFonts w:ascii="Garamond" w:eastAsia="Garamond" w:hAnsi="Garamond" w:cs="Garamond"/>
-          <w:sz w:val="23"/>
-          <w:szCs w:val="23"/>
-          <w:lang w:val="en-US"/>
-        </w:rPr>
-        <w:t>Kluyver, T., Ragan-Kelley, B., Pérez, F., Granger, B. E., Bussonnier, M., Frederic, J., … IPython Development Team. (2016). Jupyter Notebook-A Publishing Format for Reproducible Computational Workflows. In Positioning and Power in Academic Publishing (pp. 87–90). International Society for Computers and their Applications.</w:t>
-      </w:r>
-    </w:p>
-    <w:p>
-      <w:pPr>
-        <w:pStyle w:val="LO-normal"/>
-        <w:spacing w:before="120" w:after="120"/>
-        <w:rPr>
-          <w:rFonts w:ascii="Garamond" w:eastAsia="Garamond" w:hAnsi="Garamond" w:cs="Garamond"/>
-          <w:sz w:val="23"/>
-          <w:szCs w:val="23"/>
-          <w:lang w:val="en-US"/>
-        </w:rPr>
-      </w:pPr>
-    </w:p>
-    <w:p>
-      <w:pPr>
-        <w:pStyle w:val="LO-normal"/>
-        <w:spacing w:before="120" w:after="120"/>
-        <w:rPr>
-          <w:rFonts w:ascii="Garamond" w:eastAsia="Garamond" w:hAnsi="Garamond" w:cs="Garamond"/>
-          <w:sz w:val="23"/>
-          <w:szCs w:val="23"/>
-          <w:lang w:val="en-US"/>
-        </w:rPr>
-      </w:pPr>
-      <w:r>
-        <w:rPr>
-          <w:rFonts w:ascii="Garamond" w:eastAsia="Garamond" w:hAnsi="Garamond" w:cs="Garamond"/>
-          <w:sz w:val="23"/>
-          <w:szCs w:val="23"/>
-          <w:lang w:val="en-US"/>
-        </w:rPr>
-        <w:t>Tableau. (2021). Tableau Prep Builder. https://www.tableau.com/products/prep-builder</w:t>
-      </w:r>
-    </w:p>
-    <w:p>
-      <w:pPr>
-        <w:pStyle w:val="LO-normal"/>
-        <w:spacing w:before="120" w:after="120"/>
-        <w:rPr>
-          <w:rFonts w:ascii="Garamond" w:eastAsia="Garamond" w:hAnsi="Garamond" w:cs="Garamond"/>
-          <w:sz w:val="23"/>
-          <w:szCs w:val="23"/>
-          <w:lang w:val="en-US"/>
-        </w:rPr>
-      </w:pPr>
-    </w:p>
-    <w:p>
-      <w:pPr>
-        <w:pStyle w:val="LO-normal"/>
-        <w:spacing w:before="120" w:after="120"/>
-        <w:rPr>
-          <w:rFonts w:ascii="Garamond" w:eastAsia="Garamond" w:hAnsi="Garamond" w:cs="Garamond"/>
-          <w:sz w:val="23"/>
-          <w:szCs w:val="23"/>
-          <w:lang w:val="es-MX"/>
-        </w:rPr>
-      </w:pPr>
-      <w:r>
-        <w:rPr>
-          <w:rFonts w:ascii="Garamond" w:eastAsia="Garamond" w:hAnsi="Garamond" w:cs="Garamond"/>
-          <w:sz w:val="23"/>
-          <w:szCs w:val="23"/>
-          <w:lang w:val="es-MX"/>
-        </w:rPr>
-        <w:t xml:space="preserve">García, J. R., &amp; Perrotta, C. (2016). </w:t>
-      </w:r>
+        <w:t xml:space="preserve"> </w:t>
+      </w:r>
+      <w:proofErr w:type="spellStart"/>
       <w:r>
         <w:rPr>
           <w:rFonts w:ascii="Garamond" w:eastAsia="Garamond" w:hAnsi="Garamond" w:cs="Garamond"/>
@@ -19209,52 +20590,11 @@
           <w:iCs/>
           <w:sz w:val="23"/>
           <w:szCs w:val="23"/>
-          <w:lang w:val="es-MX"/>
-        </w:rPr>
-        <w:t>Política pública de inclusión digital en Bolivia: Análisis crítico del programa Bolivia Digital. Revista Latinoamericana de Ciencias Sociales, Niñez y Juventud</w:t>
-      </w:r>
-      <w:r>
-        <w:rPr>
-          <w:rFonts w:ascii="Garamond" w:eastAsia="Garamond" w:hAnsi="Garamond" w:cs="Garamond"/>
-          <w:sz w:val="23"/>
-          <w:szCs w:val="23"/>
-          <w:lang w:val="es-MX"/>
-        </w:rPr>
-        <w:t>, 14(2), 1493-1506.</w:t>
-      </w:r>
-    </w:p>
-    <w:p>
-      <w:pPr>
-        <w:pStyle w:val="LO-normal"/>
-        <w:spacing w:before="120" w:after="120"/>
-        <w:rPr>
-          <w:rFonts w:ascii="Garamond" w:eastAsia="Garamond" w:hAnsi="Garamond" w:cs="Garamond"/>
-          <w:sz w:val="23"/>
-          <w:szCs w:val="23"/>
-          <w:lang w:val="es-MX"/>
-        </w:rPr>
-      </w:pPr>
-    </w:p>
-    <w:p>
-      <w:pPr>
-        <w:pStyle w:val="LO-normal"/>
-        <w:spacing w:before="120" w:after="120"/>
-        <w:rPr>
-          <w:rFonts w:ascii="Garamond" w:eastAsia="Garamond" w:hAnsi="Garamond" w:cs="Garamond"/>
-          <w:sz w:val="23"/>
-          <w:szCs w:val="23"/>
-          <w:lang w:val="es-MX"/>
-        </w:rPr>
-      </w:pPr>
-      <w:r>
-        <w:rPr>
-          <w:rFonts w:ascii="Garamond" w:eastAsia="Garamond" w:hAnsi="Garamond" w:cs="Garamond"/>
-          <w:sz w:val="23"/>
-          <w:szCs w:val="23"/>
-          <w:lang w:val="es-MX"/>
-        </w:rPr>
-        <w:t>Olmos, M. (2017</w:t>
-      </w:r>
+          <w:lang w:val="en-US"/>
+        </w:rPr>
+        <w:t>Wiskunde</w:t>
+      </w:r>
+      <w:proofErr w:type="spellEnd"/>
       <w:r>
         <w:rPr>
           <w:rFonts w:ascii="Garamond" w:eastAsia="Garamond" w:hAnsi="Garamond" w:cs="Garamond"/>
@@ -19262,74 +20602,592 @@
           <w:iCs/>
           <w:sz w:val="23"/>
           <w:szCs w:val="23"/>
-          <w:lang w:val="es-MX"/>
-        </w:rPr>
-        <w:t>). El programa Bolivia Digital: Inclusión digital, innovación y desarrollo en Bolivia</w:t>
-      </w:r>
-      <w:r>
-        <w:rPr>
-          <w:rFonts w:ascii="Garamond" w:eastAsia="Garamond" w:hAnsi="Garamond" w:cs="Garamond"/>
-          <w:sz w:val="23"/>
-          <w:szCs w:val="23"/>
-          <w:lang w:val="es-MX"/>
-        </w:rPr>
-        <w:t xml:space="preserve">. </w:t>
-      </w:r>
-      <w:r>
-        <w:rPr>
-          <w:rFonts w:ascii="Garamond" w:eastAsia="Garamond" w:hAnsi="Garamond" w:cs="Garamond"/>
-          <w:sz w:val="23"/>
-          <w:szCs w:val="23"/>
-          <w:lang w:val="es-MX"/>
-        </w:rPr>
-        <w:t>Revista Interamericana de Bibliotecología, 40(3), 249-258.</w:t>
-      </w:r>
-    </w:p>
-    <w:p>
-      <w:pPr>
-        <w:pStyle w:val="LO-normal"/>
-        <w:spacing w:before="120" w:after="120"/>
-        <w:rPr>
-          <w:rFonts w:ascii="Garamond" w:eastAsia="Garamond" w:hAnsi="Garamond" w:cs="Garamond"/>
-          <w:sz w:val="23"/>
-          <w:szCs w:val="23"/>
-          <w:lang w:val="es-MX"/>
-        </w:rPr>
-      </w:pPr>
-    </w:p>
-    <w:p>
-      <w:pPr>
-        <w:pStyle w:val="LO-normal"/>
-        <w:spacing w:before="240" w:after="240"/>
-        <w:rPr>
-          <w:rFonts w:ascii="Garamond" w:eastAsia="Garamond" w:hAnsi="Garamond" w:cs="Garamond"/>
-          <w:color w:val="000000"/>
-          <w:sz w:val="23"/>
-          <w:szCs w:val="23"/>
           <w:lang w:val="en-US"/>
         </w:rPr>
-      </w:pPr>
-      <w:r>
-        <w:rPr>
-          <w:rFonts w:ascii="Garamond" w:eastAsia="Garamond" w:hAnsi="Garamond" w:cs="Garamond"/>
-          <w:color w:val="000000"/>
-          <w:sz w:val="23"/>
-          <w:szCs w:val="23"/>
-          <w:lang w:val="es-MX"/>
-        </w:rPr>
-        <w:t xml:space="preserve">Hair, J. F., Black, W. C., Babin, B. J., &amp; Anderson, R. E. (2014). </w:t>
-      </w:r>
+        <w:t xml:space="preserve"> </w:t>
+      </w:r>
+      <w:proofErr w:type="spellStart"/>
       <w:r>
         <w:rPr>
           <w:rFonts w:ascii="Garamond" w:eastAsia="Garamond" w:hAnsi="Garamond" w:cs="Garamond"/>
           <w:i/>
           <w:iCs/>
-          <w:color w:val="000000"/>
+          <w:sz w:val="23"/>
+          <w:szCs w:val="23"/>
+          <w:lang w:val="en-US"/>
+        </w:rPr>
+        <w:t>en</w:t>
+      </w:r>
+      <w:proofErr w:type="spellEnd"/>
+      <w:r>
+        <w:rPr>
+          <w:rFonts w:ascii="Garamond" w:eastAsia="Garamond" w:hAnsi="Garamond" w:cs="Garamond"/>
+          <w:i/>
+          <w:iCs/>
+          <w:sz w:val="23"/>
+          <w:szCs w:val="23"/>
+          <w:lang w:val="en-US"/>
+        </w:rPr>
+        <w:t xml:space="preserve"> Informatica (CWI)</w:t>
+      </w:r>
+      <w:r>
+        <w:rPr>
+          <w:rFonts w:ascii="Garamond" w:eastAsia="Garamond" w:hAnsi="Garamond" w:cs="Garamond"/>
+          <w:sz w:val="23"/>
+          <w:szCs w:val="23"/>
+          <w:lang w:val="en-US"/>
+        </w:rPr>
+        <w:t>, Amsterdam.</w:t>
+      </w:r>
+    </w:p>
+    <w:p>
+      <w:pPr>
+        <w:pStyle w:val="LO-normal"/>
+        <w:spacing w:before="120" w:after="120"/>
+        <w:rPr>
+          <w:rFonts w:ascii="Garamond" w:eastAsia="Garamond" w:hAnsi="Garamond" w:cs="Garamond"/>
+          <w:sz w:val="23"/>
+          <w:szCs w:val="23"/>
+          <w:lang w:val="en-US"/>
+        </w:rPr>
+      </w:pPr>
+    </w:p>
+    <w:p>
+      <w:pPr>
+        <w:pStyle w:val="LO-normal"/>
+        <w:spacing w:before="120" w:after="120"/>
+        <w:rPr>
+          <w:rFonts w:ascii="Garamond" w:eastAsia="Garamond" w:hAnsi="Garamond" w:cs="Garamond"/>
+          <w:sz w:val="23"/>
+          <w:szCs w:val="23"/>
+          <w:lang w:val="en-US"/>
+        </w:rPr>
+      </w:pPr>
+      <w:proofErr w:type="spellStart"/>
+      <w:r>
+        <w:rPr>
+          <w:rFonts w:ascii="Garamond" w:eastAsia="Garamond" w:hAnsi="Garamond" w:cs="Garamond"/>
+          <w:sz w:val="23"/>
+          <w:szCs w:val="23"/>
+          <w:lang w:val="en-US"/>
+        </w:rPr>
+        <w:t>Ghezzi</w:t>
+      </w:r>
+      <w:proofErr w:type="spellEnd"/>
+      <w:r>
+        <w:rPr>
+          <w:rFonts w:ascii="Garamond" w:eastAsia="Garamond" w:hAnsi="Garamond" w:cs="Garamond"/>
+          <w:sz w:val="23"/>
+          <w:szCs w:val="23"/>
+          <w:lang w:val="en-US"/>
+        </w:rPr>
+        <w:t xml:space="preserve">, C., </w:t>
+      </w:r>
+      <w:proofErr w:type="spellStart"/>
+      <w:r>
+        <w:rPr>
+          <w:rFonts w:ascii="Garamond" w:eastAsia="Garamond" w:hAnsi="Garamond" w:cs="Garamond"/>
+          <w:sz w:val="23"/>
+          <w:szCs w:val="23"/>
+          <w:lang w:val="en-US"/>
+        </w:rPr>
+        <w:t>Jazayeri</w:t>
+      </w:r>
+      <w:proofErr w:type="spellEnd"/>
+      <w:r>
+        <w:rPr>
+          <w:rFonts w:ascii="Garamond" w:eastAsia="Garamond" w:hAnsi="Garamond" w:cs="Garamond"/>
+          <w:sz w:val="23"/>
+          <w:szCs w:val="23"/>
+          <w:lang w:val="en-US"/>
+        </w:rPr>
+        <w:t xml:space="preserve">, M., &amp; </w:t>
+      </w:r>
+      <w:proofErr w:type="spellStart"/>
+      <w:r>
+        <w:rPr>
+          <w:rFonts w:ascii="Garamond" w:eastAsia="Garamond" w:hAnsi="Garamond" w:cs="Garamond"/>
+          <w:sz w:val="23"/>
+          <w:szCs w:val="23"/>
+          <w:lang w:val="en-US"/>
+        </w:rPr>
+        <w:t>Mandrioli</w:t>
+      </w:r>
+      <w:proofErr w:type="spellEnd"/>
+      <w:r>
+        <w:rPr>
+          <w:rFonts w:ascii="Garamond" w:eastAsia="Garamond" w:hAnsi="Garamond" w:cs="Garamond"/>
+          <w:sz w:val="23"/>
+          <w:szCs w:val="23"/>
+          <w:lang w:val="en-US"/>
+        </w:rPr>
+        <w:t xml:space="preserve">, D. (2017). </w:t>
+      </w:r>
+      <w:r>
+        <w:rPr>
+          <w:rFonts w:ascii="Garamond" w:eastAsia="Garamond" w:hAnsi="Garamond" w:cs="Garamond"/>
+          <w:i/>
+          <w:iCs/>
+          <w:sz w:val="23"/>
+          <w:szCs w:val="23"/>
+        </w:rPr>
+        <w:t>Fundamentos de ingeniería del software</w:t>
+      </w:r>
+      <w:r>
+        <w:rPr>
+          <w:rFonts w:ascii="Garamond" w:eastAsia="Garamond" w:hAnsi="Garamond" w:cs="Garamond"/>
+          <w:sz w:val="23"/>
+          <w:szCs w:val="23"/>
+        </w:rPr>
+        <w:t xml:space="preserve">. </w:t>
+      </w:r>
+      <w:r>
+        <w:rPr>
+          <w:rFonts w:ascii="Garamond" w:eastAsia="Garamond" w:hAnsi="Garamond" w:cs="Garamond"/>
+          <w:sz w:val="23"/>
+          <w:szCs w:val="23"/>
+          <w:lang w:val="en-US"/>
+        </w:rPr>
+        <w:t>Pearson.</w:t>
+      </w:r>
+    </w:p>
+    <w:p>
+      <w:pPr>
+        <w:pStyle w:val="LO-normal"/>
+        <w:spacing w:before="120" w:after="120"/>
+        <w:rPr>
+          <w:rFonts w:ascii="Garamond" w:eastAsia="Garamond" w:hAnsi="Garamond" w:cs="Garamond"/>
+          <w:sz w:val="23"/>
+          <w:szCs w:val="23"/>
+          <w:lang w:val="en-US"/>
+        </w:rPr>
+      </w:pPr>
+    </w:p>
+    <w:p>
+      <w:pPr>
+        <w:pStyle w:val="LO-normal"/>
+        <w:spacing w:before="120" w:after="120"/>
+        <w:rPr>
+          <w:rFonts w:ascii="Garamond" w:eastAsia="Garamond" w:hAnsi="Garamond" w:cs="Garamond"/>
+          <w:sz w:val="23"/>
+          <w:szCs w:val="23"/>
+          <w:lang w:val="en-US"/>
+        </w:rPr>
+      </w:pPr>
+      <w:r>
+        <w:rPr>
+          <w:rFonts w:ascii="Garamond" w:eastAsia="Garamond" w:hAnsi="Garamond" w:cs="Garamond"/>
+          <w:sz w:val="23"/>
+          <w:szCs w:val="23"/>
+          <w:lang w:val="en-US"/>
+        </w:rPr>
+        <w:t xml:space="preserve">McKinney, W. (2011). </w:t>
+      </w:r>
+      <w:r>
+        <w:rPr>
+          <w:rFonts w:ascii="Garamond" w:eastAsia="Garamond" w:hAnsi="Garamond" w:cs="Garamond"/>
+          <w:i/>
+          <w:iCs/>
+          <w:sz w:val="23"/>
+          <w:szCs w:val="23"/>
+          <w:lang w:val="en-US"/>
+        </w:rPr>
+        <w:t xml:space="preserve">Python for data analysis: Data wrangling with Pandas, NumPy, and </w:t>
+      </w:r>
+      <w:proofErr w:type="spellStart"/>
+      <w:r>
+        <w:rPr>
+          <w:rFonts w:ascii="Garamond" w:eastAsia="Garamond" w:hAnsi="Garamond" w:cs="Garamond"/>
+          <w:i/>
+          <w:iCs/>
+          <w:sz w:val="23"/>
+          <w:szCs w:val="23"/>
+          <w:lang w:val="en-US"/>
+        </w:rPr>
+        <w:t>IPython</w:t>
+      </w:r>
+      <w:proofErr w:type="spellEnd"/>
+      <w:r>
+        <w:rPr>
+          <w:rFonts w:ascii="Garamond" w:eastAsia="Garamond" w:hAnsi="Garamond" w:cs="Garamond"/>
+          <w:sz w:val="23"/>
+          <w:szCs w:val="23"/>
+          <w:lang w:val="en-US"/>
+        </w:rPr>
+        <w:t>. O'Reilly Media.</w:t>
+      </w:r>
+    </w:p>
+    <w:p>
+      <w:pPr>
+        <w:pStyle w:val="LO-normal"/>
+        <w:spacing w:before="120" w:after="120"/>
+        <w:rPr>
+          <w:rFonts w:ascii="Garamond" w:eastAsia="Garamond" w:hAnsi="Garamond" w:cs="Garamond"/>
+          <w:sz w:val="23"/>
+          <w:szCs w:val="23"/>
+          <w:lang w:val="en-US"/>
+        </w:rPr>
+      </w:pPr>
+    </w:p>
+    <w:p>
+      <w:pPr>
+        <w:pStyle w:val="LO-normal"/>
+        <w:spacing w:before="120" w:after="120"/>
+        <w:rPr>
+          <w:rFonts w:ascii="Garamond" w:eastAsia="Garamond" w:hAnsi="Garamond" w:cs="Garamond"/>
+          <w:sz w:val="23"/>
+          <w:szCs w:val="23"/>
+          <w:lang w:val="en-US"/>
+        </w:rPr>
+      </w:pPr>
+      <w:proofErr w:type="spellStart"/>
+      <w:r>
+        <w:rPr>
+          <w:rFonts w:ascii="Garamond" w:eastAsia="Garamond" w:hAnsi="Garamond" w:cs="Garamond"/>
+          <w:sz w:val="23"/>
+          <w:szCs w:val="23"/>
+          <w:lang w:val="en-US"/>
+        </w:rPr>
+        <w:t>Kluyver</w:t>
+      </w:r>
+      <w:proofErr w:type="spellEnd"/>
+      <w:r>
+        <w:rPr>
+          <w:rFonts w:ascii="Garamond" w:eastAsia="Garamond" w:hAnsi="Garamond" w:cs="Garamond"/>
+          <w:sz w:val="23"/>
+          <w:szCs w:val="23"/>
+          <w:lang w:val="en-US"/>
+        </w:rPr>
+        <w:t xml:space="preserve">, T., Ragan-Kelley, B., Pérez, F., Granger, B. E., </w:t>
+      </w:r>
+      <w:proofErr w:type="spellStart"/>
+      <w:r>
+        <w:rPr>
+          <w:rFonts w:ascii="Garamond" w:eastAsia="Garamond" w:hAnsi="Garamond" w:cs="Garamond"/>
+          <w:sz w:val="23"/>
+          <w:szCs w:val="23"/>
+          <w:lang w:val="en-US"/>
+        </w:rPr>
+        <w:t>Bussonnier</w:t>
+      </w:r>
+      <w:proofErr w:type="spellEnd"/>
+      <w:r>
+        <w:rPr>
+          <w:rFonts w:ascii="Garamond" w:eastAsia="Garamond" w:hAnsi="Garamond" w:cs="Garamond"/>
+          <w:sz w:val="23"/>
+          <w:szCs w:val="23"/>
+          <w:lang w:val="en-US"/>
+        </w:rPr>
+        <w:t xml:space="preserve">, M., Frederic, J., … </w:t>
+      </w:r>
+      <w:proofErr w:type="spellStart"/>
+      <w:r>
+        <w:rPr>
+          <w:rFonts w:ascii="Garamond" w:eastAsia="Garamond" w:hAnsi="Garamond" w:cs="Garamond"/>
+          <w:sz w:val="23"/>
+          <w:szCs w:val="23"/>
+          <w:lang w:val="en-US"/>
+        </w:rPr>
+        <w:t>IPython</w:t>
+      </w:r>
+      <w:proofErr w:type="spellEnd"/>
+      <w:r>
+        <w:rPr>
+          <w:rFonts w:ascii="Garamond" w:eastAsia="Garamond" w:hAnsi="Garamond" w:cs="Garamond"/>
+          <w:sz w:val="23"/>
+          <w:szCs w:val="23"/>
+          <w:lang w:val="en-US"/>
+        </w:rPr>
+        <w:t xml:space="preserve"> Development Team. (2016). Jupyter Notebook-A Publishing Format for Reproducible Computational Workflows. In Positioning and Power in Academic Publishing (pp. 87–90). International Society for Computers and their Applications.</w:t>
+      </w:r>
+    </w:p>
+    <w:p>
+      <w:pPr>
+        <w:pStyle w:val="LO-normal"/>
+        <w:spacing w:before="120" w:after="120"/>
+        <w:rPr>
+          <w:rFonts w:ascii="Garamond" w:eastAsia="Garamond" w:hAnsi="Garamond" w:cs="Garamond"/>
+          <w:sz w:val="23"/>
+          <w:szCs w:val="23"/>
+          <w:lang w:val="en-US"/>
+        </w:rPr>
+      </w:pPr>
+    </w:p>
+    <w:p>
+      <w:pPr>
+        <w:pStyle w:val="LO-normal"/>
+        <w:spacing w:before="120" w:after="120"/>
+        <w:rPr>
+          <w:rFonts w:ascii="Garamond" w:eastAsia="Garamond" w:hAnsi="Garamond" w:cs="Garamond"/>
+          <w:sz w:val="23"/>
+          <w:szCs w:val="23"/>
+          <w:lang w:val="en-US"/>
+        </w:rPr>
+      </w:pPr>
+      <w:r>
+        <w:rPr>
+          <w:rFonts w:ascii="Garamond" w:eastAsia="Garamond" w:hAnsi="Garamond" w:cs="Garamond"/>
+          <w:sz w:val="23"/>
+          <w:szCs w:val="23"/>
+          <w:lang w:val="en-US"/>
+        </w:rPr>
+        <w:t>Tableau. (2021). Tableau Prep Builder. https://www.tableau.com/products/prep-builder</w:t>
+      </w:r>
+    </w:p>
+    <w:p>
+      <w:pPr>
+        <w:pStyle w:val="LO-normal"/>
+        <w:spacing w:before="120" w:after="120"/>
+        <w:rPr>
+          <w:rFonts w:ascii="Garamond" w:eastAsia="Garamond" w:hAnsi="Garamond" w:cs="Garamond"/>
+          <w:sz w:val="23"/>
+          <w:szCs w:val="23"/>
+          <w:lang w:val="en-US"/>
+        </w:rPr>
+      </w:pPr>
+    </w:p>
+    <w:p>
+      <w:pPr>
+        <w:pStyle w:val="LO-normal"/>
+        <w:spacing w:before="120" w:after="120"/>
+        <w:rPr>
+          <w:rFonts w:ascii="Garamond" w:eastAsia="Garamond" w:hAnsi="Garamond" w:cs="Garamond"/>
           <w:sz w:val="23"/>
           <w:szCs w:val="23"/>
           <w:lang w:val="es-MX"/>
         </w:rPr>
-        <w:t xml:space="preserve">Multivariate data analysis </w:t>
+      </w:pPr>
+      <w:r>
+        <w:rPr>
+          <w:rFonts w:ascii="Garamond" w:eastAsia="Garamond" w:hAnsi="Garamond" w:cs="Garamond"/>
+          <w:sz w:val="23"/>
+          <w:szCs w:val="23"/>
+          <w:lang w:val="es-MX"/>
+        </w:rPr>
+        <w:t xml:space="preserve">García, J. R., &amp; </w:t>
+      </w:r>
+      <w:proofErr w:type="spellStart"/>
+      <w:r>
+        <w:rPr>
+          <w:rFonts w:ascii="Garamond" w:eastAsia="Garamond" w:hAnsi="Garamond" w:cs="Garamond"/>
+          <w:sz w:val="23"/>
+          <w:szCs w:val="23"/>
+          <w:lang w:val="es-MX"/>
+        </w:rPr>
+        <w:t>Perrotta</w:t>
+      </w:r>
+      <w:proofErr w:type="spellEnd"/>
+      <w:r>
+        <w:rPr>
+          <w:rFonts w:ascii="Garamond" w:eastAsia="Garamond" w:hAnsi="Garamond" w:cs="Garamond"/>
+          <w:sz w:val="23"/>
+          <w:szCs w:val="23"/>
+          <w:lang w:val="es-MX"/>
+        </w:rPr>
+        <w:t xml:space="preserve">, C. (2016). </w:t>
+      </w:r>
+      <w:r>
+        <w:rPr>
+          <w:rFonts w:ascii="Garamond" w:eastAsia="Garamond" w:hAnsi="Garamond" w:cs="Garamond"/>
+          <w:i/>
+          <w:iCs/>
+          <w:sz w:val="23"/>
+          <w:szCs w:val="23"/>
+          <w:lang w:val="es-MX"/>
+        </w:rPr>
+        <w:t>Política pública de inclusión digital en Bolivia: Análisis crítico del programa Bolivia Digital. Revista Latinoamericana de Ciencias Sociales, Niñez y Juventud</w:t>
+      </w:r>
+      <w:r>
+        <w:rPr>
+          <w:rFonts w:ascii="Garamond" w:eastAsia="Garamond" w:hAnsi="Garamond" w:cs="Garamond"/>
+          <w:sz w:val="23"/>
+          <w:szCs w:val="23"/>
+          <w:lang w:val="es-MX"/>
+        </w:rPr>
+        <w:t>, 14(2), 1493-1506.</w:t>
+      </w:r>
+    </w:p>
+    <w:p>
+      <w:pPr>
+        <w:pStyle w:val="LO-normal"/>
+        <w:spacing w:before="120" w:after="120"/>
+        <w:rPr>
+          <w:rFonts w:ascii="Garamond" w:eastAsia="Garamond" w:hAnsi="Garamond" w:cs="Garamond"/>
+          <w:sz w:val="23"/>
+          <w:szCs w:val="23"/>
+          <w:lang w:val="es-MX"/>
+        </w:rPr>
+      </w:pPr>
+    </w:p>
+    <w:p>
+      <w:pPr>
+        <w:pStyle w:val="LO-normal"/>
+        <w:spacing w:before="120" w:after="120"/>
+        <w:rPr>
+          <w:rFonts w:ascii="Garamond" w:eastAsia="Garamond" w:hAnsi="Garamond" w:cs="Garamond"/>
+          <w:sz w:val="23"/>
+          <w:szCs w:val="23"/>
+          <w:lang w:val="es-MX"/>
+        </w:rPr>
+      </w:pPr>
+      <w:r>
+        <w:rPr>
+          <w:rFonts w:ascii="Garamond" w:eastAsia="Garamond" w:hAnsi="Garamond" w:cs="Garamond"/>
+          <w:sz w:val="23"/>
+          <w:szCs w:val="23"/>
+          <w:lang w:val="es-MX"/>
+        </w:rPr>
+        <w:t>Olmos, M. (2017</w:t>
+      </w:r>
+      <w:r>
+        <w:rPr>
+          <w:rFonts w:ascii="Garamond" w:eastAsia="Garamond" w:hAnsi="Garamond" w:cs="Garamond"/>
+          <w:i/>
+          <w:iCs/>
+          <w:sz w:val="23"/>
+          <w:szCs w:val="23"/>
+          <w:lang w:val="es-MX"/>
+        </w:rPr>
+        <w:t>). El programa Bolivia Digital: Inclusión digital, innovación y desarrollo en Bolivia</w:t>
+      </w:r>
+      <w:r>
+        <w:rPr>
+          <w:rFonts w:ascii="Garamond" w:eastAsia="Garamond" w:hAnsi="Garamond" w:cs="Garamond"/>
+          <w:sz w:val="23"/>
+          <w:szCs w:val="23"/>
+          <w:lang w:val="es-MX"/>
+        </w:rPr>
+        <w:t xml:space="preserve">. </w:t>
+      </w:r>
+      <w:r>
+        <w:rPr>
+          <w:rFonts w:ascii="Garamond" w:eastAsia="Garamond" w:hAnsi="Garamond" w:cs="Garamond"/>
+          <w:sz w:val="23"/>
+          <w:szCs w:val="23"/>
+          <w:lang w:val="es-MX"/>
+        </w:rPr>
+        <w:t>Revista Interamericana de Bibliotecología, 40(3), 249-258.</w:t>
+      </w:r>
+    </w:p>
+    <w:p>
+      <w:pPr>
+        <w:pStyle w:val="LO-normal"/>
+        <w:spacing w:before="120" w:after="120"/>
+        <w:rPr>
+          <w:rFonts w:ascii="Garamond" w:eastAsia="Garamond" w:hAnsi="Garamond" w:cs="Garamond"/>
+          <w:sz w:val="23"/>
+          <w:szCs w:val="23"/>
+          <w:lang w:val="es-MX"/>
+        </w:rPr>
+      </w:pPr>
+    </w:p>
+    <w:p>
+      <w:pPr>
+        <w:pStyle w:val="LO-normal"/>
+        <w:spacing w:before="240" w:after="240"/>
+        <w:rPr>
+          <w:rFonts w:ascii="Garamond" w:eastAsia="Garamond" w:hAnsi="Garamond" w:cs="Garamond"/>
+          <w:color w:val="000000"/>
+          <w:sz w:val="23"/>
+          <w:szCs w:val="23"/>
+          <w:lang w:val="en-US"/>
+        </w:rPr>
+      </w:pPr>
+      <w:proofErr w:type="spellStart"/>
+      <w:r>
+        <w:rPr>
+          <w:rFonts w:ascii="Garamond" w:eastAsia="Garamond" w:hAnsi="Garamond" w:cs="Garamond"/>
+          <w:color w:val="000000"/>
+          <w:sz w:val="23"/>
+          <w:szCs w:val="23"/>
+          <w:lang w:val="es-MX"/>
+        </w:rPr>
+        <w:t>Hair</w:t>
+      </w:r>
+      <w:proofErr w:type="spellEnd"/>
+      <w:r>
+        <w:rPr>
+          <w:rFonts w:ascii="Garamond" w:eastAsia="Garamond" w:hAnsi="Garamond" w:cs="Garamond"/>
+          <w:color w:val="000000"/>
+          <w:sz w:val="23"/>
+          <w:szCs w:val="23"/>
+          <w:lang w:val="es-MX"/>
+        </w:rPr>
+        <w:t xml:space="preserve">, J. F., Black, W. C., </w:t>
+      </w:r>
+      <w:proofErr w:type="spellStart"/>
+      <w:r>
+        <w:rPr>
+          <w:rFonts w:ascii="Garamond" w:eastAsia="Garamond" w:hAnsi="Garamond" w:cs="Garamond"/>
+          <w:color w:val="000000"/>
+          <w:sz w:val="23"/>
+          <w:szCs w:val="23"/>
+          <w:lang w:val="es-MX"/>
+        </w:rPr>
+        <w:t>Babin</w:t>
+      </w:r>
+      <w:proofErr w:type="spellEnd"/>
+      <w:r>
+        <w:rPr>
+          <w:rFonts w:ascii="Garamond" w:eastAsia="Garamond" w:hAnsi="Garamond" w:cs="Garamond"/>
+          <w:color w:val="000000"/>
+          <w:sz w:val="23"/>
+          <w:szCs w:val="23"/>
+          <w:lang w:val="es-MX"/>
+        </w:rPr>
+        <w:t xml:space="preserve">, B. J., &amp; Anderson, R. E. (2014). </w:t>
+      </w:r>
+      <w:proofErr w:type="spellStart"/>
+      <w:r>
+        <w:rPr>
+          <w:rFonts w:ascii="Garamond" w:eastAsia="Garamond" w:hAnsi="Garamond" w:cs="Garamond"/>
+          <w:i/>
+          <w:iCs/>
+          <w:color w:val="000000"/>
+          <w:sz w:val="23"/>
+          <w:szCs w:val="23"/>
+          <w:lang w:val="es-MX"/>
+        </w:rPr>
+        <w:t>Multivariate</w:t>
+      </w:r>
+      <w:proofErr w:type="spellEnd"/>
+      <w:r>
+        <w:rPr>
+          <w:rFonts w:ascii="Garamond" w:eastAsia="Garamond" w:hAnsi="Garamond" w:cs="Garamond"/>
+          <w:i/>
+          <w:iCs/>
+          <w:color w:val="000000"/>
+          <w:sz w:val="23"/>
+          <w:szCs w:val="23"/>
+          <w:lang w:val="es-MX"/>
+        </w:rPr>
+        <w:t xml:space="preserve"> data </w:t>
+      </w:r>
+      <w:proofErr w:type="spellStart"/>
+      <w:r>
+        <w:rPr>
+          <w:rFonts w:ascii="Garamond" w:eastAsia="Garamond" w:hAnsi="Garamond" w:cs="Garamond"/>
+          <w:i/>
+          <w:iCs/>
+          <w:color w:val="000000"/>
+          <w:sz w:val="23"/>
+          <w:szCs w:val="23"/>
+          <w:lang w:val="es-MX"/>
+        </w:rPr>
+        <w:t>analysis</w:t>
+      </w:r>
+      <w:proofErr w:type="spellEnd"/>
+      <w:r>
+        <w:rPr>
+          <w:rFonts w:ascii="Garamond" w:eastAsia="Garamond" w:hAnsi="Garamond" w:cs="Garamond"/>
+          <w:i/>
+          <w:iCs/>
+          <w:color w:val="000000"/>
+          <w:sz w:val="23"/>
+          <w:szCs w:val="23"/>
+          <w:lang w:val="es-MX"/>
+        </w:rPr>
+        <w:t xml:space="preserve"> </w:t>
       </w:r>
       <w:r>
         <w:rPr>

</xml_diff>

<commit_message>
add indicators table for professors dataset
</commit_message>
<xml_diff>
--- a/PROYECTO DIPLOMADO EN ESTADISTICA APLICADA.docx
+++ b/PROYECTO DIPLOMADO EN ESTADISTICA APLICADA.docx
@@ -1100,7 +1100,7 @@
           <w:noProof/>
         </w:rPr>
         <w:pict w14:anchorId="4BCEAD8F">
-          <v:rect id="Shape 3" o:spid="_x0000_s2051" style="position:absolute;left:0;text-align:left;margin-left:1389.75pt;margin-top:577.2pt;width:329.15pt;height:35.15pt;z-index:8;visibility:visible;mso-wrap-style:square;mso-wrap-distance-left:0;mso-wrap-distance-top:28.7pt;mso-wrap-distance-right:0;mso-wrap-distance-bottom:28.8pt;mso-position-horizontal:right;mso-position-horizontal-relative:margin;mso-position-vertical:absolute;mso-position-vertical-relative:margin;v-text-anchor:top" o:gfxdata="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" o:allowincell="f" filled="f" stroked="f" strokeweight="0">
+          <v:rect id="Shape 3" o:spid="_x0000_s2051" style="position:absolute;left:0;text-align:left;margin-left:1667.7pt;margin-top:577.2pt;width:329.15pt;height:35.15pt;z-index:8;visibility:visible;mso-wrap-style:square;mso-wrap-distance-left:0;mso-wrap-distance-top:28.7pt;mso-wrap-distance-right:0;mso-wrap-distance-bottom:28.8pt;mso-position-horizontal:right;mso-position-horizontal-relative:margin;mso-position-vertical:absolute;mso-position-vertical-relative:margin;v-text-anchor:top" o:gfxdata="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" o:allowincell="f" filled="f" stroked="f" strokeweight="0">
             <v:textbox inset="0,0,0,0">
               <w:txbxContent>
                 <w:p>
@@ -9401,14 +9401,27 @@
       <w:r>
         <w:t xml:space="preserve">Figura </w:t>
       </w:r>
-      <w:fldSimple w:instr=" SEQ Figura \* ARABIC ">
-        <w:r>
-          <w:rPr>
-            <w:noProof/>
-          </w:rPr>
-          <w:t>1</w:t>
-        </w:r>
-      </w:fldSimple>
+      <w:r>
+        <w:fldChar w:fldCharType="begin"/>
+      </w:r>
+      <w:r>
+        <w:instrText xml:space="preserve"> SEQ Figura \* ARABIC </w:instrText>
+      </w:r>
+      <w:r>
+        <w:fldChar w:fldCharType="separate"/>
+      </w:r>
+      <w:r>
+        <w:rPr>
+          <w:noProof/>
+        </w:rPr>
+        <w:t>1</w:t>
+      </w:r>
+      <w:r>
+        <w:rPr>
+          <w:noProof/>
+        </w:rPr>
+        <w:fldChar w:fldCharType="end"/>
+      </w:r>
       <w:r>
         <w:t xml:space="preserve">: </w:t>
       </w:r>
@@ -9635,14 +9648,27 @@
       <w:r>
         <w:t xml:space="preserve">Figura </w:t>
       </w:r>
-      <w:fldSimple w:instr=" SEQ Figura \* ARABIC ">
-        <w:r>
-          <w:rPr>
-            <w:noProof/>
-          </w:rPr>
-          <w:t>2</w:t>
-        </w:r>
-      </w:fldSimple>
+      <w:r>
+        <w:fldChar w:fldCharType="begin"/>
+      </w:r>
+      <w:r>
+        <w:instrText xml:space="preserve"> SEQ Figura \* ARABIC </w:instrText>
+      </w:r>
+      <w:r>
+        <w:fldChar w:fldCharType="separate"/>
+      </w:r>
+      <w:r>
+        <w:rPr>
+          <w:noProof/>
+        </w:rPr>
+        <w:t>2</w:t>
+      </w:r>
+      <w:r>
+        <w:rPr>
+          <w:noProof/>
+        </w:rPr>
+        <w:fldChar w:fldCharType="end"/>
+      </w:r>
       <w:r>
         <w:t xml:space="preserve">: </w:t>
       </w:r>
@@ -15197,14 +15223,27 @@
       <w:r>
         <w:t xml:space="preserve">Tabla </w:t>
       </w:r>
-      <w:fldSimple w:instr=" SEQ Tabla \* ARABIC ">
-        <w:r>
-          <w:rPr>
-            <w:noProof/>
-          </w:rPr>
-          <w:t>5</w:t>
-        </w:r>
-      </w:fldSimple>
+      <w:r>
+        <w:fldChar w:fldCharType="begin"/>
+      </w:r>
+      <w:r>
+        <w:instrText xml:space="preserve"> SEQ Tabla \* ARABIC </w:instrText>
+      </w:r>
+      <w:r>
+        <w:fldChar w:fldCharType="separate"/>
+      </w:r>
+      <w:r>
+        <w:rPr>
+          <w:noProof/>
+        </w:rPr>
+        <w:t>5</w:t>
+      </w:r>
+      <w:r>
+        <w:rPr>
+          <w:noProof/>
+        </w:rPr>
+        <w:fldChar w:fldCharType="end"/>
+      </w:r>
       <w:r>
         <w:t>Muestra del dataset: Encuesta Final-Profesores de Inclusión Digital</w:t>
       </w:r>
@@ -15873,14 +15912,27 @@
       <w:r>
         <w:t xml:space="preserve">Tabla </w:t>
       </w:r>
-      <w:fldSimple w:instr=" SEQ Tabla \* ARABIC ">
-        <w:r>
-          <w:rPr>
-            <w:noProof/>
-          </w:rPr>
-          <w:t>6</w:t>
-        </w:r>
-      </w:fldSimple>
+      <w:r>
+        <w:fldChar w:fldCharType="begin"/>
+      </w:r>
+      <w:r>
+        <w:instrText xml:space="preserve"> SEQ Tabla \* ARABIC </w:instrText>
+      </w:r>
+      <w:r>
+        <w:fldChar w:fldCharType="separate"/>
+      </w:r>
+      <w:r>
+        <w:rPr>
+          <w:noProof/>
+        </w:rPr>
+        <w:t>6</w:t>
+      </w:r>
+      <w:r>
+        <w:rPr>
+          <w:noProof/>
+        </w:rPr>
+        <w:fldChar w:fldCharType="end"/>
+      </w:r>
       <w:r>
         <w:t xml:space="preserve">: </w:t>
       </w:r>
@@ -16018,27 +16070,14 @@
                   <w:r>
                     <w:t xml:space="preserve">Tabla </w:t>
                   </w:r>
-                  <w:r>
-                    <w:fldChar w:fldCharType="begin"/>
-                  </w:r>
-                  <w:r>
-                    <w:instrText xml:space="preserve"> SEQ Tabla \* ARABIC </w:instrText>
-                  </w:r>
-                  <w:r>
-                    <w:fldChar w:fldCharType="separate"/>
-                  </w:r>
-                  <w:r>
-                    <w:rPr>
-                      <w:noProof/>
-                    </w:rPr>
-                    <w:t>7</w:t>
-                  </w:r>
-                  <w:r>
-                    <w:rPr>
-                      <w:noProof/>
-                    </w:rPr>
-                    <w:fldChar w:fldCharType="end"/>
-                  </w:r>
+                  <w:fldSimple w:instr=" SEQ Tabla \* ARABIC ">
+                    <w:r>
+                      <w:rPr>
+                        <w:noProof/>
+                      </w:rPr>
+                      <w:t>7</w:t>
+                    </w:r>
+                  </w:fldSimple>
                   <w:r>
                     <w:t>: Muestra del diccionario de datos de "Encuesta Nacional de Opinión sobre TIC"</w:t>
                   </w:r>
@@ -17057,14 +17096,27 @@
       <w:r>
         <w:t xml:space="preserve">Tabla </w:t>
       </w:r>
-      <w:fldSimple w:instr=" SEQ Tabla \* ARABIC ">
-        <w:r>
-          <w:rPr>
-            <w:noProof/>
-          </w:rPr>
-          <w:t>9</w:t>
-        </w:r>
-      </w:fldSimple>
+      <w:r>
+        <w:fldChar w:fldCharType="begin"/>
+      </w:r>
+      <w:r>
+        <w:instrText xml:space="preserve"> SEQ Tabla \* ARABIC </w:instrText>
+      </w:r>
+      <w:r>
+        <w:fldChar w:fldCharType="separate"/>
+      </w:r>
+      <w:r>
+        <w:rPr>
+          <w:noProof/>
+        </w:rPr>
+        <w:t>9</w:t>
+      </w:r>
+      <w:r>
+        <w:rPr>
+          <w:noProof/>
+        </w:rPr>
+        <w:fldChar w:fldCharType="end"/>
+      </w:r>
       <w:r>
         <w:t xml:space="preserve">: </w:t>
       </w:r>
@@ -18456,14 +18508,27 @@
       <w:r>
         <w:t xml:space="preserve">Tabla </w:t>
       </w:r>
-      <w:fldSimple w:instr=" SEQ Tabla \* ARABIC ">
-        <w:r>
-          <w:rPr>
-            <w:noProof/>
-          </w:rPr>
-          <w:t>10</w:t>
-        </w:r>
-      </w:fldSimple>
+      <w:r>
+        <w:fldChar w:fldCharType="begin"/>
+      </w:r>
+      <w:r>
+        <w:instrText xml:space="preserve"> SEQ Tabla \* ARABIC </w:instrText>
+      </w:r>
+      <w:r>
+        <w:fldChar w:fldCharType="separate"/>
+      </w:r>
+      <w:r>
+        <w:rPr>
+          <w:noProof/>
+        </w:rPr>
+        <w:t>10</w:t>
+      </w:r>
+      <w:r>
+        <w:rPr>
+          <w:noProof/>
+        </w:rPr>
+        <w:fldChar w:fldCharType="end"/>
+      </w:r>
       <w:r>
         <w:rPr>
           <w:noProof/>
@@ -18891,10 +18956,38 @@
       <w:bookmarkStart w:id="87" w:name="_Toc128605043"/>
       <w:bookmarkStart w:id="88" w:name="_Toc128605422"/>
       <w:r>
-        <w:t>Resultados de …….</w:t>
+        <w:t>Resultados de</w:t>
       </w:r>
       <w:bookmarkEnd w:id="87"/>
       <w:bookmarkEnd w:id="88"/>
+      <w:r>
+        <w:t xml:space="preserve">l análisis con los indicadores </w:t>
+      </w:r>
+      <w:r>
+        <w:t>propuestos</w:t>
+      </w:r>
+    </w:p>
+    <w:p>
+      <w:pPr>
+        <w:pStyle w:val="LO-normal"/>
+        <w:rPr>
+          <w:rFonts w:ascii="Garamond" w:hAnsi="Garamond"/>
+          <w:b/>
+          <w:bCs/>
+          <w:sz w:val="24"/>
+          <w:szCs w:val="24"/>
+        </w:rPr>
+      </w:pPr>
+      <w:r>
+        <w:rPr>
+          <w:rFonts w:ascii="Garamond" w:hAnsi="Garamond"/>
+          <w:b/>
+          <w:bCs/>
+          <w:sz w:val="24"/>
+          <w:szCs w:val="24"/>
+        </w:rPr>
+        <w:t>Encuesta Final-Profesores de Inclusión Digital</w:t>
+      </w:r>
     </w:p>
     <w:p>
       <w:pPr>
@@ -18914,8 +19007,589 @@
           <w:sz w:val="23"/>
           <w:szCs w:val="23"/>
         </w:rPr>
-        <w:t>El …… (figura 4-1) muestra que el 16% del área ……. tiene una …… menor a ……, ver figura 4-5.</w:t>
-      </w:r>
+        <w:t>En la Figura 3 podemos ver el resultado de la aplicación de los indicadores bajo el criterio de tres variables extraídas de la encuesta, las cuales son:</w:t>
+      </w:r>
+    </w:p>
+    <w:p>
+      <w:pPr>
+        <w:pStyle w:val="LO-normal"/>
+        <w:numPr>
+          <w:ilvl w:val="0"/>
+          <w:numId w:val="18"/>
+        </w:numPr>
+        <w:spacing w:before="240" w:after="240"/>
+        <w:rPr>
+          <w:rFonts w:ascii="Garamond" w:eastAsia="Garamond" w:hAnsi="Garamond" w:cs="Garamond"/>
+          <w:color w:val="000000"/>
+          <w:sz w:val="23"/>
+          <w:szCs w:val="23"/>
+        </w:rPr>
+      </w:pPr>
+      <w:r>
+        <w:rPr>
+          <w:rFonts w:ascii="Garamond" w:eastAsia="Garamond" w:hAnsi="Garamond" w:cs="Garamond"/>
+          <w:color w:val="000000"/>
+          <w:sz w:val="23"/>
+          <w:szCs w:val="23"/>
+        </w:rPr>
+        <w:t xml:space="preserve">E3: </w:t>
+      </w:r>
+      <w:r>
+        <w:rPr>
+          <w:rFonts w:ascii="Garamond" w:eastAsia="Garamond" w:hAnsi="Garamond" w:cs="Garamond"/>
+          <w:color w:val="000000"/>
+          <w:sz w:val="23"/>
+          <w:szCs w:val="23"/>
+        </w:rPr>
+        <w:t>Que indica si en el colegio del encuestado cuentan con internet o no.</w:t>
+      </w:r>
+    </w:p>
+    <w:p>
+      <w:pPr>
+        <w:pStyle w:val="LO-normal"/>
+        <w:numPr>
+          <w:ilvl w:val="0"/>
+          <w:numId w:val="18"/>
+        </w:numPr>
+        <w:spacing w:before="240" w:after="240"/>
+        <w:rPr>
+          <w:rFonts w:ascii="Garamond" w:eastAsia="Garamond" w:hAnsi="Garamond" w:cs="Garamond"/>
+          <w:color w:val="000000"/>
+          <w:sz w:val="23"/>
+          <w:szCs w:val="23"/>
+        </w:rPr>
+      </w:pPr>
+      <w:r>
+        <w:rPr>
+          <w:rFonts w:ascii="Garamond" w:eastAsia="Garamond" w:hAnsi="Garamond" w:cs="Garamond"/>
+          <w:color w:val="000000"/>
+          <w:sz w:val="23"/>
+          <w:szCs w:val="23"/>
+        </w:rPr>
+        <w:t xml:space="preserve">A3: </w:t>
+      </w:r>
+      <w:r>
+        <w:rPr>
+          <w:rFonts w:ascii="Garamond" w:eastAsia="Garamond" w:hAnsi="Garamond" w:cs="Garamond"/>
+          <w:color w:val="000000"/>
+          <w:sz w:val="23"/>
+          <w:szCs w:val="23"/>
+        </w:rPr>
+        <w:t>El d</w:t>
+      </w:r>
+      <w:r>
+        <w:rPr>
+          <w:rFonts w:ascii="Garamond" w:eastAsia="Garamond" w:hAnsi="Garamond" w:cs="Garamond"/>
+          <w:color w:val="000000"/>
+          <w:sz w:val="23"/>
+          <w:szCs w:val="23"/>
+        </w:rPr>
+        <w:t>epartamento</w:t>
+      </w:r>
+      <w:r>
+        <w:rPr>
+          <w:rFonts w:ascii="Garamond" w:eastAsia="Garamond" w:hAnsi="Garamond" w:cs="Garamond"/>
+          <w:color w:val="000000"/>
+          <w:sz w:val="23"/>
+          <w:szCs w:val="23"/>
+        </w:rPr>
+        <w:t xml:space="preserve"> donde</w:t>
+      </w:r>
+      <w:r>
+        <w:rPr>
+          <w:rFonts w:ascii="Garamond" w:eastAsia="Garamond" w:hAnsi="Garamond" w:cs="Garamond"/>
+          <w:color w:val="000000"/>
+          <w:sz w:val="23"/>
+          <w:szCs w:val="23"/>
+        </w:rPr>
+        <w:t xml:space="preserve"> se encuentra la unidad educativa de la cual es profesor</w:t>
+      </w:r>
+      <w:r>
+        <w:rPr>
+          <w:rFonts w:ascii="Garamond" w:eastAsia="Garamond" w:hAnsi="Garamond" w:cs="Garamond"/>
+          <w:color w:val="000000"/>
+          <w:sz w:val="23"/>
+          <w:szCs w:val="23"/>
+        </w:rPr>
+        <w:t>.</w:t>
+      </w:r>
+    </w:p>
+    <w:p>
+      <w:pPr>
+        <w:pStyle w:val="LO-normal"/>
+        <w:numPr>
+          <w:ilvl w:val="0"/>
+          <w:numId w:val="18"/>
+        </w:numPr>
+        <w:spacing w:before="240" w:after="240"/>
+        <w:rPr>
+          <w:rFonts w:ascii="Garamond" w:eastAsia="Garamond" w:hAnsi="Garamond" w:cs="Garamond"/>
+          <w:color w:val="000000"/>
+          <w:sz w:val="23"/>
+          <w:szCs w:val="23"/>
+        </w:rPr>
+      </w:pPr>
+      <w:r>
+        <w:rPr>
+          <w:rFonts w:ascii="Garamond" w:eastAsia="Garamond" w:hAnsi="Garamond" w:cs="Garamond"/>
+          <w:color w:val="000000"/>
+          <w:sz w:val="23"/>
+          <w:szCs w:val="23"/>
+        </w:rPr>
+        <w:t xml:space="preserve">A4: </w:t>
+      </w:r>
+      <w:r>
+        <w:rPr>
+          <w:rFonts w:ascii="Garamond" w:eastAsia="Garamond" w:hAnsi="Garamond" w:cs="Garamond"/>
+          <w:color w:val="000000"/>
+          <w:sz w:val="23"/>
+          <w:szCs w:val="23"/>
+        </w:rPr>
+        <w:t xml:space="preserve">La </w:t>
+      </w:r>
+      <w:r>
+        <w:rPr>
+          <w:rFonts w:ascii="Garamond" w:eastAsia="Garamond" w:hAnsi="Garamond" w:cs="Garamond"/>
+          <w:color w:val="000000"/>
+          <w:sz w:val="23"/>
+          <w:szCs w:val="23"/>
+        </w:rPr>
+        <w:t>ciudad</w:t>
+      </w:r>
+      <w:r>
+        <w:rPr>
+          <w:rFonts w:ascii="Garamond" w:eastAsia="Garamond" w:hAnsi="Garamond" w:cs="Garamond"/>
+          <w:color w:val="000000"/>
+          <w:sz w:val="23"/>
+          <w:szCs w:val="23"/>
+        </w:rPr>
+        <w:t xml:space="preserve"> donde</w:t>
+      </w:r>
+      <w:r>
+        <w:rPr>
+          <w:rFonts w:ascii="Garamond" w:eastAsia="Garamond" w:hAnsi="Garamond" w:cs="Garamond"/>
+          <w:color w:val="000000"/>
+          <w:sz w:val="23"/>
+          <w:szCs w:val="23"/>
+        </w:rPr>
+        <w:t xml:space="preserve"> se encuentra la unidad educativa de la cual es profesor</w:t>
+      </w:r>
+      <w:r>
+        <w:rPr>
+          <w:rFonts w:ascii="Garamond" w:eastAsia="Garamond" w:hAnsi="Garamond" w:cs="Garamond"/>
+          <w:color w:val="000000"/>
+          <w:sz w:val="23"/>
+          <w:szCs w:val="23"/>
+        </w:rPr>
+        <w:t>.</w:t>
+      </w:r>
+    </w:p>
+    <w:p>
+      <w:pPr>
+        <w:pStyle w:val="LO-normal"/>
+        <w:spacing w:before="240" w:after="240"/>
+        <w:rPr>
+          <w:rFonts w:ascii="Garamond" w:eastAsia="Garamond" w:hAnsi="Garamond" w:cs="Garamond"/>
+          <w:color w:val="000000"/>
+          <w:sz w:val="23"/>
+          <w:szCs w:val="23"/>
+          <w:lang w:val="es-MX"/>
+        </w:rPr>
+      </w:pPr>
+      <w:r>
+        <w:rPr>
+          <w:rFonts w:ascii="Garamond" w:eastAsia="Garamond" w:hAnsi="Garamond" w:cs="Garamond"/>
+          <w:color w:val="000000"/>
+          <w:sz w:val="23"/>
+          <w:szCs w:val="23"/>
+        </w:rPr>
+        <w:t>Esto nos muestra de manera m</w:t>
+      </w:r>
+      <w:r>
+        <w:rPr>
+          <w:rFonts w:ascii="Garamond" w:eastAsia="Garamond" w:hAnsi="Garamond" w:cs="Garamond"/>
+          <w:color w:val="000000"/>
+          <w:sz w:val="23"/>
+          <w:szCs w:val="23"/>
+        </w:rPr>
+        <w:t xml:space="preserve">ás precisa la diferencia entre los establecimientos educativos que pertenecen a la ciudad y los que son de provincia, la diferencia de valores que existen entre los factores expuestos. Esto denota que por ejemplo que aquellos profesores que pertenecen a colegios que no cuentan con internet encuentran menos </w:t>
+      </w:r>
+      <w:r>
+        <w:rPr>
+          <w:rFonts w:ascii="Garamond" w:eastAsia="Garamond" w:hAnsi="Garamond" w:cs="Garamond"/>
+          <w:b/>
+          <w:bCs/>
+          <w:color w:val="000000"/>
+          <w:sz w:val="23"/>
+          <w:szCs w:val="23"/>
+        </w:rPr>
+        <w:t>utilidad</w:t>
+      </w:r>
+      <w:r>
+        <w:rPr>
+          <w:rFonts w:ascii="Garamond" w:eastAsia="Garamond" w:hAnsi="Garamond" w:cs="Garamond"/>
+          <w:color w:val="000000"/>
+          <w:sz w:val="23"/>
+          <w:szCs w:val="23"/>
+        </w:rPr>
+        <w:t xml:space="preserve"> a las TICs. Otro aspecto muy importante a denotar es que la mayoría de los colegios tanto en ciudades como en </w:t>
+      </w:r>
+      <w:r>
+        <w:rPr>
+          <w:rFonts w:ascii="Garamond" w:eastAsia="Garamond" w:hAnsi="Garamond" w:cs="Garamond"/>
+          <w:color w:val="000000"/>
+          <w:sz w:val="23"/>
+          <w:szCs w:val="23"/>
+        </w:rPr>
+        <w:t xml:space="preserve">provincias no cuentan con internet en sus </w:t>
+      </w:r>
+      <w:r>
+        <w:rPr>
+          <w:rFonts w:ascii="Garamond" w:eastAsia="Garamond" w:hAnsi="Garamond" w:cs="Garamond"/>
+          <w:color w:val="000000"/>
+          <w:sz w:val="23"/>
+          <w:szCs w:val="23"/>
+        </w:rPr>
+        <w:t>instalaciones,</w:t>
+      </w:r>
+      <w:r>
+        <w:rPr>
+          <w:rFonts w:ascii="Garamond" w:eastAsia="Garamond" w:hAnsi="Garamond" w:cs="Garamond"/>
+          <w:color w:val="000000"/>
+          <w:sz w:val="23"/>
+          <w:szCs w:val="23"/>
+        </w:rPr>
+        <w:t xml:space="preserve"> </w:t>
+      </w:r>
+      <w:r>
+        <w:rPr>
+          <w:rFonts w:ascii="Garamond" w:eastAsia="Garamond" w:hAnsi="Garamond" w:cs="Garamond"/>
+          <w:color w:val="000000"/>
+          <w:sz w:val="23"/>
+          <w:szCs w:val="23"/>
+        </w:rPr>
+        <w:t xml:space="preserve">lo cual también se refleja en el nivel de </w:t>
+      </w:r>
+      <w:r>
+        <w:rPr>
+          <w:rFonts w:ascii="Garamond" w:eastAsia="Garamond" w:hAnsi="Garamond" w:cs="Garamond"/>
+          <w:b/>
+          <w:bCs/>
+          <w:color w:val="000000"/>
+          <w:sz w:val="23"/>
+          <w:szCs w:val="23"/>
+        </w:rPr>
+        <w:t>alfabetización</w:t>
+      </w:r>
+      <w:r>
+        <w:rPr>
+          <w:rFonts w:ascii="Garamond" w:eastAsia="Garamond" w:hAnsi="Garamond" w:cs="Garamond"/>
+          <w:color w:val="000000"/>
+          <w:sz w:val="23"/>
+          <w:szCs w:val="23"/>
+        </w:rPr>
+        <w:t xml:space="preserve"> de</w:t>
+      </w:r>
+      <w:r>
+        <w:rPr>
+          <w:rFonts w:ascii="Garamond" w:eastAsia="Garamond" w:hAnsi="Garamond" w:cs="Garamond"/>
+          <w:color w:val="000000"/>
+          <w:sz w:val="23"/>
+          <w:szCs w:val="23"/>
+        </w:rPr>
+        <w:t xml:space="preserve"> aquellos profesores </w:t>
+      </w:r>
+      <w:r>
+        <w:rPr>
+          <w:rFonts w:ascii="Garamond" w:eastAsia="Garamond" w:hAnsi="Garamond" w:cs="Garamond"/>
+          <w:color w:val="000000"/>
+          <w:sz w:val="23"/>
+          <w:szCs w:val="23"/>
+        </w:rPr>
+        <w:t xml:space="preserve">que </w:t>
+      </w:r>
+      <w:r>
+        <w:rPr>
+          <w:rFonts w:ascii="Garamond" w:eastAsia="Garamond" w:hAnsi="Garamond" w:cs="Garamond"/>
+          <w:color w:val="000000"/>
+          <w:sz w:val="23"/>
+          <w:szCs w:val="23"/>
+        </w:rPr>
+        <w:t>si</w:t>
+      </w:r>
+      <w:r>
+        <w:rPr>
+          <w:rFonts w:ascii="Garamond" w:eastAsia="Garamond" w:hAnsi="Garamond" w:cs="Garamond"/>
+          <w:color w:val="000000"/>
+          <w:sz w:val="23"/>
+          <w:szCs w:val="23"/>
+        </w:rPr>
+        <w:t xml:space="preserve"> tienen acceso a internet </w:t>
+      </w:r>
+      <w:r>
+        <w:rPr>
+          <w:rFonts w:ascii="Garamond" w:eastAsia="Garamond" w:hAnsi="Garamond" w:cs="Garamond"/>
+          <w:color w:val="000000"/>
+          <w:sz w:val="23"/>
+          <w:szCs w:val="23"/>
+        </w:rPr>
+        <w:t xml:space="preserve">en sus colegios ya </w:t>
+      </w:r>
+      <w:r>
+        <w:rPr>
+          <w:rFonts w:ascii="Garamond" w:eastAsia="Garamond" w:hAnsi="Garamond" w:cs="Garamond"/>
+          <w:color w:val="000000"/>
+          <w:sz w:val="23"/>
+          <w:szCs w:val="23"/>
+        </w:rPr>
+        <w:t xml:space="preserve">que </w:t>
+      </w:r>
+      <w:r>
+        <w:rPr>
+          <w:rFonts w:ascii="Garamond" w:eastAsia="Garamond" w:hAnsi="Garamond" w:cs="Garamond"/>
+          <w:color w:val="000000"/>
+          <w:sz w:val="23"/>
+          <w:szCs w:val="23"/>
+        </w:rPr>
+        <w:t xml:space="preserve">se denota </w:t>
+      </w:r>
+      <w:r>
+        <w:rPr>
+          <w:rFonts w:ascii="Garamond" w:eastAsia="Garamond" w:hAnsi="Garamond" w:cs="Garamond"/>
+          <w:color w:val="000000"/>
+          <w:sz w:val="23"/>
+          <w:szCs w:val="23"/>
+        </w:rPr>
+        <w:t>un mayo</w:t>
+      </w:r>
+      <w:r>
+        <w:rPr>
+          <w:rFonts w:ascii="Garamond" w:eastAsia="Garamond" w:hAnsi="Garamond" w:cs="Garamond"/>
+          <w:color w:val="000000"/>
+          <w:sz w:val="23"/>
+          <w:szCs w:val="23"/>
+        </w:rPr>
+        <w:t>r</w:t>
+      </w:r>
+      <w:r>
+        <w:rPr>
+          <w:rFonts w:ascii="Garamond" w:eastAsia="Garamond" w:hAnsi="Garamond" w:cs="Garamond"/>
+          <w:color w:val="000000"/>
+          <w:sz w:val="23"/>
+          <w:szCs w:val="23"/>
+        </w:rPr>
+        <w:t xml:space="preserve"> nivel.</w:t>
+      </w:r>
+    </w:p>
+    <w:p>
+      <w:pPr>
+        <w:pStyle w:val="LO-normal"/>
+        <w:keepNext/>
+        <w:spacing w:before="240" w:after="240"/>
+      </w:pPr>
+    </w:p>
+    <w:p>
+      <w:pPr>
+        <w:pStyle w:val="LO-normal"/>
+        <w:spacing w:before="240" w:after="240"/>
+        <w:rPr>
+          <w:rFonts w:ascii="Garamond" w:eastAsia="Garamond" w:hAnsi="Garamond" w:cs="Garamond"/>
+          <w:color w:val="000000"/>
+          <w:sz w:val="23"/>
+          <w:szCs w:val="23"/>
+        </w:rPr>
+      </w:pPr>
+    </w:p>
+    <w:p>
+      <w:pPr>
+        <w:pStyle w:val="LO-normal"/>
+        <w:keepNext/>
+        <w:spacing w:before="240" w:after="240"/>
+        <w:jc w:val="left"/>
+      </w:pPr>
+      <w:r>
+        <w:rPr>
+          <w:rFonts w:ascii="Garamond" w:eastAsia="Garamond" w:hAnsi="Garamond" w:cs="Garamond"/>
+          <w:noProof/>
+          <w:color w:val="000000"/>
+          <w:sz w:val="23"/>
+          <w:szCs w:val="23"/>
+        </w:rPr>
+        <w:lastRenderedPageBreak/>
+        <w:drawing>
+          <wp:inline distT="0" distB="0" distL="0" distR="0" wp14:anchorId="3DC635AB" wp14:editId="07B575CD">
+            <wp:extent cx="5852160" cy="2825115"/>
+            <wp:effectExtent l="0" t="0" r="0" b="0"/>
+            <wp:docPr id="10" name="Imagen 10"/>
+            <wp:cNvGraphicFramePr>
+              <a:graphicFrameLocks xmlns:a="http://schemas.openxmlformats.org/drawingml/2006/main" noChangeAspect="1"/>
+            </wp:cNvGraphicFramePr>
+            <a:graphic xmlns:a="http://schemas.openxmlformats.org/drawingml/2006/main">
+              <a:graphicData uri="http://schemas.openxmlformats.org/drawingml/2006/picture">
+                <pic:pic xmlns:pic="http://schemas.openxmlformats.org/drawingml/2006/picture">
+                  <pic:nvPicPr>
+                    <pic:cNvPr id="0" name="Picture 5"/>
+                    <pic:cNvPicPr>
+                      <a:picLocks noChangeAspect="1" noChangeArrowheads="1"/>
+                    </pic:cNvPicPr>
+                  </pic:nvPicPr>
+                  <pic:blipFill>
+                    <a:blip r:embed="rId53">
+                      <a:extLst>
+                        <a:ext uri="{28A0092B-C50C-407E-A947-70E740481C1C}">
+                          <a14:useLocalDpi xmlns:a14="http://schemas.microsoft.com/office/drawing/2010/main" val="0"/>
+                        </a:ext>
+                      </a:extLst>
+                    </a:blip>
+                    <a:srcRect/>
+                    <a:stretch>
+                      <a:fillRect/>
+                    </a:stretch>
+                  </pic:blipFill>
+                  <pic:spPr bwMode="auto">
+                    <a:xfrm>
+                      <a:off x="0" y="0"/>
+                      <a:ext cx="5852160" cy="2825115"/>
+                    </a:xfrm>
+                    <a:prstGeom prst="rect">
+                      <a:avLst/>
+                    </a:prstGeom>
+                    <a:noFill/>
+                    <a:ln>
+                      <a:noFill/>
+                    </a:ln>
+                  </pic:spPr>
+                </pic:pic>
+              </a:graphicData>
+            </a:graphic>
+          </wp:inline>
+        </w:drawing>
+      </w:r>
+    </w:p>
+    <w:p>
+      <w:pPr>
+        <w:pStyle w:val="Descripcin"/>
+        <w:jc w:val="center"/>
+        <w:rPr>
+          <w:rFonts w:ascii="Garamond" w:eastAsia="Garamond" w:hAnsi="Garamond" w:cs="Garamond"/>
+          <w:color w:val="000000"/>
+          <w:sz w:val="23"/>
+          <w:szCs w:val="23"/>
+        </w:rPr>
+      </w:pPr>
+      <w:r>
+        <w:t xml:space="preserve">Figura </w:t>
+      </w:r>
+      <w:fldSimple w:instr=" SEQ Figura \* ARABIC ">
+        <w:r>
+          <w:rPr>
+            <w:noProof/>
+          </w:rPr>
+          <w:t>3</w:t>
+        </w:r>
+      </w:fldSimple>
+      <w:r>
+        <w:t>:</w:t>
+      </w:r>
+      <w:r>
+        <w:t xml:space="preserve"> Tabla de puntaje de factores</w:t>
+      </w:r>
+    </w:p>
+    <w:p>
+      <w:pPr>
+        <w:pStyle w:val="LO-normal"/>
+        <w:spacing w:before="240" w:after="240"/>
+        <w:rPr>
+          <w:rFonts w:ascii="Garamond" w:eastAsia="Garamond" w:hAnsi="Garamond" w:cs="Garamond"/>
+          <w:color w:val="000000"/>
+          <w:sz w:val="23"/>
+          <w:szCs w:val="23"/>
+        </w:rPr>
+      </w:pPr>
+    </w:p>
+    <w:p>
+      <w:pPr>
+        <w:pStyle w:val="LO-normal"/>
+        <w:spacing w:before="240" w:after="240"/>
+        <w:rPr>
+          <w:rFonts w:ascii="Garamond" w:eastAsia="Garamond" w:hAnsi="Garamond" w:cs="Garamond"/>
+          <w:color w:val="000000"/>
+          <w:sz w:val="23"/>
+          <w:szCs w:val="23"/>
+        </w:rPr>
+      </w:pPr>
+    </w:p>
+    <w:p>
+      <w:pPr>
+        <w:pStyle w:val="LO-normal"/>
+        <w:spacing w:before="240" w:after="240"/>
+        <w:rPr>
+          <w:rFonts w:ascii="Garamond" w:eastAsia="Garamond" w:hAnsi="Garamond" w:cs="Garamond"/>
+          <w:color w:val="000000"/>
+          <w:sz w:val="23"/>
+          <w:szCs w:val="23"/>
+        </w:rPr>
+      </w:pPr>
+    </w:p>
+    <w:p>
+      <w:pPr>
+        <w:pStyle w:val="LO-normal"/>
+        <w:spacing w:before="240" w:after="240"/>
+        <w:rPr>
+          <w:rFonts w:ascii="Garamond" w:eastAsia="Garamond" w:hAnsi="Garamond" w:cs="Garamond"/>
+          <w:color w:val="000000"/>
+          <w:sz w:val="23"/>
+          <w:szCs w:val="23"/>
+        </w:rPr>
+      </w:pPr>
+    </w:p>
+    <w:p>
+      <w:pPr>
+        <w:pStyle w:val="LO-normal"/>
+        <w:spacing w:before="240" w:after="240"/>
+        <w:rPr>
+          <w:rFonts w:ascii="Garamond" w:eastAsia="Garamond" w:hAnsi="Garamond" w:cs="Garamond"/>
+          <w:color w:val="000000"/>
+          <w:sz w:val="23"/>
+          <w:szCs w:val="23"/>
+        </w:rPr>
+      </w:pPr>
+    </w:p>
+    <w:p>
+      <w:pPr>
+        <w:pStyle w:val="LO-normal"/>
+        <w:spacing w:before="240" w:after="240"/>
+        <w:rPr>
+          <w:rFonts w:ascii="Garamond" w:eastAsia="Garamond" w:hAnsi="Garamond" w:cs="Garamond"/>
+          <w:color w:val="000000"/>
+          <w:sz w:val="23"/>
+          <w:szCs w:val="23"/>
+        </w:rPr>
+      </w:pPr>
+    </w:p>
+    <w:p>
+      <w:pPr>
+        <w:pStyle w:val="LO-normal"/>
+        <w:spacing w:before="240" w:after="240"/>
+        <w:rPr>
+          <w:rFonts w:ascii="Garamond" w:eastAsia="Garamond" w:hAnsi="Garamond" w:cs="Garamond"/>
+          <w:color w:val="000000"/>
+          <w:sz w:val="23"/>
+          <w:szCs w:val="23"/>
+        </w:rPr>
+      </w:pPr>
+    </w:p>
+    <w:p>
+      <w:pPr>
+        <w:pStyle w:val="LO-normal"/>
+        <w:spacing w:before="240" w:after="240"/>
+        <w:rPr>
+          <w:rFonts w:ascii="Garamond" w:eastAsia="Garamond" w:hAnsi="Garamond" w:cs="Garamond"/>
+          <w:color w:val="000000"/>
+          <w:sz w:val="23"/>
+          <w:szCs w:val="23"/>
+        </w:rPr>
+      </w:pPr>
     </w:p>
     <w:p>
       <w:pPr>
@@ -19051,6 +19725,7 @@
           <w:sz w:val="23"/>
           <w:szCs w:val="23"/>
         </w:rPr>
+        <w:lastRenderedPageBreak/>
         <w:t>Incluye tablas y figuras con datos relevantes (no datos secundarios ni tablas ampulosas, poner estas en anexos en el CD).</w:t>
       </w:r>
     </w:p>
@@ -19231,7 +19906,6 @@
           <w:sz w:val="23"/>
           <w:szCs w:val="23"/>
         </w:rPr>
-        <w:lastRenderedPageBreak/>
         <w:t xml:space="preserve">Estas diferencias o igualdades, se debe a </w:t>
       </w:r>
       <w:proofErr w:type="gramStart"/>
@@ -19313,10 +19987,10 @@
           <w:color w:val="000000"/>
         </w:rPr>
         <w:sectPr>
-          <w:headerReference w:type="even" r:id="rId53"/>
-          <w:headerReference w:type="default" r:id="rId54"/>
-          <w:footerReference w:type="even" r:id="rId55"/>
-          <w:footerReference w:type="default" r:id="rId56"/>
+          <w:headerReference w:type="even" r:id="rId54"/>
+          <w:headerReference w:type="default" r:id="rId55"/>
+          <w:footerReference w:type="even" r:id="rId56"/>
+          <w:footerReference w:type="default" r:id="rId57"/>
           <w:pgSz w:w="12240" w:h="15840"/>
           <w:pgMar w:top="1699" w:right="1440" w:bottom="1699" w:left="1584" w:header="720" w:footer="720" w:gutter="0"/>
           <w:cols w:space="720"/>
@@ -19407,10 +20081,10 @@
           <w:szCs w:val="23"/>
         </w:rPr>
         <w:sectPr>
-          <w:headerReference w:type="even" r:id="rId57"/>
-          <w:headerReference w:type="default" r:id="rId58"/>
-          <w:footerReference w:type="even" r:id="rId59"/>
-          <w:footerReference w:type="default" r:id="rId60"/>
+          <w:headerReference w:type="even" r:id="rId58"/>
+          <w:headerReference w:type="default" r:id="rId59"/>
+          <w:footerReference w:type="even" r:id="rId60"/>
+          <w:footerReference w:type="default" r:id="rId61"/>
           <w:pgSz w:w="12240" w:h="15840"/>
           <w:pgMar w:top="1699" w:right="1440" w:bottom="1699" w:left="1584" w:header="720" w:footer="720" w:gutter="0"/>
           <w:cols w:space="720"/>
@@ -19689,10 +20363,10 @@
           <w:szCs w:val="23"/>
         </w:rPr>
         <w:sectPr>
-          <w:headerReference w:type="even" r:id="rId61"/>
-          <w:headerReference w:type="default" r:id="rId62"/>
-          <w:footerReference w:type="even" r:id="rId63"/>
-          <w:footerReference w:type="default" r:id="rId64"/>
+          <w:headerReference w:type="even" r:id="rId62"/>
+          <w:headerReference w:type="default" r:id="rId63"/>
+          <w:footerReference w:type="even" r:id="rId64"/>
+          <w:footerReference w:type="default" r:id="rId65"/>
           <w:pgSz w:w="12240" w:h="15840"/>
           <w:pgMar w:top="1699" w:right="1440" w:bottom="1699" w:left="1584" w:header="720" w:footer="720" w:gutter="0"/>
           <w:cols w:space="720"/>
@@ -19795,7 +20469,7 @@
           <w:szCs w:val="23"/>
         </w:rPr>
       </w:pPr>
-      <w:hyperlink r:id="rId65" w:history="1">
+      <w:hyperlink r:id="rId66" w:history="1">
         <w:r>
           <w:rPr>
             <w:rStyle w:val="Hipervnculo"/>
@@ -19900,7 +20574,7 @@
           <w:szCs w:val="23"/>
         </w:rPr>
       </w:pPr>
-      <w:hyperlink r:id="rId66" w:history="1">
+      <w:hyperlink r:id="rId67" w:history="1">
         <w:r>
           <w:rPr>
             <w:rStyle w:val="Hipervnculo"/>
@@ -19972,7 +20646,7 @@
           <w:szCs w:val="23"/>
         </w:rPr>
       </w:pPr>
-      <w:hyperlink r:id="rId67" w:history="1">
+      <w:hyperlink r:id="rId68" w:history="1">
         <w:r>
           <w:rPr>
             <w:rStyle w:val="Hipervnculo"/>
@@ -20174,7 +20848,7 @@
           <w:rFonts w:ascii="Garamond" w:hAnsi="Garamond"/>
           <w:sz w:val="23"/>
           <w:szCs w:val="23"/>
-          <w:lang w:val="en-US"/>
+          <w:lang w:val="es-MX"/>
         </w:rPr>
         <w:t xml:space="preserve">PyPDF2 (3.0.1). (s. f.). </w:t>
       </w:r>
@@ -20214,7 +20888,7 @@
           <w:szCs w:val="23"/>
         </w:rPr>
       </w:pPr>
-      <w:hyperlink r:id="rId68" w:history="1">
+      <w:hyperlink r:id="rId69" w:history="1">
         <w:r>
           <w:rPr>
             <w:rStyle w:val="Hipervnculo"/>
@@ -20292,7 +20966,7 @@
         </w:rPr>
         <w:t xml:space="preserve"> </w:t>
       </w:r>
-      <w:hyperlink r:id="rId69" w:anchor="v=onepage&amp;q&amp;f=false" w:history="1">
+      <w:hyperlink r:id="rId70" w:anchor="v=onepage&amp;q&amp;f=false" w:history="1">
         <w:r>
           <w:rPr>
             <w:rFonts w:ascii="Garamond" w:eastAsia="Garamond" w:hAnsi="Garamond" w:cs="Garamond"/>
@@ -20416,7 +21090,7 @@
         </w:rPr>
         <w:t xml:space="preserve"> 20, 2022, from </w:t>
       </w:r>
-      <w:hyperlink r:id="rId70">
+      <w:hyperlink r:id="rId71">
         <w:r>
           <w:rPr>
             <w:rFonts w:ascii="Garamond" w:eastAsia="Garamond" w:hAnsi="Garamond" w:cs="Garamond"/>
@@ -20513,7 +21187,7 @@
           <w:lang w:val="en-US"/>
         </w:rPr>
       </w:pPr>
-      <w:hyperlink r:id="rId71" w:history="1">
+      <w:hyperlink r:id="rId72" w:history="1">
         <w:r>
           <w:rPr>
             <w:rStyle w:val="Hipervnculo"/>
@@ -21219,10 +21893,10 @@
           <w:lang w:val="en-US"/>
         </w:rPr>
         <w:sectPr>
-          <w:headerReference w:type="even" r:id="rId72"/>
-          <w:headerReference w:type="default" r:id="rId73"/>
-          <w:footerReference w:type="even" r:id="rId74"/>
-          <w:footerReference w:type="default" r:id="rId75"/>
+          <w:headerReference w:type="even" r:id="rId73"/>
+          <w:headerReference w:type="default" r:id="rId74"/>
+          <w:footerReference w:type="even" r:id="rId75"/>
+          <w:footerReference w:type="default" r:id="rId76"/>
           <w:pgSz w:w="12240" w:h="15840"/>
           <w:pgMar w:top="1699" w:right="1440" w:bottom="1699" w:left="1584" w:header="720" w:footer="720" w:gutter="0"/>
           <w:cols w:space="720"/>
@@ -21279,10 +21953,10 @@
       </w:r>
     </w:p>
     <w:sectPr>
-      <w:headerReference w:type="even" r:id="rId76"/>
-      <w:headerReference w:type="default" r:id="rId77"/>
-      <w:footerReference w:type="even" r:id="rId78"/>
-      <w:footerReference w:type="default" r:id="rId79"/>
+      <w:headerReference w:type="even" r:id="rId77"/>
+      <w:headerReference w:type="default" r:id="rId78"/>
+      <w:footerReference w:type="even" r:id="rId79"/>
+      <w:footerReference w:type="default" r:id="rId80"/>
       <w:pgSz w:w="12240" w:h="15840"/>
       <w:pgMar w:top="1699" w:right="1440" w:bottom="1699" w:left="1584" w:header="720" w:footer="720" w:gutter="0"/>
       <w:cols w:space="720"/>
@@ -23112,6 +23786,119 @@
 <file path=word/numbering.xml><?xml version="1.0" encoding="utf-8"?>
 <w:numbering xmlns:wpc="http://schemas.microsoft.com/office/word/2010/wordprocessingCanvas" xmlns:cx="http://schemas.microsoft.com/office/drawing/2014/chartex" xmlns:cx1="http://schemas.microsoft.com/office/drawing/2015/9/8/chartex" xmlns:cx2="http://schemas.microsoft.com/office/drawing/2015/10/21/chartex" xmlns:cx3="http://schemas.microsoft.com/office/drawing/2016/5/9/chartex" xmlns:cx4="http://schemas.microsoft.com/office/drawing/2016/5/10/chartex" xmlns:cx5="http://schemas.microsoft.com/office/drawing/2016/5/11/chartex" xmlns:cx6="http://schemas.microsoft.com/office/drawing/2016/5/12/chartex" xmlns:cx7="http://schemas.microsoft.com/office/drawing/2016/5/13/chartex" xmlns:cx8="http://schemas.microsoft.com/office/drawing/2016/5/14/chartex" xmlns:mc="http://schemas.openxmlformats.org/markup-compatibility/2006" xmlns:aink="http://schemas.microsoft.com/office/drawing/2016/ink" xmlns:am3d="http://schemas.microsoft.com/office/drawing/2017/model3d" xmlns:o="urn:schemas-microsoft-com:office:office" xmlns:r="http://schemas.openxmlformats.org/officeDocument/2006/relationships" xmlns:m="http://schemas.openxmlformats.org/officeDocument/2006/math" xmlns:v="urn:schemas-microsoft-com:vml" xmlns:wp14="http://schemas.microsoft.com/office/word/2010/wordprocessingDrawing" xmlns:wp="http://schemas.openxmlformats.org/drawingml/2006/wordprocessingDrawing" xmlns:w10="urn:schemas-microsoft-com:office:word" xmlns:w="http://schemas.openxmlformats.org/wordprocessingml/2006/main" xmlns:w14="http://schemas.microsoft.com/office/word/2010/wordml" xmlns:w15="http://schemas.microsoft.com/office/word/2012/wordml" xmlns:w16cex="http://schemas.microsoft.com/office/word/2018/wordml/cex" xmlns:w16cid="http://schemas.microsoft.com/office/word/2016/wordml/cid" xmlns:w16="http://schemas.microsoft.com/office/word/2018/wordml" xmlns:w16sdtdh="http://schemas.microsoft.com/office/word/2020/wordml/sdtdatahash" xmlns:w16se="http://schemas.microsoft.com/office/word/2015/wordml/symex" xmlns:wpg="http://schemas.microsoft.com/office/word/2010/wordprocessingGroup" xmlns:wpi="http://schemas.microsoft.com/office/word/2010/wordprocessingInk" xmlns:wne="http://schemas.microsoft.com/office/word/2006/wordml" xmlns:wps="http://schemas.microsoft.com/office/word/2010/wordprocessingShape" mc:Ignorable="w14 w15 w16se w16cid w16 w16cex w16sdtdh wp14">
   <w:abstractNum w:abstractNumId="0" w15:restartNumberingAfterBreak="0">
+    <w:nsid w:val="001B439A"/>
+    <w:multiLevelType w:val="hybridMultilevel"/>
+    <w:tmpl w:val="75A6FFEC"/>
+    <w:lvl w:ilvl="0" w:tplc="080A0001">
+      <w:start w:val="1"/>
+      <w:numFmt w:val="bullet"/>
+      <w:lvlText w:val=""/>
+      <w:lvlJc w:val="left"/>
+      <w:pPr>
+        <w:ind w:left="720" w:hanging="360"/>
+      </w:pPr>
+      <w:rPr>
+        <w:rFonts w:ascii="Symbol" w:hAnsi="Symbol" w:hint="default"/>
+      </w:rPr>
+    </w:lvl>
+    <w:lvl w:ilvl="1" w:tplc="080A0003" w:tentative="1">
+      <w:start w:val="1"/>
+      <w:numFmt w:val="bullet"/>
+      <w:lvlText w:val="o"/>
+      <w:lvlJc w:val="left"/>
+      <w:pPr>
+        <w:ind w:left="1440" w:hanging="360"/>
+      </w:pPr>
+      <w:rPr>
+        <w:rFonts w:ascii="Courier New" w:hAnsi="Courier New" w:cs="Courier New" w:hint="default"/>
+      </w:rPr>
+    </w:lvl>
+    <w:lvl w:ilvl="2" w:tplc="080A0005" w:tentative="1">
+      <w:start w:val="1"/>
+      <w:numFmt w:val="bullet"/>
+      <w:lvlText w:val=""/>
+      <w:lvlJc w:val="left"/>
+      <w:pPr>
+        <w:ind w:left="2160" w:hanging="360"/>
+      </w:pPr>
+      <w:rPr>
+        <w:rFonts w:ascii="Wingdings" w:hAnsi="Wingdings" w:hint="default"/>
+      </w:rPr>
+    </w:lvl>
+    <w:lvl w:ilvl="3" w:tplc="080A0001" w:tentative="1">
+      <w:start w:val="1"/>
+      <w:numFmt w:val="bullet"/>
+      <w:lvlText w:val=""/>
+      <w:lvlJc w:val="left"/>
+      <w:pPr>
+        <w:ind w:left="2880" w:hanging="360"/>
+      </w:pPr>
+      <w:rPr>
+        <w:rFonts w:ascii="Symbol" w:hAnsi="Symbol" w:hint="default"/>
+      </w:rPr>
+    </w:lvl>
+    <w:lvl w:ilvl="4" w:tplc="080A0003" w:tentative="1">
+      <w:start w:val="1"/>
+      <w:numFmt w:val="bullet"/>
+      <w:lvlText w:val="o"/>
+      <w:lvlJc w:val="left"/>
+      <w:pPr>
+        <w:ind w:left="3600" w:hanging="360"/>
+      </w:pPr>
+      <w:rPr>
+        <w:rFonts w:ascii="Courier New" w:hAnsi="Courier New" w:cs="Courier New" w:hint="default"/>
+      </w:rPr>
+    </w:lvl>
+    <w:lvl w:ilvl="5" w:tplc="080A0005" w:tentative="1">
+      <w:start w:val="1"/>
+      <w:numFmt w:val="bullet"/>
+      <w:lvlText w:val=""/>
+      <w:lvlJc w:val="left"/>
+      <w:pPr>
+        <w:ind w:left="4320" w:hanging="360"/>
+      </w:pPr>
+      <w:rPr>
+        <w:rFonts w:ascii="Wingdings" w:hAnsi="Wingdings" w:hint="default"/>
+      </w:rPr>
+    </w:lvl>
+    <w:lvl w:ilvl="6" w:tplc="080A0001" w:tentative="1">
+      <w:start w:val="1"/>
+      <w:numFmt w:val="bullet"/>
+      <w:lvlText w:val=""/>
+      <w:lvlJc w:val="left"/>
+      <w:pPr>
+        <w:ind w:left="5040" w:hanging="360"/>
+      </w:pPr>
+      <w:rPr>
+        <w:rFonts w:ascii="Symbol" w:hAnsi="Symbol" w:hint="default"/>
+      </w:rPr>
+    </w:lvl>
+    <w:lvl w:ilvl="7" w:tplc="080A0003" w:tentative="1">
+      <w:start w:val="1"/>
+      <w:numFmt w:val="bullet"/>
+      <w:lvlText w:val="o"/>
+      <w:lvlJc w:val="left"/>
+      <w:pPr>
+        <w:ind w:left="5760" w:hanging="360"/>
+      </w:pPr>
+      <w:rPr>
+        <w:rFonts w:ascii="Courier New" w:hAnsi="Courier New" w:cs="Courier New" w:hint="default"/>
+      </w:rPr>
+    </w:lvl>
+    <w:lvl w:ilvl="8" w:tplc="080A0005" w:tentative="1">
+      <w:start w:val="1"/>
+      <w:numFmt w:val="bullet"/>
+      <w:lvlText w:val=""/>
+      <w:lvlJc w:val="left"/>
+      <w:pPr>
+        <w:ind w:left="6480" w:hanging="360"/>
+      </w:pPr>
+      <w:rPr>
+        <w:rFonts w:ascii="Wingdings" w:hAnsi="Wingdings" w:hint="default"/>
+      </w:rPr>
+    </w:lvl>
+  </w:abstractNum>
+  <w:abstractNum w:abstractNumId="1" w15:restartNumberingAfterBreak="0">
     <w:nsid w:val="04A13240"/>
     <w:multiLevelType w:val="multilevel"/>
     <w:tmpl w:val="EADA3AE0"/>
@@ -23251,7 +24038,7 @@
       </w:rPr>
     </w:lvl>
   </w:abstractNum>
-  <w:abstractNum w:abstractNumId="1" w15:restartNumberingAfterBreak="0">
+  <w:abstractNum w:abstractNumId="2" w15:restartNumberingAfterBreak="0">
     <w:nsid w:val="0EAE5655"/>
     <w:multiLevelType w:val="multilevel"/>
     <w:tmpl w:val="9FD4183C"/>
@@ -23391,7 +24178,7 @@
       </w:rPr>
     </w:lvl>
   </w:abstractNum>
-  <w:abstractNum w:abstractNumId="2" w15:restartNumberingAfterBreak="0">
+  <w:abstractNum w:abstractNumId="3" w15:restartNumberingAfterBreak="0">
     <w:nsid w:val="0F4F7794"/>
     <w:multiLevelType w:val="multilevel"/>
     <w:tmpl w:val="5C56AE62"/>
@@ -23531,7 +24318,7 @@
       </w:rPr>
     </w:lvl>
   </w:abstractNum>
-  <w:abstractNum w:abstractNumId="3" w15:restartNumberingAfterBreak="0">
+  <w:abstractNum w:abstractNumId="4" w15:restartNumberingAfterBreak="0">
     <w:nsid w:val="1846582D"/>
     <w:multiLevelType w:val="multilevel"/>
     <w:tmpl w:val="F2FA1B20"/>
@@ -23671,7 +24458,7 @@
       </w:rPr>
     </w:lvl>
   </w:abstractNum>
-  <w:abstractNum w:abstractNumId="4" w15:restartNumberingAfterBreak="0">
+  <w:abstractNum w:abstractNumId="5" w15:restartNumberingAfterBreak="0">
     <w:nsid w:val="19754992"/>
     <w:multiLevelType w:val="multilevel"/>
     <w:tmpl w:val="6DCCB7FE"/>
@@ -23793,7 +24580,7 @@
       </w:pPr>
     </w:lvl>
   </w:abstractNum>
-  <w:abstractNum w:abstractNumId="5" w15:restartNumberingAfterBreak="0">
+  <w:abstractNum w:abstractNumId="6" w15:restartNumberingAfterBreak="0">
     <w:nsid w:val="1C314A9F"/>
     <w:multiLevelType w:val="multilevel"/>
     <w:tmpl w:val="E93403FA"/>
@@ -23933,7 +24720,7 @@
       </w:rPr>
     </w:lvl>
   </w:abstractNum>
-  <w:abstractNum w:abstractNumId="6" w15:restartNumberingAfterBreak="0">
+  <w:abstractNum w:abstractNumId="7" w15:restartNumberingAfterBreak="0">
     <w:nsid w:val="1F152466"/>
     <w:multiLevelType w:val="multilevel"/>
     <w:tmpl w:val="2B466D2E"/>
@@ -24073,7 +24860,7 @@
       </w:rPr>
     </w:lvl>
   </w:abstractNum>
-  <w:abstractNum w:abstractNumId="7" w15:restartNumberingAfterBreak="0">
+  <w:abstractNum w:abstractNumId="8" w15:restartNumberingAfterBreak="0">
     <w:nsid w:val="28A73D09"/>
     <w:multiLevelType w:val="multilevel"/>
     <w:tmpl w:val="8C5406DA"/>
@@ -24213,7 +25000,7 @@
       </w:rPr>
     </w:lvl>
   </w:abstractNum>
-  <w:abstractNum w:abstractNumId="8" w15:restartNumberingAfterBreak="0">
+  <w:abstractNum w:abstractNumId="9" w15:restartNumberingAfterBreak="0">
     <w:nsid w:val="2EC85D9E"/>
     <w:multiLevelType w:val="multilevel"/>
     <w:tmpl w:val="9DD699A8"/>
@@ -24362,7 +25149,7 @@
       </w:rPr>
     </w:lvl>
   </w:abstractNum>
-  <w:abstractNum w:abstractNumId="9" w15:restartNumberingAfterBreak="0">
+  <w:abstractNum w:abstractNumId="10" w15:restartNumberingAfterBreak="0">
     <w:nsid w:val="37F156E4"/>
     <w:multiLevelType w:val="multilevel"/>
     <w:tmpl w:val="6ED4531E"/>
@@ -24479,7 +25266,7 @@
       </w:pPr>
     </w:lvl>
   </w:abstractNum>
-  <w:abstractNum w:abstractNumId="10" w15:restartNumberingAfterBreak="0">
+  <w:abstractNum w:abstractNumId="11" w15:restartNumberingAfterBreak="0">
     <w:nsid w:val="3AA047FB"/>
     <w:multiLevelType w:val="multilevel"/>
     <w:tmpl w:val="59322D2E"/>
@@ -24592,7 +25379,7 @@
       </w:pPr>
     </w:lvl>
   </w:abstractNum>
-  <w:abstractNum w:abstractNumId="11" w15:restartNumberingAfterBreak="0">
+  <w:abstractNum w:abstractNumId="12" w15:restartNumberingAfterBreak="0">
     <w:nsid w:val="41AA4EF4"/>
     <w:multiLevelType w:val="hybridMultilevel"/>
     <w:tmpl w:val="55F05970"/>
@@ -24678,7 +25465,7 @@
       </w:pPr>
     </w:lvl>
   </w:abstractNum>
-  <w:abstractNum w:abstractNumId="12" w15:restartNumberingAfterBreak="0">
+  <w:abstractNum w:abstractNumId="13" w15:restartNumberingAfterBreak="0">
     <w:nsid w:val="5AA1240F"/>
     <w:multiLevelType w:val="multilevel"/>
     <w:tmpl w:val="20B2A8FE"/>
@@ -24827,7 +25614,7 @@
       </w:rPr>
     </w:lvl>
   </w:abstractNum>
-  <w:abstractNum w:abstractNumId="13" w15:restartNumberingAfterBreak="0">
+  <w:abstractNum w:abstractNumId="14" w15:restartNumberingAfterBreak="0">
     <w:nsid w:val="5FE63749"/>
     <w:multiLevelType w:val="multilevel"/>
     <w:tmpl w:val="38A67FDA"/>
@@ -24976,7 +25763,7 @@
       </w:rPr>
     </w:lvl>
   </w:abstractNum>
-  <w:abstractNum w:abstractNumId="14" w15:restartNumberingAfterBreak="0">
+  <w:abstractNum w:abstractNumId="15" w15:restartNumberingAfterBreak="0">
     <w:nsid w:val="73E13E70"/>
     <w:multiLevelType w:val="hybridMultilevel"/>
     <w:tmpl w:val="3922611C"/>
@@ -25065,7 +25852,7 @@
       </w:pPr>
     </w:lvl>
   </w:abstractNum>
-  <w:abstractNum w:abstractNumId="15" w15:restartNumberingAfterBreak="0">
+  <w:abstractNum w:abstractNumId="16" w15:restartNumberingAfterBreak="0">
     <w:nsid w:val="75AF0D6F"/>
     <w:multiLevelType w:val="hybridMultilevel"/>
     <w:tmpl w:val="0DA84874"/>
@@ -25178,7 +25965,7 @@
       </w:rPr>
     </w:lvl>
   </w:abstractNum>
-  <w:abstractNum w:abstractNumId="16" w15:restartNumberingAfterBreak="0">
+  <w:abstractNum w:abstractNumId="17" w15:restartNumberingAfterBreak="0">
     <w:nsid w:val="773A47AA"/>
     <w:multiLevelType w:val="multilevel"/>
     <w:tmpl w:val="F0BE6D38"/>
@@ -25328,55 +26115,58 @@
     </w:lvl>
   </w:abstractNum>
   <w:num w:numId="1">
+    <w:abstractNumId w:val="9"/>
+  </w:num>
+  <w:num w:numId="2">
+    <w:abstractNumId w:val="6"/>
+  </w:num>
+  <w:num w:numId="3">
+    <w:abstractNumId w:val="17"/>
+  </w:num>
+  <w:num w:numId="4">
+    <w:abstractNumId w:val="11"/>
+  </w:num>
+  <w:num w:numId="5">
+    <w:abstractNumId w:val="14"/>
+  </w:num>
+  <w:num w:numId="6">
+    <w:abstractNumId w:val="10"/>
+  </w:num>
+  <w:num w:numId="7">
+    <w:abstractNumId w:val="4"/>
+  </w:num>
+  <w:num w:numId="8">
+    <w:abstractNumId w:val="2"/>
+  </w:num>
+  <w:num w:numId="9">
+    <w:abstractNumId w:val="3"/>
+  </w:num>
+  <w:num w:numId="10">
     <w:abstractNumId w:val="8"/>
   </w:num>
-  <w:num w:numId="2">
+  <w:num w:numId="11">
+    <w:abstractNumId w:val="7"/>
+  </w:num>
+  <w:num w:numId="12">
+    <w:abstractNumId w:val="1"/>
+  </w:num>
+  <w:num w:numId="13">
     <w:abstractNumId w:val="5"/>
   </w:num>
-  <w:num w:numId="3">
+  <w:num w:numId="14">
+    <w:abstractNumId w:val="13"/>
+  </w:num>
+  <w:num w:numId="15">
+    <w:abstractNumId w:val="12"/>
+  </w:num>
+  <w:num w:numId="16">
+    <w:abstractNumId w:val="15"/>
+  </w:num>
+  <w:num w:numId="17">
     <w:abstractNumId w:val="16"/>
   </w:num>
-  <w:num w:numId="4">
-    <w:abstractNumId w:val="10"/>
-  </w:num>
-  <w:num w:numId="5">
-    <w:abstractNumId w:val="13"/>
-  </w:num>
-  <w:num w:numId="6">
-    <w:abstractNumId w:val="9"/>
-  </w:num>
-  <w:num w:numId="7">
-    <w:abstractNumId w:val="3"/>
-  </w:num>
-  <w:num w:numId="8">
-    <w:abstractNumId w:val="1"/>
-  </w:num>
-  <w:num w:numId="9">
-    <w:abstractNumId w:val="2"/>
-  </w:num>
-  <w:num w:numId="10">
-    <w:abstractNumId w:val="7"/>
-  </w:num>
-  <w:num w:numId="11">
-    <w:abstractNumId w:val="6"/>
-  </w:num>
-  <w:num w:numId="12">
+  <w:num w:numId="18">
     <w:abstractNumId w:val="0"/>
-  </w:num>
-  <w:num w:numId="13">
-    <w:abstractNumId w:val="4"/>
-  </w:num>
-  <w:num w:numId="14">
-    <w:abstractNumId w:val="12"/>
-  </w:num>
-  <w:num w:numId="15">
-    <w:abstractNumId w:val="11"/>
-  </w:num>
-  <w:num w:numId="16">
-    <w:abstractNumId w:val="14"/>
-  </w:num>
-  <w:num w:numId="17">
-    <w:abstractNumId w:val="15"/>
   </w:num>
 </w:numbering>
 </file>

</xml_diff>

<commit_message>
attach graphics to chap 4 related to professors dataset
</commit_message>
<xml_diff>
--- a/PROYECTO DIPLOMADO EN ESTADISTICA APLICADA.docx
+++ b/PROYECTO DIPLOMADO EN ESTADISTICA APLICADA.docx
@@ -1100,7 +1100,7 @@
           <w:noProof/>
         </w:rPr>
         <w:pict w14:anchorId="4BCEAD8F">
-          <v:rect id="Shape 3" o:spid="_x0000_s2051" style="position:absolute;left:0;text-align:left;margin-left:1667.7pt;margin-top:577.2pt;width:329.15pt;height:35.15pt;z-index:8;visibility:visible;mso-wrap-style:square;mso-wrap-distance-left:0;mso-wrap-distance-top:28.7pt;mso-wrap-distance-right:0;mso-wrap-distance-bottom:28.8pt;mso-position-horizontal:right;mso-position-horizontal-relative:margin;mso-position-vertical:absolute;mso-position-vertical-relative:margin;v-text-anchor:top" o:gfxdata="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" o:allowincell="f" filled="f" stroked="f" strokeweight="0">
+          <v:rect id="Shape 3" o:spid="_x0000_s2051" style="position:absolute;left:0;text-align:left;margin-left:1945.65pt;margin-top:577.2pt;width:329.15pt;height:35.15pt;z-index:8;visibility:visible;mso-wrap-style:square;mso-wrap-distance-left:0;mso-wrap-distance-top:28.7pt;mso-wrap-distance-right:0;mso-wrap-distance-bottom:28.8pt;mso-position-horizontal:right;mso-position-horizontal-relative:margin;mso-position-vertical:absolute;mso-position-vertical-relative:margin;v-text-anchor:top" o:gfxdata="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" o:allowincell="f" filled="f" stroked="f" strokeweight="0">
             <v:textbox inset="0,0,0,0">
               <w:txbxContent>
                 <w:p>
@@ -2625,7 +2625,7 @@
             </w:rPr>
             <w:fldChar w:fldCharType="separate"/>
           </w:r>
-          <w:hyperlink w:anchor="_Toc128605382" w:history="1">
+          <w:hyperlink w:anchor="_Toc129716940" w:history="1">
             <w:r>
               <w:rPr>
                 <w:rStyle w:val="Hipervnculo"/>
@@ -2668,7 +2668,7 @@
                 <w:noProof/>
                 <w:webHidden/>
               </w:rPr>
-              <w:instrText xml:space="preserve"> PAGEREF _Toc128605382 \h </w:instrText>
+              <w:instrText xml:space="preserve"> PAGEREF _Toc129716940 \h </w:instrText>
             </w:r>
             <w:r>
               <w:rPr>
@@ -2713,7 +2713,7 @@
               <w:lang w:val="es-MX" w:eastAsia="es-MX" w:bidi="ar-SA"/>
             </w:rPr>
           </w:pPr>
-          <w:hyperlink w:anchor="_Toc128605383" w:history="1">
+          <w:hyperlink w:anchor="_Toc129716941" w:history="1">
             <w:r>
               <w:rPr>
                 <w:rStyle w:val="Hipervnculo"/>
@@ -2756,7 +2756,7 @@
                 <w:noProof/>
                 <w:webHidden/>
               </w:rPr>
-              <w:instrText xml:space="preserve"> PAGEREF _Toc128605383 \h </w:instrText>
+              <w:instrText xml:space="preserve"> PAGEREF _Toc129716941 \h </w:instrText>
             </w:r>
             <w:r>
               <w:rPr>
@@ -2801,7 +2801,7 @@
               <w:lang w:val="es-MX" w:eastAsia="es-MX" w:bidi="ar-SA"/>
             </w:rPr>
           </w:pPr>
-          <w:hyperlink w:anchor="_Toc128605384" w:history="1">
+          <w:hyperlink w:anchor="_Toc129716942" w:history="1">
             <w:r>
               <w:rPr>
                 <w:rStyle w:val="Hipervnculo"/>
@@ -2844,7 +2844,7 @@
                 <w:noProof/>
                 <w:webHidden/>
               </w:rPr>
-              <w:instrText xml:space="preserve"> PAGEREF _Toc128605384 \h </w:instrText>
+              <w:instrText xml:space="preserve"> PAGEREF _Toc129716942 \h </w:instrText>
             </w:r>
             <w:r>
               <w:rPr>
@@ -2889,7 +2889,7 @@
               <w:lang w:val="es-MX" w:eastAsia="es-MX" w:bidi="ar-SA"/>
             </w:rPr>
           </w:pPr>
-          <w:hyperlink w:anchor="_Toc128605385" w:history="1">
+          <w:hyperlink w:anchor="_Toc129716943" w:history="1">
             <w:r>
               <w:rPr>
                 <w:rStyle w:val="Hipervnculo"/>
@@ -2932,7 +2932,7 @@
                 <w:noProof/>
                 <w:webHidden/>
               </w:rPr>
-              <w:instrText xml:space="preserve"> PAGEREF _Toc128605385 \h </w:instrText>
+              <w:instrText xml:space="preserve"> PAGEREF _Toc129716943 \h </w:instrText>
             </w:r>
             <w:r>
               <w:rPr>
@@ -2977,7 +2977,7 @@
               <w:lang w:val="es-MX" w:eastAsia="es-MX" w:bidi="ar-SA"/>
             </w:rPr>
           </w:pPr>
-          <w:hyperlink w:anchor="_Toc128605386" w:history="1">
+          <w:hyperlink w:anchor="_Toc129716944" w:history="1">
             <w:r>
               <w:rPr>
                 <w:rStyle w:val="Hipervnculo"/>
@@ -3020,7 +3020,7 @@
                 <w:noProof/>
                 <w:webHidden/>
               </w:rPr>
-              <w:instrText xml:space="preserve"> PAGEREF _Toc128605386 \h </w:instrText>
+              <w:instrText xml:space="preserve"> PAGEREF _Toc129716944 \h </w:instrText>
             </w:r>
             <w:r>
               <w:rPr>
@@ -3065,7 +3065,7 @@
               <w:lang w:val="es-MX" w:eastAsia="es-MX" w:bidi="ar-SA"/>
             </w:rPr>
           </w:pPr>
-          <w:hyperlink w:anchor="_Toc128605387" w:history="1">
+          <w:hyperlink w:anchor="_Toc129716945" w:history="1">
             <w:r>
               <w:rPr>
                 <w:rStyle w:val="Hipervnculo"/>
@@ -3108,7 +3108,7 @@
                 <w:noProof/>
                 <w:webHidden/>
               </w:rPr>
-              <w:instrText xml:space="preserve"> PAGEREF _Toc128605387 \h </w:instrText>
+              <w:instrText xml:space="preserve"> PAGEREF _Toc129716945 \h </w:instrText>
             </w:r>
             <w:r>
               <w:rPr>
@@ -3153,7 +3153,7 @@
               <w:lang w:val="es-MX" w:eastAsia="es-MX" w:bidi="ar-SA"/>
             </w:rPr>
           </w:pPr>
-          <w:hyperlink w:anchor="_Toc128605388" w:history="1">
+          <w:hyperlink w:anchor="_Toc129716946" w:history="1">
             <w:r>
               <w:rPr>
                 <w:rStyle w:val="Hipervnculo"/>
@@ -3196,7 +3196,7 @@
                 <w:noProof/>
                 <w:webHidden/>
               </w:rPr>
-              <w:instrText xml:space="preserve"> PAGEREF _Toc128605388 \h </w:instrText>
+              <w:instrText xml:space="preserve"> PAGEREF _Toc129716946 \h </w:instrText>
             </w:r>
             <w:r>
               <w:rPr>
@@ -3241,7 +3241,7 @@
               <w:lang w:val="es-MX" w:eastAsia="es-MX" w:bidi="ar-SA"/>
             </w:rPr>
           </w:pPr>
-          <w:hyperlink w:anchor="_Toc128605389" w:history="1">
+          <w:hyperlink w:anchor="_Toc129716947" w:history="1">
             <w:r>
               <w:rPr>
                 <w:rStyle w:val="Hipervnculo"/>
@@ -3284,7 +3284,7 @@
                 <w:noProof/>
                 <w:webHidden/>
               </w:rPr>
-              <w:instrText xml:space="preserve"> PAGEREF _Toc128605389 \h </w:instrText>
+              <w:instrText xml:space="preserve"> PAGEREF _Toc129716947 \h </w:instrText>
             </w:r>
             <w:r>
               <w:rPr>
@@ -3329,7 +3329,7 @@
               <w:lang w:val="es-MX" w:eastAsia="es-MX" w:bidi="ar-SA"/>
             </w:rPr>
           </w:pPr>
-          <w:hyperlink w:anchor="_Toc128605390" w:history="1">
+          <w:hyperlink w:anchor="_Toc129716948" w:history="1">
             <w:r>
               <w:rPr>
                 <w:rStyle w:val="Hipervnculo"/>
@@ -3372,7 +3372,7 @@
                 <w:noProof/>
                 <w:webHidden/>
               </w:rPr>
-              <w:instrText xml:space="preserve"> PAGEREF _Toc128605390 \h </w:instrText>
+              <w:instrText xml:space="preserve"> PAGEREF _Toc129716948 \h </w:instrText>
             </w:r>
             <w:r>
               <w:rPr>
@@ -3416,7 +3416,7 @@
               <w:lang w:val="es-MX" w:eastAsia="es-MX" w:bidi="ar-SA"/>
             </w:rPr>
           </w:pPr>
-          <w:hyperlink w:anchor="_Toc128605391" w:history="1">
+          <w:hyperlink w:anchor="_Toc129716949" w:history="1">
             <w:r>
               <w:rPr>
                 <w:rStyle w:val="Hipervnculo"/>
@@ -3443,7 +3443,7 @@
                 <w:noProof/>
                 <w:webHidden/>
               </w:rPr>
-              <w:instrText xml:space="preserve"> PAGEREF _Toc128605391 \h </w:instrText>
+              <w:instrText xml:space="preserve"> PAGEREF _Toc129716949 \h </w:instrText>
             </w:r>
             <w:r>
               <w:rPr>
@@ -3487,7 +3487,7 @@
               <w:lang w:val="es-MX" w:eastAsia="es-MX" w:bidi="ar-SA"/>
             </w:rPr>
           </w:pPr>
-          <w:hyperlink w:anchor="_Toc128605392" w:history="1">
+          <w:hyperlink w:anchor="_Toc129716950" w:history="1">
             <w:r>
               <w:rPr>
                 <w:rStyle w:val="Hipervnculo"/>
@@ -3514,7 +3514,7 @@
                 <w:noProof/>
                 <w:webHidden/>
               </w:rPr>
-              <w:instrText xml:space="preserve"> PAGEREF _Toc128605392 \h </w:instrText>
+              <w:instrText xml:space="preserve"> PAGEREF _Toc129716950 \h </w:instrText>
             </w:r>
             <w:r>
               <w:rPr>
@@ -3558,7 +3558,7 @@
               <w:lang w:val="es-MX" w:eastAsia="es-MX" w:bidi="ar-SA"/>
             </w:rPr>
           </w:pPr>
-          <w:hyperlink w:anchor="_Toc128605393" w:history="1">
+          <w:hyperlink w:anchor="_Toc129716951" w:history="1">
             <w:r>
               <w:rPr>
                 <w:rStyle w:val="Hipervnculo"/>
@@ -3585,7 +3585,7 @@
                 <w:noProof/>
                 <w:webHidden/>
               </w:rPr>
-              <w:instrText xml:space="preserve"> PAGEREF _Toc128605393 \h </w:instrText>
+              <w:instrText xml:space="preserve"> PAGEREF _Toc129716951 \h </w:instrText>
             </w:r>
             <w:r>
               <w:rPr>
@@ -3630,7 +3630,7 @@
               <w:lang w:val="es-MX" w:eastAsia="es-MX" w:bidi="ar-SA"/>
             </w:rPr>
           </w:pPr>
-          <w:hyperlink w:anchor="_Toc128605394" w:history="1">
+          <w:hyperlink w:anchor="_Toc129716952" w:history="1">
             <w:r>
               <w:rPr>
                 <w:rStyle w:val="Hipervnculo"/>
@@ -3673,7 +3673,7 @@
                 <w:noProof/>
                 <w:webHidden/>
               </w:rPr>
-              <w:instrText xml:space="preserve"> PAGEREF _Toc128605394 \h </w:instrText>
+              <w:instrText xml:space="preserve"> PAGEREF _Toc129716952 \h </w:instrText>
             </w:r>
             <w:r>
               <w:rPr>
@@ -3693,7 +3693,7 @@
                 <w:noProof/>
                 <w:webHidden/>
               </w:rPr>
-              <w:t>6</w:t>
+              <w:t>5</w:t>
             </w:r>
             <w:r>
               <w:rPr>
@@ -3717,7 +3717,7 @@
               <w:lang w:val="es-MX" w:eastAsia="es-MX" w:bidi="ar-SA"/>
             </w:rPr>
           </w:pPr>
-          <w:hyperlink w:anchor="_Toc128605395" w:history="1">
+          <w:hyperlink w:anchor="_Toc129716953" w:history="1">
             <w:r>
               <w:rPr>
                 <w:rStyle w:val="Hipervnculo"/>
@@ -3744,7 +3744,7 @@
                 <w:noProof/>
                 <w:webHidden/>
               </w:rPr>
-              <w:instrText xml:space="preserve"> PAGEREF _Toc128605395 \h </w:instrText>
+              <w:instrText xml:space="preserve"> PAGEREF _Toc129716953 \h </w:instrText>
             </w:r>
             <w:r>
               <w:rPr>
@@ -3764,7 +3764,7 @@
                 <w:noProof/>
                 <w:webHidden/>
               </w:rPr>
-              <w:t>6</w:t>
+              <w:t>5</w:t>
             </w:r>
             <w:r>
               <w:rPr>
@@ -3788,7 +3788,7 @@
               <w:lang w:val="es-MX" w:eastAsia="es-MX" w:bidi="ar-SA"/>
             </w:rPr>
           </w:pPr>
-          <w:hyperlink w:anchor="_Toc128605396" w:history="1">
+          <w:hyperlink w:anchor="_Toc129716954" w:history="1">
             <w:r>
               <w:rPr>
                 <w:rStyle w:val="Hipervnculo"/>
@@ -3815,7 +3815,7 @@
                 <w:noProof/>
                 <w:webHidden/>
               </w:rPr>
-              <w:instrText xml:space="preserve"> PAGEREF _Toc128605396 \h </w:instrText>
+              <w:instrText xml:space="preserve"> PAGEREF _Toc129716954 \h </w:instrText>
             </w:r>
             <w:r>
               <w:rPr>
@@ -3859,7 +3859,7 @@
               <w:lang w:val="es-MX" w:eastAsia="es-MX" w:bidi="ar-SA"/>
             </w:rPr>
           </w:pPr>
-          <w:hyperlink w:anchor="_Toc128605397" w:history="1">
+          <w:hyperlink w:anchor="_Toc129716955" w:history="1">
             <w:r>
               <w:rPr>
                 <w:rStyle w:val="Hipervnculo"/>
@@ -3886,7 +3886,7 @@
                 <w:noProof/>
                 <w:webHidden/>
               </w:rPr>
-              <w:instrText xml:space="preserve"> PAGEREF _Toc128605397 \h </w:instrText>
+              <w:instrText xml:space="preserve"> PAGEREF _Toc129716955 \h </w:instrText>
             </w:r>
             <w:r>
               <w:rPr>
@@ -3930,7 +3930,7 @@
               <w:lang w:val="es-MX" w:eastAsia="es-MX" w:bidi="ar-SA"/>
             </w:rPr>
           </w:pPr>
-          <w:hyperlink w:anchor="_Toc128605398" w:history="1">
+          <w:hyperlink w:anchor="_Toc129716956" w:history="1">
             <w:r>
               <w:rPr>
                 <w:rStyle w:val="Hipervnculo"/>
@@ -3957,7 +3957,7 @@
                 <w:noProof/>
                 <w:webHidden/>
               </w:rPr>
-              <w:instrText xml:space="preserve"> PAGEREF _Toc128605398 \h </w:instrText>
+              <w:instrText xml:space="preserve"> PAGEREF _Toc129716956 \h </w:instrText>
             </w:r>
             <w:r>
               <w:rPr>
@@ -4001,7 +4001,7 @@
               <w:lang w:val="es-MX" w:eastAsia="es-MX" w:bidi="ar-SA"/>
             </w:rPr>
           </w:pPr>
-          <w:hyperlink w:anchor="_Toc128605399" w:history="1">
+          <w:hyperlink w:anchor="_Toc129716957" w:history="1">
             <w:r>
               <w:rPr>
                 <w:rStyle w:val="Hipervnculo"/>
@@ -4028,7 +4028,7 @@
                 <w:noProof/>
                 <w:webHidden/>
               </w:rPr>
-              <w:instrText xml:space="preserve"> PAGEREF _Toc128605399 \h </w:instrText>
+              <w:instrText xml:space="preserve"> PAGEREF _Toc129716957 \h </w:instrText>
             </w:r>
             <w:r>
               <w:rPr>
@@ -4073,7 +4073,7 @@
               <w:lang w:val="es-MX" w:eastAsia="es-MX" w:bidi="ar-SA"/>
             </w:rPr>
           </w:pPr>
-          <w:hyperlink w:anchor="_Toc128605400" w:history="1">
+          <w:hyperlink w:anchor="_Toc129716958" w:history="1">
             <w:r>
               <w:rPr>
                 <w:rStyle w:val="Hipervnculo"/>
@@ -4116,7 +4116,7 @@
                 <w:noProof/>
                 <w:webHidden/>
               </w:rPr>
-              <w:instrText xml:space="preserve"> PAGEREF _Toc128605400 \h </w:instrText>
+              <w:instrText xml:space="preserve"> PAGEREF _Toc129716958 \h </w:instrText>
             </w:r>
             <w:r>
               <w:rPr>
@@ -4136,7 +4136,7 @@
                 <w:noProof/>
                 <w:webHidden/>
               </w:rPr>
-              <w:t>8</w:t>
+              <w:t>7</w:t>
             </w:r>
             <w:r>
               <w:rPr>
@@ -4161,7 +4161,7 @@
               <w:lang w:val="es-MX" w:eastAsia="es-MX" w:bidi="ar-SA"/>
             </w:rPr>
           </w:pPr>
-          <w:hyperlink w:anchor="_Toc128605401" w:history="1">
+          <w:hyperlink w:anchor="_Toc129716959" w:history="1">
             <w:r>
               <w:rPr>
                 <w:rStyle w:val="Hipervnculo"/>
@@ -4204,7 +4204,7 @@
                 <w:noProof/>
                 <w:webHidden/>
               </w:rPr>
-              <w:instrText xml:space="preserve"> PAGEREF _Toc128605401 \h </w:instrText>
+              <w:instrText xml:space="preserve"> PAGEREF _Toc129716959 \h </w:instrText>
             </w:r>
             <w:r>
               <w:rPr>
@@ -4249,7 +4249,7 @@
               <w:lang w:val="es-MX" w:eastAsia="es-MX" w:bidi="ar-SA"/>
             </w:rPr>
           </w:pPr>
-          <w:hyperlink w:anchor="_Toc128605402" w:history="1">
+          <w:hyperlink w:anchor="_Toc129716960" w:history="1">
             <w:r>
               <w:rPr>
                 <w:rStyle w:val="Hipervnculo"/>
@@ -4292,7 +4292,7 @@
                 <w:noProof/>
                 <w:webHidden/>
               </w:rPr>
-              <w:instrText xml:space="preserve"> PAGEREF _Toc128605402 \h </w:instrText>
+              <w:instrText xml:space="preserve"> PAGEREF _Toc129716960 \h </w:instrText>
             </w:r>
             <w:r>
               <w:rPr>
@@ -4337,7 +4337,7 @@
               <w:lang w:val="es-MX" w:eastAsia="es-MX" w:bidi="ar-SA"/>
             </w:rPr>
           </w:pPr>
-          <w:hyperlink w:anchor="_Toc128605403" w:history="1">
+          <w:hyperlink w:anchor="_Toc129716961" w:history="1">
             <w:r>
               <w:rPr>
                 <w:rStyle w:val="Hipervnculo"/>
@@ -4380,7 +4380,7 @@
                 <w:noProof/>
                 <w:webHidden/>
               </w:rPr>
-              <w:instrText xml:space="preserve"> PAGEREF _Toc128605403 \h </w:instrText>
+              <w:instrText xml:space="preserve"> PAGEREF _Toc129716961 \h </w:instrText>
             </w:r>
             <w:r>
               <w:rPr>
@@ -4424,7 +4424,7 @@
               <w:lang w:val="es-MX" w:eastAsia="es-MX" w:bidi="ar-SA"/>
             </w:rPr>
           </w:pPr>
-          <w:hyperlink w:anchor="_Toc128605404" w:history="1">
+          <w:hyperlink w:anchor="_Toc129716962" w:history="1">
             <w:r>
               <w:rPr>
                 <w:rStyle w:val="Hipervnculo"/>
@@ -4451,7 +4451,7 @@
                 <w:noProof/>
                 <w:webHidden/>
               </w:rPr>
-              <w:instrText xml:space="preserve"> PAGEREF _Toc128605404 \h </w:instrText>
+              <w:instrText xml:space="preserve"> PAGEREF _Toc129716962 \h </w:instrText>
             </w:r>
             <w:r>
               <w:rPr>
@@ -4495,7 +4495,7 @@
               <w:lang w:val="es-MX" w:eastAsia="es-MX" w:bidi="ar-SA"/>
             </w:rPr>
           </w:pPr>
-          <w:hyperlink w:anchor="_Toc128605405" w:history="1">
+          <w:hyperlink w:anchor="_Toc129716963" w:history="1">
             <w:r>
               <w:rPr>
                 <w:rStyle w:val="Hipervnculo"/>
@@ -4522,7 +4522,7 @@
                 <w:noProof/>
                 <w:webHidden/>
               </w:rPr>
-              <w:instrText xml:space="preserve"> PAGEREF _Toc128605405 \h </w:instrText>
+              <w:instrText xml:space="preserve"> PAGEREF _Toc129716963 \h </w:instrText>
             </w:r>
             <w:r>
               <w:rPr>
@@ -4566,7 +4566,7 @@
               <w:lang w:val="es-MX" w:eastAsia="es-MX" w:bidi="ar-SA"/>
             </w:rPr>
           </w:pPr>
-          <w:hyperlink w:anchor="_Toc128605406" w:history="1">
+          <w:hyperlink w:anchor="_Toc129716964" w:history="1">
             <w:r>
               <w:rPr>
                 <w:rStyle w:val="Hipervnculo"/>
@@ -4593,7 +4593,7 @@
                 <w:noProof/>
                 <w:webHidden/>
               </w:rPr>
-              <w:instrText xml:space="preserve"> PAGEREF _Toc128605406 \h </w:instrText>
+              <w:instrText xml:space="preserve"> PAGEREF _Toc129716964 \h </w:instrText>
             </w:r>
             <w:r>
               <w:rPr>
@@ -4637,7 +4637,7 @@
               <w:lang w:val="es-MX" w:eastAsia="es-MX" w:bidi="ar-SA"/>
             </w:rPr>
           </w:pPr>
-          <w:hyperlink w:anchor="_Toc128605407" w:history="1">
+          <w:hyperlink w:anchor="_Toc129716965" w:history="1">
             <w:r>
               <w:rPr>
                 <w:rStyle w:val="Hipervnculo"/>
@@ -4664,7 +4664,7 @@
                 <w:noProof/>
                 <w:webHidden/>
               </w:rPr>
-              <w:instrText xml:space="preserve"> PAGEREF _Toc128605407 \h </w:instrText>
+              <w:instrText xml:space="preserve"> PAGEREF _Toc129716965 \h </w:instrText>
             </w:r>
             <w:r>
               <w:rPr>
@@ -4708,7 +4708,7 @@
               <w:lang w:val="es-MX" w:eastAsia="es-MX" w:bidi="ar-SA"/>
             </w:rPr>
           </w:pPr>
-          <w:hyperlink w:anchor="_Toc128605408" w:history="1">
+          <w:hyperlink w:anchor="_Toc129716966" w:history="1">
             <w:r>
               <w:rPr>
                 <w:rStyle w:val="Hipervnculo"/>
@@ -4735,7 +4735,7 @@
                 <w:noProof/>
                 <w:webHidden/>
               </w:rPr>
-              <w:instrText xml:space="preserve"> PAGEREF _Toc128605408 \h </w:instrText>
+              <w:instrText xml:space="preserve"> PAGEREF _Toc129716966 \h </w:instrText>
             </w:r>
             <w:r>
               <w:rPr>
@@ -4779,7 +4779,7 @@
               <w:lang w:val="es-MX" w:eastAsia="es-MX" w:bidi="ar-SA"/>
             </w:rPr>
           </w:pPr>
-          <w:hyperlink w:anchor="_Toc128605409" w:history="1">
+          <w:hyperlink w:anchor="_Toc129716967" w:history="1">
             <w:r>
               <w:rPr>
                 <w:rStyle w:val="Hipervnculo"/>
@@ -4806,7 +4806,7 @@
                 <w:noProof/>
                 <w:webHidden/>
               </w:rPr>
-              <w:instrText xml:space="preserve"> PAGEREF _Toc128605409 \h </w:instrText>
+              <w:instrText xml:space="preserve"> PAGEREF _Toc129716967 \h </w:instrText>
             </w:r>
             <w:r>
               <w:rPr>
@@ -4850,7 +4850,7 @@
               <w:lang w:val="es-MX" w:eastAsia="es-MX" w:bidi="ar-SA"/>
             </w:rPr>
           </w:pPr>
-          <w:hyperlink w:anchor="_Toc128605410" w:history="1">
+          <w:hyperlink w:anchor="_Toc129716968" w:history="1">
             <w:r>
               <w:rPr>
                 <w:rStyle w:val="Hipervnculo"/>
@@ -4877,7 +4877,7 @@
                 <w:noProof/>
                 <w:webHidden/>
               </w:rPr>
-              <w:instrText xml:space="preserve"> PAGEREF _Toc128605410 \h </w:instrText>
+              <w:instrText xml:space="preserve"> PAGEREF _Toc129716968 \h </w:instrText>
             </w:r>
             <w:r>
               <w:rPr>
@@ -4921,7 +4921,7 @@
               <w:lang w:val="es-MX" w:eastAsia="es-MX" w:bidi="ar-SA"/>
             </w:rPr>
           </w:pPr>
-          <w:hyperlink w:anchor="_Toc128605411" w:history="1">
+          <w:hyperlink w:anchor="_Toc129716969" w:history="1">
             <w:r>
               <w:rPr>
                 <w:rStyle w:val="Hipervnculo"/>
@@ -4948,7 +4948,7 @@
                 <w:noProof/>
                 <w:webHidden/>
               </w:rPr>
-              <w:instrText xml:space="preserve"> PAGEREF _Toc128605411 \h </w:instrText>
+              <w:instrText xml:space="preserve"> PAGEREF _Toc129716969 \h </w:instrText>
             </w:r>
             <w:r>
               <w:rPr>
@@ -4993,7 +4993,7 @@
               <w:lang w:val="es-MX" w:eastAsia="es-MX" w:bidi="ar-SA"/>
             </w:rPr>
           </w:pPr>
-          <w:hyperlink w:anchor="_Toc128605412" w:history="1">
+          <w:hyperlink w:anchor="_Toc129716970" w:history="1">
             <w:r>
               <w:rPr>
                 <w:rStyle w:val="Hipervnculo"/>
@@ -5036,7 +5036,7 @@
                 <w:noProof/>
                 <w:webHidden/>
               </w:rPr>
-              <w:instrText xml:space="preserve"> PAGEREF _Toc128605412 \h </w:instrText>
+              <w:instrText xml:space="preserve"> PAGEREF _Toc129716970 \h </w:instrText>
             </w:r>
             <w:r>
               <w:rPr>
@@ -5081,7 +5081,7 @@
               <w:lang w:val="es-MX" w:eastAsia="es-MX" w:bidi="ar-SA"/>
             </w:rPr>
           </w:pPr>
-          <w:hyperlink w:anchor="_Toc128605413" w:history="1">
+          <w:hyperlink w:anchor="_Toc129716971" w:history="1">
             <w:r>
               <w:rPr>
                 <w:rStyle w:val="Hipervnculo"/>
@@ -5124,7 +5124,7 @@
                 <w:noProof/>
                 <w:webHidden/>
               </w:rPr>
-              <w:instrText xml:space="preserve"> PAGEREF _Toc128605413 \h </w:instrText>
+              <w:instrText xml:space="preserve"> PAGEREF _Toc129716971 \h </w:instrText>
             </w:r>
             <w:r>
               <w:rPr>
@@ -5169,7 +5169,7 @@
               <w:lang w:val="es-MX" w:eastAsia="es-MX" w:bidi="ar-SA"/>
             </w:rPr>
           </w:pPr>
-          <w:hyperlink w:anchor="_Toc128605414" w:history="1">
+          <w:hyperlink w:anchor="_Toc129716972" w:history="1">
             <w:r>
               <w:rPr>
                 <w:rStyle w:val="Hipervnculo"/>
@@ -5212,7 +5212,7 @@
                 <w:noProof/>
                 <w:webHidden/>
               </w:rPr>
-              <w:instrText xml:space="preserve"> PAGEREF _Toc128605414 \h </w:instrText>
+              <w:instrText xml:space="preserve"> PAGEREF _Toc129716972 \h </w:instrText>
             </w:r>
             <w:r>
               <w:rPr>
@@ -5257,7 +5257,7 @@
               <w:lang w:val="es-MX" w:eastAsia="es-MX" w:bidi="ar-SA"/>
             </w:rPr>
           </w:pPr>
-          <w:hyperlink w:anchor="_Toc128605415" w:history="1">
+          <w:hyperlink w:anchor="_Toc129716973" w:history="1">
             <w:r>
               <w:rPr>
                 <w:rStyle w:val="Hipervnculo"/>
@@ -5279,7 +5279,7 @@
                 <w:rStyle w:val="Hipervnculo"/>
                 <w:noProof/>
               </w:rPr>
-              <w:t>Factores…….</w:t>
+              <w:t>Indicadores</w:t>
             </w:r>
             <w:r>
               <w:rPr>
@@ -5300,7 +5300,7 @@
                 <w:noProof/>
                 <w:webHidden/>
               </w:rPr>
-              <w:instrText xml:space="preserve"> PAGEREF _Toc128605415 \h </w:instrText>
+              <w:instrText xml:space="preserve"> PAGEREF _Toc129716973 \h </w:instrText>
             </w:r>
             <w:r>
               <w:rPr>
@@ -5320,7 +5320,7 @@
                 <w:noProof/>
                 <w:webHidden/>
               </w:rPr>
-              <w:t>12</w:t>
+              <w:t>13</w:t>
             </w:r>
             <w:r>
               <w:rPr>
@@ -5345,7 +5345,7 @@
               <w:lang w:val="es-MX" w:eastAsia="es-MX" w:bidi="ar-SA"/>
             </w:rPr>
           </w:pPr>
-          <w:hyperlink w:anchor="_Toc128605416" w:history="1">
+          <w:hyperlink w:anchor="_Toc129716974" w:history="1">
             <w:r>
               <w:rPr>
                 <w:rStyle w:val="Hipervnculo"/>
@@ -5367,7 +5367,7 @@
                 <w:rStyle w:val="Hipervnculo"/>
                 <w:noProof/>
               </w:rPr>
-              <w:t>Clasificación de ……(si corresponde)</w:t>
+              <w:t>Modelación</w:t>
             </w:r>
             <w:r>
               <w:rPr>
@@ -5388,7 +5388,7 @@
                 <w:noProof/>
                 <w:webHidden/>
               </w:rPr>
-              <w:instrText xml:space="preserve"> PAGEREF _Toc128605416 \h </w:instrText>
+              <w:instrText xml:space="preserve"> PAGEREF _Toc129716974 \h </w:instrText>
             </w:r>
             <w:r>
               <w:rPr>
@@ -5408,7 +5408,95 @@
                 <w:noProof/>
                 <w:webHidden/>
               </w:rPr>
-              <w:t>13</w:t>
+              <w:t>14</w:t>
+            </w:r>
+            <w:r>
+              <w:rPr>
+                <w:noProof/>
+                <w:webHidden/>
+              </w:rPr>
+              <w:fldChar w:fldCharType="end"/>
+            </w:r>
+          </w:hyperlink>
+        </w:p>
+        <w:p>
+          <w:pPr>
+            <w:pStyle w:val="TDC1"/>
+            <w:tabs>
+              <w:tab w:val="left" w:pos="440"/>
+              <w:tab w:val="right" w:pos="9206"/>
+            </w:tabs>
+            <w:rPr>
+              <w:rFonts w:asciiTheme="minorHAnsi" w:eastAsiaTheme="minorEastAsia" w:hAnsiTheme="minorHAnsi" w:cstheme="minorBidi"/>
+              <w:noProof/>
+              <w:szCs w:val="22"/>
+              <w:lang w:val="es-MX" w:eastAsia="es-MX" w:bidi="ar-SA"/>
+            </w:rPr>
+          </w:pPr>
+          <w:hyperlink w:anchor="_Toc129716975" w:history="1">
+            <w:r>
+              <w:rPr>
+                <w:rStyle w:val="Hipervnculo"/>
+                <w:noProof/>
+              </w:rPr>
+              <w:t>4.</w:t>
+            </w:r>
+            <w:r>
+              <w:rPr>
+                <w:rFonts w:asciiTheme="minorHAnsi" w:eastAsiaTheme="minorEastAsia" w:hAnsiTheme="minorHAnsi" w:cstheme="minorBidi"/>
+                <w:noProof/>
+                <w:szCs w:val="22"/>
+                <w:lang w:val="es-MX" w:eastAsia="es-MX" w:bidi="ar-SA"/>
+              </w:rPr>
+              <w:tab/>
+            </w:r>
+            <w:r>
+              <w:rPr>
+                <w:rStyle w:val="Hipervnculo"/>
+                <w:noProof/>
+              </w:rPr>
+              <w:t>Resultados y Discusión</w:t>
+            </w:r>
+            <w:r>
+              <w:rPr>
+                <w:noProof/>
+                <w:webHidden/>
+              </w:rPr>
+              <w:tab/>
+            </w:r>
+            <w:r>
+              <w:rPr>
+                <w:noProof/>
+                <w:webHidden/>
+              </w:rPr>
+              <w:fldChar w:fldCharType="begin"/>
+            </w:r>
+            <w:r>
+              <w:rPr>
+                <w:noProof/>
+                <w:webHidden/>
+              </w:rPr>
+              <w:instrText xml:space="preserve"> PAGEREF _Toc129716975 \h </w:instrText>
+            </w:r>
+            <w:r>
+              <w:rPr>
+                <w:noProof/>
+                <w:webHidden/>
+              </w:rPr>
+            </w:r>
+            <w:r>
+              <w:rPr>
+                <w:noProof/>
+                <w:webHidden/>
+              </w:rPr>
+              <w:fldChar w:fldCharType="separate"/>
+            </w:r>
+            <w:r>
+              <w:rPr>
+                <w:noProof/>
+                <w:webHidden/>
+              </w:rPr>
+              <w:t>17</w:t>
             </w:r>
             <w:r>
               <w:rPr>
@@ -5433,13 +5521,13 @@
               <w:lang w:val="es-MX" w:eastAsia="es-MX" w:bidi="ar-SA"/>
             </w:rPr>
           </w:pPr>
-          <w:hyperlink w:anchor="_Toc128605417" w:history="1">
+          <w:hyperlink w:anchor="_Toc129716976" w:history="1">
             <w:r>
               <w:rPr>
                 <w:rStyle w:val="Hipervnculo"/>
                 <w:noProof/>
               </w:rPr>
-              <w:t>3.6.</w:t>
+              <w:t>4.1.</w:t>
             </w:r>
             <w:r>
               <w:rPr>
@@ -5455,7 +5543,7 @@
                 <w:rStyle w:val="Hipervnculo"/>
                 <w:noProof/>
               </w:rPr>
-              <w:t>Subtitulo</w:t>
+              <w:t>Resultados del análisis con los indicadores propuestos</w:t>
             </w:r>
             <w:r>
               <w:rPr>
@@ -5476,7 +5564,7 @@
                 <w:noProof/>
                 <w:webHidden/>
               </w:rPr>
-              <w:instrText xml:space="preserve"> PAGEREF _Toc128605417 \h </w:instrText>
+              <w:instrText xml:space="preserve"> PAGEREF _Toc129716976 \h </w:instrText>
             </w:r>
             <w:r>
               <w:rPr>
@@ -5496,7 +5584,7 @@
                 <w:noProof/>
                 <w:webHidden/>
               </w:rPr>
-              <w:t>13</w:t>
+              <w:t>22</w:t>
             </w:r>
             <w:r>
               <w:rPr>
@@ -5521,13 +5609,13 @@
               <w:lang w:val="es-MX" w:eastAsia="es-MX" w:bidi="ar-SA"/>
             </w:rPr>
           </w:pPr>
-          <w:hyperlink w:anchor="_Toc128605418" w:history="1">
+          <w:hyperlink w:anchor="_Toc129716977" w:history="1">
             <w:r>
               <w:rPr>
                 <w:rStyle w:val="Hipervnculo"/>
                 <w:noProof/>
               </w:rPr>
-              <w:t>3.7.</w:t>
+              <w:t>4.2.</w:t>
             </w:r>
             <w:r>
               <w:rPr>
@@ -5543,7 +5631,7 @@
                 <w:rStyle w:val="Hipervnculo"/>
                 <w:noProof/>
               </w:rPr>
-              <w:t>Subtítulo, ejemplo: Recopilación de datos de…….</w:t>
+              <w:t>Discusión de resultados</w:t>
             </w:r>
             <w:r>
               <w:rPr>
@@ -5564,7 +5652,7 @@
                 <w:noProof/>
                 <w:webHidden/>
               </w:rPr>
-              <w:instrText xml:space="preserve"> PAGEREF _Toc128605418 \h </w:instrText>
+              <w:instrText xml:space="preserve"> PAGEREF _Toc129716977 \h </w:instrText>
             </w:r>
             <w:r>
               <w:rPr>
@@ -5584,183 +5672,7 @@
                 <w:noProof/>
                 <w:webHidden/>
               </w:rPr>
-              <w:t>13</w:t>
-            </w:r>
-            <w:r>
-              <w:rPr>
-                <w:noProof/>
-                <w:webHidden/>
-              </w:rPr>
-              <w:fldChar w:fldCharType="end"/>
-            </w:r>
-          </w:hyperlink>
-        </w:p>
-        <w:p>
-          <w:pPr>
-            <w:pStyle w:val="TDC2"/>
-            <w:tabs>
-              <w:tab w:val="left" w:pos="880"/>
-              <w:tab w:val="right" w:pos="9206"/>
-            </w:tabs>
-            <w:rPr>
-              <w:rFonts w:asciiTheme="minorHAnsi" w:eastAsiaTheme="minorEastAsia" w:hAnsiTheme="minorHAnsi" w:cstheme="minorBidi"/>
-              <w:noProof/>
-              <w:szCs w:val="22"/>
-              <w:lang w:val="es-MX" w:eastAsia="es-MX" w:bidi="ar-SA"/>
-            </w:rPr>
-          </w:pPr>
-          <w:hyperlink w:anchor="_Toc128605419" w:history="1">
-            <w:r>
-              <w:rPr>
-                <w:rStyle w:val="Hipervnculo"/>
-                <w:noProof/>
-              </w:rPr>
-              <w:t>3.8.</w:t>
-            </w:r>
-            <w:r>
-              <w:rPr>
-                <w:rFonts w:asciiTheme="minorHAnsi" w:eastAsiaTheme="minorEastAsia" w:hAnsiTheme="minorHAnsi" w:cstheme="minorBidi"/>
-                <w:noProof/>
-                <w:szCs w:val="22"/>
-                <w:lang w:val="es-MX" w:eastAsia="es-MX" w:bidi="ar-SA"/>
-              </w:rPr>
-              <w:tab/>
-            </w:r>
-            <w:r>
-              <w:rPr>
-                <w:rStyle w:val="Hipervnculo"/>
-                <w:noProof/>
-              </w:rPr>
-              <w:t>Subtítulo…….</w:t>
-            </w:r>
-            <w:r>
-              <w:rPr>
-                <w:noProof/>
-                <w:webHidden/>
-              </w:rPr>
-              <w:tab/>
-            </w:r>
-            <w:r>
-              <w:rPr>
-                <w:noProof/>
-                <w:webHidden/>
-              </w:rPr>
-              <w:fldChar w:fldCharType="begin"/>
-            </w:r>
-            <w:r>
-              <w:rPr>
-                <w:noProof/>
-                <w:webHidden/>
-              </w:rPr>
-              <w:instrText xml:space="preserve"> PAGEREF _Toc128605419 \h </w:instrText>
-            </w:r>
-            <w:r>
-              <w:rPr>
-                <w:noProof/>
-                <w:webHidden/>
-              </w:rPr>
-            </w:r>
-            <w:r>
-              <w:rPr>
-                <w:noProof/>
-                <w:webHidden/>
-              </w:rPr>
-              <w:fldChar w:fldCharType="separate"/>
-            </w:r>
-            <w:r>
-              <w:rPr>
-                <w:noProof/>
-                <w:webHidden/>
-              </w:rPr>
-              <w:t>14</w:t>
-            </w:r>
-            <w:r>
-              <w:rPr>
-                <w:noProof/>
-                <w:webHidden/>
-              </w:rPr>
-              <w:fldChar w:fldCharType="end"/>
-            </w:r>
-          </w:hyperlink>
-        </w:p>
-        <w:p>
-          <w:pPr>
-            <w:pStyle w:val="TDC2"/>
-            <w:tabs>
-              <w:tab w:val="left" w:pos="880"/>
-              <w:tab w:val="right" w:pos="9206"/>
-            </w:tabs>
-            <w:rPr>
-              <w:rFonts w:asciiTheme="minorHAnsi" w:eastAsiaTheme="minorEastAsia" w:hAnsiTheme="minorHAnsi" w:cstheme="minorBidi"/>
-              <w:noProof/>
-              <w:szCs w:val="22"/>
-              <w:lang w:val="es-MX" w:eastAsia="es-MX" w:bidi="ar-SA"/>
-            </w:rPr>
-          </w:pPr>
-          <w:hyperlink w:anchor="_Toc128605420" w:history="1">
-            <w:r>
-              <w:rPr>
-                <w:rStyle w:val="Hipervnculo"/>
-                <w:noProof/>
-              </w:rPr>
-              <w:t>3.9.</w:t>
-            </w:r>
-            <w:r>
-              <w:rPr>
-                <w:rFonts w:asciiTheme="minorHAnsi" w:eastAsiaTheme="minorEastAsia" w:hAnsiTheme="minorHAnsi" w:cstheme="minorBidi"/>
-                <w:noProof/>
-                <w:szCs w:val="22"/>
-                <w:lang w:val="es-MX" w:eastAsia="es-MX" w:bidi="ar-SA"/>
-              </w:rPr>
-              <w:tab/>
-            </w:r>
-            <w:r>
-              <w:rPr>
-                <w:rStyle w:val="Hipervnculo"/>
-                <w:noProof/>
-              </w:rPr>
-              <w:t>Subtítulo/ Diseño/ Modelacion</w:t>
-            </w:r>
-            <w:r>
-              <w:rPr>
-                <w:noProof/>
-                <w:webHidden/>
-              </w:rPr>
-              <w:tab/>
-            </w:r>
-            <w:r>
-              <w:rPr>
-                <w:noProof/>
-                <w:webHidden/>
-              </w:rPr>
-              <w:fldChar w:fldCharType="begin"/>
-            </w:r>
-            <w:r>
-              <w:rPr>
-                <w:noProof/>
-                <w:webHidden/>
-              </w:rPr>
-              <w:instrText xml:space="preserve"> PAGEREF _Toc128605420 \h </w:instrText>
-            </w:r>
-            <w:r>
-              <w:rPr>
-                <w:noProof/>
-                <w:webHidden/>
-              </w:rPr>
-            </w:r>
-            <w:r>
-              <w:rPr>
-                <w:noProof/>
-                <w:webHidden/>
-              </w:rPr>
-              <w:fldChar w:fldCharType="separate"/>
-            </w:r>
-            <w:r>
-              <w:rPr>
-                <w:noProof/>
-                <w:webHidden/>
-              </w:rPr>
-              <w:t>14</w:t>
+              <w:t>24</w:t>
             </w:r>
             <w:r>
               <w:rPr>
@@ -5785,13 +5697,13 @@
               <w:lang w:val="es-MX" w:eastAsia="es-MX" w:bidi="ar-SA"/>
             </w:rPr>
           </w:pPr>
-          <w:hyperlink w:anchor="_Toc128605421" w:history="1">
+          <w:hyperlink w:anchor="_Toc129716978" w:history="1">
             <w:r>
               <w:rPr>
                 <w:rStyle w:val="Hipervnculo"/>
                 <w:noProof/>
               </w:rPr>
-              <w:t>4.</w:t>
+              <w:t>5.</w:t>
             </w:r>
             <w:r>
               <w:rPr>
@@ -5807,7 +5719,7 @@
                 <w:rStyle w:val="Hipervnculo"/>
                 <w:noProof/>
               </w:rPr>
-              <w:t>Resultados y Discusión</w:t>
+              <w:t>Conclusiones</w:t>
             </w:r>
             <w:r>
               <w:rPr>
@@ -5828,7 +5740,7 @@
                 <w:noProof/>
                 <w:webHidden/>
               </w:rPr>
-              <w:instrText xml:space="preserve"> PAGEREF _Toc128605421 \h </w:instrText>
+              <w:instrText xml:space="preserve"> PAGEREF _Toc129716978 \h </w:instrText>
             </w:r>
             <w:r>
               <w:rPr>
@@ -5848,183 +5760,7 @@
                 <w:noProof/>
                 <w:webHidden/>
               </w:rPr>
-              <w:t>16</w:t>
-            </w:r>
-            <w:r>
-              <w:rPr>
-                <w:noProof/>
-                <w:webHidden/>
-              </w:rPr>
-              <w:fldChar w:fldCharType="end"/>
-            </w:r>
-          </w:hyperlink>
-        </w:p>
-        <w:p>
-          <w:pPr>
-            <w:pStyle w:val="TDC2"/>
-            <w:tabs>
-              <w:tab w:val="left" w:pos="880"/>
-              <w:tab w:val="right" w:pos="9206"/>
-            </w:tabs>
-            <w:rPr>
-              <w:rFonts w:asciiTheme="minorHAnsi" w:eastAsiaTheme="minorEastAsia" w:hAnsiTheme="minorHAnsi" w:cstheme="minorBidi"/>
-              <w:noProof/>
-              <w:szCs w:val="22"/>
-              <w:lang w:val="es-MX" w:eastAsia="es-MX" w:bidi="ar-SA"/>
-            </w:rPr>
-          </w:pPr>
-          <w:hyperlink w:anchor="_Toc128605422" w:history="1">
-            <w:r>
-              <w:rPr>
-                <w:rStyle w:val="Hipervnculo"/>
-                <w:noProof/>
-              </w:rPr>
-              <w:t>7.1.</w:t>
-            </w:r>
-            <w:r>
-              <w:rPr>
-                <w:rFonts w:asciiTheme="minorHAnsi" w:eastAsiaTheme="minorEastAsia" w:hAnsiTheme="minorHAnsi" w:cstheme="minorBidi"/>
-                <w:noProof/>
-                <w:szCs w:val="22"/>
-                <w:lang w:val="es-MX" w:eastAsia="es-MX" w:bidi="ar-SA"/>
-              </w:rPr>
-              <w:tab/>
-            </w:r>
-            <w:r>
-              <w:rPr>
-                <w:rStyle w:val="Hipervnculo"/>
-                <w:noProof/>
-              </w:rPr>
-              <w:t>Resultados de …….</w:t>
-            </w:r>
-            <w:r>
-              <w:rPr>
-                <w:noProof/>
-                <w:webHidden/>
-              </w:rPr>
-              <w:tab/>
-            </w:r>
-            <w:r>
-              <w:rPr>
-                <w:noProof/>
-                <w:webHidden/>
-              </w:rPr>
-              <w:fldChar w:fldCharType="begin"/>
-            </w:r>
-            <w:r>
-              <w:rPr>
-                <w:noProof/>
-                <w:webHidden/>
-              </w:rPr>
-              <w:instrText xml:space="preserve"> PAGEREF _Toc128605422 \h </w:instrText>
-            </w:r>
-            <w:r>
-              <w:rPr>
-                <w:noProof/>
-                <w:webHidden/>
-              </w:rPr>
-            </w:r>
-            <w:r>
-              <w:rPr>
-                <w:noProof/>
-                <w:webHidden/>
-              </w:rPr>
-              <w:fldChar w:fldCharType="separate"/>
-            </w:r>
-            <w:r>
-              <w:rPr>
-                <w:noProof/>
-                <w:webHidden/>
-              </w:rPr>
-              <w:t>22</w:t>
-            </w:r>
-            <w:r>
-              <w:rPr>
-                <w:noProof/>
-                <w:webHidden/>
-              </w:rPr>
-              <w:fldChar w:fldCharType="end"/>
-            </w:r>
-          </w:hyperlink>
-        </w:p>
-        <w:p>
-          <w:pPr>
-            <w:pStyle w:val="TDC2"/>
-            <w:tabs>
-              <w:tab w:val="left" w:pos="880"/>
-              <w:tab w:val="right" w:pos="9206"/>
-            </w:tabs>
-            <w:rPr>
-              <w:rFonts w:asciiTheme="minorHAnsi" w:eastAsiaTheme="minorEastAsia" w:hAnsiTheme="minorHAnsi" w:cstheme="minorBidi"/>
-              <w:noProof/>
-              <w:szCs w:val="22"/>
-              <w:lang w:val="es-MX" w:eastAsia="es-MX" w:bidi="ar-SA"/>
-            </w:rPr>
-          </w:pPr>
-          <w:hyperlink w:anchor="_Toc128605423" w:history="1">
-            <w:r>
-              <w:rPr>
-                <w:rStyle w:val="Hipervnculo"/>
-                <w:noProof/>
-              </w:rPr>
-              <w:t>7.2.</w:t>
-            </w:r>
-            <w:r>
-              <w:rPr>
-                <w:rFonts w:asciiTheme="minorHAnsi" w:eastAsiaTheme="minorEastAsia" w:hAnsiTheme="minorHAnsi" w:cstheme="minorBidi"/>
-                <w:noProof/>
-                <w:szCs w:val="22"/>
-                <w:lang w:val="es-MX" w:eastAsia="es-MX" w:bidi="ar-SA"/>
-              </w:rPr>
-              <w:tab/>
-            </w:r>
-            <w:r>
-              <w:rPr>
-                <w:rStyle w:val="Hipervnculo"/>
-                <w:noProof/>
-              </w:rPr>
-              <w:t>Discusión de resultados</w:t>
-            </w:r>
-            <w:r>
-              <w:rPr>
-                <w:noProof/>
-                <w:webHidden/>
-              </w:rPr>
-              <w:tab/>
-            </w:r>
-            <w:r>
-              <w:rPr>
-                <w:noProof/>
-                <w:webHidden/>
-              </w:rPr>
-              <w:fldChar w:fldCharType="begin"/>
-            </w:r>
-            <w:r>
-              <w:rPr>
-                <w:noProof/>
-                <w:webHidden/>
-              </w:rPr>
-              <w:instrText xml:space="preserve"> PAGEREF _Toc128605423 \h </w:instrText>
-            </w:r>
-            <w:r>
-              <w:rPr>
-                <w:noProof/>
-                <w:webHidden/>
-              </w:rPr>
-            </w:r>
-            <w:r>
-              <w:rPr>
-                <w:noProof/>
-                <w:webHidden/>
-              </w:rPr>
-              <w:fldChar w:fldCharType="separate"/>
-            </w:r>
-            <w:r>
-              <w:rPr>
-                <w:noProof/>
-                <w:webHidden/>
-              </w:rPr>
-              <w:t>22</w:t>
+              <w:t>25</w:t>
             </w:r>
             <w:r>
               <w:rPr>
@@ -6049,13 +5785,13 @@
               <w:lang w:val="es-MX" w:eastAsia="es-MX" w:bidi="ar-SA"/>
             </w:rPr>
           </w:pPr>
-          <w:hyperlink w:anchor="_Toc128605424" w:history="1">
+          <w:hyperlink w:anchor="_Toc129716979" w:history="1">
             <w:r>
               <w:rPr>
                 <w:rStyle w:val="Hipervnculo"/>
                 <w:noProof/>
               </w:rPr>
-              <w:t>8.</w:t>
+              <w:t>6.</w:t>
             </w:r>
             <w:r>
               <w:rPr>
@@ -6071,7 +5807,7 @@
                 <w:rStyle w:val="Hipervnculo"/>
                 <w:noProof/>
               </w:rPr>
-              <w:t>Conclusiones</w:t>
+              <w:t>Recomendaciones</w:t>
             </w:r>
             <w:r>
               <w:rPr>
@@ -6092,7 +5828,7 @@
                 <w:noProof/>
                 <w:webHidden/>
               </w:rPr>
-              <w:instrText xml:space="preserve"> PAGEREF _Toc128605424 \h </w:instrText>
+              <w:instrText xml:space="preserve"> PAGEREF _Toc129716979 \h </w:instrText>
             </w:r>
             <w:r>
               <w:rPr>
@@ -6112,95 +5848,7 @@
                 <w:noProof/>
                 <w:webHidden/>
               </w:rPr>
-              <w:t>24</w:t>
-            </w:r>
-            <w:r>
-              <w:rPr>
-                <w:noProof/>
-                <w:webHidden/>
-              </w:rPr>
-              <w:fldChar w:fldCharType="end"/>
-            </w:r>
-          </w:hyperlink>
-        </w:p>
-        <w:p>
-          <w:pPr>
-            <w:pStyle w:val="TDC1"/>
-            <w:tabs>
-              <w:tab w:val="left" w:pos="440"/>
-              <w:tab w:val="right" w:pos="9206"/>
-            </w:tabs>
-            <w:rPr>
-              <w:rFonts w:asciiTheme="minorHAnsi" w:eastAsiaTheme="minorEastAsia" w:hAnsiTheme="minorHAnsi" w:cstheme="minorBidi"/>
-              <w:noProof/>
-              <w:szCs w:val="22"/>
-              <w:lang w:val="es-MX" w:eastAsia="es-MX" w:bidi="ar-SA"/>
-            </w:rPr>
-          </w:pPr>
-          <w:hyperlink w:anchor="_Toc128605425" w:history="1">
-            <w:r>
-              <w:rPr>
-                <w:rStyle w:val="Hipervnculo"/>
-                <w:noProof/>
-              </w:rPr>
-              <w:t>9.</w:t>
-            </w:r>
-            <w:r>
-              <w:rPr>
-                <w:rFonts w:asciiTheme="minorHAnsi" w:eastAsiaTheme="minorEastAsia" w:hAnsiTheme="minorHAnsi" w:cstheme="minorBidi"/>
-                <w:noProof/>
-                <w:szCs w:val="22"/>
-                <w:lang w:val="es-MX" w:eastAsia="es-MX" w:bidi="ar-SA"/>
-              </w:rPr>
-              <w:tab/>
-            </w:r>
-            <w:r>
-              <w:rPr>
-                <w:rStyle w:val="Hipervnculo"/>
-                <w:noProof/>
-              </w:rPr>
-              <w:t>Recomendaciones</w:t>
-            </w:r>
-            <w:r>
-              <w:rPr>
-                <w:noProof/>
-                <w:webHidden/>
-              </w:rPr>
-              <w:tab/>
-            </w:r>
-            <w:r>
-              <w:rPr>
-                <w:noProof/>
-                <w:webHidden/>
-              </w:rPr>
-              <w:fldChar w:fldCharType="begin"/>
-            </w:r>
-            <w:r>
-              <w:rPr>
-                <w:noProof/>
-                <w:webHidden/>
-              </w:rPr>
-              <w:instrText xml:space="preserve"> PAGEREF _Toc128605425 \h </w:instrText>
-            </w:r>
-            <w:r>
-              <w:rPr>
-                <w:noProof/>
-                <w:webHidden/>
-              </w:rPr>
-            </w:r>
-            <w:r>
-              <w:rPr>
-                <w:noProof/>
-                <w:webHidden/>
-              </w:rPr>
-              <w:fldChar w:fldCharType="separate"/>
-            </w:r>
-            <w:r>
-              <w:rPr>
-                <w:noProof/>
-                <w:webHidden/>
-              </w:rPr>
-              <w:t>25</w:t>
+              <w:t>26</w:t>
             </w:r>
             <w:r>
               <w:rPr>
@@ -6224,7 +5872,7 @@
               <w:lang w:val="es-MX" w:eastAsia="es-MX" w:bidi="ar-SA"/>
             </w:rPr>
           </w:pPr>
-          <w:hyperlink w:anchor="_Toc128605426" w:history="1">
+          <w:hyperlink w:anchor="_Toc129716980" w:history="1">
             <w:r>
               <w:rPr>
                 <w:rStyle w:val="Hipervnculo"/>
@@ -6251,7 +5899,7 @@
                 <w:noProof/>
                 <w:webHidden/>
               </w:rPr>
-              <w:instrText xml:space="preserve"> PAGEREF _Toc128605426 \h </w:instrText>
+              <w:instrText xml:space="preserve"> PAGEREF _Toc129716980 \h </w:instrText>
             </w:r>
             <w:r>
               <w:rPr>
@@ -6271,7 +5919,7 @@
                 <w:noProof/>
                 <w:webHidden/>
               </w:rPr>
-              <w:t>26</w:t>
+              <w:t>27</w:t>
             </w:r>
             <w:r>
               <w:rPr>
@@ -6295,7 +5943,7 @@
               <w:lang w:val="es-MX" w:eastAsia="es-MX" w:bidi="ar-SA"/>
             </w:rPr>
           </w:pPr>
-          <w:hyperlink w:anchor="_Toc128605427" w:history="1">
+          <w:hyperlink w:anchor="_Toc129716981" w:history="1">
             <w:r>
               <w:rPr>
                 <w:rStyle w:val="Hipervnculo"/>
@@ -6322,7 +5970,7 @@
                 <w:noProof/>
                 <w:webHidden/>
               </w:rPr>
-              <w:instrText xml:space="preserve"> PAGEREF _Toc128605427 \h </w:instrText>
+              <w:instrText xml:space="preserve"> PAGEREF _Toc129716981 \h </w:instrText>
             </w:r>
             <w:r>
               <w:rPr>
@@ -6342,7 +5990,7 @@
                 <w:noProof/>
                 <w:webHidden/>
               </w:rPr>
-              <w:t>28</w:t>
+              <w:t>29</w:t>
             </w:r>
             <w:r>
               <w:rPr>
@@ -6367,7 +6015,7 @@
               <w:lang w:val="es-MX" w:eastAsia="es-MX" w:bidi="ar-SA"/>
             </w:rPr>
           </w:pPr>
-          <w:hyperlink w:anchor="_Toc128605428" w:history="1">
+          <w:hyperlink w:anchor="_Toc129716982" w:history="1">
             <w:r>
               <w:rPr>
                 <w:rStyle w:val="Hipervnculo"/>
@@ -6410,7 +6058,7 @@
                 <w:noProof/>
                 <w:webHidden/>
               </w:rPr>
-              <w:instrText xml:space="preserve"> PAGEREF _Toc128605428 \h </w:instrText>
+              <w:instrText xml:space="preserve"> PAGEREF _Toc129716982 \h </w:instrText>
             </w:r>
             <w:r>
               <w:rPr>
@@ -6430,7 +6078,7 @@
                 <w:noProof/>
                 <w:webHidden/>
               </w:rPr>
-              <w:t>28</w:t>
+              <w:t>29</w:t>
             </w:r>
             <w:r>
               <w:rPr>
@@ -6525,7 +6173,7 @@
       <w:r>
         <w:fldChar w:fldCharType="separate"/>
       </w:r>
-      <w:hyperlink w:anchor="_Toc128605559" w:history="1">
+      <w:hyperlink w:anchor="_Toc129716983" w:history="1">
         <w:r>
           <w:rPr>
             <w:rStyle w:val="Hipervnculo"/>
@@ -6552,7 +6200,7 @@
             <w:noProof/>
             <w:webHidden/>
           </w:rPr>
-          <w:instrText xml:space="preserve"> PAGEREF _Toc128605559 \h </w:instrText>
+          <w:instrText xml:space="preserve"> PAGEREF _Toc129716983 \h </w:instrText>
         </w:r>
         <w:r>
           <w:rPr>
@@ -6599,7 +6247,7 @@
           <w:lang w:val="es-MX" w:eastAsia="es-MX" w:bidi="ar-SA"/>
         </w:rPr>
       </w:pPr>
-      <w:hyperlink w:anchor="_Toc128605560" w:history="1">
+      <w:hyperlink w:anchor="_Toc129716984" w:history="1">
         <w:r>
           <w:rPr>
             <w:rStyle w:val="Hipervnculo"/>
@@ -6626,7 +6274,7 @@
             <w:noProof/>
             <w:webHidden/>
           </w:rPr>
-          <w:instrText xml:space="preserve"> PAGEREF _Toc128605560 \h </w:instrText>
+          <w:instrText xml:space="preserve"> PAGEREF _Toc129716984 \h </w:instrText>
         </w:r>
         <w:r>
           <w:rPr>
@@ -6647,6 +6295,80 @@
             <w:webHidden/>
           </w:rPr>
           <w:t>10</w:t>
+        </w:r>
+        <w:r>
+          <w:rPr>
+            <w:noProof/>
+            <w:webHidden/>
+          </w:rPr>
+          <w:fldChar w:fldCharType="end"/>
+        </w:r>
+      </w:hyperlink>
+    </w:p>
+    <w:p>
+      <w:pPr>
+        <w:pStyle w:val="Tabladeilustraciones"/>
+        <w:tabs>
+          <w:tab w:val="right" w:pos="9206"/>
+        </w:tabs>
+        <w:rPr>
+          <w:rFonts w:eastAsiaTheme="minorEastAsia" w:cstheme="minorBidi"/>
+          <w:i w:val="0"/>
+          <w:iCs w:val="0"/>
+          <w:noProof/>
+          <w:sz w:val="22"/>
+          <w:szCs w:val="22"/>
+          <w:lang w:val="es-MX" w:eastAsia="es-MX" w:bidi="ar-SA"/>
+        </w:rPr>
+      </w:pPr>
+      <w:hyperlink w:anchor="_Toc129716985" w:history="1">
+        <w:r>
+          <w:rPr>
+            <w:rStyle w:val="Hipervnculo"/>
+            <w:noProof/>
+          </w:rPr>
+          <w:t>Figura 3: Tabla de puntaje de factores</w:t>
+        </w:r>
+        <w:r>
+          <w:rPr>
+            <w:noProof/>
+            <w:webHidden/>
+          </w:rPr>
+          <w:tab/>
+        </w:r>
+        <w:r>
+          <w:rPr>
+            <w:noProof/>
+            <w:webHidden/>
+          </w:rPr>
+          <w:fldChar w:fldCharType="begin"/>
+        </w:r>
+        <w:r>
+          <w:rPr>
+            <w:noProof/>
+            <w:webHidden/>
+          </w:rPr>
+          <w:instrText xml:space="preserve"> PAGEREF _Toc129716985 \h </w:instrText>
+        </w:r>
+        <w:r>
+          <w:rPr>
+            <w:noProof/>
+            <w:webHidden/>
+          </w:rPr>
+        </w:r>
+        <w:r>
+          <w:rPr>
+            <w:noProof/>
+            <w:webHidden/>
+          </w:rPr>
+          <w:fldChar w:fldCharType="separate"/>
+        </w:r>
+        <w:r>
+          <w:rPr>
+            <w:noProof/>
+            <w:webHidden/>
+          </w:rPr>
+          <w:t>23</w:t>
         </w:r>
         <w:r>
           <w:rPr>
@@ -7047,7 +6769,7 @@
         </w:numPr>
       </w:pPr>
       <w:bookmarkStart w:id="2" w:name="_Toc128605003"/>
-      <w:bookmarkStart w:id="3" w:name="_Toc128605382"/>
+      <w:bookmarkStart w:id="3" w:name="_Toc129716940"/>
       <w:r>
         <w:lastRenderedPageBreak/>
         <w:t>Introducción</w:t>
@@ -7156,7 +6878,7 @@
         <w:ind w:left="709"/>
       </w:pPr>
       <w:bookmarkStart w:id="4" w:name="_Toc128605004"/>
-      <w:bookmarkStart w:id="5" w:name="_Toc128605383"/>
+      <w:bookmarkStart w:id="5" w:name="_Toc129716941"/>
       <w:r>
         <w:t>Antecedentes</w:t>
       </w:r>
@@ -7303,7 +7025,7 @@
         <w:ind w:left="709"/>
       </w:pPr>
       <w:bookmarkStart w:id="6" w:name="_Toc128605005"/>
-      <w:bookmarkStart w:id="7" w:name="_Toc128605384"/>
+      <w:bookmarkStart w:id="7" w:name="_Toc129716942"/>
       <w:r>
         <w:t>Justificación</w:t>
       </w:r>
@@ -7429,7 +7151,7 @@
         <w:ind w:left="709"/>
       </w:pPr>
       <w:bookmarkStart w:id="8" w:name="_Toc128605006"/>
-      <w:bookmarkStart w:id="9" w:name="_Toc128605385"/>
+      <w:bookmarkStart w:id="9" w:name="_Toc129716943"/>
       <w:r>
         <w:lastRenderedPageBreak/>
         <w:t>Planteamiento del problema</w:t>
@@ -7537,7 +7259,7 @@
         <w:ind w:left="709"/>
       </w:pPr>
       <w:bookmarkStart w:id="10" w:name="_Toc128605007"/>
-      <w:bookmarkStart w:id="11" w:name="_Toc128605386"/>
+      <w:bookmarkStart w:id="11" w:name="_Toc129716944"/>
       <w:r>
         <w:t>Objetivo general</w:t>
       </w:r>
@@ -7578,7 +7300,7 @@
         </w:rPr>
       </w:pPr>
       <w:bookmarkStart w:id="12" w:name="_Toc128605008"/>
-      <w:bookmarkStart w:id="13" w:name="_Toc128605387"/>
+      <w:bookmarkStart w:id="13" w:name="_Toc129716945"/>
       <w:r>
         <w:rPr>
           <w:sz w:val="24"/>
@@ -7823,7 +7545,7 @@
         </w:numPr>
       </w:pPr>
       <w:bookmarkStart w:id="14" w:name="_Toc128605009"/>
-      <w:bookmarkStart w:id="15" w:name="_Toc128605388"/>
+      <w:bookmarkStart w:id="15" w:name="_Toc129716946"/>
       <w:r>
         <w:lastRenderedPageBreak/>
         <w:t>Marco teórico</w:t>
@@ -7841,7 +7563,7 @@
         <w:ind w:left="709"/>
       </w:pPr>
       <w:bookmarkStart w:id="16" w:name="_Toc128605010"/>
-      <w:bookmarkStart w:id="17" w:name="_Toc128605389"/>
+      <w:bookmarkStart w:id="17" w:name="_Toc129716947"/>
       <w:r>
         <w:t>Ingeniería de Software</w:t>
       </w:r>
@@ -8219,7 +7941,7 @@
         <w:ind w:left="709"/>
       </w:pPr>
       <w:bookmarkStart w:id="18" w:name="_Toc128605011"/>
-      <w:bookmarkStart w:id="19" w:name="_Toc128605390"/>
+      <w:bookmarkStart w:id="19" w:name="_Toc129716948"/>
       <w:r>
         <w:t>TICs</w:t>
       </w:r>
@@ -8271,7 +7993,7 @@
         </w:rPr>
       </w:pPr>
       <w:bookmarkStart w:id="20" w:name="_Toc128605012"/>
-      <w:bookmarkStart w:id="21" w:name="_Toc128605391"/>
+      <w:bookmarkStart w:id="21" w:name="_Toc129716949"/>
       <w:r>
         <w:rPr>
           <w:sz w:val="24"/>
@@ -8310,7 +8032,7 @@
         </w:rPr>
       </w:pPr>
       <w:bookmarkStart w:id="22" w:name="_Toc128605013"/>
-      <w:bookmarkStart w:id="23" w:name="_Toc128605392"/>
+      <w:bookmarkStart w:id="23" w:name="_Toc129716950"/>
       <w:r>
         <w:rPr>
           <w:sz w:val="24"/>
@@ -8354,7 +8076,7 @@
         </w:rPr>
       </w:pPr>
       <w:bookmarkStart w:id="24" w:name="_Toc128605014"/>
-      <w:bookmarkStart w:id="25" w:name="_Toc128605393"/>
+      <w:bookmarkStart w:id="25" w:name="_Toc129716951"/>
       <w:r>
         <w:rPr>
           <w:sz w:val="24"/>
@@ -8409,7 +8131,7 @@
         <w:ind w:left="709"/>
       </w:pPr>
       <w:bookmarkStart w:id="26" w:name="_Toc128605015"/>
-      <w:bookmarkStart w:id="27" w:name="_Toc128605394"/>
+      <w:bookmarkStart w:id="27" w:name="_Toc129716952"/>
       <w:r>
         <w:t>Tecnologías</w:t>
       </w:r>
@@ -8426,7 +8148,7 @@
         </w:rPr>
       </w:pPr>
       <w:bookmarkStart w:id="28" w:name="_Toc128605016"/>
-      <w:bookmarkStart w:id="29" w:name="_Toc128605395"/>
+      <w:bookmarkStart w:id="29" w:name="_Toc129716953"/>
       <w:r>
         <w:rPr>
           <w:sz w:val="24"/>
@@ -8561,7 +8283,7 @@
         </w:rPr>
       </w:pPr>
       <w:bookmarkStart w:id="30" w:name="_Toc128605017"/>
-      <w:bookmarkStart w:id="31" w:name="_Toc128605396"/>
+      <w:bookmarkStart w:id="31" w:name="_Toc129716954"/>
       <w:r>
         <w:rPr>
           <w:sz w:val="24"/>
@@ -8665,7 +8387,7 @@
         </w:rPr>
       </w:pPr>
       <w:bookmarkStart w:id="32" w:name="_Toc128605018"/>
-      <w:bookmarkStart w:id="33" w:name="_Toc128605397"/>
+      <w:bookmarkStart w:id="33" w:name="_Toc129716955"/>
       <w:r>
         <w:rPr>
           <w:sz w:val="24"/>
@@ -8855,7 +8577,7 @@
         </w:rPr>
       </w:pPr>
       <w:bookmarkStart w:id="34" w:name="_Toc128605019"/>
-      <w:bookmarkStart w:id="35" w:name="_Toc128605398"/>
+      <w:bookmarkStart w:id="35" w:name="_Toc129716956"/>
       <w:r>
         <w:rPr>
           <w:sz w:val="24"/>
@@ -8948,7 +8670,7 @@
         </w:rPr>
       </w:pPr>
       <w:bookmarkStart w:id="36" w:name="_Toc128605020"/>
-      <w:bookmarkStart w:id="37" w:name="_Toc128605399"/>
+      <w:bookmarkStart w:id="37" w:name="_Toc129716957"/>
       <w:r>
         <w:t>2.3.5. Tableau Prep</w:t>
       </w:r>
@@ -9126,7 +8848,7 @@
         <w:ind w:left="709"/>
       </w:pPr>
       <w:bookmarkStart w:id="38" w:name="_Toc128605021"/>
-      <w:bookmarkStart w:id="39" w:name="_Toc128605400"/>
+      <w:bookmarkStart w:id="39" w:name="_Toc129716958"/>
       <w:r>
         <w:t>Sistema educativo</w:t>
       </w:r>
@@ -9290,7 +9012,7 @@
         </w:numPr>
       </w:pPr>
       <w:bookmarkStart w:id="40" w:name="_Toc128605022"/>
-      <w:bookmarkStart w:id="41" w:name="_Toc128605401"/>
+      <w:bookmarkStart w:id="41" w:name="_Toc129716959"/>
       <w:r>
         <w:lastRenderedPageBreak/>
         <w:t>Marco metodológico</w:t>
@@ -9308,7 +9030,7 @@
         <w:ind w:left="680"/>
       </w:pPr>
       <w:bookmarkStart w:id="42" w:name="_Toc128605023"/>
-      <w:bookmarkStart w:id="43" w:name="_Toc128605402"/>
+      <w:bookmarkStart w:id="43" w:name="_Toc129716960"/>
       <w:r>
         <w:t>Área de estudio</w:t>
       </w:r>
@@ -9397,31 +9119,18 @@
       <w:bookmarkStart w:id="44" w:name="_Toc128605160"/>
       <w:bookmarkStart w:id="45" w:name="_Toc128605218"/>
       <w:bookmarkStart w:id="46" w:name="_Toc128605360"/>
-      <w:bookmarkStart w:id="47" w:name="_Toc128605559"/>
+      <w:bookmarkStart w:id="47" w:name="_Toc129716983"/>
       <w:r>
         <w:t xml:space="preserve">Figura </w:t>
       </w:r>
-      <w:r>
-        <w:fldChar w:fldCharType="begin"/>
-      </w:r>
-      <w:r>
-        <w:instrText xml:space="preserve"> SEQ Figura \* ARABIC </w:instrText>
-      </w:r>
-      <w:r>
-        <w:fldChar w:fldCharType="separate"/>
-      </w:r>
-      <w:r>
-        <w:rPr>
-          <w:noProof/>
-        </w:rPr>
-        <w:t>1</w:t>
-      </w:r>
-      <w:r>
-        <w:rPr>
-          <w:noProof/>
-        </w:rPr>
-        <w:fldChar w:fldCharType="end"/>
-      </w:r>
+      <w:fldSimple w:instr=" SEQ Figura \* ARABIC ">
+        <w:r>
+          <w:rPr>
+            <w:noProof/>
+          </w:rPr>
+          <w:t>1</w:t>
+        </w:r>
+      </w:fldSimple>
       <w:r>
         <w:t xml:space="preserve">: </w:t>
       </w:r>
@@ -9575,7 +9284,7 @@
         <w:ind w:left="680"/>
       </w:pPr>
       <w:bookmarkStart w:id="57" w:name="_Toc128605024"/>
-      <w:bookmarkStart w:id="58" w:name="_Toc128605403"/>
+      <w:bookmarkStart w:id="58" w:name="_Toc129716961"/>
       <w:r>
         <w:lastRenderedPageBreak/>
         <w:t>Flujograma metodológico</w:t>
@@ -9644,31 +9353,18 @@
         <w:jc w:val="center"/>
       </w:pPr>
       <w:bookmarkStart w:id="59" w:name="_Toc128605361"/>
-      <w:bookmarkStart w:id="60" w:name="_Toc128605560"/>
+      <w:bookmarkStart w:id="60" w:name="_Toc129716984"/>
       <w:r>
         <w:t xml:space="preserve">Figura </w:t>
       </w:r>
-      <w:r>
-        <w:fldChar w:fldCharType="begin"/>
-      </w:r>
-      <w:r>
-        <w:instrText xml:space="preserve"> SEQ Figura \* ARABIC </w:instrText>
-      </w:r>
-      <w:r>
-        <w:fldChar w:fldCharType="separate"/>
-      </w:r>
-      <w:r>
-        <w:rPr>
-          <w:noProof/>
-        </w:rPr>
-        <w:t>2</w:t>
-      </w:r>
-      <w:r>
-        <w:rPr>
-          <w:noProof/>
-        </w:rPr>
-        <w:fldChar w:fldCharType="end"/>
-      </w:r>
+      <w:fldSimple w:instr=" SEQ Figura \* ARABIC ">
+        <w:r>
+          <w:rPr>
+            <w:noProof/>
+          </w:rPr>
+          <w:t>2</w:t>
+        </w:r>
+      </w:fldSimple>
       <w:r>
         <w:t xml:space="preserve">: </w:t>
       </w:r>
@@ -9694,7 +9390,7 @@
       </w:pPr>
       <w:bookmarkStart w:id="61" w:name="_co5lr1nwil9f"/>
       <w:bookmarkStart w:id="62" w:name="_Toc128605025"/>
-      <w:bookmarkStart w:id="63" w:name="_Toc128605404"/>
+      <w:bookmarkStart w:id="63" w:name="_Toc129716962"/>
       <w:bookmarkEnd w:id="61"/>
       <w:r>
         <w:rPr>
@@ -9811,7 +9507,7 @@
         </w:rPr>
       </w:pPr>
       <w:bookmarkStart w:id="64" w:name="_Toc128605026"/>
-      <w:bookmarkStart w:id="65" w:name="_Toc128605405"/>
+      <w:bookmarkStart w:id="65" w:name="_Toc129716963"/>
       <w:r>
         <w:rPr>
           <w:sz w:val="24"/>
@@ -9849,7 +9545,7 @@
         </w:rPr>
       </w:pPr>
       <w:bookmarkStart w:id="66" w:name="_Toc128605027"/>
-      <w:bookmarkStart w:id="67" w:name="_Toc128605406"/>
+      <w:bookmarkStart w:id="67" w:name="_Toc129716964"/>
       <w:r>
         <w:rPr>
           <w:sz w:val="24"/>
@@ -9887,7 +9583,7 @@
         </w:rPr>
       </w:pPr>
       <w:bookmarkStart w:id="68" w:name="_Toc128605028"/>
-      <w:bookmarkStart w:id="69" w:name="_Toc128605407"/>
+      <w:bookmarkStart w:id="69" w:name="_Toc129716965"/>
       <w:r>
         <w:rPr>
           <w:sz w:val="24"/>
@@ -9944,7 +9640,7 @@
         </w:rPr>
       </w:pPr>
       <w:bookmarkStart w:id="70" w:name="_Toc128605029"/>
-      <w:bookmarkStart w:id="71" w:name="_Toc128605408"/>
+      <w:bookmarkStart w:id="71" w:name="_Toc129716966"/>
       <w:r>
         <w:rPr>
           <w:sz w:val="24"/>
@@ -9982,7 +9678,7 @@
         </w:rPr>
       </w:pPr>
       <w:bookmarkStart w:id="72" w:name="_Toc128605030"/>
-      <w:bookmarkStart w:id="73" w:name="_Toc128605409"/>
+      <w:bookmarkStart w:id="73" w:name="_Toc129716967"/>
       <w:r>
         <w:rPr>
           <w:sz w:val="24"/>
@@ -10020,7 +9716,7 @@
         </w:rPr>
       </w:pPr>
       <w:bookmarkStart w:id="74" w:name="_Toc128605031"/>
-      <w:bookmarkStart w:id="75" w:name="_Toc128605410"/>
+      <w:bookmarkStart w:id="75" w:name="_Toc129716968"/>
       <w:r>
         <w:rPr>
           <w:sz w:val="24"/>
@@ -10058,7 +9754,7 @@
         </w:rPr>
       </w:pPr>
       <w:bookmarkStart w:id="76" w:name="_Toc128605032"/>
-      <w:bookmarkStart w:id="77" w:name="_Toc128605411"/>
+      <w:bookmarkStart w:id="77" w:name="_Toc129716969"/>
       <w:r>
         <w:rPr>
           <w:sz w:val="24"/>
@@ -10106,7 +9802,7 @@
         <w:ind w:left="680"/>
       </w:pPr>
       <w:bookmarkStart w:id="78" w:name="_Toc128605033"/>
-      <w:bookmarkStart w:id="79" w:name="_Toc128605412"/>
+      <w:bookmarkStart w:id="79" w:name="_Toc129716970"/>
       <w:r>
         <w:lastRenderedPageBreak/>
         <w:t>Fuentes de información</w:t>
@@ -10128,7 +9824,7 @@
         </w:rPr>
       </w:pPr>
       <w:bookmarkStart w:id="80" w:name="_Toc128605034"/>
-      <w:bookmarkStart w:id="81" w:name="_Toc128605413"/>
+      <w:bookmarkStart w:id="81" w:name="_Toc129716971"/>
       <w:r>
         <w:rPr>
           <w:sz w:val="24"/>
@@ -10397,7 +10093,7 @@
         <w:t xml:space="preserve"> </w:t>
       </w:r>
       <w:bookmarkStart w:id="82" w:name="_Toc128605035"/>
-      <w:bookmarkStart w:id="83" w:name="_Toc128605414"/>
+      <w:bookmarkStart w:id="83" w:name="_Toc129716972"/>
       <w:r>
         <w:rPr>
           <w:sz w:val="24"/>
@@ -10524,11 +10220,13 @@
         <w:ind w:left="680"/>
       </w:pPr>
       <w:bookmarkStart w:id="84" w:name="_Indicadores"/>
+      <w:bookmarkStart w:id="85" w:name="_Toc129716973"/>
       <w:bookmarkEnd w:id="84"/>
       <w:r>
         <w:lastRenderedPageBreak/>
         <w:t>Indicadores</w:t>
       </w:r>
+      <w:bookmarkEnd w:id="85"/>
     </w:p>
     <w:p>
       <w:pPr>
@@ -11022,10 +10720,12 @@
         </w:numPr>
         <w:ind w:left="709" w:hanging="709"/>
       </w:pPr>
+      <w:bookmarkStart w:id="86" w:name="_Toc129716974"/>
       <w:r>
         <w:lastRenderedPageBreak/>
         <w:t>Modelación</w:t>
       </w:r>
+      <w:bookmarkEnd w:id="86"/>
     </w:p>
     <w:p>
       <w:pPr>
@@ -13929,14 +13629,14 @@
         </w:numPr>
         <w:spacing w:before="240" w:after="240" w:line="288" w:lineRule="auto"/>
       </w:pPr>
-      <w:bookmarkStart w:id="85" w:name="_Toc128605042"/>
-      <w:bookmarkStart w:id="86" w:name="_Toc128605421"/>
+      <w:bookmarkStart w:id="87" w:name="_Toc128605042"/>
+      <w:bookmarkStart w:id="88" w:name="_Toc129716975"/>
       <w:r>
         <w:lastRenderedPageBreak/>
         <w:t>Resultados y Discusión</w:t>
       </w:r>
-      <w:bookmarkEnd w:id="85"/>
-      <w:bookmarkEnd w:id="86"/>
+      <w:bookmarkEnd w:id="87"/>
+      <w:bookmarkEnd w:id="88"/>
     </w:p>
     <w:p>
       <w:pPr>
@@ -15223,26 +14923,19 @@
       <w:r>
         <w:t xml:space="preserve">Tabla </w:t>
       </w:r>
-      <w:r>
-        <w:fldChar w:fldCharType="begin"/>
-      </w:r>
-      <w:r>
-        <w:instrText xml:space="preserve"> SEQ Tabla \* ARABIC </w:instrText>
-      </w:r>
-      <w:r>
-        <w:fldChar w:fldCharType="separate"/>
-      </w:r>
+      <w:fldSimple w:instr=" SEQ Tabla \* ARABIC ">
+        <w:r>
+          <w:rPr>
+            <w:noProof/>
+          </w:rPr>
+          <w:t>5</w:t>
+        </w:r>
+      </w:fldSimple>
       <w:r>
         <w:rPr>
           <w:noProof/>
         </w:rPr>
-        <w:t>5</w:t>
-      </w:r>
-      <w:r>
-        <w:rPr>
-          <w:noProof/>
-        </w:rPr>
-        <w:fldChar w:fldCharType="end"/>
+        <w:t>:</w:t>
       </w:r>
       <w:r>
         <w:t>Muestra del dataset: Encuesta Final-Profesores de Inclusión Digital</w:t>
@@ -15912,27 +15605,14 @@
       <w:r>
         <w:t xml:space="preserve">Tabla </w:t>
       </w:r>
-      <w:r>
-        <w:fldChar w:fldCharType="begin"/>
-      </w:r>
-      <w:r>
-        <w:instrText xml:space="preserve"> SEQ Tabla \* ARABIC </w:instrText>
-      </w:r>
-      <w:r>
-        <w:fldChar w:fldCharType="separate"/>
-      </w:r>
-      <w:r>
-        <w:rPr>
-          <w:noProof/>
-        </w:rPr>
-        <w:t>6</w:t>
-      </w:r>
-      <w:r>
-        <w:rPr>
-          <w:noProof/>
-        </w:rPr>
-        <w:fldChar w:fldCharType="end"/>
-      </w:r>
+      <w:fldSimple w:instr=" SEQ Tabla \* ARABIC ">
+        <w:r>
+          <w:rPr>
+            <w:noProof/>
+          </w:rPr>
+          <w:t>6</w:t>
+        </w:r>
+      </w:fldSimple>
       <w:r>
         <w:t xml:space="preserve">: </w:t>
       </w:r>
@@ -16056,7 +15736,7 @@
             <v:path gradientshapeok="t" o:connecttype="rect"/>
           </v:shapetype>
           <v:shape id="_x0000_s2053" type="#_x0000_t202" style="position:absolute;left:0;text-align:left;margin-left:.9pt;margin-top:335.7pt;width:451.4pt;height:.05pt;z-index:251661824;mso-position-horizontal-relative:text;mso-position-vertical-relative:text" stroked="f">
-            <v:textbox style="mso-fit-shape-to-text:t" inset="0,0,0,0">
+            <v:textbox style="mso-next-textbox:#_x0000_s2053;mso-fit-shape-to-text:t" inset="0,0,0,0">
               <w:txbxContent>
                 <w:p>
                   <w:pPr>
@@ -16070,14 +15750,27 @@
                   <w:r>
                     <w:t xml:space="preserve">Tabla </w:t>
                   </w:r>
-                  <w:fldSimple w:instr=" SEQ Tabla \* ARABIC ">
-                    <w:r>
-                      <w:rPr>
-                        <w:noProof/>
-                      </w:rPr>
-                      <w:t>7</w:t>
-                    </w:r>
-                  </w:fldSimple>
+                  <w:r>
+                    <w:fldChar w:fldCharType="begin"/>
+                  </w:r>
+                  <w:r>
+                    <w:instrText xml:space="preserve"> SEQ Tabla \* ARABIC </w:instrText>
+                  </w:r>
+                  <w:r>
+                    <w:fldChar w:fldCharType="separate"/>
+                  </w:r>
+                  <w:r>
+                    <w:rPr>
+                      <w:noProof/>
+                    </w:rPr>
+                    <w:t>7</w:t>
+                  </w:r>
+                  <w:r>
+                    <w:rPr>
+                      <w:noProof/>
+                    </w:rPr>
+                    <w:fldChar w:fldCharType="end"/>
+                  </w:r>
                   <w:r>
                     <w:t>: Muestra del diccionario de datos de "Encuesta Nacional de Opinión sobre TIC"</w:t>
                   </w:r>
@@ -17096,27 +16789,14 @@
       <w:r>
         <w:t xml:space="preserve">Tabla </w:t>
       </w:r>
-      <w:r>
-        <w:fldChar w:fldCharType="begin"/>
-      </w:r>
-      <w:r>
-        <w:instrText xml:space="preserve"> SEQ Tabla \* ARABIC </w:instrText>
-      </w:r>
-      <w:r>
-        <w:fldChar w:fldCharType="separate"/>
-      </w:r>
-      <w:r>
-        <w:rPr>
-          <w:noProof/>
-        </w:rPr>
-        <w:t>9</w:t>
-      </w:r>
-      <w:r>
-        <w:rPr>
-          <w:noProof/>
-        </w:rPr>
-        <w:fldChar w:fldCharType="end"/>
-      </w:r>
+      <w:fldSimple w:instr=" SEQ Tabla \* ARABIC ">
+        <w:r>
+          <w:rPr>
+            <w:noProof/>
+          </w:rPr>
+          <w:t>9</w:t>
+        </w:r>
+      </w:fldSimple>
       <w:r>
         <w:t xml:space="preserve">: </w:t>
       </w:r>
@@ -18508,27 +18188,14 @@
       <w:r>
         <w:t xml:space="preserve">Tabla </w:t>
       </w:r>
-      <w:r>
-        <w:fldChar w:fldCharType="begin"/>
-      </w:r>
-      <w:r>
-        <w:instrText xml:space="preserve"> SEQ Tabla \* ARABIC </w:instrText>
-      </w:r>
-      <w:r>
-        <w:fldChar w:fldCharType="separate"/>
-      </w:r>
-      <w:r>
-        <w:rPr>
-          <w:noProof/>
-        </w:rPr>
-        <w:t>10</w:t>
-      </w:r>
-      <w:r>
-        <w:rPr>
-          <w:noProof/>
-        </w:rPr>
-        <w:fldChar w:fldCharType="end"/>
-      </w:r>
+      <w:fldSimple w:instr=" SEQ Tabla \* ARABIC ">
+        <w:r>
+          <w:rPr>
+            <w:noProof/>
+          </w:rPr>
+          <w:t>10</w:t>
+        </w:r>
+      </w:fldSimple>
       <w:r>
         <w:rPr>
           <w:noProof/>
@@ -18953,19 +18620,19 @@
         </w:numPr>
         <w:ind w:left="709" w:hanging="709"/>
       </w:pPr>
-      <w:bookmarkStart w:id="87" w:name="_Toc128605043"/>
-      <w:bookmarkStart w:id="88" w:name="_Toc128605422"/>
+      <w:bookmarkStart w:id="89" w:name="_Toc128605043"/>
+      <w:bookmarkStart w:id="90" w:name="_Toc129716976"/>
       <w:r>
         <w:t>Resultados de</w:t>
       </w:r>
-      <w:bookmarkEnd w:id="87"/>
-      <w:bookmarkEnd w:id="88"/>
+      <w:bookmarkEnd w:id="89"/>
       <w:r>
         <w:t xml:space="preserve">l análisis con los indicadores </w:t>
       </w:r>
       <w:r>
         <w:t>propuestos</w:t>
       </w:r>
+      <w:bookmarkEnd w:id="90"/>
     </w:p>
     <w:p>
       <w:pPr>
@@ -19477,6 +19144,333 @@
           <w:szCs w:val="23"/>
         </w:rPr>
       </w:pPr>
+      <w:bookmarkStart w:id="91" w:name="_Toc129716985"/>
+      <w:r>
+        <w:t xml:space="preserve">Figura </w:t>
+      </w:r>
+      <w:r>
+        <w:fldChar w:fldCharType="begin"/>
+      </w:r>
+      <w:r>
+        <w:instrText xml:space="preserve"> SEQ Figura \* ARABIC </w:instrText>
+      </w:r>
+      <w:r>
+        <w:fldChar w:fldCharType="separate"/>
+      </w:r>
+      <w:r>
+        <w:rPr>
+          <w:noProof/>
+        </w:rPr>
+        <w:t>3</w:t>
+      </w:r>
+      <w:r>
+        <w:rPr>
+          <w:noProof/>
+        </w:rPr>
+        <w:fldChar w:fldCharType="end"/>
+      </w:r>
+      <w:r>
+        <w:t>:</w:t>
+      </w:r>
+      <w:r>
+        <w:t xml:space="preserve"> Tabla de puntaje de factores</w:t>
+      </w:r>
+      <w:bookmarkEnd w:id="91"/>
+    </w:p>
+    <w:p>
+      <w:pPr>
+        <w:pStyle w:val="LO-normal"/>
+        <w:spacing w:before="240" w:after="240"/>
+        <w:rPr>
+          <w:rFonts w:ascii="Garamond" w:eastAsia="Garamond" w:hAnsi="Garamond" w:cs="Garamond"/>
+          <w:color w:val="000000"/>
+          <w:sz w:val="23"/>
+          <w:szCs w:val="23"/>
+        </w:rPr>
+      </w:pPr>
+      <w:r>
+        <w:rPr>
+          <w:rFonts w:ascii="Garamond" w:eastAsia="Garamond" w:hAnsi="Garamond" w:cs="Garamond"/>
+          <w:color w:val="000000"/>
+          <w:sz w:val="23"/>
+          <w:szCs w:val="23"/>
+        </w:rPr>
+        <w:t xml:space="preserve">De esta manera podemos tener una vista resumen general de cómo se ven nuestros indicadores en acción en conjunto con alguna arista que queramos denotar. Claro que esto es una manera poco precisa de obtener información precisa ya que tomamos en cuenta todos los indicadores a la vez; una manera más práctica y óptima para denotar insights más visibles es hacer este mismo análisis de una manera más granular y objetiva posible. Es por eso que se presenta </w:t>
+      </w:r>
+      <w:r>
+        <w:rPr>
+          <w:rFonts w:ascii="Garamond" w:eastAsia="Garamond" w:hAnsi="Garamond" w:cs="Garamond"/>
+          <w:color w:val="000000"/>
+          <w:sz w:val="23"/>
+          <w:szCs w:val="23"/>
+        </w:rPr>
+        <w:t xml:space="preserve">el siguiente dashboard </w:t>
+      </w:r>
+      <w:r>
+        <w:rPr>
+          <w:rFonts w:ascii="Garamond" w:eastAsia="Garamond" w:hAnsi="Garamond" w:cs="Garamond"/>
+          <w:color w:val="000000"/>
+          <w:sz w:val="23"/>
+          <w:szCs w:val="23"/>
+        </w:rPr>
+        <w:t xml:space="preserve">a manera de ejemplo para la muestra del indicador de </w:t>
+      </w:r>
+      <w:r>
+        <w:rPr>
+          <w:rFonts w:ascii="Garamond" w:eastAsia="Garamond" w:hAnsi="Garamond" w:cs="Garamond"/>
+          <w:b/>
+          <w:bCs/>
+          <w:color w:val="000000"/>
+          <w:sz w:val="23"/>
+          <w:szCs w:val="23"/>
+        </w:rPr>
+        <w:t>accesibilidad</w:t>
+      </w:r>
+      <w:r>
+        <w:rPr>
+          <w:rFonts w:ascii="Garamond" w:eastAsia="Garamond" w:hAnsi="Garamond" w:cs="Garamond"/>
+          <w:color w:val="000000"/>
+          <w:sz w:val="23"/>
+          <w:szCs w:val="23"/>
+        </w:rPr>
+        <w:t>.</w:t>
+      </w:r>
+      <w:r>
+        <w:rPr>
+          <w:rFonts w:ascii="Garamond" w:eastAsia="Garamond" w:hAnsi="Garamond" w:cs="Garamond"/>
+          <w:color w:val="000000"/>
+          <w:sz w:val="23"/>
+          <w:szCs w:val="23"/>
+        </w:rPr>
+        <w:tab/>
+        <w:t xml:space="preserve"> </w:t>
+      </w:r>
+    </w:p>
+    <w:p>
+      <w:pPr>
+        <w:pStyle w:val="LO-normal"/>
+        <w:spacing w:before="240" w:after="240"/>
+        <w:rPr>
+          <w:rFonts w:ascii="Garamond" w:eastAsia="Garamond" w:hAnsi="Garamond" w:cs="Garamond"/>
+          <w:color w:val="000000"/>
+          <w:sz w:val="23"/>
+          <w:szCs w:val="23"/>
+        </w:rPr>
+      </w:pPr>
+      <w:r>
+        <w:rPr>
+          <w:rFonts w:ascii="Garamond" w:eastAsia="Garamond" w:hAnsi="Garamond" w:cs="Garamond"/>
+          <w:color w:val="000000"/>
+          <w:sz w:val="23"/>
+          <w:szCs w:val="23"/>
+        </w:rPr>
+        <w:t>En este dashboard</w:t>
+      </w:r>
+      <w:r>
+        <w:rPr>
+          <w:rFonts w:ascii="Garamond" w:eastAsia="Garamond" w:hAnsi="Garamond" w:cs="Garamond"/>
+          <w:color w:val="000000"/>
+          <w:sz w:val="23"/>
+          <w:szCs w:val="23"/>
+        </w:rPr>
+        <w:t xml:space="preserve"> (Figura 4)</w:t>
+      </w:r>
+      <w:r>
+        <w:rPr>
+          <w:rFonts w:ascii="Garamond" w:eastAsia="Garamond" w:hAnsi="Garamond" w:cs="Garamond"/>
+          <w:color w:val="000000"/>
+          <w:sz w:val="23"/>
+          <w:szCs w:val="23"/>
+        </w:rPr>
+        <w:t xml:space="preserve"> se presentan los datos pertenecientes a las preguntas de:</w:t>
+      </w:r>
+    </w:p>
+    <w:p>
+      <w:pPr>
+        <w:pStyle w:val="LO-normal"/>
+        <w:numPr>
+          <w:ilvl w:val="0"/>
+          <w:numId w:val="18"/>
+        </w:numPr>
+        <w:spacing w:before="240" w:after="240"/>
+        <w:rPr>
+          <w:rFonts w:ascii="Garamond" w:eastAsia="Garamond" w:hAnsi="Garamond" w:cs="Garamond"/>
+          <w:color w:val="000000"/>
+          <w:sz w:val="23"/>
+          <w:szCs w:val="23"/>
+        </w:rPr>
+      </w:pPr>
+      <w:r>
+        <w:rPr>
+          <w:rFonts w:ascii="Garamond" w:eastAsia="Garamond" w:hAnsi="Garamond" w:cs="Garamond"/>
+          <w:color w:val="000000"/>
+          <w:sz w:val="23"/>
+          <w:szCs w:val="23"/>
+        </w:rPr>
+        <w:t xml:space="preserve">E1: </w:t>
+      </w:r>
+      <w:r>
+        <w:rPr>
+          <w:rFonts w:ascii="Garamond" w:eastAsia="Garamond" w:hAnsi="Garamond" w:cs="Garamond"/>
+          <w:color w:val="000000"/>
+          <w:sz w:val="23"/>
+          <w:szCs w:val="23"/>
+        </w:rPr>
+        <w:t>¿Tienes acceso a internet en tu casa?</w:t>
+      </w:r>
+    </w:p>
+    <w:p>
+      <w:pPr>
+        <w:pStyle w:val="LO-normal"/>
+        <w:numPr>
+          <w:ilvl w:val="0"/>
+          <w:numId w:val="18"/>
+        </w:numPr>
+        <w:spacing w:before="240" w:after="240"/>
+        <w:rPr>
+          <w:rFonts w:ascii="Garamond" w:eastAsia="Garamond" w:hAnsi="Garamond" w:cs="Garamond"/>
+          <w:color w:val="000000"/>
+          <w:sz w:val="23"/>
+          <w:szCs w:val="23"/>
+        </w:rPr>
+      </w:pPr>
+      <w:r>
+        <w:rPr>
+          <w:rFonts w:ascii="Garamond" w:eastAsia="Garamond" w:hAnsi="Garamond" w:cs="Garamond"/>
+          <w:color w:val="000000"/>
+          <w:sz w:val="23"/>
+          <w:szCs w:val="23"/>
+        </w:rPr>
+        <w:t xml:space="preserve">A3: </w:t>
+      </w:r>
+      <w:r>
+        <w:rPr>
+          <w:rFonts w:ascii="Garamond" w:eastAsia="Garamond" w:hAnsi="Garamond" w:cs="Garamond"/>
+          <w:color w:val="000000"/>
+          <w:sz w:val="23"/>
+          <w:szCs w:val="23"/>
+        </w:rPr>
+        <w:t>¿En qué departamento se encuentra la unidad educativa de la cual es profesor?</w:t>
+      </w:r>
+    </w:p>
+    <w:p>
+      <w:pPr>
+        <w:pStyle w:val="LO-normal"/>
+        <w:spacing w:before="240" w:after="240"/>
+        <w:rPr>
+          <w:rFonts w:ascii="Garamond" w:eastAsia="Garamond" w:hAnsi="Garamond" w:cs="Garamond"/>
+          <w:color w:val="000000"/>
+          <w:sz w:val="23"/>
+          <w:szCs w:val="23"/>
+        </w:rPr>
+      </w:pPr>
+      <w:r>
+        <w:rPr>
+          <w:rFonts w:ascii="Garamond" w:eastAsia="Garamond" w:hAnsi="Garamond" w:cs="Garamond"/>
+          <w:color w:val="000000"/>
+          <w:sz w:val="23"/>
+          <w:szCs w:val="23"/>
+        </w:rPr>
+        <w:t>Conjuntamente se usa nuestro indicador de Accesibilidad que va de 0-1 y en este caso se toma 0.8 lo cual nos indica de una ma</w:t>
+      </w:r>
+      <w:r>
+        <w:rPr>
+          <w:rFonts w:ascii="Garamond" w:eastAsia="Garamond" w:hAnsi="Garamond" w:cs="Garamond"/>
+          <w:color w:val="000000"/>
+          <w:sz w:val="23"/>
+          <w:szCs w:val="23"/>
+        </w:rPr>
+        <w:t>nera más precisa que por ejemplo 718 personas están por debajo de este umbral.</w:t>
+      </w:r>
+      <w:r>
+        <w:rPr>
+          <w:rFonts w:ascii="Garamond" w:eastAsia="Garamond" w:hAnsi="Garamond" w:cs="Garamond"/>
+          <w:color w:val="000000"/>
+          <w:sz w:val="23"/>
+          <w:szCs w:val="23"/>
+        </w:rPr>
+        <w:t xml:space="preserve"> Denotar también la significancia de tener internet en casa, que es lo que se muestra en la parte derecha de color naranja ya que un 35.82% de los encuestados que denotan tener un mayor puntaje en cuanto a la accesibilidad son aquellos que tienen internet en casa.</w:t>
+      </w:r>
+    </w:p>
+    <w:p>
+      <w:pPr>
+        <w:pStyle w:val="LO-normal"/>
+        <w:keepNext/>
+        <w:spacing w:before="240" w:after="240"/>
+        <w:jc w:val="center"/>
+      </w:pPr>
+      <w:r>
+        <w:rPr>
+          <w:rFonts w:ascii="Garamond" w:eastAsia="Garamond" w:hAnsi="Garamond" w:cs="Garamond"/>
+          <w:noProof/>
+          <w:color w:val="000000"/>
+          <w:sz w:val="23"/>
+          <w:szCs w:val="23"/>
+        </w:rPr>
+        <w:lastRenderedPageBreak/>
+        <w:drawing>
+          <wp:inline distT="0" distB="0" distL="0" distR="0" wp14:anchorId="4A02ECA9" wp14:editId="76CD1814">
+            <wp:extent cx="5406887" cy="4326800"/>
+            <wp:effectExtent l="19050" t="19050" r="3810" b="0"/>
+            <wp:docPr id="4" name="Imagen 4"/>
+            <wp:cNvGraphicFramePr>
+              <a:graphicFrameLocks xmlns:a="http://schemas.openxmlformats.org/drawingml/2006/main" noChangeAspect="1"/>
+            </wp:cNvGraphicFramePr>
+            <a:graphic xmlns:a="http://schemas.openxmlformats.org/drawingml/2006/main">
+              <a:graphicData uri="http://schemas.openxmlformats.org/drawingml/2006/picture">
+                <pic:pic xmlns:pic="http://schemas.openxmlformats.org/drawingml/2006/picture">
+                  <pic:nvPicPr>
+                    <pic:cNvPr id="0" name="Picture 1"/>
+                    <pic:cNvPicPr>
+                      <a:picLocks noChangeAspect="1" noChangeArrowheads="1"/>
+                    </pic:cNvPicPr>
+                  </pic:nvPicPr>
+                  <pic:blipFill>
+                    <a:blip r:embed="rId54">
+                      <a:extLst>
+                        <a:ext uri="{28A0092B-C50C-407E-A947-70E740481C1C}">
+                          <a14:useLocalDpi xmlns:a14="http://schemas.microsoft.com/office/drawing/2010/main" val="0"/>
+                        </a:ext>
+                      </a:extLst>
+                    </a:blip>
+                    <a:srcRect/>
+                    <a:stretch>
+                      <a:fillRect/>
+                    </a:stretch>
+                  </pic:blipFill>
+                  <pic:spPr bwMode="auto">
+                    <a:xfrm>
+                      <a:off x="0" y="0"/>
+                      <a:ext cx="5411839" cy="4330762"/>
+                    </a:xfrm>
+                    <a:prstGeom prst="rect">
+                      <a:avLst/>
+                    </a:prstGeom>
+                    <a:noFill/>
+                    <a:ln w="6350">
+                      <a:solidFill>
+                        <a:schemeClr val="tx1"/>
+                      </a:solidFill>
+                    </a:ln>
+                  </pic:spPr>
+                </pic:pic>
+              </a:graphicData>
+            </a:graphic>
+          </wp:inline>
+        </w:drawing>
+      </w:r>
+    </w:p>
+    <w:p>
+      <w:pPr>
+        <w:pStyle w:val="Descripcin"/>
+        <w:jc w:val="center"/>
+        <w:rPr>
+          <w:rFonts w:ascii="Garamond" w:eastAsia="Garamond" w:hAnsi="Garamond" w:cs="Garamond"/>
+          <w:color w:val="000000"/>
+          <w:sz w:val="23"/>
+          <w:szCs w:val="23"/>
+        </w:rPr>
+      </w:pPr>
       <w:r>
         <w:t xml:space="preserve">Figura </w:t>
       </w:r>
@@ -19485,14 +19479,11 @@
           <w:rPr>
             <w:noProof/>
           </w:rPr>
-          <w:t>3</w:t>
+          <w:t>4</w:t>
         </w:r>
       </w:fldSimple>
       <w:r>
-        <w:t>:</w:t>
-      </w:r>
-      <w:r>
-        <w:t xml:space="preserve"> Tabla de puntaje de factores</w:t>
+        <w:t>: Dashboard de accesibilidad (Elaboración propia)</w:t>
       </w:r>
     </w:p>
     <w:p>
@@ -19506,6 +19497,71 @@
           <w:szCs w:val="23"/>
         </w:rPr>
       </w:pPr>
+      <w:r>
+        <w:rPr>
+          <w:rFonts w:ascii="Garamond" w:eastAsia="Garamond" w:hAnsi="Garamond" w:cs="Garamond"/>
+          <w:color w:val="000000"/>
+          <w:sz w:val="23"/>
+          <w:szCs w:val="23"/>
+        </w:rPr>
+        <w:t xml:space="preserve">Podemos ver resultados como el anterior (Figura 4) donde se abordan múltiples datos y se logra formar un gráfico lo suficientemente </w:t>
+      </w:r>
+      <w:r>
+        <w:rPr>
+          <w:rFonts w:ascii="Garamond" w:eastAsia="Garamond" w:hAnsi="Garamond" w:cs="Garamond"/>
+          <w:color w:val="000000"/>
+          <w:sz w:val="23"/>
+          <w:szCs w:val="23"/>
+        </w:rPr>
+        <w:t>detallado como para dar detalles granulares sobre una determinada situación o evento y también podemos ver de manera más sencilla</w:t>
+      </w:r>
+      <w:r>
+        <w:rPr>
+          <w:rFonts w:ascii="Garamond" w:eastAsia="Garamond" w:hAnsi="Garamond" w:cs="Garamond"/>
+          <w:color w:val="000000"/>
+          <w:sz w:val="23"/>
+          <w:szCs w:val="23"/>
+        </w:rPr>
+        <w:t xml:space="preserve"> pero como forma de analizar a grandes rasgos un evento </w:t>
+      </w:r>
+      <w:r>
+        <w:rPr>
+          <w:rFonts w:ascii="Garamond" w:eastAsia="Garamond" w:hAnsi="Garamond" w:cs="Garamond"/>
+          <w:color w:val="000000"/>
+          <w:sz w:val="23"/>
+          <w:szCs w:val="23"/>
+        </w:rPr>
+        <w:t xml:space="preserve">como se muestra en la Figura 5 que nos muestra de manera resumida </w:t>
+      </w:r>
+      <w:r>
+        <w:rPr>
+          <w:rFonts w:ascii="Garamond" w:eastAsia="Garamond" w:hAnsi="Garamond" w:cs="Garamond"/>
+          <w:color w:val="000000"/>
+          <w:sz w:val="23"/>
+          <w:szCs w:val="23"/>
+        </w:rPr>
+        <w:t xml:space="preserve">aquellos profesores que participaron del programa “Inclusión digital” que se denota en la columna </w:t>
+      </w:r>
+      <w:r>
+        <w:rPr>
+          <w:rFonts w:ascii="Garamond" w:eastAsia="Garamond" w:hAnsi="Garamond" w:cs="Garamond"/>
+          <w:b/>
+          <w:bCs/>
+          <w:color w:val="000000"/>
+          <w:sz w:val="23"/>
+          <w:szCs w:val="23"/>
+        </w:rPr>
+        <w:t>A0</w:t>
+      </w:r>
+      <w:r>
+        <w:rPr>
+          <w:rFonts w:ascii="Garamond" w:eastAsia="Garamond" w:hAnsi="Garamond" w:cs="Garamond"/>
+          <w:color w:val="000000"/>
+          <w:sz w:val="23"/>
+          <w:szCs w:val="23"/>
+        </w:rPr>
+        <w:t xml:space="preserve"> y cuántos de ellos tenían computadoras en casa.</w:t>
+      </w:r>
     </w:p>
     <w:p>
       <w:pPr>
@@ -19518,6 +19574,15 @@
           <w:szCs w:val="23"/>
         </w:rPr>
       </w:pPr>
+      <w:r>
+        <w:rPr>
+          <w:rFonts w:ascii="Garamond" w:eastAsia="Garamond" w:hAnsi="Garamond" w:cs="Garamond"/>
+          <w:color w:val="000000"/>
+          <w:sz w:val="23"/>
+          <w:szCs w:val="23"/>
+        </w:rPr>
+        <w:t xml:space="preserve">Este tipo de gráficos exploratorios nos permiten generar hipótesis a partir de las cuales podemos seguir construyendo una historia de hechos, como, por ejemplo: </w:t>
+      </w:r>
     </w:p>
     <w:p>
       <w:pPr>
@@ -19530,204 +19595,116 @@
           <w:szCs w:val="23"/>
         </w:rPr>
       </w:pPr>
-    </w:p>
-    <w:p>
-      <w:pPr>
-        <w:pStyle w:val="LO-normal"/>
-        <w:spacing w:before="240" w:after="240"/>
-        <w:rPr>
-          <w:rFonts w:ascii="Garamond" w:eastAsia="Garamond" w:hAnsi="Garamond" w:cs="Garamond"/>
-          <w:color w:val="000000"/>
-          <w:sz w:val="23"/>
-          <w:szCs w:val="23"/>
-        </w:rPr>
-      </w:pPr>
-    </w:p>
-    <w:p>
-      <w:pPr>
-        <w:pStyle w:val="LO-normal"/>
-        <w:spacing w:before="240" w:after="240"/>
-        <w:rPr>
-          <w:rFonts w:ascii="Garamond" w:eastAsia="Garamond" w:hAnsi="Garamond" w:cs="Garamond"/>
-          <w:color w:val="000000"/>
-          <w:sz w:val="23"/>
-          <w:szCs w:val="23"/>
-        </w:rPr>
-      </w:pPr>
-    </w:p>
-    <w:p>
-      <w:pPr>
-        <w:pStyle w:val="LO-normal"/>
-        <w:spacing w:before="240" w:after="240"/>
-        <w:rPr>
-          <w:rFonts w:ascii="Garamond" w:eastAsia="Garamond" w:hAnsi="Garamond" w:cs="Garamond"/>
-          <w:color w:val="000000"/>
-          <w:sz w:val="23"/>
-          <w:szCs w:val="23"/>
-        </w:rPr>
-      </w:pPr>
-    </w:p>
-    <w:p>
-      <w:pPr>
-        <w:pStyle w:val="LO-normal"/>
-        <w:spacing w:before="240" w:after="240"/>
-        <w:rPr>
-          <w:rFonts w:ascii="Garamond" w:eastAsia="Garamond" w:hAnsi="Garamond" w:cs="Garamond"/>
-          <w:color w:val="000000"/>
-          <w:sz w:val="23"/>
-          <w:szCs w:val="23"/>
-        </w:rPr>
-      </w:pPr>
-    </w:p>
-    <w:p>
-      <w:pPr>
-        <w:pStyle w:val="LO-normal"/>
-        <w:spacing w:before="240" w:after="240"/>
-        <w:rPr>
-          <w:rFonts w:ascii="Garamond" w:eastAsia="Garamond" w:hAnsi="Garamond" w:cs="Garamond"/>
-          <w:color w:val="000000"/>
-          <w:sz w:val="23"/>
-          <w:szCs w:val="23"/>
-        </w:rPr>
-      </w:pPr>
-    </w:p>
-    <w:p>
-      <w:pPr>
-        <w:pStyle w:val="LO-normal"/>
-        <w:spacing w:before="240" w:after="240"/>
+      <w:r>
+        <w:rPr>
+          <w:rFonts w:ascii="Garamond" w:eastAsia="Garamond" w:hAnsi="Garamond" w:cs="Garamond"/>
+          <w:color w:val="000000"/>
+          <w:sz w:val="23"/>
+          <w:szCs w:val="23"/>
+        </w:rPr>
+        <w:t>¿Los pocos profesores que no participaron del programa “Inclusión digital” son por lo general de ciudad debido a que ya contaban con los conocimientos que se iban a impartir en este programa?</w:t>
+      </w:r>
+    </w:p>
+    <w:p>
+      <w:pPr>
+        <w:pStyle w:val="LO-normal"/>
+        <w:keepNext/>
         <w:jc w:val="center"/>
-        <w:rPr>
-          <w:rFonts w:ascii="Garamond" w:eastAsia="Garamond" w:hAnsi="Garamond" w:cs="Garamond"/>
-          <w:color w:val="000000"/>
-          <w:sz w:val="23"/>
-          <w:szCs w:val="23"/>
-        </w:rPr>
-      </w:pPr>
-    </w:p>
-    <w:p>
-      <w:pPr>
-        <w:pStyle w:val="LO-normal"/>
-        <w:spacing w:after="200" w:line="240" w:lineRule="auto"/>
+      </w:pPr>
+      <w:bookmarkStart w:id="92" w:name="_147n2zr"/>
+      <w:bookmarkStart w:id="93" w:name="_Toc128605044"/>
+      <w:bookmarkStart w:id="94" w:name="_Toc129716977"/>
+      <w:bookmarkEnd w:id="92"/>
+      <w:r>
+        <w:rPr>
+          <w:noProof/>
+        </w:rPr>
+        <w:lastRenderedPageBreak/>
+        <w:drawing>
+          <wp:inline distT="0" distB="0" distL="0" distR="0" wp14:anchorId="6C301B2D" wp14:editId="38B9C255">
+            <wp:extent cx="4675505" cy="4476556"/>
+            <wp:effectExtent l="0" t="0" r="0" b="0"/>
+            <wp:docPr id="8" name="Imagen 8"/>
+            <wp:cNvGraphicFramePr>
+              <a:graphicFrameLocks xmlns:a="http://schemas.openxmlformats.org/drawingml/2006/main" noChangeAspect="1"/>
+            </wp:cNvGraphicFramePr>
+            <a:graphic xmlns:a="http://schemas.openxmlformats.org/drawingml/2006/main">
+              <a:graphicData uri="http://schemas.openxmlformats.org/drawingml/2006/picture">
+                <pic:pic xmlns:pic="http://schemas.openxmlformats.org/drawingml/2006/picture">
+                  <pic:nvPicPr>
+                    <pic:cNvPr id="0" name="Picture 4"/>
+                    <pic:cNvPicPr>
+                      <a:picLocks noChangeAspect="1" noChangeArrowheads="1"/>
+                    </pic:cNvPicPr>
+                  </pic:nvPicPr>
+                  <pic:blipFill>
+                    <a:blip r:embed="rId55">
+                      <a:extLst>
+                        <a:ext uri="{28A0092B-C50C-407E-A947-70E740481C1C}">
+                          <a14:useLocalDpi xmlns:a14="http://schemas.microsoft.com/office/drawing/2010/main" val="0"/>
+                        </a:ext>
+                      </a:extLst>
+                    </a:blip>
+                    <a:srcRect/>
+                    <a:stretch>
+                      <a:fillRect/>
+                    </a:stretch>
+                  </pic:blipFill>
+                  <pic:spPr bwMode="auto">
+                    <a:xfrm>
+                      <a:off x="0" y="0"/>
+                      <a:ext cx="4678278" cy="4479211"/>
+                    </a:xfrm>
+                    <a:prstGeom prst="rect">
+                      <a:avLst/>
+                    </a:prstGeom>
+                    <a:noFill/>
+                    <a:ln>
+                      <a:noFill/>
+                    </a:ln>
+                  </pic:spPr>
+                </pic:pic>
+              </a:graphicData>
+            </a:graphic>
+          </wp:inline>
+        </w:drawing>
+      </w:r>
+    </w:p>
+    <w:p>
+      <w:pPr>
+        <w:pStyle w:val="Descripcin"/>
         <w:jc w:val="center"/>
-        <w:rPr>
-          <w:rFonts w:ascii="Garamond" w:eastAsia="Garamond" w:hAnsi="Garamond" w:cs="Garamond"/>
-          <w:b/>
-          <w:color w:val="4F81BD"/>
-          <w:sz w:val="23"/>
-          <w:szCs w:val="23"/>
-        </w:rPr>
-      </w:pPr>
-      <w:bookmarkStart w:id="89" w:name="_147n2zr"/>
-      <w:bookmarkEnd w:id="89"/>
-      <w:r>
-        <w:rPr>
-          <w:b/>
-          <w:color w:val="000000"/>
-          <w:sz w:val="18"/>
-          <w:szCs w:val="18"/>
-        </w:rPr>
-        <w:t>Figura 4-1: Título de la figura</w:t>
-      </w:r>
-    </w:p>
-    <w:p>
-      <w:pPr>
-        <w:pStyle w:val="LO-normal"/>
-        <w:spacing w:before="240" w:after="240" w:line="240" w:lineRule="auto"/>
-        <w:rPr>
-          <w:rFonts w:ascii="Garamond" w:eastAsia="Garamond" w:hAnsi="Garamond" w:cs="Garamond"/>
-          <w:sz w:val="23"/>
-          <w:szCs w:val="23"/>
-        </w:rPr>
-      </w:pPr>
-      <w:r>
-        <w:rPr>
-          <w:rFonts w:ascii="Garamond" w:eastAsia="Garamond" w:hAnsi="Garamond" w:cs="Garamond"/>
-          <w:sz w:val="23"/>
-          <w:szCs w:val="23"/>
-        </w:rPr>
-        <w:t xml:space="preserve">El </w:t>
-      </w:r>
-    </w:p>
-    <w:p>
-      <w:pPr>
-        <w:pStyle w:val="LO-normal"/>
-        <w:rPr>
-          <w:rFonts w:ascii="Garamond" w:eastAsia="Garamond" w:hAnsi="Garamond" w:cs="Garamond"/>
-          <w:color w:val="000000"/>
-          <w:sz w:val="23"/>
-          <w:szCs w:val="23"/>
-        </w:rPr>
-      </w:pPr>
-      <w:r>
-        <w:rPr>
-          <w:rFonts w:ascii="Garamond" w:eastAsia="Garamond" w:hAnsi="Garamond" w:cs="Garamond"/>
-          <w:color w:val="000000"/>
-          <w:sz w:val="23"/>
-          <w:szCs w:val="23"/>
-        </w:rPr>
-        <w:t>Se encontró ----------breve y clara.</w:t>
-      </w:r>
-    </w:p>
-    <w:p>
-      <w:pPr>
-        <w:pStyle w:val="LO-normal"/>
-        <w:rPr>
-          <w:rFonts w:ascii="Garamond" w:eastAsia="Garamond" w:hAnsi="Garamond" w:cs="Garamond"/>
-          <w:color w:val="000000"/>
-          <w:sz w:val="23"/>
-          <w:szCs w:val="23"/>
-        </w:rPr>
-      </w:pPr>
-      <w:r>
-        <w:rPr>
-          <w:rFonts w:ascii="Garamond" w:eastAsia="Garamond" w:hAnsi="Garamond" w:cs="Garamond"/>
-          <w:color w:val="000000"/>
-          <w:sz w:val="23"/>
-          <w:szCs w:val="23"/>
-        </w:rPr>
-        <w:t xml:space="preserve">Se ha encontrado o se encontró </w:t>
-      </w:r>
-    </w:p>
-    <w:p>
-      <w:pPr>
-        <w:pStyle w:val="LO-normal"/>
-        <w:rPr>
-          <w:rFonts w:ascii="Garamond" w:eastAsia="Garamond" w:hAnsi="Garamond" w:cs="Garamond"/>
-          <w:color w:val="000000"/>
-          <w:sz w:val="23"/>
-          <w:szCs w:val="23"/>
-        </w:rPr>
-      </w:pPr>
-      <w:r>
-        <w:rPr>
-          <w:rFonts w:ascii="Garamond" w:eastAsia="Garamond" w:hAnsi="Garamond" w:cs="Garamond"/>
-          <w:color w:val="000000"/>
-          <w:sz w:val="23"/>
-          <w:szCs w:val="23"/>
-        </w:rPr>
-        <w:t>Se ha obtenido o se obtuvo (pasado simple)</w:t>
-      </w:r>
-    </w:p>
-    <w:p>
-      <w:pPr>
-        <w:pStyle w:val="LO-normal"/>
-        <w:rPr>
-          <w:rFonts w:ascii="Garamond" w:eastAsia="Garamond" w:hAnsi="Garamond" w:cs="Garamond"/>
-          <w:color w:val="000000"/>
-          <w:sz w:val="23"/>
-          <w:szCs w:val="23"/>
-        </w:rPr>
-      </w:pPr>
-      <w:r>
-        <w:rPr>
-          <w:rFonts w:ascii="Garamond" w:eastAsia="Garamond" w:hAnsi="Garamond" w:cs="Garamond"/>
-          <w:color w:val="000000"/>
-          <w:sz w:val="23"/>
-          <w:szCs w:val="23"/>
-        </w:rPr>
-        <w:lastRenderedPageBreak/>
-        <w:t>Incluye tablas y figuras con datos relevantes (no datos secundarios ni tablas ampulosas, poner estas en anexos en el CD).</w:t>
-      </w:r>
+      </w:pPr>
+      <w:r>
+        <w:t xml:space="preserve">Figura </w:t>
+      </w:r>
+      <w:fldSimple w:instr=" SEQ Figura \* ARABIC ">
+        <w:r>
+          <w:rPr>
+            <w:noProof/>
+          </w:rPr>
+          <w:t>5</w:t>
+        </w:r>
+      </w:fldSimple>
+      <w:r>
+        <w:t xml:space="preserve">: </w:t>
+      </w:r>
+      <w:r>
+        <w:t>Participantes del programa Inclusión digital por ciudad</w:t>
+      </w:r>
+      <w:r>
+        <w:t xml:space="preserve"> (Elaboración propia)</w:t>
+      </w:r>
+    </w:p>
+    <w:p>
+      <w:pPr>
+        <w:pStyle w:val="LO-normal"/>
+      </w:pPr>
+    </w:p>
+    <w:p>
+      <w:pPr>
+        <w:pStyle w:val="LO-normal"/>
+      </w:pPr>
     </w:p>
     <w:p>
       <w:pPr>
@@ -19738,13 +19715,11 @@
         </w:numPr>
         <w:ind w:left="680"/>
       </w:pPr>
-      <w:bookmarkStart w:id="90" w:name="_Toc128605044"/>
-      <w:bookmarkStart w:id="91" w:name="_Toc128605423"/>
       <w:r>
         <w:t>Discusión de resultados</w:t>
       </w:r>
-      <w:bookmarkEnd w:id="90"/>
-      <w:bookmarkEnd w:id="91"/>
+      <w:bookmarkEnd w:id="93"/>
+      <w:bookmarkEnd w:id="94"/>
     </w:p>
     <w:p>
       <w:pPr>
@@ -19811,8 +19786,8 @@
           <w:szCs w:val="18"/>
         </w:rPr>
       </w:pPr>
-      <w:bookmarkStart w:id="92" w:name="_23ckvvd"/>
-      <w:bookmarkEnd w:id="92"/>
+      <w:bookmarkStart w:id="95" w:name="_23ckvvd"/>
+      <w:bookmarkEnd w:id="95"/>
       <w:r>
         <w:rPr>
           <w:b/>
@@ -19841,8 +19816,8 @@
           <w:szCs w:val="18"/>
         </w:rPr>
       </w:pPr>
-      <w:bookmarkStart w:id="93" w:name="_ihv636"/>
-      <w:bookmarkEnd w:id="93"/>
+      <w:bookmarkStart w:id="96" w:name="_ihv636"/>
+      <w:bookmarkEnd w:id="96"/>
       <w:r>
         <w:rPr>
           <w:b/>
@@ -19906,6 +19881,7 @@
           <w:sz w:val="23"/>
           <w:szCs w:val="23"/>
         </w:rPr>
+        <w:lastRenderedPageBreak/>
         <w:t xml:space="preserve">Estas diferencias o igualdades, se debe a </w:t>
       </w:r>
       <w:proofErr w:type="gramStart"/>
@@ -19956,8 +19932,8 @@
           <w:szCs w:val="23"/>
         </w:rPr>
       </w:pPr>
-      <w:bookmarkStart w:id="94" w:name="_32hioqz"/>
-      <w:bookmarkEnd w:id="94"/>
+      <w:bookmarkStart w:id="97" w:name="_32hioqz"/>
+      <w:bookmarkEnd w:id="97"/>
       <w:r>
         <w:rPr>
           <w:rFonts w:ascii="Garamond" w:eastAsia="Garamond" w:hAnsi="Garamond" w:cs="Garamond"/>
@@ -19987,10 +19963,10 @@
           <w:color w:val="000000"/>
         </w:rPr>
         <w:sectPr>
-          <w:headerReference w:type="even" r:id="rId54"/>
-          <w:headerReference w:type="default" r:id="rId55"/>
-          <w:footerReference w:type="even" r:id="rId56"/>
-          <w:footerReference w:type="default" r:id="rId57"/>
+          <w:headerReference w:type="even" r:id="rId56"/>
+          <w:headerReference w:type="default" r:id="rId57"/>
+          <w:footerReference w:type="even" r:id="rId58"/>
+          <w:footerReference w:type="default" r:id="rId59"/>
           <w:pgSz w:w="12240" w:h="15840"/>
           <w:pgMar w:top="1699" w:right="1440" w:bottom="1699" w:left="1584" w:header="720" w:footer="720" w:gutter="0"/>
           <w:cols w:space="720"/>
@@ -20008,14 +19984,14 @@
         </w:numPr>
         <w:spacing w:before="240" w:after="240" w:line="288" w:lineRule="auto"/>
       </w:pPr>
-      <w:bookmarkStart w:id="95" w:name="_Toc128605045"/>
-      <w:bookmarkStart w:id="96" w:name="_Toc128605424"/>
+      <w:bookmarkStart w:id="98" w:name="_Toc128605045"/>
+      <w:bookmarkStart w:id="99" w:name="_Toc129716978"/>
       <w:r>
         <w:lastRenderedPageBreak/>
         <w:t>Conclusiones</w:t>
       </w:r>
-      <w:bookmarkEnd w:id="95"/>
-      <w:bookmarkEnd w:id="96"/>
+      <w:bookmarkEnd w:id="98"/>
+      <w:bookmarkEnd w:id="99"/>
     </w:p>
     <w:p>
       <w:pPr>
@@ -20081,10 +20057,10 @@
           <w:szCs w:val="23"/>
         </w:rPr>
         <w:sectPr>
-          <w:headerReference w:type="even" r:id="rId58"/>
-          <w:headerReference w:type="default" r:id="rId59"/>
-          <w:footerReference w:type="even" r:id="rId60"/>
-          <w:footerReference w:type="default" r:id="rId61"/>
+          <w:headerReference w:type="even" r:id="rId60"/>
+          <w:headerReference w:type="default" r:id="rId61"/>
+          <w:footerReference w:type="even" r:id="rId62"/>
+          <w:footerReference w:type="default" r:id="rId63"/>
           <w:pgSz w:w="12240" w:h="15840"/>
           <w:pgMar w:top="1699" w:right="1440" w:bottom="1699" w:left="1584" w:header="720" w:footer="720" w:gutter="0"/>
           <w:cols w:space="720"/>
@@ -20111,14 +20087,14 @@
         </w:numPr>
         <w:spacing w:before="240" w:after="240" w:line="288" w:lineRule="auto"/>
       </w:pPr>
-      <w:bookmarkStart w:id="97" w:name="_Toc128605046"/>
-      <w:bookmarkStart w:id="98" w:name="_Toc128605425"/>
+      <w:bookmarkStart w:id="100" w:name="_Toc128605046"/>
+      <w:bookmarkStart w:id="101" w:name="_Toc129716979"/>
       <w:r>
         <w:lastRenderedPageBreak/>
         <w:t>Recomendaciones</w:t>
       </w:r>
-      <w:bookmarkEnd w:id="97"/>
-      <w:bookmarkEnd w:id="98"/>
+      <w:bookmarkEnd w:id="100"/>
+      <w:bookmarkEnd w:id="101"/>
     </w:p>
     <w:p>
       <w:pPr>
@@ -20363,10 +20339,10 @@
           <w:szCs w:val="23"/>
         </w:rPr>
         <w:sectPr>
-          <w:headerReference w:type="even" r:id="rId62"/>
-          <w:headerReference w:type="default" r:id="rId63"/>
-          <w:footerReference w:type="even" r:id="rId64"/>
-          <w:footerReference w:type="default" r:id="rId65"/>
+          <w:headerReference w:type="even" r:id="rId64"/>
+          <w:headerReference w:type="default" r:id="rId65"/>
+          <w:footerReference w:type="even" r:id="rId66"/>
+          <w:footerReference w:type="default" r:id="rId67"/>
           <w:pgSz w:w="12240" w:h="15840"/>
           <w:pgMar w:top="1699" w:right="1440" w:bottom="1699" w:left="1584" w:header="720" w:footer="720" w:gutter="0"/>
           <w:cols w:space="720"/>
@@ -20384,14 +20360,14 @@
           <w:rFonts w:ascii="Garamond" w:eastAsia="Garamond" w:hAnsi="Garamond" w:cs="Garamond"/>
         </w:rPr>
       </w:pPr>
-      <w:bookmarkStart w:id="99" w:name="_Toc128605047"/>
-      <w:bookmarkStart w:id="100" w:name="_Toc128605426"/>
+      <w:bookmarkStart w:id="102" w:name="_Toc128605047"/>
+      <w:bookmarkStart w:id="103" w:name="_Toc129716980"/>
       <w:r>
         <w:lastRenderedPageBreak/>
         <w:t>Referencias bibliográficas</w:t>
       </w:r>
-      <w:bookmarkEnd w:id="99"/>
-      <w:bookmarkEnd w:id="100"/>
+      <w:bookmarkEnd w:id="102"/>
+      <w:bookmarkEnd w:id="103"/>
     </w:p>
     <w:p>
       <w:pPr>
@@ -20469,7 +20445,7 @@
           <w:szCs w:val="23"/>
         </w:rPr>
       </w:pPr>
-      <w:hyperlink r:id="rId66" w:history="1">
+      <w:hyperlink r:id="rId68" w:history="1">
         <w:r>
           <w:rPr>
             <w:rStyle w:val="Hipervnculo"/>
@@ -20574,7 +20550,7 @@
           <w:szCs w:val="23"/>
         </w:rPr>
       </w:pPr>
-      <w:hyperlink r:id="rId67" w:history="1">
+      <w:hyperlink r:id="rId69" w:history="1">
         <w:r>
           <w:rPr>
             <w:rStyle w:val="Hipervnculo"/>
@@ -20646,7 +20622,7 @@
           <w:szCs w:val="23"/>
         </w:rPr>
       </w:pPr>
-      <w:hyperlink r:id="rId68" w:history="1">
+      <w:hyperlink r:id="rId70" w:history="1">
         <w:r>
           <w:rPr>
             <w:rStyle w:val="Hipervnculo"/>
@@ -20888,7 +20864,7 @@
           <w:szCs w:val="23"/>
         </w:rPr>
       </w:pPr>
-      <w:hyperlink r:id="rId69" w:history="1">
+      <w:hyperlink r:id="rId71" w:history="1">
         <w:r>
           <w:rPr>
             <w:rStyle w:val="Hipervnculo"/>
@@ -20966,7 +20942,7 @@
         </w:rPr>
         <w:t xml:space="preserve"> </w:t>
       </w:r>
-      <w:hyperlink r:id="rId70" w:anchor="v=onepage&amp;q&amp;f=false" w:history="1">
+      <w:hyperlink r:id="rId72" w:anchor="v=onepage&amp;q&amp;f=false" w:history="1">
         <w:r>
           <w:rPr>
             <w:rFonts w:ascii="Garamond" w:eastAsia="Garamond" w:hAnsi="Garamond" w:cs="Garamond"/>
@@ -21090,7 +21066,7 @@
         </w:rPr>
         <w:t xml:space="preserve"> 20, 2022, from </w:t>
       </w:r>
-      <w:hyperlink r:id="rId71">
+      <w:hyperlink r:id="rId73">
         <w:r>
           <w:rPr>
             <w:rFonts w:ascii="Garamond" w:eastAsia="Garamond" w:hAnsi="Garamond" w:cs="Garamond"/>
@@ -21187,7 +21163,7 @@
           <w:lang w:val="en-US"/>
         </w:rPr>
       </w:pPr>
-      <w:hyperlink r:id="rId72" w:history="1">
+      <w:hyperlink r:id="rId74" w:history="1">
         <w:r>
           <w:rPr>
             <w:rStyle w:val="Hipervnculo"/>
@@ -21893,10 +21869,10 @@
           <w:lang w:val="en-US"/>
         </w:rPr>
         <w:sectPr>
-          <w:headerReference w:type="even" r:id="rId73"/>
-          <w:headerReference w:type="default" r:id="rId74"/>
-          <w:footerReference w:type="even" r:id="rId75"/>
-          <w:footerReference w:type="default" r:id="rId76"/>
+          <w:headerReference w:type="even" r:id="rId75"/>
+          <w:headerReference w:type="default" r:id="rId76"/>
+          <w:footerReference w:type="even" r:id="rId77"/>
+          <w:footerReference w:type="default" r:id="rId78"/>
           <w:pgSz w:w="12240" w:h="15840"/>
           <w:pgMar w:top="1699" w:right="1440" w:bottom="1699" w:left="1584" w:header="720" w:footer="720" w:gutter="0"/>
           <w:cols w:space="720"/>
@@ -21910,14 +21886,14 @@
         <w:pStyle w:val="Ttulo1"/>
         <w:spacing w:before="240" w:after="240" w:line="288" w:lineRule="auto"/>
       </w:pPr>
-      <w:bookmarkStart w:id="101" w:name="_Toc128605048"/>
-      <w:bookmarkStart w:id="102" w:name="_Toc128605427"/>
+      <w:bookmarkStart w:id="104" w:name="_Toc128605048"/>
+      <w:bookmarkStart w:id="105" w:name="_Toc129716981"/>
       <w:r>
         <w:lastRenderedPageBreak/>
         <w:t>Anexos</w:t>
       </w:r>
-      <w:bookmarkEnd w:id="101"/>
-      <w:bookmarkEnd w:id="102"/>
+      <w:bookmarkEnd w:id="104"/>
+      <w:bookmarkEnd w:id="105"/>
     </w:p>
     <w:p>
       <w:pPr>
@@ -21929,13 +21905,13 @@
         <w:spacing w:before="240" w:after="240" w:line="288" w:lineRule="auto"/>
         <w:ind w:left="1134" w:hanging="1145"/>
       </w:pPr>
-      <w:bookmarkStart w:id="103" w:name="_Toc128605049"/>
-      <w:bookmarkStart w:id="104" w:name="_Toc128605428"/>
+      <w:bookmarkStart w:id="106" w:name="_Toc128605049"/>
+      <w:bookmarkStart w:id="107" w:name="_Toc129716982"/>
       <w:r>
         <w:t>Resultados de encuesta sobre ……</w:t>
       </w:r>
-      <w:bookmarkEnd w:id="103"/>
-      <w:bookmarkEnd w:id="104"/>
+      <w:bookmarkEnd w:id="106"/>
+      <w:bookmarkEnd w:id="107"/>
     </w:p>
     <w:p>
       <w:pPr>
@@ -21953,10 +21929,10 @@
       </w:r>
     </w:p>
     <w:sectPr>
-      <w:headerReference w:type="even" r:id="rId77"/>
-      <w:headerReference w:type="default" r:id="rId78"/>
-      <w:footerReference w:type="even" r:id="rId79"/>
-      <w:footerReference w:type="default" r:id="rId80"/>
+      <w:headerReference w:type="even" r:id="rId79"/>
+      <w:headerReference w:type="default" r:id="rId80"/>
+      <w:footerReference w:type="even" r:id="rId81"/>
+      <w:footerReference w:type="default" r:id="rId82"/>
       <w:pgSz w:w="12240" w:h="15840"/>
       <w:pgMar w:top="1699" w:right="1440" w:bottom="1699" w:left="1584" w:header="720" w:footer="720" w:gutter="0"/>
       <w:cols w:space="720"/>

</xml_diff>

<commit_message>
fix main document until: 4 Resultados y discusion
</commit_message>
<xml_diff>
--- a/PROYECTO DIPLOMADO EN ESTADISTICA APLICADA.docx
+++ b/PROYECTO DIPLOMADO EN ESTADISTICA APLICADA.docx
@@ -1008,7 +1008,7 @@
           <w:noProof/>
         </w:rPr>
         <w:pict w14:anchorId="4BCEAD8F">
-          <v:rect id="Shape 3" o:spid="_x0000_s2051" style="position:absolute;left:0;text-align:left;margin-left:3613.35pt;margin-top:577.2pt;width:329.15pt;height:35.15pt;z-index:251658240;visibility:visible;mso-wrap-style:square;mso-wrap-distance-left:0;mso-wrap-distance-top:28.7pt;mso-wrap-distance-right:0;mso-wrap-distance-bottom:28.8pt;mso-position-horizontal:right;mso-position-horizontal-relative:margin;mso-position-vertical:absolute;mso-position-vertical-relative:margin;v-text-anchor:top" o:gfxdata="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" o:allowincell="f" filled="f" stroked="f" strokeweight="0">
+          <v:rect id="Shape 3" o:spid="_x0000_s2051" style="position:absolute;left:0;text-align:left;margin-left:3891.3pt;margin-top:577.2pt;width:329.15pt;height:35.15pt;z-index:251658240;visibility:visible;mso-wrap-style:square;mso-wrap-distance-left:0;mso-wrap-distance-top:28.7pt;mso-wrap-distance-right:0;mso-wrap-distance-bottom:28.8pt;mso-position-horizontal:right;mso-position-horizontal-relative:margin;mso-position-vertical:absolute;mso-position-vertical-relative:margin;v-text-anchor:top" o:gfxdata="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" o:allowincell="f" filled="f" stroked="f" strokeweight="0">
             <v:textbox inset="0,0,0,0">
               <w:txbxContent>
                 <w:p>
@@ -11522,14 +11522,27 @@
       <w:r>
         <w:t xml:space="preserve">Figura </w:t>
       </w:r>
-      <w:fldSimple w:instr=" SEQ Figura \* ARABIC ">
-        <w:r>
-          <w:rPr>
-            <w:noProof/>
-          </w:rPr>
-          <w:t>1</w:t>
-        </w:r>
-      </w:fldSimple>
+      <w:r>
+        <w:fldChar w:fldCharType="begin"/>
+      </w:r>
+      <w:r>
+        <w:instrText xml:space="preserve"> SEQ Figura \* ARABIC </w:instrText>
+      </w:r>
+      <w:r>
+        <w:fldChar w:fldCharType="separate"/>
+      </w:r>
+      <w:r>
+        <w:rPr>
+          <w:noProof/>
+        </w:rPr>
+        <w:t>1</w:t>
+      </w:r>
+      <w:r>
+        <w:rPr>
+          <w:noProof/>
+        </w:rPr>
+        <w:fldChar w:fldCharType="end"/>
+      </w:r>
       <w:r>
         <w:t xml:space="preserve">: </w:t>
       </w:r>
@@ -11799,14 +11812,27 @@
       <w:r>
         <w:t xml:space="preserve">Figura </w:t>
       </w:r>
-      <w:fldSimple w:instr=" SEQ Figura \* ARABIC ">
-        <w:r>
-          <w:rPr>
-            <w:noProof/>
-          </w:rPr>
-          <w:t>2</w:t>
-        </w:r>
-      </w:fldSimple>
+      <w:r>
+        <w:fldChar w:fldCharType="begin"/>
+      </w:r>
+      <w:r>
+        <w:instrText xml:space="preserve"> SEQ Figura \* ARABIC </w:instrText>
+      </w:r>
+      <w:r>
+        <w:fldChar w:fldCharType="separate"/>
+      </w:r>
+      <w:r>
+        <w:rPr>
+          <w:noProof/>
+        </w:rPr>
+        <w:t>2</w:t>
+      </w:r>
+      <w:r>
+        <w:rPr>
+          <w:noProof/>
+        </w:rPr>
+        <w:fldChar w:fldCharType="end"/>
+      </w:r>
       <w:r>
         <w:t xml:space="preserve">: </w:t>
       </w:r>
@@ -12733,6 +12759,586 @@
         <w:t xml:space="preserve"> para mayor facilidad de uso.</w:t>
       </w:r>
     </w:p>
+    <w:tbl>
+      <w:tblPr>
+        <w:tblStyle w:val="Tablaconcuadrcula"/>
+        <w:tblW w:w="8298" w:type="dxa"/>
+        <w:tblInd w:w="720" w:type="dxa"/>
+        <w:tblLook w:val="04A0" w:firstRow="1" w:lastRow="0" w:firstColumn="1" w:lastColumn="0" w:noHBand="0" w:noVBand="1"/>
+      </w:tblPr>
+      <w:tblGrid>
+        <w:gridCol w:w="2448"/>
+        <w:gridCol w:w="1086"/>
+        <w:gridCol w:w="4764"/>
+      </w:tblGrid>
+      <w:tr>
+        <w:tc>
+          <w:tcPr>
+            <w:tcW w:w="2448" w:type="dxa"/>
+          </w:tcPr>
+          <w:p>
+            <w:pPr>
+              <w:pStyle w:val="LO-normal"/>
+              <w:rPr>
+                <w:rFonts w:ascii="Garamond" w:hAnsi="Garamond"/>
+                <w:sz w:val="23"/>
+                <w:szCs w:val="23"/>
+              </w:rPr>
+            </w:pPr>
+          </w:p>
+        </w:tc>
+        <w:tc>
+          <w:tcPr>
+            <w:tcW w:w="1086" w:type="dxa"/>
+          </w:tcPr>
+          <w:p>
+            <w:pPr>
+              <w:pStyle w:val="LO-normal"/>
+              <w:jc w:val="center"/>
+              <w:rPr>
+                <w:rFonts w:ascii="Garamond" w:hAnsi="Garamond"/>
+                <w:b/>
+                <w:bCs/>
+                <w:sz w:val="23"/>
+                <w:szCs w:val="23"/>
+              </w:rPr>
+            </w:pPr>
+            <w:r>
+              <w:rPr>
+                <w:rFonts w:ascii="Garamond" w:hAnsi="Garamond"/>
+                <w:b/>
+                <w:bCs/>
+                <w:sz w:val="23"/>
+                <w:szCs w:val="23"/>
+              </w:rPr>
+              <w:t>Código</w:t>
+            </w:r>
+          </w:p>
+        </w:tc>
+        <w:tc>
+          <w:tcPr>
+            <w:tcW w:w="4764" w:type="dxa"/>
+          </w:tcPr>
+          <w:p>
+            <w:pPr>
+              <w:pStyle w:val="LO-normal"/>
+              <w:jc w:val="center"/>
+              <w:rPr>
+                <w:rFonts w:ascii="Garamond" w:hAnsi="Garamond"/>
+                <w:b/>
+                <w:bCs/>
+                <w:sz w:val="23"/>
+                <w:szCs w:val="23"/>
+              </w:rPr>
+            </w:pPr>
+            <w:r>
+              <w:rPr>
+                <w:rFonts w:ascii="Garamond" w:hAnsi="Garamond"/>
+                <w:b/>
+                <w:bCs/>
+                <w:sz w:val="23"/>
+                <w:szCs w:val="23"/>
+              </w:rPr>
+              <w:t>Pregunta</w:t>
+            </w:r>
+          </w:p>
+        </w:tc>
+      </w:tr>
+      <w:tr>
+        <w:trPr>
+          <w:trHeight w:val="230"/>
+        </w:trPr>
+        <w:tc>
+          <w:tcPr>
+            <w:tcW w:w="2448" w:type="dxa"/>
+            <w:vMerge w:val="restart"/>
+            <w:vAlign w:val="center"/>
+          </w:tcPr>
+          <w:p>
+            <w:pPr>
+              <w:pStyle w:val="LO-normal"/>
+              <w:jc w:val="left"/>
+              <w:rPr>
+                <w:rFonts w:ascii="Garamond" w:hAnsi="Garamond"/>
+                <w:b/>
+                <w:bCs/>
+                <w:sz w:val="20"/>
+                <w:szCs w:val="20"/>
+              </w:rPr>
+            </w:pPr>
+            <w:r>
+              <w:rPr>
+                <w:rFonts w:ascii="Garamond" w:hAnsi="Garamond"/>
+                <w:b/>
+                <w:bCs/>
+                <w:sz w:val="20"/>
+                <w:szCs w:val="20"/>
+              </w:rPr>
+              <w:t>Encuesta Final-Profesores de Inclusión Digital</w:t>
+            </w:r>
+          </w:p>
+        </w:tc>
+        <w:tc>
+          <w:tcPr>
+            <w:tcW w:w="1086" w:type="dxa"/>
+            <w:vAlign w:val="center"/>
+          </w:tcPr>
+          <w:p>
+            <w:pPr>
+              <w:pStyle w:val="LO-normal"/>
+              <w:jc w:val="center"/>
+              <w:rPr>
+                <w:rFonts w:ascii="Garamond" w:hAnsi="Garamond"/>
+                <w:sz w:val="20"/>
+                <w:szCs w:val="20"/>
+              </w:rPr>
+            </w:pPr>
+            <w:r>
+              <w:rPr>
+                <w:rFonts w:ascii="Garamond" w:hAnsi="Garamond"/>
+                <w:sz w:val="20"/>
+                <w:szCs w:val="20"/>
+              </w:rPr>
+              <w:t>a0</w:t>
+            </w:r>
+          </w:p>
+        </w:tc>
+        <w:tc>
+          <w:tcPr>
+            <w:tcW w:w="4764" w:type="dxa"/>
+          </w:tcPr>
+          <w:p>
+            <w:pPr>
+              <w:pStyle w:val="LO-normal"/>
+              <w:rPr>
+                <w:rFonts w:ascii="Garamond" w:hAnsi="Garamond"/>
+                <w:sz w:val="20"/>
+                <w:szCs w:val="20"/>
+              </w:rPr>
+            </w:pPr>
+            <w:r>
+              <w:rPr>
+                <w:rFonts w:ascii="Garamond" w:hAnsi="Garamond"/>
+                <w:sz w:val="20"/>
+                <w:szCs w:val="20"/>
+              </w:rPr>
+              <w:t>¿Fue parte del proyecto Inclusión Digital?</w:t>
+            </w:r>
+          </w:p>
+        </w:tc>
+      </w:tr>
+      <w:tr>
+        <w:trPr>
+          <w:trHeight w:val="229"/>
+        </w:trPr>
+        <w:tc>
+          <w:tcPr>
+            <w:tcW w:w="2448" w:type="dxa"/>
+            <w:vMerge/>
+            <w:vAlign w:val="center"/>
+          </w:tcPr>
+          <w:p>
+            <w:pPr>
+              <w:pStyle w:val="LO-normal"/>
+              <w:jc w:val="left"/>
+              <w:rPr>
+                <w:rFonts w:ascii="Garamond" w:hAnsi="Garamond"/>
+                <w:b/>
+                <w:bCs/>
+                <w:sz w:val="20"/>
+                <w:szCs w:val="20"/>
+              </w:rPr>
+            </w:pPr>
+          </w:p>
+        </w:tc>
+        <w:tc>
+          <w:tcPr>
+            <w:tcW w:w="1086" w:type="dxa"/>
+            <w:vAlign w:val="center"/>
+          </w:tcPr>
+          <w:p>
+            <w:pPr>
+              <w:pStyle w:val="LO-normal"/>
+              <w:jc w:val="center"/>
+              <w:rPr>
+                <w:rFonts w:ascii="Garamond" w:hAnsi="Garamond"/>
+                <w:sz w:val="20"/>
+                <w:szCs w:val="20"/>
+              </w:rPr>
+            </w:pPr>
+            <w:r>
+              <w:rPr>
+                <w:rFonts w:ascii="Garamond" w:hAnsi="Garamond"/>
+                <w:sz w:val="20"/>
+                <w:szCs w:val="20"/>
+              </w:rPr>
+              <w:t>c1</w:t>
+            </w:r>
+          </w:p>
+        </w:tc>
+        <w:tc>
+          <w:tcPr>
+            <w:tcW w:w="4764" w:type="dxa"/>
+          </w:tcPr>
+          <w:p>
+            <w:pPr>
+              <w:pStyle w:val="LO-normal"/>
+              <w:rPr>
+                <w:rFonts w:ascii="Garamond" w:hAnsi="Garamond"/>
+                <w:sz w:val="20"/>
+                <w:szCs w:val="20"/>
+              </w:rPr>
+            </w:pPr>
+            <w:r>
+              <w:rPr>
+                <w:rFonts w:ascii="Garamond" w:hAnsi="Garamond"/>
+                <w:sz w:val="20"/>
+                <w:szCs w:val="20"/>
+              </w:rPr>
+              <w:t>¿Tienen computadora en su casa?</w:t>
+            </w:r>
+          </w:p>
+        </w:tc>
+      </w:tr>
+      <w:tr>
+        <w:trPr>
+          <w:trHeight w:val="229"/>
+        </w:trPr>
+        <w:tc>
+          <w:tcPr>
+            <w:tcW w:w="2448" w:type="dxa"/>
+            <w:vMerge/>
+            <w:vAlign w:val="center"/>
+          </w:tcPr>
+          <w:p>
+            <w:pPr>
+              <w:pStyle w:val="LO-normal"/>
+              <w:jc w:val="left"/>
+              <w:rPr>
+                <w:rFonts w:ascii="Garamond" w:hAnsi="Garamond"/>
+                <w:b/>
+                <w:bCs/>
+                <w:sz w:val="20"/>
+                <w:szCs w:val="20"/>
+              </w:rPr>
+            </w:pPr>
+          </w:p>
+        </w:tc>
+        <w:tc>
+          <w:tcPr>
+            <w:tcW w:w="1086" w:type="dxa"/>
+            <w:vAlign w:val="center"/>
+          </w:tcPr>
+          <w:p>
+            <w:pPr>
+              <w:pStyle w:val="LO-normal"/>
+              <w:jc w:val="center"/>
+              <w:rPr>
+                <w:rFonts w:ascii="Garamond" w:hAnsi="Garamond"/>
+                <w:sz w:val="20"/>
+                <w:szCs w:val="20"/>
+              </w:rPr>
+            </w:pPr>
+            <w:r>
+              <w:rPr>
+                <w:rFonts w:ascii="Garamond" w:hAnsi="Garamond"/>
+                <w:sz w:val="20"/>
+                <w:szCs w:val="20"/>
+              </w:rPr>
+              <w:t>c9.c32.</w:t>
+            </w:r>
+          </w:p>
+        </w:tc>
+        <w:tc>
+          <w:tcPr>
+            <w:tcW w:w="4764" w:type="dxa"/>
+          </w:tcPr>
+          <w:p>
+            <w:pPr>
+              <w:pStyle w:val="LO-normal"/>
+              <w:rPr>
+                <w:rFonts w:ascii="Garamond" w:hAnsi="Garamond"/>
+                <w:sz w:val="20"/>
+                <w:szCs w:val="20"/>
+              </w:rPr>
+            </w:pPr>
+            <w:r>
+              <w:rPr>
+                <w:rFonts w:ascii="Garamond" w:hAnsi="Garamond"/>
+                <w:sz w:val="20"/>
+                <w:szCs w:val="20"/>
+              </w:rPr>
+              <w:t xml:space="preserve">¿Cuál es el uso que le da a la computadora de escritorio, portátil o </w:t>
+            </w:r>
+            <w:r>
+              <w:rPr>
+                <w:rFonts w:ascii="Garamond" w:hAnsi="Garamond"/>
+                <w:sz w:val="20"/>
+                <w:szCs w:val="20"/>
+              </w:rPr>
+              <w:t>Tablet</w:t>
+            </w:r>
+            <w:r>
+              <w:rPr>
+                <w:rFonts w:ascii="Garamond" w:hAnsi="Garamond"/>
+                <w:sz w:val="20"/>
+                <w:szCs w:val="20"/>
+              </w:rPr>
+              <w:t>?</w:t>
+            </w:r>
+          </w:p>
+        </w:tc>
+      </w:tr>
+      <w:tr>
+        <w:trPr>
+          <w:trHeight w:val="190"/>
+        </w:trPr>
+        <w:tc>
+          <w:tcPr>
+            <w:tcW w:w="2448" w:type="dxa"/>
+            <w:vMerge w:val="restart"/>
+            <w:vAlign w:val="center"/>
+          </w:tcPr>
+          <w:p>
+            <w:pPr>
+              <w:pStyle w:val="LO-normal"/>
+              <w:jc w:val="left"/>
+              <w:rPr>
+                <w:rFonts w:ascii="Garamond" w:hAnsi="Garamond"/>
+                <w:b/>
+                <w:bCs/>
+                <w:sz w:val="20"/>
+                <w:szCs w:val="20"/>
+              </w:rPr>
+            </w:pPr>
+            <w:r>
+              <w:rPr>
+                <w:rFonts w:ascii="Garamond" w:hAnsi="Garamond"/>
+                <w:b/>
+                <w:bCs/>
+                <w:sz w:val="20"/>
+                <w:szCs w:val="20"/>
+              </w:rPr>
+              <w:t>Encuesta Nacional de Opinión sobre TIC</w:t>
+            </w:r>
+          </w:p>
+        </w:tc>
+        <w:tc>
+          <w:tcPr>
+            <w:tcW w:w="1086" w:type="dxa"/>
+            <w:vAlign w:val="center"/>
+          </w:tcPr>
+          <w:p>
+            <w:pPr>
+              <w:pStyle w:val="LO-normal"/>
+              <w:jc w:val="center"/>
+              <w:rPr>
+                <w:rFonts w:ascii="Garamond" w:hAnsi="Garamond"/>
+                <w:sz w:val="20"/>
+                <w:szCs w:val="20"/>
+              </w:rPr>
+            </w:pPr>
+            <w:r>
+              <w:rPr>
+                <w:rFonts w:ascii="Garamond" w:hAnsi="Garamond"/>
+                <w:sz w:val="20"/>
+                <w:szCs w:val="20"/>
+              </w:rPr>
+              <w:t>P2</w:t>
+            </w:r>
+          </w:p>
+        </w:tc>
+        <w:tc>
+          <w:tcPr>
+            <w:tcW w:w="4764" w:type="dxa"/>
+          </w:tcPr>
+          <w:p>
+            <w:pPr>
+              <w:pStyle w:val="LO-normal"/>
+              <w:rPr>
+                <w:rFonts w:ascii="Garamond" w:hAnsi="Garamond"/>
+                <w:sz w:val="20"/>
+                <w:szCs w:val="20"/>
+              </w:rPr>
+            </w:pPr>
+            <w:r>
+              <w:rPr>
+                <w:rFonts w:ascii="Garamond" w:hAnsi="Garamond"/>
+                <w:sz w:val="20"/>
+                <w:szCs w:val="20"/>
+              </w:rPr>
+              <w:t>¿Usted ha navegado por Internet o se ha conectado a alguna red social a través de Internet?</w:t>
+            </w:r>
+          </w:p>
+        </w:tc>
+      </w:tr>
+      <w:tr>
+        <w:trPr>
+          <w:trHeight w:val="190"/>
+        </w:trPr>
+        <w:tc>
+          <w:tcPr>
+            <w:tcW w:w="2448" w:type="dxa"/>
+            <w:vMerge/>
+            <w:vAlign w:val="center"/>
+          </w:tcPr>
+          <w:p>
+            <w:pPr>
+              <w:pStyle w:val="LO-normal"/>
+              <w:rPr>
+                <w:rFonts w:ascii="Garamond" w:hAnsi="Garamond"/>
+                <w:sz w:val="20"/>
+                <w:szCs w:val="20"/>
+              </w:rPr>
+            </w:pPr>
+          </w:p>
+        </w:tc>
+        <w:tc>
+          <w:tcPr>
+            <w:tcW w:w="1086" w:type="dxa"/>
+            <w:vAlign w:val="center"/>
+          </w:tcPr>
+          <w:p>
+            <w:pPr>
+              <w:pStyle w:val="LO-normal"/>
+              <w:jc w:val="center"/>
+              <w:rPr>
+                <w:rFonts w:ascii="Garamond" w:hAnsi="Garamond"/>
+                <w:sz w:val="20"/>
+                <w:szCs w:val="20"/>
+              </w:rPr>
+            </w:pPr>
+            <w:r>
+              <w:rPr>
+                <w:rFonts w:ascii="Garamond" w:hAnsi="Garamond"/>
+                <w:sz w:val="20"/>
+                <w:szCs w:val="20"/>
+              </w:rPr>
+              <w:t>P27A</w:t>
+            </w:r>
+          </w:p>
+        </w:tc>
+        <w:tc>
+          <w:tcPr>
+            <w:tcW w:w="4764" w:type="dxa"/>
+          </w:tcPr>
+          <w:p>
+            <w:pPr>
+              <w:pStyle w:val="LO-normal"/>
+              <w:rPr>
+                <w:rFonts w:ascii="Garamond" w:hAnsi="Garamond"/>
+                <w:sz w:val="20"/>
+                <w:szCs w:val="20"/>
+              </w:rPr>
+            </w:pPr>
+            <w:r>
+              <w:rPr>
+                <w:rFonts w:ascii="Garamond" w:hAnsi="Garamond"/>
+                <w:sz w:val="20"/>
+                <w:szCs w:val="20"/>
+              </w:rPr>
+              <w:t>¿Para qué usa mayormente esta conexión a Internet?</w:t>
+            </w:r>
+          </w:p>
+        </w:tc>
+      </w:tr>
+      <w:tr>
+        <w:trPr>
+          <w:trHeight w:val="190"/>
+        </w:trPr>
+        <w:tc>
+          <w:tcPr>
+            <w:tcW w:w="2448" w:type="dxa"/>
+            <w:vMerge/>
+            <w:vAlign w:val="center"/>
+          </w:tcPr>
+          <w:p>
+            <w:pPr>
+              <w:pStyle w:val="LO-normal"/>
+              <w:rPr>
+                <w:rFonts w:ascii="Garamond" w:hAnsi="Garamond"/>
+                <w:sz w:val="20"/>
+                <w:szCs w:val="20"/>
+              </w:rPr>
+            </w:pPr>
+          </w:p>
+        </w:tc>
+        <w:tc>
+          <w:tcPr>
+            <w:tcW w:w="1086" w:type="dxa"/>
+            <w:vAlign w:val="center"/>
+          </w:tcPr>
+          <w:p>
+            <w:pPr>
+              <w:pStyle w:val="LO-normal"/>
+              <w:jc w:val="center"/>
+              <w:rPr>
+                <w:rFonts w:ascii="Garamond" w:hAnsi="Garamond"/>
+                <w:sz w:val="20"/>
+                <w:szCs w:val="20"/>
+              </w:rPr>
+            </w:pPr>
+            <w:r>
+              <w:rPr>
+                <w:rFonts w:ascii="Garamond" w:hAnsi="Garamond"/>
+                <w:sz w:val="20"/>
+                <w:szCs w:val="20"/>
+              </w:rPr>
+              <w:t>P46A</w:t>
+            </w:r>
+          </w:p>
+        </w:tc>
+        <w:tc>
+          <w:tcPr>
+            <w:tcW w:w="4764" w:type="dxa"/>
+          </w:tcPr>
+          <w:p>
+            <w:pPr>
+              <w:pStyle w:val="LO-normal"/>
+              <w:keepNext/>
+              <w:rPr>
+                <w:rFonts w:ascii="Garamond" w:hAnsi="Garamond"/>
+                <w:sz w:val="20"/>
+                <w:szCs w:val="20"/>
+              </w:rPr>
+            </w:pPr>
+            <w:r>
+              <w:rPr>
+                <w:rFonts w:ascii="Garamond" w:hAnsi="Garamond"/>
+                <w:sz w:val="20"/>
+                <w:szCs w:val="20"/>
+              </w:rPr>
+              <w:t>¿Cuáles de las siguientes actividades realiza con más frecuencia en el Internet?</w:t>
+            </w:r>
+          </w:p>
+        </w:tc>
+      </w:tr>
+    </w:tbl>
+    <w:p>
+      <w:pPr>
+        <w:pStyle w:val="Descripcin"/>
+        <w:jc w:val="center"/>
+        <w:rPr>
+          <w:rFonts w:ascii="Garamond" w:hAnsi="Garamond"/>
+          <w:sz w:val="23"/>
+          <w:szCs w:val="23"/>
+        </w:rPr>
+      </w:pPr>
+      <w:r>
+        <w:t xml:space="preserve">Tabla </w:t>
+      </w:r>
+      <w:fldSimple w:instr=" SEQ Tabla \* ARABIC ">
+        <w:r>
+          <w:rPr>
+            <w:noProof/>
+          </w:rPr>
+          <w:t>1</w:t>
+        </w:r>
+      </w:fldSimple>
+      <w:r>
+        <w:t>: Muestra de preguntas finales seleccionadas.</w:t>
+      </w:r>
+    </w:p>
     <w:p>
       <w:pPr>
         <w:pStyle w:val="LO-normal"/>
@@ -12753,8 +13359,111 @@
           <w:sz w:val="23"/>
           <w:szCs w:val="23"/>
         </w:rPr>
-        <w:t>Limpieza de los datasets previamente usados en el EDA usando las preguntas finales que se han seleccionado. Como resultado obtuvimos un dataset únicamente con las preguntas de nuestro interés.</w:t>
-      </w:r>
+        <w:t>Limpieza de los datasets previamente usados en el EDA usando las preguntas finales que se han seleccionado. Como resultado obtuvimos un dataset únicamente con las preguntas de nuestro interés</w:t>
+      </w:r>
+      <w:r>
+        <w:rPr>
+          <w:rFonts w:ascii="Garamond" w:hAnsi="Garamond"/>
+          <w:sz w:val="23"/>
+          <w:szCs w:val="23"/>
+        </w:rPr>
+        <w:t xml:space="preserve">. Los mismos tienen los siguientes nombres: </w:t>
+      </w:r>
+      <w:r>
+        <w:rPr>
+          <w:rFonts w:ascii="Garamond" w:hAnsi="Garamond"/>
+          <w:sz w:val="23"/>
+          <w:szCs w:val="23"/>
+        </w:rPr>
+        <w:t>enal_final_clnd.csv</w:t>
+      </w:r>
+      <w:r>
+        <w:rPr>
+          <w:rFonts w:ascii="Garamond" w:hAnsi="Garamond"/>
+          <w:sz w:val="23"/>
+          <w:szCs w:val="23"/>
+        </w:rPr>
+        <w:t xml:space="preserve"> y </w:t>
+      </w:r>
+      <w:r>
+        <w:rPr>
+          <w:rFonts w:ascii="Garamond" w:hAnsi="Garamond"/>
+          <w:sz w:val="23"/>
+          <w:szCs w:val="23"/>
+        </w:rPr>
+        <w:t>prof_fin_clnd.csv</w:t>
+      </w:r>
+      <w:r>
+        <w:rPr>
+          <w:rFonts w:ascii="Garamond" w:hAnsi="Garamond"/>
+          <w:sz w:val="23"/>
+          <w:szCs w:val="23"/>
+        </w:rPr>
+        <w:t xml:space="preserve">. Que se los puede encontrar en la sección de </w:t>
+      </w:r>
+      <w:hyperlink w:anchor="_Anexos" w:history="1">
+        <w:r>
+          <w:rPr>
+            <w:rStyle w:val="Hipervnculo"/>
+            <w:rFonts w:ascii="Garamond" w:hAnsi="Garamond"/>
+            <w:sz w:val="23"/>
+            <w:szCs w:val="23"/>
+          </w:rPr>
+          <w:t>Anexos</w:t>
+        </w:r>
+      </w:hyperlink>
+      <w:r>
+        <w:rPr>
+          <w:rFonts w:ascii="Garamond" w:hAnsi="Garamond"/>
+          <w:sz w:val="23"/>
+          <w:szCs w:val="23"/>
+        </w:rPr>
+        <w:t>.</w:t>
+      </w:r>
+    </w:p>
+    <w:p>
+      <w:pPr>
+        <w:pStyle w:val="LO-normal"/>
+        <w:spacing w:before="240" w:after="240"/>
+        <w:rPr>
+          <w:rFonts w:ascii="Garamond" w:hAnsi="Garamond"/>
+          <w:sz w:val="23"/>
+          <w:szCs w:val="23"/>
+        </w:rPr>
+      </w:pPr>
+    </w:p>
+    <w:p>
+      <w:pPr>
+        <w:pStyle w:val="LO-normal"/>
+        <w:spacing w:before="240" w:after="240"/>
+        <w:rPr>
+          <w:rFonts w:ascii="Garamond" w:hAnsi="Garamond"/>
+          <w:sz w:val="23"/>
+          <w:szCs w:val="23"/>
+        </w:rPr>
+      </w:pPr>
+    </w:p>
+    <w:p>
+      <w:pPr>
+        <w:pStyle w:val="LO-normal"/>
+        <w:spacing w:before="240" w:after="240"/>
+        <w:rPr>
+          <w:rFonts w:ascii="Garamond" w:hAnsi="Garamond"/>
+          <w:sz w:val="23"/>
+          <w:szCs w:val="23"/>
+        </w:rPr>
+      </w:pPr>
+    </w:p>
+    <w:p>
+      <w:pPr>
+        <w:pStyle w:val="LO-normal"/>
+        <w:spacing w:before="240" w:after="240"/>
+        <w:rPr>
+          <w:rFonts w:ascii="Garamond" w:hAnsi="Garamond"/>
+          <w:sz w:val="23"/>
+          <w:szCs w:val="23"/>
+        </w:rPr>
+      </w:pPr>
     </w:p>
     <w:p>
       <w:pPr>
@@ -12776,6 +13485,7 @@
           <w:sz w:val="24"/>
           <w:szCs w:val="24"/>
         </w:rPr>
+        <w:lastRenderedPageBreak/>
         <w:t>Dataset enriquecido</w:t>
       </w:r>
       <w:r>
@@ -12941,7 +13651,6 @@
       <w:bookmarkStart w:id="90" w:name="_Toc131018125"/>
       <w:bookmarkStart w:id="91" w:name="_Toc131018227"/>
       <w:r>
-        <w:lastRenderedPageBreak/>
         <w:t>Fuentes de información</w:t>
       </w:r>
       <w:bookmarkEnd w:id="89"/>
@@ -13173,7 +13882,16 @@
           <w:sz w:val="23"/>
           <w:szCs w:val="23"/>
         </w:rPr>
-        <w:t>Encuesta Final-Profesores de Inclusión Digital: Estudio con el propósito de integrar tecnologías de software libre a los métodos de enseñanza-aprendizaje en Unidades Educativas Públicas. El objetivo de este estudio es obtener información inicial de información relevante sobre Tecnologías de Información y Comunicación TIC de las Unidades Educativas Públicas.</w:t>
+        <w:t xml:space="preserve">Encuesta Final-Profesores de Inclusión Digital: Estudio con el propósito de integrar tecnologías de software libre a los métodos de enseñanza-aprendizaje en Unidades Educativas </w:t>
+      </w:r>
+      <w:r>
+        <w:rPr>
+          <w:rFonts w:ascii="Garamond" w:eastAsia="Garamond" w:hAnsi="Garamond" w:cs="Garamond"/>
+          <w:sz w:val="23"/>
+          <w:szCs w:val="23"/>
+        </w:rPr>
+        <w:lastRenderedPageBreak/>
+        <w:t>Públicas. El objetivo de este estudio es obtener información inicial de información relevante sobre Tecnologías de Información y Comunicación TIC de las Unidades Educativas Públicas.</w:t>
       </w:r>
       <w:r>
         <w:rPr>
@@ -13191,50 +13909,6 @@
         </w:rPr>
         <w:t xml:space="preserve"> Este conjunto de datos cuenta con un total 871 filas y 189 columnas.</w:t>
       </w:r>
-    </w:p>
-    <w:p>
-      <w:pPr>
-        <w:pStyle w:val="LO-normal"/>
-        <w:spacing w:before="240" w:after="240"/>
-        <w:rPr>
-          <w:rFonts w:ascii="Garamond" w:eastAsia="Garamond" w:hAnsi="Garamond" w:cs="Garamond"/>
-          <w:sz w:val="23"/>
-          <w:szCs w:val="23"/>
-        </w:rPr>
-      </w:pPr>
-    </w:p>
-    <w:p>
-      <w:pPr>
-        <w:pStyle w:val="LO-normal"/>
-        <w:spacing w:before="240" w:after="240"/>
-        <w:rPr>
-          <w:rFonts w:ascii="Garamond" w:eastAsia="Garamond" w:hAnsi="Garamond" w:cs="Garamond"/>
-          <w:sz w:val="23"/>
-          <w:szCs w:val="23"/>
-        </w:rPr>
-      </w:pPr>
-    </w:p>
-    <w:p>
-      <w:pPr>
-        <w:pStyle w:val="LO-normal"/>
-        <w:spacing w:before="240" w:after="240"/>
-        <w:rPr>
-          <w:rFonts w:ascii="Garamond" w:eastAsia="Garamond" w:hAnsi="Garamond" w:cs="Garamond"/>
-          <w:sz w:val="23"/>
-          <w:szCs w:val="23"/>
-        </w:rPr>
-      </w:pPr>
-    </w:p>
-    <w:p>
-      <w:pPr>
-        <w:pStyle w:val="LO-normal"/>
-        <w:spacing w:before="240" w:after="240"/>
-        <w:rPr>
-          <w:rFonts w:ascii="Garamond" w:eastAsia="Garamond" w:hAnsi="Garamond" w:cs="Garamond"/>
-          <w:sz w:val="23"/>
-          <w:szCs w:val="23"/>
-        </w:rPr>
-      </w:pPr>
     </w:p>
     <w:p>
       <w:pPr>
@@ -13254,7 +13928,6 @@
           <w:sz w:val="24"/>
           <w:szCs w:val="24"/>
         </w:rPr>
-        <w:lastRenderedPageBreak/>
         <w:t xml:space="preserve"> </w:t>
       </w:r>
       <w:bookmarkStart w:id="95" w:name="_Toc128605035"/>
@@ -13320,28 +13993,44 @@
         <w:spacing w:before="240" w:after="240"/>
         <w:rPr>
           <w:rFonts w:ascii="Garamond" w:eastAsia="Garamond" w:hAnsi="Garamond" w:cs="Garamond"/>
-          <w:color w:val="000000"/>
-          <w:sz w:val="23"/>
-          <w:szCs w:val="23"/>
-        </w:rPr>
-      </w:pPr>
-      <w:hyperlink r:id="rId41">
-        <w:r>
-          <w:rPr>
-            <w:rStyle w:val="Hipervnculo"/>
-            <w:rFonts w:ascii="Garamond" w:eastAsia="Garamond" w:hAnsi="Garamond" w:cs="Garamond"/>
-            <w:color w:val="000000"/>
-            <w:sz w:val="23"/>
-            <w:szCs w:val="23"/>
-            <w:u w:val="none"/>
-          </w:rPr>
-          <w:t>Diccionario de datos de tipo JSON</w:t>
-        </w:r>
-      </w:hyperlink>
-      <w:r>
-        <w:rPr>
-          <w:rFonts w:ascii="Garamond" w:eastAsia="Garamond" w:hAnsi="Garamond" w:cs="Garamond"/>
-          <w:color w:val="000000"/>
+          <w:sz w:val="23"/>
+          <w:szCs w:val="23"/>
+        </w:rPr>
+      </w:pPr>
+      <w:r>
+        <w:fldChar w:fldCharType="begin"/>
+      </w:r>
+      <w:r>
+        <w:instrText xml:space="preserve"> HYPERLINK "https://github.com/JoelVG/proyecto-diplomado/blob/main/E_Nal_de_Opinión_sobre_TIC/data_dict_e_nal2.json" \h </w:instrText>
+      </w:r>
+      <w:r>
+        <w:fldChar w:fldCharType="separate"/>
+      </w:r>
+      <w:r>
+        <w:rPr>
+          <w:rStyle w:val="Hipervnculo"/>
+          <w:rFonts w:ascii="Garamond" w:eastAsia="Garamond" w:hAnsi="Garamond" w:cs="Garamond"/>
+          <w:color w:val="auto"/>
+          <w:sz w:val="23"/>
+          <w:szCs w:val="23"/>
+          <w:u w:val="none"/>
+        </w:rPr>
+        <w:t>Diccionario de datos de tipo JSON</w:t>
+      </w:r>
+      <w:r>
+        <w:rPr>
+          <w:rStyle w:val="Hipervnculo"/>
+          <w:rFonts w:ascii="Garamond" w:eastAsia="Garamond" w:hAnsi="Garamond" w:cs="Garamond"/>
+          <w:color w:val="auto"/>
+          <w:sz w:val="23"/>
+          <w:szCs w:val="23"/>
+          <w:u w:val="none"/>
+        </w:rPr>
+        <w:fldChar w:fldCharType="end"/>
+      </w:r>
+      <w:r>
+        <w:rPr>
+          <w:rFonts w:ascii="Garamond" w:eastAsia="Garamond" w:hAnsi="Garamond" w:cs="Garamond"/>
           <w:sz w:val="23"/>
           <w:szCs w:val="23"/>
         </w:rPr>
@@ -13357,25 +14046,164 @@
         </w:numPr>
         <w:spacing w:before="240" w:after="240"/>
         <w:rPr>
-          <w:rFonts w:ascii="Garamond" w:eastAsia="Garamond" w:hAnsi="Garamond" w:cs="Garamond"/>
-          <w:color w:val="000000"/>
-          <w:sz w:val="23"/>
-          <w:szCs w:val="23"/>
-        </w:rPr>
-      </w:pPr>
-      <w:hyperlink r:id="rId42">
+          <w:rStyle w:val="Hipervnculo"/>
+          <w:rFonts w:ascii="Garamond" w:eastAsia="Garamond" w:hAnsi="Garamond" w:cs="Garamond"/>
+          <w:color w:val="000000"/>
+          <w:sz w:val="23"/>
+          <w:szCs w:val="23"/>
+          <w:u w:val="none"/>
+        </w:rPr>
+      </w:pPr>
+      <w:r>
+        <w:fldChar w:fldCharType="begin"/>
+      </w:r>
+      <w:r>
+        <w:instrText xml:space="preserve"> HYPERLINK "https://github.com/JoelVG/proyecto-diplomado/blob/main/E_Nal_de_Opinión_sobre_TIC/extr</w:instrText>
+      </w:r>
+      <w:r>
+        <w:instrText xml:space="preserve">act_data_dictionary.ipynb" \h </w:instrText>
+      </w:r>
+      <w:r>
+        <w:fldChar w:fldCharType="separate"/>
+      </w:r>
+      <w:r>
+        <w:rPr>
+          <w:rStyle w:val="Hipervnculo"/>
+          <w:rFonts w:ascii="Garamond" w:eastAsia="Garamond" w:hAnsi="Garamond" w:cs="Garamond"/>
+          <w:color w:val="000000"/>
+          <w:sz w:val="23"/>
+          <w:szCs w:val="23"/>
+          <w:u w:val="none"/>
+        </w:rPr>
+        <w:t>Notebook c</w:t>
+      </w:r>
+      <w:r>
+        <w:rPr>
+          <w:rStyle w:val="Hipervnculo"/>
+          <w:rFonts w:ascii="Garamond" w:eastAsia="Garamond" w:hAnsi="Garamond" w:cs="Garamond"/>
+          <w:color w:val="000000"/>
+          <w:sz w:val="23"/>
+          <w:szCs w:val="23"/>
+          <w:u w:val="none"/>
+        </w:rPr>
+        <w:t>o</w:t>
+      </w:r>
+      <w:r>
+        <w:rPr>
+          <w:rStyle w:val="Hipervnculo"/>
+          <w:rFonts w:ascii="Garamond" w:eastAsia="Garamond" w:hAnsi="Garamond" w:cs="Garamond"/>
+          <w:color w:val="000000"/>
+          <w:sz w:val="23"/>
+          <w:szCs w:val="23"/>
+          <w:u w:val="none"/>
+        </w:rPr>
+        <w:t>n el código fuente utilizado.</w:t>
+      </w:r>
+      <w:r>
+        <w:rPr>
+          <w:rStyle w:val="Hipervnculo"/>
+          <w:rFonts w:ascii="Garamond" w:eastAsia="Garamond" w:hAnsi="Garamond" w:cs="Garamond"/>
+          <w:color w:val="000000"/>
+          <w:sz w:val="23"/>
+          <w:szCs w:val="23"/>
+          <w:u w:val="none"/>
+        </w:rPr>
+        <w:fldChar w:fldCharType="end"/>
+      </w:r>
+    </w:p>
+    <w:p>
+      <w:pPr>
+        <w:pStyle w:val="LO-normal"/>
+        <w:spacing w:before="240" w:after="240"/>
+        <w:rPr>
+          <w:rStyle w:val="Hipervnculo"/>
+          <w:rFonts w:ascii="Garamond" w:eastAsia="Garamond" w:hAnsi="Garamond" w:cs="Garamond"/>
+          <w:color w:val="000000"/>
+          <w:sz w:val="23"/>
+          <w:szCs w:val="23"/>
+          <w:u w:val="none"/>
+        </w:rPr>
+      </w:pPr>
+      <w:r>
+        <w:rPr>
+          <w:rStyle w:val="Hipervnculo"/>
+          <w:rFonts w:ascii="Garamond" w:eastAsia="Garamond" w:hAnsi="Garamond" w:cs="Garamond"/>
+          <w:color w:val="000000"/>
+          <w:sz w:val="23"/>
+          <w:szCs w:val="23"/>
+          <w:u w:val="none"/>
+        </w:rPr>
+        <w:t xml:space="preserve">Por otro lado, tanto para el dataset de: </w:t>
+      </w:r>
+      <w:r>
+        <w:rPr>
+          <w:rFonts w:ascii="Garamond" w:eastAsia="Garamond" w:hAnsi="Garamond" w:cs="Garamond"/>
+          <w:color w:val="000000"/>
+          <w:sz w:val="23"/>
+          <w:szCs w:val="23"/>
+        </w:rPr>
+        <w:t xml:space="preserve">“Encuesta Nacional de Opinión sobre TIC” </w:t>
+      </w:r>
+      <w:r>
+        <w:rPr>
+          <w:rFonts w:ascii="Garamond" w:eastAsia="Garamond" w:hAnsi="Garamond" w:cs="Garamond"/>
+          <w:color w:val="000000"/>
+          <w:sz w:val="23"/>
+          <w:szCs w:val="23"/>
+        </w:rPr>
+        <w:t>y “</w:t>
+      </w:r>
+      <w:r>
+        <w:rPr>
+          <w:rFonts w:ascii="Garamond" w:eastAsia="Garamond" w:hAnsi="Garamond" w:cs="Garamond"/>
+          <w:color w:val="000000"/>
+          <w:sz w:val="23"/>
+          <w:szCs w:val="23"/>
+        </w:rPr>
+        <w:t>Encuesta Final-Profesores de Inclusión Digital</w:t>
+      </w:r>
+      <w:r>
+        <w:rPr>
+          <w:rFonts w:ascii="Garamond" w:eastAsia="Garamond" w:hAnsi="Garamond" w:cs="Garamond"/>
+          <w:color w:val="000000"/>
+          <w:sz w:val="23"/>
+          <w:szCs w:val="23"/>
+        </w:rPr>
+        <w:t>”</w:t>
+      </w:r>
+      <w:r>
+        <w:rPr>
+          <w:rStyle w:val="Hipervnculo"/>
+          <w:rFonts w:ascii="Garamond" w:eastAsia="Garamond" w:hAnsi="Garamond" w:cs="Garamond"/>
+          <w:color w:val="000000"/>
+          <w:sz w:val="23"/>
+          <w:szCs w:val="23"/>
+          <w:u w:val="none"/>
+        </w:rPr>
+        <w:t xml:space="preserve"> se realizó el enriquecimiento de los datasets con los indicadores elegidos que se describen en el apartado </w:t>
+      </w:r>
+      <w:hyperlink w:anchor="_Indicadores" w:history="1">
         <w:r>
           <w:rPr>
             <w:rStyle w:val="Hipervnculo"/>
             <w:rFonts w:ascii="Garamond" w:eastAsia="Garamond" w:hAnsi="Garamond" w:cs="Garamond"/>
-            <w:color w:val="000000"/>
             <w:sz w:val="23"/>
             <w:szCs w:val="23"/>
-            <w:u w:val="none"/>
-          </w:rPr>
-          <w:t>Notebook con el código fuente utilizado.</w:t>
+          </w:rPr>
+          <w:t>3.4. Indicadores</w:t>
         </w:r>
       </w:hyperlink>
+      <w:r>
+        <w:rPr>
+          <w:rStyle w:val="Hipervnculo"/>
+          <w:rFonts w:ascii="Garamond" w:eastAsia="Garamond" w:hAnsi="Garamond" w:cs="Garamond"/>
+          <w:color w:val="000000"/>
+          <w:sz w:val="23"/>
+          <w:szCs w:val="23"/>
+          <w:u w:val="none"/>
+        </w:rPr>
+        <w:t xml:space="preserve"> </w:t>
+      </w:r>
     </w:p>
     <w:p>
       <w:pPr>
@@ -13669,6 +14497,7 @@
           <w:szCs w:val="23"/>
           <w:lang w:val="es-MX"/>
         </w:rPr>
+        <w:lastRenderedPageBreak/>
         <w:t>Accesibilidad</w:t>
       </w:r>
       <w:r>
@@ -13763,7 +14592,6 @@
           <w:szCs w:val="23"/>
           <w:lang w:val="es-MX"/>
         </w:rPr>
-        <w:lastRenderedPageBreak/>
         <w:t>Fiabilidad:</w:t>
       </w:r>
       <w:r>
@@ -14180,30 +15008,6 @@
         </w:rPr>
         <w:t>Como resultado de este proceso de modelación logramos obtener nuevas columnas con los indicadores propuestos para cada dataset que reflejan el peso de cada uno de ellos, estos campos que se tomaron en cuenta para cada indicador son los que pasaron por un proceso de preselección y luego la selección de los mismos de acuerdo a la relación y si son relevantes para estos indicadores.</w:t>
       </w:r>
-    </w:p>
-    <w:p>
-      <w:pPr>
-        <w:pStyle w:val="LO-normal"/>
-        <w:spacing w:before="240" w:after="240"/>
-        <w:rPr>
-          <w:rFonts w:ascii="Garamond" w:eastAsia="Garamond" w:hAnsi="Garamond" w:cs="Garamond"/>
-          <w:color w:val="000000"/>
-          <w:sz w:val="23"/>
-          <w:szCs w:val="23"/>
-        </w:rPr>
-      </w:pPr>
-    </w:p>
-    <w:p>
-      <w:pPr>
-        <w:pStyle w:val="LO-normal"/>
-        <w:spacing w:before="240" w:after="240"/>
-        <w:rPr>
-          <w:rFonts w:ascii="Garamond" w:eastAsia="Garamond" w:hAnsi="Garamond" w:cs="Garamond"/>
-          <w:color w:val="000000"/>
-          <w:sz w:val="23"/>
-          <w:szCs w:val="23"/>
-        </w:rPr>
-      </w:pPr>
     </w:p>
     <w:p>
       <w:pPr>
@@ -15155,7 +15959,7 @@
           <w:rFonts w:ascii="Garamond" w:hAnsi="Garamond"/>
           <w:noProof/>
         </w:rPr>
-        <w:t>1</w:t>
+        <w:t>2</w:t>
       </w:r>
       <w:r>
         <w:rPr>
@@ -15727,7 +16531,7 @@
           <w:rFonts w:ascii="Garamond" w:hAnsi="Garamond"/>
           <w:noProof/>
         </w:rPr>
-        <w:t>2</w:t>
+        <w:t>3</w:t>
       </w:r>
       <w:r>
         <w:rPr>
@@ -16271,7 +17075,7 @@
           <w:rFonts w:ascii="Garamond" w:hAnsi="Garamond"/>
           <w:noProof/>
         </w:rPr>
-        <w:t>3</w:t>
+        <w:t>4</w:t>
       </w:r>
       <w:r>
         <w:rPr>
@@ -16794,7 +17598,7 @@
           <w:rFonts w:ascii="Garamond" w:hAnsi="Garamond"/>
           <w:noProof/>
         </w:rPr>
-        <w:t>4</w:t>
+        <w:t>5</w:t>
       </w:r>
       <w:r>
         <w:rPr>
@@ -16924,6 +17728,16 @@
           <w:szCs w:val="23"/>
         </w:rPr>
       </w:pPr>
+    </w:p>
+    <w:p>
+      <w:pPr>
+        <w:pStyle w:val="LO-normal"/>
+        <w:rPr>
+          <w:rFonts w:ascii="Garamond" w:hAnsi="Garamond"/>
+          <w:sz w:val="23"/>
+          <w:szCs w:val="23"/>
+        </w:rPr>
+      </w:pPr>
       <w:r>
         <w:rPr>
           <w:rFonts w:ascii="Garamond" w:hAnsi="Garamond"/>
@@ -17157,10 +17971,10 @@
           <w:szCs w:val="23"/>
         </w:rPr>
         <w:sectPr>
-          <w:headerReference w:type="even" r:id="rId43"/>
-          <w:headerReference w:type="default" r:id="rId44"/>
-          <w:footerReference w:type="even" r:id="rId45"/>
-          <w:footerReference w:type="default" r:id="rId46"/>
+          <w:headerReference w:type="even" r:id="rId41"/>
+          <w:headerReference w:type="default" r:id="rId42"/>
+          <w:footerReference w:type="even" r:id="rId43"/>
+          <w:footerReference w:type="default" r:id="rId44"/>
           <w:pgSz w:w="12240" w:h="15840"/>
           <w:pgMar w:top="1699" w:right="1440" w:bottom="1699" w:left="1584" w:header="720" w:footer="720" w:gutter="0"/>
           <w:cols w:space="720"/>
@@ -18508,27 +19322,14 @@
       <w:r>
         <w:t xml:space="preserve">Tabla </w:t>
       </w:r>
-      <w:r>
-        <w:fldChar w:fldCharType="begin"/>
-      </w:r>
-      <w:r>
-        <w:instrText xml:space="preserve"> SEQ Tabla \* ARABIC </w:instrText>
-      </w:r>
-      <w:r>
-        <w:fldChar w:fldCharType="separate"/>
-      </w:r>
-      <w:r>
-        <w:rPr>
-          <w:noProof/>
-        </w:rPr>
-        <w:t>5</w:t>
-      </w:r>
-      <w:r>
-        <w:rPr>
-          <w:noProof/>
-        </w:rPr>
-        <w:fldChar w:fldCharType="end"/>
-      </w:r>
+      <w:fldSimple w:instr=" SEQ Tabla \* ARABIC ">
+        <w:r>
+          <w:rPr>
+            <w:noProof/>
+          </w:rPr>
+          <w:t>6</w:t>
+        </w:r>
+      </w:fldSimple>
       <w:r>
         <w:t xml:space="preserve">: </w:t>
       </w:r>
@@ -19200,32 +20001,19 @@
         <w:jc w:val="center"/>
       </w:pPr>
       <w:bookmarkStart w:id="124" w:name="_Toc130571270"/>
-      <w:bookmarkStart w:id="125" w:name="_Toc129739244"/>
-      <w:bookmarkStart w:id="126" w:name="_Toc131019347"/>
+      <w:bookmarkStart w:id="125" w:name="_Toc131019347"/>
+      <w:bookmarkStart w:id="126" w:name="_Toc129739244"/>
       <w:r>
         <w:t xml:space="preserve">Tabla </w:t>
       </w:r>
-      <w:r>
-        <w:fldChar w:fldCharType="begin"/>
-      </w:r>
-      <w:r>
-        <w:instrText xml:space="preserve"> SEQ Tabla \* ARABIC </w:instrText>
-      </w:r>
-      <w:r>
-        <w:fldChar w:fldCharType="separate"/>
-      </w:r>
-      <w:r>
-        <w:rPr>
-          <w:noProof/>
-        </w:rPr>
-        <w:t>6</w:t>
-      </w:r>
-      <w:r>
-        <w:rPr>
-          <w:noProof/>
-        </w:rPr>
-        <w:fldChar w:fldCharType="end"/>
-      </w:r>
+      <w:fldSimple w:instr=" SEQ Tabla \* ARABIC ">
+        <w:r>
+          <w:rPr>
+            <w:noProof/>
+          </w:rPr>
+          <w:t>7</w:t>
+        </w:r>
+      </w:fldSimple>
       <w:r>
         <w:t xml:space="preserve">: </w:t>
       </w:r>
@@ -19233,9 +20021,9 @@
         <w:t>Muestra del diccionario de datos del dataset: Encuesta Final-Profesores de Inclusión Digital (Elaboración propia)</w:t>
       </w:r>
       <w:bookmarkEnd w:id="124"/>
-      <w:bookmarkEnd w:id="126"/>
-    </w:p>
-    <w:bookmarkEnd w:id="125"/>
+      <w:bookmarkEnd w:id="125"/>
+    </w:p>
+    <w:bookmarkEnd w:id="126"/>
     <w:p>
       <w:pPr>
         <w:pStyle w:val="Descripcin"/>
@@ -19423,27 +20211,14 @@
                   <w:r>
                     <w:t xml:space="preserve">Tabla </w:t>
                   </w:r>
-                  <w:r>
-                    <w:fldChar w:fldCharType="begin"/>
-                  </w:r>
-                  <w:r>
-                    <w:instrText xml:space="preserve"> SEQ Tabla \* ARABIC </w:instrText>
-                  </w:r>
-                  <w:r>
-                    <w:fldChar w:fldCharType="separate"/>
-                  </w:r>
-                  <w:r>
-                    <w:rPr>
-                      <w:noProof/>
-                    </w:rPr>
-                    <w:t>7</w:t>
-                  </w:r>
-                  <w:r>
-                    <w:rPr>
-                      <w:noProof/>
-                    </w:rPr>
-                    <w:fldChar w:fldCharType="end"/>
-                  </w:r>
+                  <w:fldSimple w:instr=" SEQ Tabla \* ARABIC ">
+                    <w:r>
+                      <w:rPr>
+                        <w:noProof/>
+                      </w:rPr>
+                      <w:t>8</w:t>
+                    </w:r>
+                  </w:fldSimple>
                   <w:r>
                     <w:t xml:space="preserve">: </w:t>
                   </w:r>
@@ -19489,7 +20264,7 @@
                     </pic:cNvPicPr>
                   </pic:nvPicPr>
                   <pic:blipFill>
-                    <a:blip r:embed="rId47">
+                    <a:blip r:embed="rId45">
                       <a:extLst>
                         <a:ext uri="{28A0092B-C50C-407E-A947-70E740481C1C}">
                           <a14:useLocalDpi xmlns:a14="http://schemas.microsoft.com/office/drawing/2010/main" val="0"/>
@@ -20477,27 +21252,14 @@
       <w:r>
         <w:t xml:space="preserve">Tabla </w:t>
       </w:r>
-      <w:r>
-        <w:fldChar w:fldCharType="begin"/>
-      </w:r>
-      <w:r>
-        <w:instrText xml:space="preserve"> SEQ Tabla \* ARABIC </w:instrText>
-      </w:r>
-      <w:r>
-        <w:fldChar w:fldCharType="separate"/>
-      </w:r>
-      <w:r>
-        <w:rPr>
-          <w:noProof/>
-        </w:rPr>
-        <w:t>8</w:t>
-      </w:r>
-      <w:r>
-        <w:rPr>
-          <w:noProof/>
-        </w:rPr>
-        <w:fldChar w:fldCharType="end"/>
-      </w:r>
+      <w:fldSimple w:instr=" SEQ Tabla \* ARABIC ">
+        <w:r>
+          <w:rPr>
+            <w:noProof/>
+          </w:rPr>
+          <w:t>9</w:t>
+        </w:r>
+      </w:fldSimple>
       <w:r>
         <w:t xml:space="preserve">: </w:t>
       </w:r>
@@ -20741,7 +21503,7 @@
         </w:rPr>
         <w:t xml:space="preserve"> debido a que el diccionario de datos estaba en un formato poco amigable para su uso y extracción de información se realizó un </w:t>
       </w:r>
-      <w:hyperlink r:id="rId48">
+      <w:hyperlink r:id="rId46">
         <w:r>
           <w:rPr>
             <w:rStyle w:val="Hipervnculo"/>
@@ -21883,32 +22645,19 @@
         <w:jc w:val="center"/>
       </w:pPr>
       <w:bookmarkStart w:id="131" w:name="_Toc130571273"/>
-      <w:bookmarkStart w:id="132" w:name="_Toc129739247"/>
-      <w:bookmarkStart w:id="133" w:name="_Toc131019350"/>
+      <w:bookmarkStart w:id="132" w:name="_Toc131019350"/>
+      <w:bookmarkStart w:id="133" w:name="_Toc129739247"/>
       <w:r>
         <w:t xml:space="preserve">Tabla </w:t>
       </w:r>
-      <w:r>
-        <w:fldChar w:fldCharType="begin"/>
-      </w:r>
-      <w:r>
-        <w:instrText xml:space="preserve"> SEQ Tabla \* ARABIC </w:instrText>
-      </w:r>
-      <w:r>
-        <w:fldChar w:fldCharType="separate"/>
-      </w:r>
-      <w:r>
-        <w:rPr>
-          <w:noProof/>
-        </w:rPr>
-        <w:t>9</w:t>
-      </w:r>
-      <w:r>
-        <w:rPr>
-          <w:noProof/>
-        </w:rPr>
-        <w:fldChar w:fldCharType="end"/>
-      </w:r>
+      <w:fldSimple w:instr=" SEQ Tabla \* ARABIC ">
+        <w:r>
+          <w:rPr>
+            <w:noProof/>
+          </w:rPr>
+          <w:t>10</w:t>
+        </w:r>
+      </w:fldSimple>
       <w:r>
         <w:t xml:space="preserve">: </w:t>
       </w:r>
@@ -21916,9 +22665,9 @@
         <w:t>Muestra de preguntas preseleccionadas del dataset: "Encuesta Nacional de Opinión sobre TIC" (Elaboración propia)</w:t>
       </w:r>
       <w:bookmarkEnd w:id="131"/>
-      <w:bookmarkEnd w:id="133"/>
-    </w:p>
-    <w:bookmarkEnd w:id="132"/>
+      <w:bookmarkEnd w:id="132"/>
+    </w:p>
+    <w:bookmarkEnd w:id="133"/>
     <w:p>
       <w:pPr>
         <w:pStyle w:val="LO-normal"/>
@@ -22810,7 +23559,7 @@
                     </pic:cNvPicPr>
                   </pic:nvPicPr>
                   <pic:blipFill>
-                    <a:blip r:embed="rId49">
+                    <a:blip r:embed="rId47">
                       <a:extLst>
                         <a:ext uri="{28A0092B-C50C-407E-A947-70E740481C1C}">
                           <a14:useLocalDpi xmlns:a14="http://schemas.microsoft.com/office/drawing/2010/main" val="0"/>
@@ -22852,27 +23601,14 @@
       <w:r>
         <w:t xml:space="preserve">Tabla </w:t>
       </w:r>
-      <w:r>
-        <w:fldChar w:fldCharType="begin"/>
-      </w:r>
-      <w:r>
-        <w:instrText xml:space="preserve"> SEQ Tabla \* ARABIC </w:instrText>
-      </w:r>
-      <w:r>
-        <w:fldChar w:fldCharType="separate"/>
-      </w:r>
-      <w:r>
-        <w:rPr>
-          <w:noProof/>
-        </w:rPr>
-        <w:t>10</w:t>
-      </w:r>
-      <w:r>
-        <w:rPr>
-          <w:noProof/>
-        </w:rPr>
-        <w:fldChar w:fldCharType="end"/>
-      </w:r>
+      <w:fldSimple w:instr=" SEQ Tabla \* ARABIC ">
+        <w:r>
+          <w:rPr>
+            <w:noProof/>
+          </w:rPr>
+          <w:t>11</w:t>
+        </w:r>
+      </w:fldSimple>
       <w:r>
         <w:t xml:space="preserve">: </w:t>
       </w:r>
@@ -23131,7 +23867,7 @@
                     </pic:cNvPicPr>
                   </pic:nvPicPr>
                   <pic:blipFill>
-                    <a:blip r:embed="rId50">
+                    <a:blip r:embed="rId48">
                       <a:extLst>
                         <a:ext uri="{28A0092B-C50C-407E-A947-70E740481C1C}">
                           <a14:useLocalDpi xmlns:a14="http://schemas.microsoft.com/office/drawing/2010/main" val="0"/>
@@ -23175,27 +23911,14 @@
       <w:r>
         <w:t xml:space="preserve">Figura </w:t>
       </w:r>
-      <w:r>
-        <w:fldChar w:fldCharType="begin"/>
-      </w:r>
-      <w:r>
-        <w:instrText xml:space="preserve"> SEQ Figura \* ARABIC </w:instrText>
-      </w:r>
-      <w:r>
-        <w:fldChar w:fldCharType="separate"/>
-      </w:r>
-      <w:r>
-        <w:rPr>
-          <w:noProof/>
-        </w:rPr>
-        <w:t>4</w:t>
-      </w:r>
-      <w:r>
-        <w:rPr>
-          <w:noProof/>
-        </w:rPr>
-        <w:fldChar w:fldCharType="end"/>
-      </w:r>
+      <w:fldSimple w:instr=" SEQ Figura \* ARABIC ">
+        <w:r>
+          <w:rPr>
+            <w:noProof/>
+          </w:rPr>
+          <w:t>4</w:t>
+        </w:r>
+      </w:fldSimple>
       <w:r>
         <w:t xml:space="preserve">: </w:t>
       </w:r>
@@ -23356,7 +24079,7 @@
                     </pic:cNvPicPr>
                   </pic:nvPicPr>
                   <pic:blipFill>
-                    <a:blip r:embed="rId51">
+                    <a:blip r:embed="rId49">
                       <a:extLst>
                         <a:ext uri="{28A0092B-C50C-407E-A947-70E740481C1C}">
                           <a14:useLocalDpi xmlns:a14="http://schemas.microsoft.com/office/drawing/2010/main" val="0"/>
@@ -23398,27 +24121,14 @@
       <w:r>
         <w:t xml:space="preserve">Figura </w:t>
       </w:r>
-      <w:r>
-        <w:fldChar w:fldCharType="begin"/>
-      </w:r>
-      <w:r>
-        <w:instrText xml:space="preserve"> SEQ Figura \* ARABIC </w:instrText>
-      </w:r>
-      <w:r>
-        <w:fldChar w:fldCharType="separate"/>
-      </w:r>
-      <w:r>
-        <w:rPr>
-          <w:noProof/>
-        </w:rPr>
-        <w:t>5</w:t>
-      </w:r>
-      <w:r>
-        <w:rPr>
-          <w:noProof/>
-        </w:rPr>
-        <w:fldChar w:fldCharType="end"/>
-      </w:r>
+      <w:fldSimple w:instr=" SEQ Figura \* ARABIC ">
+        <w:r>
+          <w:rPr>
+            <w:noProof/>
+          </w:rPr>
+          <w:t>5</w:t>
+        </w:r>
+      </w:fldSimple>
       <w:r>
         <w:t xml:space="preserve">: </w:t>
       </w:r>
@@ -23625,7 +24335,7 @@
             <wp:cNvGraphicFramePr/>
             <a:graphic xmlns:a="http://schemas.openxmlformats.org/drawingml/2006/main">
               <a:graphicData uri="http://schemas.openxmlformats.org/drawingml/2006/chart">
-                <c:chart xmlns:c="http://schemas.openxmlformats.org/drawingml/2006/chart" xmlns:r="http://schemas.openxmlformats.org/officeDocument/2006/relationships" r:id="rId52"/>
+                <c:chart xmlns:c="http://schemas.openxmlformats.org/drawingml/2006/chart" xmlns:r="http://schemas.openxmlformats.org/officeDocument/2006/relationships" r:id="rId50"/>
               </a:graphicData>
             </a:graphic>
           </wp:inline>
@@ -23642,27 +24352,14 @@
       <w:r>
         <w:t xml:space="preserve">Figura </w:t>
       </w:r>
-      <w:r>
-        <w:fldChar w:fldCharType="begin"/>
-      </w:r>
-      <w:r>
-        <w:instrText xml:space="preserve"> SEQ Figura \* ARABIC </w:instrText>
-      </w:r>
-      <w:r>
-        <w:fldChar w:fldCharType="separate"/>
-      </w:r>
-      <w:r>
-        <w:rPr>
-          <w:noProof/>
-        </w:rPr>
-        <w:t>6</w:t>
-      </w:r>
-      <w:r>
-        <w:rPr>
-          <w:noProof/>
-        </w:rPr>
-        <w:fldChar w:fldCharType="end"/>
-      </w:r>
+      <w:fldSimple w:instr=" SEQ Figura \* ARABIC ">
+        <w:r>
+          <w:rPr>
+            <w:noProof/>
+          </w:rPr>
+          <w:t>6</w:t>
+        </w:r>
+      </w:fldSimple>
       <w:r>
         <w:t xml:space="preserve">: </w:t>
       </w:r>
@@ -24043,7 +24740,7 @@
                     <pic:cNvPicPr/>
                   </pic:nvPicPr>
                   <pic:blipFill rotWithShape="1">
-                    <a:blip r:embed="rId53"/>
+                    <a:blip r:embed="rId51"/>
                     <a:srcRect t="4603"/>
                     <a:stretch/>
                   </pic:blipFill>
@@ -24087,27 +24784,14 @@
       <w:r>
         <w:t xml:space="preserve">Figura </w:t>
       </w:r>
-      <w:r>
-        <w:fldChar w:fldCharType="begin"/>
-      </w:r>
-      <w:r>
-        <w:instrText xml:space="preserve"> SEQ Figura \* ARABIC </w:instrText>
-      </w:r>
-      <w:r>
-        <w:fldChar w:fldCharType="separate"/>
-      </w:r>
-      <w:r>
-        <w:rPr>
-          <w:noProof/>
-        </w:rPr>
-        <w:t>7</w:t>
-      </w:r>
-      <w:r>
-        <w:rPr>
-          <w:noProof/>
-        </w:rPr>
-        <w:fldChar w:fldCharType="end"/>
-      </w:r>
+      <w:fldSimple w:instr=" SEQ Figura \* ARABIC ">
+        <w:r>
+          <w:rPr>
+            <w:noProof/>
+          </w:rPr>
+          <w:t>7</w:t>
+        </w:r>
+      </w:fldSimple>
       <w:r>
         <w:t xml:space="preserve">: </w:t>
       </w:r>
@@ -25024,10 +25708,10 @@
           <w:szCs w:val="23"/>
         </w:rPr>
         <w:sectPr>
-          <w:headerReference w:type="even" r:id="rId54"/>
-          <w:headerReference w:type="default" r:id="rId55"/>
-          <w:footerReference w:type="even" r:id="rId56"/>
-          <w:footerReference w:type="default" r:id="rId57"/>
+          <w:headerReference w:type="even" r:id="rId52"/>
+          <w:headerReference w:type="default" r:id="rId53"/>
+          <w:footerReference w:type="even" r:id="rId54"/>
+          <w:footerReference w:type="default" r:id="rId55"/>
           <w:pgSz w:w="12240" w:h="15840"/>
           <w:pgMar w:top="1699" w:right="1440" w:bottom="1699" w:left="1584" w:header="720" w:footer="720" w:gutter="0"/>
           <w:cols w:space="720"/>
@@ -25132,7 +25816,7 @@
           <w:szCs w:val="23"/>
         </w:rPr>
       </w:pPr>
-      <w:hyperlink r:id="rId58" w:history="1">
+      <w:hyperlink r:id="rId56" w:history="1">
         <w:r>
           <w:rPr>
             <w:rStyle w:val="Hipervnculo"/>
@@ -25190,7 +25874,7 @@
           <w:szCs w:val="23"/>
         </w:rPr>
       </w:pPr>
-      <w:hyperlink r:id="rId59" w:history="1">
+      <w:hyperlink r:id="rId57" w:history="1">
         <w:r>
           <w:rPr>
             <w:rStyle w:val="Hipervnculo"/>
@@ -25280,7 +25964,7 @@
           <w:szCs w:val="23"/>
         </w:rPr>
       </w:pPr>
-      <w:hyperlink r:id="rId60" w:history="1">
+      <w:hyperlink r:id="rId58" w:history="1">
         <w:r>
           <w:rPr>
             <w:rStyle w:val="Hipervnculo"/>
@@ -25347,7 +26031,7 @@
           <w:szCs w:val="23"/>
         </w:rPr>
       </w:pPr>
-      <w:hyperlink r:id="rId61" w:history="1">
+      <w:hyperlink r:id="rId59" w:history="1">
         <w:r>
           <w:rPr>
             <w:rStyle w:val="Hipervnculo"/>
@@ -25581,7 +26265,7 @@
         </w:rPr>
         <w:t xml:space="preserve">, un programa digital que termina en papel mojado. Recuperado de </w:t>
       </w:r>
-      <w:hyperlink r:id="rId62" w:history="1">
+      <w:hyperlink r:id="rId60" w:history="1">
         <w:r>
           <w:rPr>
             <w:rStyle w:val="Hipervnculo"/>
@@ -25704,7 +26388,7 @@
           <w:lang w:val="es-MX"/>
         </w:rPr>
       </w:pPr>
-      <w:hyperlink r:id="rId63" w:history="1">
+      <w:hyperlink r:id="rId61" w:history="1">
         <w:r>
           <w:rPr>
             <w:rStyle w:val="Hipervnculo"/>
@@ -25878,7 +26562,7 @@
           <w:lang w:val="es-MX"/>
         </w:rPr>
       </w:pPr>
-      <w:hyperlink r:id="rId64" w:history="1">
+      <w:hyperlink r:id="rId62" w:history="1">
         <w:r>
           <w:rPr>
             <w:rStyle w:val="Hipervnculo"/>
@@ -26055,7 +26739,7 @@
         </w:rPr>
         <w:t xml:space="preserve"> Recuperado de: </w:t>
       </w:r>
-      <w:hyperlink r:id="rId65" w:history="1">
+      <w:hyperlink r:id="rId63" w:history="1">
         <w:r>
           <w:rPr>
             <w:rStyle w:val="Hipervnculo"/>
@@ -26140,7 +26824,7 @@
         </w:rPr>
         <w:t xml:space="preserve">Recuperado de: </w:t>
       </w:r>
-      <w:hyperlink r:id="rId66" w:anchor="v=onepage&amp;q&amp;f=false" w:history="1">
+      <w:hyperlink r:id="rId64" w:anchor="v=onepage&amp;q&amp;f=false" w:history="1">
         <w:r>
           <w:rPr>
             <w:rStyle w:val="Hipervnculo"/>
@@ -26292,7 +26976,7 @@
         </w:rPr>
         <w:t xml:space="preserve">cuperado de: </w:t>
       </w:r>
-      <w:hyperlink r:id="rId67">
+      <w:hyperlink r:id="rId65">
         <w:r>
           <w:rPr>
             <w:rFonts w:ascii="Garamond" w:eastAsia="Garamond" w:hAnsi="Garamond" w:cs="Garamond"/>
@@ -26427,7 +27111,7 @@
           <w:szCs w:val="23"/>
         </w:rPr>
       </w:pPr>
-      <w:hyperlink r:id="rId68" w:history="1">
+      <w:hyperlink r:id="rId66" w:history="1">
         <w:r>
           <w:rPr>
             <w:rStyle w:val="Hipervnculo"/>
@@ -26864,7 +27548,7 @@
         </w:rPr>
         <w:t xml:space="preserve">. </w:t>
       </w:r>
-      <w:hyperlink r:id="rId69" w:history="1">
+      <w:hyperlink r:id="rId67" w:history="1">
         <w:r>
           <w:rPr>
             <w:rStyle w:val="Hipervnculo"/>
@@ -27533,6 +28217,8 @@
       </w:pPr>
       <w:bookmarkStart w:id="161" w:name="_Toc131018137"/>
       <w:bookmarkStart w:id="162" w:name="_Toc131018239"/>
+      <w:bookmarkStart w:id="163" w:name="_Anexos"/>
+      <w:bookmarkEnd w:id="163"/>
       <w:r>
         <w:lastRenderedPageBreak/>
         <w:t>Anexos</w:t>
@@ -27566,7 +28252,7 @@
         </w:rPr>
         <w:t xml:space="preserve"> el CD adjunto o visitar el siguiente repositorio: </w:t>
       </w:r>
-      <w:hyperlink r:id="rId70" w:history="1">
+      <w:hyperlink r:id="rId68" w:history="1">
         <w:r>
           <w:rPr>
             <w:rStyle w:val="Hipervnculo"/>
@@ -27613,10 +28299,10 @@
       </w:r>
     </w:p>
     <w:sectPr>
-      <w:headerReference w:type="even" r:id="rId71"/>
-      <w:headerReference w:type="default" r:id="rId72"/>
-      <w:footerReference w:type="even" r:id="rId73"/>
-      <w:footerReference w:type="default" r:id="rId74"/>
+      <w:headerReference w:type="even" r:id="rId69"/>
+      <w:headerReference w:type="default" r:id="rId70"/>
+      <w:footerReference w:type="even" r:id="rId71"/>
+      <w:footerReference w:type="default" r:id="rId72"/>
       <w:pgSz w:w="12240" w:h="15840"/>
       <w:pgMar w:top="1699" w:right="1440" w:bottom="1699" w:left="1584" w:header="720" w:footer="720" w:gutter="0"/>
       <w:cols w:space="720"/>

</xml_diff>

<commit_message>
add ookta info for 3.3.1 and 3.3.2 on main document
</commit_message>
<xml_diff>
--- a/PROYECTO DIPLOMADO EN ESTADISTICA APLICADA.docx
+++ b/PROYECTO DIPLOMADO EN ESTADISTICA APLICADA.docx
@@ -13720,10 +13720,20 @@
       <w:r>
         <w:rPr>
           <w:rFonts w:ascii="Garamond" w:eastAsia="Garamond" w:hAnsi="Garamond" w:cs="Garamond"/>
-          <w:sz w:val="23"/>
-          <w:szCs w:val="23"/>
-        </w:rPr>
-        <w:t>Encuesta Nacional de Opinión sobre TIC: El objetivo de la Encuesta Nacional de Opinión sobre TIC fue obtener información representativa a nivel nacional, urbano/rural y departamental, sobre el acceso y usos de Tecnologías de Información y Comunicación (TIC), servicios de Gobierno Electrónico y equipamiento de la población internauta de 14 o más años de edad.</w:t>
+          <w:b/>
+          <w:bCs/>
+          <w:sz w:val="23"/>
+          <w:szCs w:val="23"/>
+        </w:rPr>
+        <w:t>Encuesta Nacional de Opinión sobre TIC:</w:t>
+      </w:r>
+      <w:r>
+        <w:rPr>
+          <w:rFonts w:ascii="Garamond" w:eastAsia="Garamond" w:hAnsi="Garamond" w:cs="Garamond"/>
+          <w:sz w:val="23"/>
+          <w:szCs w:val="23"/>
+        </w:rPr>
+        <w:t xml:space="preserve"> El objetivo de la Encuesta Nacional de Opinión sobre TIC fue obtener información representativa a nivel nacional, urbano/rural y departamental, sobre el acceso y usos de Tecnologías de Información y Comunicación (TIC), servicios de Gobierno Electrónico y equipamiento de la población internauta de 14 o más años de edad.</w:t>
       </w:r>
       <w:r>
         <w:rPr>
@@ -13861,6 +13871,19 @@
         </w:rPr>
         <w:t xml:space="preserve"> 5.536 encuestas (base agregada conformada por 5.033 encuestas a Internautas y 503 a No Internautas).</w:t>
       </w:r>
+    </w:p>
+    <w:p>
+      <w:pPr>
+        <w:pStyle w:val="LO-normal"/>
+        <w:spacing w:before="240" w:after="240"/>
+        <w:ind w:left="720"/>
+        <w:rPr>
+          <w:rFonts w:ascii="Garamond" w:eastAsia="Garamond" w:hAnsi="Garamond" w:cs="Garamond"/>
+          <w:sz w:val="23"/>
+          <w:szCs w:val="23"/>
+          <w:lang w:val="es-MX"/>
+        </w:rPr>
+      </w:pPr>
     </w:p>
     <w:p>
       <w:pPr>
@@ -13879,19 +13902,21 @@
       <w:r>
         <w:rPr>
           <w:rFonts w:ascii="Garamond" w:eastAsia="Garamond" w:hAnsi="Garamond" w:cs="Garamond"/>
-          <w:sz w:val="23"/>
-          <w:szCs w:val="23"/>
-        </w:rPr>
-        <w:t xml:space="preserve">Encuesta Final-Profesores de Inclusión Digital: Estudio con el propósito de integrar tecnologías de software libre a los métodos de enseñanza-aprendizaje en Unidades Educativas </w:t>
-      </w:r>
-      <w:r>
-        <w:rPr>
-          <w:rFonts w:ascii="Garamond" w:eastAsia="Garamond" w:hAnsi="Garamond" w:cs="Garamond"/>
+          <w:b/>
+          <w:bCs/>
           <w:sz w:val="23"/>
           <w:szCs w:val="23"/>
         </w:rPr>
         <w:lastRenderedPageBreak/>
-        <w:t>Públicas. El objetivo de este estudio es obtener información inicial de información relevante sobre Tecnologías de Información y Comunicación TIC de las Unidades Educativas Públicas.</w:t>
+        <w:t>Encuesta Final-Profesores de Inclusión Digital:</w:t>
+      </w:r>
+      <w:r>
+        <w:rPr>
+          <w:rFonts w:ascii="Garamond" w:eastAsia="Garamond" w:hAnsi="Garamond" w:cs="Garamond"/>
+          <w:sz w:val="23"/>
+          <w:szCs w:val="23"/>
+        </w:rPr>
+        <w:t xml:space="preserve"> Estudio con el propósito de integrar tecnologías de software libre a los métodos de enseñanza-aprendizaje en Unidades Educativas Públicas. El objetivo de este estudio es obtener información inicial de información relevante sobre Tecnologías de Información y Comunicación TIC de las Unidades Educativas Públicas.</w:t>
       </w:r>
       <w:r>
         <w:rPr>
@@ -13908,6 +13933,383 @@
           <w:szCs w:val="23"/>
         </w:rPr>
         <w:t xml:space="preserve"> Este conjunto de datos cuenta con un total 871 filas y 189 columnas.</w:t>
+      </w:r>
+    </w:p>
+    <w:p>
+      <w:pPr>
+        <w:pStyle w:val="LO-normal"/>
+        <w:numPr>
+          <w:ilvl w:val="0"/>
+          <w:numId w:val="1"/>
+        </w:numPr>
+        <w:spacing w:before="240" w:after="240"/>
+        <w:rPr>
+          <w:rFonts w:ascii="Garamond" w:eastAsia="Garamond" w:hAnsi="Garamond" w:cs="Garamond"/>
+          <w:sz w:val="23"/>
+          <w:szCs w:val="23"/>
+          <w:lang w:val="es-MX"/>
+        </w:rPr>
+      </w:pPr>
+      <w:proofErr w:type="spellStart"/>
+      <w:r>
+        <w:rPr>
+          <w:rFonts w:ascii="Garamond" w:eastAsia="Garamond" w:hAnsi="Garamond" w:cs="Garamond"/>
+          <w:b/>
+          <w:bCs/>
+          <w:sz w:val="23"/>
+          <w:szCs w:val="23"/>
+          <w:lang w:val="es-MX"/>
+        </w:rPr>
+        <w:t>Speedtest</w:t>
+      </w:r>
+      <w:proofErr w:type="spellEnd"/>
+      <w:r>
+        <w:rPr>
+          <w:rFonts w:ascii="Garamond" w:eastAsia="Garamond" w:hAnsi="Garamond" w:cs="Garamond"/>
+          <w:b/>
+          <w:bCs/>
+          <w:sz w:val="23"/>
+          <w:szCs w:val="23"/>
+          <w:lang w:val="es-MX"/>
+        </w:rPr>
+        <w:t xml:space="preserve"> </w:t>
+      </w:r>
+      <w:proofErr w:type="spellStart"/>
+      <w:r>
+        <w:rPr>
+          <w:rFonts w:ascii="Garamond" w:eastAsia="Garamond" w:hAnsi="Garamond" w:cs="Garamond"/>
+          <w:b/>
+          <w:bCs/>
+          <w:sz w:val="23"/>
+          <w:szCs w:val="23"/>
+          <w:lang w:val="es-MX"/>
+        </w:rPr>
+        <w:t>by</w:t>
+      </w:r>
+      <w:proofErr w:type="spellEnd"/>
+      <w:r>
+        <w:rPr>
+          <w:rFonts w:ascii="Garamond" w:eastAsia="Garamond" w:hAnsi="Garamond" w:cs="Garamond"/>
+          <w:b/>
+          <w:bCs/>
+          <w:sz w:val="23"/>
+          <w:szCs w:val="23"/>
+          <w:lang w:val="es-MX"/>
+        </w:rPr>
+        <w:t xml:space="preserve"> </w:t>
+      </w:r>
+      <w:proofErr w:type="spellStart"/>
+      <w:r>
+        <w:rPr>
+          <w:rFonts w:ascii="Garamond" w:eastAsia="Garamond" w:hAnsi="Garamond" w:cs="Garamond"/>
+          <w:b/>
+          <w:bCs/>
+          <w:sz w:val="23"/>
+          <w:szCs w:val="23"/>
+          <w:lang w:val="es-MX"/>
+        </w:rPr>
+        <w:t>Ookla</w:t>
+      </w:r>
+      <w:proofErr w:type="spellEnd"/>
+      <w:r>
+        <w:rPr>
+          <w:rFonts w:ascii="Garamond" w:eastAsia="Garamond" w:hAnsi="Garamond" w:cs="Garamond"/>
+          <w:b/>
+          <w:bCs/>
+          <w:sz w:val="23"/>
+          <w:szCs w:val="23"/>
+          <w:lang w:val="es-MX"/>
+        </w:rPr>
+        <w:t xml:space="preserve"> Global </w:t>
+      </w:r>
+      <w:proofErr w:type="spellStart"/>
+      <w:r>
+        <w:rPr>
+          <w:rFonts w:ascii="Garamond" w:eastAsia="Garamond" w:hAnsi="Garamond" w:cs="Garamond"/>
+          <w:b/>
+          <w:bCs/>
+          <w:sz w:val="23"/>
+          <w:szCs w:val="23"/>
+          <w:lang w:val="es-MX"/>
+        </w:rPr>
+        <w:t>Fixed</w:t>
+      </w:r>
+      <w:proofErr w:type="spellEnd"/>
+      <w:r>
+        <w:rPr>
+          <w:rFonts w:ascii="Garamond" w:eastAsia="Garamond" w:hAnsi="Garamond" w:cs="Garamond"/>
+          <w:b/>
+          <w:bCs/>
+          <w:sz w:val="23"/>
+          <w:szCs w:val="23"/>
+          <w:lang w:val="es-MX"/>
+        </w:rPr>
+        <w:t xml:space="preserve"> and Mobile Network Performance </w:t>
+      </w:r>
+      <w:proofErr w:type="spellStart"/>
+      <w:r>
+        <w:rPr>
+          <w:rFonts w:ascii="Garamond" w:eastAsia="Garamond" w:hAnsi="Garamond" w:cs="Garamond"/>
+          <w:b/>
+          <w:bCs/>
+          <w:sz w:val="23"/>
+          <w:szCs w:val="23"/>
+          <w:lang w:val="es-MX"/>
+        </w:rPr>
+        <w:t>Maps</w:t>
+      </w:r>
+      <w:proofErr w:type="spellEnd"/>
+      <w:r>
+        <w:rPr>
+          <w:rFonts w:ascii="Garamond" w:eastAsia="Garamond" w:hAnsi="Garamond" w:cs="Garamond"/>
+          <w:b/>
+          <w:bCs/>
+          <w:sz w:val="23"/>
+          <w:szCs w:val="23"/>
+          <w:lang w:val="es-MX"/>
+        </w:rPr>
+        <w:t>:</w:t>
+      </w:r>
+      <w:r>
+        <w:rPr>
+          <w:rFonts w:ascii="Garamond" w:eastAsia="Garamond" w:hAnsi="Garamond" w:cs="Garamond"/>
+          <w:sz w:val="23"/>
+          <w:szCs w:val="23"/>
+          <w:lang w:val="es-MX"/>
+        </w:rPr>
+        <w:t xml:space="preserve"> </w:t>
+      </w:r>
+      <w:r>
+        <w:rPr>
+          <w:rFonts w:ascii="Garamond" w:eastAsia="Garamond" w:hAnsi="Garamond" w:cs="Garamond"/>
+          <w:sz w:val="23"/>
+          <w:szCs w:val="23"/>
+          <w:lang w:val="es-MX"/>
+        </w:rPr>
+        <w:t xml:space="preserve">Rendimiento de la red global de banda ancha fija y móvil (celular), asignado a mosaicos web Mercator de nivel de zoom 16 (aproximadamente 610,8 metros por 610,8 metros en el ecuador). Los datos se proporcionan tanto en formato </w:t>
+      </w:r>
+      <w:proofErr w:type="spellStart"/>
+      <w:r>
+        <w:rPr>
+          <w:rFonts w:ascii="Garamond" w:eastAsia="Garamond" w:hAnsi="Garamond" w:cs="Garamond"/>
+          <w:sz w:val="23"/>
+          <w:szCs w:val="23"/>
+          <w:lang w:val="es-MX"/>
+        </w:rPr>
+        <w:t>Shapefile</w:t>
+      </w:r>
+      <w:proofErr w:type="spellEnd"/>
+      <w:r>
+        <w:rPr>
+          <w:rFonts w:ascii="Garamond" w:eastAsia="Garamond" w:hAnsi="Garamond" w:cs="Garamond"/>
+          <w:sz w:val="23"/>
+          <w:szCs w:val="23"/>
+          <w:lang w:val="es-MX"/>
+        </w:rPr>
+        <w:t xml:space="preserve"> como en Apache </w:t>
+      </w:r>
+      <w:proofErr w:type="spellStart"/>
+      <w:r>
+        <w:rPr>
+          <w:rFonts w:ascii="Garamond" w:eastAsia="Garamond" w:hAnsi="Garamond" w:cs="Garamond"/>
+          <w:sz w:val="23"/>
+          <w:szCs w:val="23"/>
+          <w:lang w:val="es-MX"/>
+        </w:rPr>
+        <w:t>Parquet</w:t>
+      </w:r>
+      <w:proofErr w:type="spellEnd"/>
+      <w:r>
+        <w:rPr>
+          <w:rFonts w:ascii="Garamond" w:eastAsia="Garamond" w:hAnsi="Garamond" w:cs="Garamond"/>
+          <w:sz w:val="23"/>
+          <w:szCs w:val="23"/>
+          <w:lang w:val="es-MX"/>
+        </w:rPr>
+        <w:t xml:space="preserve"> con geometrías representadas en </w:t>
+      </w:r>
+      <w:proofErr w:type="spellStart"/>
+      <w:r>
+        <w:rPr>
+          <w:rFonts w:ascii="Garamond" w:eastAsia="Garamond" w:hAnsi="Garamond" w:cs="Garamond"/>
+          <w:sz w:val="23"/>
+          <w:szCs w:val="23"/>
+          <w:lang w:val="es-MX"/>
+        </w:rPr>
+        <w:t>Well</w:t>
+      </w:r>
+      <w:proofErr w:type="spellEnd"/>
+      <w:r>
+        <w:rPr>
+          <w:rFonts w:ascii="Garamond" w:eastAsia="Garamond" w:hAnsi="Garamond" w:cs="Garamond"/>
+          <w:sz w:val="23"/>
+          <w:szCs w:val="23"/>
+          <w:lang w:val="es-MX"/>
+        </w:rPr>
+        <w:t xml:space="preserve"> </w:t>
+      </w:r>
+      <w:proofErr w:type="spellStart"/>
+      <w:r>
+        <w:rPr>
+          <w:rFonts w:ascii="Garamond" w:eastAsia="Garamond" w:hAnsi="Garamond" w:cs="Garamond"/>
+          <w:sz w:val="23"/>
+          <w:szCs w:val="23"/>
+          <w:lang w:val="es-MX"/>
+        </w:rPr>
+        <w:t>Known</w:t>
+      </w:r>
+      <w:proofErr w:type="spellEnd"/>
+      <w:r>
+        <w:rPr>
+          <w:rFonts w:ascii="Garamond" w:eastAsia="Garamond" w:hAnsi="Garamond" w:cs="Garamond"/>
+          <w:sz w:val="23"/>
+          <w:szCs w:val="23"/>
+          <w:lang w:val="es-MX"/>
+        </w:rPr>
+        <w:t xml:space="preserve"> Text (WKT) proyectadas en EPSG:4326. La velocidad de descarga, la velocidad de carga y la latencia se recopilan a través de las aplicaciones </w:t>
+      </w:r>
+      <w:proofErr w:type="spellStart"/>
+      <w:r>
+        <w:rPr>
+          <w:rFonts w:ascii="Garamond" w:eastAsia="Garamond" w:hAnsi="Garamond" w:cs="Garamond"/>
+          <w:sz w:val="23"/>
+          <w:szCs w:val="23"/>
+          <w:lang w:val="es-MX"/>
+        </w:rPr>
+        <w:t>Speedtest</w:t>
+      </w:r>
+      <w:proofErr w:type="spellEnd"/>
+      <w:r>
+        <w:rPr>
+          <w:rFonts w:ascii="Garamond" w:eastAsia="Garamond" w:hAnsi="Garamond" w:cs="Garamond"/>
+          <w:sz w:val="23"/>
+          <w:szCs w:val="23"/>
+          <w:lang w:val="es-MX"/>
+        </w:rPr>
+        <w:t xml:space="preserve"> </w:t>
+      </w:r>
+      <w:proofErr w:type="spellStart"/>
+      <w:r>
+        <w:rPr>
+          <w:rFonts w:ascii="Garamond" w:eastAsia="Garamond" w:hAnsi="Garamond" w:cs="Garamond"/>
+          <w:sz w:val="23"/>
+          <w:szCs w:val="23"/>
+          <w:lang w:val="es-MX"/>
+        </w:rPr>
+        <w:t>by</w:t>
+      </w:r>
+      <w:proofErr w:type="spellEnd"/>
+      <w:r>
+        <w:rPr>
+          <w:rFonts w:ascii="Garamond" w:eastAsia="Garamond" w:hAnsi="Garamond" w:cs="Garamond"/>
+          <w:sz w:val="23"/>
+          <w:szCs w:val="23"/>
+          <w:lang w:val="es-MX"/>
+        </w:rPr>
+        <w:t xml:space="preserve"> </w:t>
+      </w:r>
+      <w:proofErr w:type="spellStart"/>
+      <w:r>
+        <w:rPr>
+          <w:rFonts w:ascii="Garamond" w:eastAsia="Garamond" w:hAnsi="Garamond" w:cs="Garamond"/>
+          <w:sz w:val="23"/>
+          <w:szCs w:val="23"/>
+          <w:lang w:val="es-MX"/>
+        </w:rPr>
+        <w:t>Ookla</w:t>
+      </w:r>
+      <w:proofErr w:type="spellEnd"/>
+      <w:r>
+        <w:rPr>
+          <w:rFonts w:ascii="Garamond" w:eastAsia="Garamond" w:hAnsi="Garamond" w:cs="Garamond"/>
+          <w:sz w:val="23"/>
+          <w:szCs w:val="23"/>
+          <w:lang w:val="es-MX"/>
+        </w:rPr>
+        <w:t xml:space="preserve"> para Android </w:t>
+      </w:r>
+      <w:proofErr w:type="gramStart"/>
+      <w:r>
+        <w:rPr>
+          <w:rFonts w:ascii="Garamond" w:eastAsia="Garamond" w:hAnsi="Garamond" w:cs="Garamond"/>
+          <w:sz w:val="23"/>
+          <w:szCs w:val="23"/>
+          <w:lang w:val="es-MX"/>
+        </w:rPr>
+        <w:t>e</w:t>
+      </w:r>
+      <w:proofErr w:type="gramEnd"/>
+      <w:r>
+        <w:rPr>
+          <w:rFonts w:ascii="Garamond" w:eastAsia="Garamond" w:hAnsi="Garamond" w:cs="Garamond"/>
+          <w:sz w:val="23"/>
+          <w:szCs w:val="23"/>
+          <w:lang w:val="es-MX"/>
+        </w:rPr>
+        <w:t xml:space="preserve"> iOS y se promedian para cada mosaico. Las mediciones se filtran a resultados que contienen precisión de ubicación con calidad de GPS.</w:t>
+      </w:r>
+    </w:p>
+    <w:p>
+      <w:pPr>
+        <w:pStyle w:val="LO-normal"/>
+        <w:numPr>
+          <w:ilvl w:val="0"/>
+          <w:numId w:val="1"/>
+        </w:numPr>
+        <w:spacing w:before="240" w:after="240"/>
+        <w:rPr>
+          <w:rFonts w:ascii="Garamond" w:eastAsia="Garamond" w:hAnsi="Garamond" w:cs="Garamond"/>
+          <w:b/>
+          <w:bCs/>
+          <w:sz w:val="23"/>
+          <w:szCs w:val="23"/>
+          <w:lang w:val="es-MX"/>
+        </w:rPr>
+      </w:pPr>
+      <w:hyperlink r:id="rId41" w:history="1">
+        <w:r>
+          <w:rPr>
+            <w:rStyle w:val="Hipervnculo"/>
+            <w:rFonts w:ascii="Garamond" w:eastAsia="Garamond" w:hAnsi="Garamond" w:cs="Garamond"/>
+            <w:b/>
+            <w:bCs/>
+            <w:sz w:val="23"/>
+            <w:szCs w:val="23"/>
+            <w:lang w:val="es-MX"/>
+          </w:rPr>
+          <w:t>Bolivia boundary line</w:t>
+        </w:r>
+      </w:hyperlink>
+      <w:r>
+        <w:rPr>
+          <w:rFonts w:ascii="Garamond" w:eastAsia="Garamond" w:hAnsi="Garamond" w:cs="Garamond"/>
+          <w:b/>
+          <w:bCs/>
+          <w:sz w:val="23"/>
+          <w:szCs w:val="23"/>
+          <w:lang w:val="es-MX"/>
+        </w:rPr>
+        <w:t>:</w:t>
+      </w:r>
+      <w:r>
+        <w:rPr>
+          <w:rFonts w:ascii="Garamond" w:eastAsia="Garamond" w:hAnsi="Garamond" w:cs="Garamond"/>
+          <w:b/>
+          <w:bCs/>
+          <w:sz w:val="23"/>
+          <w:szCs w:val="23"/>
+          <w:lang w:val="es-MX"/>
+        </w:rPr>
+        <w:t xml:space="preserve"> </w:t>
+      </w:r>
+      <w:r>
+        <w:rPr>
+          <w:rFonts w:ascii="Garamond" w:eastAsia="Garamond" w:hAnsi="Garamond" w:cs="Garamond"/>
+          <w:sz w:val="23"/>
+          <w:szCs w:val="23"/>
+          <w:lang w:val="es-MX"/>
+        </w:rPr>
+        <w:t>Fuente de datos que contiene los puntos aproximados en coordenadas que limitan el país de Bolivia</w:t>
       </w:r>
     </w:p>
     <w:p>
@@ -13927,6 +14329,7 @@
         <w:rPr>
           <w:sz w:val="24"/>
           <w:szCs w:val="24"/>
+          <w:lang w:val="es-MX"/>
         </w:rPr>
         <w:t xml:space="preserve"> </w:t>
       </w:r>
@@ -14193,7 +14596,11 @@
           <w:t>3.4. Indicadores</w:t>
         </w:r>
       </w:hyperlink>
-      <w:r>
+    </w:p>
+    <w:p>
+      <w:pPr>
+        <w:pStyle w:val="LO-normal"/>
+        <w:spacing w:before="240" w:after="240"/>
         <w:rPr>
           <w:rStyle w:val="Hipervnculo"/>
           <w:rFonts w:ascii="Garamond" w:eastAsia="Garamond" w:hAnsi="Garamond" w:cs="Garamond"/>
@@ -14202,7 +14609,283 @@
           <w:szCs w:val="23"/>
           <w:u w:val="none"/>
         </w:rPr>
+      </w:pPr>
+    </w:p>
+    <w:p>
+      <w:pPr>
+        <w:pStyle w:val="LO-normal"/>
+        <w:spacing w:before="240" w:after="240"/>
+        <w:rPr>
+          <w:rStyle w:val="Hipervnculo"/>
+          <w:rFonts w:ascii="Garamond" w:eastAsia="Garamond" w:hAnsi="Garamond" w:cs="Garamond"/>
+          <w:color w:val="000000"/>
+          <w:sz w:val="23"/>
+          <w:szCs w:val="23"/>
+          <w:u w:val="none"/>
+        </w:rPr>
+      </w:pPr>
+    </w:p>
+    <w:p>
+      <w:pPr>
+        <w:pStyle w:val="LO-normal"/>
+        <w:spacing w:before="240" w:after="240"/>
+        <w:rPr>
+          <w:rStyle w:val="Hipervnculo"/>
+          <w:rFonts w:ascii="Garamond" w:eastAsia="Garamond" w:hAnsi="Garamond" w:cs="Garamond"/>
+          <w:color w:val="000000"/>
+          <w:sz w:val="23"/>
+          <w:szCs w:val="23"/>
+          <w:u w:val="none"/>
+        </w:rPr>
+      </w:pPr>
+      <w:r>
+        <w:rPr>
+          <w:rStyle w:val="Hipervnculo"/>
+          <w:rFonts w:ascii="Garamond" w:eastAsia="Garamond" w:hAnsi="Garamond" w:cs="Garamond"/>
+          <w:color w:val="000000"/>
+          <w:sz w:val="23"/>
+          <w:szCs w:val="23"/>
+          <w:u w:val="none"/>
+        </w:rPr>
+        <w:lastRenderedPageBreak/>
+        <w:t xml:space="preserve">Para la fuente de datos: </w:t>
+      </w:r>
+      <w:r>
+        <w:rPr>
+          <w:rStyle w:val="Hipervnculo"/>
+          <w:rFonts w:ascii="Garamond" w:eastAsia="Garamond" w:hAnsi="Garamond" w:cs="Garamond"/>
+          <w:color w:val="000000"/>
+          <w:sz w:val="23"/>
+          <w:szCs w:val="23"/>
+          <w:u w:val="none"/>
+        </w:rPr>
+        <w:t xml:space="preserve">Global </w:t>
+      </w:r>
+      <w:proofErr w:type="spellStart"/>
+      <w:r>
+        <w:rPr>
+          <w:rStyle w:val="Hipervnculo"/>
+          <w:rFonts w:ascii="Garamond" w:eastAsia="Garamond" w:hAnsi="Garamond" w:cs="Garamond"/>
+          <w:color w:val="000000"/>
+          <w:sz w:val="23"/>
+          <w:szCs w:val="23"/>
+          <w:u w:val="none"/>
+        </w:rPr>
+        <w:t>Fixed</w:t>
+      </w:r>
+      <w:proofErr w:type="spellEnd"/>
+      <w:r>
+        <w:rPr>
+          <w:rStyle w:val="Hipervnculo"/>
+          <w:rFonts w:ascii="Garamond" w:eastAsia="Garamond" w:hAnsi="Garamond" w:cs="Garamond"/>
+          <w:color w:val="000000"/>
+          <w:sz w:val="23"/>
+          <w:szCs w:val="23"/>
+          <w:u w:val="none"/>
+        </w:rPr>
+        <w:t xml:space="preserve"> and Mobile Network Performance </w:t>
+      </w:r>
+      <w:proofErr w:type="spellStart"/>
+      <w:r>
+        <w:rPr>
+          <w:rStyle w:val="Hipervnculo"/>
+          <w:rFonts w:ascii="Garamond" w:eastAsia="Garamond" w:hAnsi="Garamond" w:cs="Garamond"/>
+          <w:color w:val="000000"/>
+          <w:sz w:val="23"/>
+          <w:szCs w:val="23"/>
+          <w:u w:val="none"/>
+        </w:rPr>
+        <w:t>Maps</w:t>
+      </w:r>
+      <w:proofErr w:type="spellEnd"/>
+      <w:r>
+        <w:rPr>
+          <w:rStyle w:val="Hipervnculo"/>
+          <w:rFonts w:ascii="Garamond" w:eastAsia="Garamond" w:hAnsi="Garamond" w:cs="Garamond"/>
+          <w:color w:val="000000"/>
+          <w:sz w:val="23"/>
+          <w:szCs w:val="23"/>
+          <w:u w:val="none"/>
+        </w:rPr>
+        <w:t>. Se extrajo los datos correspondiente</w:t>
+      </w:r>
+      <w:r>
+        <w:rPr>
+          <w:rStyle w:val="Hipervnculo"/>
+          <w:rFonts w:ascii="Garamond" w:eastAsia="Garamond" w:hAnsi="Garamond" w:cs="Garamond"/>
+          <w:color w:val="000000"/>
+          <w:sz w:val="23"/>
+          <w:szCs w:val="23"/>
+          <w:u w:val="none"/>
+        </w:rPr>
+        <w:t xml:space="preserve">s a Bolivia de la fecha </w:t>
+      </w:r>
+      <w:r>
+        <w:rPr>
+          <w:rStyle w:val="Hipervnculo"/>
+          <w:rFonts w:ascii="Garamond" w:eastAsia="Garamond" w:hAnsi="Garamond" w:cs="Garamond"/>
+          <w:color w:val="000000"/>
+          <w:sz w:val="23"/>
+          <w:szCs w:val="23"/>
+          <w:u w:val="none"/>
+        </w:rPr>
+        <w:t>2019-01-01</w:t>
+      </w:r>
+      <w:r>
+        <w:rPr>
+          <w:rStyle w:val="Hipervnculo"/>
+          <w:rFonts w:ascii="Garamond" w:eastAsia="Garamond" w:hAnsi="Garamond" w:cs="Garamond"/>
+          <w:color w:val="000000"/>
+          <w:sz w:val="23"/>
+          <w:szCs w:val="23"/>
+          <w:u w:val="none"/>
+        </w:rPr>
+        <w:t xml:space="preserve"> a </w:t>
+      </w:r>
+      <w:r>
+        <w:rPr>
+          <w:rStyle w:val="Hipervnculo"/>
+          <w:rFonts w:ascii="Garamond" w:eastAsia="Garamond" w:hAnsi="Garamond" w:cs="Garamond"/>
+          <w:color w:val="000000"/>
+          <w:sz w:val="23"/>
+          <w:szCs w:val="23"/>
+          <w:u w:val="none"/>
+        </w:rPr>
+        <w:t>2019-0</w:t>
+      </w:r>
+      <w:r>
+        <w:rPr>
+          <w:rStyle w:val="Hipervnculo"/>
+          <w:rFonts w:ascii="Garamond" w:eastAsia="Garamond" w:hAnsi="Garamond" w:cs="Garamond"/>
+          <w:color w:val="000000"/>
+          <w:sz w:val="23"/>
+          <w:szCs w:val="23"/>
+          <w:u w:val="none"/>
+        </w:rPr>
+        <w:t>4</w:t>
+      </w:r>
+      <w:r>
+        <w:rPr>
+          <w:rStyle w:val="Hipervnculo"/>
+          <w:rFonts w:ascii="Garamond" w:eastAsia="Garamond" w:hAnsi="Garamond" w:cs="Garamond"/>
+          <w:color w:val="000000"/>
+          <w:sz w:val="23"/>
+          <w:szCs w:val="23"/>
+          <w:u w:val="none"/>
+        </w:rPr>
+        <w:t>-01</w:t>
+      </w:r>
+      <w:r>
+        <w:rPr>
+          <w:rStyle w:val="Hipervnculo"/>
+          <w:rFonts w:ascii="Garamond" w:eastAsia="Garamond" w:hAnsi="Garamond" w:cs="Garamond"/>
+          <w:color w:val="000000"/>
+          <w:sz w:val="23"/>
+          <w:szCs w:val="23"/>
+          <w:u w:val="none"/>
+        </w:rPr>
+        <w:t xml:space="preserve">. Esto mediante un script en Python usando un </w:t>
+      </w:r>
+      <w:hyperlink r:id="rId42" w:history="1">
+        <w:r>
+          <w:rPr>
+            <w:rStyle w:val="Hipervnculo"/>
+            <w:rFonts w:ascii="Garamond" w:eastAsia="Garamond" w:hAnsi="Garamond" w:cs="Garamond"/>
+            <w:sz w:val="23"/>
+            <w:szCs w:val="23"/>
+          </w:rPr>
+          <w:t>Notebook</w:t>
+        </w:r>
+      </w:hyperlink>
+      <w:r>
+        <w:rPr>
+          <w:rStyle w:val="Hipervnculo"/>
+          <w:rFonts w:ascii="Garamond" w:eastAsia="Garamond" w:hAnsi="Garamond" w:cs="Garamond"/>
+          <w:color w:val="000000"/>
+          <w:sz w:val="23"/>
+          <w:szCs w:val="23"/>
+          <w:u w:val="none"/>
+        </w:rPr>
+        <w:t xml:space="preserve"> mediante la herramienta de Jupyter </w:t>
+      </w:r>
+      <w:proofErr w:type="spellStart"/>
+      <w:r>
+        <w:rPr>
+          <w:rStyle w:val="Hipervnculo"/>
+          <w:rFonts w:ascii="Garamond" w:eastAsia="Garamond" w:hAnsi="Garamond" w:cs="Garamond"/>
+          <w:color w:val="000000"/>
+          <w:sz w:val="23"/>
+          <w:szCs w:val="23"/>
+          <w:u w:val="none"/>
+        </w:rPr>
+        <w:t>Lab</w:t>
+      </w:r>
+      <w:proofErr w:type="spellEnd"/>
+      <w:r>
+        <w:rPr>
+          <w:rStyle w:val="Hipervnculo"/>
+          <w:rFonts w:ascii="Garamond" w:eastAsia="Garamond" w:hAnsi="Garamond" w:cs="Garamond"/>
+          <w:color w:val="000000"/>
+          <w:sz w:val="23"/>
+          <w:szCs w:val="23"/>
+          <w:u w:val="none"/>
+        </w:rPr>
+        <w:t>.</w:t>
+      </w:r>
+      <w:r>
+        <w:rPr>
+          <w:rStyle w:val="Hipervnculo"/>
+          <w:rFonts w:ascii="Garamond" w:eastAsia="Garamond" w:hAnsi="Garamond" w:cs="Garamond"/>
+          <w:color w:val="000000"/>
+          <w:sz w:val="23"/>
+          <w:szCs w:val="23"/>
+          <w:u w:val="none"/>
+        </w:rPr>
         <w:t xml:space="preserve"> </w:t>
+      </w:r>
+      <w:r>
+        <w:rPr>
+          <w:rStyle w:val="Hipervnculo"/>
+          <w:rFonts w:ascii="Garamond" w:eastAsia="Garamond" w:hAnsi="Garamond" w:cs="Garamond"/>
+          <w:color w:val="000000"/>
+          <w:sz w:val="23"/>
+          <w:szCs w:val="23"/>
+          <w:u w:val="none"/>
+        </w:rPr>
+        <w:t>Donde inicialmente se extrajo las coordenadas de los puntos limitantes de Bolivia (</w:t>
+      </w:r>
+      <w:r>
+        <w:rPr>
+          <w:rStyle w:val="Hipervnculo"/>
+          <w:rFonts w:ascii="Garamond" w:eastAsia="Garamond" w:hAnsi="Garamond" w:cs="Garamond"/>
+          <w:color w:val="000000"/>
+          <w:sz w:val="23"/>
+          <w:szCs w:val="23"/>
+          <w:u w:val="none"/>
+        </w:rPr>
+        <w:t>Bolivia boundary line</w:t>
+      </w:r>
+      <w:r>
+        <w:rPr>
+          <w:rStyle w:val="Hipervnculo"/>
+          <w:rFonts w:ascii="Garamond" w:eastAsia="Garamond" w:hAnsi="Garamond" w:cs="Garamond"/>
+          <w:color w:val="000000"/>
+          <w:sz w:val="23"/>
+          <w:szCs w:val="23"/>
+          <w:u w:val="none"/>
+        </w:rPr>
+        <w:t>) para formar un Polígono de nuestro país con estas coordenadas</w:t>
+      </w:r>
+      <w:r>
+        <w:rPr>
+          <w:rStyle w:val="Hipervnculo"/>
+          <w:rFonts w:ascii="Garamond" w:eastAsia="Garamond" w:hAnsi="Garamond" w:cs="Garamond"/>
+          <w:color w:val="000000"/>
+          <w:sz w:val="23"/>
+          <w:szCs w:val="23"/>
+          <w:u w:val="none"/>
+        </w:rPr>
+        <w:t xml:space="preserve"> y posteriormente comparar si los Polígonos de coordenadas que nos ofrecía el dataset se encontraba dentro de Bolivia y así capturar los que sí para lograr tener un dataset filtrado con únicamente los registros de Bolivia para su posterior uso en dashboards.</w:t>
       </w:r>
     </w:p>
     <w:p>
@@ -14497,7 +15180,6 @@
           <w:szCs w:val="23"/>
           <w:lang w:val="es-MX"/>
         </w:rPr>
-        <w:lastRenderedPageBreak/>
         <w:t>Accesibilidad</w:t>
       </w:r>
       <w:r>
@@ -14639,6 +15321,7 @@
           <w:szCs w:val="23"/>
           <w:lang w:val="es-MX"/>
         </w:rPr>
+        <w:lastRenderedPageBreak/>
         <w:t>Nivel de alfabetización digital</w:t>
       </w:r>
       <w:r>
@@ -15008,6 +15691,54 @@
         </w:rPr>
         <w:t>Como resultado de este proceso de modelación logramos obtener nuevas columnas con los indicadores propuestos para cada dataset que reflejan el peso de cada uno de ellos, estos campos que se tomaron en cuenta para cada indicador son los que pasaron por un proceso de preselección y luego la selección de los mismos de acuerdo a la relación y si son relevantes para estos indicadores.</w:t>
       </w:r>
+    </w:p>
+    <w:p>
+      <w:pPr>
+        <w:pStyle w:val="LO-normal"/>
+        <w:spacing w:before="240" w:after="240"/>
+        <w:rPr>
+          <w:rFonts w:ascii="Garamond" w:eastAsia="Garamond" w:hAnsi="Garamond" w:cs="Garamond"/>
+          <w:color w:val="000000"/>
+          <w:sz w:val="23"/>
+          <w:szCs w:val="23"/>
+        </w:rPr>
+      </w:pPr>
+    </w:p>
+    <w:p>
+      <w:pPr>
+        <w:pStyle w:val="LO-normal"/>
+        <w:spacing w:before="240" w:after="240"/>
+        <w:rPr>
+          <w:rFonts w:ascii="Garamond" w:eastAsia="Garamond" w:hAnsi="Garamond" w:cs="Garamond"/>
+          <w:color w:val="000000"/>
+          <w:sz w:val="23"/>
+          <w:szCs w:val="23"/>
+        </w:rPr>
+      </w:pPr>
+    </w:p>
+    <w:p>
+      <w:pPr>
+        <w:pStyle w:val="LO-normal"/>
+        <w:spacing w:before="240" w:after="240"/>
+        <w:rPr>
+          <w:rFonts w:ascii="Garamond" w:eastAsia="Garamond" w:hAnsi="Garamond" w:cs="Garamond"/>
+          <w:color w:val="000000"/>
+          <w:sz w:val="23"/>
+          <w:szCs w:val="23"/>
+        </w:rPr>
+      </w:pPr>
+    </w:p>
+    <w:p>
+      <w:pPr>
+        <w:pStyle w:val="LO-normal"/>
+        <w:spacing w:before="240" w:after="240"/>
+        <w:rPr>
+          <w:rFonts w:ascii="Garamond" w:eastAsia="Garamond" w:hAnsi="Garamond" w:cs="Garamond"/>
+          <w:color w:val="000000"/>
+          <w:sz w:val="23"/>
+          <w:szCs w:val="23"/>
+        </w:rPr>
+      </w:pPr>
     </w:p>
     <w:p>
       <w:pPr>
@@ -17971,10 +18702,10 @@
           <w:szCs w:val="23"/>
         </w:rPr>
         <w:sectPr>
-          <w:headerReference w:type="even" r:id="rId41"/>
-          <w:headerReference w:type="default" r:id="rId42"/>
-          <w:footerReference w:type="even" r:id="rId43"/>
-          <w:footerReference w:type="default" r:id="rId44"/>
+          <w:headerReference w:type="even" r:id="rId43"/>
+          <w:headerReference w:type="default" r:id="rId44"/>
+          <w:footerReference w:type="even" r:id="rId45"/>
+          <w:footerReference w:type="default" r:id="rId46"/>
           <w:pgSz w:w="12240" w:h="15840"/>
           <w:pgMar w:top="1699" w:right="1440" w:bottom="1699" w:left="1584" w:header="720" w:footer="720" w:gutter="0"/>
           <w:cols w:space="720"/>
@@ -20264,7 +20995,7 @@
                     </pic:cNvPicPr>
                   </pic:nvPicPr>
                   <pic:blipFill>
-                    <a:blip r:embed="rId45">
+                    <a:blip r:embed="rId47">
                       <a:extLst>
                         <a:ext uri="{28A0092B-C50C-407E-A947-70E740481C1C}">
                           <a14:useLocalDpi xmlns:a14="http://schemas.microsoft.com/office/drawing/2010/main" val="0"/>
@@ -21503,7 +22234,7 @@
         </w:rPr>
         <w:t xml:space="preserve"> debido a que el diccionario de datos estaba en un formato poco amigable para su uso y extracción de información se realizó un </w:t>
       </w:r>
-      <w:hyperlink r:id="rId46">
+      <w:hyperlink r:id="rId48">
         <w:r>
           <w:rPr>
             <w:rStyle w:val="Hipervnculo"/>
@@ -23559,7 +24290,7 @@
                     </pic:cNvPicPr>
                   </pic:nvPicPr>
                   <pic:blipFill>
-                    <a:blip r:embed="rId47">
+                    <a:blip r:embed="rId49">
                       <a:extLst>
                         <a:ext uri="{28A0092B-C50C-407E-A947-70E740481C1C}">
                           <a14:useLocalDpi xmlns:a14="http://schemas.microsoft.com/office/drawing/2010/main" val="0"/>
@@ -23867,7 +24598,7 @@
                     </pic:cNvPicPr>
                   </pic:nvPicPr>
                   <pic:blipFill>
-                    <a:blip r:embed="rId48">
+                    <a:blip r:embed="rId50">
                       <a:extLst>
                         <a:ext uri="{28A0092B-C50C-407E-A947-70E740481C1C}">
                           <a14:useLocalDpi xmlns:a14="http://schemas.microsoft.com/office/drawing/2010/main" val="0"/>
@@ -24079,7 +24810,7 @@
                     </pic:cNvPicPr>
                   </pic:nvPicPr>
                   <pic:blipFill>
-                    <a:blip r:embed="rId49">
+                    <a:blip r:embed="rId51">
                       <a:extLst>
                         <a:ext uri="{28A0092B-C50C-407E-A947-70E740481C1C}">
                           <a14:useLocalDpi xmlns:a14="http://schemas.microsoft.com/office/drawing/2010/main" val="0"/>
@@ -24335,7 +25066,7 @@
             <wp:cNvGraphicFramePr/>
             <a:graphic xmlns:a="http://schemas.openxmlformats.org/drawingml/2006/main">
               <a:graphicData uri="http://schemas.openxmlformats.org/drawingml/2006/chart">
-                <c:chart xmlns:c="http://schemas.openxmlformats.org/drawingml/2006/chart" xmlns:r="http://schemas.openxmlformats.org/officeDocument/2006/relationships" r:id="rId50"/>
+                <c:chart xmlns:c="http://schemas.openxmlformats.org/drawingml/2006/chart" xmlns:r="http://schemas.openxmlformats.org/officeDocument/2006/relationships" r:id="rId52"/>
               </a:graphicData>
             </a:graphic>
           </wp:inline>
@@ -24740,7 +25471,7 @@
                     <pic:cNvPicPr/>
                   </pic:nvPicPr>
                   <pic:blipFill rotWithShape="1">
-                    <a:blip r:embed="rId51"/>
+                    <a:blip r:embed="rId53"/>
                     <a:srcRect t="4603"/>
                     <a:stretch/>
                   </pic:blipFill>
@@ -25708,10 +26439,10 @@
           <w:szCs w:val="23"/>
         </w:rPr>
         <w:sectPr>
-          <w:headerReference w:type="even" r:id="rId52"/>
-          <w:headerReference w:type="default" r:id="rId53"/>
-          <w:footerReference w:type="even" r:id="rId54"/>
-          <w:footerReference w:type="default" r:id="rId55"/>
+          <w:headerReference w:type="even" r:id="rId54"/>
+          <w:headerReference w:type="default" r:id="rId55"/>
+          <w:footerReference w:type="even" r:id="rId56"/>
+          <w:footerReference w:type="default" r:id="rId57"/>
           <w:pgSz w:w="12240" w:h="15840"/>
           <w:pgMar w:top="1699" w:right="1440" w:bottom="1699" w:left="1584" w:header="720" w:footer="720" w:gutter="0"/>
           <w:cols w:space="720"/>
@@ -25816,7 +26547,7 @@
           <w:szCs w:val="23"/>
         </w:rPr>
       </w:pPr>
-      <w:hyperlink r:id="rId56" w:history="1">
+      <w:hyperlink r:id="rId58" w:history="1">
         <w:r>
           <w:rPr>
             <w:rStyle w:val="Hipervnculo"/>
@@ -25874,7 +26605,7 @@
           <w:szCs w:val="23"/>
         </w:rPr>
       </w:pPr>
-      <w:hyperlink r:id="rId57" w:history="1">
+      <w:hyperlink r:id="rId59" w:history="1">
         <w:r>
           <w:rPr>
             <w:rStyle w:val="Hipervnculo"/>
@@ -25964,7 +26695,7 @@
           <w:szCs w:val="23"/>
         </w:rPr>
       </w:pPr>
-      <w:hyperlink r:id="rId58" w:history="1">
+      <w:hyperlink r:id="rId60" w:history="1">
         <w:r>
           <w:rPr>
             <w:rStyle w:val="Hipervnculo"/>
@@ -26031,7 +26762,7 @@
           <w:szCs w:val="23"/>
         </w:rPr>
       </w:pPr>
-      <w:hyperlink r:id="rId59" w:history="1">
+      <w:hyperlink r:id="rId61" w:history="1">
         <w:r>
           <w:rPr>
             <w:rStyle w:val="Hipervnculo"/>
@@ -26265,7 +26996,7 @@
         </w:rPr>
         <w:t xml:space="preserve">, un programa digital que termina en papel mojado. Recuperado de </w:t>
       </w:r>
-      <w:hyperlink r:id="rId60" w:history="1">
+      <w:hyperlink r:id="rId62" w:history="1">
         <w:r>
           <w:rPr>
             <w:rStyle w:val="Hipervnculo"/>
@@ -26388,7 +27119,7 @@
           <w:lang w:val="es-MX"/>
         </w:rPr>
       </w:pPr>
-      <w:hyperlink r:id="rId61" w:history="1">
+      <w:hyperlink r:id="rId63" w:history="1">
         <w:r>
           <w:rPr>
             <w:rStyle w:val="Hipervnculo"/>
@@ -26562,7 +27293,7 @@
           <w:lang w:val="es-MX"/>
         </w:rPr>
       </w:pPr>
-      <w:hyperlink r:id="rId62" w:history="1">
+      <w:hyperlink r:id="rId64" w:history="1">
         <w:r>
           <w:rPr>
             <w:rStyle w:val="Hipervnculo"/>
@@ -26739,7 +27470,7 @@
         </w:rPr>
         <w:t xml:space="preserve"> Recuperado de: </w:t>
       </w:r>
-      <w:hyperlink r:id="rId63" w:history="1">
+      <w:hyperlink r:id="rId65" w:history="1">
         <w:r>
           <w:rPr>
             <w:rStyle w:val="Hipervnculo"/>
@@ -26824,7 +27555,7 @@
         </w:rPr>
         <w:t xml:space="preserve">Recuperado de: </w:t>
       </w:r>
-      <w:hyperlink r:id="rId64" w:anchor="v=onepage&amp;q&amp;f=false" w:history="1">
+      <w:hyperlink r:id="rId66" w:anchor="v=onepage&amp;q&amp;f=false" w:history="1">
         <w:r>
           <w:rPr>
             <w:rStyle w:val="Hipervnculo"/>
@@ -26976,7 +27707,7 @@
         </w:rPr>
         <w:t xml:space="preserve">cuperado de: </w:t>
       </w:r>
-      <w:hyperlink r:id="rId65">
+      <w:hyperlink r:id="rId67">
         <w:r>
           <w:rPr>
             <w:rFonts w:ascii="Garamond" w:eastAsia="Garamond" w:hAnsi="Garamond" w:cs="Garamond"/>
@@ -27111,7 +27842,7 @@
           <w:szCs w:val="23"/>
         </w:rPr>
       </w:pPr>
-      <w:hyperlink r:id="rId66" w:history="1">
+      <w:hyperlink r:id="rId68" w:history="1">
         <w:r>
           <w:rPr>
             <w:rStyle w:val="Hipervnculo"/>
@@ -27548,7 +28279,7 @@
         </w:rPr>
         <w:t xml:space="preserve">. </w:t>
       </w:r>
-      <w:hyperlink r:id="rId67" w:history="1">
+      <w:hyperlink r:id="rId69" w:history="1">
         <w:r>
           <w:rPr>
             <w:rStyle w:val="Hipervnculo"/>
@@ -28014,199 +28745,445 @@
           <w:color w:val="000000"/>
           <w:sz w:val="23"/>
           <w:szCs w:val="23"/>
-          <w:lang w:val="es-MX"/>
-        </w:rPr>
-      </w:pPr>
-    </w:p>
-    <w:p>
-      <w:pPr>
-        <w:pStyle w:val="LO-normal"/>
-        <w:rPr>
-          <w:rFonts w:ascii="Garamond" w:eastAsia="Garamond" w:hAnsi="Garamond" w:cs="Garamond"/>
-          <w:color w:val="000000"/>
-          <w:sz w:val="23"/>
-          <w:szCs w:val="23"/>
-          <w:lang w:val="es-MX"/>
-        </w:rPr>
-      </w:pPr>
-    </w:p>
-    <w:p>
-      <w:pPr>
-        <w:pStyle w:val="LO-normal"/>
-        <w:rPr>
-          <w:rFonts w:ascii="Garamond" w:eastAsia="Garamond" w:hAnsi="Garamond" w:cs="Garamond"/>
-          <w:color w:val="000000"/>
-          <w:sz w:val="23"/>
-          <w:szCs w:val="23"/>
-          <w:lang w:val="es-MX"/>
-        </w:rPr>
-      </w:pPr>
-    </w:p>
-    <w:p>
-      <w:pPr>
-        <w:pStyle w:val="LO-normal"/>
-        <w:rPr>
-          <w:rFonts w:ascii="Garamond" w:eastAsia="Garamond" w:hAnsi="Garamond" w:cs="Garamond"/>
-          <w:color w:val="000000"/>
-          <w:sz w:val="23"/>
-          <w:szCs w:val="23"/>
-          <w:lang w:val="es-MX"/>
-        </w:rPr>
-      </w:pPr>
-    </w:p>
-    <w:p>
-      <w:pPr>
-        <w:pStyle w:val="LO-normal"/>
-        <w:rPr>
-          <w:rFonts w:ascii="Garamond" w:eastAsia="Garamond" w:hAnsi="Garamond" w:cs="Garamond"/>
-          <w:color w:val="000000"/>
-          <w:sz w:val="23"/>
-          <w:szCs w:val="23"/>
-          <w:lang w:val="es-MX"/>
-        </w:rPr>
-      </w:pPr>
-    </w:p>
-    <w:p>
-      <w:pPr>
-        <w:pStyle w:val="LO-normal"/>
-        <w:rPr>
-          <w:rFonts w:ascii="Garamond" w:eastAsia="Garamond" w:hAnsi="Garamond" w:cs="Garamond"/>
-          <w:color w:val="000000"/>
-          <w:sz w:val="23"/>
-          <w:szCs w:val="23"/>
-          <w:lang w:val="es-MX"/>
-        </w:rPr>
-      </w:pPr>
-    </w:p>
-    <w:p>
-      <w:pPr>
-        <w:pStyle w:val="LO-normal"/>
-        <w:rPr>
-          <w:rFonts w:ascii="Garamond" w:eastAsia="Garamond" w:hAnsi="Garamond" w:cs="Garamond"/>
-          <w:color w:val="000000"/>
-          <w:sz w:val="23"/>
-          <w:szCs w:val="23"/>
-          <w:lang w:val="es-MX"/>
-        </w:rPr>
-      </w:pPr>
-    </w:p>
-    <w:p>
-      <w:pPr>
-        <w:pStyle w:val="LO-normal"/>
-        <w:rPr>
-          <w:rFonts w:ascii="Garamond" w:eastAsia="Garamond" w:hAnsi="Garamond" w:cs="Garamond"/>
-          <w:color w:val="000000"/>
-          <w:sz w:val="23"/>
-          <w:szCs w:val="23"/>
-          <w:lang w:val="es-MX"/>
-        </w:rPr>
-      </w:pPr>
-    </w:p>
-    <w:p>
-      <w:pPr>
-        <w:pStyle w:val="LO-normal"/>
-        <w:rPr>
-          <w:rFonts w:ascii="Garamond" w:eastAsia="Garamond" w:hAnsi="Garamond" w:cs="Garamond"/>
-          <w:color w:val="000000"/>
-          <w:sz w:val="23"/>
-          <w:szCs w:val="23"/>
-          <w:lang w:val="es-MX"/>
-        </w:rPr>
-      </w:pPr>
-    </w:p>
-    <w:p>
-      <w:pPr>
-        <w:pStyle w:val="LO-normal"/>
-        <w:rPr>
-          <w:rFonts w:ascii="Garamond" w:eastAsia="Garamond" w:hAnsi="Garamond" w:cs="Garamond"/>
-          <w:color w:val="000000"/>
-          <w:sz w:val="23"/>
-          <w:szCs w:val="23"/>
-          <w:lang w:val="es-MX"/>
-        </w:rPr>
-      </w:pPr>
-    </w:p>
-    <w:p>
-      <w:pPr>
-        <w:pStyle w:val="LO-normal"/>
-        <w:rPr>
-          <w:rFonts w:ascii="Garamond" w:eastAsia="Garamond" w:hAnsi="Garamond" w:cs="Garamond"/>
-          <w:color w:val="000000"/>
-          <w:sz w:val="23"/>
-          <w:szCs w:val="23"/>
-          <w:lang w:val="es-MX"/>
-        </w:rPr>
-      </w:pPr>
-    </w:p>
-    <w:p>
-      <w:pPr>
-        <w:pStyle w:val="LO-normal"/>
-        <w:rPr>
-          <w:rFonts w:ascii="Garamond" w:eastAsia="Garamond" w:hAnsi="Garamond" w:cs="Garamond"/>
-          <w:color w:val="000000"/>
-          <w:sz w:val="23"/>
-          <w:szCs w:val="23"/>
-          <w:lang w:val="es-MX"/>
-        </w:rPr>
-      </w:pPr>
-    </w:p>
-    <w:p>
-      <w:pPr>
-        <w:pStyle w:val="LO-normal"/>
-        <w:rPr>
-          <w:rFonts w:ascii="Garamond" w:eastAsia="Garamond" w:hAnsi="Garamond" w:cs="Garamond"/>
-          <w:color w:val="000000"/>
-          <w:sz w:val="23"/>
-          <w:szCs w:val="23"/>
-          <w:lang w:val="es-MX"/>
-        </w:rPr>
-      </w:pPr>
-    </w:p>
-    <w:p>
-      <w:pPr>
-        <w:pStyle w:val="LO-normal"/>
-        <w:rPr>
-          <w:rFonts w:ascii="Garamond" w:eastAsia="Garamond" w:hAnsi="Garamond" w:cs="Garamond"/>
-          <w:color w:val="000000"/>
-          <w:sz w:val="23"/>
-          <w:szCs w:val="23"/>
-          <w:lang w:val="es-MX"/>
-        </w:rPr>
-      </w:pPr>
-    </w:p>
-    <w:p>
-      <w:pPr>
-        <w:pStyle w:val="LO-normal"/>
-        <w:rPr>
-          <w:rFonts w:ascii="Garamond" w:eastAsia="Garamond" w:hAnsi="Garamond" w:cs="Garamond"/>
-          <w:color w:val="000000"/>
-          <w:sz w:val="23"/>
-          <w:szCs w:val="23"/>
-          <w:lang w:val="es-MX"/>
-        </w:rPr>
-      </w:pPr>
-    </w:p>
-    <w:p>
-      <w:pPr>
-        <w:pStyle w:val="LO-normal"/>
-        <w:rPr>
-          <w:rFonts w:ascii="Garamond" w:eastAsia="Garamond" w:hAnsi="Garamond" w:cs="Garamond"/>
-          <w:color w:val="000000"/>
-          <w:sz w:val="23"/>
-          <w:szCs w:val="23"/>
-          <w:lang w:val="es-MX"/>
-        </w:rPr>
-      </w:pPr>
-    </w:p>
-    <w:p>
-      <w:pPr>
-        <w:pStyle w:val="LO-normal"/>
-        <w:rPr>
-          <w:rFonts w:ascii="Garamond" w:eastAsia="Garamond" w:hAnsi="Garamond" w:cs="Garamond"/>
-          <w:color w:val="000000"/>
-          <w:sz w:val="23"/>
-          <w:szCs w:val="23"/>
-          <w:lang w:val="es-MX"/>
+          <w:lang w:val="en-US"/>
+        </w:rPr>
+      </w:pPr>
+      <w:proofErr w:type="spellStart"/>
+      <w:r>
+        <w:rPr>
+          <w:rFonts w:ascii="Garamond" w:eastAsia="Garamond" w:hAnsi="Garamond" w:cs="Garamond"/>
+          <w:color w:val="000000"/>
+          <w:sz w:val="23"/>
+          <w:szCs w:val="23"/>
+          <w:lang w:val="en-US"/>
+        </w:rPr>
+        <w:t>Speedtest</w:t>
+      </w:r>
+      <w:proofErr w:type="spellEnd"/>
+      <w:r>
+        <w:rPr>
+          <w:rFonts w:ascii="Garamond" w:eastAsia="Garamond" w:hAnsi="Garamond" w:cs="Garamond"/>
+          <w:color w:val="000000"/>
+          <w:sz w:val="23"/>
+          <w:szCs w:val="23"/>
+          <w:lang w:val="en-US"/>
+        </w:rPr>
+        <w:t xml:space="preserve"> by </w:t>
+      </w:r>
+      <w:proofErr w:type="spellStart"/>
+      <w:r>
+        <w:rPr>
+          <w:rFonts w:ascii="Garamond" w:eastAsia="Garamond" w:hAnsi="Garamond" w:cs="Garamond"/>
+          <w:color w:val="000000"/>
+          <w:sz w:val="23"/>
+          <w:szCs w:val="23"/>
+          <w:lang w:val="en-US"/>
+        </w:rPr>
+        <w:t>Ookla</w:t>
+      </w:r>
+      <w:proofErr w:type="spellEnd"/>
+      <w:r>
+        <w:rPr>
+          <w:rFonts w:ascii="Garamond" w:eastAsia="Garamond" w:hAnsi="Garamond" w:cs="Garamond"/>
+          <w:color w:val="000000"/>
+          <w:sz w:val="23"/>
+          <w:szCs w:val="23"/>
+          <w:lang w:val="en-US"/>
+        </w:rPr>
+        <w:t xml:space="preserve"> Global Fixed and Mobile Network Performance Maps</w:t>
+      </w:r>
+      <w:r>
+        <w:rPr>
+          <w:rFonts w:ascii="Garamond" w:eastAsia="Garamond" w:hAnsi="Garamond" w:cs="Garamond"/>
+          <w:color w:val="000000"/>
+          <w:sz w:val="23"/>
+          <w:szCs w:val="23"/>
+          <w:lang w:val="en-US"/>
+        </w:rPr>
+        <w:t>. F</w:t>
+      </w:r>
+      <w:r>
+        <w:rPr>
+          <w:rFonts w:ascii="Garamond" w:eastAsia="Garamond" w:hAnsi="Garamond" w:cs="Garamond"/>
+          <w:color w:val="000000"/>
+          <w:sz w:val="23"/>
+          <w:szCs w:val="23"/>
+          <w:lang w:val="en-US"/>
+        </w:rPr>
+        <w:t xml:space="preserve">rom </w:t>
+      </w:r>
+      <w:hyperlink r:id="rId70" w:history="1">
+        <w:r>
+          <w:rPr>
+            <w:rStyle w:val="Hipervnculo"/>
+            <w:rFonts w:ascii="Garamond" w:eastAsia="Garamond" w:hAnsi="Garamond" w:cs="Garamond"/>
+            <w:sz w:val="23"/>
+            <w:szCs w:val="23"/>
+            <w:lang w:val="en-US"/>
+          </w:rPr>
+          <w:t>https://registry.opendata.aws/speedtest-global-performance</w:t>
+        </w:r>
+      </w:hyperlink>
+      <w:r>
+        <w:rPr>
+          <w:rFonts w:ascii="Garamond" w:eastAsia="Garamond" w:hAnsi="Garamond" w:cs="Garamond"/>
+          <w:color w:val="000000"/>
+          <w:sz w:val="23"/>
+          <w:szCs w:val="23"/>
+          <w:lang w:val="en-US"/>
+        </w:rPr>
+        <w:t>.</w:t>
+      </w:r>
+    </w:p>
+    <w:p>
+      <w:pPr>
+        <w:pStyle w:val="LO-normal"/>
+        <w:rPr>
+          <w:rFonts w:ascii="Garamond" w:eastAsia="Garamond" w:hAnsi="Garamond" w:cs="Garamond"/>
+          <w:color w:val="000000"/>
+          <w:sz w:val="23"/>
+          <w:szCs w:val="23"/>
+          <w:lang w:val="en-US"/>
+        </w:rPr>
+      </w:pPr>
+      <w:proofErr w:type="spellStart"/>
+      <w:r>
+        <w:rPr>
+          <w:rFonts w:ascii="Garamond" w:eastAsia="Garamond" w:hAnsi="Garamond" w:cs="Garamond"/>
+          <w:color w:val="000000"/>
+          <w:sz w:val="23"/>
+          <w:szCs w:val="23"/>
+          <w:lang w:val="en-US"/>
+        </w:rPr>
+        <w:t>Speedtest</w:t>
+      </w:r>
+      <w:proofErr w:type="spellEnd"/>
+      <w:r>
+        <w:rPr>
+          <w:rFonts w:ascii="Garamond" w:eastAsia="Garamond" w:hAnsi="Garamond" w:cs="Garamond"/>
+          <w:color w:val="000000"/>
+          <w:sz w:val="23"/>
+          <w:szCs w:val="23"/>
+          <w:lang w:val="en-US"/>
+        </w:rPr>
+        <w:t xml:space="preserve">® by </w:t>
+      </w:r>
+      <w:proofErr w:type="spellStart"/>
+      <w:r>
+        <w:rPr>
+          <w:rFonts w:ascii="Garamond" w:eastAsia="Garamond" w:hAnsi="Garamond" w:cs="Garamond"/>
+          <w:color w:val="000000"/>
+          <w:sz w:val="23"/>
+          <w:szCs w:val="23"/>
+          <w:lang w:val="en-US"/>
+        </w:rPr>
+        <w:t>Ookla</w:t>
+      </w:r>
+      <w:proofErr w:type="spellEnd"/>
+      <w:r>
+        <w:rPr>
+          <w:rFonts w:ascii="Garamond" w:eastAsia="Garamond" w:hAnsi="Garamond" w:cs="Garamond"/>
+          <w:color w:val="000000"/>
+          <w:sz w:val="23"/>
+          <w:szCs w:val="23"/>
+          <w:lang w:val="en-US"/>
+        </w:rPr>
+        <w:t xml:space="preserve">® Global Fixed and Mobile Network Performance Maps. Based on analysis by </w:t>
+      </w:r>
+      <w:proofErr w:type="spellStart"/>
+      <w:r>
+        <w:rPr>
+          <w:rFonts w:ascii="Garamond" w:eastAsia="Garamond" w:hAnsi="Garamond" w:cs="Garamond"/>
+          <w:color w:val="000000"/>
+          <w:sz w:val="23"/>
+          <w:szCs w:val="23"/>
+          <w:lang w:val="en-US"/>
+        </w:rPr>
+        <w:t>Ookla</w:t>
+      </w:r>
+      <w:proofErr w:type="spellEnd"/>
+      <w:r>
+        <w:rPr>
+          <w:rFonts w:ascii="Garamond" w:eastAsia="Garamond" w:hAnsi="Garamond" w:cs="Garamond"/>
+          <w:color w:val="000000"/>
+          <w:sz w:val="23"/>
+          <w:szCs w:val="23"/>
+          <w:lang w:val="en-US"/>
+        </w:rPr>
+        <w:t xml:space="preserve"> of </w:t>
+      </w:r>
+      <w:proofErr w:type="spellStart"/>
+      <w:r>
+        <w:rPr>
+          <w:rFonts w:ascii="Garamond" w:eastAsia="Garamond" w:hAnsi="Garamond" w:cs="Garamond"/>
+          <w:color w:val="000000"/>
+          <w:sz w:val="23"/>
+          <w:szCs w:val="23"/>
+          <w:lang w:val="en-US"/>
+        </w:rPr>
+        <w:t>Speedtest</w:t>
+      </w:r>
+      <w:proofErr w:type="spellEnd"/>
+      <w:r>
+        <w:rPr>
+          <w:rFonts w:ascii="Garamond" w:eastAsia="Garamond" w:hAnsi="Garamond" w:cs="Garamond"/>
+          <w:color w:val="000000"/>
+          <w:sz w:val="23"/>
+          <w:szCs w:val="23"/>
+          <w:lang w:val="en-US"/>
+        </w:rPr>
+        <w:t xml:space="preserve"> Intelligence® data for </w:t>
+      </w:r>
+      <w:r>
+        <w:rPr>
+          <w:rFonts w:ascii="Garamond" w:eastAsia="Garamond" w:hAnsi="Garamond" w:cs="Garamond"/>
+          <w:color w:val="000000"/>
+          <w:sz w:val="23"/>
+          <w:szCs w:val="23"/>
+          <w:lang w:val="en-US"/>
+        </w:rPr>
+        <w:t>2019-04-01</w:t>
+      </w:r>
+      <w:r>
+        <w:rPr>
+          <w:rFonts w:ascii="Garamond" w:eastAsia="Garamond" w:hAnsi="Garamond" w:cs="Garamond"/>
+          <w:color w:val="000000"/>
+          <w:sz w:val="23"/>
+          <w:szCs w:val="23"/>
+          <w:lang w:val="en-US"/>
+        </w:rPr>
+        <w:t xml:space="preserve"> Provided by </w:t>
+      </w:r>
+      <w:proofErr w:type="spellStart"/>
+      <w:r>
+        <w:rPr>
+          <w:rFonts w:ascii="Garamond" w:eastAsia="Garamond" w:hAnsi="Garamond" w:cs="Garamond"/>
+          <w:color w:val="000000"/>
+          <w:sz w:val="23"/>
+          <w:szCs w:val="23"/>
+          <w:lang w:val="en-US"/>
+        </w:rPr>
+        <w:t>Ookla</w:t>
+      </w:r>
+      <w:proofErr w:type="spellEnd"/>
+      <w:r>
+        <w:rPr>
+          <w:rFonts w:ascii="Garamond" w:eastAsia="Garamond" w:hAnsi="Garamond" w:cs="Garamond"/>
+          <w:color w:val="000000"/>
+          <w:sz w:val="23"/>
+          <w:szCs w:val="23"/>
+          <w:lang w:val="en-US"/>
+        </w:rPr>
+        <w:t xml:space="preserve"> and accessed </w:t>
+      </w:r>
+      <w:r>
+        <w:rPr>
+          <w:rFonts w:ascii="Garamond" w:eastAsia="Garamond" w:hAnsi="Garamond" w:cs="Garamond"/>
+          <w:color w:val="000000"/>
+          <w:sz w:val="23"/>
+          <w:szCs w:val="23"/>
+          <w:lang w:val="en-US"/>
+        </w:rPr>
+        <w:t>2023-03-20</w:t>
+      </w:r>
+      <w:r>
+        <w:rPr>
+          <w:rFonts w:ascii="Garamond" w:eastAsia="Garamond" w:hAnsi="Garamond" w:cs="Garamond"/>
+          <w:color w:val="000000"/>
+          <w:sz w:val="23"/>
+          <w:szCs w:val="23"/>
+          <w:lang w:val="en-US"/>
+        </w:rPr>
+        <w:t xml:space="preserve">. </w:t>
+      </w:r>
+      <w:proofErr w:type="spellStart"/>
+      <w:r>
+        <w:rPr>
+          <w:rFonts w:ascii="Garamond" w:eastAsia="Garamond" w:hAnsi="Garamond" w:cs="Garamond"/>
+          <w:color w:val="000000"/>
+          <w:sz w:val="23"/>
+          <w:szCs w:val="23"/>
+          <w:lang w:val="en-US"/>
+        </w:rPr>
+        <w:t>Ookla</w:t>
+      </w:r>
+      <w:proofErr w:type="spellEnd"/>
+      <w:r>
+        <w:rPr>
+          <w:rFonts w:ascii="Garamond" w:eastAsia="Garamond" w:hAnsi="Garamond" w:cs="Garamond"/>
+          <w:color w:val="000000"/>
+          <w:sz w:val="23"/>
+          <w:szCs w:val="23"/>
+          <w:lang w:val="en-US"/>
+        </w:rPr>
+        <w:t xml:space="preserve"> trademarks used under license and reprinted with permission.</w:t>
+      </w:r>
+    </w:p>
+    <w:p>
+      <w:pPr>
+        <w:pStyle w:val="LO-normal"/>
+        <w:rPr>
+          <w:rFonts w:ascii="Garamond" w:eastAsia="Garamond" w:hAnsi="Garamond" w:cs="Garamond"/>
+          <w:color w:val="000000"/>
+          <w:sz w:val="23"/>
+          <w:szCs w:val="23"/>
+          <w:lang w:val="en-US"/>
+        </w:rPr>
+      </w:pPr>
+    </w:p>
+    <w:p>
+      <w:pPr>
+        <w:pStyle w:val="LO-normal"/>
+        <w:rPr>
+          <w:rFonts w:ascii="Garamond" w:eastAsia="Garamond" w:hAnsi="Garamond" w:cs="Garamond"/>
+          <w:color w:val="000000"/>
+          <w:sz w:val="23"/>
+          <w:szCs w:val="23"/>
+          <w:lang w:val="en-US"/>
+        </w:rPr>
+      </w:pPr>
+    </w:p>
+    <w:p>
+      <w:pPr>
+        <w:pStyle w:val="LO-normal"/>
+        <w:rPr>
+          <w:rFonts w:ascii="Garamond" w:eastAsia="Garamond" w:hAnsi="Garamond" w:cs="Garamond"/>
+          <w:color w:val="000000"/>
+          <w:sz w:val="23"/>
+          <w:szCs w:val="23"/>
+          <w:lang w:val="en-US"/>
+        </w:rPr>
+      </w:pPr>
+    </w:p>
+    <w:p>
+      <w:pPr>
+        <w:pStyle w:val="LO-normal"/>
+        <w:rPr>
+          <w:rFonts w:ascii="Garamond" w:eastAsia="Garamond" w:hAnsi="Garamond" w:cs="Garamond"/>
+          <w:color w:val="000000"/>
+          <w:sz w:val="23"/>
+          <w:szCs w:val="23"/>
+          <w:lang w:val="en-US"/>
+        </w:rPr>
+      </w:pPr>
+    </w:p>
+    <w:p>
+      <w:pPr>
+        <w:pStyle w:val="LO-normal"/>
+        <w:rPr>
+          <w:rFonts w:ascii="Garamond" w:eastAsia="Garamond" w:hAnsi="Garamond" w:cs="Garamond"/>
+          <w:color w:val="000000"/>
+          <w:sz w:val="23"/>
+          <w:szCs w:val="23"/>
+          <w:lang w:val="en-US"/>
+        </w:rPr>
+      </w:pPr>
+    </w:p>
+    <w:p>
+      <w:pPr>
+        <w:pStyle w:val="LO-normal"/>
+        <w:rPr>
+          <w:rFonts w:ascii="Garamond" w:eastAsia="Garamond" w:hAnsi="Garamond" w:cs="Garamond"/>
+          <w:color w:val="000000"/>
+          <w:sz w:val="23"/>
+          <w:szCs w:val="23"/>
+          <w:lang w:val="en-US"/>
+        </w:rPr>
+      </w:pPr>
+    </w:p>
+    <w:p>
+      <w:pPr>
+        <w:pStyle w:val="LO-normal"/>
+        <w:rPr>
+          <w:rFonts w:ascii="Garamond" w:eastAsia="Garamond" w:hAnsi="Garamond" w:cs="Garamond"/>
+          <w:color w:val="000000"/>
+          <w:sz w:val="23"/>
+          <w:szCs w:val="23"/>
+          <w:lang w:val="en-US"/>
+        </w:rPr>
+      </w:pPr>
+    </w:p>
+    <w:p>
+      <w:pPr>
+        <w:pStyle w:val="LO-normal"/>
+        <w:rPr>
+          <w:rFonts w:ascii="Garamond" w:eastAsia="Garamond" w:hAnsi="Garamond" w:cs="Garamond"/>
+          <w:color w:val="000000"/>
+          <w:sz w:val="23"/>
+          <w:szCs w:val="23"/>
+          <w:lang w:val="en-US"/>
+        </w:rPr>
+      </w:pPr>
+    </w:p>
+    <w:p>
+      <w:pPr>
+        <w:pStyle w:val="LO-normal"/>
+        <w:rPr>
+          <w:rFonts w:ascii="Garamond" w:eastAsia="Garamond" w:hAnsi="Garamond" w:cs="Garamond"/>
+          <w:color w:val="000000"/>
+          <w:sz w:val="23"/>
+          <w:szCs w:val="23"/>
+          <w:lang w:val="en-US"/>
+        </w:rPr>
+      </w:pPr>
+    </w:p>
+    <w:p>
+      <w:pPr>
+        <w:pStyle w:val="LO-normal"/>
+        <w:rPr>
+          <w:rFonts w:ascii="Garamond" w:eastAsia="Garamond" w:hAnsi="Garamond" w:cs="Garamond"/>
+          <w:color w:val="000000"/>
+          <w:sz w:val="23"/>
+          <w:szCs w:val="23"/>
+          <w:lang w:val="en-US"/>
+        </w:rPr>
+      </w:pPr>
+    </w:p>
+    <w:p>
+      <w:pPr>
+        <w:pStyle w:val="LO-normal"/>
+        <w:rPr>
+          <w:rFonts w:ascii="Garamond" w:eastAsia="Garamond" w:hAnsi="Garamond" w:cs="Garamond"/>
+          <w:color w:val="000000"/>
+          <w:sz w:val="23"/>
+          <w:szCs w:val="23"/>
+          <w:lang w:val="en-US"/>
+        </w:rPr>
+      </w:pPr>
+    </w:p>
+    <w:p>
+      <w:pPr>
+        <w:pStyle w:val="LO-normal"/>
+        <w:rPr>
+          <w:rFonts w:ascii="Garamond" w:eastAsia="Garamond" w:hAnsi="Garamond" w:cs="Garamond"/>
+          <w:color w:val="000000"/>
+          <w:sz w:val="23"/>
+          <w:szCs w:val="23"/>
+          <w:lang w:val="en-US"/>
+        </w:rPr>
+      </w:pPr>
+    </w:p>
+    <w:p>
+      <w:pPr>
+        <w:pStyle w:val="LO-normal"/>
+        <w:rPr>
+          <w:rFonts w:ascii="Garamond" w:eastAsia="Garamond" w:hAnsi="Garamond" w:cs="Garamond"/>
+          <w:color w:val="000000"/>
+          <w:sz w:val="23"/>
+          <w:szCs w:val="23"/>
+          <w:lang w:val="en-US"/>
+        </w:rPr>
+      </w:pPr>
+    </w:p>
+    <w:p>
+      <w:pPr>
+        <w:pStyle w:val="LO-normal"/>
+        <w:rPr>
+          <w:rFonts w:ascii="Garamond" w:eastAsia="Garamond" w:hAnsi="Garamond" w:cs="Garamond"/>
+          <w:color w:val="000000"/>
+          <w:sz w:val="23"/>
+          <w:szCs w:val="23"/>
+          <w:lang w:val="en-US"/>
         </w:rPr>
       </w:pPr>
     </w:p>
@@ -28252,7 +29229,7 @@
         </w:rPr>
         <w:t xml:space="preserve"> el CD adjunto o visitar el siguiente repositorio: </w:t>
       </w:r>
-      <w:hyperlink r:id="rId68" w:history="1">
+      <w:hyperlink r:id="rId71" w:history="1">
         <w:r>
           <w:rPr>
             <w:rStyle w:val="Hipervnculo"/>
@@ -28299,10 +29276,10 @@
       </w:r>
     </w:p>
     <w:sectPr>
-      <w:headerReference w:type="even" r:id="rId69"/>
-      <w:headerReference w:type="default" r:id="rId70"/>
-      <w:footerReference w:type="even" r:id="rId71"/>
-      <w:footerReference w:type="default" r:id="rId72"/>
+      <w:headerReference w:type="even" r:id="rId72"/>
+      <w:headerReference w:type="default" r:id="rId73"/>
+      <w:footerReference w:type="even" r:id="rId74"/>
+      <w:footerReference w:type="default" r:id="rId75"/>
       <w:pgSz w:w="12240" w:h="15840"/>
       <w:pgMar w:top="1699" w:right="1440" w:bottom="1699" w:left="1584" w:header="720" w:footer="720" w:gutter="0"/>
       <w:cols w:space="720"/>
@@ -29260,20 +30237,8 @@
 <w:hdr xmlns:wpc="http://schemas.microsoft.com/office/word/2010/wordprocessingCanvas" xmlns:cx="http://schemas.microsoft.com/office/drawing/2014/chartex" xmlns:cx1="http://schemas.microsoft.com/office/drawing/2015/9/8/chartex" xmlns:cx2="http://schemas.microsoft.com/office/drawing/2015/10/21/chartex" xmlns:cx3="http://schemas.microsoft.com/office/drawing/2016/5/9/chartex" xmlns:cx4="http://schemas.microsoft.com/office/drawing/2016/5/10/chartex" xmlns:cx5="http://schemas.microsoft.com/office/drawing/2016/5/11/chartex" xmlns:cx6="http://schemas.microsoft.com/office/drawing/2016/5/12/chartex" xmlns:cx7="http://schemas.microsoft.com/office/drawing/2016/5/13/chartex" xmlns:cx8="http://schemas.microsoft.com/office/drawing/2016/5/14/chartex" xmlns:mc="http://schemas.openxmlformats.org/markup-compatibility/2006" xmlns:aink="http://schemas.microsoft.com/office/drawing/2016/ink" xmlns:am3d="http://schemas.microsoft.com/office/drawing/2017/model3d" xmlns:o="urn:schemas-microsoft-com:office:office" xmlns:r="http://schemas.openxmlformats.org/officeDocument/2006/relationships" xmlns:m="http://schemas.openxmlformats.org/officeDocument/2006/math" xmlns:v="urn:schemas-microsoft-com:vml" xmlns:wp14="http://schemas.microsoft.com/office/word/2010/wordprocessingDrawing" xmlns:wp="http://schemas.openxmlformats.org/drawingml/2006/wordprocessingDrawing" xmlns:w10="urn:schemas-microsoft-com:office:word" xmlns:w="http://schemas.openxmlformats.org/wordprocessingml/2006/main" xmlns:w14="http://schemas.microsoft.com/office/word/2010/wordml" xmlns:w15="http://schemas.microsoft.com/office/word/2012/wordml" xmlns:w16cex="http://schemas.microsoft.com/office/word/2018/wordml/cex" xmlns:w16cid="http://schemas.microsoft.com/office/word/2016/wordml/cid" xmlns:w16="http://schemas.microsoft.com/office/word/2018/wordml" xmlns:w16sdtdh="http://schemas.microsoft.com/office/word/2020/wordml/sdtdatahash" xmlns:w16se="http://schemas.microsoft.com/office/word/2015/wordml/symex" xmlns:wpg="http://schemas.microsoft.com/office/word/2010/wordprocessingGroup" xmlns:wpi="http://schemas.microsoft.com/office/word/2010/wordprocessingInk" xmlns:wne="http://schemas.microsoft.com/office/word/2006/wordml" xmlns:wps="http://schemas.microsoft.com/office/word/2010/wordprocessingShape" mc:Ignorable="w14 w15 w16se w16cid w16 w16cex w16sdtdh wp14">
   <w:p>
     <w:pPr>
-      <w:pStyle w:val="LO-normal"/>
-      <w:tabs>
-        <w:tab w:val="left" w:pos="0"/>
-        <w:tab w:val="center" w:pos="4320"/>
-        <w:tab w:val="right" w:pos="8640"/>
-      </w:tabs>
+      <w:pStyle w:val="Encabezado"/>
       <w:jc w:val="right"/>
-      <w:rPr>
-        <w:rFonts w:ascii="Helvetica Neue" w:eastAsia="Helvetica Neue" w:hAnsi="Helvetica Neue" w:cs="Helvetica Neue"/>
-        <w:smallCaps/>
-        <w:sz w:val="14"/>
-        <w:szCs w:val="14"/>
-        <w:lang w:val="en-US"/>
-      </w:rPr>
     </w:pPr>
     <w:r>
       <w:rPr>
@@ -29281,9 +30246,8 @@
         <w:smallCaps/>
         <w:sz w:val="14"/>
         <w:szCs w:val="14"/>
-        <w:lang w:val="en-US"/>
       </w:rPr>
-      <w:t>Referencias Bibliográficas</w:t>
+      <w:t>EFICIENCIA EN LA INCLUSIÓN DE TICs EN EL SISTEMA EDUCATIVO EN BOLIVIA UTILIZANDO ANÁLITICA DE DATOS</w:t>
     </w:r>
   </w:p>
 </w:hdr>

</xml_diff>

<commit_message>
fix minor details main document
</commit_message>
<xml_diff>
--- a/PROYECTO DIPLOMADO EN ESTADISTICA APLICADA.docx
+++ b/PROYECTO DIPLOMADO EN ESTADISTICA APLICADA.docx
@@ -1014,7 +1014,7 @@
           <w:noProof/>
         </w:rPr>
         <w:pict w14:anchorId="4BCEAD8F">
-          <v:rect id="Shape 3" o:spid="_x0000_s2051" style="position:absolute;left:0;text-align:left;margin-left:3891.3pt;margin-top:577.2pt;width:329.15pt;height:35.15pt;z-index:251658240;visibility:visible;mso-wrap-style:square;mso-wrap-distance-left:0;mso-wrap-distance-top:28.7pt;mso-wrap-distance-right:0;mso-wrap-distance-bottom:28.8pt;mso-position-horizontal:right;mso-position-horizontal-relative:margin;mso-position-vertical:absolute;mso-position-vertical-relative:margin;v-text-anchor:top" o:gfxdata="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" o:allowincell="f" filled="f" stroked="f" strokeweight="0">
+          <v:rect id="Shape 3" o:spid="_x0000_s2051" style="position:absolute;left:0;text-align:left;margin-left:4169.25pt;margin-top:577.2pt;width:329.15pt;height:35.15pt;z-index:251658240;visibility:visible;mso-wrap-style:square;mso-wrap-distance-left:0;mso-wrap-distance-top:28.7pt;mso-wrap-distance-right:0;mso-wrap-distance-bottom:28.8pt;mso-position-horizontal:right;mso-position-horizontal-relative:margin;mso-position-vertical:absolute;mso-position-vertical-relative:margin;v-text-anchor:top" o:gfxdata="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" o:allowincell="f" filled="f" stroked="f" strokeweight="0">
             <v:textbox inset="0,0,0,0">
               <w:txbxContent>
                 <w:p>
@@ -8196,45 +8196,73 @@
           <w:sz w:val="23"/>
           <w:szCs w:val="23"/>
         </w:rPr>
-        <w:t xml:space="preserve"> fue un programa implementado por el Gobierno boliviano en el año 2010 con el objetivo de digitalizar el sistema educativo del país mediante la entrega de laptops a estudiantes y docentes. Sin embargo, el programa presentó múltiples problemas y fallas en su implementación, incluyendo la falta de capacitación para el uso de las laptops y la falta de infraestructura tecnológica en las </w:t>
+        <w:t xml:space="preserve"> fue un programa implementado por el Gobierno boliviano en el año 201</w:t>
+      </w:r>
+      <w:r>
+        <w:rPr>
+          <w:rFonts w:ascii="Garamond" w:eastAsia="Garamond" w:hAnsi="Garamond" w:cs="Garamond"/>
+          <w:sz w:val="23"/>
+          <w:szCs w:val="23"/>
+        </w:rPr>
+        <w:t>0</w:t>
+      </w:r>
+      <w:r>
+        <w:rPr>
+          <w:rFonts w:ascii="Garamond" w:eastAsia="Garamond" w:hAnsi="Garamond" w:cs="Garamond"/>
+          <w:sz w:val="23"/>
+          <w:szCs w:val="23"/>
+        </w:rPr>
+        <w:t xml:space="preserve"> con el objetivo de digitalizar el sistema educativo del país mediante la entrega de laptops a estudiantes y docentes. Sin embargo, el programa presentó múltiples problemas y fallas en su implementación, incluyendo la falta de capacitación para el uso de las laptops y la falta de infraestructura tecnológica en las </w:t>
+      </w:r>
+      <w:r>
+        <w:rPr>
+          <w:rFonts w:ascii="Garamond" w:eastAsia="Garamond" w:hAnsi="Garamond" w:cs="Garamond"/>
+          <w:sz w:val="23"/>
+          <w:szCs w:val="23"/>
+        </w:rPr>
+        <w:t>escuelas. A</w:t>
+      </w:r>
+      <w:r>
+        <w:rPr>
+          <w:rFonts w:ascii="Garamond" w:eastAsia="Garamond" w:hAnsi="Garamond" w:cs="Garamond"/>
+          <w:sz w:val="23"/>
+          <w:szCs w:val="23"/>
+        </w:rPr>
+        <w:t xml:space="preserve"> pesar de los esfuerzos del Gobierno por impulsar la digitalización en la educación, el programa </w:t>
       </w:r>
       <w:proofErr w:type="spellStart"/>
-      <w:proofErr w:type="gramStart"/>
-      <w:r>
-        <w:rPr>
-          <w:rFonts w:ascii="Garamond" w:eastAsia="Garamond" w:hAnsi="Garamond" w:cs="Garamond"/>
-          <w:sz w:val="23"/>
-          <w:szCs w:val="23"/>
-        </w:rPr>
-        <w:t>escuelas.A</w:t>
+      <w:r>
+        <w:rPr>
+          <w:rFonts w:ascii="Garamond" w:eastAsia="Garamond" w:hAnsi="Garamond" w:cs="Garamond"/>
+          <w:sz w:val="23"/>
+          <w:szCs w:val="23"/>
+        </w:rPr>
+        <w:t>Kuaas</w:t>
       </w:r>
       <w:proofErr w:type="spellEnd"/>
-      <w:proofErr w:type="gramEnd"/>
-      <w:r>
-        <w:rPr>
-          <w:rFonts w:ascii="Garamond" w:eastAsia="Garamond" w:hAnsi="Garamond" w:cs="Garamond"/>
-          <w:sz w:val="23"/>
-          <w:szCs w:val="23"/>
-        </w:rPr>
-        <w:t xml:space="preserve"> pesar de los esfuerzos del Gobierno por impulsar la digitalización en la educación, el programa </w:t>
-      </w:r>
-      <w:proofErr w:type="spellStart"/>
-      <w:r>
-        <w:rPr>
-          <w:rFonts w:ascii="Garamond" w:eastAsia="Garamond" w:hAnsi="Garamond" w:cs="Garamond"/>
-          <w:sz w:val="23"/>
-          <w:szCs w:val="23"/>
-        </w:rPr>
-        <w:t>Kuaas</w:t>
-      </w:r>
-      <w:proofErr w:type="spellEnd"/>
-      <w:r>
-        <w:rPr>
-          <w:rFonts w:ascii="Garamond" w:eastAsia="Garamond" w:hAnsi="Garamond" w:cs="Garamond"/>
-          <w:sz w:val="23"/>
-          <w:szCs w:val="23"/>
-        </w:rPr>
-        <w:t xml:space="preserve"> fue suspendido en el año 2012 debido a las críticas y cuestionamientos sobre su eficacia y eficiencia en la mejora de la calidad educativa en Bolivia.</w:t>
+      <w:r>
+        <w:rPr>
+          <w:rFonts w:ascii="Garamond" w:eastAsia="Garamond" w:hAnsi="Garamond" w:cs="Garamond"/>
+          <w:sz w:val="23"/>
+          <w:szCs w:val="23"/>
+        </w:rPr>
+        <w:t xml:space="preserve"> fue suspendido</w:t>
+      </w:r>
+      <w:r>
+        <w:rPr>
+          <w:rFonts w:ascii="Garamond" w:eastAsia="Garamond" w:hAnsi="Garamond" w:cs="Garamond"/>
+          <w:sz w:val="23"/>
+          <w:szCs w:val="23"/>
+        </w:rPr>
+        <w:t xml:space="preserve"> temporalmente</w:t>
+      </w:r>
+      <w:r>
+        <w:rPr>
+          <w:rFonts w:ascii="Garamond" w:eastAsia="Garamond" w:hAnsi="Garamond" w:cs="Garamond"/>
+          <w:sz w:val="23"/>
+          <w:szCs w:val="23"/>
+        </w:rPr>
+        <w:t xml:space="preserve"> en el año 2012 debido a las críticas y cuestionamientos sobre su eficacia y eficiencia en la mejora de la calidad educativa en Bolivia.</w:t>
       </w:r>
     </w:p>
     <w:p>
@@ -8253,41 +8281,47 @@
           <w:sz w:val="23"/>
           <w:szCs w:val="23"/>
         </w:rPr>
-        <w:t>L</w:t>
-      </w:r>
-      <w:r>
-        <w:rPr>
-          <w:rFonts w:ascii="Garamond" w:eastAsia="Garamond" w:hAnsi="Garamond" w:cs="Garamond"/>
-          <w:sz w:val="23"/>
-          <w:szCs w:val="23"/>
-        </w:rPr>
-        <w:t xml:space="preserve">a suspensión del programa </w:t>
-      </w:r>
-      <w:proofErr w:type="spellStart"/>
-      <w:r>
-        <w:rPr>
-          <w:rFonts w:ascii="Garamond" w:eastAsia="Garamond" w:hAnsi="Garamond" w:cs="Garamond"/>
-          <w:sz w:val="23"/>
-          <w:szCs w:val="23"/>
-        </w:rPr>
-        <w:t>Kuaas</w:t>
-      </w:r>
-      <w:proofErr w:type="spellEnd"/>
-      <w:r>
-        <w:rPr>
-          <w:rFonts w:ascii="Garamond" w:eastAsia="Garamond" w:hAnsi="Garamond" w:cs="Garamond"/>
-          <w:sz w:val="23"/>
-          <w:szCs w:val="23"/>
-        </w:rPr>
-        <w:t xml:space="preserve"> se debió en gran parte a la falta de una estrategia integral que abordara las diversas problemáticas y desafíos que implicaba la implementación de tecnologías en el sistema educativo boliviano. Además, el artículo señala la necesidad de repensar el enfoque de la digitalización en la educación, priorizando la formación docente y la mejora de la calidad educativa en general.</w:t>
-      </w:r>
-      <w:r>
-        <w:rPr>
-          <w:rFonts w:ascii="Garamond" w:eastAsia="Garamond" w:hAnsi="Garamond" w:cs="Garamond"/>
-          <w:sz w:val="23"/>
-          <w:szCs w:val="23"/>
-        </w:rPr>
-        <w:t xml:space="preserve"> (El Deber, 2012)</w:t>
+        <w:t>Una Computadora por Docente</w:t>
+      </w:r>
+      <w:r>
+        <w:rPr>
+          <w:rFonts w:ascii="Garamond" w:eastAsia="Garamond" w:hAnsi="Garamond" w:cs="Garamond"/>
+          <w:sz w:val="23"/>
+          <w:szCs w:val="23"/>
+        </w:rPr>
+        <w:t xml:space="preserve">. </w:t>
+      </w:r>
+      <w:r>
+        <w:rPr>
+          <w:rFonts w:ascii="Garamond" w:eastAsia="Garamond" w:hAnsi="Garamond" w:cs="Garamond"/>
+          <w:sz w:val="23"/>
+          <w:szCs w:val="23"/>
+        </w:rPr>
+        <w:t xml:space="preserve">Este proyecto tiene como objetivo brindar acceso y uso adecuado de las Tecnologías de Información y Comunicación en el desarrollo de los procesos educativos a través de la dotación de una computadora a todos los maestros y maestras del Sistema Educativo Plurinacional de Bolivia. </w:t>
+      </w:r>
+      <w:r>
+        <w:rPr>
+          <w:rFonts w:ascii="Garamond" w:eastAsia="Garamond" w:hAnsi="Garamond" w:cs="Garamond"/>
+          <w:sz w:val="23"/>
+          <w:szCs w:val="23"/>
+        </w:rPr>
+        <w:t>S</w:t>
+      </w:r>
+      <w:r>
+        <w:rPr>
+          <w:rFonts w:ascii="Garamond" w:eastAsia="Garamond" w:hAnsi="Garamond" w:cs="Garamond"/>
+          <w:sz w:val="23"/>
+          <w:szCs w:val="23"/>
+        </w:rPr>
+        <w:t>e enmarca en la finalidad de mejorar la calidad educativa y emprender una revolución tecnológica, permitiendo que maestros y maestras desarrollen habilidades y destrezas en el uso de herramientas para procesos educativos, además de capacidades investigativas, de sistematización del conocimiento local y en aplicación del uso de la tecnología como herramienta de enseñanza dentro del trabajo de aula.</w:t>
+      </w:r>
+      <w:r>
+        <w:rPr>
+          <w:rFonts w:ascii="Garamond" w:eastAsia="Garamond" w:hAnsi="Garamond" w:cs="Garamond"/>
+          <w:sz w:val="23"/>
+          <w:szCs w:val="23"/>
+        </w:rPr>
+        <w:t xml:space="preserve"> (Minedu, 2019)</w:t>
       </w:r>
     </w:p>
     <w:p>
@@ -8306,72 +8340,46 @@
           <w:sz w:val="23"/>
           <w:szCs w:val="23"/>
         </w:rPr>
-        <w:t>Según las últimas cifras del</w:t>
-      </w:r>
-      <w:r>
-        <w:rPr>
-          <w:rFonts w:ascii="Garamond" w:eastAsia="Garamond" w:hAnsi="Garamond" w:cs="Garamond"/>
-          <w:sz w:val="23"/>
-          <w:szCs w:val="23"/>
-        </w:rPr>
-        <w:t xml:space="preserve"> ente</w:t>
-      </w:r>
-      <w:r>
-        <w:rPr>
-          <w:rFonts w:ascii="Garamond" w:eastAsia="Garamond" w:hAnsi="Garamond" w:cs="Garamond"/>
-          <w:sz w:val="23"/>
-          <w:szCs w:val="23"/>
-        </w:rPr>
-        <w:t xml:space="preserve"> regulador </w:t>
-      </w:r>
-      <w:r>
-        <w:rPr>
-          <w:rFonts w:ascii="Garamond" w:eastAsia="Garamond" w:hAnsi="Garamond" w:cs="Garamond"/>
-          <w:sz w:val="23"/>
-          <w:szCs w:val="23"/>
-        </w:rPr>
-        <w:t>ATT (</w:t>
-      </w:r>
-      <w:r>
-        <w:rPr>
-          <w:rFonts w:ascii="Garamond" w:eastAsia="Garamond" w:hAnsi="Garamond" w:cs="Garamond"/>
-          <w:sz w:val="23"/>
-          <w:szCs w:val="23"/>
-        </w:rPr>
-        <w:t>Autoridad de Regulación y Fiscalización de Telecomunicaciones y Transportes</w:t>
-      </w:r>
-      <w:r>
-        <w:rPr>
-          <w:rFonts w:ascii="Garamond" w:eastAsia="Garamond" w:hAnsi="Garamond" w:cs="Garamond"/>
-          <w:sz w:val="23"/>
-          <w:szCs w:val="23"/>
-        </w:rPr>
-        <w:t>)</w:t>
-      </w:r>
-      <w:r>
-        <w:rPr>
-          <w:rFonts w:ascii="Garamond" w:eastAsia="Garamond" w:hAnsi="Garamond" w:cs="Garamond"/>
-          <w:sz w:val="23"/>
-          <w:szCs w:val="23"/>
-        </w:rPr>
-        <w:t>, Bolivia tenía cerca de 11,6 millones de líneas móviles en servicio a fines de septiembre de 2019, un poco más que los 11,4 millones del año anterior. Los clientes móviles de prepago representaron el 89,1% del total de las líneas. Las conexiones al Servicio de Distribución de Señales (la televisión por cable y satelital) continúan creciendo mientras que los números para el servicio de telefonía local y de acceso público siguen en picada.</w:t>
-      </w:r>
-      <w:r>
-        <w:rPr>
-          <w:rFonts w:ascii="Garamond" w:eastAsia="Garamond" w:hAnsi="Garamond" w:cs="Garamond"/>
-          <w:sz w:val="23"/>
-          <w:szCs w:val="23"/>
-        </w:rPr>
-        <w:t xml:space="preserve"> </w:t>
-      </w:r>
-      <w:r>
-        <w:rPr>
-          <w:rFonts w:ascii="Garamond" w:eastAsia="Garamond" w:hAnsi="Garamond" w:cs="Garamond"/>
-          <w:sz w:val="23"/>
-          <w:szCs w:val="23"/>
-        </w:rPr>
-        <w:t>Los ingresos en el sector de telecomunicaciones alcanzaron los 6.298mn de bolivianos (US$912mn) en el 1T19, la última cifra disponible, por debajo de los 6.471mn de bolivianos del mismo periodo de 2018. (La Voz, 2020).</w:t>
-      </w:r>
+        <w:t xml:space="preserve">En estos proyectos que se fueron implementando a lo largo del tiempo no se tienen retrospectivas a través de análisis de datos que demuestren de una manera clara los éxitos y fracasos que tuvieron en la ejecución de los mismos. De esta forma se tiene como única validación de aceptación o rechazo la manera en la que los beneficiados se pronuncian cada que tienen la oportunidad, es decir, no se tienen planes </w:t>
+      </w:r>
+      <w:r>
+        <w:rPr>
+          <w:rFonts w:ascii="Garamond" w:eastAsia="Garamond" w:hAnsi="Garamond" w:cs="Garamond"/>
+          <w:sz w:val="23"/>
+          <w:szCs w:val="23"/>
+        </w:rPr>
+        <w:t>de seguimientos continuos o el análisis mediante poblaciones</w:t>
+      </w:r>
+      <w:r>
+        <w:rPr>
+          <w:rFonts w:ascii="Garamond" w:eastAsia="Garamond" w:hAnsi="Garamond" w:cs="Garamond"/>
+          <w:sz w:val="23"/>
+          <w:szCs w:val="23"/>
+        </w:rPr>
+        <w:t>. Lo que deriva en incertidumbre para proyectos similares a futuro.</w:t>
+      </w:r>
+    </w:p>
+    <w:p>
+      <w:pPr>
+        <w:pStyle w:val="LO-normal"/>
+        <w:spacing w:before="240" w:after="240"/>
+        <w:rPr>
+          <w:rFonts w:ascii="Garamond" w:eastAsia="Garamond" w:hAnsi="Garamond" w:cs="Garamond"/>
+          <w:sz w:val="23"/>
+          <w:szCs w:val="23"/>
+        </w:rPr>
+      </w:pPr>
+    </w:p>
+    <w:p>
+      <w:pPr>
+        <w:pStyle w:val="LO-normal"/>
+        <w:spacing w:before="240" w:after="240"/>
+        <w:rPr>
+          <w:rFonts w:ascii="Garamond" w:eastAsia="Garamond" w:hAnsi="Garamond" w:cs="Garamond"/>
+          <w:sz w:val="23"/>
+          <w:szCs w:val="23"/>
+        </w:rPr>
+      </w:pPr>
     </w:p>
     <w:p>
       <w:pPr>
@@ -8409,7 +8417,6 @@
       <w:bookmarkStart w:id="7" w:name="_Toc131018101"/>
       <w:bookmarkStart w:id="8" w:name="_Toc131360530"/>
       <w:r>
-        <w:lastRenderedPageBreak/>
         <w:t>Justificación</w:t>
       </w:r>
       <w:bookmarkEnd w:id="6"/>
@@ -8706,7 +8713,6 @@
       <w:bookmarkStart w:id="10" w:name="_Toc131018102"/>
       <w:bookmarkStart w:id="11" w:name="_Toc131360531"/>
       <w:r>
-        <w:lastRenderedPageBreak/>
         <w:t>Planteamiento del problema</w:t>
       </w:r>
       <w:bookmarkEnd w:id="9"/>
@@ -9325,7 +9331,25 @@
           <w:sz w:val="23"/>
           <w:szCs w:val="23"/>
         </w:rPr>
-        <w:t>Generar indicadores a partir del análisis de encuestas que permitan tomar decisiones para la implementación de proyectos de TIC en el sector educativo.</w:t>
+        <w:t xml:space="preserve">Generar indicadores </w:t>
+      </w:r>
+      <w:r>
+        <w:rPr>
+          <w:rFonts w:ascii="Garamond" w:eastAsia="Garamond" w:hAnsi="Garamond" w:cs="Garamond"/>
+          <w:color w:val="000000"/>
+          <w:sz w:val="23"/>
+          <w:szCs w:val="23"/>
+        </w:rPr>
+        <w:t>mediante la analítica de datos</w:t>
+      </w:r>
+      <w:r>
+        <w:rPr>
+          <w:rFonts w:ascii="Garamond" w:eastAsia="Garamond" w:hAnsi="Garamond" w:cs="Garamond"/>
+          <w:color w:val="000000"/>
+          <w:sz w:val="23"/>
+          <w:szCs w:val="23"/>
+        </w:rPr>
+        <w:t xml:space="preserve"> que permitan tomar decisiones para la implementación de proyectos de TIC en el sector educativo.</w:t>
       </w:r>
     </w:p>
     <w:p>
@@ -9425,7 +9449,23 @@
           <w:sz w:val="23"/>
           <w:szCs w:val="23"/>
         </w:rPr>
-        <w:t xml:space="preserve">Ordenar y limpiar datos recopilados de las entrevistas </w:t>
+        <w:t xml:space="preserve">Ordenar y limpiar datos recopilados de las </w:t>
+      </w:r>
+      <w:r>
+        <w:rPr>
+          <w:rFonts w:ascii="Garamond" w:eastAsia="Garamond" w:hAnsi="Garamond" w:cs="Garamond"/>
+          <w:sz w:val="23"/>
+          <w:szCs w:val="23"/>
+        </w:rPr>
+        <w:t>encuestas,</w:t>
+      </w:r>
+      <w:r>
+        <w:rPr>
+          <w:rFonts w:ascii="Garamond" w:eastAsia="Garamond" w:hAnsi="Garamond" w:cs="Garamond"/>
+          <w:sz w:val="23"/>
+          <w:szCs w:val="23"/>
+        </w:rPr>
+        <w:t xml:space="preserve"> </w:t>
       </w:r>
       <w:r>
         <w:rPr>
@@ -9531,7 +9571,7 @@
           <w:sz w:val="23"/>
           <w:szCs w:val="23"/>
         </w:rPr>
-        <w:t xml:space="preserve"> mediante la </w:t>
+        <w:t>.</w:t>
       </w:r>
     </w:p>
     <w:p>
@@ -11897,27 +11937,14 @@
       <w:r>
         <w:t xml:space="preserve">Figura </w:t>
       </w:r>
-      <w:r>
-        <w:fldChar w:fldCharType="begin"/>
-      </w:r>
-      <w:r>
-        <w:instrText xml:space="preserve"> SEQ Figura \* ARABIC </w:instrText>
-      </w:r>
-      <w:r>
-        <w:fldChar w:fldCharType="separate"/>
-      </w:r>
-      <w:r>
-        <w:rPr>
-          <w:noProof/>
-        </w:rPr>
-        <w:t>1</w:t>
-      </w:r>
-      <w:r>
-        <w:rPr>
-          <w:noProof/>
-        </w:rPr>
-        <w:fldChar w:fldCharType="end"/>
-      </w:r>
+      <w:fldSimple w:instr=" SEQ Figura \* ARABIC ">
+        <w:r>
+          <w:rPr>
+            <w:noProof/>
+          </w:rPr>
+          <w:t>1</w:t>
+        </w:r>
+      </w:fldSimple>
       <w:r>
         <w:t xml:space="preserve">: </w:t>
       </w:r>
@@ -12188,14 +12215,27 @@
       <w:r>
         <w:t xml:space="preserve">Figura </w:t>
       </w:r>
-      <w:fldSimple w:instr=" SEQ Figura \* ARABIC ">
-        <w:r>
-          <w:rPr>
-            <w:noProof/>
-          </w:rPr>
-          <w:t>2</w:t>
-        </w:r>
-      </w:fldSimple>
+      <w:r>
+        <w:fldChar w:fldCharType="begin"/>
+      </w:r>
+      <w:r>
+        <w:instrText xml:space="preserve"> SEQ Figura \* ARABIC </w:instrText>
+      </w:r>
+      <w:r>
+        <w:fldChar w:fldCharType="separate"/>
+      </w:r>
+      <w:r>
+        <w:rPr>
+          <w:noProof/>
+        </w:rPr>
+        <w:t>2</w:t>
+      </w:r>
+      <w:r>
+        <w:rPr>
+          <w:noProof/>
+        </w:rPr>
+        <w:fldChar w:fldCharType="end"/>
+      </w:r>
       <w:r>
         <w:t xml:space="preserve">: </w:t>
       </w:r>
@@ -12325,23 +12365,7 @@
           <w:sz w:val="23"/>
           <w:szCs w:val="23"/>
         </w:rPr>
-        <w:t xml:space="preserve">procesaron los datasets </w:t>
-      </w:r>
-      <w:r>
-        <w:rPr>
-          <w:rFonts w:ascii="Garamond" w:hAnsi="Garamond"/>
-          <w:sz w:val="23"/>
-          <w:szCs w:val="23"/>
-        </w:rPr>
-        <w:t>elegidos</w:t>
-      </w:r>
-      <w:r>
-        <w:rPr>
-          <w:rFonts w:ascii="Garamond" w:hAnsi="Garamond"/>
-          <w:sz w:val="23"/>
-          <w:szCs w:val="23"/>
-        </w:rPr>
-        <w:t xml:space="preserve"> haciendo </w:t>
+        <w:t xml:space="preserve">procesaron los datasets elegidos haciendo </w:t>
       </w:r>
       <w:r>
         <w:rPr>
@@ -13490,28 +13514,41 @@
         <w:pStyle w:val="Descripcin"/>
         <w:jc w:val="center"/>
       </w:pPr>
-      <w:bookmarkStart w:id="88" w:name="_Toc130571272"/>
-      <w:bookmarkStart w:id="89" w:name="_Toc131360621"/>
+      <w:bookmarkStart w:id="88" w:name="_Toc131360621"/>
+      <w:bookmarkStart w:id="89" w:name="_Toc130571272"/>
       <w:r>
         <w:t xml:space="preserve">Tabla </w:t>
       </w:r>
-      <w:fldSimple w:instr=" SEQ Tabla \* ARABIC ">
-        <w:r>
-          <w:rPr>
-            <w:noProof/>
-          </w:rPr>
-          <w:t>1</w:t>
-        </w:r>
-      </w:fldSimple>
+      <w:r>
+        <w:fldChar w:fldCharType="begin"/>
+      </w:r>
+      <w:r>
+        <w:instrText xml:space="preserve"> SEQ Tabla \* ARABIC </w:instrText>
+      </w:r>
+      <w:r>
+        <w:fldChar w:fldCharType="separate"/>
+      </w:r>
+      <w:r>
+        <w:rPr>
+          <w:noProof/>
+        </w:rPr>
+        <w:t>1</w:t>
+      </w:r>
+      <w:r>
+        <w:rPr>
+          <w:noProof/>
+        </w:rPr>
+        <w:fldChar w:fldCharType="end"/>
+      </w:r>
       <w:r>
         <w:t xml:space="preserve">: </w:t>
       </w:r>
       <w:r>
         <w:t>Muestra de preguntas preseleccionadas del dataset: Encuesta Final-Profesores de Inclusión Digital (Elaboración propia)</w:t>
       </w:r>
-      <w:bookmarkEnd w:id="89"/>
-    </w:p>
-    <w:bookmarkEnd w:id="88"/>
+      <w:bookmarkEnd w:id="88"/>
+    </w:p>
+    <w:bookmarkEnd w:id="89"/>
     <w:p>
       <w:pPr>
         <w:pStyle w:val="LO-normal"/>
@@ -13794,15 +13831,7 @@
           <w:sz w:val="23"/>
           <w:szCs w:val="23"/>
         </w:rPr>
-        <w:t xml:space="preserve">Para el dataset </w:t>
-      </w:r>
-      <w:r>
-        <w:rPr>
-          <w:rFonts w:ascii="Garamond" w:eastAsia="Garamond" w:hAnsi="Garamond" w:cs="Garamond"/>
-          <w:sz w:val="23"/>
-          <w:szCs w:val="23"/>
-        </w:rPr>
-        <w:t>“</w:t>
+        <w:t>Para el dataset “</w:t>
       </w:r>
       <w:r>
         <w:rPr>
@@ -13812,17 +13841,7 @@
           <w:sz w:val="23"/>
           <w:szCs w:val="23"/>
         </w:rPr>
-        <w:t>Encuesta Nacional de Opinión sobre TIC</w:t>
-      </w:r>
-      <w:r>
-        <w:rPr>
-          <w:rFonts w:ascii="Garamond" w:eastAsia="Garamond" w:hAnsi="Garamond" w:cs="Garamond"/>
-          <w:i/>
-          <w:iCs/>
-          <w:sz w:val="23"/>
-          <w:szCs w:val="23"/>
-        </w:rPr>
-        <w:t>”</w:t>
+        <w:t>Encuesta Nacional de Opinión sobre TIC”</w:t>
       </w:r>
       <w:r>
         <w:rPr>
@@ -14517,24 +14536,14 @@
       <w:r>
         <w:t xml:space="preserve">Figura </w:t>
       </w:r>
-      <w:r>
-        <w:fldChar w:fldCharType="begin"/>
-      </w:r>
-      <w:r>
-        <w:instrText xml:space="preserve"> SEQ Figura \* ARABIC </w:instrText>
-      </w:r>
-      <w:r>
-        <w:fldChar w:fldCharType="separate"/>
-      </w:r>
-      <w:r>
-        <w:rPr>
-          <w:noProof/>
-        </w:rPr>
-        <w:t>3</w:t>
-      </w:r>
-      <w:r>
-        <w:fldChar w:fldCharType="end"/>
-      </w:r>
+      <w:fldSimple w:instr=" SEQ Figura \* ARABIC ">
+        <w:r>
+          <w:rPr>
+            <w:noProof/>
+          </w:rPr>
+          <w:t>3</w:t>
+        </w:r>
+      </w:fldSimple>
       <w:r>
         <w:t>: Función principal para la extracción del diccionario de datos de PDF a JSON (Elaboración propia)</w:t>
       </w:r>
@@ -15084,32 +15093,19 @@
         <w:jc w:val="center"/>
       </w:pPr>
       <w:bookmarkStart w:id="91" w:name="_Toc130571273"/>
-      <w:bookmarkStart w:id="92" w:name="_Toc129739247"/>
-      <w:bookmarkStart w:id="93" w:name="_Toc131360622"/>
+      <w:bookmarkStart w:id="92" w:name="_Toc131360622"/>
+      <w:bookmarkStart w:id="93" w:name="_Toc129739247"/>
       <w:r>
         <w:t xml:space="preserve">Tabla </w:t>
       </w:r>
-      <w:r>
-        <w:fldChar w:fldCharType="begin"/>
-      </w:r>
-      <w:r>
-        <w:instrText xml:space="preserve"> SEQ Tabla \* ARABIC </w:instrText>
-      </w:r>
-      <w:r>
-        <w:fldChar w:fldCharType="separate"/>
-      </w:r>
-      <w:r>
-        <w:rPr>
-          <w:noProof/>
-        </w:rPr>
-        <w:t>3</w:t>
-      </w:r>
-      <w:r>
-        <w:rPr>
-          <w:noProof/>
-        </w:rPr>
-        <w:fldChar w:fldCharType="end"/>
-      </w:r>
+      <w:fldSimple w:instr=" SEQ Tabla \* ARABIC ">
+        <w:r>
+          <w:rPr>
+            <w:noProof/>
+          </w:rPr>
+          <w:t>3</w:t>
+        </w:r>
+      </w:fldSimple>
       <w:r>
         <w:t xml:space="preserve">: </w:t>
       </w:r>
@@ -15117,9 +15113,9 @@
         <w:t>Muestra de preguntas preseleccionadas del dataset: "Encuesta Nacional de Opinión sobre TIC" (Elaboración propia)</w:t>
       </w:r>
       <w:bookmarkEnd w:id="91"/>
-      <w:bookmarkEnd w:id="93"/>
-    </w:p>
-    <w:bookmarkEnd w:id="92"/>
+      <w:bookmarkEnd w:id="92"/>
+    </w:p>
+    <w:bookmarkEnd w:id="93"/>
     <w:p>
       <w:pPr>
         <w:pStyle w:val="LO-normal"/>
@@ -16863,27 +16859,14 @@
       <w:r>
         <w:t xml:space="preserve">Tabla </w:t>
       </w:r>
-      <w:r>
-        <w:fldChar w:fldCharType="begin"/>
-      </w:r>
-      <w:r>
-        <w:instrText xml:space="preserve"> SEQ Tabla \* ARABIC </w:instrText>
-      </w:r>
-      <w:r>
-        <w:fldChar w:fldCharType="separate"/>
-      </w:r>
-      <w:r>
-        <w:rPr>
-          <w:noProof/>
-        </w:rPr>
-        <w:t>4</w:t>
-      </w:r>
-      <w:r>
-        <w:rPr>
-          <w:noProof/>
-        </w:rPr>
-        <w:fldChar w:fldCharType="end"/>
-      </w:r>
+      <w:fldSimple w:instr=" SEQ Tabla \* ARABIC ">
+        <w:r>
+          <w:rPr>
+            <w:noProof/>
+          </w:rPr>
+          <w:t>4</w:t>
+        </w:r>
+      </w:fldSimple>
       <w:r>
         <w:t xml:space="preserve">: </w:t>
       </w:r>
@@ -17556,32 +17539,19 @@
         <w:jc w:val="center"/>
       </w:pPr>
       <w:bookmarkStart w:id="96" w:name="_Toc130571270"/>
-      <w:bookmarkStart w:id="97" w:name="_Toc129739244"/>
-      <w:bookmarkStart w:id="98" w:name="_Toc131360624"/>
+      <w:bookmarkStart w:id="97" w:name="_Toc131360624"/>
+      <w:bookmarkStart w:id="98" w:name="_Toc129739244"/>
       <w:r>
         <w:t xml:space="preserve">Tabla </w:t>
       </w:r>
-      <w:r>
-        <w:fldChar w:fldCharType="begin"/>
-      </w:r>
-      <w:r>
-        <w:instrText xml:space="preserve"> SEQ Tabla \* ARABIC </w:instrText>
-      </w:r>
-      <w:r>
-        <w:fldChar w:fldCharType="separate"/>
-      </w:r>
-      <w:r>
-        <w:rPr>
-          <w:noProof/>
-        </w:rPr>
-        <w:t>5</w:t>
-      </w:r>
-      <w:r>
-        <w:rPr>
-          <w:noProof/>
-        </w:rPr>
-        <w:fldChar w:fldCharType="end"/>
-      </w:r>
+      <w:fldSimple w:instr=" SEQ Tabla \* ARABIC ">
+        <w:r>
+          <w:rPr>
+            <w:noProof/>
+          </w:rPr>
+          <w:t>5</w:t>
+        </w:r>
+      </w:fldSimple>
       <w:r>
         <w:t xml:space="preserve">: </w:t>
       </w:r>
@@ -17589,9 +17559,9 @@
         <w:t>Muestra del diccionario de datos del dataset: Encuesta Final-Profesores de Inclusión Digital (Elaboración propia)</w:t>
       </w:r>
       <w:bookmarkEnd w:id="96"/>
-      <w:bookmarkEnd w:id="98"/>
-    </w:p>
-    <w:bookmarkEnd w:id="97"/>
+      <w:bookmarkEnd w:id="97"/>
+    </w:p>
+    <w:bookmarkEnd w:id="98"/>
     <w:p>
       <w:pPr>
         <w:pStyle w:val="Descripcin"/>
@@ -17674,6 +17644,7 @@
       <w:r>
         <w:rPr>
           <w:rFonts w:ascii="Garamond" w:eastAsia="Garamond" w:hAnsi="Garamond" w:cs="Garamond"/>
+          <w:noProof/>
           <w:sz w:val="23"/>
           <w:szCs w:val="23"/>
         </w:rPr>
@@ -17734,14 +17705,27 @@
       <w:r>
         <w:t xml:space="preserve">Figura </w:t>
       </w:r>
-      <w:fldSimple w:instr=" SEQ Figura \* ARABIC ">
-        <w:r>
-          <w:rPr>
-            <w:noProof/>
-          </w:rPr>
-          <w:t>4</w:t>
-        </w:r>
-      </w:fldSimple>
+      <w:r>
+        <w:fldChar w:fldCharType="begin"/>
+      </w:r>
+      <w:r>
+        <w:instrText xml:space="preserve"> SEQ Figura \* ARABIC </w:instrText>
+      </w:r>
+      <w:r>
+        <w:fldChar w:fldCharType="separate"/>
+      </w:r>
+      <w:r>
+        <w:rPr>
+          <w:noProof/>
+        </w:rPr>
+        <w:t>4</w:t>
+      </w:r>
+      <w:r>
+        <w:rPr>
+          <w:noProof/>
+        </w:rPr>
+        <w:fldChar w:fldCharType="end"/>
+      </w:r>
       <w:r>
         <w:t>: Resumen de información sobre los encuestados (Elaboración propia)</w:t>
       </w:r>
@@ -17987,27 +17971,14 @@
                   <w:r>
                     <w:t xml:space="preserve">Tabla </w:t>
                   </w:r>
-                  <w:r>
-                    <w:fldChar w:fldCharType="begin"/>
-                  </w:r>
-                  <w:r>
-                    <w:instrText xml:space="preserve"> SEQ Tabla \* ARABIC </w:instrText>
-                  </w:r>
-                  <w:r>
-                    <w:fldChar w:fldCharType="separate"/>
-                  </w:r>
-                  <w:r>
-                    <w:rPr>
-                      <w:noProof/>
-                    </w:rPr>
-                    <w:t>6</w:t>
-                  </w:r>
-                  <w:r>
-                    <w:rPr>
-                      <w:noProof/>
-                    </w:rPr>
-                    <w:fldChar w:fldCharType="end"/>
-                  </w:r>
+                  <w:fldSimple w:instr=" SEQ Tabla \* ARABIC ">
+                    <w:r>
+                      <w:rPr>
+                        <w:noProof/>
+                      </w:rPr>
+                      <w:t>6</w:t>
+                    </w:r>
+                  </w:fldSimple>
                   <w:r>
                     <w:t xml:space="preserve">: </w:t>
                   </w:r>
@@ -18196,6 +18167,7 @@
       <w:r>
         <w:rPr>
           <w:rFonts w:ascii="Garamond" w:hAnsi="Garamond"/>
+          <w:noProof/>
           <w:color w:val="000000"/>
           <w:sz w:val="23"/>
           <w:szCs w:val="23"/>
@@ -18258,14 +18230,27 @@
       <w:r>
         <w:t xml:space="preserve">Figura </w:t>
       </w:r>
-      <w:fldSimple w:instr=" SEQ Figura \* ARABIC ">
-        <w:r>
-          <w:rPr>
-            <w:noProof/>
-          </w:rPr>
-          <w:t>5</w:t>
-        </w:r>
-      </w:fldSimple>
+      <w:r>
+        <w:fldChar w:fldCharType="begin"/>
+      </w:r>
+      <w:r>
+        <w:instrText xml:space="preserve"> SEQ Figura \* ARABIC </w:instrText>
+      </w:r>
+      <w:r>
+        <w:fldChar w:fldCharType="separate"/>
+      </w:r>
+      <w:r>
+        <w:rPr>
+          <w:noProof/>
+        </w:rPr>
+        <w:t>5</w:t>
+      </w:r>
+      <w:r>
+        <w:rPr>
+          <w:noProof/>
+        </w:rPr>
+        <w:fldChar w:fldCharType="end"/>
+      </w:r>
       <w:r>
         <w:t xml:space="preserve">: Conteo general de </w:t>
       </w:r>
@@ -19103,23 +19088,7 @@
                 <w:sz w:val="20"/>
                 <w:szCs w:val="20"/>
               </w:rPr>
-              <w:t xml:space="preserve">¿Cuál es el uso que le da a la computadora de escritorio, portátil o </w:t>
-            </w:r>
-            <w:r>
-              <w:rPr>
-                <w:rFonts w:ascii="Garamond" w:hAnsi="Garamond"/>
-                <w:sz w:val="20"/>
-                <w:szCs w:val="20"/>
-              </w:rPr>
-              <w:t>Tablet</w:t>
-            </w:r>
-            <w:r>
-              <w:rPr>
-                <w:rFonts w:ascii="Garamond" w:hAnsi="Garamond"/>
-                <w:sz w:val="20"/>
-                <w:szCs w:val="20"/>
-              </w:rPr>
-              <w:t>?</w:t>
+              <w:t>¿Cuál es el uso que le da a la computadora de escritorio, portátil o Tablet?</w:t>
             </w:r>
           </w:p>
         </w:tc>
@@ -19363,14 +19332,27 @@
       <w:r>
         <w:t xml:space="preserve">Tabla </w:t>
       </w:r>
-      <w:fldSimple w:instr=" SEQ Tabla \* ARABIC ">
-        <w:r>
-          <w:rPr>
-            <w:noProof/>
-          </w:rPr>
-          <w:t>7</w:t>
-        </w:r>
-      </w:fldSimple>
+      <w:r>
+        <w:fldChar w:fldCharType="begin"/>
+      </w:r>
+      <w:r>
+        <w:instrText xml:space="preserve"> SEQ Tabla \* ARABIC </w:instrText>
+      </w:r>
+      <w:r>
+        <w:fldChar w:fldCharType="separate"/>
+      </w:r>
+      <w:r>
+        <w:rPr>
+          <w:noProof/>
+        </w:rPr>
+        <w:t>7</w:t>
+      </w:r>
+      <w:r>
+        <w:rPr>
+          <w:noProof/>
+        </w:rPr>
+        <w:fldChar w:fldCharType="end"/>
+      </w:r>
       <w:r>
         <w:t>: Muestra de preguntas finales seleccionadas.</w:t>
       </w:r>
@@ -19474,16 +19456,7 @@
             <w:sz w:val="23"/>
             <w:szCs w:val="23"/>
           </w:rPr>
-          <w:t xml:space="preserve">Dataset enriquecido para: </w:t>
-        </w:r>
-        <w:r>
-          <w:rPr>
-            <w:rStyle w:val="Hipervnculo"/>
-            <w:rFonts w:ascii="Garamond" w:hAnsi="Garamond"/>
-            <w:sz w:val="23"/>
-            <w:szCs w:val="23"/>
-          </w:rPr>
-          <w:t>Encuesta Final-Profesores de Inclusión Digital</w:t>
+          <w:t>Dataset enriquecido para: Encuesta Final-Profesores de Inclusión Digital</w:t>
         </w:r>
       </w:hyperlink>
     </w:p>
@@ -19615,6 +19588,7 @@
       <w:r>
         <w:rPr>
           <w:rFonts w:ascii="Garamond" w:hAnsi="Garamond"/>
+          <w:noProof/>
           <w:sz w:val="23"/>
           <w:szCs w:val="23"/>
         </w:rPr>
@@ -19670,14 +19644,27 @@
       <w:r>
         <w:t xml:space="preserve">Figura </w:t>
       </w:r>
-      <w:fldSimple w:instr=" SEQ Figura \* ARABIC ">
-        <w:r>
-          <w:rPr>
-            <w:noProof/>
-          </w:rPr>
-          <w:t>6</w:t>
-        </w:r>
-      </w:fldSimple>
+      <w:r>
+        <w:fldChar w:fldCharType="begin"/>
+      </w:r>
+      <w:r>
+        <w:instrText xml:space="preserve"> SEQ Figura \* ARABIC </w:instrText>
+      </w:r>
+      <w:r>
+        <w:fldChar w:fldCharType="separate"/>
+      </w:r>
+      <w:r>
+        <w:rPr>
+          <w:noProof/>
+        </w:rPr>
+        <w:t>6</w:t>
+      </w:r>
+      <w:r>
+        <w:rPr>
+          <w:noProof/>
+        </w:rPr>
+        <w:fldChar w:fldCharType="end"/>
+      </w:r>
       <w:r>
         <w:t>: Dashboard comparativo con el parámetro de accesibilidad (Elaboración propia)</w:t>
       </w:r>
@@ -19711,6 +19698,7 @@
       <w:r>
         <w:rPr>
           <w:rFonts w:ascii="Garamond" w:hAnsi="Garamond"/>
+          <w:noProof/>
           <w:sz w:val="23"/>
           <w:szCs w:val="23"/>
         </w:rPr>
@@ -19766,14 +19754,30 @@
       <w:r>
         <w:t xml:space="preserve">Figura </w:t>
       </w:r>
-      <w:fldSimple w:instr=" SEQ Figura \* ARABIC ">
-        <w:r>
-          <w:rPr>
-            <w:noProof/>
-          </w:rPr>
-          <w:t>7</w:t>
-        </w:r>
-      </w:fldSimple>
+      <w:r>
+        <w:fldChar w:fldCharType="begin"/>
+      </w:r>
+      <w:r>
+        <w:instrText xml:space="preserve"> SEQ Figura \* ARA</w:instrText>
+      </w:r>
+      <w:r>
+        <w:instrText xml:space="preserve">BIC </w:instrText>
+      </w:r>
+      <w:r>
+        <w:fldChar w:fldCharType="separate"/>
+      </w:r>
+      <w:r>
+        <w:rPr>
+          <w:noProof/>
+        </w:rPr>
+        <w:t>7</w:t>
+      </w:r>
+      <w:r>
+        <w:rPr>
+          <w:noProof/>
+        </w:rPr>
+        <w:fldChar w:fldCharType="end"/>
+      </w:r>
       <w:r>
         <w:t xml:space="preserve">: </w:t>
       </w:r>
@@ -20272,16 +20276,7 @@
           <w:szCs w:val="23"/>
           <w:lang w:val="es-MX"/>
         </w:rPr>
-        <w:t xml:space="preserve"> </w:t>
-      </w:r>
-      <w:r>
-        <w:rPr>
-          <w:rFonts w:ascii="Garamond" w:eastAsia="Garamond" w:hAnsi="Garamond" w:cs="Garamond"/>
-          <w:sz w:val="23"/>
-          <w:szCs w:val="23"/>
-          <w:lang w:val="es-MX"/>
-        </w:rPr>
-        <w:t xml:space="preserve">Rendimiento de la red global de banda ancha fija y móvil (celular), asignado a mosaicos web Mercator de nivel de zoom 16 (aproximadamente 610,8 metros por 610,8 metros en el ecuador). Los datos se proporcionan tanto en formato </w:t>
+        <w:t xml:space="preserve"> Rendimiento de la red global de banda ancha fija y móvil (celular), asignado a mosaicos web Mercator de nivel de zoom 16 (aproximadamente 610,8 metros por 610,8 metros en el ecuador). Los datos se proporcionan tanto en formato </w:t>
       </w:r>
       <w:proofErr w:type="spellStart"/>
       <w:r>
@@ -20595,37 +20590,19 @@
           <w:szCs w:val="23"/>
         </w:rPr>
       </w:pPr>
-      <w:r>
-        <w:fldChar w:fldCharType="begin"/>
-      </w:r>
-      <w:r>
-        <w:instrText xml:space="preserve"> HYPERLINK "https://github.com/JoelVG/proyecto-diplomado/blob/main/E_Nal_de_Opinión_sobre_TIC/data_dict_e_nal2.json" \h </w:instrText>
-      </w:r>
-      <w:r>
-        <w:fldChar w:fldCharType="separate"/>
-      </w:r>
-      <w:r>
-        <w:rPr>
-          <w:rStyle w:val="Hipervnculo"/>
-          <w:rFonts w:ascii="Garamond" w:eastAsia="Garamond" w:hAnsi="Garamond" w:cs="Garamond"/>
-          <w:color w:val="auto"/>
-          <w:sz w:val="23"/>
-          <w:szCs w:val="23"/>
-          <w:u w:val="none"/>
-        </w:rPr>
-        <w:t>Diccionario de datos de tipo JSON</w:t>
-      </w:r>
-      <w:r>
-        <w:rPr>
-          <w:rStyle w:val="Hipervnculo"/>
-          <w:rFonts w:ascii="Garamond" w:eastAsia="Garamond" w:hAnsi="Garamond" w:cs="Garamond"/>
-          <w:color w:val="auto"/>
-          <w:sz w:val="23"/>
-          <w:szCs w:val="23"/>
-          <w:u w:val="none"/>
-        </w:rPr>
-        <w:fldChar w:fldCharType="end"/>
-      </w:r>
+      <w:hyperlink r:id="rId58">
+        <w:r>
+          <w:rPr>
+            <w:rStyle w:val="Hipervnculo"/>
+            <w:rFonts w:ascii="Garamond" w:eastAsia="Garamond" w:hAnsi="Garamond" w:cs="Garamond"/>
+            <w:color w:val="auto"/>
+            <w:sz w:val="23"/>
+            <w:szCs w:val="23"/>
+            <w:u w:val="none"/>
+          </w:rPr>
+          <w:t>Diccionario de datos de tipo JSON</w:t>
+        </w:r>
+      </w:hyperlink>
       <w:r>
         <w:rPr>
           <w:rFonts w:ascii="Garamond" w:eastAsia="Garamond" w:hAnsi="Garamond" w:cs="Garamond"/>
@@ -20652,19 +20629,24 @@
           <w:u w:val="none"/>
         </w:rPr>
       </w:pPr>
-      <w:r>
-        <w:fldChar w:fldCharType="begin"/>
-      </w:r>
-      <w:r>
-        <w:instrText xml:space="preserve"> HYPERLINK "https://github.com/JoelVG/proyecto-diplomado/blob/main/E_Nal_de_Opinión_sobre_TIC/extr</w:instrText>
-      </w:r>
-      <w:r>
-        <w:instrText xml:space="preserve">act_data_dictionary.ipynb" \h </w:instrText>
-      </w:r>
-      <w:r>
-        <w:fldChar w:fldCharType="separate"/>
-      </w:r>
-      <w:r>
+      <w:hyperlink r:id="rId59">
+        <w:r>
+          <w:rPr>
+            <w:rStyle w:val="Hipervnculo"/>
+            <w:rFonts w:ascii="Garamond" w:eastAsia="Garamond" w:hAnsi="Garamond" w:cs="Garamond"/>
+            <w:color w:val="000000"/>
+            <w:sz w:val="23"/>
+            <w:szCs w:val="23"/>
+            <w:u w:val="none"/>
+          </w:rPr>
+          <w:t>Notebook con el código fuente utilizado.</w:t>
+        </w:r>
+      </w:hyperlink>
+    </w:p>
+    <w:p>
+      <w:pPr>
+        <w:pStyle w:val="LO-normal"/>
+        <w:spacing w:before="240" w:after="240"/>
         <w:rPr>
           <w:rStyle w:val="Hipervnculo"/>
           <w:rFonts w:ascii="Garamond" w:eastAsia="Garamond" w:hAnsi="Garamond" w:cs="Garamond"/>
@@ -20673,8 +20655,7 @@
           <w:szCs w:val="23"/>
           <w:u w:val="none"/>
         </w:rPr>
-        <w:t>Notebook c</w:t>
-      </w:r>
+      </w:pPr>
       <w:r>
         <w:rPr>
           <w:rStyle w:val="Hipervnculo"/>
@@ -20684,53 +20665,6 @@
           <w:szCs w:val="23"/>
           <w:u w:val="none"/>
         </w:rPr>
-        <w:t>o</w:t>
-      </w:r>
-      <w:r>
-        <w:rPr>
-          <w:rStyle w:val="Hipervnculo"/>
-          <w:rFonts w:ascii="Garamond" w:eastAsia="Garamond" w:hAnsi="Garamond" w:cs="Garamond"/>
-          <w:color w:val="000000"/>
-          <w:sz w:val="23"/>
-          <w:szCs w:val="23"/>
-          <w:u w:val="none"/>
-        </w:rPr>
-        <w:t>n el código fuente utilizado.</w:t>
-      </w:r>
-      <w:r>
-        <w:rPr>
-          <w:rStyle w:val="Hipervnculo"/>
-          <w:rFonts w:ascii="Garamond" w:eastAsia="Garamond" w:hAnsi="Garamond" w:cs="Garamond"/>
-          <w:color w:val="000000"/>
-          <w:sz w:val="23"/>
-          <w:szCs w:val="23"/>
-          <w:u w:val="none"/>
-        </w:rPr>
-        <w:fldChar w:fldCharType="end"/>
-      </w:r>
-    </w:p>
-    <w:p>
-      <w:pPr>
-        <w:pStyle w:val="LO-normal"/>
-        <w:spacing w:before="240" w:after="240"/>
-        <w:rPr>
-          <w:rStyle w:val="Hipervnculo"/>
-          <w:rFonts w:ascii="Garamond" w:eastAsia="Garamond" w:hAnsi="Garamond" w:cs="Garamond"/>
-          <w:color w:val="000000"/>
-          <w:sz w:val="23"/>
-          <w:szCs w:val="23"/>
-          <w:u w:val="none"/>
-        </w:rPr>
-      </w:pPr>
-      <w:r>
-        <w:rPr>
-          <w:rStyle w:val="Hipervnculo"/>
-          <w:rFonts w:ascii="Garamond" w:eastAsia="Garamond" w:hAnsi="Garamond" w:cs="Garamond"/>
-          <w:color w:val="000000"/>
-          <w:sz w:val="23"/>
-          <w:szCs w:val="23"/>
-          <w:u w:val="none"/>
-        </w:rPr>
         <w:t xml:space="preserve">Por otro lado, tanto para el dataset de: </w:t>
       </w:r>
       <w:r>
@@ -20740,16 +20674,7 @@
           <w:sz w:val="23"/>
           <w:szCs w:val="23"/>
         </w:rPr>
-        <w:t xml:space="preserve">“Encuesta Nacional de Opinión sobre TIC” </w:t>
-      </w:r>
-      <w:r>
-        <w:rPr>
-          <w:rFonts w:ascii="Garamond" w:eastAsia="Garamond" w:hAnsi="Garamond" w:cs="Garamond"/>
-          <w:color w:val="000000"/>
-          <w:sz w:val="23"/>
-          <w:szCs w:val="23"/>
-        </w:rPr>
-        <w:t>y “</w:t>
+        <w:t>“Encuesta Nacional de Opinión sobre TIC” y “</w:t>
       </w:r>
       <w:r>
         <w:rPr>
@@ -20952,7 +20877,7 @@
         </w:rPr>
         <w:t xml:space="preserve">. Esto mediante un script en Python usando un </w:t>
       </w:r>
-      <w:hyperlink r:id="rId58" w:history="1">
+      <w:hyperlink r:id="rId60" w:history="1">
         <w:r>
           <w:rPr>
             <w:rStyle w:val="Hipervnculo"/>
@@ -21983,6 +21908,7 @@
       <w:r>
         <w:rPr>
           <w:rFonts w:ascii="Garamond" w:eastAsia="Garamond" w:hAnsi="Garamond" w:cs="Garamond"/>
+          <w:noProof/>
           <w:color w:val="000000"/>
           <w:sz w:val="23"/>
           <w:szCs w:val="23"/>
@@ -22003,7 +21929,7 @@
                     <pic:cNvPicPr/>
                   </pic:nvPicPr>
                   <pic:blipFill>
-                    <a:blip r:embed="rId59"/>
+                    <a:blip r:embed="rId61"/>
                     <a:stretch>
                       <a:fillRect/>
                     </a:stretch>
@@ -22044,14 +21970,27 @@
       <w:r>
         <w:t xml:space="preserve">Figura </w:t>
       </w:r>
-      <w:fldSimple w:instr=" SEQ Figura \* ARABIC ">
-        <w:r>
-          <w:rPr>
-            <w:noProof/>
-          </w:rPr>
-          <w:t>8</w:t>
-        </w:r>
-      </w:fldSimple>
+      <w:r>
+        <w:fldChar w:fldCharType="begin"/>
+      </w:r>
+      <w:r>
+        <w:instrText xml:space="preserve"> SEQ Figura \* ARABIC </w:instrText>
+      </w:r>
+      <w:r>
+        <w:fldChar w:fldCharType="separate"/>
+      </w:r>
+      <w:r>
+        <w:rPr>
+          <w:noProof/>
+        </w:rPr>
+        <w:t>8</w:t>
+      </w:r>
+      <w:r>
+        <w:rPr>
+          <w:noProof/>
+        </w:rPr>
+        <w:fldChar w:fldCharType="end"/>
+      </w:r>
       <w:r>
         <w:t>: Muestra del dataset final con los indicadores seleccionados (Elaboración propia)</w:t>
       </w:r>
@@ -25067,7 +25006,7 @@
           <w:szCs w:val="23"/>
         </w:rPr>
         <w:sectPr>
-          <w:headerReference w:type="even" r:id="rId60"/>
+          <w:headerReference w:type="even" r:id="rId62"/>
           <w:pgSz w:w="12240" w:h="15840"/>
           <w:pgMar w:top="1699" w:right="1440" w:bottom="1699" w:left="1584" w:header="720" w:footer="720" w:gutter="0"/>
           <w:cols w:space="720"/>
@@ -25519,7 +25458,7 @@
                     </pic:cNvPicPr>
                   </pic:nvPicPr>
                   <pic:blipFill>
-                    <a:blip r:embed="rId61">
+                    <a:blip r:embed="rId63">
                       <a:extLst>
                         <a:ext uri="{28A0092B-C50C-407E-A947-70E740481C1C}">
                           <a14:useLocalDpi xmlns:a14="http://schemas.microsoft.com/office/drawing/2010/main" val="0"/>
@@ -25561,14 +25500,27 @@
       <w:r>
         <w:t xml:space="preserve">Tabla </w:t>
       </w:r>
-      <w:fldSimple w:instr=" SEQ Tabla \* ARABIC ">
-        <w:r>
-          <w:rPr>
-            <w:noProof/>
-          </w:rPr>
-          <w:t>12</w:t>
-        </w:r>
-      </w:fldSimple>
+      <w:r>
+        <w:fldChar w:fldCharType="begin"/>
+      </w:r>
+      <w:r>
+        <w:instrText xml:space="preserve"> SEQ Tabla \* ARABIC </w:instrText>
+      </w:r>
+      <w:r>
+        <w:fldChar w:fldCharType="separate"/>
+      </w:r>
+      <w:r>
+        <w:rPr>
+          <w:noProof/>
+        </w:rPr>
+        <w:t>12</w:t>
+      </w:r>
+      <w:r>
+        <w:rPr>
+          <w:noProof/>
+        </w:rPr>
+        <w:fldChar w:fldCharType="end"/>
+      </w:r>
       <w:r>
         <w:t xml:space="preserve">: </w:t>
       </w:r>
@@ -26031,7 +25983,7 @@
                     </pic:cNvPicPr>
                   </pic:nvPicPr>
                   <pic:blipFill>
-                    <a:blip r:embed="rId62">
+                    <a:blip r:embed="rId64">
                       <a:extLst>
                         <a:ext uri="{28A0092B-C50C-407E-A947-70E740481C1C}">
                           <a14:useLocalDpi xmlns:a14="http://schemas.microsoft.com/office/drawing/2010/main" val="0"/>
@@ -26075,14 +26027,27 @@
       <w:r>
         <w:t xml:space="preserve">Figura </w:t>
       </w:r>
-      <w:fldSimple w:instr=" SEQ Figura \* ARABIC ">
-        <w:r>
-          <w:rPr>
-            <w:noProof/>
-          </w:rPr>
-          <w:t>9</w:t>
-        </w:r>
-      </w:fldSimple>
+      <w:r>
+        <w:fldChar w:fldCharType="begin"/>
+      </w:r>
+      <w:r>
+        <w:instrText xml:space="preserve"> SEQ Figura \* ARABIC </w:instrText>
+      </w:r>
+      <w:r>
+        <w:fldChar w:fldCharType="separate"/>
+      </w:r>
+      <w:r>
+        <w:rPr>
+          <w:noProof/>
+        </w:rPr>
+        <w:t>9</w:t>
+      </w:r>
+      <w:r>
+        <w:rPr>
+          <w:noProof/>
+        </w:rPr>
+        <w:fldChar w:fldCharType="end"/>
+      </w:r>
       <w:r>
         <w:t xml:space="preserve">: </w:t>
       </w:r>
@@ -26356,7 +26321,7 @@
                     </pic:cNvPicPr>
                   </pic:nvPicPr>
                   <pic:blipFill>
-                    <a:blip r:embed="rId63">
+                    <a:blip r:embed="rId65">
                       <a:extLst>
                         <a:ext uri="{28A0092B-C50C-407E-A947-70E740481C1C}">
                           <a14:useLocalDpi xmlns:a14="http://schemas.microsoft.com/office/drawing/2010/main" val="0"/>
@@ -26400,14 +26365,27 @@
       <w:r>
         <w:t xml:space="preserve">Figura </w:t>
       </w:r>
-      <w:fldSimple w:instr=" SEQ Figura \* ARABIC ">
-        <w:r>
-          <w:rPr>
-            <w:noProof/>
-          </w:rPr>
-          <w:t>10</w:t>
-        </w:r>
-      </w:fldSimple>
+      <w:r>
+        <w:fldChar w:fldCharType="begin"/>
+      </w:r>
+      <w:r>
+        <w:instrText xml:space="preserve"> SEQ Figura \* ARABIC </w:instrText>
+      </w:r>
+      <w:r>
+        <w:fldChar w:fldCharType="separate"/>
+      </w:r>
+      <w:r>
+        <w:rPr>
+          <w:noProof/>
+        </w:rPr>
+        <w:t>10</w:t>
+      </w:r>
+      <w:r>
+        <w:rPr>
+          <w:noProof/>
+        </w:rPr>
+        <w:fldChar w:fldCharType="end"/>
+      </w:r>
       <w:r>
         <w:t xml:space="preserve">: </w:t>
       </w:r>
@@ -26631,7 +26609,7 @@
             <wp:cNvGraphicFramePr/>
             <a:graphic xmlns:a="http://schemas.openxmlformats.org/drawingml/2006/main">
               <a:graphicData uri="http://schemas.openxmlformats.org/drawingml/2006/chart">
-                <c:chart xmlns:c="http://schemas.openxmlformats.org/drawingml/2006/chart" xmlns:r="http://schemas.openxmlformats.org/officeDocument/2006/relationships" r:id="rId64"/>
+                <c:chart xmlns:c="http://schemas.openxmlformats.org/drawingml/2006/chart" xmlns:r="http://schemas.openxmlformats.org/officeDocument/2006/relationships" r:id="rId66"/>
               </a:graphicData>
             </a:graphic>
           </wp:inline>
@@ -26648,14 +26626,27 @@
       <w:r>
         <w:t xml:space="preserve">Figura </w:t>
       </w:r>
-      <w:fldSimple w:instr=" SEQ Figura \* ARABIC ">
-        <w:r>
-          <w:rPr>
-            <w:noProof/>
-          </w:rPr>
-          <w:t>11</w:t>
-        </w:r>
-      </w:fldSimple>
+      <w:r>
+        <w:fldChar w:fldCharType="begin"/>
+      </w:r>
+      <w:r>
+        <w:instrText xml:space="preserve"> SEQ Figura \* ARABIC </w:instrText>
+      </w:r>
+      <w:r>
+        <w:fldChar w:fldCharType="separate"/>
+      </w:r>
+      <w:r>
+        <w:rPr>
+          <w:noProof/>
+        </w:rPr>
+        <w:t>11</w:t>
+      </w:r>
+      <w:r>
+        <w:rPr>
+          <w:noProof/>
+        </w:rPr>
+        <w:fldChar w:fldCharType="end"/>
+      </w:r>
       <w:r>
         <w:t xml:space="preserve">: </w:t>
       </w:r>
@@ -27036,7 +27027,7 @@
                     <pic:cNvPicPr/>
                   </pic:nvPicPr>
                   <pic:blipFill rotWithShape="1">
-                    <a:blip r:embed="rId65"/>
+                    <a:blip r:embed="rId67"/>
                     <a:srcRect t="4603"/>
                     <a:stretch/>
                   </pic:blipFill>
@@ -27080,14 +27071,27 @@
       <w:r>
         <w:t xml:space="preserve">Figura </w:t>
       </w:r>
-      <w:fldSimple w:instr=" SEQ Figura \* ARABIC ">
-        <w:r>
-          <w:rPr>
-            <w:noProof/>
-          </w:rPr>
-          <w:t>12</w:t>
-        </w:r>
-      </w:fldSimple>
+      <w:r>
+        <w:fldChar w:fldCharType="begin"/>
+      </w:r>
+      <w:r>
+        <w:instrText xml:space="preserve"> SEQ Figura \* ARABIC </w:instrText>
+      </w:r>
+      <w:r>
+        <w:fldChar w:fldCharType="separate"/>
+      </w:r>
+      <w:r>
+        <w:rPr>
+          <w:noProof/>
+        </w:rPr>
+        <w:t>12</w:t>
+      </w:r>
+      <w:r>
+        <w:rPr>
+          <w:noProof/>
+        </w:rPr>
+        <w:fldChar w:fldCharType="end"/>
+      </w:r>
       <w:r>
         <w:t xml:space="preserve">: </w:t>
       </w:r>
@@ -27397,10 +27401,10 @@
       <w:pPr>
         <w:pStyle w:val="LO-normal"/>
         <w:sectPr>
-          <w:headerReference w:type="even" r:id="rId66"/>
-          <w:headerReference w:type="default" r:id="rId67"/>
-          <w:footerReference w:type="even" r:id="rId68"/>
-          <w:footerReference w:type="default" r:id="rId69"/>
+          <w:headerReference w:type="even" r:id="rId68"/>
+          <w:headerReference w:type="default" r:id="rId69"/>
+          <w:footerReference w:type="even" r:id="rId70"/>
+          <w:footerReference w:type="default" r:id="rId71"/>
           <w:pgSz w:w="12240" w:h="15840"/>
           <w:pgMar w:top="1699" w:right="1440" w:bottom="1699" w:left="1584" w:header="720" w:footer="720" w:gutter="0"/>
           <w:cols w:space="720"/>
@@ -27418,7 +27422,7 @@
         </w:numPr>
         <w:spacing w:before="240" w:after="240" w:line="288" w:lineRule="auto"/>
         <w:sectPr>
-          <w:headerReference w:type="even" r:id="rId70"/>
+          <w:headerReference w:type="even" r:id="rId72"/>
           <w:pgSz w:w="12240" w:h="15840"/>
           <w:pgMar w:top="1699" w:right="1440" w:bottom="1699" w:left="1584" w:header="720" w:footer="720" w:gutter="0"/>
           <w:cols w:space="720"/>
@@ -28108,7 +28112,7 @@
           <w:szCs w:val="23"/>
         </w:rPr>
       </w:pPr>
-      <w:hyperlink r:id="rId71" w:history="1">
+      <w:hyperlink r:id="rId73" w:history="1">
         <w:r>
           <w:rPr>
             <w:rStyle w:val="Hipervnculo"/>
@@ -28166,7 +28170,7 @@
           <w:szCs w:val="23"/>
         </w:rPr>
       </w:pPr>
-      <w:hyperlink r:id="rId72" w:history="1">
+      <w:hyperlink r:id="rId74" w:history="1">
         <w:r>
           <w:rPr>
             <w:rStyle w:val="Hipervnculo"/>
@@ -28256,7 +28260,7 @@
           <w:szCs w:val="23"/>
         </w:rPr>
       </w:pPr>
-      <w:hyperlink r:id="rId73" w:history="1">
+      <w:hyperlink r:id="rId75" w:history="1">
         <w:r>
           <w:rPr>
             <w:rStyle w:val="Hipervnculo"/>
@@ -28323,7 +28327,7 @@
           <w:szCs w:val="23"/>
         </w:rPr>
       </w:pPr>
-      <w:hyperlink r:id="rId74" w:history="1">
+      <w:hyperlink r:id="rId76" w:history="1">
         <w:r>
           <w:rPr>
             <w:rStyle w:val="Hipervnculo"/>
@@ -28557,7 +28561,7 @@
         </w:rPr>
         <w:t xml:space="preserve">, un programa digital que termina en papel mojado. Recuperado de </w:t>
       </w:r>
-      <w:hyperlink r:id="rId75" w:history="1">
+      <w:hyperlink r:id="rId77" w:history="1">
         <w:r>
           <w:rPr>
             <w:rStyle w:val="Hipervnculo"/>
@@ -28680,7 +28684,7 @@
           <w:lang w:val="es-MX"/>
         </w:rPr>
       </w:pPr>
-      <w:hyperlink r:id="rId76" w:history="1">
+      <w:hyperlink r:id="rId78" w:history="1">
         <w:r>
           <w:rPr>
             <w:rStyle w:val="Hipervnculo"/>
@@ -28854,7 +28858,7 @@
           <w:lang w:val="es-MX"/>
         </w:rPr>
       </w:pPr>
-      <w:hyperlink r:id="rId77" w:history="1">
+      <w:hyperlink r:id="rId79" w:history="1">
         <w:r>
           <w:rPr>
             <w:rStyle w:val="Hipervnculo"/>
@@ -29031,7 +29035,7 @@
         </w:rPr>
         <w:t xml:space="preserve"> Recuperado de: </w:t>
       </w:r>
-      <w:hyperlink r:id="rId78" w:history="1">
+      <w:hyperlink r:id="rId80" w:history="1">
         <w:r>
           <w:rPr>
             <w:rStyle w:val="Hipervnculo"/>
@@ -29116,7 +29120,7 @@
         </w:rPr>
         <w:t xml:space="preserve">Recuperado de: </w:t>
       </w:r>
-      <w:hyperlink r:id="rId79" w:anchor="v=onepage&amp;q&amp;f=false" w:history="1">
+      <w:hyperlink r:id="rId81" w:anchor="v=onepage&amp;q&amp;f=false" w:history="1">
         <w:r>
           <w:rPr>
             <w:rStyle w:val="Hipervnculo"/>
@@ -29268,7 +29272,7 @@
         </w:rPr>
         <w:t xml:space="preserve">cuperado de: </w:t>
       </w:r>
-      <w:hyperlink r:id="rId80">
+      <w:hyperlink r:id="rId82">
         <w:r>
           <w:rPr>
             <w:rFonts w:ascii="Garamond" w:eastAsia="Garamond" w:hAnsi="Garamond" w:cs="Garamond"/>
@@ -29403,7 +29407,7 @@
           <w:szCs w:val="23"/>
         </w:rPr>
       </w:pPr>
-      <w:hyperlink r:id="rId81" w:history="1">
+      <w:hyperlink r:id="rId83" w:history="1">
         <w:r>
           <w:rPr>
             <w:rStyle w:val="Hipervnculo"/>
@@ -29840,7 +29844,7 @@
         </w:rPr>
         <w:t xml:space="preserve">. </w:t>
       </w:r>
-      <w:hyperlink r:id="rId82" w:history="1">
+      <w:hyperlink r:id="rId84" w:history="1">
         <w:r>
           <w:rPr>
             <w:rStyle w:val="Hipervnculo"/>
@@ -30373,7 +30377,7 @@
         </w:rPr>
         <w:t xml:space="preserve">rom </w:t>
       </w:r>
-      <w:hyperlink r:id="rId83" w:history="1">
+      <w:hyperlink r:id="rId85" w:history="1">
         <w:r>
           <w:rPr>
             <w:rStyle w:val="Hipervnculo"/>
@@ -30752,59 +30756,185 @@
       <w:pPr>
         <w:pStyle w:val="Ttulo1"/>
         <w:spacing w:before="240" w:after="240" w:line="288" w:lineRule="auto"/>
-      </w:pPr>
-      <w:bookmarkStart w:id="166" w:name="_Toc131018137"/>
-      <w:bookmarkStart w:id="167" w:name="_Anexos"/>
+        <w:rPr>
+          <w:lang w:val="en-US"/>
+        </w:rPr>
+      </w:pPr>
+      <w:bookmarkStart w:id="166" w:name="_Anexos"/>
+      <w:bookmarkStart w:id="167" w:name="_Toc131018137"/>
       <w:bookmarkStart w:id="168" w:name="_Toc131360564"/>
-      <w:bookmarkEnd w:id="167"/>
-      <w:r>
+      <w:bookmarkEnd w:id="166"/>
+      <w:proofErr w:type="spellStart"/>
+      <w:r>
+        <w:rPr>
+          <w:lang w:val="en-US"/>
+        </w:rPr>
         <w:lastRenderedPageBreak/>
         <w:t>Anexos</w:t>
       </w:r>
       <w:bookmarkEnd w:id="165"/>
-      <w:bookmarkEnd w:id="166"/>
+      <w:bookmarkEnd w:id="167"/>
       <w:bookmarkEnd w:id="168"/>
-    </w:p>
-    <w:p>
-      <w:pPr>
-        <w:pStyle w:val="LO-normal"/>
-        <w:rPr>
-          <w:rFonts w:ascii="Garamond" w:hAnsi="Garamond"/>
-          <w:sz w:val="23"/>
-          <w:szCs w:val="23"/>
-        </w:rPr>
-      </w:pPr>
-      <w:r>
-        <w:rPr>
-          <w:rFonts w:ascii="Garamond" w:hAnsi="Garamond"/>
-          <w:sz w:val="23"/>
-          <w:szCs w:val="23"/>
+      <w:proofErr w:type="spellEnd"/>
+    </w:p>
+    <w:p>
+      <w:pPr>
+        <w:pStyle w:val="LO-normal"/>
+        <w:rPr>
+          <w:rFonts w:ascii="Garamond" w:hAnsi="Garamond"/>
+          <w:sz w:val="23"/>
+          <w:szCs w:val="23"/>
+          <w:lang w:val="en-US"/>
+        </w:rPr>
+      </w:pPr>
+      <w:proofErr w:type="spellStart"/>
+      <w:r>
+        <w:rPr>
+          <w:rFonts w:ascii="Garamond" w:hAnsi="Garamond"/>
+          <w:sz w:val="23"/>
+          <w:szCs w:val="23"/>
+          <w:lang w:val="en-US"/>
         </w:rPr>
         <w:t>Revisar</w:t>
       </w:r>
-      <w:r>
-        <w:rPr>
-          <w:rFonts w:ascii="Garamond" w:hAnsi="Garamond"/>
-          <w:sz w:val="23"/>
-          <w:szCs w:val="23"/>
+      <w:proofErr w:type="spellEnd"/>
+      <w:r>
+        <w:rPr>
+          <w:rFonts w:ascii="Garamond" w:hAnsi="Garamond"/>
+          <w:sz w:val="23"/>
+          <w:szCs w:val="23"/>
+          <w:lang w:val="en-US"/>
         </w:rPr>
         <w:t xml:space="preserve"> </w:t>
       </w:r>
-      <w:r>
-        <w:rPr>
-          <w:rFonts w:ascii="Garamond" w:hAnsi="Garamond"/>
-          <w:sz w:val="23"/>
-          <w:szCs w:val="23"/>
-        </w:rPr>
-        <w:t xml:space="preserve">el CD adjunto o visitar el siguiente repositorio: </w:t>
-      </w:r>
-      <w:hyperlink r:id="rId84" w:history="1">
+      <w:proofErr w:type="spellStart"/>
+      <w:r>
+        <w:rPr>
+          <w:rFonts w:ascii="Garamond" w:hAnsi="Garamond"/>
+          <w:sz w:val="23"/>
+          <w:szCs w:val="23"/>
+          <w:lang w:val="en-US"/>
+        </w:rPr>
+        <w:t>el</w:t>
+      </w:r>
+      <w:proofErr w:type="spellEnd"/>
+      <w:r>
+        <w:rPr>
+          <w:rFonts w:ascii="Garamond" w:hAnsi="Garamond"/>
+          <w:sz w:val="23"/>
+          <w:szCs w:val="23"/>
+          <w:lang w:val="en-US"/>
+        </w:rPr>
+        <w:t xml:space="preserve"> CD </w:t>
+      </w:r>
+      <w:proofErr w:type="spellStart"/>
+      <w:r>
+        <w:rPr>
+          <w:rFonts w:ascii="Garamond" w:hAnsi="Garamond"/>
+          <w:sz w:val="23"/>
+          <w:szCs w:val="23"/>
+          <w:lang w:val="en-US"/>
+        </w:rPr>
+        <w:t>adjunto</w:t>
+      </w:r>
+      <w:proofErr w:type="spellEnd"/>
+      <w:r>
+        <w:rPr>
+          <w:rFonts w:ascii="Garamond" w:hAnsi="Garamond"/>
+          <w:sz w:val="23"/>
+          <w:szCs w:val="23"/>
+          <w:lang w:val="en-US"/>
+        </w:rPr>
+        <w:t xml:space="preserve"> o </w:t>
+      </w:r>
+      <w:proofErr w:type="spellStart"/>
+      <w:r>
+        <w:rPr>
+          <w:rFonts w:ascii="Garamond" w:hAnsi="Garamond"/>
+          <w:sz w:val="23"/>
+          <w:szCs w:val="23"/>
+          <w:lang w:val="en-US"/>
+        </w:rPr>
+        <w:t>visitar</w:t>
+      </w:r>
+      <w:proofErr w:type="spellEnd"/>
+      <w:r>
+        <w:rPr>
+          <w:rFonts w:ascii="Garamond" w:hAnsi="Garamond"/>
+          <w:sz w:val="23"/>
+          <w:szCs w:val="23"/>
+          <w:lang w:val="en-US"/>
+        </w:rPr>
+        <w:t xml:space="preserve"> </w:t>
+      </w:r>
+      <w:proofErr w:type="spellStart"/>
+      <w:r>
+        <w:rPr>
+          <w:rFonts w:ascii="Garamond" w:hAnsi="Garamond"/>
+          <w:sz w:val="23"/>
+          <w:szCs w:val="23"/>
+          <w:lang w:val="en-US"/>
+        </w:rPr>
+        <w:t>el</w:t>
+      </w:r>
+      <w:proofErr w:type="spellEnd"/>
+      <w:r>
+        <w:rPr>
+          <w:rFonts w:ascii="Garamond" w:hAnsi="Garamond"/>
+          <w:sz w:val="23"/>
+          <w:szCs w:val="23"/>
+          <w:lang w:val="en-US"/>
+        </w:rPr>
+        <w:t xml:space="preserve"> </w:t>
+      </w:r>
+      <w:proofErr w:type="spellStart"/>
+      <w:r>
+        <w:rPr>
+          <w:rFonts w:ascii="Garamond" w:hAnsi="Garamond"/>
+          <w:sz w:val="23"/>
+          <w:szCs w:val="23"/>
+          <w:lang w:val="en-US"/>
+        </w:rPr>
+        <w:t>siguiente</w:t>
+      </w:r>
+      <w:proofErr w:type="spellEnd"/>
+      <w:r>
+        <w:rPr>
+          <w:rFonts w:ascii="Garamond" w:hAnsi="Garamond"/>
+          <w:sz w:val="23"/>
+          <w:szCs w:val="23"/>
+          <w:lang w:val="en-US"/>
+        </w:rPr>
+        <w:t xml:space="preserve"> </w:t>
+      </w:r>
+      <w:proofErr w:type="spellStart"/>
+      <w:r>
+        <w:rPr>
+          <w:rFonts w:ascii="Garamond" w:hAnsi="Garamond"/>
+          <w:sz w:val="23"/>
+          <w:szCs w:val="23"/>
+          <w:lang w:val="en-US"/>
+        </w:rPr>
+        <w:t>repositorio</w:t>
+      </w:r>
+      <w:proofErr w:type="spellEnd"/>
+      <w:r>
+        <w:rPr>
+          <w:rFonts w:ascii="Garamond" w:hAnsi="Garamond"/>
+          <w:sz w:val="23"/>
+          <w:szCs w:val="23"/>
+          <w:lang w:val="en-US"/>
+        </w:rPr>
+        <w:t xml:space="preserve">: </w:t>
+      </w:r>
+      <w:hyperlink r:id="rId86" w:history="1">
         <w:r>
           <w:rPr>
             <w:rStyle w:val="Hipervnculo"/>
             <w:rFonts w:ascii="Garamond" w:hAnsi="Garamond"/>
             <w:sz w:val="23"/>
             <w:szCs w:val="23"/>
+            <w:lang w:val="en-US"/>
           </w:rPr>
           <w:t>https://github.com/JoelVG/proyecto-diplomado</w:t>
         </w:r>
@@ -30817,6 +30947,7 @@
           <w:rFonts w:ascii="Garamond" w:hAnsi="Garamond"/>
           <w:sz w:val="23"/>
           <w:szCs w:val="23"/>
+          <w:lang w:val="en-US"/>
         </w:rPr>
       </w:pPr>
     </w:p>
@@ -30826,6 +30957,7 @@
         <w:jc w:val="center"/>
         <w:rPr>
           <w:color w:val="000000"/>
+          <w:lang w:val="en-US"/>
         </w:rPr>
       </w:pPr>
     </w:p>
@@ -30839,6 +30971,7 @@
       </w:pPr>
       <w:r>
         <w:rPr>
+          <w:noProof/>
           <w:color w:val="000000"/>
         </w:rPr>
         <w:drawing>
@@ -30857,7 +30990,7 @@
                     <pic:cNvPicPr/>
                   </pic:nvPicPr>
                   <pic:blipFill>
-                    <a:blip r:embed="rId85"/>
+                    <a:blip r:embed="rId87"/>
                     <a:stretch>
                       <a:fillRect/>
                     </a:stretch>
@@ -30888,10 +31021,10 @@
       </w:r>
     </w:p>
     <w:sectPr>
-      <w:headerReference w:type="even" r:id="rId86"/>
-      <w:headerReference w:type="default" r:id="rId87"/>
-      <w:footerReference w:type="even" r:id="rId88"/>
-      <w:footerReference w:type="default" r:id="rId89"/>
+      <w:headerReference w:type="even" r:id="rId88"/>
+      <w:headerReference w:type="default" r:id="rId89"/>
+      <w:footerReference w:type="even" r:id="rId90"/>
+      <w:footerReference w:type="default" r:id="rId91"/>
       <w:pgSz w:w="12240" w:h="15840"/>
       <w:pgMar w:top="1699" w:right="1440" w:bottom="1699" w:left="1584" w:header="720" w:footer="720" w:gutter="0"/>
       <w:cols w:space="720"/>
@@ -35072,7 +35205,6 @@
   <w:style w:type="character" w:default="1" w:styleId="Fuentedeprrafopredeter">
     <w:name w:val="Default Paragraph Font"/>
     <w:uiPriority w:val="1"/>
-    <w:semiHidden/>
     <w:unhideWhenUsed/>
   </w:style>
   <w:style w:type="table" w:default="1" w:styleId="Tablanormal">

</xml_diff>

<commit_message>
minor fix main document
</commit_message>
<xml_diff>
--- a/PROYECTO DIPLOMADO EN ESTADISTICA APLICADA.docx
+++ b/PROYECTO DIPLOMADO EN ESTADISTICA APLICADA.docx
@@ -971,7 +971,7 @@
           <w:noProof/>
         </w:rPr>
         <w:drawing>
-          <wp:anchor distT="0" distB="0" distL="0" distR="0" simplePos="0" relativeHeight="251661312" behindDoc="0" locked="0" layoutInCell="0" allowOverlap="1" wp14:anchorId="7A49712D" wp14:editId="50482AD1">
+          <wp:anchor distT="0" distB="0" distL="0" distR="0" simplePos="0" relativeHeight="251657216" behindDoc="0" locked="0" layoutInCell="0" allowOverlap="1" wp14:anchorId="7A49712D" wp14:editId="50482AD1">
             <wp:simplePos x="0" y="0"/>
             <wp:positionH relativeFrom="column">
               <wp:posOffset>162656</wp:posOffset>
@@ -1188,7 +1188,7 @@
           <w:noProof/>
         </w:rPr>
         <w:pict w14:anchorId="4BCEAD8F">
-          <v:rect id="Shape 3" o:spid="_x0000_s2051" style="position:absolute;left:0;text-align:left;margin-left:4725.15pt;margin-top:577.2pt;width:329.15pt;height:35.15pt;z-index:251658240;visibility:visible;mso-wrap-style:square;mso-wrap-distance-left:0;mso-wrap-distance-top:28.7pt;mso-wrap-distance-right:0;mso-wrap-distance-bottom:28.8pt;mso-position-horizontal:right;mso-position-horizontal-relative:margin;mso-position-vertical:absolute;mso-position-vertical-relative:margin;v-text-anchor:top" o:gfxdata="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" o:allowincell="f" filled="f" stroked="f" strokeweight="0">
+          <v:rect id="Shape 3" o:spid="_x0000_s2051" style="position:absolute;left:0;text-align:left;margin-left:5003.1pt;margin-top:577.2pt;width:329.15pt;height:35.15pt;z-index:251658240;visibility:visible;mso-wrap-style:square;mso-wrap-distance-left:0;mso-wrap-distance-top:28.7pt;mso-wrap-distance-right:0;mso-wrap-distance-bottom:28.8pt;mso-position-horizontal:right;mso-position-horizontal-relative:margin;mso-position-vertical:absolute;mso-position-vertical-relative:margin;v-text-anchor:top" o:gfxdata="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" o:allowincell="f" filled="f" stroked="f" strokeweight="0">
             <v:textbox inset="0,0,0,0">
               <w:txbxContent>
                 <w:p>
@@ -10139,6 +10139,7 @@
         </w:rPr>
         <w:sectPr>
           <w:headerReference w:type="even" r:id="rId32"/>
+          <w:headerReference w:type="default" r:id="rId33"/>
           <w:pgSz w:w="12240" w:h="15840"/>
           <w:pgMar w:top="1699" w:right="1440" w:bottom="1699" w:left="1584" w:header="720" w:footer="720" w:gutter="0"/>
           <w:cols w:space="720"/>
@@ -12291,7 +12292,7 @@
           <w:szCs w:val="23"/>
         </w:rPr>
         <w:sectPr>
-          <w:headerReference w:type="even" r:id="rId33"/>
+          <w:headerReference w:type="even" r:id="rId34"/>
           <w:type w:val="continuous"/>
           <w:pgSz w:w="12240" w:h="15840"/>
           <w:pgMar w:top="1699" w:right="1440" w:bottom="1699" w:left="1584" w:header="720" w:footer="720" w:gutter="0"/>
@@ -12389,7 +12390,7 @@
                     </pic:cNvPicPr>
                   </pic:nvPicPr>
                   <pic:blipFill>
-                    <a:blip r:embed="rId34"/>
+                    <a:blip r:embed="rId35"/>
                     <a:stretch>
                       <a:fillRect/>
                     </a:stretch>
@@ -12428,14 +12429,27 @@
       <w:r>
         <w:t xml:space="preserve">Figura </w:t>
       </w:r>
-      <w:fldSimple w:instr=" SEQ Figura \* ARABIC ">
-        <w:r>
-          <w:rPr>
-            <w:noProof/>
-          </w:rPr>
-          <w:t>1</w:t>
-        </w:r>
-      </w:fldSimple>
+      <w:r>
+        <w:fldChar w:fldCharType="begin"/>
+      </w:r>
+      <w:r>
+        <w:instrText xml:space="preserve"> SEQ Figura \* ARABIC </w:instrText>
+      </w:r>
+      <w:r>
+        <w:fldChar w:fldCharType="separate"/>
+      </w:r>
+      <w:r>
+        <w:rPr>
+          <w:noProof/>
+        </w:rPr>
+        <w:t>1</w:t>
+      </w:r>
+      <w:r>
+        <w:rPr>
+          <w:noProof/>
+        </w:rPr>
+        <w:fldChar w:fldCharType="end"/>
+      </w:r>
       <w:r>
         <w:t xml:space="preserve">: </w:t>
       </w:r>
@@ -12537,7 +12551,7 @@
                     </pic:cNvPicPr>
                   </pic:nvPicPr>
                   <pic:blipFill>
-                    <a:blip r:embed="rId35">
+                    <a:blip r:embed="rId36">
                       <a:extLst>
                         <a:ext uri="{28A0092B-C50C-407E-A947-70E740481C1C}">
                           <a14:useLocalDpi xmlns:a14="http://schemas.microsoft.com/office/drawing/2010/main" val="0"/>
@@ -12578,27 +12592,14 @@
       <w:r>
         <w:t xml:space="preserve">Figura </w:t>
       </w:r>
-      <w:r>
-        <w:fldChar w:fldCharType="begin"/>
-      </w:r>
-      <w:r>
-        <w:instrText xml:space="preserve"> SEQ Figura \* ARABIC </w:instrText>
-      </w:r>
-      <w:r>
-        <w:fldChar w:fldCharType="separate"/>
-      </w:r>
-      <w:r>
-        <w:rPr>
-          <w:noProof/>
-        </w:rPr>
-        <w:t>2</w:t>
-      </w:r>
-      <w:r>
-        <w:rPr>
-          <w:noProof/>
-        </w:rPr>
-        <w:fldChar w:fldCharType="end"/>
-      </w:r>
+      <w:fldSimple w:instr=" SEQ Figura \* ARABIC ">
+        <w:r>
+          <w:rPr>
+            <w:noProof/>
+          </w:rPr>
+          <w:t>2</w:t>
+        </w:r>
+      </w:fldSimple>
       <w:r>
         <w:t xml:space="preserve">: </w:t>
       </w:r>
@@ -13887,32 +13888,19 @@
         <w:pStyle w:val="Descripcin"/>
         <w:jc w:val="center"/>
       </w:pPr>
-      <w:bookmarkStart w:id="88" w:name="_Toc130571272"/>
-      <w:bookmarkStart w:id="89" w:name="_Toc132112782"/>
+      <w:bookmarkStart w:id="88" w:name="_Toc132112782"/>
+      <w:bookmarkStart w:id="89" w:name="_Toc130571272"/>
       <w:r>
         <w:t xml:space="preserve">Tabla </w:t>
       </w:r>
-      <w:r>
-        <w:fldChar w:fldCharType="begin"/>
-      </w:r>
-      <w:r>
-        <w:instrText xml:space="preserve"> SEQ Tabla \* ARABIC </w:instrText>
-      </w:r>
-      <w:r>
-        <w:fldChar w:fldCharType="separate"/>
-      </w:r>
-      <w:r>
-        <w:rPr>
-          <w:noProof/>
-        </w:rPr>
-        <w:t>1</w:t>
-      </w:r>
-      <w:r>
-        <w:rPr>
-          <w:noProof/>
-        </w:rPr>
-        <w:fldChar w:fldCharType="end"/>
-      </w:r>
+      <w:fldSimple w:instr=" SEQ Tabla \* ARABIC ">
+        <w:r>
+          <w:rPr>
+            <w:noProof/>
+          </w:rPr>
+          <w:t>1</w:t>
+        </w:r>
+      </w:fldSimple>
       <w:r>
         <w:t xml:space="preserve">: </w:t>
       </w:r>
@@ -13928,9 +13916,9 @@
       <w:r>
         <w:t xml:space="preserve"> (2023)</w:t>
       </w:r>
-      <w:bookmarkEnd w:id="89"/>
-    </w:p>
-    <w:bookmarkEnd w:id="88"/>
+      <w:bookmarkEnd w:id="88"/>
+    </w:p>
+    <w:bookmarkEnd w:id="89"/>
     <w:p>
       <w:pPr>
         <w:pStyle w:val="LO-normal"/>
@@ -14069,7 +14057,7 @@
         </w:rPr>
         <w:t xml:space="preserve">Extracción de la lista de preguntas preseleccionadas según código de pregunta del archivo </w:t>
       </w:r>
-      <w:hyperlink r:id="rId36" w:history="1">
+      <w:hyperlink r:id="rId37" w:history="1">
         <w:r>
           <w:rPr>
             <w:rStyle w:val="Hipervnculo"/>
@@ -14118,7 +14106,7 @@
         </w:rPr>
         <w:t xml:space="preserve"> mediante un </w:t>
       </w:r>
-      <w:hyperlink r:id="rId37" w:history="1">
+      <w:hyperlink r:id="rId38" w:history="1">
         <w:r>
           <w:rPr>
             <w:rStyle w:val="Hipervnculo"/>
@@ -14192,7 +14180,7 @@
         </w:rPr>
         <w:t xml:space="preserve"> debido a que el diccionario de datos estaba en un formato poco amigable para su uso y extracción de información se realizó un </w:t>
       </w:r>
-      <w:hyperlink r:id="rId38">
+      <w:hyperlink r:id="rId39">
         <w:r>
           <w:rPr>
             <w:rStyle w:val="Hipervnculo"/>
@@ -14212,7 +14200,7 @@
         </w:rPr>
         <w:t xml:space="preserve"> para obtener los datos necesarios para el análisis posterior del dataset y de este nuevo diccionario de datos que estamos formando, para este caso se eligió como salida un </w:t>
       </w:r>
-      <w:hyperlink r:id="rId39" w:history="1">
+      <w:hyperlink r:id="rId40" w:history="1">
         <w:r>
           <w:rPr>
             <w:rStyle w:val="Hipervnculo"/>
@@ -14853,7 +14841,7 @@
                     </pic:cNvPicPr>
                   </pic:nvPicPr>
                   <pic:blipFill>
-                    <a:blip r:embed="rId40" cstate="print">
+                    <a:blip r:embed="rId41" cstate="print">
                       <a:extLst>
                         <a:ext uri="{28A0092B-C50C-407E-A947-70E740481C1C}">
                           <a14:useLocalDpi xmlns:a14="http://schemas.microsoft.com/office/drawing/2010/main" val="0"/>
@@ -14895,14 +14883,27 @@
       <w:r>
         <w:t xml:space="preserve">Figura </w:t>
       </w:r>
-      <w:fldSimple w:instr=" SEQ Figura \* ARABIC ">
-        <w:r>
-          <w:rPr>
-            <w:noProof/>
-          </w:rPr>
-          <w:t>3</w:t>
-        </w:r>
-      </w:fldSimple>
+      <w:r>
+        <w:fldChar w:fldCharType="begin"/>
+      </w:r>
+      <w:r>
+        <w:instrText xml:space="preserve"> SEQ Figura \* ARABIC </w:instrText>
+      </w:r>
+      <w:r>
+        <w:fldChar w:fldCharType="separate"/>
+      </w:r>
+      <w:r>
+        <w:rPr>
+          <w:noProof/>
+        </w:rPr>
+        <w:t>3</w:t>
+      </w:r>
+      <w:r>
+        <w:rPr>
+          <w:noProof/>
+        </w:rPr>
+        <w:fldChar w:fldCharType="end"/>
+      </w:r>
       <w:r>
         <w:t>: Función principal para la extracción del diccionario de datos de PDF a JSON</w:t>
       </w:r>
@@ -15459,19 +15460,32 @@
         <w:jc w:val="center"/>
       </w:pPr>
       <w:bookmarkStart w:id="91" w:name="_Toc130571273"/>
-      <w:bookmarkStart w:id="92" w:name="_Toc129739247"/>
-      <w:bookmarkStart w:id="93" w:name="_Toc132112783"/>
+      <w:bookmarkStart w:id="92" w:name="_Toc132112783"/>
+      <w:bookmarkStart w:id="93" w:name="_Toc129739247"/>
       <w:r>
         <w:t xml:space="preserve">Tabla </w:t>
       </w:r>
-      <w:fldSimple w:instr=" SEQ Tabla \* ARABIC ">
-        <w:r>
-          <w:rPr>
-            <w:noProof/>
-          </w:rPr>
-          <w:t>2</w:t>
-        </w:r>
-      </w:fldSimple>
+      <w:r>
+        <w:fldChar w:fldCharType="begin"/>
+      </w:r>
+      <w:r>
+        <w:instrText xml:space="preserve"> SEQ Tabla \* ARABIC </w:instrText>
+      </w:r>
+      <w:r>
+        <w:fldChar w:fldCharType="separate"/>
+      </w:r>
+      <w:r>
+        <w:rPr>
+          <w:noProof/>
+        </w:rPr>
+        <w:t>2</w:t>
+      </w:r>
+      <w:r>
+        <w:rPr>
+          <w:noProof/>
+        </w:rPr>
+        <w:fldChar w:fldCharType="end"/>
+      </w:r>
       <w:r>
         <w:t xml:space="preserve">: </w:t>
       </w:r>
@@ -15491,9 +15505,9 @@
         <w:t>)</w:t>
       </w:r>
       <w:bookmarkEnd w:id="91"/>
-      <w:bookmarkEnd w:id="93"/>
-    </w:p>
-    <w:bookmarkEnd w:id="92"/>
+      <w:bookmarkEnd w:id="92"/>
+    </w:p>
+    <w:bookmarkEnd w:id="93"/>
     <w:p>
       <w:pPr>
         <w:pStyle w:val="LO-normal"/>
@@ -15892,7 +15906,7 @@
           <w:szCs w:val="23"/>
         </w:rPr>
       </w:pPr>
-      <w:hyperlink r:id="rId41" w:history="1">
+      <w:hyperlink r:id="rId42" w:history="1">
         <w:r>
           <w:rPr>
             <w:rStyle w:val="Hipervnculo"/>
@@ -15918,7 +15932,7 @@
           <w:szCs w:val="23"/>
         </w:rPr>
       </w:pPr>
-      <w:hyperlink r:id="rId42" w:history="1">
+      <w:hyperlink r:id="rId43" w:history="1">
         <w:r>
           <w:rPr>
             <w:rStyle w:val="Hipervnculo"/>
@@ -17237,14 +17251,27 @@
       <w:r>
         <w:t xml:space="preserve">Tabla </w:t>
       </w:r>
-      <w:fldSimple w:instr=" SEQ Tabla \* ARABIC ">
-        <w:r>
-          <w:rPr>
-            <w:noProof/>
-          </w:rPr>
-          <w:t>3</w:t>
-        </w:r>
-      </w:fldSimple>
+      <w:r>
+        <w:fldChar w:fldCharType="begin"/>
+      </w:r>
+      <w:r>
+        <w:instrText xml:space="preserve"> SEQ Tabla \* ARABIC </w:instrText>
+      </w:r>
+      <w:r>
+        <w:fldChar w:fldCharType="separate"/>
+      </w:r>
+      <w:r>
+        <w:rPr>
+          <w:noProof/>
+        </w:rPr>
+        <w:t>3</w:t>
+      </w:r>
+      <w:r>
+        <w:rPr>
+          <w:noProof/>
+        </w:rPr>
+        <w:fldChar w:fldCharType="end"/>
+      </w:r>
       <w:r>
         <w:t xml:space="preserve">: </w:t>
       </w:r>
@@ -17931,14 +17958,27 @@
       <w:r>
         <w:t xml:space="preserve">Tabla </w:t>
       </w:r>
-      <w:fldSimple w:instr=" SEQ Tabla \* ARABIC ">
-        <w:r>
-          <w:rPr>
-            <w:noProof/>
-          </w:rPr>
-          <w:t>4</w:t>
-        </w:r>
-      </w:fldSimple>
+      <w:r>
+        <w:fldChar w:fldCharType="begin"/>
+      </w:r>
+      <w:r>
+        <w:instrText xml:space="preserve"> SEQ Tabla \* ARABIC </w:instrText>
+      </w:r>
+      <w:r>
+        <w:fldChar w:fldCharType="separate"/>
+      </w:r>
+      <w:r>
+        <w:rPr>
+          <w:noProof/>
+        </w:rPr>
+        <w:t>4</w:t>
+      </w:r>
+      <w:r>
+        <w:rPr>
+          <w:noProof/>
+        </w:rPr>
+        <w:fldChar w:fldCharType="end"/>
+      </w:r>
       <w:r>
         <w:t xml:space="preserve">: </w:t>
       </w:r>
@@ -18065,7 +18105,7 @@
                     <pic:cNvPicPr/>
                   </pic:nvPicPr>
                   <pic:blipFill>
-                    <a:blip r:embed="rId43"/>
+                    <a:blip r:embed="rId44"/>
                     <a:stretch>
                       <a:fillRect/>
                     </a:stretch>
@@ -18104,27 +18144,14 @@
       <w:r>
         <w:t xml:space="preserve">Figura </w:t>
       </w:r>
-      <w:r>
-        <w:fldChar w:fldCharType="begin"/>
-      </w:r>
-      <w:r>
-        <w:instrText xml:space="preserve"> SEQ Figura \* ARABIC </w:instrText>
-      </w:r>
-      <w:r>
-        <w:fldChar w:fldCharType="separate"/>
-      </w:r>
-      <w:r>
-        <w:rPr>
-          <w:noProof/>
-        </w:rPr>
-        <w:t>4</w:t>
-      </w:r>
-      <w:r>
-        <w:rPr>
-          <w:noProof/>
-        </w:rPr>
-        <w:fldChar w:fldCharType="end"/>
-      </w:r>
+      <w:fldSimple w:instr=" SEQ Figura \* ARABIC ">
+        <w:r>
+          <w:rPr>
+            <w:noProof/>
+          </w:rPr>
+          <w:t>4</w:t>
+        </w:r>
+      </w:fldSimple>
       <w:r>
         <w:t>: Resumen de información sobre los encuestados</w:t>
       </w:r>
@@ -18382,14 +18409,27 @@
                   <w:r>
                     <w:t xml:space="preserve">Tabla </w:t>
                   </w:r>
-                  <w:fldSimple w:instr=" SEQ Tabla \* ARABIC ">
-                    <w:r>
-                      <w:rPr>
-                        <w:noProof/>
-                      </w:rPr>
-                      <w:t>5</w:t>
-                    </w:r>
-                  </w:fldSimple>
+                  <w:r>
+                    <w:fldChar w:fldCharType="begin"/>
+                  </w:r>
+                  <w:r>
+                    <w:instrText xml:space="preserve"> SEQ Tabla \* ARABIC </w:instrText>
+                  </w:r>
+                  <w:r>
+                    <w:fldChar w:fldCharType="separate"/>
+                  </w:r>
+                  <w:r>
+                    <w:rPr>
+                      <w:noProof/>
+                    </w:rPr>
+                    <w:t>5</w:t>
+                  </w:r>
+                  <w:r>
+                    <w:rPr>
+                      <w:noProof/>
+                    </w:rPr>
+                    <w:fldChar w:fldCharType="end"/>
+                  </w:r>
                   <w:r>
                     <w:t xml:space="preserve">: </w:t>
                   </w:r>
@@ -18413,7 +18453,7 @@
           <w:noProof/>
         </w:rPr>
         <w:drawing>
-          <wp:anchor distT="0" distB="0" distL="114300" distR="114300" simplePos="0" relativeHeight="251660288" behindDoc="0" locked="0" layoutInCell="1" allowOverlap="1" wp14:anchorId="00DB5386" wp14:editId="66F02E0F">
+          <wp:anchor distT="0" distB="0" distL="114300" distR="114300" simplePos="0" relativeHeight="251656192" behindDoc="0" locked="0" layoutInCell="1" allowOverlap="1" wp14:anchorId="00DB5386" wp14:editId="66F02E0F">
             <wp:simplePos x="0" y="0"/>
             <wp:positionH relativeFrom="column">
               <wp:posOffset>11430</wp:posOffset>
@@ -18438,7 +18478,7 @@
                     </pic:cNvPicPr>
                   </pic:nvPicPr>
                   <pic:blipFill>
-                    <a:blip r:embed="rId44">
+                    <a:blip r:embed="rId45">
                       <a:extLst>
                         <a:ext uri="{28A0092B-C50C-407E-A947-70E740481C1C}">
                           <a14:useLocalDpi xmlns:a14="http://schemas.microsoft.com/office/drawing/2010/main" val="0"/>
@@ -18602,7 +18642,7 @@
                     <pic:cNvPicPr/>
                   </pic:nvPicPr>
                   <pic:blipFill>
-                    <a:blip r:embed="rId45"/>
+                    <a:blip r:embed="rId46"/>
                     <a:stretch>
                       <a:fillRect/>
                     </a:stretch>
@@ -18641,27 +18681,14 @@
       <w:r>
         <w:t xml:space="preserve">Figura </w:t>
       </w:r>
-      <w:r>
-        <w:fldChar w:fldCharType="begin"/>
-      </w:r>
-      <w:r>
-        <w:instrText xml:space="preserve"> SEQ Figura \* ARABIC </w:instrText>
-      </w:r>
-      <w:r>
-        <w:fldChar w:fldCharType="separate"/>
-      </w:r>
-      <w:r>
-        <w:rPr>
-          <w:noProof/>
-        </w:rPr>
-        <w:t>5</w:t>
-      </w:r>
-      <w:r>
-        <w:rPr>
-          <w:noProof/>
-        </w:rPr>
-        <w:fldChar w:fldCharType="end"/>
-      </w:r>
+      <w:fldSimple w:instr=" SEQ Figura \* ARABIC ">
+        <w:r>
+          <w:rPr>
+            <w:noProof/>
+          </w:rPr>
+          <w:t>5</w:t>
+        </w:r>
+      </w:fldSimple>
       <w:r>
         <w:t xml:space="preserve">: Conteo general de </w:t>
       </w:r>
@@ -18826,7 +18853,7 @@
         </w:rPr>
         <w:t xml:space="preserve">Proceso en donde distinguimos las cualidades más importantes de los datos recopilados y procedemos a la selección de los más representativos para posteriormente, según el análisis de todos los datos recopilados, se pueda asignar un peso acorde a la relevancia descubierta en los análisis previos. Estos </w:t>
       </w:r>
-      <w:hyperlink r:id="rId46" w:history="1">
+      <w:hyperlink r:id="rId47" w:history="1">
         <w:r>
           <w:rPr>
             <w:rStyle w:val="Hipervnculo"/>
@@ -19754,27 +19781,14 @@
       <w:r>
         <w:t xml:space="preserve">Tabla </w:t>
       </w:r>
-      <w:r>
-        <w:fldChar w:fldCharType="begin"/>
-      </w:r>
-      <w:r>
-        <w:instrText xml:space="preserve"> SEQ Tabla \* ARABIC </w:instrText>
-      </w:r>
-      <w:r>
-        <w:fldChar w:fldCharType="separate"/>
-      </w:r>
-      <w:r>
-        <w:rPr>
-          <w:noProof/>
-        </w:rPr>
-        <w:t>6</w:t>
-      </w:r>
-      <w:r>
-        <w:rPr>
-          <w:noProof/>
-        </w:rPr>
-        <w:fldChar w:fldCharType="end"/>
-      </w:r>
+      <w:fldSimple w:instr=" SEQ Tabla \* ARABIC ">
+        <w:r>
+          <w:rPr>
+            <w:noProof/>
+          </w:rPr>
+          <w:t>6</w:t>
+        </w:r>
+      </w:fldSimple>
       <w:r>
         <w:t>: Muestra de preguntas finales seleccionadas.</w:t>
       </w:r>
@@ -19879,7 +19893,7 @@
           <w:szCs w:val="23"/>
         </w:rPr>
       </w:pPr>
-      <w:hyperlink r:id="rId47" w:history="1">
+      <w:hyperlink r:id="rId48" w:history="1">
         <w:r>
           <w:rPr>
             <w:rStyle w:val="Hipervnculo"/>
@@ -19905,7 +19919,7 @@
           <w:szCs w:val="23"/>
         </w:rPr>
       </w:pPr>
-      <w:hyperlink r:id="rId48" w:history="1">
+      <w:hyperlink r:id="rId49" w:history="1">
         <w:r>
           <w:rPr>
             <w:rStyle w:val="Hipervnculo"/>
@@ -20040,7 +20054,7 @@
                     <pic:cNvPicPr/>
                   </pic:nvPicPr>
                   <pic:blipFill>
-                    <a:blip r:embed="rId49"/>
+                    <a:blip r:embed="rId50"/>
                     <a:stretch>
                       <a:fillRect/>
                     </a:stretch>
@@ -20075,27 +20089,14 @@
       <w:r>
         <w:t xml:space="preserve">Figura </w:t>
       </w:r>
-      <w:r>
-        <w:fldChar w:fldCharType="begin"/>
-      </w:r>
-      <w:r>
-        <w:instrText xml:space="preserve"> SEQ Figura \* ARABIC </w:instrText>
-      </w:r>
-      <w:r>
-        <w:fldChar w:fldCharType="separate"/>
-      </w:r>
-      <w:r>
-        <w:rPr>
-          <w:noProof/>
-        </w:rPr>
-        <w:t>6</w:t>
-      </w:r>
-      <w:r>
-        <w:rPr>
-          <w:noProof/>
-        </w:rPr>
-        <w:fldChar w:fldCharType="end"/>
-      </w:r>
+      <w:fldSimple w:instr=" SEQ Figura \* ARABIC ">
+        <w:r>
+          <w:rPr>
+            <w:noProof/>
+          </w:rPr>
+          <w:t>6</w:t>
+        </w:r>
+      </w:fldSimple>
       <w:r>
         <w:t>: Dashboard comparativo con el parámetro de accesibilidad</w:t>
       </w:r>
@@ -20162,7 +20163,7 @@
                     <pic:cNvPicPr/>
                   </pic:nvPicPr>
                   <pic:blipFill>
-                    <a:blip r:embed="rId50"/>
+                    <a:blip r:embed="rId51"/>
                     <a:stretch>
                       <a:fillRect/>
                     </a:stretch>
@@ -20197,27 +20198,14 @@
       <w:r>
         <w:t xml:space="preserve">Figura </w:t>
       </w:r>
-      <w:r>
-        <w:fldChar w:fldCharType="begin"/>
-      </w:r>
-      <w:r>
-        <w:instrText xml:space="preserve"> SEQ Figura \* ARABIC </w:instrText>
-      </w:r>
-      <w:r>
-        <w:fldChar w:fldCharType="separate"/>
-      </w:r>
-      <w:r>
-        <w:rPr>
-          <w:noProof/>
-        </w:rPr>
-        <w:t>7</w:t>
-      </w:r>
-      <w:r>
-        <w:rPr>
-          <w:noProof/>
-        </w:rPr>
-        <w:fldChar w:fldCharType="end"/>
-      </w:r>
+      <w:fldSimple w:instr=" SEQ Figura \* ARABIC ">
+        <w:r>
+          <w:rPr>
+            <w:noProof/>
+          </w:rPr>
+          <w:t>7</w:t>
+        </w:r>
+      </w:fldSimple>
       <w:r>
         <w:t xml:space="preserve">: </w:t>
       </w:r>
@@ -20930,7 +20918,7 @@
           <w:lang w:val="es-MX"/>
         </w:rPr>
       </w:pPr>
-      <w:hyperlink r:id="rId51" w:history="1">
+      <w:hyperlink r:id="rId52" w:history="1">
         <w:r>
           <w:rPr>
             <w:rStyle w:val="Hipervnculo"/>
@@ -21064,7 +21052,7 @@
           <w:szCs w:val="23"/>
         </w:rPr>
       </w:pPr>
-      <w:hyperlink r:id="rId52">
+      <w:hyperlink r:id="rId53">
         <w:r>
           <w:rPr>
             <w:rStyle w:val="Hipervnculo"/>
@@ -21103,7 +21091,7 @@
           <w:u w:val="none"/>
         </w:rPr>
       </w:pPr>
-      <w:hyperlink r:id="rId53">
+      <w:hyperlink r:id="rId54">
         <w:r>
           <w:rPr>
             <w:rStyle w:val="Hipervnculo"/>
@@ -21351,7 +21339,7 @@
         </w:rPr>
         <w:t xml:space="preserve">. Esto mediante un script en Python usando un </w:t>
       </w:r>
-      <w:hyperlink r:id="rId54" w:history="1">
+      <w:hyperlink r:id="rId55" w:history="1">
         <w:r>
           <w:rPr>
             <w:rStyle w:val="Hipervnculo"/>
@@ -22314,7 +22302,7 @@
                     <pic:cNvPicPr/>
                   </pic:nvPicPr>
                   <pic:blipFill>
-                    <a:blip r:embed="rId55"/>
+                    <a:blip r:embed="rId56"/>
                     <a:stretch>
                       <a:fillRect/>
                     </a:stretch>
@@ -22349,27 +22337,14 @@
       <w:r>
         <w:t xml:space="preserve">Figura </w:t>
       </w:r>
-      <w:r>
-        <w:fldChar w:fldCharType="begin"/>
-      </w:r>
-      <w:r>
-        <w:instrText xml:space="preserve"> SEQ Figura \* ARABIC </w:instrText>
-      </w:r>
-      <w:r>
-        <w:fldChar w:fldCharType="separate"/>
-      </w:r>
-      <w:r>
-        <w:rPr>
-          <w:noProof/>
-        </w:rPr>
-        <w:t>8</w:t>
-      </w:r>
-      <w:r>
-        <w:rPr>
-          <w:noProof/>
-        </w:rPr>
-        <w:fldChar w:fldCharType="end"/>
-      </w:r>
+      <w:fldSimple w:instr=" SEQ Figura \* ARABIC ">
+        <w:r>
+          <w:rPr>
+            <w:noProof/>
+          </w:rPr>
+          <w:t>8</w:t>
+        </w:r>
+      </w:fldSimple>
       <w:r>
         <w:t>: Muestra del dataset final con los indicadores seleccionados</w:t>
       </w:r>
@@ -25447,6 +25422,9 @@
     <w:p>
       <w:pPr>
         <w:pStyle w:val="LO-normal"/>
+        <w:rPr>
+          <w:lang w:val="es-MX"/>
+        </w:rPr>
       </w:pPr>
     </w:p>
     <w:p>
@@ -25466,7 +25444,7 @@
           <w:szCs w:val="23"/>
         </w:rPr>
         <w:sectPr>
-          <w:headerReference w:type="even" r:id="rId56"/>
+          <w:headerReference w:type="even" r:id="rId57"/>
           <w:pgSz w:w="12240" w:h="15840"/>
           <w:pgMar w:top="1699" w:right="1440" w:bottom="1699" w:left="1584" w:header="720" w:footer="720" w:gutter="0"/>
           <w:cols w:space="720"/>
@@ -25936,7 +25914,7 @@
                     </pic:cNvPicPr>
                   </pic:nvPicPr>
                   <pic:blipFill>
-                    <a:blip r:embed="rId57">
+                    <a:blip r:embed="rId58">
                       <a:extLst>
                         <a:ext uri="{28A0092B-C50C-407E-A947-70E740481C1C}">
                           <a14:useLocalDpi xmlns:a14="http://schemas.microsoft.com/office/drawing/2010/main" val="0"/>
@@ -26496,7 +26474,7 @@
                     </pic:cNvPicPr>
                   </pic:nvPicPr>
                   <pic:blipFill>
-                    <a:blip r:embed="rId58">
+                    <a:blip r:embed="rId59">
                       <a:extLst>
                         <a:ext uri="{28A0092B-C50C-407E-A947-70E740481C1C}">
                           <a14:useLocalDpi xmlns:a14="http://schemas.microsoft.com/office/drawing/2010/main" val="0"/>
@@ -26869,7 +26847,7 @@
                     </pic:cNvPicPr>
                   </pic:nvPicPr>
                   <pic:blipFill>
-                    <a:blip r:embed="rId59">
+                    <a:blip r:embed="rId60">
                       <a:extLst>
                         <a:ext uri="{28A0092B-C50C-407E-A947-70E740481C1C}">
                           <a14:useLocalDpi xmlns:a14="http://schemas.microsoft.com/office/drawing/2010/main" val="0"/>
@@ -27046,6 +27024,7 @@
       <w:r>
         <w:rPr>
           <w:rFonts w:ascii="Garamond" w:hAnsi="Garamond"/>
+          <w:noProof/>
           <w:sz w:val="23"/>
           <w:szCs w:val="23"/>
         </w:rPr>
@@ -27065,7 +27044,7 @@
                     <pic:cNvPicPr/>
                   </pic:nvPicPr>
                   <pic:blipFill>
-                    <a:blip r:embed="rId60"/>
+                    <a:blip r:embed="rId61"/>
                     <a:stretch>
                       <a:fillRect/>
                     </a:stretch>
@@ -27100,14 +27079,27 @@
       <w:r>
         <w:t xml:space="preserve">Figura </w:t>
       </w:r>
-      <w:fldSimple w:instr=" SEQ Figura \* ARABIC ">
-        <w:r>
-          <w:rPr>
-            <w:noProof/>
-          </w:rPr>
-          <w:t>11</w:t>
-        </w:r>
-      </w:fldSimple>
+      <w:r>
+        <w:fldChar w:fldCharType="begin"/>
+      </w:r>
+      <w:r>
+        <w:instrText xml:space="preserve"> SEQ Figura \* ARABIC </w:instrText>
+      </w:r>
+      <w:r>
+        <w:fldChar w:fldCharType="separate"/>
+      </w:r>
+      <w:r>
+        <w:rPr>
+          <w:noProof/>
+        </w:rPr>
+        <w:t>11</w:t>
+      </w:r>
+      <w:r>
+        <w:rPr>
+          <w:noProof/>
+        </w:rPr>
+        <w:fldChar w:fldCharType="end"/>
+      </w:r>
       <w:r>
         <w:t xml:space="preserve">: </w:t>
       </w:r>
@@ -27151,6 +27143,9 @@
         <w:keepNext/>
       </w:pPr>
       <w:r>
+        <w:rPr>
+          <w:noProof/>
+        </w:rPr>
         <w:lastRenderedPageBreak/>
         <w:drawing>
           <wp:inline distT="0" distB="0" distL="0" distR="0" wp14:anchorId="17630A05" wp14:editId="6153D34F">
@@ -27168,7 +27163,7 @@
                     <pic:cNvPicPr/>
                   </pic:nvPicPr>
                   <pic:blipFill>
-                    <a:blip r:embed="rId61"/>
+                    <a:blip r:embed="rId62"/>
                     <a:stretch>
                       <a:fillRect/>
                     </a:stretch>
@@ -27203,14 +27198,27 @@
       <w:r>
         <w:t xml:space="preserve">Figura </w:t>
       </w:r>
-      <w:fldSimple w:instr=" SEQ Figura \* ARABIC ">
-        <w:r>
-          <w:rPr>
-            <w:noProof/>
-          </w:rPr>
-          <w:t>12</w:t>
-        </w:r>
-      </w:fldSimple>
+      <w:r>
+        <w:fldChar w:fldCharType="begin"/>
+      </w:r>
+      <w:r>
+        <w:instrText xml:space="preserve"> SEQ Figura \* ARABIC </w:instrText>
+      </w:r>
+      <w:r>
+        <w:fldChar w:fldCharType="separate"/>
+      </w:r>
+      <w:r>
+        <w:rPr>
+          <w:noProof/>
+        </w:rPr>
+        <w:t>12</w:t>
+      </w:r>
+      <w:r>
+        <w:rPr>
+          <w:noProof/>
+        </w:rPr>
+        <w:fldChar w:fldCharType="end"/>
+      </w:r>
       <w:r>
         <w:t>: Dashboard que representa el indicador de Accesibilidad para el dataset Encuesta Nacional Sobre TICs. Fuente: Elaboración propia (2023)</w:t>
       </w:r>
@@ -27474,7 +27482,7 @@
             <wp:cNvGraphicFramePr/>
             <a:graphic xmlns:a="http://schemas.openxmlformats.org/drawingml/2006/main">
               <a:graphicData uri="http://schemas.openxmlformats.org/drawingml/2006/chart">
-                <c:chart xmlns:c="http://schemas.openxmlformats.org/drawingml/2006/chart" xmlns:r="http://schemas.openxmlformats.org/officeDocument/2006/relationships" r:id="rId62"/>
+                <c:chart xmlns:c="http://schemas.openxmlformats.org/drawingml/2006/chart" xmlns:r="http://schemas.openxmlformats.org/officeDocument/2006/relationships" r:id="rId63"/>
               </a:graphicData>
             </a:graphic>
           </wp:inline>
@@ -27933,7 +27941,7 @@
                     <pic:cNvPicPr/>
                   </pic:nvPicPr>
                   <pic:blipFill rotWithShape="1">
-                    <a:blip r:embed="rId63"/>
+                    <a:blip r:embed="rId64"/>
                     <a:srcRect t="4603"/>
                     <a:stretch/>
                   </pic:blipFill>
@@ -27987,13 +27995,7 @@
         <w:rPr>
           <w:szCs w:val="23"/>
         </w:rPr>
-        <w:instrText xml:space="preserve"> SEQ Fig</w:instrText>
-      </w:r>
-      <w:r>
-        <w:rPr>
-          <w:szCs w:val="23"/>
-        </w:rPr>
-        <w:instrText xml:space="preserve">ura \* ARABIC </w:instrText>
+        <w:instrText xml:space="preserve"> SEQ Figura \* ARABIC </w:instrText>
       </w:r>
       <w:r>
         <w:rPr>
@@ -28448,10 +28450,10 @@
       <w:pPr>
         <w:pStyle w:val="LO-normal"/>
         <w:sectPr>
-          <w:headerReference w:type="even" r:id="rId64"/>
-          <w:headerReference w:type="default" r:id="rId65"/>
-          <w:footerReference w:type="even" r:id="rId66"/>
-          <w:footerReference w:type="default" r:id="rId67"/>
+          <w:headerReference w:type="even" r:id="rId65"/>
+          <w:headerReference w:type="default" r:id="rId66"/>
+          <w:footerReference w:type="even" r:id="rId67"/>
+          <w:footerReference w:type="default" r:id="rId68"/>
           <w:pgSz w:w="12240" w:h="15840"/>
           <w:pgMar w:top="1699" w:right="1440" w:bottom="1699" w:left="1584" w:header="720" w:footer="720" w:gutter="0"/>
           <w:cols w:space="720"/>
@@ -28470,7 +28472,7 @@
         <w:spacing w:before="120" w:after="120" w:line="288" w:lineRule="auto"/>
         <w:ind w:left="677" w:hanging="677"/>
         <w:sectPr>
-          <w:headerReference w:type="even" r:id="rId68"/>
+          <w:headerReference w:type="even" r:id="rId69"/>
           <w:pgSz w:w="12240" w:h="15840"/>
           <w:pgMar w:top="1699" w:right="1440" w:bottom="1699" w:left="1584" w:header="720" w:footer="720" w:gutter="0"/>
           <w:cols w:space="720"/>
@@ -28727,31 +28729,7 @@
           <w:sz w:val="23"/>
           <w:szCs w:val="23"/>
         </w:rPr>
-        <w:t xml:space="preserve"> 0.5Mbps, </w:t>
-      </w:r>
-      <w:r>
-        <w:rPr>
-          <w:rFonts w:ascii="Garamond" w:hAnsi="Garamond"/>
-          <w:sz w:val="23"/>
-          <w:szCs w:val="23"/>
-        </w:rPr>
-        <w:t xml:space="preserve">0.7Mbps </w:t>
-      </w:r>
-      <w:r>
-        <w:rPr>
-          <w:rFonts w:ascii="Garamond" w:hAnsi="Garamond"/>
-          <w:sz w:val="23"/>
-          <w:szCs w:val="23"/>
-        </w:rPr>
-        <w:t xml:space="preserve">y de 2.8Mbps, </w:t>
-      </w:r>
-      <w:r>
-        <w:rPr>
-          <w:rFonts w:ascii="Garamond" w:hAnsi="Garamond"/>
-          <w:sz w:val="23"/>
-          <w:szCs w:val="23"/>
-        </w:rPr>
-        <w:t>9.5Mbps</w:t>
+        <w:t xml:space="preserve"> 0.5Mbps, 0.7Mbps y de 2.8Mbps, 9.5Mbps</w:t>
       </w:r>
       <w:r>
         <w:rPr>
@@ -29301,7 +29279,7 @@
         </w:rPr>
         <w:t xml:space="preserve"> </w:t>
       </w:r>
-      <w:hyperlink r:id="rId69" w:history="1">
+      <w:hyperlink r:id="rId70" w:history="1">
         <w:r>
           <w:rPr>
             <w:rStyle w:val="Hipervnculo"/>
@@ -29347,7 +29325,7 @@
         </w:rPr>
         <w:t xml:space="preserve"> </w:t>
       </w:r>
-      <w:hyperlink r:id="rId70" w:history="1">
+      <w:hyperlink r:id="rId71" w:history="1">
         <w:r>
           <w:rPr>
             <w:rStyle w:val="Hipervnculo"/>
@@ -29429,7 +29407,7 @@
           <w:szCs w:val="23"/>
         </w:rPr>
       </w:pPr>
-      <w:hyperlink r:id="rId71" w:history="1">
+      <w:hyperlink r:id="rId72" w:history="1">
         <w:r>
           <w:rPr>
             <w:rStyle w:val="Hipervnculo"/>
@@ -29437,25 +29415,7 @@
             <w:sz w:val="23"/>
             <w:szCs w:val="23"/>
           </w:rPr>
-          <w:t>https://lavozdebolivia.com/iniciativas-ti</w:t>
-        </w:r>
-        <w:r>
-          <w:rPr>
-            <w:rStyle w:val="Hipervnculo"/>
-            <w:rFonts w:ascii="Garamond" w:eastAsia="Arial" w:hAnsi="Garamond" w:cs="Arial"/>
-            <w:sz w:val="23"/>
-            <w:szCs w:val="23"/>
-          </w:rPr>
-          <w:t>c</w:t>
-        </w:r>
-        <w:r>
-          <w:rPr>
-            <w:rStyle w:val="Hipervnculo"/>
-            <w:rFonts w:ascii="Garamond" w:eastAsia="Arial" w:hAnsi="Garamond" w:cs="Arial"/>
-            <w:sz w:val="23"/>
-            <w:szCs w:val="23"/>
-          </w:rPr>
-          <w:t>-de-bolivia-para-manejar-la-crisis/</w:t>
+          <w:t>https://lavozdebolivia.com/iniciativas-tic-de-bolivia-para-manejar-la-crisis/</w:t>
         </w:r>
       </w:hyperlink>
     </w:p>
@@ -29503,7 +29463,7 @@
         </w:rPr>
         <w:t xml:space="preserve"> </w:t>
       </w:r>
-      <w:hyperlink r:id="rId72" w:history="1">
+      <w:hyperlink r:id="rId73" w:history="1">
         <w:r>
           <w:rPr>
             <w:rStyle w:val="Hipervnculo"/>
@@ -29708,7 +29668,7 @@
         </w:rPr>
         <w:t xml:space="preserve">: </w:t>
       </w:r>
-      <w:hyperlink r:id="rId73" w:history="1">
+      <w:hyperlink r:id="rId74" w:history="1">
         <w:r>
           <w:rPr>
             <w:rStyle w:val="Hipervnculo"/>
@@ -29800,7 +29760,7 @@
         </w:rPr>
         <w:t xml:space="preserve"> </w:t>
       </w:r>
-      <w:hyperlink r:id="rId74" w:history="1">
+      <w:hyperlink r:id="rId75" w:history="1">
         <w:r>
           <w:rPr>
             <w:rStyle w:val="Hipervnculo"/>
@@ -29943,7 +29903,7 @@
         </w:rPr>
         <w:t xml:space="preserve"> </w:t>
       </w:r>
-      <w:hyperlink r:id="rId75" w:history="1">
+      <w:hyperlink r:id="rId76" w:history="1">
         <w:r>
           <w:rPr>
             <w:rStyle w:val="Hipervnculo"/>
@@ -30110,7 +30070,7 @@
         </w:rPr>
         <w:t xml:space="preserve"> Recuperado de: </w:t>
       </w:r>
-      <w:hyperlink r:id="rId76" w:history="1">
+      <w:hyperlink r:id="rId77" w:history="1">
         <w:r>
           <w:rPr>
             <w:rStyle w:val="Hipervnculo"/>
@@ -30192,7 +30152,7 @@
         </w:rPr>
         <w:t xml:space="preserve"> </w:t>
       </w:r>
-      <w:hyperlink r:id="rId77" w:history="1">
+      <w:hyperlink r:id="rId78" w:anchor="v=onepage&amp;q&amp;f=false" w:history="1">
         <w:r>
           <w:rPr>
             <w:rStyle w:val="Hipervnculo"/>
@@ -30335,7 +30295,7 @@
         </w:rPr>
         <w:t xml:space="preserve">Recuperado de: </w:t>
       </w:r>
-      <w:hyperlink r:id="rId78">
+      <w:hyperlink r:id="rId79">
         <w:r>
           <w:rPr>
             <w:rFonts w:ascii="Garamond" w:eastAsia="Garamond" w:hAnsi="Garamond" w:cs="Garamond"/>
@@ -30467,7 +30427,7 @@
         </w:rPr>
         <w:t xml:space="preserve"> </w:t>
       </w:r>
-      <w:hyperlink r:id="rId79" w:history="1">
+      <w:hyperlink r:id="rId80" w:history="1">
         <w:r>
           <w:rPr>
             <w:rStyle w:val="Hipervnculo"/>
@@ -30855,7 +30815,7 @@
         </w:rPr>
         <w:t xml:space="preserve">. </w:t>
       </w:r>
-      <w:hyperlink r:id="rId80" w:history="1">
+      <w:hyperlink r:id="rId81" w:history="1">
         <w:r>
           <w:rPr>
             <w:rStyle w:val="Hipervnculo"/>
@@ -31273,7 +31233,7 @@
         </w:rPr>
         <w:t xml:space="preserve"> </w:t>
       </w:r>
-      <w:hyperlink r:id="rId81" w:history="1">
+      <w:hyperlink r:id="rId82" w:history="1">
         <w:r>
           <w:rPr>
             <w:rStyle w:val="Hipervnculo"/>
@@ -31668,10 +31628,10 @@
           <w:lang w:val="en-US"/>
         </w:rPr>
         <w:sectPr>
-          <w:headerReference w:type="even" r:id="rId82"/>
-          <w:headerReference w:type="default" r:id="rId83"/>
-          <w:footerReference w:type="even" r:id="rId84"/>
-          <w:footerReference w:type="default" r:id="rId85"/>
+          <w:headerReference w:type="even" r:id="rId83"/>
+          <w:headerReference w:type="default" r:id="rId84"/>
+          <w:footerReference w:type="even" r:id="rId85"/>
+          <w:footerReference w:type="default" r:id="rId86"/>
           <w:pgSz w:w="12240" w:h="15840"/>
           <w:pgMar w:top="1699" w:right="1440" w:bottom="1699" w:left="1584" w:header="720" w:footer="720" w:gutter="0"/>
           <w:cols w:space="720"/>
@@ -31853,7 +31813,7 @@
         </w:rPr>
         <w:t xml:space="preserve">: </w:t>
       </w:r>
-      <w:hyperlink r:id="rId86" w:history="1">
+      <w:hyperlink r:id="rId87" w:history="1">
         <w:r>
           <w:rPr>
             <w:rStyle w:val="Hipervnculo"/>
@@ -31916,7 +31876,7 @@
                     <pic:cNvPicPr/>
                   </pic:nvPicPr>
                   <pic:blipFill>
-                    <a:blip r:embed="rId87"/>
+                    <a:blip r:embed="rId88"/>
                     <a:stretch>
                       <a:fillRect/>
                     </a:stretch>
@@ -31947,7 +31907,7 @@
       </w:r>
     </w:p>
     <w:sectPr>
-      <w:headerReference w:type="even" r:id="rId88"/>
+      <w:headerReference w:type="even" r:id="rId89"/>
       <w:pgSz w:w="12240" w:h="15840"/>
       <w:pgMar w:top="1699" w:right="1440" w:bottom="1699" w:left="1584" w:header="720" w:footer="720" w:gutter="0"/>
       <w:cols w:space="720"/>
@@ -32569,64 +32529,7 @@
   <w:p>
     <w:pPr>
       <w:pStyle w:val="Encabezado"/>
-      <w:jc w:val="right"/>
-      <w:rPr>
-        <w:rFonts w:ascii="Helvetica Neue" w:eastAsia="Helvetica Neue" w:hAnsi="Helvetica Neue" w:cs="Helvetica Neue"/>
-        <w:smallCaps/>
-        <w:sz w:val="14"/>
-        <w:szCs w:val="14"/>
-        <w:lang w:val="es-MX"/>
-      </w:rPr>
     </w:pPr>
-    <w:r>
-      <w:rPr>
-        <w:rFonts w:ascii="Helvetica Neue" w:eastAsia="Helvetica Neue" w:hAnsi="Helvetica Neue" w:cs="Helvetica Neue"/>
-        <w:smallCaps/>
-        <w:sz w:val="14"/>
-        <w:szCs w:val="14"/>
-        <w:lang w:val="es-MX"/>
-      </w:rPr>
-      <w:t>EFICIENCIA EN LA INCLUSIÓN DE TICs EN EL SISTEMA EDUCATIVO EN BOLIVIA UTILIZANDO ANÁLITICA DE</w:t>
-    </w:r>
-    <w:r>
-      <w:rPr>
-        <w:rFonts w:ascii="Helvetica Neue" w:eastAsia="Helvetica Neue" w:hAnsi="Helvetica Neue" w:cs="Helvetica Neue"/>
-        <w:smallCaps/>
-        <w:sz w:val="14"/>
-        <w:szCs w:val="14"/>
-        <w:lang w:val="es-MX"/>
-      </w:rPr>
-      <w:t xml:space="preserve"> </w:t>
-    </w:r>
-    <w:r>
-      <w:rPr>
-        <w:rFonts w:ascii="Helvetica Neue" w:eastAsia="Helvetica Neue" w:hAnsi="Helvetica Neue" w:cs="Helvetica Neue"/>
-        <w:smallCaps/>
-        <w:sz w:val="14"/>
-        <w:szCs w:val="14"/>
-        <w:lang w:val="es-MX"/>
-      </w:rPr>
-      <w:t>DATOS</w:t>
-    </w:r>
-  </w:p>
-  <w:p>
-    <w:pPr>
-      <w:pStyle w:val="Encabezado"/>
-      <w:jc w:val="left"/>
-      <w:rPr>
-        <w:lang w:val="es-MX"/>
-      </w:rPr>
-    </w:pPr>
-    <w:r>
-      <w:rPr>
-        <w:rFonts w:ascii="Helvetica Neue" w:eastAsia="Helvetica Neue" w:hAnsi="Helvetica Neue" w:cs="Helvetica Neue"/>
-        <w:smallCaps/>
-        <w:sz w:val="14"/>
-        <w:szCs w:val="14"/>
-        <w:lang w:val="es-MX"/>
-      </w:rPr>
-      <w:t>______________________________________________________________________________________________________________________</w:t>
-    </w:r>
   </w:p>
 </w:hdr>
 </file>
@@ -32699,6 +32602,73 @@
         <w:smallCaps/>
         <w:sz w:val="14"/>
         <w:szCs w:val="14"/>
+        <w:lang w:val="es-MX"/>
+      </w:rPr>
+    </w:pPr>
+    <w:r>
+      <w:rPr>
+        <w:rFonts w:ascii="Helvetica Neue" w:eastAsia="Helvetica Neue" w:hAnsi="Helvetica Neue" w:cs="Helvetica Neue"/>
+        <w:smallCaps/>
+        <w:sz w:val="14"/>
+        <w:szCs w:val="14"/>
+        <w:lang w:val="es-MX"/>
+      </w:rPr>
+      <w:t>EFICIENCIA EN LA INCLUSIÓN DE TICs EN EL SISTEMA EDUCATIVO EN BOLIVIA UTILIZANDO ANÁLITICA DE</w:t>
+    </w:r>
+    <w:r>
+      <w:rPr>
+        <w:rFonts w:ascii="Helvetica Neue" w:eastAsia="Helvetica Neue" w:hAnsi="Helvetica Neue" w:cs="Helvetica Neue"/>
+        <w:smallCaps/>
+        <w:sz w:val="14"/>
+        <w:szCs w:val="14"/>
+        <w:lang w:val="es-MX"/>
+      </w:rPr>
+      <w:t xml:space="preserve"> </w:t>
+    </w:r>
+    <w:r>
+      <w:rPr>
+        <w:rFonts w:ascii="Helvetica Neue" w:eastAsia="Helvetica Neue" w:hAnsi="Helvetica Neue" w:cs="Helvetica Neue"/>
+        <w:smallCaps/>
+        <w:sz w:val="14"/>
+        <w:szCs w:val="14"/>
+        <w:lang w:val="es-MX"/>
+      </w:rPr>
+      <w:t>DATOS</w:t>
+    </w:r>
+  </w:p>
+  <w:p>
+    <w:pPr>
+      <w:pStyle w:val="Encabezado"/>
+      <w:jc w:val="left"/>
+      <w:rPr>
+        <w:lang w:val="es-MX"/>
+      </w:rPr>
+    </w:pPr>
+    <w:r>
+      <w:rPr>
+        <w:rFonts w:ascii="Helvetica Neue" w:eastAsia="Helvetica Neue" w:hAnsi="Helvetica Neue" w:cs="Helvetica Neue"/>
+        <w:smallCaps/>
+        <w:sz w:val="14"/>
+        <w:szCs w:val="14"/>
+        <w:lang w:val="es-MX"/>
+      </w:rPr>
+      <w:t>______________________________________________________________________________________________________________________</w:t>
+    </w:r>
+  </w:p>
+</w:hdr>
+</file>
+
+<file path=word/header13.xml><?xml version="1.0" encoding="utf-8"?>
+<w:hdr xmlns:wpc="http://schemas.microsoft.com/office/word/2010/wordprocessingCanvas" xmlns:cx="http://schemas.microsoft.com/office/drawing/2014/chartex" xmlns:cx1="http://schemas.microsoft.com/office/drawing/2015/9/8/chartex" xmlns:cx2="http://schemas.microsoft.com/office/drawing/2015/10/21/chartex" xmlns:cx3="http://schemas.microsoft.com/office/drawing/2016/5/9/chartex" xmlns:cx4="http://schemas.microsoft.com/office/drawing/2016/5/10/chartex" xmlns:cx5="http://schemas.microsoft.com/office/drawing/2016/5/11/chartex" xmlns:cx6="http://schemas.microsoft.com/office/drawing/2016/5/12/chartex" xmlns:cx7="http://schemas.microsoft.com/office/drawing/2016/5/13/chartex" xmlns:cx8="http://schemas.microsoft.com/office/drawing/2016/5/14/chartex" xmlns:mc="http://schemas.openxmlformats.org/markup-compatibility/2006" xmlns:aink="http://schemas.microsoft.com/office/drawing/2016/ink" xmlns:am3d="http://schemas.microsoft.com/office/drawing/2017/model3d" xmlns:o="urn:schemas-microsoft-com:office:office" xmlns:r="http://schemas.openxmlformats.org/officeDocument/2006/relationships" xmlns:m="http://schemas.openxmlformats.org/officeDocument/2006/math" xmlns:v="urn:schemas-microsoft-com:vml" xmlns:wp14="http://schemas.microsoft.com/office/word/2010/wordprocessingDrawing" xmlns:wp="http://schemas.openxmlformats.org/drawingml/2006/wordprocessingDrawing" xmlns:w10="urn:schemas-microsoft-com:office:word" xmlns:w="http://schemas.openxmlformats.org/wordprocessingml/2006/main" xmlns:w14="http://schemas.microsoft.com/office/word/2010/wordml" xmlns:w15="http://schemas.microsoft.com/office/word/2012/wordml" xmlns:w16cex="http://schemas.microsoft.com/office/word/2018/wordml/cex" xmlns:w16cid="http://schemas.microsoft.com/office/word/2016/wordml/cid" xmlns:w16="http://schemas.microsoft.com/office/word/2018/wordml" xmlns:w16sdtdh="http://schemas.microsoft.com/office/word/2020/wordml/sdtdatahash" xmlns:w16se="http://schemas.microsoft.com/office/word/2015/wordml/symex" xmlns:wpg="http://schemas.microsoft.com/office/word/2010/wordprocessingGroup" xmlns:wpi="http://schemas.microsoft.com/office/word/2010/wordprocessingInk" xmlns:wne="http://schemas.microsoft.com/office/word/2006/wordml" xmlns:wps="http://schemas.microsoft.com/office/word/2010/wordprocessingShape" mc:Ignorable="w14 w15 w16se w16cid w16 w16cex w16sdtdh wp14">
+  <w:p>
+    <w:pPr>
+      <w:pStyle w:val="Encabezado"/>
+      <w:jc w:val="right"/>
+      <w:rPr>
+        <w:rFonts w:ascii="Helvetica Neue" w:eastAsia="Helvetica Neue" w:hAnsi="Helvetica Neue" w:cs="Helvetica Neue"/>
+        <w:smallCaps/>
+        <w:sz w:val="14"/>
+        <w:szCs w:val="14"/>
         <w:lang w:val="en-US"/>
       </w:rPr>
     </w:pPr>
@@ -32745,7 +32715,7 @@
 </w:hdr>
 </file>
 
-<file path=word/header13.xml><?xml version="1.0" encoding="utf-8"?>
+<file path=word/header14.xml><?xml version="1.0" encoding="utf-8"?>
 <w:hdr xmlns:wpc="http://schemas.microsoft.com/office/word/2010/wordprocessingCanvas" xmlns:cx="http://schemas.microsoft.com/office/drawing/2014/chartex" xmlns:cx1="http://schemas.microsoft.com/office/drawing/2015/9/8/chartex" xmlns:cx2="http://schemas.microsoft.com/office/drawing/2015/10/21/chartex" xmlns:cx3="http://schemas.microsoft.com/office/drawing/2016/5/9/chartex" xmlns:cx4="http://schemas.microsoft.com/office/drawing/2016/5/10/chartex" xmlns:cx5="http://schemas.microsoft.com/office/drawing/2016/5/11/chartex" xmlns:cx6="http://schemas.microsoft.com/office/drawing/2016/5/12/chartex" xmlns:cx7="http://schemas.microsoft.com/office/drawing/2016/5/13/chartex" xmlns:cx8="http://schemas.microsoft.com/office/drawing/2016/5/14/chartex" xmlns:mc="http://schemas.openxmlformats.org/markup-compatibility/2006" xmlns:aink="http://schemas.microsoft.com/office/drawing/2016/ink" xmlns:am3d="http://schemas.microsoft.com/office/drawing/2017/model3d" xmlns:o="urn:schemas-microsoft-com:office:office" xmlns:r="http://schemas.openxmlformats.org/officeDocument/2006/relationships" xmlns:m="http://schemas.openxmlformats.org/officeDocument/2006/math" xmlns:v="urn:schemas-microsoft-com:vml" xmlns:wp14="http://schemas.microsoft.com/office/word/2010/wordprocessingDrawing" xmlns:wp="http://schemas.openxmlformats.org/drawingml/2006/wordprocessingDrawing" xmlns:w10="urn:schemas-microsoft-com:office:word" xmlns:w="http://schemas.openxmlformats.org/wordprocessingml/2006/main" xmlns:w14="http://schemas.microsoft.com/office/word/2010/wordml" xmlns:w15="http://schemas.microsoft.com/office/word/2012/wordml" xmlns:w16cex="http://schemas.microsoft.com/office/word/2018/wordml/cex" xmlns:w16cid="http://schemas.microsoft.com/office/word/2016/wordml/cid" xmlns:w16="http://schemas.microsoft.com/office/word/2018/wordml" xmlns:w16sdtdh="http://schemas.microsoft.com/office/word/2020/wordml/sdtdatahash" xmlns:w16se="http://schemas.microsoft.com/office/word/2015/wordml/symex" xmlns:wpg="http://schemas.microsoft.com/office/word/2010/wordprocessingGroup" xmlns:wpi="http://schemas.microsoft.com/office/word/2010/wordprocessingInk" xmlns:wne="http://schemas.microsoft.com/office/word/2006/wordml" xmlns:wps="http://schemas.microsoft.com/office/word/2010/wordprocessingShape" mc:Ignorable="w14 w15 w16se w16cid w16 w16cex w16sdtdh wp14">
   <w:p>
     <w:pPr>
@@ -32792,7 +32762,7 @@
 </w:hdr>
 </file>
 
-<file path=word/header14.xml><?xml version="1.0" encoding="utf-8"?>
+<file path=word/header15.xml><?xml version="1.0" encoding="utf-8"?>
 <w:hdr xmlns:wpc="http://schemas.microsoft.com/office/word/2010/wordprocessingCanvas" xmlns:cx="http://schemas.microsoft.com/office/drawing/2014/chartex" xmlns:cx1="http://schemas.microsoft.com/office/drawing/2015/9/8/chartex" xmlns:cx2="http://schemas.microsoft.com/office/drawing/2015/10/21/chartex" xmlns:cx3="http://schemas.microsoft.com/office/drawing/2016/5/9/chartex" xmlns:cx4="http://schemas.microsoft.com/office/drawing/2016/5/10/chartex" xmlns:cx5="http://schemas.microsoft.com/office/drawing/2016/5/11/chartex" xmlns:cx6="http://schemas.microsoft.com/office/drawing/2016/5/12/chartex" xmlns:cx7="http://schemas.microsoft.com/office/drawing/2016/5/13/chartex" xmlns:cx8="http://schemas.microsoft.com/office/drawing/2016/5/14/chartex" xmlns:mc="http://schemas.openxmlformats.org/markup-compatibility/2006" xmlns:aink="http://schemas.microsoft.com/office/drawing/2016/ink" xmlns:am3d="http://schemas.microsoft.com/office/drawing/2017/model3d" xmlns:o="urn:schemas-microsoft-com:office:office" xmlns:r="http://schemas.openxmlformats.org/officeDocument/2006/relationships" xmlns:m="http://schemas.openxmlformats.org/officeDocument/2006/math" xmlns:v="urn:schemas-microsoft-com:vml" xmlns:wp14="http://schemas.microsoft.com/office/word/2010/wordprocessingDrawing" xmlns:wp="http://schemas.openxmlformats.org/drawingml/2006/wordprocessingDrawing" xmlns:w10="urn:schemas-microsoft-com:office:word" xmlns:w="http://schemas.openxmlformats.org/wordprocessingml/2006/main" xmlns:w14="http://schemas.microsoft.com/office/word/2010/wordml" xmlns:w15="http://schemas.microsoft.com/office/word/2012/wordml" xmlns:w16cex="http://schemas.microsoft.com/office/word/2018/wordml/cex" xmlns:w16cid="http://schemas.microsoft.com/office/word/2016/wordml/cid" xmlns:w16="http://schemas.microsoft.com/office/word/2018/wordml" xmlns:w16sdtdh="http://schemas.microsoft.com/office/word/2020/wordml/sdtdatahash" xmlns:w16se="http://schemas.microsoft.com/office/word/2015/wordml/symex" xmlns:wpg="http://schemas.microsoft.com/office/word/2010/wordprocessingGroup" xmlns:wpi="http://schemas.microsoft.com/office/word/2010/wordprocessingInk" xmlns:wne="http://schemas.microsoft.com/office/word/2006/wordml" xmlns:wps="http://schemas.microsoft.com/office/word/2010/wordprocessingShape" mc:Ignorable="w14 w15 w16se w16cid w16 w16cex w16sdtdh wp14">
   <w:p>
     <w:pPr>
@@ -32849,7 +32819,7 @@
 </w:hdr>
 </file>
 
-<file path=word/header15.xml><?xml version="1.0" encoding="utf-8"?>
+<file path=word/header16.xml><?xml version="1.0" encoding="utf-8"?>
 <w:hdr xmlns:wpc="http://schemas.microsoft.com/office/word/2010/wordprocessingCanvas" xmlns:cx="http://schemas.microsoft.com/office/drawing/2014/chartex" xmlns:cx1="http://schemas.microsoft.com/office/drawing/2015/9/8/chartex" xmlns:cx2="http://schemas.microsoft.com/office/drawing/2015/10/21/chartex" xmlns:cx3="http://schemas.microsoft.com/office/drawing/2016/5/9/chartex" xmlns:cx4="http://schemas.microsoft.com/office/drawing/2016/5/10/chartex" xmlns:cx5="http://schemas.microsoft.com/office/drawing/2016/5/11/chartex" xmlns:cx6="http://schemas.microsoft.com/office/drawing/2016/5/12/chartex" xmlns:cx7="http://schemas.microsoft.com/office/drawing/2016/5/13/chartex" xmlns:cx8="http://schemas.microsoft.com/office/drawing/2016/5/14/chartex" xmlns:mc="http://schemas.openxmlformats.org/markup-compatibility/2006" xmlns:aink="http://schemas.microsoft.com/office/drawing/2016/ink" xmlns:am3d="http://schemas.microsoft.com/office/drawing/2017/model3d" xmlns:o="urn:schemas-microsoft-com:office:office" xmlns:r="http://schemas.openxmlformats.org/officeDocument/2006/relationships" xmlns:m="http://schemas.openxmlformats.org/officeDocument/2006/math" xmlns:v="urn:schemas-microsoft-com:vml" xmlns:wp14="http://schemas.microsoft.com/office/word/2010/wordprocessingDrawing" xmlns:wp="http://schemas.openxmlformats.org/drawingml/2006/wordprocessingDrawing" xmlns:w10="urn:schemas-microsoft-com:office:word" xmlns:w="http://schemas.openxmlformats.org/wordprocessingml/2006/main" xmlns:w14="http://schemas.microsoft.com/office/word/2010/wordml" xmlns:w15="http://schemas.microsoft.com/office/word/2012/wordml" xmlns:w16cex="http://schemas.microsoft.com/office/word/2018/wordml/cex" xmlns:w16cid="http://schemas.microsoft.com/office/word/2016/wordml/cid" xmlns:w16="http://schemas.microsoft.com/office/word/2018/wordml" xmlns:w16sdtdh="http://schemas.microsoft.com/office/word/2020/wordml/sdtdatahash" xmlns:w16se="http://schemas.microsoft.com/office/word/2015/wordml/symex" xmlns:wpg="http://schemas.microsoft.com/office/word/2010/wordprocessingGroup" xmlns:wpi="http://schemas.microsoft.com/office/word/2010/wordprocessingInk" xmlns:wne="http://schemas.microsoft.com/office/word/2006/wordml" xmlns:wps="http://schemas.microsoft.com/office/word/2010/wordprocessingShape" mc:Ignorable="w14 w15 w16se w16cid w16 w16cex w16sdtdh wp14">
   <w:p>
     <w:pPr>
@@ -32894,7 +32864,7 @@
 </w:hdr>
 </file>
 
-<file path=word/header16.xml><?xml version="1.0" encoding="utf-8"?>
+<file path=word/header17.xml><?xml version="1.0" encoding="utf-8"?>
 <w:hdr xmlns:wpc="http://schemas.microsoft.com/office/word/2010/wordprocessingCanvas" xmlns:cx="http://schemas.microsoft.com/office/drawing/2014/chartex" xmlns:cx1="http://schemas.microsoft.com/office/drawing/2015/9/8/chartex" xmlns:cx2="http://schemas.microsoft.com/office/drawing/2015/10/21/chartex" xmlns:cx3="http://schemas.microsoft.com/office/drawing/2016/5/9/chartex" xmlns:cx4="http://schemas.microsoft.com/office/drawing/2016/5/10/chartex" xmlns:cx5="http://schemas.microsoft.com/office/drawing/2016/5/11/chartex" xmlns:cx6="http://schemas.microsoft.com/office/drawing/2016/5/12/chartex" xmlns:cx7="http://schemas.microsoft.com/office/drawing/2016/5/13/chartex" xmlns:cx8="http://schemas.microsoft.com/office/drawing/2016/5/14/chartex" xmlns:mc="http://schemas.openxmlformats.org/markup-compatibility/2006" xmlns:aink="http://schemas.microsoft.com/office/drawing/2016/ink" xmlns:am3d="http://schemas.microsoft.com/office/drawing/2017/model3d" xmlns:o="urn:schemas-microsoft-com:office:office" xmlns:r="http://schemas.openxmlformats.org/officeDocument/2006/relationships" xmlns:m="http://schemas.openxmlformats.org/officeDocument/2006/math" xmlns:v="urn:schemas-microsoft-com:vml" xmlns:wp14="http://schemas.microsoft.com/office/word/2010/wordprocessingDrawing" xmlns:wp="http://schemas.openxmlformats.org/drawingml/2006/wordprocessingDrawing" xmlns:w10="urn:schemas-microsoft-com:office:word" xmlns:w="http://schemas.openxmlformats.org/wordprocessingml/2006/main" xmlns:w14="http://schemas.microsoft.com/office/word/2010/wordml" xmlns:w15="http://schemas.microsoft.com/office/word/2012/wordml" xmlns:w16cex="http://schemas.microsoft.com/office/word/2018/wordml/cex" xmlns:w16cid="http://schemas.microsoft.com/office/word/2016/wordml/cid" xmlns:w16="http://schemas.microsoft.com/office/word/2018/wordml" xmlns:w16sdtdh="http://schemas.microsoft.com/office/word/2020/wordml/sdtdatahash" xmlns:w16se="http://schemas.microsoft.com/office/word/2015/wordml/symex" xmlns:wpg="http://schemas.microsoft.com/office/word/2010/wordprocessingGroup" xmlns:wpi="http://schemas.microsoft.com/office/word/2010/wordprocessingInk" xmlns:wne="http://schemas.microsoft.com/office/word/2006/wordml" xmlns:wps="http://schemas.microsoft.com/office/word/2010/wordprocessingShape" mc:Ignorable="w14 w15 w16se w16cid w16 w16cex w16sdtdh wp14">
   <w:p>
     <w:pPr>
@@ -32941,7 +32911,7 @@
 </w:hdr>
 </file>
 
-<file path=word/header17.xml><?xml version="1.0" encoding="utf-8"?>
+<file path=word/header18.xml><?xml version="1.0" encoding="utf-8"?>
 <w:hdr xmlns:wpc="http://schemas.microsoft.com/office/word/2010/wordprocessingCanvas" xmlns:cx="http://schemas.microsoft.com/office/drawing/2014/chartex" xmlns:cx1="http://schemas.microsoft.com/office/drawing/2015/9/8/chartex" xmlns:cx2="http://schemas.microsoft.com/office/drawing/2015/10/21/chartex" xmlns:cx3="http://schemas.microsoft.com/office/drawing/2016/5/9/chartex" xmlns:cx4="http://schemas.microsoft.com/office/drawing/2016/5/10/chartex" xmlns:cx5="http://schemas.microsoft.com/office/drawing/2016/5/11/chartex" xmlns:cx6="http://schemas.microsoft.com/office/drawing/2016/5/12/chartex" xmlns:cx7="http://schemas.microsoft.com/office/drawing/2016/5/13/chartex" xmlns:cx8="http://schemas.microsoft.com/office/drawing/2016/5/14/chartex" xmlns:mc="http://schemas.openxmlformats.org/markup-compatibility/2006" xmlns:aink="http://schemas.microsoft.com/office/drawing/2016/ink" xmlns:am3d="http://schemas.microsoft.com/office/drawing/2017/model3d" xmlns:o="urn:schemas-microsoft-com:office:office" xmlns:r="http://schemas.openxmlformats.org/officeDocument/2006/relationships" xmlns:m="http://schemas.openxmlformats.org/officeDocument/2006/math" xmlns:v="urn:schemas-microsoft-com:vml" xmlns:wp14="http://schemas.microsoft.com/office/word/2010/wordprocessingDrawing" xmlns:wp="http://schemas.openxmlformats.org/drawingml/2006/wordprocessingDrawing" xmlns:w10="urn:schemas-microsoft-com:office:word" xmlns:w="http://schemas.openxmlformats.org/wordprocessingml/2006/main" xmlns:w14="http://schemas.microsoft.com/office/word/2010/wordml" xmlns:w15="http://schemas.microsoft.com/office/word/2012/wordml" xmlns:w16cex="http://schemas.microsoft.com/office/word/2018/wordml/cex" xmlns:w16cid="http://schemas.microsoft.com/office/word/2016/wordml/cid" xmlns:w16="http://schemas.microsoft.com/office/word/2018/wordml" xmlns:w16sdtdh="http://schemas.microsoft.com/office/word/2020/wordml/sdtdatahash" xmlns:w16se="http://schemas.microsoft.com/office/word/2015/wordml/symex" xmlns:wpg="http://schemas.microsoft.com/office/word/2010/wordprocessingGroup" xmlns:wpi="http://schemas.microsoft.com/office/word/2010/wordprocessingInk" xmlns:wne="http://schemas.microsoft.com/office/word/2006/wordml" xmlns:wps="http://schemas.microsoft.com/office/word/2010/wordprocessingShape" mc:Ignorable="w14 w15 w16se w16cid w16 w16cex w16sdtdh wp14">
   <w:p>
     <w:pPr>
@@ -32988,7 +32958,7 @@
 </w:hdr>
 </file>
 
-<file path=word/header18.xml><?xml version="1.0" encoding="utf-8"?>
+<file path=word/header19.xml><?xml version="1.0" encoding="utf-8"?>
 <w:hdr xmlns:wpc="http://schemas.microsoft.com/office/word/2010/wordprocessingCanvas" xmlns:cx="http://schemas.microsoft.com/office/drawing/2014/chartex" xmlns:cx1="http://schemas.microsoft.com/office/drawing/2015/9/8/chartex" xmlns:cx2="http://schemas.microsoft.com/office/drawing/2015/10/21/chartex" xmlns:cx3="http://schemas.microsoft.com/office/drawing/2016/5/9/chartex" xmlns:cx4="http://schemas.microsoft.com/office/drawing/2016/5/10/chartex" xmlns:cx5="http://schemas.microsoft.com/office/drawing/2016/5/11/chartex" xmlns:cx6="http://schemas.microsoft.com/office/drawing/2016/5/12/chartex" xmlns:cx7="http://schemas.microsoft.com/office/drawing/2016/5/13/chartex" xmlns:cx8="http://schemas.microsoft.com/office/drawing/2016/5/14/chartex" xmlns:mc="http://schemas.openxmlformats.org/markup-compatibility/2006" xmlns:aink="http://schemas.microsoft.com/office/drawing/2016/ink" xmlns:am3d="http://schemas.microsoft.com/office/drawing/2017/model3d" xmlns:o="urn:schemas-microsoft-com:office:office" xmlns:r="http://schemas.openxmlformats.org/officeDocument/2006/relationships" xmlns:m="http://schemas.openxmlformats.org/officeDocument/2006/math" xmlns:v="urn:schemas-microsoft-com:vml" xmlns:wp14="http://schemas.microsoft.com/office/word/2010/wordprocessingDrawing" xmlns:wp="http://schemas.openxmlformats.org/drawingml/2006/wordprocessingDrawing" xmlns:w10="urn:schemas-microsoft-com:office:word" xmlns:w="http://schemas.openxmlformats.org/wordprocessingml/2006/main" xmlns:w14="http://schemas.microsoft.com/office/word/2010/wordml" xmlns:w15="http://schemas.microsoft.com/office/word/2012/wordml" xmlns:w16cex="http://schemas.microsoft.com/office/word/2018/wordml/cex" xmlns:w16cid="http://schemas.microsoft.com/office/word/2016/wordml/cid" xmlns:w16="http://schemas.microsoft.com/office/word/2018/wordml" xmlns:w16sdtdh="http://schemas.microsoft.com/office/word/2020/wordml/sdtdatahash" xmlns:w16se="http://schemas.microsoft.com/office/word/2015/wordml/symex" xmlns:wpg="http://schemas.microsoft.com/office/word/2010/wordprocessingGroup" xmlns:wpi="http://schemas.microsoft.com/office/word/2010/wordprocessingInk" xmlns:wne="http://schemas.microsoft.com/office/word/2006/wordml" xmlns:wps="http://schemas.microsoft.com/office/word/2010/wordprocessingShape" mc:Ignorable="w14 w15 w16se w16cid w16 w16cex w16sdtdh wp14">
   <w:p>
     <w:pPr>
@@ -33008,7 +32978,17 @@
 </w:hdr>
 </file>
 
-<file path=word/header19.xml><?xml version="1.0" encoding="utf-8"?>
+<file path=word/header2.xml><?xml version="1.0" encoding="utf-8"?>
+<w:hdr xmlns:wpc="http://schemas.microsoft.com/office/word/2010/wordprocessingCanvas" xmlns:cx="http://schemas.microsoft.com/office/drawing/2014/chartex" xmlns:cx1="http://schemas.microsoft.com/office/drawing/2015/9/8/chartex" xmlns:cx2="http://schemas.microsoft.com/office/drawing/2015/10/21/chartex" xmlns:cx3="http://schemas.microsoft.com/office/drawing/2016/5/9/chartex" xmlns:cx4="http://schemas.microsoft.com/office/drawing/2016/5/10/chartex" xmlns:cx5="http://schemas.microsoft.com/office/drawing/2016/5/11/chartex" xmlns:cx6="http://schemas.microsoft.com/office/drawing/2016/5/12/chartex" xmlns:cx7="http://schemas.microsoft.com/office/drawing/2016/5/13/chartex" xmlns:cx8="http://schemas.microsoft.com/office/drawing/2016/5/14/chartex" xmlns:mc="http://schemas.openxmlformats.org/markup-compatibility/2006" xmlns:aink="http://schemas.microsoft.com/office/drawing/2016/ink" xmlns:am3d="http://schemas.microsoft.com/office/drawing/2017/model3d" xmlns:o="urn:schemas-microsoft-com:office:office" xmlns:r="http://schemas.openxmlformats.org/officeDocument/2006/relationships" xmlns:m="http://schemas.openxmlformats.org/officeDocument/2006/math" xmlns:v="urn:schemas-microsoft-com:vml" xmlns:wp14="http://schemas.microsoft.com/office/word/2010/wordprocessingDrawing" xmlns:wp="http://schemas.openxmlformats.org/drawingml/2006/wordprocessingDrawing" xmlns:w10="urn:schemas-microsoft-com:office:word" xmlns:w="http://schemas.openxmlformats.org/wordprocessingml/2006/main" xmlns:w14="http://schemas.microsoft.com/office/word/2010/wordml" xmlns:w15="http://schemas.microsoft.com/office/word/2012/wordml" xmlns:w16cex="http://schemas.microsoft.com/office/word/2018/wordml/cex" xmlns:w16cid="http://schemas.microsoft.com/office/word/2016/wordml/cid" xmlns:w16="http://schemas.microsoft.com/office/word/2018/wordml" xmlns:w16sdtdh="http://schemas.microsoft.com/office/word/2020/wordml/sdtdatahash" xmlns:w16se="http://schemas.microsoft.com/office/word/2015/wordml/symex" xmlns:wpg="http://schemas.microsoft.com/office/word/2010/wordprocessingGroup" xmlns:wpi="http://schemas.microsoft.com/office/word/2010/wordprocessingInk" xmlns:wne="http://schemas.microsoft.com/office/word/2006/wordml" xmlns:wps="http://schemas.microsoft.com/office/word/2010/wordprocessingShape" mc:Ignorable="w14 w15 w16se w16cid w16 w16cex w16sdtdh wp14">
+  <w:p>
+    <w:pPr>
+      <w:pStyle w:val="LO-normal"/>
+    </w:pPr>
+  </w:p>
+</w:hdr>
+</file>
+
+<file path=word/header20.xml><?xml version="1.0" encoding="utf-8"?>
 <w:hdr xmlns:wpc="http://schemas.microsoft.com/office/word/2010/wordprocessingCanvas" xmlns:cx="http://schemas.microsoft.com/office/drawing/2014/chartex" xmlns:cx1="http://schemas.microsoft.com/office/drawing/2015/9/8/chartex" xmlns:cx2="http://schemas.microsoft.com/office/drawing/2015/10/21/chartex" xmlns:cx3="http://schemas.microsoft.com/office/drawing/2016/5/9/chartex" xmlns:cx4="http://schemas.microsoft.com/office/drawing/2016/5/10/chartex" xmlns:cx5="http://schemas.microsoft.com/office/drawing/2016/5/11/chartex" xmlns:cx6="http://schemas.microsoft.com/office/drawing/2016/5/12/chartex" xmlns:cx7="http://schemas.microsoft.com/office/drawing/2016/5/13/chartex" xmlns:cx8="http://schemas.microsoft.com/office/drawing/2016/5/14/chartex" xmlns:mc="http://schemas.openxmlformats.org/markup-compatibility/2006" xmlns:aink="http://schemas.microsoft.com/office/drawing/2016/ink" xmlns:am3d="http://schemas.microsoft.com/office/drawing/2017/model3d" xmlns:o="urn:schemas-microsoft-com:office:office" xmlns:r="http://schemas.openxmlformats.org/officeDocument/2006/relationships" xmlns:m="http://schemas.openxmlformats.org/officeDocument/2006/math" xmlns:v="urn:schemas-microsoft-com:vml" xmlns:wp14="http://schemas.microsoft.com/office/word/2010/wordprocessingDrawing" xmlns:wp="http://schemas.openxmlformats.org/drawingml/2006/wordprocessingDrawing" xmlns:w10="urn:schemas-microsoft-com:office:word" xmlns:w="http://schemas.openxmlformats.org/wordprocessingml/2006/main" xmlns:w14="http://schemas.microsoft.com/office/word/2010/wordml" xmlns:w15="http://schemas.microsoft.com/office/word/2012/wordml" xmlns:w16cex="http://schemas.microsoft.com/office/word/2018/wordml/cex" xmlns:w16cid="http://schemas.microsoft.com/office/word/2016/wordml/cid" xmlns:w16="http://schemas.microsoft.com/office/word/2018/wordml" xmlns:w16sdtdh="http://schemas.microsoft.com/office/word/2020/wordml/sdtdatahash" xmlns:w16se="http://schemas.microsoft.com/office/word/2015/wordml/symex" xmlns:wpg="http://schemas.microsoft.com/office/word/2010/wordprocessingGroup" xmlns:wpi="http://schemas.microsoft.com/office/word/2010/wordprocessingInk" xmlns:wne="http://schemas.microsoft.com/office/word/2006/wordml" xmlns:wps="http://schemas.microsoft.com/office/word/2010/wordprocessingShape" mc:Ignorable="w14 w15 w16se w16cid w16 w16cex w16sdtdh wp14">
   <w:p>
     <w:pPr>
@@ -33051,16 +33031,6 @@
       </w:rPr>
       <w:t>______________________________________________________________________________________________________________________</w:t>
     </w:r>
-  </w:p>
-</w:hdr>
-</file>
-
-<file path=word/header2.xml><?xml version="1.0" encoding="utf-8"?>
-<w:hdr xmlns:wpc="http://schemas.microsoft.com/office/word/2010/wordprocessingCanvas" xmlns:cx="http://schemas.microsoft.com/office/drawing/2014/chartex" xmlns:cx1="http://schemas.microsoft.com/office/drawing/2015/9/8/chartex" xmlns:cx2="http://schemas.microsoft.com/office/drawing/2015/10/21/chartex" xmlns:cx3="http://schemas.microsoft.com/office/drawing/2016/5/9/chartex" xmlns:cx4="http://schemas.microsoft.com/office/drawing/2016/5/10/chartex" xmlns:cx5="http://schemas.microsoft.com/office/drawing/2016/5/11/chartex" xmlns:cx6="http://schemas.microsoft.com/office/drawing/2016/5/12/chartex" xmlns:cx7="http://schemas.microsoft.com/office/drawing/2016/5/13/chartex" xmlns:cx8="http://schemas.microsoft.com/office/drawing/2016/5/14/chartex" xmlns:mc="http://schemas.openxmlformats.org/markup-compatibility/2006" xmlns:aink="http://schemas.microsoft.com/office/drawing/2016/ink" xmlns:am3d="http://schemas.microsoft.com/office/drawing/2017/model3d" xmlns:o="urn:schemas-microsoft-com:office:office" xmlns:r="http://schemas.openxmlformats.org/officeDocument/2006/relationships" xmlns:m="http://schemas.openxmlformats.org/officeDocument/2006/math" xmlns:v="urn:schemas-microsoft-com:vml" xmlns:wp14="http://schemas.microsoft.com/office/word/2010/wordprocessingDrawing" xmlns:wp="http://schemas.openxmlformats.org/drawingml/2006/wordprocessingDrawing" xmlns:w10="urn:schemas-microsoft-com:office:word" xmlns:w="http://schemas.openxmlformats.org/wordprocessingml/2006/main" xmlns:w14="http://schemas.microsoft.com/office/word/2010/wordml" xmlns:w15="http://schemas.microsoft.com/office/word/2012/wordml" xmlns:w16cex="http://schemas.microsoft.com/office/word/2018/wordml/cex" xmlns:w16cid="http://schemas.microsoft.com/office/word/2016/wordml/cid" xmlns:w16="http://schemas.microsoft.com/office/word/2018/wordml" xmlns:w16sdtdh="http://schemas.microsoft.com/office/word/2020/wordml/sdtdatahash" xmlns:w16se="http://schemas.microsoft.com/office/word/2015/wordml/symex" xmlns:wpg="http://schemas.microsoft.com/office/word/2010/wordprocessingGroup" xmlns:wpi="http://schemas.microsoft.com/office/word/2010/wordprocessingInk" xmlns:wne="http://schemas.microsoft.com/office/word/2006/wordml" xmlns:wps="http://schemas.microsoft.com/office/word/2010/wordprocessingShape" mc:Ignorable="w14 w15 w16se w16cid w16 w16cex w16sdtdh wp14">
-  <w:p>
-    <w:pPr>
-      <w:pStyle w:val="LO-normal"/>
-    </w:pPr>
   </w:p>
 </w:hdr>
 </file>

</xml_diff>